<commit_message>
David Yair Fernández Salas A01747088
</commit_message>
<xml_diff>
--- a/Tarea-01.docx
+++ b/Tarea-01.docx
@@ -44,6 +44,12 @@
         </w:rPr>
         <w:t xml:space="preserve">Nombre del alumno: </w:t>
       </w:r>
+      <w:r>
+        <w:rPr>
+          <w:sz w:val="24"/>
+        </w:rPr>
+        <w:t>David Yair Fernández Salas</w:t>
+      </w:r>
     </w:p>
     <w:p>
       <w:pPr>
@@ -58,6 +64,12 @@
           <w:sz w:val="24"/>
         </w:rPr>
         <w:t xml:space="preserve">Grupo: </w:t>
+      </w:r>
+      <w:r>
+        <w:rPr>
+          <w:sz w:val="24"/>
+        </w:rPr>
+        <w:t>02</w:t>
       </w:r>
     </w:p>
     <w:p>
@@ -245,6 +257,14 @@
               </w:rPr>
               <w:t>La diferencia consiste en…</w:t>
             </w:r>
+            <w:r>
+              <w:rPr>
+                <w:i/>
+                <w:color w:val="C00000"/>
+                <w:sz w:val="20"/>
+              </w:rPr>
+              <w:t>que el algoritmo es una serie de pasos y el programa es la implementación del algoritmo</w:t>
+            </w:r>
           </w:p>
           <w:p>
             <w:pPr>
@@ -317,8 +337,8 @@
         <w:tblLook w:val="04A0" w:firstRow="1" w:lastRow="0" w:firstColumn="1" w:lastColumn="0" w:noHBand="0" w:noVBand="1"/>
       </w:tblPr>
       <w:tblGrid>
-        <w:gridCol w:w="2376"/>
-        <w:gridCol w:w="7796"/>
+        <w:gridCol w:w="2327"/>
+        <w:gridCol w:w="7636"/>
       </w:tblGrid>
       <w:tr>
         <w:tc>
@@ -347,6 +367,14 @@
                 <w:sz w:val="20"/>
               </w:rPr>
             </w:pPr>
+            <w:r>
+              <w:rPr>
+                <w:i/>
+                <w:color w:val="C00000"/>
+                <w:sz w:val="20"/>
+              </w:rPr>
+              <w:t>Comprender el problema</w:t>
+            </w:r>
           </w:p>
         </w:tc>
       </w:tr>
@@ -380,6 +408,14 @@
                 <w:sz w:val="20"/>
               </w:rPr>
             </w:pPr>
+            <w:r>
+              <w:rPr>
+                <w:i/>
+                <w:color w:val="C00000"/>
+                <w:sz w:val="20"/>
+              </w:rPr>
+              <w:t>Crear una solución al problema</w:t>
+            </w:r>
           </w:p>
         </w:tc>
       </w:tr>
@@ -413,6 +449,14 @@
                 <w:sz w:val="20"/>
               </w:rPr>
             </w:pPr>
+            <w:r>
+              <w:rPr>
+                <w:i/>
+                <w:color w:val="C00000"/>
+                <w:sz w:val="20"/>
+              </w:rPr>
+              <w:t>Traducir el algoritmo a un lenguaje que entienda la computadora</w:t>
+            </w:r>
           </w:p>
         </w:tc>
       </w:tr>
@@ -560,6 +604,15 @@
               </w:rPr>
               <w:t xml:space="preserve"> </w:t>
             </w:r>
+            <w:r>
+              <w:rPr>
+                <w:rFonts w:eastAsia="Times New Roman" w:cs="Times New Roman"/>
+                <w:bCs/>
+                <w:i/>
+                <w:color w:val="FF0000"/>
+              </w:rPr>
+              <w:t>Angela habla más bajo que Celia</w:t>
+            </w:r>
           </w:p>
           <w:p>
             <w:pPr>
@@ -586,6 +639,17 @@
                 <w:szCs w:val="20"/>
               </w:rPr>
               <w:t xml:space="preserve">  </w:t>
+            </w:r>
+            <w:r>
+              <w:rPr>
+                <w:rFonts w:eastAsia="Times New Roman" w:cs="Times New Roman"/>
+                <w:bCs/>
+                <w:i/>
+                <w:color w:val="C00000"/>
+                <w:sz w:val="20"/>
+                <w:szCs w:val="20"/>
+              </w:rPr>
+              <w:t>Si lo ordenamos como nos da el problema nos queda que Angela habla menos que Rosa y rosa habla menos que Celia</w:t>
             </w:r>
           </w:p>
         </w:tc>
@@ -612,8 +676,13 @@
         <w:t xml:space="preserve">. </w:t>
       </w:r>
       <w:r>
-        <w:t>Resuelve el siguiente problema</w:t>
-      </w:r>
+        <w:t xml:space="preserve">Resuelve el siguiente </w:t>
+      </w:r>
+      <w:proofErr w:type="spellStart"/>
+      <w:r>
+        <w:t>problem</w:t>
+      </w:r>
+      <w:proofErr w:type="spellEnd"/>
       <w:r>
         <w:t xml:space="preserve"> de lógica</w:t>
       </w:r>
@@ -675,12 +744,87 @@
                 <w:szCs w:val="20"/>
               </w:rPr>
             </w:pPr>
-            <w:r>
-              <w:rPr>
-                <w:rFonts w:eastAsia="Times New Roman" w:cs="Times New Roman"/>
-                <w:bCs/>
+            <w:bookmarkStart w:id="0" w:name="_GoBack"/>
+            <w:r>
+              <w:rPr>
+                <w:rFonts w:eastAsia="Times New Roman" w:cs="Times New Roman"/>
+                <w:bCs/>
+                <w:noProof/>
+                <w:sz w:val="20"/>
                 <w:szCs w:val="20"/>
               </w:rPr>
+              <w:drawing>
+                <wp:anchor distT="0" distB="0" distL="114300" distR="114300" simplePos="0" relativeHeight="251658240" behindDoc="0" locked="0" layoutInCell="1" allowOverlap="1" wp14:anchorId="72459132" wp14:editId="6A21381E">
+                  <wp:simplePos x="0" y="0"/>
+                  <wp:positionH relativeFrom="column">
+                    <wp:posOffset>5064125</wp:posOffset>
+                  </wp:positionH>
+                  <wp:positionV relativeFrom="paragraph">
+                    <wp:posOffset>389255</wp:posOffset>
+                  </wp:positionV>
+                  <wp:extent cx="1139190" cy="1866900"/>
+                  <wp:effectExtent l="0" t="0" r="3810" b="0"/>
+                  <wp:wrapThrough wrapText="bothSides">
+                    <wp:wrapPolygon edited="0">
+                      <wp:start x="0" y="0"/>
+                      <wp:lineTo x="0" y="21380"/>
+                      <wp:lineTo x="21311" y="21380"/>
+                      <wp:lineTo x="21311" y="0"/>
+                      <wp:lineTo x="0" y="0"/>
+                    </wp:wrapPolygon>
+                  </wp:wrapThrough>
+                  <wp:docPr id="2" name="Imagen 2"/>
+                  <wp:cNvGraphicFramePr>
+                    <a:graphicFrameLocks xmlns:a="http://schemas.openxmlformats.org/drawingml/2006/main" noChangeAspect="1"/>
+                  </wp:cNvGraphicFramePr>
+                  <a:graphic xmlns:a="http://schemas.openxmlformats.org/drawingml/2006/main">
+                    <a:graphicData uri="http://schemas.openxmlformats.org/drawingml/2006/picture">
+                      <pic:pic xmlns:pic="http://schemas.openxmlformats.org/drawingml/2006/picture">
+                        <pic:nvPicPr>
+                          <pic:cNvPr id="2" name="IMG_20190124_083517.jpg"/>
+                          <pic:cNvPicPr/>
+                        </pic:nvPicPr>
+                        <pic:blipFill rotWithShape="1">
+                          <a:blip r:embed="rId5"/>
+                          <a:srcRect b="18874"/>
+                          <a:stretch/>
+                        </pic:blipFill>
+                        <pic:spPr bwMode="auto">
+                          <a:xfrm>
+                            <a:off x="0" y="0"/>
+                            <a:ext cx="1139190" cy="1866900"/>
+                          </a:xfrm>
+                          <a:prstGeom prst="rect">
+                            <a:avLst/>
+                          </a:prstGeom>
+                          <a:ln>
+                            <a:noFill/>
+                          </a:ln>
+                          <a:extLst>
+                            <a:ext uri="{53640926-AAD7-44D8-BBD7-CCE9431645EC}">
+                              <a14:shadowObscured xmlns:a14="http://schemas.microsoft.com/office/drawing/2010/main"/>
+                            </a:ext>
+                          </a:extLst>
+                        </pic:spPr>
+                      </pic:pic>
+                    </a:graphicData>
+                  </a:graphic>
+                  <wp14:sizeRelH relativeFrom="margin">
+                    <wp14:pctWidth>0</wp14:pctWidth>
+                  </wp14:sizeRelH>
+                  <wp14:sizeRelV relativeFrom="margin">
+                    <wp14:pctHeight>0</wp14:pctHeight>
+                  </wp14:sizeRelV>
+                </wp:anchor>
+              </w:drawing>
+            </w:r>
+            <w:bookmarkEnd w:id="0"/>
+            <w:r>
+              <w:rPr>
+                <w:rFonts w:eastAsia="Times New Roman" w:cs="Times New Roman"/>
+                <w:bCs/>
+                <w:szCs w:val="20"/>
+              </w:rPr>
               <w:t>Seis amigos desean pasar sus vacaciones juntos, viajan en pareja y utilizan diferentes medios de transporte; sabemos que Alejandro no utiliza el coche ya que éste acompaña a Benito que no va en avión. Andrés viaja en avión. Si Carlos no va acompañado de Darío ni hace uso del avión, ¿qué medio de transporte utiliza Tomás?</w:t>
             </w:r>
           </w:p>
@@ -725,24 +869,37 @@
               </w:rPr>
               <w:t xml:space="preserve">  </w:t>
             </w:r>
-          </w:p>
-          <w:p>
-            <w:pPr>
-              <w:pStyle w:val="Sinespaciado"/>
-              <w:rPr>
-                <w:rFonts w:eastAsia="Times New Roman" w:cs="Times New Roman"/>
-                <w:bCs/>
+            <w:r>
+              <w:rPr>
+                <w:rFonts w:eastAsia="Times New Roman" w:cs="Times New Roman"/>
+                <w:bCs/>
+                <w:i/>
+                <w:color w:val="C00000"/>
                 <w:sz w:val="20"/>
                 <w:szCs w:val="20"/>
               </w:rPr>
-            </w:pPr>
-            <w:r>
-              <w:rPr>
-                <w:rFonts w:eastAsia="Times New Roman" w:cs="Times New Roman"/>
-                <w:bCs/>
+              <w:t>A Tomas le toco con Carlos y se fueron en carro</w:t>
+            </w:r>
+          </w:p>
+          <w:p>
+            <w:pPr>
+              <w:pStyle w:val="Sinespaciado"/>
+              <w:rPr>
+                <w:rFonts w:eastAsia="Times New Roman" w:cs="Times New Roman"/>
+                <w:bCs/>
+                <w:i/>
+                <w:color w:val="C00000"/>
                 <w:sz w:val="20"/>
                 <w:szCs w:val="20"/>
               </w:rPr>
+            </w:pPr>
+            <w:r>
+              <w:rPr>
+                <w:rFonts w:eastAsia="Times New Roman" w:cs="Times New Roman"/>
+                <w:bCs/>
+                <w:sz w:val="20"/>
+                <w:szCs w:val="20"/>
+              </w:rPr>
               <w:t>Explica (</w:t>
             </w:r>
             <w:r>
@@ -810,6 +967,50 @@
               </w:rPr>
               <w:t xml:space="preserve">  </w:t>
             </w:r>
+          </w:p>
+          <w:p>
+            <w:pPr>
+              <w:pStyle w:val="Sinespaciado"/>
+              <w:rPr>
+                <w:rFonts w:eastAsia="Times New Roman" w:cs="Times New Roman"/>
+                <w:bCs/>
+                <w:sz w:val="20"/>
+                <w:szCs w:val="20"/>
+              </w:rPr>
+            </w:pPr>
+          </w:p>
+          <w:p>
+            <w:pPr>
+              <w:pStyle w:val="Sinespaciado"/>
+              <w:rPr>
+                <w:rFonts w:eastAsia="Times New Roman" w:cs="Times New Roman"/>
+                <w:bCs/>
+                <w:sz w:val="20"/>
+                <w:szCs w:val="20"/>
+              </w:rPr>
+            </w:pPr>
+          </w:p>
+          <w:p>
+            <w:pPr>
+              <w:pStyle w:val="Sinespaciado"/>
+              <w:rPr>
+                <w:rFonts w:eastAsia="Times New Roman" w:cs="Times New Roman"/>
+                <w:bCs/>
+                <w:sz w:val="20"/>
+                <w:szCs w:val="20"/>
+              </w:rPr>
+            </w:pPr>
+          </w:p>
+          <w:p>
+            <w:pPr>
+              <w:pStyle w:val="Sinespaciado"/>
+              <w:rPr>
+                <w:rFonts w:eastAsia="Times New Roman" w:cs="Times New Roman"/>
+                <w:bCs/>
+                <w:sz w:val="20"/>
+                <w:szCs w:val="20"/>
+              </w:rPr>
+            </w:pPr>
           </w:p>
         </w:tc>
       </w:tr>
@@ -1037,6 +1238,57 @@
               </w:rPr>
               <w:t>Entradas:</w:t>
             </w:r>
+            <w:r>
+              <w:rPr>
+                <w:color w:val="C00000"/>
+                <w:sz w:val="20"/>
+              </w:rPr>
+              <w:t xml:space="preserve"> edad</w:t>
+            </w:r>
+            <w:r>
+              <w:rPr>
+                <w:color w:val="C00000"/>
+                <w:sz w:val="20"/>
+              </w:rPr>
+              <w:t xml:space="preserve"> en años</w:t>
+            </w:r>
+            <w:r>
+              <w:rPr>
+                <w:color w:val="C00000"/>
+                <w:sz w:val="20"/>
+              </w:rPr>
+              <w:t>=</w:t>
+            </w:r>
+            <w:r>
+              <w:rPr>
+                <w:color w:val="C00000"/>
+                <w:sz w:val="20"/>
+              </w:rPr>
+              <w:t xml:space="preserve"> </w:t>
+            </w:r>
+            <w:proofErr w:type="spellStart"/>
+            <w:r>
+              <w:rPr>
+                <w:color w:val="C00000"/>
+                <w:sz w:val="20"/>
+              </w:rPr>
+              <w:t>ea</w:t>
+            </w:r>
+            <w:proofErr w:type="spellEnd"/>
+            <w:r>
+              <w:rPr>
+                <w:color w:val="C00000"/>
+                <w:sz w:val="20"/>
+              </w:rPr>
+              <w:t>.</w:t>
+            </w:r>
+            <w:r>
+              <w:rPr>
+                <w:color w:val="C00000"/>
+                <w:sz w:val="20"/>
+              </w:rPr>
+              <w:t xml:space="preserve"> Edad en meses=meses</w:t>
+            </w:r>
           </w:p>
           <w:p>
             <w:pPr>
@@ -1053,6 +1305,22 @@
               </w:rPr>
               <w:t>Salidas:</w:t>
             </w:r>
+            <w:r>
+              <w:rPr>
+                <w:color w:val="C00000"/>
+                <w:sz w:val="20"/>
+              </w:rPr>
+              <w:t xml:space="preserve"> número de días que ha vivido= </w:t>
+            </w:r>
+            <w:proofErr w:type="spellStart"/>
+            <w:r>
+              <w:rPr>
+                <w:color w:val="C00000"/>
+                <w:sz w:val="20"/>
+              </w:rPr>
+              <w:t>nd</w:t>
+            </w:r>
+            <w:proofErr w:type="spellEnd"/>
           </w:p>
           <w:p>
             <w:pPr>
@@ -1069,6 +1337,34 @@
                 <w:sz w:val="20"/>
               </w:rPr>
               <w:t>Relación E/S:</w:t>
+            </w:r>
+            <w:r>
+              <w:rPr>
+                <w:color w:val="C00000"/>
+                <w:sz w:val="20"/>
+              </w:rPr>
+              <w:t xml:space="preserve"> </w:t>
+            </w:r>
+            <w:r>
+              <w:rPr>
+                <w:color w:val="C00000"/>
+                <w:sz w:val="20"/>
+              </w:rPr>
+              <w:t xml:space="preserve">el producto de los años </w:t>
+            </w:r>
+            <w:r>
+              <w:rPr>
+                <w:color w:val="C00000"/>
+                <w:sz w:val="20"/>
+              </w:rPr>
+              <w:t>por 365</w:t>
+            </w:r>
+            <w:r>
+              <w:rPr>
+                <w:color w:val="C00000"/>
+                <w:sz w:val="20"/>
+              </w:rPr>
+              <w:t>, el producto de los meses por 30</w:t>
             </w:r>
           </w:p>
         </w:tc>
@@ -1121,6 +1417,268 @@
                 <w:sz w:val="20"/>
               </w:rPr>
             </w:pPr>
+            <w:r>
+              <w:rPr>
+                <w:b/>
+                <w:color w:val="C00000"/>
+                <w:sz w:val="20"/>
+              </w:rPr>
+              <w:t>#Autor: David Yair Fernández Salas</w:t>
+            </w:r>
+            <w:r>
+              <w:rPr>
+                <w:b/>
+                <w:color w:val="C00000"/>
+                <w:sz w:val="20"/>
+              </w:rPr>
+              <w:br/>
+              <w:t>#Calcula el número de días que una persona tiene</w:t>
+            </w:r>
+            <w:r>
+              <w:rPr>
+                <w:b/>
+                <w:color w:val="C00000"/>
+                <w:sz w:val="20"/>
+              </w:rPr>
+              <w:br/>
+            </w:r>
+            <w:r>
+              <w:rPr>
+                <w:b/>
+                <w:color w:val="C00000"/>
+                <w:sz w:val="20"/>
+              </w:rPr>
+              <w:br/>
+            </w:r>
+            <w:proofErr w:type="spellStart"/>
+            <w:r>
+              <w:rPr>
+                <w:b/>
+                <w:color w:val="C00000"/>
+                <w:sz w:val="20"/>
+              </w:rPr>
+              <w:t>ea</w:t>
+            </w:r>
+            <w:proofErr w:type="spellEnd"/>
+            <w:r>
+              <w:rPr>
+                <w:b/>
+                <w:color w:val="C00000"/>
+                <w:sz w:val="20"/>
+              </w:rPr>
+              <w:t>=</w:t>
+            </w:r>
+            <w:proofErr w:type="spellStart"/>
+            <w:proofErr w:type="gramStart"/>
+            <w:r>
+              <w:rPr>
+                <w:b/>
+                <w:color w:val="C00000"/>
+                <w:sz w:val="20"/>
+              </w:rPr>
+              <w:t>int</w:t>
+            </w:r>
+            <w:proofErr w:type="spellEnd"/>
+            <w:r>
+              <w:rPr>
+                <w:b/>
+                <w:color w:val="C00000"/>
+                <w:sz w:val="20"/>
+              </w:rPr>
+              <w:t>(</w:t>
+            </w:r>
+            <w:proofErr w:type="gramEnd"/>
+            <w:r>
+              <w:rPr>
+                <w:b/>
+                <w:color w:val="C00000"/>
+                <w:sz w:val="20"/>
+              </w:rPr>
+              <w:t>input("Introduce tu edad en años enteros: "))</w:t>
+            </w:r>
+            <w:r>
+              <w:rPr>
+                <w:b/>
+                <w:color w:val="C00000"/>
+                <w:sz w:val="20"/>
+              </w:rPr>
+              <w:br/>
+              <w:t>meses=</w:t>
+            </w:r>
+            <w:proofErr w:type="spellStart"/>
+            <w:r>
+              <w:rPr>
+                <w:b/>
+                <w:color w:val="C00000"/>
+                <w:sz w:val="20"/>
+              </w:rPr>
+              <w:t>int</w:t>
+            </w:r>
+            <w:proofErr w:type="spellEnd"/>
+            <w:r>
+              <w:rPr>
+                <w:b/>
+                <w:color w:val="C00000"/>
+                <w:sz w:val="20"/>
+              </w:rPr>
+              <w:t>(input("Introduce tu edad en meses: "))</w:t>
+            </w:r>
+            <w:r>
+              <w:rPr>
+                <w:b/>
+                <w:color w:val="C00000"/>
+                <w:sz w:val="20"/>
+              </w:rPr>
+              <w:br/>
+            </w:r>
+            <w:proofErr w:type="spellStart"/>
+            <w:r>
+              <w:rPr>
+                <w:b/>
+                <w:color w:val="C00000"/>
+                <w:sz w:val="20"/>
+              </w:rPr>
+              <w:t>anios</w:t>
+            </w:r>
+            <w:proofErr w:type="spellEnd"/>
+            <w:r>
+              <w:rPr>
+                <w:b/>
+                <w:color w:val="C00000"/>
+                <w:sz w:val="20"/>
+              </w:rPr>
+              <w:t>=365</w:t>
+            </w:r>
+            <w:r>
+              <w:rPr>
+                <w:b/>
+                <w:color w:val="C00000"/>
+                <w:sz w:val="20"/>
+              </w:rPr>
+              <w:br/>
+            </w:r>
+            <w:proofErr w:type="spellStart"/>
+            <w:r>
+              <w:rPr>
+                <w:b/>
+                <w:color w:val="C00000"/>
+                <w:sz w:val="20"/>
+              </w:rPr>
+              <w:t>print</w:t>
+            </w:r>
+            <w:proofErr w:type="spellEnd"/>
+            <w:r>
+              <w:rPr>
+                <w:b/>
+                <w:color w:val="C00000"/>
+                <w:sz w:val="20"/>
+              </w:rPr>
+              <w:t xml:space="preserve">("tu edad en </w:t>
+            </w:r>
+            <w:r>
+              <w:rPr>
+                <w:b/>
+                <w:color w:val="C00000"/>
+                <w:sz w:val="20"/>
+              </w:rPr>
+              <w:t>días</w:t>
+            </w:r>
+            <w:r>
+              <w:rPr>
+                <w:b/>
+                <w:color w:val="C00000"/>
+                <w:sz w:val="20"/>
+              </w:rPr>
+              <w:t xml:space="preserve"> es: ", </w:t>
+            </w:r>
+            <w:proofErr w:type="spellStart"/>
+            <w:r>
+              <w:rPr>
+                <w:b/>
+                <w:color w:val="C00000"/>
+                <w:sz w:val="20"/>
+              </w:rPr>
+              <w:t>anios</w:t>
+            </w:r>
+            <w:proofErr w:type="spellEnd"/>
+            <w:r>
+              <w:rPr>
+                <w:b/>
+                <w:color w:val="C00000"/>
+                <w:sz w:val="20"/>
+              </w:rPr>
+              <w:t>*</w:t>
+            </w:r>
+            <w:proofErr w:type="spellStart"/>
+            <w:r>
+              <w:rPr>
+                <w:b/>
+                <w:color w:val="C00000"/>
+                <w:sz w:val="20"/>
+              </w:rPr>
+              <w:t>ea</w:t>
+            </w:r>
+            <w:proofErr w:type="spellEnd"/>
+            <w:r>
+              <w:rPr>
+                <w:b/>
+                <w:color w:val="C00000"/>
+                <w:sz w:val="20"/>
+              </w:rPr>
+              <w:t>)</w:t>
+            </w:r>
+            <w:r>
+              <w:rPr>
+                <w:b/>
+                <w:color w:val="C00000"/>
+                <w:sz w:val="20"/>
+              </w:rPr>
+              <w:br/>
+            </w:r>
+            <w:proofErr w:type="spellStart"/>
+            <w:r>
+              <w:rPr>
+                <w:b/>
+                <w:color w:val="C00000"/>
+                <w:sz w:val="20"/>
+              </w:rPr>
+              <w:t>print</w:t>
+            </w:r>
+            <w:proofErr w:type="spellEnd"/>
+            <w:r>
+              <w:rPr>
+                <w:b/>
+                <w:color w:val="C00000"/>
+                <w:sz w:val="20"/>
+              </w:rPr>
+              <w:t xml:space="preserve">("tu edad de meses en </w:t>
+            </w:r>
+            <w:r>
+              <w:rPr>
+                <w:b/>
+                <w:color w:val="C00000"/>
+                <w:sz w:val="20"/>
+              </w:rPr>
+              <w:t>días</w:t>
+            </w:r>
+            <w:r>
+              <w:rPr>
+                <w:b/>
+                <w:color w:val="C00000"/>
+                <w:sz w:val="20"/>
+              </w:rPr>
+              <w:t xml:space="preserve"> es: ", meses*30)</w:t>
+            </w:r>
+          </w:p>
+          <w:p>
+            <w:pPr>
+              <w:pStyle w:val="Sinespaciado"/>
+              <w:rPr>
+                <w:b/>
+                <w:color w:val="C00000"/>
+                <w:sz w:val="20"/>
+              </w:rPr>
+            </w:pPr>
           </w:p>
         </w:tc>
       </w:tr>
@@ -1158,16 +1716,46 @@
               </w:rPr>
               <w:t>:</w:t>
             </w:r>
-          </w:p>
-          <w:p>
-            <w:pPr>
-              <w:pStyle w:val="Sinespaciado"/>
-              <w:rPr>
-                <w:b/>
-                <w:color w:val="C00000"/>
-                <w:sz w:val="20"/>
-              </w:rPr>
-            </w:pPr>
+            <w:r>
+              <w:rPr>
+                <w:color w:val="000000" w:themeColor="text1"/>
+                <w:sz w:val="20"/>
+              </w:rPr>
+              <w:t xml:space="preserve"> </w:t>
+            </w:r>
+            <w:r>
+              <w:rPr>
+                <w:color w:val="000000" w:themeColor="text1"/>
+                <w:sz w:val="20"/>
+              </w:rPr>
+              <w:t xml:space="preserve"> </w:t>
+            </w:r>
+          </w:p>
+          <w:p>
+            <w:pPr>
+              <w:pStyle w:val="Sinespaciado"/>
+              <w:rPr>
+                <w:b/>
+                <w:color w:val="C00000"/>
+                <w:sz w:val="20"/>
+              </w:rPr>
+            </w:pPr>
+            <w:r>
+              <w:rPr>
+                <w:b/>
+                <w:color w:val="C00000"/>
+                <w:sz w:val="20"/>
+              </w:rPr>
+              <w:t>Preguntar los meses y dividirlo entre 48</w:t>
+            </w:r>
+            <w:r>
+              <w:rPr>
+                <w:b/>
+                <w:color w:val="C00000"/>
+                <w:sz w:val="20"/>
+              </w:rPr>
+              <w:t xml:space="preserve"> el resultado se lo sumas a los días </w:t>
+            </w:r>
           </w:p>
         </w:tc>
       </w:tr>
@@ -1180,16 +1768,6 @@
     <w:p>
       <w:pPr>
         <w:pStyle w:val="Sinespaciado"/>
-      </w:pPr>
-    </w:p>
-    <w:p>
-      <w:pPr>
-        <w:pStyle w:val="Sinespaciado"/>
-      </w:pPr>
-    </w:p>
-    <w:p>
-      <w:pPr>
-        <w:pStyle w:val="Sinespaciado"/>
         <w:rPr>
           <w:i/>
         </w:rPr>
@@ -1231,21 +1809,7 @@
           <w:b/>
           <w:i/>
         </w:rPr>
-        <w:t>Necesitamos indicarle a un robot que prepare el desayuno</w:t>
-      </w:r>
-      <w:r>
-        <w:rPr>
-          <w:b/>
-          <w:i/>
-        </w:rPr>
-        <w:t>.</w:t>
-      </w:r>
-      <w:r>
-        <w:rPr>
-          <w:b/>
-          <w:i/>
-        </w:rPr>
-        <w:t xml:space="preserve"> Hay dos opciones: un huevo estrellado o un huevo revuelto.</w:t>
+        <w:t>Necesitamos indicarle a un robot que prepare el desayuno. Hay dos opciones: un huevo estrellado o un huevo revuelto.</w:t>
       </w:r>
       <w:r>
         <w:t xml:space="preserve"> </w:t>
@@ -1363,6 +1927,20 @@
               </w:rPr>
               <w:t>Entradas:</w:t>
             </w:r>
+            <w:r>
+              <w:rPr>
+                <w:color w:val="C00000"/>
+                <w:sz w:val="20"/>
+              </w:rPr>
+              <w:t xml:space="preserve"> </w:t>
+            </w:r>
+            <w:r>
+              <w:rPr>
+                <w:color w:val="C00000"/>
+                <w:sz w:val="20"/>
+              </w:rPr>
+              <w:t>preguntar que comida quiere=C</w:t>
+            </w:r>
           </w:p>
           <w:p>
             <w:pPr>
@@ -1379,6 +1957,29 @@
               </w:rPr>
               <w:t>Salidas:</w:t>
             </w:r>
+            <w:r>
+              <w:rPr>
+                <w:color w:val="C00000"/>
+                <w:sz w:val="20"/>
+              </w:rPr>
+              <w:t xml:space="preserve"> </w:t>
+            </w:r>
+            <w:r>
+              <w:rPr>
+                <w:color w:val="C00000"/>
+                <w:sz w:val="20"/>
+              </w:rPr>
+              <w:t>huevo estrellado=he, huevo revuelto=</w:t>
+            </w:r>
+            <w:proofErr w:type="spellStart"/>
+            <w:r>
+              <w:rPr>
+                <w:color w:val="C00000"/>
+                <w:sz w:val="20"/>
+              </w:rPr>
+              <w:t>hr</w:t>
+            </w:r>
+            <w:proofErr w:type="spellEnd"/>
           </w:p>
           <w:p>
             <w:pPr>
@@ -1395,6 +1996,38 @@
                 <w:sz w:val="20"/>
               </w:rPr>
               <w:t>Relación E/S:</w:t>
+            </w:r>
+            <w:r>
+              <w:rPr>
+                <w:color w:val="C00000"/>
+                <w:sz w:val="20"/>
+              </w:rPr>
+              <w:t xml:space="preserve"> c= a lo que el usuario quiera sea, he </w:t>
+            </w:r>
+            <w:proofErr w:type="gramStart"/>
+            <w:r>
+              <w:rPr>
+                <w:color w:val="C00000"/>
+                <w:sz w:val="20"/>
+              </w:rPr>
+              <w:t>o ,</w:t>
+            </w:r>
+            <w:proofErr w:type="spellStart"/>
+            <w:r>
+              <w:rPr>
+                <w:color w:val="C00000"/>
+                <w:sz w:val="20"/>
+              </w:rPr>
+              <w:t>hr</w:t>
+            </w:r>
+            <w:proofErr w:type="spellEnd"/>
+            <w:proofErr w:type="gramEnd"/>
+            <w:r>
+              <w:rPr>
+                <w:color w:val="C00000"/>
+                <w:sz w:val="20"/>
+              </w:rPr>
+              <w:t xml:space="preserve"> </w:t>
             </w:r>
           </w:p>
         </w:tc>
@@ -1431,6 +2064,251 @@
                 <w:sz w:val="20"/>
               </w:rPr>
             </w:pPr>
+            <w:r>
+              <w:rPr>
+                <w:b/>
+                <w:color w:val="C00000"/>
+                <w:sz w:val="20"/>
+              </w:rPr>
+              <w:t>#Autor: David Yair Fernández Salas</w:t>
+            </w:r>
+            <w:r>
+              <w:rPr>
+                <w:b/>
+                <w:color w:val="C00000"/>
+                <w:sz w:val="20"/>
+              </w:rPr>
+              <w:br/>
+              <w:t xml:space="preserve">#Calcula </w:t>
+            </w:r>
+            <w:r>
+              <w:rPr>
+                <w:b/>
+                <w:color w:val="C00000"/>
+                <w:sz w:val="20"/>
+              </w:rPr>
+              <w:t>que opción quiere el usuario para comer</w:t>
+            </w:r>
+          </w:p>
+          <w:p>
+            <w:pPr>
+              <w:pStyle w:val="Sinespaciado"/>
+              <w:rPr>
+                <w:b/>
+                <w:color w:val="C00000"/>
+                <w:sz w:val="20"/>
+              </w:rPr>
+            </w:pPr>
+            <w:r>
+              <w:rPr>
+                <w:b/>
+                <w:color w:val="C00000"/>
+                <w:sz w:val="20"/>
+              </w:rPr>
+              <w:br/>
+            </w:r>
+            <w:r>
+              <w:rPr>
+                <w:b/>
+                <w:color w:val="C00000"/>
+                <w:sz w:val="20"/>
+              </w:rPr>
+              <w:t>c=</w:t>
+            </w:r>
+            <w:proofErr w:type="spellStart"/>
+            <w:proofErr w:type="gramStart"/>
+            <w:r>
+              <w:rPr>
+                <w:b/>
+                <w:color w:val="C00000"/>
+                <w:sz w:val="20"/>
+              </w:rPr>
+              <w:t>str</w:t>
+            </w:r>
+            <w:proofErr w:type="spellEnd"/>
+            <w:r>
+              <w:rPr>
+                <w:b/>
+                <w:color w:val="C00000"/>
+                <w:sz w:val="20"/>
+              </w:rPr>
+              <w:t>(</w:t>
+            </w:r>
+            <w:proofErr w:type="gramEnd"/>
+            <w:r>
+              <w:rPr>
+                <w:b/>
+                <w:color w:val="C00000"/>
+                <w:sz w:val="20"/>
+              </w:rPr>
+              <w:t>input("Introduce que  comida prefieres: "))</w:t>
+            </w:r>
+          </w:p>
+          <w:p>
+            <w:pPr>
+              <w:pStyle w:val="Sinespaciado"/>
+              <w:rPr>
+                <w:b/>
+                <w:color w:val="C00000"/>
+                <w:sz w:val="20"/>
+              </w:rPr>
+            </w:pPr>
+            <w:proofErr w:type="spellStart"/>
+            <w:r>
+              <w:rPr>
+                <w:b/>
+                <w:color w:val="C00000"/>
+                <w:sz w:val="20"/>
+              </w:rPr>
+              <w:t>if</w:t>
+            </w:r>
+            <w:proofErr w:type="spellEnd"/>
+            <w:r>
+              <w:rPr>
+                <w:b/>
+                <w:color w:val="C00000"/>
+                <w:sz w:val="20"/>
+              </w:rPr>
+              <w:t xml:space="preserve"> c=="he":</w:t>
+            </w:r>
+          </w:p>
+          <w:p>
+            <w:pPr>
+              <w:pStyle w:val="Sinespaciado"/>
+              <w:rPr>
+                <w:b/>
+                <w:color w:val="C00000"/>
+                <w:sz w:val="20"/>
+              </w:rPr>
+            </w:pPr>
+            <w:r>
+              <w:rPr>
+                <w:b/>
+                <w:color w:val="C00000"/>
+                <w:sz w:val="20"/>
+              </w:rPr>
+              <w:t xml:space="preserve">  </w:t>
+            </w:r>
+            <w:proofErr w:type="spellStart"/>
+            <w:proofErr w:type="gramStart"/>
+            <w:r>
+              <w:rPr>
+                <w:b/>
+                <w:color w:val="C00000"/>
+                <w:sz w:val="20"/>
+              </w:rPr>
+              <w:t>print</w:t>
+            </w:r>
+            <w:proofErr w:type="spellEnd"/>
+            <w:r>
+              <w:rPr>
+                <w:b/>
+                <w:color w:val="C00000"/>
+                <w:sz w:val="20"/>
+              </w:rPr>
+              <w:t>(</w:t>
+            </w:r>
+            <w:proofErr w:type="gramEnd"/>
+            <w:r>
+              <w:rPr>
+                <w:b/>
+                <w:color w:val="C00000"/>
+                <w:sz w:val="20"/>
+              </w:rPr>
+              <w:t>"cocina huevos estrellados ")</w:t>
+            </w:r>
+          </w:p>
+          <w:p>
+            <w:pPr>
+              <w:pStyle w:val="Sinespaciado"/>
+              <w:rPr>
+                <w:b/>
+                <w:color w:val="C00000"/>
+                <w:sz w:val="20"/>
+              </w:rPr>
+            </w:pPr>
+            <w:proofErr w:type="spellStart"/>
+            <w:r>
+              <w:rPr>
+                <w:b/>
+                <w:color w:val="C00000"/>
+                <w:sz w:val="20"/>
+              </w:rPr>
+              <w:t>elif</w:t>
+            </w:r>
+            <w:proofErr w:type="spellEnd"/>
+            <w:r>
+              <w:rPr>
+                <w:b/>
+                <w:color w:val="C00000"/>
+                <w:sz w:val="20"/>
+              </w:rPr>
+              <w:t xml:space="preserve"> c=="</w:t>
+            </w:r>
+            <w:proofErr w:type="spellStart"/>
+            <w:r>
+              <w:rPr>
+                <w:b/>
+                <w:color w:val="C00000"/>
+                <w:sz w:val="20"/>
+              </w:rPr>
+              <w:t>hr</w:t>
+            </w:r>
+            <w:proofErr w:type="spellEnd"/>
+            <w:r>
+              <w:rPr>
+                <w:b/>
+                <w:color w:val="C00000"/>
+                <w:sz w:val="20"/>
+              </w:rPr>
+              <w:t>":</w:t>
+            </w:r>
+          </w:p>
+          <w:p>
+            <w:pPr>
+              <w:pStyle w:val="Sinespaciado"/>
+              <w:rPr>
+                <w:b/>
+                <w:color w:val="C00000"/>
+                <w:sz w:val="20"/>
+              </w:rPr>
+            </w:pPr>
+            <w:r>
+              <w:rPr>
+                <w:b/>
+                <w:color w:val="C00000"/>
+                <w:sz w:val="20"/>
+              </w:rPr>
+              <w:t xml:space="preserve">    </w:t>
+            </w:r>
+            <w:proofErr w:type="spellStart"/>
+            <w:proofErr w:type="gramStart"/>
+            <w:r>
+              <w:rPr>
+                <w:b/>
+                <w:color w:val="C00000"/>
+                <w:sz w:val="20"/>
+              </w:rPr>
+              <w:t>print</w:t>
+            </w:r>
+            <w:proofErr w:type="spellEnd"/>
+            <w:r>
+              <w:rPr>
+                <w:b/>
+                <w:color w:val="C00000"/>
+                <w:sz w:val="20"/>
+              </w:rPr>
+              <w:t>(</w:t>
+            </w:r>
+            <w:proofErr w:type="gramEnd"/>
+            <w:r>
+              <w:rPr>
+                <w:b/>
+                <w:color w:val="C00000"/>
+                <w:sz w:val="20"/>
+              </w:rPr>
+              <w:t>"cocina huevos revueltos")</w:t>
+            </w:r>
           </w:p>
         </w:tc>
       </w:tr>
@@ -1452,16 +2330,37 @@
                 <w:color w:val="000000" w:themeColor="text1"/>
                 <w:sz w:val="20"/>
               </w:rPr>
-              <w:t>¿Notaste algo diferente en este problema?</w:t>
-            </w:r>
-            <w:bookmarkStart w:id="0" w:name="_GoBack"/>
-            <w:bookmarkEnd w:id="0"/>
+              <w:t>¿Notaste algo diferente en este problema? Comparado con los otros problemas que has realizado, escribe qué diferencias encuentras.</w:t>
+            </w:r>
             <w:r>
               <w:rPr>
                 <w:color w:val="000000" w:themeColor="text1"/>
                 <w:sz w:val="20"/>
               </w:rPr>
-              <w:t xml:space="preserve"> Comparado con los otros problemas que has realizado, escribe qué diferencias encuentras.</w:t>
+              <w:t xml:space="preserve"> Este programa usa condiciones</w:t>
+            </w:r>
+            <w:r>
+              <w:rPr>
+                <w:color w:val="000000" w:themeColor="text1"/>
+                <w:sz w:val="20"/>
+              </w:rPr>
+              <w:t xml:space="preserve">, usa valores de </w:t>
+            </w:r>
+            <w:proofErr w:type="spellStart"/>
+            <w:r>
+              <w:rPr>
+                <w:color w:val="000000" w:themeColor="text1"/>
+                <w:sz w:val="20"/>
+              </w:rPr>
+              <w:t>str</w:t>
+            </w:r>
+            <w:proofErr w:type="spellEnd"/>
+            <w:r>
+              <w:rPr>
+                <w:color w:val="000000" w:themeColor="text1"/>
+                <w:sz w:val="20"/>
+              </w:rPr>
+              <w:t>.</w:t>
             </w:r>
           </w:p>
           <w:p>
@@ -2237,7 +3136,7 @@
 </file>
 
 <file path=customXml/itemProps1.xml><?xml version="1.0" encoding="utf-8"?>
-<ds:datastoreItem xmlns:ds="http://schemas.openxmlformats.org/officeDocument/2006/customXml" ds:itemID="{8265DB7D-5925-594C-8E6D-69EA22F5B450}">
+<ds:datastoreItem xmlns:ds="http://schemas.openxmlformats.org/officeDocument/2006/customXml" ds:itemID="{B30C99E2-0257-40F9-826B-CC0E621F405C}">
   <ds:schemaRefs>
     <ds:schemaRef ds:uri="http://schemas.openxmlformats.org/officeDocument/2006/bibliography"/>
   </ds:schemaRefs>

</xml_diff>

<commit_message>
José Isidro Sánchez Vázquez Grupo:02
hice el ejercicio extra
</commit_message>
<xml_diff>
--- a/Tarea-01.docx
+++ b/Tarea-01.docx
@@ -1,6 +1,6 @@
 
 <file path=word/document.xml><?xml version="1.0" encoding="utf-8"?>
-<w:document xmlns:wpc="http://schemas.microsoft.com/office/word/2010/wordprocessingCanvas" xmlns:cx="http://schemas.microsoft.com/office/drawing/2014/chartex" xmlns:cx1="http://schemas.microsoft.com/office/drawing/2015/9/8/chartex" xmlns:cx2="http://schemas.microsoft.com/office/drawing/2015/10/21/chartex" xmlns:cx3="http://schemas.microsoft.com/office/drawing/2016/5/9/chartex" xmlns:cx4="http://schemas.microsoft.com/office/drawing/2016/5/10/chartex" xmlns:cx5="http://schemas.microsoft.com/office/drawing/2016/5/11/chartex" xmlns:cx6="http://schemas.microsoft.com/office/drawing/2016/5/12/chartex" xmlns:cx7="http://schemas.microsoft.com/office/drawing/2016/5/13/chartex" xmlns:cx8="http://schemas.microsoft.com/office/drawing/2016/5/14/chartex" xmlns:mc="http://schemas.openxmlformats.org/markup-compatibility/2006" xmlns:aink="http://schemas.microsoft.com/office/drawing/2016/ink" xmlns:am3d="http://schemas.microsoft.com/office/drawing/2017/model3d" xmlns:o="urn:schemas-microsoft-com:office:office" xmlns:r="http://schemas.openxmlformats.org/officeDocument/2006/relationships" xmlns:m="http://schemas.openxmlformats.org/officeDocument/2006/math" xmlns:v="urn:schemas-microsoft-com:vml" xmlns:wp14="http://schemas.microsoft.com/office/word/2010/wordprocessingDrawing" xmlns:wp="http://schemas.openxmlformats.org/drawingml/2006/wordprocessingDrawing" xmlns:w10="urn:schemas-microsoft-com:office:word" xmlns:w="http://schemas.openxmlformats.org/wordprocessingml/2006/main" xmlns:w14="http://schemas.microsoft.com/office/word/2010/wordml" xmlns:w15="http://schemas.microsoft.com/office/word/2012/wordml" xmlns:w16cid="http://schemas.microsoft.com/office/word/2016/wordml/cid" xmlns:w16se="http://schemas.microsoft.com/office/word/2015/wordml/symex" xmlns:wpg="http://schemas.microsoft.com/office/word/2010/wordprocessingGroup" xmlns:wpi="http://schemas.microsoft.com/office/word/2010/wordprocessingInk" xmlns:wne="http://schemas.microsoft.com/office/word/2006/wordml" xmlns:wps="http://schemas.microsoft.com/office/word/2010/wordprocessingShape" mc:Ignorable="w14 w15 w16se w16cid wp14">
+<w:document xmlns:wpc="http://schemas.microsoft.com/office/word/2010/wordprocessingCanvas" xmlns:cx="http://schemas.microsoft.com/office/drawing/2014/chartex" xmlns:mc="http://schemas.openxmlformats.org/markup-compatibility/2006" xmlns:o="urn:schemas-microsoft-com:office:office" xmlns:r="http://schemas.openxmlformats.org/officeDocument/2006/relationships" xmlns:m="http://schemas.openxmlformats.org/officeDocument/2006/math" xmlns:v="urn:schemas-microsoft-com:vml" xmlns:wp14="http://schemas.microsoft.com/office/word/2010/wordprocessingDrawing" xmlns:wp="http://schemas.openxmlformats.org/drawingml/2006/wordprocessingDrawing" xmlns:w10="urn:schemas-microsoft-com:office:word" xmlns:w="http://schemas.openxmlformats.org/wordprocessingml/2006/main" xmlns:w14="http://schemas.microsoft.com/office/word/2010/wordml" xmlns:w15="http://schemas.microsoft.com/office/word/2012/wordml" xmlns:w16se="http://schemas.microsoft.com/office/word/2015/wordml/symex" xmlns:wpg="http://schemas.microsoft.com/office/word/2010/wordprocessingGroup" xmlns:wpi="http://schemas.microsoft.com/office/word/2010/wordprocessingInk" xmlns:wne="http://schemas.microsoft.com/office/word/2006/wordml" xmlns:wps="http://schemas.microsoft.com/office/word/2010/wordprocessingShape" mc:Ignorable="w14 w15 w16se wp14">
   <w:body>
     <w:p>
       <w:pPr>
@@ -42,7 +42,7 @@
         <w:rPr>
           <w:sz w:val="24"/>
         </w:rPr>
-        <w:t xml:space="preserve">Nombre del alumno: </w:t>
+        <w:t>Nombre del alumno: José Isidro Sánchez Vázquez</w:t>
       </w:r>
     </w:p>
     <w:p>
@@ -58,6 +58,12 @@
           <w:sz w:val="24"/>
         </w:rPr>
         <w:t xml:space="preserve">Grupo: </w:t>
+      </w:r>
+      <w:r>
+        <w:rPr>
+          <w:sz w:val="24"/>
+        </w:rPr>
+        <w:t>02</w:t>
       </w:r>
     </w:p>
     <w:p>
@@ -243,7 +249,7 @@
                 <w:color w:val="C00000"/>
                 <w:sz w:val="20"/>
               </w:rPr>
-              <w:t>La diferencia consiste en…</w:t>
+              <w:t xml:space="preserve">El algoritmo es una receta o una secuencia de pasos claros, específicos y finitos para solucionar un problema y el programa es un grupo de instrucciones escritas en un lenguaje </w:t>
             </w:r>
           </w:p>
           <w:p>
@@ -317,8 +323,8 @@
         <w:tblLook w:val="04A0" w:firstRow="1" w:lastRow="0" w:firstColumn="1" w:lastColumn="0" w:noHBand="0" w:noVBand="1"/>
       </w:tblPr>
       <w:tblGrid>
-        <w:gridCol w:w="2376"/>
-        <w:gridCol w:w="7796"/>
+        <w:gridCol w:w="2327"/>
+        <w:gridCol w:w="7636"/>
       </w:tblGrid>
       <w:tr>
         <w:tc>
@@ -347,6 +353,14 @@
                 <w:sz w:val="20"/>
               </w:rPr>
             </w:pPr>
+            <w:r>
+              <w:rPr>
+                <w:i/>
+                <w:color w:val="C00000"/>
+                <w:sz w:val="20"/>
+              </w:rPr>
+              <w:t>Repasar el problema para obtener el problema y buscar una solución dando unas cuantas hipótesis</w:t>
+            </w:r>
           </w:p>
         </w:tc>
       </w:tr>
@@ -380,6 +394,14 @@
                 <w:sz w:val="20"/>
               </w:rPr>
             </w:pPr>
+            <w:r>
+              <w:rPr>
+                <w:i/>
+                <w:color w:val="C00000"/>
+                <w:sz w:val="20"/>
+              </w:rPr>
+              <w:t>Organizo lo que voy a hacer para solucionar un problema por ejemplo un algoritmo</w:t>
+            </w:r>
           </w:p>
         </w:tc>
       </w:tr>
@@ -413,6 +435,14 @@
                 <w:sz w:val="20"/>
               </w:rPr>
             </w:pPr>
+            <w:r>
+              <w:rPr>
+                <w:i/>
+                <w:color w:val="C00000"/>
+                <w:sz w:val="20"/>
+              </w:rPr>
+              <w:t xml:space="preserve">Pasar el algoritmo a un lenguaje de programación como podría ser Python </w:t>
+            </w:r>
           </w:p>
         </w:tc>
       </w:tr>
@@ -524,15 +554,45 @@
               </w:rPr>
               <w:t>abla Ángela más alto o más bajo que Celia?</w:t>
             </w:r>
-          </w:p>
-          <w:p>
-            <w:pPr>
-              <w:pStyle w:val="Sinespaciado"/>
-              <w:rPr>
-                <w:rFonts w:eastAsia="Times New Roman" w:cs="Times New Roman"/>
-                <w:bCs/>
-              </w:rPr>
-            </w:pPr>
+            <w:r>
+              <w:rPr>
+                <w:rFonts w:eastAsia="Times New Roman" w:cs="Times New Roman"/>
+                <w:bCs/>
+              </w:rPr>
+              <w:t xml:space="preserve"> </w:t>
+            </w:r>
+          </w:p>
+          <w:p>
+            <w:pPr>
+              <w:pStyle w:val="Sinespaciado"/>
+              <w:rPr>
+                <w:rFonts w:eastAsia="Times New Roman" w:cs="Times New Roman"/>
+                <w:bCs/>
+              </w:rPr>
+            </w:pPr>
+          </w:p>
+          <w:p>
+            <w:pPr>
+              <w:pStyle w:val="Sinespaciado"/>
+              <w:rPr>
+                <w:rFonts w:eastAsia="Times New Roman" w:cs="Times New Roman"/>
+                <w:bCs/>
+              </w:rPr>
+            </w:pPr>
+            <w:r>
+              <w:rPr>
+                <w:rFonts w:eastAsia="Times New Roman" w:cs="Times New Roman"/>
+                <w:bCs/>
+              </w:rPr>
+              <w:t>Respuesta:</w:t>
+            </w:r>
+            <w:r>
+              <w:rPr>
+                <w:rFonts w:eastAsia="Times New Roman" w:cs="Times New Roman"/>
+                <w:bCs/>
+              </w:rPr>
+              <w:t xml:space="preserve"> Más bajo </w:t>
+            </w:r>
           </w:p>
           <w:p>
             <w:pPr>
@@ -548,13 +608,6 @@
               <w:rPr>
                 <w:rFonts w:eastAsia="Times New Roman" w:cs="Times New Roman"/>
                 <w:bCs/>
-              </w:rPr>
-              <w:t>Respuesta:</w:t>
-            </w:r>
-            <w:r>
-              <w:rPr>
-                <w:rFonts w:eastAsia="Times New Roman" w:cs="Times New Roman"/>
-                <w:bCs/>
                 <w:i/>
                 <w:color w:val="FF0000"/>
               </w:rPr>
@@ -585,7 +638,25 @@
                 <w:sz w:val="20"/>
                 <w:szCs w:val="20"/>
               </w:rPr>
-              <w:t xml:space="preserve">  </w:t>
+              <w:t xml:space="preserve"> </w:t>
+            </w:r>
+            <w:r>
+              <w:rPr>
+                <w:rFonts w:eastAsia="Times New Roman" w:cs="Times New Roman"/>
+                <w:bCs/>
+              </w:rPr>
+              <w:t>ya que Ángela habla más bajo que Rosa y si Celia habla más fuerte que Rosa eso quiere decir que habla más bajo</w:t>
+            </w:r>
+            <w:r>
+              <w:rPr>
+                <w:rFonts w:eastAsia="Times New Roman" w:cs="Times New Roman"/>
+                <w:bCs/>
+                <w:i/>
+                <w:color w:val="C00000"/>
+                <w:sz w:val="20"/>
+                <w:szCs w:val="20"/>
+              </w:rPr>
+              <w:t xml:space="preserve"> </w:t>
             </w:r>
           </w:p>
         </w:tc>
@@ -723,155 +794,148 @@
                 <w:sz w:val="20"/>
                 <w:szCs w:val="20"/>
               </w:rPr>
+              <w:t xml:space="preserve"> Tomas viaja en coche</w:t>
+            </w:r>
+          </w:p>
+          <w:p>
+            <w:pPr>
+              <w:pStyle w:val="Sinespaciado"/>
+              <w:rPr>
+                <w:rFonts w:eastAsia="Times New Roman" w:cs="Times New Roman"/>
+                <w:bCs/>
+                <w:sz w:val="20"/>
+                <w:szCs w:val="20"/>
+              </w:rPr>
+            </w:pPr>
+            <w:r>
+              <w:rPr>
+                <w:rFonts w:eastAsia="Times New Roman" w:cs="Times New Roman"/>
+                <w:bCs/>
+                <w:sz w:val="20"/>
+                <w:szCs w:val="20"/>
+              </w:rPr>
+              <w:lastRenderedPageBreak/>
+              <w:t>Explica (</w:t>
+            </w:r>
+            <w:r>
+              <w:rPr>
+                <w:rFonts w:eastAsia="Times New Roman" w:cs="Times New Roman"/>
+                <w:bCs/>
+                <w:sz w:val="20"/>
+                <w:szCs w:val="20"/>
+              </w:rPr>
+              <w:t>agrega</w:t>
+            </w:r>
+            <w:r>
+              <w:rPr>
+                <w:rFonts w:eastAsia="Times New Roman" w:cs="Times New Roman"/>
+                <w:bCs/>
+                <w:sz w:val="20"/>
+                <w:szCs w:val="20"/>
+              </w:rPr>
+              <w:t xml:space="preserve"> la foto </w:t>
+            </w:r>
+            <w:r>
+              <w:rPr>
+                <w:rFonts w:eastAsia="Times New Roman" w:cs="Times New Roman"/>
+                <w:bCs/>
+                <w:sz w:val="20"/>
+                <w:szCs w:val="20"/>
+              </w:rPr>
+              <w:t>que muestr</w:t>
+            </w:r>
+            <w:r>
+              <w:rPr>
+                <w:rFonts w:eastAsia="Times New Roman" w:cs="Times New Roman"/>
+                <w:bCs/>
+                <w:sz w:val="20"/>
+                <w:szCs w:val="20"/>
+              </w:rPr>
+              <w:t>a</w:t>
+            </w:r>
+            <w:r>
+              <w:rPr>
+                <w:rFonts w:eastAsia="Times New Roman" w:cs="Times New Roman"/>
+                <w:bCs/>
+                <w:sz w:val="20"/>
+                <w:szCs w:val="20"/>
+              </w:rPr>
+              <w:t xml:space="preserve"> cómo llegaste a la</w:t>
+            </w:r>
+            <w:r>
+              <w:rPr>
+                <w:rFonts w:eastAsia="Times New Roman" w:cs="Times New Roman"/>
+                <w:bCs/>
+                <w:sz w:val="20"/>
+                <w:szCs w:val="20"/>
+              </w:rPr>
+              <w:t xml:space="preserve"> solución):</w:t>
+            </w:r>
+            <w:r>
+              <w:rPr>
+                <w:rFonts w:eastAsia="Times New Roman" w:cs="Times New Roman"/>
+                <w:bCs/>
+                <w:i/>
+                <w:color w:val="C00000"/>
+                <w:sz w:val="20"/>
+                <w:szCs w:val="20"/>
+              </w:rPr>
               <w:t xml:space="preserve">  </w:t>
             </w:r>
-          </w:p>
-          <w:p>
-            <w:pPr>
-              <w:pStyle w:val="Sinespaciado"/>
-              <w:rPr>
-                <w:rFonts w:eastAsia="Times New Roman" w:cs="Times New Roman"/>
-                <w:bCs/>
+            <w:r>
+              <w:rPr>
+                <w:rFonts w:eastAsia="Times New Roman" w:cs="Times New Roman"/>
+                <w:bCs/>
+                <w:noProof/>
                 <w:sz w:val="20"/>
                 <w:szCs w:val="20"/>
               </w:rPr>
-            </w:pPr>
-            <w:r>
-              <w:rPr>
-                <w:rFonts w:eastAsia="Times New Roman" w:cs="Times New Roman"/>
-                <w:bCs/>
-                <w:sz w:val="20"/>
-                <w:szCs w:val="20"/>
-              </w:rPr>
-              <w:t>Explica (</w:t>
-            </w:r>
-            <w:r>
-              <w:rPr>
-                <w:rFonts w:eastAsia="Times New Roman" w:cs="Times New Roman"/>
-                <w:bCs/>
-                <w:sz w:val="20"/>
-                <w:szCs w:val="20"/>
-              </w:rPr>
-              <w:t>agrega</w:t>
-            </w:r>
-            <w:r>
-              <w:rPr>
-                <w:rFonts w:eastAsia="Times New Roman" w:cs="Times New Roman"/>
-                <w:bCs/>
-                <w:sz w:val="20"/>
-                <w:szCs w:val="20"/>
-              </w:rPr>
-              <w:t xml:space="preserve"> la foto </w:t>
-            </w:r>
-            <w:r>
-              <w:rPr>
-                <w:rFonts w:eastAsia="Times New Roman" w:cs="Times New Roman"/>
-                <w:bCs/>
-                <w:sz w:val="20"/>
-                <w:szCs w:val="20"/>
-              </w:rPr>
-              <w:t>que muestr</w:t>
-            </w:r>
-            <w:r>
-              <w:rPr>
-                <w:rFonts w:eastAsia="Times New Roman" w:cs="Times New Roman"/>
-                <w:bCs/>
-                <w:sz w:val="20"/>
-                <w:szCs w:val="20"/>
-              </w:rPr>
-              <w:t>a</w:t>
-            </w:r>
-            <w:r>
-              <w:rPr>
-                <w:rFonts w:eastAsia="Times New Roman" w:cs="Times New Roman"/>
-                <w:bCs/>
-                <w:sz w:val="20"/>
-                <w:szCs w:val="20"/>
-              </w:rPr>
-              <w:t xml:space="preserve"> cómo llegaste a la</w:t>
-            </w:r>
-            <w:r>
-              <w:rPr>
-                <w:rFonts w:eastAsia="Times New Roman" w:cs="Times New Roman"/>
-                <w:bCs/>
-                <w:sz w:val="20"/>
-                <w:szCs w:val="20"/>
-              </w:rPr>
-              <w:t xml:space="preserve"> solución):</w:t>
-            </w:r>
-            <w:r>
-              <w:rPr>
-                <w:rFonts w:eastAsia="Times New Roman" w:cs="Times New Roman"/>
-                <w:bCs/>
-                <w:i/>
-                <w:color w:val="C00000"/>
-                <w:sz w:val="20"/>
-                <w:szCs w:val="20"/>
-              </w:rPr>
-              <w:t xml:space="preserve">  </w:t>
+              <w:drawing>
+                <wp:inline distT="0" distB="0" distL="0" distR="0" wp14:anchorId="0B5DF615" wp14:editId="7166FC96">
+                  <wp:extent cx="1953893" cy="2605190"/>
+                  <wp:effectExtent l="0" t="1905" r="6985" b="6985"/>
+                  <wp:docPr id="1" name="Imagen 1"/>
+                  <wp:cNvGraphicFramePr>
+                    <a:graphicFrameLocks xmlns:a="http://schemas.openxmlformats.org/drawingml/2006/main" noChangeAspect="1"/>
+                  </wp:cNvGraphicFramePr>
+                  <a:graphic xmlns:a="http://schemas.openxmlformats.org/drawingml/2006/main">
+                    <a:graphicData uri="http://schemas.openxmlformats.org/drawingml/2006/picture">
+                      <pic:pic xmlns:pic="http://schemas.openxmlformats.org/drawingml/2006/picture">
+                        <pic:nvPicPr>
+                          <pic:cNvPr id="1" name="WhatsApp Image 2019-01-24 at 09.17.45.jpeg"/>
+                          <pic:cNvPicPr/>
+                        </pic:nvPicPr>
+                        <pic:blipFill>
+                          <a:blip r:embed="rId5">
+                            <a:extLst>
+                              <a:ext uri="{28A0092B-C50C-407E-A947-70E740481C1C}">
+                                <a14:useLocalDpi xmlns:a14="http://schemas.microsoft.com/office/drawing/2010/main" val="0"/>
+                              </a:ext>
+                            </a:extLst>
+                          </a:blip>
+                          <a:stretch>
+                            <a:fillRect/>
+                          </a:stretch>
+                        </pic:blipFill>
+                        <pic:spPr>
+                          <a:xfrm rot="16200000">
+                            <a:off x="0" y="0"/>
+                            <a:ext cx="1974261" cy="2632347"/>
+                          </a:xfrm>
+                          <a:prstGeom prst="rect">
+                            <a:avLst/>
+                          </a:prstGeom>
+                        </pic:spPr>
+                      </pic:pic>
+                    </a:graphicData>
+                  </a:graphic>
+                </wp:inline>
+              </w:drawing>
             </w:r>
           </w:p>
         </w:tc>
       </w:tr>
     </w:tbl>
-    <w:p>
-      <w:pPr>
-        <w:pStyle w:val="Sinespaciado"/>
-      </w:pPr>
-    </w:p>
-    <w:p>
-      <w:pPr>
-        <w:pStyle w:val="Sinespaciado"/>
-      </w:pPr>
-    </w:p>
-    <w:p>
-      <w:pPr>
-        <w:pStyle w:val="Sinespaciado"/>
-      </w:pPr>
-    </w:p>
-    <w:p>
-      <w:pPr>
-        <w:pStyle w:val="Sinespaciado"/>
-      </w:pPr>
-    </w:p>
-    <w:p>
-      <w:pPr>
-        <w:pStyle w:val="Sinespaciado"/>
-      </w:pPr>
-    </w:p>
-    <w:p>
-      <w:pPr>
-        <w:pStyle w:val="Sinespaciado"/>
-      </w:pPr>
-    </w:p>
-    <w:p>
-      <w:pPr>
-        <w:pStyle w:val="Sinespaciado"/>
-      </w:pPr>
-    </w:p>
-    <w:p>
-      <w:pPr>
-        <w:pStyle w:val="Sinespaciado"/>
-      </w:pPr>
-    </w:p>
-    <w:p>
-      <w:pPr>
-        <w:pStyle w:val="Sinespaciado"/>
-      </w:pPr>
-    </w:p>
-    <w:p>
-      <w:pPr>
-        <w:pStyle w:val="Sinespaciado"/>
-      </w:pPr>
-    </w:p>
-    <w:p>
-      <w:pPr>
-        <w:pStyle w:val="Sinespaciado"/>
-      </w:pPr>
-      <w:r>
-        <w:t>&gt;&gt;&gt; Continúa en la siguiente página.</w:t>
-      </w:r>
-    </w:p>
     <w:p>
       <w:pPr>
         <w:pStyle w:val="Sinespaciado"/>
@@ -1037,6 +1101,13 @@
               </w:rPr>
               <w:t>Entradas:</w:t>
             </w:r>
+            <w:r>
+              <w:rPr>
+                <w:color w:val="C00000"/>
+                <w:sz w:val="20"/>
+              </w:rPr>
+              <w:t xml:space="preserve"> Edad en años</w:t>
+            </w:r>
           </w:p>
           <w:p>
             <w:pPr>
@@ -1053,6 +1124,36 @@
               </w:rPr>
               <w:t>Salidas:</w:t>
             </w:r>
+            <w:r>
+              <w:rPr>
+                <w:color w:val="C00000"/>
+                <w:sz w:val="20"/>
+              </w:rPr>
+              <w:t xml:space="preserve"> Número de días que tiene de vida</w:t>
+            </w:r>
+          </w:p>
+          <w:p>
+            <w:pPr>
+              <w:pStyle w:val="Sinespaciado"/>
+              <w:rPr>
+                <w:color w:val="C00000"/>
+                <w:sz w:val="20"/>
+              </w:rPr>
+            </w:pPr>
+            <w:r>
+              <w:rPr>
+                <w:color w:val="C00000"/>
+                <w:sz w:val="20"/>
+              </w:rPr>
+              <w:t>Relación E/S:</w:t>
+            </w:r>
+            <w:r>
+              <w:rPr>
+                <w:color w:val="C00000"/>
+                <w:sz w:val="20"/>
+              </w:rPr>
+              <w:t xml:space="preserve"> días de vida = Edad en años * 365 </w:t>
+            </w:r>
           </w:p>
           <w:p>
             <w:pPr>
@@ -1068,7 +1169,55 @@
                 <w:color w:val="C00000"/>
                 <w:sz w:val="20"/>
               </w:rPr>
-              <w:t>Relación E/S:</w:t>
+              <w:t>#</w:t>
+            </w:r>
+            <w:proofErr w:type="spellStart"/>
+            <w:r>
+              <w:rPr>
+                <w:color w:val="C00000"/>
+                <w:sz w:val="20"/>
+              </w:rPr>
+              <w:t>Nota:Si</w:t>
+            </w:r>
+            <w:proofErr w:type="spellEnd"/>
+            <w:r>
+              <w:rPr>
+                <w:color w:val="C00000"/>
+                <w:sz w:val="20"/>
+              </w:rPr>
+              <w:t xml:space="preserve"> los meses constaran de 30 </w:t>
+            </w:r>
+            <w:proofErr w:type="spellStart"/>
+            <w:r>
+              <w:rPr>
+                <w:color w:val="C00000"/>
+                <w:sz w:val="20"/>
+              </w:rPr>
+              <w:t>dias</w:t>
+            </w:r>
+            <w:proofErr w:type="spellEnd"/>
+            <w:r>
+              <w:rPr>
+                <w:color w:val="C00000"/>
+                <w:sz w:val="20"/>
+              </w:rPr>
+              <w:t xml:space="preserve"> la relación cambia se </w:t>
+            </w:r>
+            <w:proofErr w:type="spellStart"/>
+            <w:r>
+              <w:rPr>
+                <w:color w:val="C00000"/>
+                <w:sz w:val="20"/>
+              </w:rPr>
+              <w:t>volveria</w:t>
+            </w:r>
+            <w:proofErr w:type="spellEnd"/>
+            <w:r>
+              <w:rPr>
+                <w:color w:val="C00000"/>
+                <w:sz w:val="20"/>
+              </w:rPr>
+              <w:t xml:space="preserve"> días de vida= Edad en años *360</w:t>
             </w:r>
           </w:p>
         </w:tc>
@@ -1121,6 +1270,65 @@
                 <w:sz w:val="20"/>
               </w:rPr>
             </w:pPr>
+            <w:r>
+              <w:rPr>
+                <w:b/>
+                <w:noProof/>
+                <w:color w:val="C00000"/>
+                <w:sz w:val="20"/>
+              </w:rPr>
+              <w:drawing>
+                <wp:inline distT="0" distB="0" distL="0" distR="0" wp14:anchorId="726FADD3" wp14:editId="772DC8D5">
+                  <wp:extent cx="2821782" cy="3762375"/>
+                  <wp:effectExtent l="0" t="0" r="0" b="0"/>
+                  <wp:docPr id="2" name="Imagen 2"/>
+                  <wp:cNvGraphicFramePr>
+                    <a:graphicFrameLocks xmlns:a="http://schemas.openxmlformats.org/drawingml/2006/main" noChangeAspect="1"/>
+                  </wp:cNvGraphicFramePr>
+                  <a:graphic xmlns:a="http://schemas.openxmlformats.org/drawingml/2006/main">
+                    <a:graphicData uri="http://schemas.openxmlformats.org/drawingml/2006/picture">
+                      <pic:pic xmlns:pic="http://schemas.openxmlformats.org/drawingml/2006/picture">
+                        <pic:nvPicPr>
+                          <pic:cNvPr id="2" name="WhatsApp Image 2019-01-24 at 12.21.18.jpeg"/>
+                          <pic:cNvPicPr/>
+                        </pic:nvPicPr>
+                        <pic:blipFill>
+                          <a:blip r:embed="rId6">
+                            <a:extLst>
+                              <a:ext uri="{28A0092B-C50C-407E-A947-70E740481C1C}">
+                                <a14:useLocalDpi xmlns:a14="http://schemas.microsoft.com/office/drawing/2010/main" val="0"/>
+                              </a:ext>
+                            </a:extLst>
+                          </a:blip>
+                          <a:stretch>
+                            <a:fillRect/>
+                          </a:stretch>
+                        </pic:blipFill>
+                        <pic:spPr>
+                          <a:xfrm>
+                            <a:off x="0" y="0"/>
+                            <a:ext cx="2827784" cy="3770378"/>
+                          </a:xfrm>
+                          <a:prstGeom prst="rect">
+                            <a:avLst/>
+                          </a:prstGeom>
+                        </pic:spPr>
+                      </pic:pic>
+                    </a:graphicData>
+                  </a:graphic>
+                </wp:inline>
+              </w:drawing>
+            </w:r>
+          </w:p>
+          <w:p>
+            <w:pPr>
+              <w:pStyle w:val="Sinespaciado"/>
+              <w:rPr>
+                <w:b/>
+                <w:color w:val="C00000"/>
+                <w:sz w:val="20"/>
+              </w:rPr>
+            </w:pPr>
           </w:p>
         </w:tc>
       </w:tr>
@@ -1158,6 +1366,13 @@
               </w:rPr>
               <w:t>:</w:t>
             </w:r>
+            <w:r>
+              <w:rPr>
+                <w:color w:val="000000" w:themeColor="text1"/>
+                <w:sz w:val="20"/>
+              </w:rPr>
+              <w:t xml:space="preserve"> Cada cuatro años le sumaria un día exceptuando si es divisible entre cien a acepción que se pueda dividir entre cuatrocientos </w:t>
+            </w:r>
           </w:p>
           <w:p>
             <w:pPr>
@@ -1198,6 +1413,7 @@
         <w:rPr>
           <w:i/>
         </w:rPr>
+        <w:lastRenderedPageBreak/>
         <w:t>6. EXTRA.</w:t>
       </w:r>
     </w:p>
@@ -1231,21 +1447,7 @@
           <w:b/>
           <w:i/>
         </w:rPr>
-        <w:t>Necesitamos indicarle a un robot que prepare el desayuno</w:t>
-      </w:r>
-      <w:r>
-        <w:rPr>
-          <w:b/>
-          <w:i/>
-        </w:rPr>
-        <w:t>.</w:t>
-      </w:r>
-      <w:r>
-        <w:rPr>
-          <w:b/>
-          <w:i/>
-        </w:rPr>
-        <w:t xml:space="preserve"> Hay dos opciones: un huevo estrellado o un huevo revuelto.</w:t>
+        <w:t>Necesitamos indicarle a un robot que prepare el desayuno. Hay dos opciones: un huevo estrellado o un huevo revuelto.</w:t>
       </w:r>
       <w:r>
         <w:t xml:space="preserve"> </w:t>
@@ -1363,6 +1565,41 @@
               </w:rPr>
               <w:t>Entradas:</w:t>
             </w:r>
+            <w:r>
+              <w:rPr>
+                <w:color w:val="C00000"/>
+                <w:sz w:val="20"/>
+              </w:rPr>
+              <w:t xml:space="preserve"> conseguir huevo, aceite, sarté</w:t>
+            </w:r>
+            <w:r>
+              <w:rPr>
+                <w:color w:val="C00000"/>
+                <w:sz w:val="20"/>
+              </w:rPr>
+              <w:t xml:space="preserve">n, </w:t>
+            </w:r>
+            <w:r>
+              <w:rPr>
+                <w:color w:val="C00000"/>
+                <w:sz w:val="20"/>
+              </w:rPr>
+              <w:t>estufa</w:t>
+            </w:r>
+            <w:r>
+              <w:rPr>
+                <w:color w:val="C00000"/>
+                <w:sz w:val="20"/>
+              </w:rPr>
+              <w:t xml:space="preserve"> y una </w:t>
+            </w:r>
+            <w:r>
+              <w:rPr>
+                <w:color w:val="C00000"/>
+                <w:sz w:val="20"/>
+              </w:rPr>
+              <w:t>espátula</w:t>
+            </w:r>
           </w:p>
           <w:p>
             <w:pPr>
@@ -1379,12 +1616,18 @@
               </w:rPr>
               <w:t>Salidas:</w:t>
             </w:r>
-          </w:p>
-          <w:p>
-            <w:pPr>
-              <w:pStyle w:val="Sinespaciado"/>
-              <w:rPr>
-                <w:i/>
+            <w:r>
+              <w:rPr>
+                <w:color w:val="C00000"/>
+                <w:sz w:val="20"/>
+              </w:rPr>
+              <w:t xml:space="preserve"> Huevo estrellado</w:t>
+            </w:r>
+          </w:p>
+          <w:p>
+            <w:pPr>
+              <w:pStyle w:val="Sinespaciado"/>
+              <w:rPr>
                 <w:color w:val="C00000"/>
                 <w:sz w:val="20"/>
               </w:rPr>
@@ -1395,6 +1638,29 @@
                 <w:sz w:val="20"/>
               </w:rPr>
               <w:t>Relación E/S:</w:t>
+            </w:r>
+            <w:r>
+              <w:rPr>
+                <w:color w:val="C00000"/>
+                <w:sz w:val="20"/>
+              </w:rPr>
+              <w:t xml:space="preserve"> Cocinar el huevo </w:t>
+            </w:r>
+          </w:p>
+          <w:p>
+            <w:pPr>
+              <w:pStyle w:val="Sinespaciado"/>
+              <w:rPr>
+                <w:color w:val="C00000"/>
+                <w:sz w:val="20"/>
+              </w:rPr>
+            </w:pPr>
+            <w:r>
+              <w:rPr>
+                <w:color w:val="C00000"/>
+                <w:sz w:val="20"/>
+              </w:rPr>
+              <w:t xml:space="preserve"> </w:t>
             </w:r>
           </w:p>
         </w:tc>
@@ -1431,6 +1697,316 @@
                 <w:sz w:val="20"/>
               </w:rPr>
             </w:pPr>
+            <w:r>
+              <w:rPr>
+                <w:b/>
+                <w:color w:val="C00000"/>
+                <w:sz w:val="20"/>
+              </w:rPr>
+              <w:t>1.-Conceguir el huevo</w:t>
+            </w:r>
+          </w:p>
+          <w:p>
+            <w:pPr>
+              <w:pStyle w:val="Sinespaciado"/>
+              <w:rPr>
+                <w:b/>
+                <w:color w:val="C00000"/>
+                <w:sz w:val="20"/>
+              </w:rPr>
+            </w:pPr>
+            <w:r>
+              <w:rPr>
+                <w:b/>
+                <w:color w:val="C00000"/>
+                <w:sz w:val="20"/>
+              </w:rPr>
+              <w:t>2.-conseguir una estufa</w:t>
+            </w:r>
+          </w:p>
+          <w:p>
+            <w:pPr>
+              <w:pStyle w:val="Sinespaciado"/>
+              <w:rPr>
+                <w:b/>
+                <w:color w:val="C00000"/>
+                <w:sz w:val="20"/>
+              </w:rPr>
+            </w:pPr>
+            <w:r>
+              <w:rPr>
+                <w:b/>
+                <w:color w:val="C00000"/>
+                <w:sz w:val="20"/>
+              </w:rPr>
+              <w:t>3.-conceguir un sartén</w:t>
+            </w:r>
+          </w:p>
+          <w:p>
+            <w:pPr>
+              <w:pStyle w:val="Sinespaciado"/>
+              <w:rPr>
+                <w:b/>
+                <w:color w:val="C00000"/>
+                <w:sz w:val="20"/>
+              </w:rPr>
+            </w:pPr>
+            <w:r>
+              <w:rPr>
+                <w:b/>
+                <w:color w:val="C00000"/>
+                <w:sz w:val="20"/>
+              </w:rPr>
+              <w:t>4.-conseguir aceite</w:t>
+            </w:r>
+          </w:p>
+          <w:p>
+            <w:pPr>
+              <w:pStyle w:val="Sinespaciado"/>
+              <w:rPr>
+                <w:b/>
+                <w:color w:val="C00000"/>
+                <w:sz w:val="20"/>
+              </w:rPr>
+            </w:pPr>
+            <w:r>
+              <w:rPr>
+                <w:b/>
+                <w:color w:val="C00000"/>
+                <w:sz w:val="20"/>
+              </w:rPr>
+              <w:t>5.-Conseguir una espátula</w:t>
+            </w:r>
+          </w:p>
+          <w:p>
+            <w:pPr>
+              <w:pStyle w:val="Sinespaciado"/>
+              <w:rPr>
+                <w:b/>
+                <w:color w:val="C00000"/>
+                <w:sz w:val="20"/>
+              </w:rPr>
+            </w:pPr>
+            <w:r>
+              <w:rPr>
+                <w:b/>
+                <w:color w:val="C00000"/>
+                <w:sz w:val="20"/>
+              </w:rPr>
+              <w:t>6.-Conseguir un plato</w:t>
+            </w:r>
+          </w:p>
+          <w:p>
+            <w:pPr>
+              <w:pStyle w:val="Sinespaciado"/>
+              <w:rPr>
+                <w:b/>
+                <w:color w:val="C00000"/>
+                <w:sz w:val="20"/>
+              </w:rPr>
+            </w:pPr>
+            <w:r>
+              <w:rPr>
+                <w:b/>
+                <w:color w:val="C00000"/>
+                <w:sz w:val="20"/>
+              </w:rPr>
+              <w:t>7</w:t>
+            </w:r>
+            <w:r>
+              <w:rPr>
+                <w:b/>
+                <w:color w:val="C00000"/>
+                <w:sz w:val="20"/>
+              </w:rPr>
+              <w:t>.-prender el fuego en la estufa con llama alta</w:t>
+            </w:r>
+          </w:p>
+          <w:p>
+            <w:pPr>
+              <w:pStyle w:val="Sinespaciado"/>
+              <w:rPr>
+                <w:b/>
+                <w:color w:val="C00000"/>
+                <w:sz w:val="20"/>
+              </w:rPr>
+            </w:pPr>
+            <w:r>
+              <w:rPr>
+                <w:b/>
+                <w:color w:val="C00000"/>
+                <w:sz w:val="20"/>
+              </w:rPr>
+              <w:t>8</w:t>
+            </w:r>
+            <w:r>
+              <w:rPr>
+                <w:b/>
+                <w:color w:val="C00000"/>
+                <w:sz w:val="20"/>
+              </w:rPr>
+              <w:t xml:space="preserve">.-poner el aceite en el sartén </w:t>
+            </w:r>
+          </w:p>
+          <w:p>
+            <w:pPr>
+              <w:pStyle w:val="Sinespaciado"/>
+              <w:rPr>
+                <w:b/>
+                <w:color w:val="C00000"/>
+                <w:sz w:val="20"/>
+              </w:rPr>
+            </w:pPr>
+            <w:r>
+              <w:rPr>
+                <w:b/>
+                <w:color w:val="C00000"/>
+                <w:sz w:val="20"/>
+              </w:rPr>
+              <w:t>9</w:t>
+            </w:r>
+            <w:r>
+              <w:rPr>
+                <w:b/>
+                <w:color w:val="C00000"/>
+                <w:sz w:val="20"/>
+              </w:rPr>
+              <w:t>.-dejar calentar el aceite durante 2 min</w:t>
+            </w:r>
+          </w:p>
+          <w:p>
+            <w:pPr>
+              <w:pStyle w:val="Sinespaciado"/>
+              <w:rPr>
+                <w:b/>
+                <w:color w:val="C00000"/>
+                <w:sz w:val="20"/>
+              </w:rPr>
+            </w:pPr>
+            <w:r>
+              <w:rPr>
+                <w:b/>
+                <w:color w:val="C00000"/>
+                <w:sz w:val="20"/>
+              </w:rPr>
+              <w:t>10</w:t>
+            </w:r>
+            <w:r>
+              <w:rPr>
+                <w:b/>
+                <w:color w:val="C00000"/>
+                <w:sz w:val="20"/>
+              </w:rPr>
+              <w:t>.- bajar la flama</w:t>
+            </w:r>
+          </w:p>
+          <w:p>
+            <w:pPr>
+              <w:pStyle w:val="Sinespaciado"/>
+              <w:rPr>
+                <w:b/>
+                <w:color w:val="C00000"/>
+                <w:sz w:val="20"/>
+              </w:rPr>
+            </w:pPr>
+            <w:r>
+              <w:rPr>
+                <w:b/>
+                <w:color w:val="C00000"/>
+                <w:sz w:val="20"/>
+              </w:rPr>
+              <w:t>11.-Romper el huevo y poner la clara y la yema en el sartén</w:t>
+            </w:r>
+          </w:p>
+          <w:p>
+            <w:pPr>
+              <w:pStyle w:val="Sinespaciado"/>
+              <w:rPr>
+                <w:b/>
+                <w:color w:val="C00000"/>
+                <w:sz w:val="20"/>
+              </w:rPr>
+            </w:pPr>
+            <w:r>
+              <w:rPr>
+                <w:b/>
+                <w:color w:val="C00000"/>
+                <w:sz w:val="20"/>
+              </w:rPr>
+              <w:t>12.-ponerle sal y pimienta al gusto al huevo</w:t>
+            </w:r>
+          </w:p>
+          <w:p>
+            <w:pPr>
+              <w:pStyle w:val="Sinespaciado"/>
+              <w:rPr>
+                <w:b/>
+                <w:color w:val="C00000"/>
+                <w:sz w:val="20"/>
+              </w:rPr>
+            </w:pPr>
+            <w:r>
+              <w:rPr>
+                <w:b/>
+                <w:color w:val="C00000"/>
+                <w:sz w:val="20"/>
+              </w:rPr>
+              <w:t>13.-dejar el huevo en flama baja hasta que la clara este cocida</w:t>
+            </w:r>
+          </w:p>
+          <w:p>
+            <w:pPr>
+              <w:pStyle w:val="Sinespaciado"/>
+              <w:rPr>
+                <w:b/>
+                <w:color w:val="C00000"/>
+                <w:sz w:val="20"/>
+              </w:rPr>
+            </w:pPr>
+            <w:r>
+              <w:rPr>
+                <w:b/>
+                <w:color w:val="C00000"/>
+                <w:sz w:val="20"/>
+              </w:rPr>
+              <w:t>14.-Con la espátula despegar las orillas del huevo para poder desprenderlo del sartén</w:t>
+            </w:r>
+          </w:p>
+          <w:p>
+            <w:pPr>
+              <w:pStyle w:val="Sinespaciado"/>
+              <w:rPr>
+                <w:b/>
+                <w:color w:val="C00000"/>
+                <w:sz w:val="20"/>
+              </w:rPr>
+            </w:pPr>
+            <w:r>
+              <w:rPr>
+                <w:b/>
+                <w:color w:val="C00000"/>
+                <w:sz w:val="20"/>
+              </w:rPr>
+              <w:t>15.-Poner el huevo en un plato</w:t>
+            </w:r>
+          </w:p>
+          <w:p>
+            <w:pPr>
+              <w:pStyle w:val="Sinespaciado"/>
+              <w:rPr>
+                <w:b/>
+                <w:color w:val="C00000"/>
+                <w:sz w:val="20"/>
+              </w:rPr>
+            </w:pPr>
+            <w:r>
+              <w:rPr>
+                <w:b/>
+                <w:color w:val="C00000"/>
+                <w:sz w:val="20"/>
+              </w:rPr>
+              <w:t>16.-Tienes tu huevo estrellado terminado</w:t>
+            </w:r>
           </w:p>
         </w:tc>
       </w:tr>
@@ -1452,27 +2028,36 @@
                 <w:color w:val="000000" w:themeColor="text1"/>
                 <w:sz w:val="20"/>
               </w:rPr>
-              <w:t>¿Notaste algo diferente en este problema?</w:t>
+              <w:t>¿Notaste algo diferente en este problema? Comparado con los otros problemas que has realizado, escribe qué diferencias encuentras.</w:t>
+            </w:r>
+          </w:p>
+          <w:p>
+            <w:pPr>
+              <w:pStyle w:val="Sinespaciado"/>
+              <w:rPr>
+                <w:b/>
+                <w:color w:val="C00000"/>
+                <w:sz w:val="20"/>
+              </w:rPr>
+            </w:pPr>
+            <w:r>
+              <w:rPr>
+                <w:b/>
+                <w:color w:val="C00000"/>
+                <w:sz w:val="20"/>
+              </w:rPr>
+              <w:t>Que necesitaba muchas más entradas, también ser más preciso en los pasos porque tal vez yo lo sé hacer pero alguien que nunca lo ha hecho no entendería si diera por hecho algunas cosas, también note que necesite más</w:t>
             </w:r>
             <w:bookmarkStart w:id="0" w:name="_GoBack"/>
             <w:bookmarkEnd w:id="0"/>
             <w:r>
               <w:rPr>
-                <w:color w:val="000000" w:themeColor="text1"/>
-                <w:sz w:val="20"/>
-              </w:rPr>
-              <w:t xml:space="preserve"> Comparado con los otros problemas que has realizado, escribe qué diferencias encuentras.</w:t>
-            </w:r>
-          </w:p>
-          <w:p>
-            <w:pPr>
-              <w:pStyle w:val="Sinespaciado"/>
-              <w:rPr>
-                <w:b/>
-                <w:color w:val="C00000"/>
-                <w:sz w:val="20"/>
-              </w:rPr>
-            </w:pPr>
+                <w:b/>
+                <w:color w:val="C00000"/>
+                <w:sz w:val="20"/>
+              </w:rPr>
+              <w:t xml:space="preserve"> procedimiento para poder hacerlo</w:t>
+            </w:r>
           </w:p>
         </w:tc>
       </w:tr>
@@ -1496,7 +2081,7 @@
 </file>
 
 <file path=word/styles.xml><?xml version="1.0" encoding="utf-8"?>
-<w:styles xmlns:mc="http://schemas.openxmlformats.org/markup-compatibility/2006" xmlns:r="http://schemas.openxmlformats.org/officeDocument/2006/relationships" xmlns:w="http://schemas.openxmlformats.org/wordprocessingml/2006/main" xmlns:w14="http://schemas.microsoft.com/office/word/2010/wordml" xmlns:w15="http://schemas.microsoft.com/office/word/2012/wordml" xmlns:w16cid="http://schemas.microsoft.com/office/word/2016/wordml/cid" xmlns:w16se="http://schemas.microsoft.com/office/word/2015/wordml/symex" mc:Ignorable="w14 w15 w16se w16cid">
+<w:styles xmlns:mc="http://schemas.openxmlformats.org/markup-compatibility/2006" xmlns:r="http://schemas.openxmlformats.org/officeDocument/2006/relationships" xmlns:w="http://schemas.openxmlformats.org/wordprocessingml/2006/main" xmlns:w14="http://schemas.microsoft.com/office/word/2010/wordml" xmlns:w15="http://schemas.microsoft.com/office/word/2012/wordml" xmlns:w16se="http://schemas.microsoft.com/office/word/2015/wordml/symex" mc:Ignorable="w14 w15 w16se">
   <w:docDefaults>
     <w:rPrDefault>
       <w:rPr>
@@ -1512,7 +2097,7 @@
       </w:pPr>
     </w:pPrDefault>
   </w:docDefaults>
-  <w:latentStyles w:defLockedState="0" w:defUIPriority="99" w:defSemiHidden="0" w:defUnhideWhenUsed="0" w:defQFormat="0" w:count="375">
+  <w:latentStyles w:defLockedState="0" w:defUIPriority="99" w:defSemiHidden="0" w:defUnhideWhenUsed="0" w:defQFormat="0" w:count="371">
     <w:lsdException w:name="Normal" w:uiPriority="0" w:qFormat="1"/>
     <w:lsdException w:name="heading 1" w:uiPriority="9" w:qFormat="1"/>
     <w:lsdException w:name="heading 2" w:semiHidden="1" w:uiPriority="9" w:unhideWhenUsed="1" w:qFormat="1"/>
@@ -1884,8 +2469,6 @@
     <w:lsdException w:name="List Table 5 Dark Accent 6" w:uiPriority="50"/>
     <w:lsdException w:name="List Table 6 Colorful Accent 6" w:uiPriority="51"/>
     <w:lsdException w:name="List Table 7 Colorful Accent 6" w:uiPriority="52"/>
-    <w:lsdException w:name="Mention" w:semiHidden="1" w:unhideWhenUsed="1"/>
-    <w:lsdException w:name="Smart Hyperlink" w:semiHidden="1" w:unhideWhenUsed="1"/>
   </w:latentStyles>
   <w:style w:type="paragraph" w:default="1" w:styleId="Normal">
     <w:name w:val="Normal"/>
@@ -2237,7 +2820,7 @@
 </file>
 
 <file path=customXml/itemProps1.xml><?xml version="1.0" encoding="utf-8"?>
-<ds:datastoreItem xmlns:ds="http://schemas.openxmlformats.org/officeDocument/2006/customXml" ds:itemID="{8265DB7D-5925-594C-8E6D-69EA22F5B450}">
+<ds:datastoreItem xmlns:ds="http://schemas.openxmlformats.org/officeDocument/2006/customXml" ds:itemID="{C0518F9D-7762-4627-86AD-BCA80C37A9EA}">
   <ds:schemaRefs>
     <ds:schemaRef ds:uri="http://schemas.openxmlformats.org/officeDocument/2006/bibliography"/>
   </ds:schemaRefs>

</xml_diff>

<commit_message>
Juan Carlos Flores García A01376511 Grupo 2
</commit_message>
<xml_diff>
--- a/Tarea-01.docx
+++ b/Tarea-01.docx
@@ -1,6 +1,6 @@
 
 <file path=word/document.xml><?xml version="1.0" encoding="utf-8"?>
-<w:document xmlns:wpc="http://schemas.microsoft.com/office/word/2010/wordprocessingCanvas" xmlns:cx="http://schemas.microsoft.com/office/drawing/2014/chartex" xmlns:cx1="http://schemas.microsoft.com/office/drawing/2015/9/8/chartex" xmlns:cx2="http://schemas.microsoft.com/office/drawing/2015/10/21/chartex" xmlns:cx3="http://schemas.microsoft.com/office/drawing/2016/5/9/chartex" xmlns:cx4="http://schemas.microsoft.com/office/drawing/2016/5/10/chartex" xmlns:cx5="http://schemas.microsoft.com/office/drawing/2016/5/11/chartex" xmlns:cx6="http://schemas.microsoft.com/office/drawing/2016/5/12/chartex" xmlns:cx7="http://schemas.microsoft.com/office/drawing/2016/5/13/chartex" xmlns:cx8="http://schemas.microsoft.com/office/drawing/2016/5/14/chartex" xmlns:mc="http://schemas.openxmlformats.org/markup-compatibility/2006" xmlns:aink="http://schemas.microsoft.com/office/drawing/2016/ink" xmlns:am3d="http://schemas.microsoft.com/office/drawing/2017/model3d" xmlns:o="urn:schemas-microsoft-com:office:office" xmlns:r="http://schemas.openxmlformats.org/officeDocument/2006/relationships" xmlns:m="http://schemas.openxmlformats.org/officeDocument/2006/math" xmlns:v="urn:schemas-microsoft-com:vml" xmlns:wp14="http://schemas.microsoft.com/office/word/2010/wordprocessingDrawing" xmlns:wp="http://schemas.openxmlformats.org/drawingml/2006/wordprocessingDrawing" xmlns:w10="urn:schemas-microsoft-com:office:word" xmlns:w="http://schemas.openxmlformats.org/wordprocessingml/2006/main" xmlns:w14="http://schemas.microsoft.com/office/word/2010/wordml" xmlns:w15="http://schemas.microsoft.com/office/word/2012/wordml" xmlns:w16cid="http://schemas.microsoft.com/office/word/2016/wordml/cid" xmlns:w16se="http://schemas.microsoft.com/office/word/2015/wordml/symex" xmlns:wpg="http://schemas.microsoft.com/office/word/2010/wordprocessingGroup" xmlns:wpi="http://schemas.microsoft.com/office/word/2010/wordprocessingInk" xmlns:wne="http://schemas.microsoft.com/office/word/2006/wordml" xmlns:wps="http://schemas.microsoft.com/office/word/2010/wordprocessingShape" mc:Ignorable="w14 w15 w16se w16cid wp14">
+<w:document xmlns:wpc="http://schemas.microsoft.com/office/word/2010/wordprocessingCanvas" xmlns:cx="http://schemas.microsoft.com/office/drawing/2014/chartex" xmlns:cx1="http://schemas.microsoft.com/office/drawing/2015/9/8/chartex" xmlns:mc="http://schemas.openxmlformats.org/markup-compatibility/2006" xmlns:o="urn:schemas-microsoft-com:office:office" xmlns:r="http://schemas.openxmlformats.org/officeDocument/2006/relationships" xmlns:m="http://schemas.openxmlformats.org/officeDocument/2006/math" xmlns:v="urn:schemas-microsoft-com:vml" xmlns:wp14="http://schemas.microsoft.com/office/word/2010/wordprocessingDrawing" xmlns:wp="http://schemas.openxmlformats.org/drawingml/2006/wordprocessingDrawing" xmlns:w10="urn:schemas-microsoft-com:office:word" xmlns:w="http://schemas.openxmlformats.org/wordprocessingml/2006/main" xmlns:w14="http://schemas.microsoft.com/office/word/2010/wordml" xmlns:w15="http://schemas.microsoft.com/office/word/2012/wordml" xmlns:w16se="http://schemas.microsoft.com/office/word/2015/wordml/symex" xmlns:wpg="http://schemas.microsoft.com/office/word/2010/wordprocessingGroup" xmlns:wpi="http://schemas.microsoft.com/office/word/2010/wordprocessingInk" xmlns:wne="http://schemas.microsoft.com/office/word/2006/wordml" xmlns:wps="http://schemas.microsoft.com/office/word/2010/wordprocessingShape" mc:Ignorable="w14 w15 w16se wp14">
   <w:body>
     <w:p>
       <w:pPr>
@@ -42,7 +42,7 @@
         <w:rPr>
           <w:sz w:val="24"/>
         </w:rPr>
-        <w:t xml:space="preserve">Nombre del alumno: </w:t>
+        <w:t>Nombre del alumno: Juan Carlos Flores García</w:t>
       </w:r>
     </w:p>
     <w:p>
@@ -58,6 +58,12 @@
           <w:sz w:val="24"/>
         </w:rPr>
         <w:t xml:space="preserve">Grupo: </w:t>
+      </w:r>
+      <w:r>
+        <w:rPr>
+          <w:sz w:val="24"/>
+        </w:rPr>
+        <w:t>2</w:t>
       </w:r>
     </w:p>
     <w:p>
@@ -129,7 +135,15 @@
         <w:t>_01</w:t>
       </w:r>
       <w:r>
-        <w:t xml:space="preserve"> de github, </w:t>
+        <w:t xml:space="preserve"> de </w:t>
+      </w:r>
+      <w:proofErr w:type="spellStart"/>
+      <w:r>
+        <w:t>github</w:t>
+      </w:r>
+      <w:proofErr w:type="spellEnd"/>
+      <w:r>
+        <w:t xml:space="preserve">, </w:t>
       </w:r>
       <w:r>
         <w:t xml:space="preserve">descarga y </w:t>
@@ -138,10 +152,34 @@
         <w:t>modifica este docume</w:t>
       </w:r>
       <w:r>
-        <w:t>nto, súbelo a github y crea el P</w:t>
-      </w:r>
-      <w:r>
-        <w:t>ull request.</w:t>
+        <w:t xml:space="preserve">nto, súbelo a </w:t>
+      </w:r>
+      <w:proofErr w:type="spellStart"/>
+      <w:r>
+        <w:t>github</w:t>
+      </w:r>
+      <w:proofErr w:type="spellEnd"/>
+      <w:r>
+        <w:t xml:space="preserve"> y crea el </w:t>
+      </w:r>
+      <w:proofErr w:type="spellStart"/>
+      <w:r>
+        <w:t>P</w:t>
+      </w:r>
+      <w:r>
+        <w:t>ull</w:t>
+      </w:r>
+      <w:proofErr w:type="spellEnd"/>
+      <w:r>
+        <w:t xml:space="preserve"> </w:t>
+      </w:r>
+      <w:proofErr w:type="spellStart"/>
+      <w:r>
+        <w:t>request</w:t>
+      </w:r>
+      <w:proofErr w:type="spellEnd"/>
+      <w:r>
+        <w:t>.</w:t>
       </w:r>
       <w:r>
         <w:t xml:space="preserve"> </w:t>
@@ -245,6 +283,24 @@
               </w:rPr>
               <w:t>La diferencia consiste en…</w:t>
             </w:r>
+            <w:r>
+              <w:rPr>
+                <w:i/>
+                <w:color w:val="C00000"/>
+                <w:sz w:val="20"/>
+              </w:rPr>
+              <w:t xml:space="preserve"> </w:t>
+            </w:r>
+            <w:r>
+              <w:rPr>
+                <w:i/>
+                <w:color w:val="C00000"/>
+                <w:sz w:val="20"/>
+              </w:rPr>
+              <w:t>los algoritmos están escritos para que puedan ser entendidos por las personas, mientras que los programas están hechos para ser interpretados por las computadoras.</w:t>
+            </w:r>
+            <w:bookmarkStart w:id="0" w:name="_GoBack"/>
+            <w:bookmarkEnd w:id="0"/>
           </w:p>
           <w:p>
             <w:pPr>
@@ -317,8 +373,8 @@
         <w:tblLook w:val="04A0" w:firstRow="1" w:lastRow="0" w:firstColumn="1" w:lastColumn="0" w:noHBand="0" w:noVBand="1"/>
       </w:tblPr>
       <w:tblGrid>
-        <w:gridCol w:w="2376"/>
-        <w:gridCol w:w="7796"/>
+        <w:gridCol w:w="2327"/>
+        <w:gridCol w:w="7636"/>
       </w:tblGrid>
       <w:tr>
         <w:tc>
@@ -347,6 +403,14 @@
                 <w:sz w:val="20"/>
               </w:rPr>
             </w:pPr>
+            <w:r>
+              <w:rPr>
+                <w:i/>
+                <w:color w:val="C00000"/>
+                <w:sz w:val="20"/>
+              </w:rPr>
+              <w:t>Es comprender completamente un problema.</w:t>
+            </w:r>
           </w:p>
         </w:tc>
       </w:tr>
@@ -380,6 +444,22 @@
                 <w:sz w:val="20"/>
               </w:rPr>
             </w:pPr>
+            <w:r>
+              <w:rPr>
+                <w:i/>
+                <w:color w:val="C00000"/>
+                <w:sz w:val="20"/>
+              </w:rPr>
+              <w:t xml:space="preserve">Es un proceso mental complejo en el que se definen con precisión los acercamientos que resuelvan un problema de manera virtual. </w:t>
+            </w:r>
+            <w:r>
+              <w:rPr>
+                <w:i/>
+                <w:color w:val="C00000"/>
+                <w:sz w:val="20"/>
+              </w:rPr>
+              <w:t>Consiste en diseñar una solución al problema.</w:t>
+            </w:r>
           </w:p>
         </w:tc>
       </w:tr>
@@ -413,6 +493,14 @@
                 <w:sz w:val="20"/>
               </w:rPr>
             </w:pPr>
+            <w:r>
+              <w:rPr>
+                <w:i/>
+                <w:color w:val="C00000"/>
+                <w:sz w:val="20"/>
+              </w:rPr>
+              <w:t>Es la traducción del algoritmo al lenguaje de programación.</w:t>
+            </w:r>
           </w:p>
         </w:tc>
       </w:tr>
@@ -425,9 +513,6 @@
     <w:p>
       <w:pPr>
         <w:pStyle w:val="Sinespaciado"/>
-        <w:rPr>
-          <w:lang w:val="en-US"/>
-        </w:rPr>
       </w:pPr>
     </w:p>
     <w:p>
@@ -560,6 +645,17 @@
               </w:rPr>
               <w:t xml:space="preserve"> </w:t>
             </w:r>
+            <w:r>
+              <w:rPr>
+                <w:rFonts w:eastAsia="Times New Roman" w:cs="Times New Roman"/>
+                <w:bCs/>
+                <w:i/>
+                <w:color w:val="C00000"/>
+                <w:sz w:val="20"/>
+                <w:szCs w:val="20"/>
+              </w:rPr>
+              <w:t>Ángela habla más bajo que Celia.</w:t>
+            </w:r>
           </w:p>
           <w:p>
             <w:pPr>
@@ -586,6 +682,50 @@
                 <w:szCs w:val="20"/>
               </w:rPr>
               <w:t xml:space="preserve">  </w:t>
+            </w:r>
+            <w:r>
+              <w:rPr>
+                <w:rFonts w:eastAsia="Times New Roman" w:cs="Times New Roman"/>
+                <w:bCs/>
+                <w:i/>
+                <w:color w:val="C00000"/>
+                <w:sz w:val="20"/>
+                <w:szCs w:val="20"/>
+              </w:rPr>
+              <w:t xml:space="preserve">Rosa habla más alto que </w:t>
+            </w:r>
+            <w:r>
+              <w:rPr>
+                <w:rFonts w:eastAsia="Times New Roman" w:cs="Times New Roman"/>
+                <w:bCs/>
+                <w:i/>
+                <w:color w:val="C00000"/>
+                <w:sz w:val="20"/>
+                <w:szCs w:val="20"/>
+              </w:rPr>
+              <w:t>Ángela,</w:t>
+            </w:r>
+            <w:r>
+              <w:rPr>
+                <w:rFonts w:eastAsia="Times New Roman" w:cs="Times New Roman"/>
+                <w:bCs/>
+                <w:i/>
+                <w:color w:val="C00000"/>
+                <w:sz w:val="20"/>
+                <w:szCs w:val="20"/>
+              </w:rPr>
+              <w:t xml:space="preserve"> pero más bajo que Celia, por lo que Rosa está en medio de ambas </w:t>
+            </w:r>
+            <w:r>
+              <w:rPr>
+                <w:rFonts w:eastAsia="Times New Roman" w:cs="Times New Roman"/>
+                <w:bCs/>
+                <w:i/>
+                <w:color w:val="C00000"/>
+                <w:sz w:val="20"/>
+                <w:szCs w:val="20"/>
+              </w:rPr>
+              <w:t>y si Celia habla más alto que Rosa, eso significa que Ángela habla más bajo que Celia.</w:t>
             </w:r>
           </w:p>
         </w:tc>
@@ -723,92 +863,190 @@
                 <w:sz w:val="20"/>
                 <w:szCs w:val="20"/>
               </w:rPr>
+              <w:t xml:space="preserve"> </w:t>
+            </w:r>
+            <w:r>
+              <w:rPr>
+                <w:rFonts w:eastAsia="Times New Roman" w:cs="Times New Roman"/>
+                <w:bCs/>
+                <w:i/>
+                <w:color w:val="C00000"/>
+                <w:sz w:val="20"/>
+                <w:szCs w:val="20"/>
+              </w:rPr>
+              <w:t>Tomás va en coche.</w:t>
+            </w:r>
+            <w:r>
+              <w:rPr>
+                <w:rFonts w:eastAsia="Times New Roman" w:cs="Times New Roman"/>
+                <w:bCs/>
+                <w:i/>
+                <w:color w:val="C00000"/>
+                <w:sz w:val="20"/>
+                <w:szCs w:val="20"/>
+              </w:rPr>
+              <w:t xml:space="preserve"> </w:t>
+            </w:r>
+          </w:p>
+          <w:p>
+            <w:pPr>
+              <w:pStyle w:val="Sinespaciado"/>
+              <w:rPr>
+                <w:rFonts w:eastAsia="Times New Roman" w:cs="Times New Roman"/>
+                <w:bCs/>
+                <w:color w:val="C00000"/>
+                <w:sz w:val="20"/>
+                <w:szCs w:val="20"/>
+              </w:rPr>
+            </w:pPr>
+            <w:r>
+              <w:rPr>
+                <w:rFonts w:eastAsia="Times New Roman" w:cs="Times New Roman"/>
+                <w:bCs/>
+                <w:sz w:val="20"/>
+                <w:szCs w:val="20"/>
+              </w:rPr>
+              <w:t>Explica (</w:t>
+            </w:r>
+            <w:r>
+              <w:rPr>
+                <w:rFonts w:eastAsia="Times New Roman" w:cs="Times New Roman"/>
+                <w:bCs/>
+                <w:sz w:val="20"/>
+                <w:szCs w:val="20"/>
+              </w:rPr>
+              <w:t>agrega</w:t>
+            </w:r>
+            <w:r>
+              <w:rPr>
+                <w:rFonts w:eastAsia="Times New Roman" w:cs="Times New Roman"/>
+                <w:bCs/>
+                <w:sz w:val="20"/>
+                <w:szCs w:val="20"/>
+              </w:rPr>
+              <w:t xml:space="preserve"> la foto </w:t>
+            </w:r>
+            <w:r>
+              <w:rPr>
+                <w:rFonts w:eastAsia="Times New Roman" w:cs="Times New Roman"/>
+                <w:bCs/>
+                <w:sz w:val="20"/>
+                <w:szCs w:val="20"/>
+              </w:rPr>
+              <w:t>que muestr</w:t>
+            </w:r>
+            <w:r>
+              <w:rPr>
+                <w:rFonts w:eastAsia="Times New Roman" w:cs="Times New Roman"/>
+                <w:bCs/>
+                <w:sz w:val="20"/>
+                <w:szCs w:val="20"/>
+              </w:rPr>
+              <w:t>a</w:t>
+            </w:r>
+            <w:r>
+              <w:rPr>
+                <w:rFonts w:eastAsia="Times New Roman" w:cs="Times New Roman"/>
+                <w:bCs/>
+                <w:sz w:val="20"/>
+                <w:szCs w:val="20"/>
+              </w:rPr>
+              <w:t xml:space="preserve"> cómo llegaste a la</w:t>
+            </w:r>
+            <w:r>
+              <w:rPr>
+                <w:rFonts w:eastAsia="Times New Roman" w:cs="Times New Roman"/>
+                <w:bCs/>
+                <w:sz w:val="20"/>
+                <w:szCs w:val="20"/>
+              </w:rPr>
+              <w:t xml:space="preserve"> solución):</w:t>
+            </w:r>
+            <w:r>
+              <w:rPr>
+                <w:rFonts w:eastAsia="Times New Roman" w:cs="Times New Roman"/>
+                <w:bCs/>
+                <w:sz w:val="20"/>
+                <w:szCs w:val="20"/>
+              </w:rPr>
+              <w:t xml:space="preserve"> </w:t>
+            </w:r>
+            <w:r>
+              <w:rPr>
+                <w:rFonts w:eastAsia="Times New Roman" w:cs="Times New Roman"/>
+                <w:bCs/>
+                <w:color w:val="C00000"/>
+                <w:sz w:val="20"/>
+                <w:szCs w:val="20"/>
+              </w:rPr>
+              <w:t>Se sabe que Alejandro y Benito viajan juntos pero no van ni en coche ni en avión, Andrés viaja en avión y que Carlos no usa avión ni acompaña a Darío, esto significa que Darío acompaña en el avión a Andrés por lo que podemos deducir que Carlos y Tomás viajan juntos en coche.</w:t>
+            </w:r>
+          </w:p>
+          <w:p>
+            <w:pPr>
+              <w:pStyle w:val="Sinespaciado"/>
+              <w:rPr>
+                <w:rFonts w:eastAsia="Times New Roman" w:cs="Times New Roman"/>
+                <w:bCs/>
+                <w:sz w:val="20"/>
+                <w:szCs w:val="20"/>
+              </w:rPr>
+            </w:pPr>
+            <w:r>
+              <w:rPr>
+                <w:rFonts w:eastAsia="Times New Roman" w:cs="Times New Roman"/>
+                <w:bCs/>
+                <w:i/>
+                <w:color w:val="C00000"/>
+                <w:sz w:val="20"/>
+                <w:szCs w:val="20"/>
+              </w:rPr>
+              <w:lastRenderedPageBreak/>
               <w:t xml:space="preserve">  </w:t>
             </w:r>
-          </w:p>
-          <w:p>
-            <w:pPr>
-              <w:pStyle w:val="Sinespaciado"/>
-              <w:rPr>
-                <w:rFonts w:eastAsia="Times New Roman" w:cs="Times New Roman"/>
-                <w:bCs/>
+            <w:r>
+              <w:rPr>
+                <w:rFonts w:eastAsia="Times New Roman" w:cs="Times New Roman"/>
+                <w:bCs/>
+                <w:noProof/>
                 <w:sz w:val="20"/>
                 <w:szCs w:val="20"/>
               </w:rPr>
-            </w:pPr>
-            <w:r>
-              <w:rPr>
-                <w:rFonts w:eastAsia="Times New Roman" w:cs="Times New Roman"/>
-                <w:bCs/>
-                <w:sz w:val="20"/>
-                <w:szCs w:val="20"/>
-              </w:rPr>
-              <w:t>Explica (</w:t>
-            </w:r>
-            <w:r>
-              <w:rPr>
-                <w:rFonts w:eastAsia="Times New Roman" w:cs="Times New Roman"/>
-                <w:bCs/>
-                <w:sz w:val="20"/>
-                <w:szCs w:val="20"/>
-              </w:rPr>
-              <w:t>agrega</w:t>
-            </w:r>
-            <w:r>
-              <w:rPr>
-                <w:rFonts w:eastAsia="Times New Roman" w:cs="Times New Roman"/>
-                <w:bCs/>
-                <w:sz w:val="20"/>
-                <w:szCs w:val="20"/>
-              </w:rPr>
-              <w:t xml:space="preserve"> la foto </w:t>
-            </w:r>
-            <w:r>
-              <w:rPr>
-                <w:rFonts w:eastAsia="Times New Roman" w:cs="Times New Roman"/>
-                <w:bCs/>
-                <w:sz w:val="20"/>
-                <w:szCs w:val="20"/>
-              </w:rPr>
-              <w:t>que muestr</w:t>
-            </w:r>
-            <w:r>
-              <w:rPr>
-                <w:rFonts w:eastAsia="Times New Roman" w:cs="Times New Roman"/>
-                <w:bCs/>
-                <w:sz w:val="20"/>
-                <w:szCs w:val="20"/>
-              </w:rPr>
-              <w:t>a</w:t>
-            </w:r>
-            <w:r>
-              <w:rPr>
-                <w:rFonts w:eastAsia="Times New Roman" w:cs="Times New Roman"/>
-                <w:bCs/>
-                <w:sz w:val="20"/>
-                <w:szCs w:val="20"/>
-              </w:rPr>
-              <w:t xml:space="preserve"> cómo llegaste a la</w:t>
-            </w:r>
-            <w:r>
-              <w:rPr>
-                <w:rFonts w:eastAsia="Times New Roman" w:cs="Times New Roman"/>
-                <w:bCs/>
-                <w:sz w:val="20"/>
-                <w:szCs w:val="20"/>
-              </w:rPr>
-              <w:t xml:space="preserve"> solución):</w:t>
-            </w:r>
-            <w:r>
-              <w:rPr>
-                <w:rFonts w:eastAsia="Times New Roman" w:cs="Times New Roman"/>
-                <w:bCs/>
-                <w:i/>
-                <w:color w:val="C00000"/>
-                <w:sz w:val="20"/>
-                <w:szCs w:val="20"/>
-              </w:rPr>
-              <w:t xml:space="preserve">  </w:t>
+              <w:drawing>
+                <wp:inline distT="0" distB="0" distL="0" distR="0" wp14:anchorId="27BDBF69" wp14:editId="3FB789DD">
+                  <wp:extent cx="2857500" cy="3810000"/>
+                  <wp:effectExtent l="0" t="0" r="0" b="0"/>
+                  <wp:docPr id="1" name="Imagen 1"/>
+                  <wp:cNvGraphicFramePr>
+                    <a:graphicFrameLocks xmlns:a="http://schemas.openxmlformats.org/drawingml/2006/main" noChangeAspect="1"/>
+                  </wp:cNvGraphicFramePr>
+                  <a:graphic xmlns:a="http://schemas.openxmlformats.org/drawingml/2006/main">
+                    <a:graphicData uri="http://schemas.openxmlformats.org/drawingml/2006/picture">
+                      <pic:pic xmlns:pic="http://schemas.openxmlformats.org/drawingml/2006/picture">
+                        <pic:nvPicPr>
+                          <pic:cNvPr id="1" name="20180817_182437.jpg"/>
+                          <pic:cNvPicPr/>
+                        </pic:nvPicPr>
+                        <pic:blipFill>
+                          <a:blip r:embed="rId5"/>
+                          <a:stretch>
+                            <a:fillRect/>
+                          </a:stretch>
+                        </pic:blipFill>
+                        <pic:spPr>
+                          <a:xfrm>
+                            <a:off x="0" y="0"/>
+                            <a:ext cx="2859473" cy="3812630"/>
+                          </a:xfrm>
+                          <a:prstGeom prst="rect">
+                            <a:avLst/>
+                          </a:prstGeom>
+                        </pic:spPr>
+                      </pic:pic>
+                    </a:graphicData>
+                  </a:graphic>
+                </wp:inline>
+              </w:drawing>
             </w:r>
           </w:p>
         </w:tc>
@@ -828,69 +1066,6 @@
       <w:pPr>
         <w:pStyle w:val="Sinespaciado"/>
       </w:pPr>
-    </w:p>
-    <w:p>
-      <w:pPr>
-        <w:pStyle w:val="Sinespaciado"/>
-      </w:pPr>
-    </w:p>
-    <w:p>
-      <w:pPr>
-        <w:pStyle w:val="Sinespaciado"/>
-      </w:pPr>
-    </w:p>
-    <w:p>
-      <w:pPr>
-        <w:pStyle w:val="Sinespaciado"/>
-      </w:pPr>
-    </w:p>
-    <w:p>
-      <w:pPr>
-        <w:pStyle w:val="Sinespaciado"/>
-      </w:pPr>
-    </w:p>
-    <w:p>
-      <w:pPr>
-        <w:pStyle w:val="Sinespaciado"/>
-      </w:pPr>
-    </w:p>
-    <w:p>
-      <w:pPr>
-        <w:pStyle w:val="Sinespaciado"/>
-      </w:pPr>
-    </w:p>
-    <w:p>
-      <w:pPr>
-        <w:pStyle w:val="Sinespaciado"/>
-      </w:pPr>
-    </w:p>
-    <w:p>
-      <w:pPr>
-        <w:pStyle w:val="Sinespaciado"/>
-      </w:pPr>
-      <w:r>
-        <w:t>&gt;&gt;&gt; Continúa en la siguiente página.</w:t>
-      </w:r>
-    </w:p>
-    <w:p>
-      <w:pPr>
-        <w:pStyle w:val="Sinespaciado"/>
-      </w:pPr>
-    </w:p>
-    <w:p>
-      <w:pPr>
-        <w:pStyle w:val="Sinespaciado"/>
-      </w:pPr>
-    </w:p>
-    <w:p>
-      <w:pPr>
-        <w:pStyle w:val="Sinespaciado"/>
-      </w:pPr>
-    </w:p>
-    <w:p>
-      <w:pPr>
-        <w:pStyle w:val="Sinespaciado"/>
-      </w:pPr>
       <w:r>
         <w:t>5</w:t>
       </w:r>
@@ -942,21 +1117,7 @@
           <w:b/>
           <w:i/>
         </w:rPr>
-        <w:t xml:space="preserve"> explica </w:t>
-      </w:r>
-      <w:r>
-        <w:rPr>
-          <w:b/>
-          <w:i/>
-        </w:rPr>
-        <w:t xml:space="preserve">con palabras </w:t>
-      </w:r>
-      <w:r>
-        <w:rPr>
-          <w:b/>
-          <w:i/>
-        </w:rPr>
-        <w:t>qué harías para considerar los años bisiestos.</w:t>
+        <w:t xml:space="preserve"> explica qué harías para considerar los años bisiestos.</w:t>
       </w:r>
       <w:r>
         <w:t xml:space="preserve"> </w:t>
@@ -1019,7 +1180,23 @@
                 <w:color w:val="C00000"/>
                 <w:sz w:val="20"/>
               </w:rPr>
-              <w:t>Anáisis.</w:t>
+              <w:t>Aná</w:t>
+            </w:r>
+            <w:r>
+              <w:rPr>
+                <w:b/>
+                <w:color w:val="C00000"/>
+                <w:sz w:val="20"/>
+              </w:rPr>
+              <w:t>l</w:t>
+            </w:r>
+            <w:r>
+              <w:rPr>
+                <w:b/>
+                <w:color w:val="C00000"/>
+                <w:sz w:val="20"/>
+              </w:rPr>
+              <w:t>isis.</w:t>
             </w:r>
           </w:p>
           <w:p>
@@ -1037,6 +1214,48 @@
               </w:rPr>
               <w:t>Entradas:</w:t>
             </w:r>
+            <w:r>
+              <w:rPr>
+                <w:color w:val="C00000"/>
+                <w:sz w:val="20"/>
+              </w:rPr>
+              <w:t xml:space="preserve"> </w:t>
+            </w:r>
+            <w:r>
+              <w:rPr>
+                <w:color w:val="C00000"/>
+                <w:sz w:val="20"/>
+              </w:rPr>
+              <w:t>Edad en años (a)</w:t>
+            </w:r>
+            <w:r>
+              <w:rPr>
+                <w:color w:val="C00000"/>
+                <w:sz w:val="20"/>
+              </w:rPr>
+              <w:t xml:space="preserve"> </w:t>
+            </w:r>
+            <w:r>
+              <w:rPr>
+                <w:color w:val="C00000"/>
+                <w:sz w:val="20"/>
+              </w:rPr>
+              <w:t>y meses</w:t>
+            </w:r>
+            <w:r>
+              <w:rPr>
+                <w:color w:val="C00000"/>
+                <w:sz w:val="20"/>
+              </w:rPr>
+              <w:t xml:space="preserve"> (b)</w:t>
+            </w:r>
+            <w:r>
+              <w:rPr>
+                <w:color w:val="C00000"/>
+                <w:sz w:val="20"/>
+              </w:rPr>
+              <w:t>.</w:t>
+            </w:r>
           </w:p>
           <w:p>
             <w:pPr>
@@ -1053,6 +1272,27 @@
               </w:rPr>
               <w:t>Salidas:</w:t>
             </w:r>
+            <w:r>
+              <w:rPr>
+                <w:color w:val="C00000"/>
+                <w:sz w:val="20"/>
+              </w:rPr>
+              <w:t xml:space="preserve"> Número de días vividos</w:t>
+            </w:r>
+            <w:r>
+              <w:rPr>
+                <w:color w:val="C00000"/>
+                <w:sz w:val="20"/>
+              </w:rPr>
+              <w:t xml:space="preserve"> (c)</w:t>
+            </w:r>
+            <w:r>
+              <w:rPr>
+                <w:color w:val="C00000"/>
+                <w:sz w:val="20"/>
+              </w:rPr>
+              <w:t>.</w:t>
+            </w:r>
           </w:p>
           <w:p>
             <w:pPr>
@@ -1069,6 +1309,62 @@
                 <w:sz w:val="20"/>
               </w:rPr>
               <w:t>Relación E/S:</w:t>
+            </w:r>
+            <w:r>
+              <w:rPr>
+                <w:color w:val="C00000"/>
+                <w:sz w:val="20"/>
+              </w:rPr>
+              <w:t xml:space="preserve"> </w:t>
+            </w:r>
+            <w:r>
+              <w:rPr>
+                <w:color w:val="C00000"/>
+                <w:sz w:val="20"/>
+              </w:rPr>
+              <w:t>(a*365)</w:t>
+            </w:r>
+            <w:r>
+              <w:rPr>
+                <w:color w:val="C00000"/>
+                <w:sz w:val="20"/>
+              </w:rPr>
+              <w:t xml:space="preserve"> </w:t>
+            </w:r>
+            <w:r>
+              <w:rPr>
+                <w:color w:val="C00000"/>
+                <w:sz w:val="20"/>
+              </w:rPr>
+              <w:t>+</w:t>
+            </w:r>
+            <w:r>
+              <w:rPr>
+                <w:color w:val="C00000"/>
+                <w:sz w:val="20"/>
+              </w:rPr>
+              <w:t xml:space="preserve"> </w:t>
+            </w:r>
+            <w:r>
+              <w:rPr>
+                <w:color w:val="C00000"/>
+                <w:sz w:val="20"/>
+              </w:rPr>
+              <w:t>(b*30)</w:t>
+            </w:r>
+            <w:r>
+              <w:rPr>
+                <w:color w:val="C00000"/>
+                <w:sz w:val="20"/>
+              </w:rPr>
+              <w:t xml:space="preserve"> </w:t>
+            </w:r>
+            <w:r>
+              <w:rPr>
+                <w:color w:val="C00000"/>
+                <w:sz w:val="20"/>
+              </w:rPr>
+              <w:t>= c</w:t>
             </w:r>
           </w:p>
         </w:tc>
@@ -1116,58 +1412,253 @@
             <w:pPr>
               <w:pStyle w:val="Sinespaciado"/>
               <w:rPr>
-                <w:b/>
-                <w:color w:val="C00000"/>
-                <w:sz w:val="20"/>
-              </w:rPr>
-            </w:pPr>
-          </w:p>
-        </w:tc>
-      </w:tr>
-      <w:tr>
-        <w:tc>
-          <w:tcPr>
-            <w:tcW w:w="10173" w:type="dxa"/>
-          </w:tcPr>
-          <w:p>
-            <w:pPr>
-              <w:pStyle w:val="Sinespaciado"/>
-              <w:rPr>
-                <w:color w:val="000000" w:themeColor="text1"/>
-                <w:sz w:val="20"/>
-              </w:rPr>
-            </w:pPr>
-            <w:r>
-              <w:rPr>
-                <w:color w:val="000000" w:themeColor="text1"/>
-                <w:sz w:val="20"/>
-              </w:rPr>
-              <w:t>Lo que haría para considerar años bisiestos</w:t>
-            </w:r>
-            <w:r>
-              <w:rPr>
-                <w:color w:val="000000" w:themeColor="text1"/>
-                <w:sz w:val="20"/>
-              </w:rPr>
-              <w:t xml:space="preserve"> es</w:t>
-            </w:r>
-            <w:r>
-              <w:rPr>
-                <w:color w:val="000000" w:themeColor="text1"/>
-                <w:sz w:val="20"/>
-              </w:rPr>
-              <w:t>:</w:t>
-            </w:r>
-          </w:p>
-          <w:p>
-            <w:pPr>
-              <w:pStyle w:val="Sinespaciado"/>
-              <w:rPr>
-                <w:b/>
-                <w:color w:val="C00000"/>
-                <w:sz w:val="20"/>
-              </w:rPr>
-            </w:pPr>
+                <w:color w:val="C00000"/>
+                <w:sz w:val="20"/>
+              </w:rPr>
+            </w:pPr>
+            <w:r>
+              <w:rPr>
+                <w:color w:val="C00000"/>
+                <w:sz w:val="20"/>
+              </w:rPr>
+              <w:t xml:space="preserve">1.- Leer </w:t>
+            </w:r>
+            <w:r>
+              <w:rPr>
+                <w:color w:val="C00000"/>
+                <w:sz w:val="20"/>
+              </w:rPr>
+              <w:t>a y b</w:t>
+            </w:r>
+          </w:p>
+          <w:p>
+            <w:pPr>
+              <w:pStyle w:val="Sinespaciado"/>
+              <w:rPr>
+                <w:color w:val="C00000"/>
+                <w:sz w:val="20"/>
+              </w:rPr>
+            </w:pPr>
+            <w:r>
+              <w:rPr>
+                <w:color w:val="C00000"/>
+                <w:sz w:val="20"/>
+              </w:rPr>
+              <w:t xml:space="preserve">2.- a1= </w:t>
+            </w:r>
+            <w:r>
+              <w:rPr>
+                <w:color w:val="C00000"/>
+                <w:sz w:val="20"/>
+              </w:rPr>
+              <w:t>a</w:t>
+            </w:r>
+            <w:r>
+              <w:rPr>
+                <w:color w:val="C00000"/>
+                <w:sz w:val="20"/>
+              </w:rPr>
+              <w:t>*365</w:t>
+            </w:r>
+          </w:p>
+          <w:p>
+            <w:pPr>
+              <w:pStyle w:val="Sinespaciado"/>
+              <w:rPr>
+                <w:color w:val="C00000"/>
+                <w:sz w:val="20"/>
+              </w:rPr>
+            </w:pPr>
+            <w:r>
+              <w:rPr>
+                <w:color w:val="C00000"/>
+                <w:sz w:val="20"/>
+              </w:rPr>
+              <w:t>3.- b1= b*30</w:t>
+            </w:r>
+          </w:p>
+          <w:p>
+            <w:pPr>
+              <w:pStyle w:val="Sinespaciado"/>
+              <w:rPr>
+                <w:color w:val="C00000"/>
+                <w:sz w:val="20"/>
+              </w:rPr>
+            </w:pPr>
+            <w:r>
+              <w:rPr>
+                <w:color w:val="C00000"/>
+                <w:sz w:val="20"/>
+              </w:rPr>
+              <w:t xml:space="preserve">4.- </w:t>
+            </w:r>
+            <w:r>
+              <w:rPr>
+                <w:color w:val="C00000"/>
+                <w:sz w:val="20"/>
+              </w:rPr>
+              <w:t>c= a1+b1</w:t>
+            </w:r>
+          </w:p>
+          <w:p>
+            <w:pPr>
+              <w:pStyle w:val="Sinespaciado"/>
+              <w:rPr>
+                <w:color w:val="C00000"/>
+                <w:sz w:val="20"/>
+              </w:rPr>
+            </w:pPr>
+            <w:r>
+              <w:rPr>
+                <w:color w:val="C00000"/>
+                <w:sz w:val="20"/>
+              </w:rPr>
+              <w:t>5.- Imprimir c</w:t>
+            </w:r>
+          </w:p>
+          <w:p>
+            <w:pPr>
+              <w:pStyle w:val="Sinespaciado"/>
+              <w:rPr>
+                <w:color w:val="C00000"/>
+                <w:sz w:val="20"/>
+              </w:rPr>
+            </w:pPr>
+          </w:p>
+          <w:p>
+            <w:pPr>
+              <w:pStyle w:val="Sinespaciado"/>
+              <w:rPr>
+                <w:color w:val="C00000"/>
+                <w:sz w:val="20"/>
+              </w:rPr>
+            </w:pPr>
+            <w:r>
+              <w:rPr>
+                <w:color w:val="C00000"/>
+                <w:sz w:val="20"/>
+              </w:rPr>
+              <w:t>Para resolver el problema tomando en cuenta los años bisiestos, primero dividiría el número de años (a) entre cuatro y ese resultado</w:t>
+            </w:r>
+            <w:r>
+              <w:rPr>
+                <w:color w:val="C00000"/>
+                <w:sz w:val="20"/>
+              </w:rPr>
+              <w:t xml:space="preserve"> (d</w:t>
+            </w:r>
+            <w:r>
+              <w:rPr>
+                <w:color w:val="C00000"/>
+                <w:sz w:val="20"/>
+              </w:rPr>
+              <w:t>) lo multiplicaría por 366</w:t>
+            </w:r>
+            <w:r>
+              <w:rPr>
+                <w:color w:val="C00000"/>
+                <w:sz w:val="20"/>
+              </w:rPr>
+              <w:t>, ese resultado sería</w:t>
+            </w:r>
+            <w:r>
+              <w:rPr>
+                <w:color w:val="C00000"/>
+                <w:sz w:val="20"/>
+              </w:rPr>
+              <w:t xml:space="preserve"> (d1)</w:t>
+            </w:r>
+            <w:r>
+              <w:rPr>
+                <w:color w:val="C00000"/>
+                <w:sz w:val="20"/>
+              </w:rPr>
+              <w:t>. Después restaría la variable</w:t>
+            </w:r>
+            <w:r>
+              <w:rPr>
+                <w:color w:val="C00000"/>
+                <w:sz w:val="20"/>
+              </w:rPr>
+              <w:t xml:space="preserve"> (d</w:t>
+            </w:r>
+            <w:r>
+              <w:rPr>
+                <w:color w:val="C00000"/>
+                <w:sz w:val="20"/>
+              </w:rPr>
+              <w:t>) al número de años (a) y ese resultado lo multiplicaría por 365</w:t>
+            </w:r>
+            <w:r>
+              <w:rPr>
+                <w:color w:val="C00000"/>
+                <w:sz w:val="20"/>
+              </w:rPr>
+              <w:t xml:space="preserve">, ese resultado sería </w:t>
+            </w:r>
+            <w:r>
+              <w:rPr>
+                <w:color w:val="C00000"/>
+                <w:sz w:val="20"/>
+              </w:rPr>
+              <w:t>(a1)</w:t>
+            </w:r>
+            <w:r>
+              <w:rPr>
+                <w:color w:val="C00000"/>
+                <w:sz w:val="20"/>
+              </w:rPr>
+              <w:t xml:space="preserve">. </w:t>
+            </w:r>
+            <w:r>
+              <w:rPr>
+                <w:color w:val="C00000"/>
+                <w:sz w:val="20"/>
+              </w:rPr>
+              <w:t>Luego sumaría los resultados de las multiplicaciones pasadas: (d</w:t>
+            </w:r>
+            <w:r>
+              <w:rPr>
+                <w:color w:val="C00000"/>
+                <w:sz w:val="20"/>
+              </w:rPr>
+              <w:t>1</w:t>
+            </w:r>
+            <w:r>
+              <w:rPr>
+                <w:color w:val="C00000"/>
+                <w:sz w:val="20"/>
+              </w:rPr>
+              <w:t>*366) + (a</w:t>
+            </w:r>
+            <w:r>
+              <w:rPr>
+                <w:color w:val="C00000"/>
+                <w:sz w:val="20"/>
+              </w:rPr>
+              <w:t>1</w:t>
+            </w:r>
+            <w:r>
+              <w:rPr>
+                <w:color w:val="C00000"/>
+                <w:sz w:val="20"/>
+              </w:rPr>
+              <w:t xml:space="preserve">*365) = e. Luego podría seguir usando el paso 3 del algoritmo anterior y realizar la suma final: b1 + e = c. La nueva variable c sería el número total de </w:t>
+            </w:r>
+            <w:r>
+              <w:rPr>
+                <w:color w:val="C00000"/>
+                <w:sz w:val="20"/>
+              </w:rPr>
+              <w:t xml:space="preserve">días vividos tomando en cuenta </w:t>
+            </w:r>
+            <w:r>
+              <w:rPr>
+                <w:color w:val="C00000"/>
+                <w:sz w:val="20"/>
+              </w:rPr>
+              <w:t>los años bisiestos.</w:t>
+            </w:r>
           </w:p>
         </w:tc>
       </w:tr>
@@ -1180,24 +1671,87 @@
     <w:p>
       <w:pPr>
         <w:pStyle w:val="Sinespaciado"/>
-      </w:pPr>
-    </w:p>
-    <w:p>
-      <w:pPr>
-        <w:pStyle w:val="Sinespaciado"/>
-      </w:pPr>
-    </w:p>
-    <w:p>
-      <w:pPr>
-        <w:pStyle w:val="Sinespaciado"/>
-        <w:rPr>
-          <w:i/>
-        </w:rPr>
-      </w:pPr>
-      <w:r>
-        <w:rPr>
-          <w:i/>
-        </w:rPr>
+        <w:rPr>
+          <w:i/>
+        </w:rPr>
+      </w:pPr>
+    </w:p>
+    <w:p>
+      <w:pPr>
+        <w:pStyle w:val="Sinespaciado"/>
+        <w:rPr>
+          <w:i/>
+        </w:rPr>
+      </w:pPr>
+    </w:p>
+    <w:p>
+      <w:pPr>
+        <w:pStyle w:val="Sinespaciado"/>
+        <w:rPr>
+          <w:i/>
+        </w:rPr>
+      </w:pPr>
+    </w:p>
+    <w:p>
+      <w:pPr>
+        <w:pStyle w:val="Sinespaciado"/>
+        <w:rPr>
+          <w:i/>
+        </w:rPr>
+      </w:pPr>
+    </w:p>
+    <w:p>
+      <w:pPr>
+        <w:pStyle w:val="Sinespaciado"/>
+        <w:rPr>
+          <w:i/>
+        </w:rPr>
+      </w:pPr>
+    </w:p>
+    <w:p>
+      <w:pPr>
+        <w:pStyle w:val="Sinespaciado"/>
+        <w:rPr>
+          <w:i/>
+        </w:rPr>
+      </w:pPr>
+    </w:p>
+    <w:p>
+      <w:pPr>
+        <w:pStyle w:val="Sinespaciado"/>
+        <w:rPr>
+          <w:i/>
+        </w:rPr>
+      </w:pPr>
+    </w:p>
+    <w:p>
+      <w:pPr>
+        <w:pStyle w:val="Sinespaciado"/>
+        <w:rPr>
+          <w:i/>
+        </w:rPr>
+      </w:pPr>
+    </w:p>
+    <w:p>
+      <w:pPr>
+        <w:pStyle w:val="Sinespaciado"/>
+        <w:rPr>
+          <w:i/>
+        </w:rPr>
+      </w:pPr>
+    </w:p>
+    <w:p>
+      <w:pPr>
+        <w:pStyle w:val="Sinespaciado"/>
+        <w:rPr>
+          <w:i/>
+        </w:rPr>
+      </w:pPr>
+      <w:r>
+        <w:rPr>
+          <w:i/>
+        </w:rPr>
+        <w:lastRenderedPageBreak/>
         <w:t>6. EXTRA.</w:t>
       </w:r>
     </w:p>
@@ -1231,80 +1785,93 @@
           <w:b/>
           <w:i/>
         </w:rPr>
-        <w:t>Necesitamos indicarle a un robot que prepare el desayuno</w:t>
-      </w:r>
-      <w:r>
+        <w:t>Necesitamos indicarle a un robot que prepare el desayuno. Hay dos opciones: un huevo estrellado o un huevo revuelto.</w:t>
+      </w:r>
+      <w:r>
+        <w:t xml:space="preserve"> </w:t>
+      </w:r>
+      <w:r>
+        <w:rPr>
+          <w:i/>
+          <w:sz w:val="16"/>
+        </w:rPr>
+        <w:t>(100</w:t>
+      </w:r>
+      <w:r>
+        <w:rPr>
+          <w:i/>
+          <w:sz w:val="16"/>
+        </w:rPr>
+        <w:t xml:space="preserve"> puntos)</w:t>
+      </w:r>
+    </w:p>
+    <w:p>
+      <w:pPr>
+        <w:pStyle w:val="Sinespaciado"/>
+      </w:pPr>
+    </w:p>
+    <w:p>
+      <w:pPr>
+        <w:pStyle w:val="Sinespaciado"/>
         <w:rPr>
           <w:b/>
           <w:i/>
         </w:rPr>
+      </w:pPr>
+      <w:r>
+        <w:rPr>
+          <w:b/>
+          <w:i/>
+        </w:rPr>
+        <w:t xml:space="preserve">Si decides resolver este ejercicio, </w:t>
+      </w:r>
+      <w:proofErr w:type="spellStart"/>
+      <w:r>
+        <w:rPr>
+          <w:b/>
+          <w:i/>
+        </w:rPr>
+        <w:t>índicalo</w:t>
+      </w:r>
+      <w:proofErr w:type="spellEnd"/>
+      <w:r>
+        <w:rPr>
+          <w:b/>
+          <w:i/>
+        </w:rPr>
+        <w:t xml:space="preserve"> en el comentario del </w:t>
+      </w:r>
+      <w:proofErr w:type="spellStart"/>
+      <w:r>
+        <w:rPr>
+          <w:b/>
+          <w:i/>
+        </w:rPr>
+        <w:t>Pull</w:t>
+      </w:r>
+      <w:proofErr w:type="spellEnd"/>
+      <w:r>
+        <w:rPr>
+          <w:b/>
+          <w:i/>
+        </w:rPr>
+        <w:t xml:space="preserve"> </w:t>
+      </w:r>
+      <w:proofErr w:type="spellStart"/>
+      <w:r>
+        <w:rPr>
+          <w:b/>
+          <w:i/>
+        </w:rPr>
+        <w:t>Request</w:t>
+      </w:r>
+      <w:proofErr w:type="spellEnd"/>
+      <w:r>
+        <w:rPr>
+          <w:b/>
+          <w:i/>
+        </w:rPr>
         <w:t>.</w:t>
-      </w:r>
-      <w:r>
-        <w:rPr>
-          <w:b/>
-          <w:i/>
-        </w:rPr>
-        <w:t xml:space="preserve"> Hay dos opciones: un huevo estrellado o un huevo revuelto.</w:t>
-      </w:r>
-      <w:r>
-        <w:t xml:space="preserve"> </w:t>
-      </w:r>
-      <w:r>
-        <w:rPr>
-          <w:i/>
-          <w:sz w:val="16"/>
-        </w:rPr>
-        <w:t>(</w:t>
-      </w:r>
-      <w:r>
-        <w:rPr>
-          <w:i/>
-          <w:sz w:val="16"/>
-        </w:rPr>
-        <w:t>10</w:t>
-      </w:r>
-      <w:r>
-        <w:rPr>
-          <w:i/>
-          <w:sz w:val="16"/>
-        </w:rPr>
-        <w:t>0</w:t>
-      </w:r>
-      <w:r>
-        <w:rPr>
-          <w:i/>
-          <w:sz w:val="16"/>
-        </w:rPr>
-        <w:t xml:space="preserve"> puntos)</w:t>
-      </w:r>
-    </w:p>
-    <w:p>
-      <w:pPr>
-        <w:pStyle w:val="Sinespaciado"/>
-      </w:pPr>
-    </w:p>
-    <w:p>
-      <w:pPr>
-        <w:pStyle w:val="Sinespaciado"/>
-        <w:rPr>
-          <w:b/>
-          <w:i/>
-        </w:rPr>
-      </w:pPr>
-      <w:r>
-        <w:rPr>
-          <w:b/>
-          <w:i/>
-        </w:rPr>
-        <w:t xml:space="preserve">Si </w:t>
-      </w:r>
-      <w:r>
-        <w:rPr>
-          <w:b/>
-          <w:i/>
-        </w:rPr>
-        <w:t>decides resolver este ejercicio, índicalo en el comentario del Pull Request.</w:t>
       </w:r>
     </w:p>
     <w:p>
@@ -1339,13 +1906,23 @@
                 <w:sz w:val="20"/>
               </w:rPr>
             </w:pPr>
+            <w:proofErr w:type="spellStart"/>
             <w:r>
               <w:rPr>
                 <w:b/>
                 <w:color w:val="C00000"/>
                 <w:sz w:val="20"/>
               </w:rPr>
-              <w:t>Anáisis.</w:t>
+              <w:t>Anáisis</w:t>
+            </w:r>
+            <w:proofErr w:type="spellEnd"/>
+            <w:r>
+              <w:rPr>
+                <w:b/>
+                <w:color w:val="C00000"/>
+                <w:sz w:val="20"/>
+              </w:rPr>
+              <w:t>.</w:t>
             </w:r>
           </w:p>
           <w:p>
@@ -1452,16 +2029,7 @@
                 <w:color w:val="000000" w:themeColor="text1"/>
                 <w:sz w:val="20"/>
               </w:rPr>
-              <w:t>¿Notaste algo diferente en este problema?</w:t>
-            </w:r>
-            <w:bookmarkStart w:id="0" w:name="_GoBack"/>
-            <w:bookmarkEnd w:id="0"/>
-            <w:r>
-              <w:rPr>
-                <w:color w:val="000000" w:themeColor="text1"/>
-                <w:sz w:val="20"/>
-              </w:rPr>
-              <w:t xml:space="preserve"> Comparado con los otros problemas que has realizado, escribe qué diferencias encuentras.</w:t>
+              <w:t>¿Notaste algo diferente en este problema? Comparado con los otros problemas que has realizado, escribe qué diferencias encuentras.</w:t>
             </w:r>
           </w:p>
           <w:p>
@@ -1483,6 +2051,11 @@
         <w:rPr>
           <w:b/>
         </w:rPr>
+      </w:pPr>
+    </w:p>
+    <w:p>
+      <w:pPr>
+        <w:pStyle w:val="Sinespaciado"/>
       </w:pPr>
     </w:p>
     <w:sectPr>
@@ -1496,7 +2069,7 @@
 </file>
 
 <file path=word/styles.xml><?xml version="1.0" encoding="utf-8"?>
-<w:styles xmlns:mc="http://schemas.openxmlformats.org/markup-compatibility/2006" xmlns:r="http://schemas.openxmlformats.org/officeDocument/2006/relationships" xmlns:w="http://schemas.openxmlformats.org/wordprocessingml/2006/main" xmlns:w14="http://schemas.microsoft.com/office/word/2010/wordml" xmlns:w15="http://schemas.microsoft.com/office/word/2012/wordml" xmlns:w16cid="http://schemas.microsoft.com/office/word/2016/wordml/cid" xmlns:w16se="http://schemas.microsoft.com/office/word/2015/wordml/symex" mc:Ignorable="w14 w15 w16se w16cid">
+<w:styles xmlns:mc="http://schemas.openxmlformats.org/markup-compatibility/2006" xmlns:r="http://schemas.openxmlformats.org/officeDocument/2006/relationships" xmlns:w="http://schemas.openxmlformats.org/wordprocessingml/2006/main" xmlns:w14="http://schemas.microsoft.com/office/word/2010/wordml" xmlns:w15="http://schemas.microsoft.com/office/word/2012/wordml" xmlns:w16se="http://schemas.microsoft.com/office/word/2015/wordml/symex" mc:Ignorable="w14 w15 w16se">
   <w:docDefaults>
     <w:rPrDefault>
       <w:rPr>
@@ -1512,7 +2085,7 @@
       </w:pPr>
     </w:pPrDefault>
   </w:docDefaults>
-  <w:latentStyles w:defLockedState="0" w:defUIPriority="99" w:defSemiHidden="0" w:defUnhideWhenUsed="0" w:defQFormat="0" w:count="375">
+  <w:latentStyles w:defLockedState="0" w:defUIPriority="99" w:defSemiHidden="0" w:defUnhideWhenUsed="0" w:defQFormat="0" w:count="371">
     <w:lsdException w:name="Normal" w:uiPriority="0" w:qFormat="1"/>
     <w:lsdException w:name="heading 1" w:uiPriority="9" w:qFormat="1"/>
     <w:lsdException w:name="heading 2" w:semiHidden="1" w:uiPriority="9" w:unhideWhenUsed="1" w:qFormat="1"/>
@@ -1884,8 +2457,6 @@
     <w:lsdException w:name="List Table 5 Dark Accent 6" w:uiPriority="50"/>
     <w:lsdException w:name="List Table 6 Colorful Accent 6" w:uiPriority="51"/>
     <w:lsdException w:name="List Table 7 Colorful Accent 6" w:uiPriority="52"/>
-    <w:lsdException w:name="Mention" w:semiHidden="1" w:unhideWhenUsed="1"/>
-    <w:lsdException w:name="Smart Hyperlink" w:semiHidden="1" w:unhideWhenUsed="1"/>
   </w:latentStyles>
   <w:style w:type="paragraph" w:default="1" w:styleId="Normal">
     <w:name w:val="Normal"/>
@@ -2237,7 +2808,7 @@
 </file>
 
 <file path=customXml/itemProps1.xml><?xml version="1.0" encoding="utf-8"?>
-<ds:datastoreItem xmlns:ds="http://schemas.openxmlformats.org/officeDocument/2006/customXml" ds:itemID="{8265DB7D-5925-594C-8E6D-69EA22F5B450}">
+<ds:datastoreItem xmlns:ds="http://schemas.openxmlformats.org/officeDocument/2006/customXml" ds:itemID="{166E94E4-45B6-4495-8E92-AE03AD46A06C}">
   <ds:schemaRefs>
     <ds:schemaRef ds:uri="http://schemas.openxmlformats.org/officeDocument/2006/bibliography"/>
   </ds:schemaRefs>

</xml_diff>

<commit_message>
Eric Jardon Chao, Grupo 02
Entrego la MISIÓN 1.
</commit_message>
<xml_diff>
--- a/Tarea-01.docx
+++ b/Tarea-01.docx
@@ -1,14 +1,16 @@
 
 <file path=word/document.xml><?xml version="1.0" encoding="utf-8"?>
-<w:document xmlns:wpc="http://schemas.microsoft.com/office/word/2010/wordprocessingCanvas" xmlns:cx="http://schemas.microsoft.com/office/drawing/2014/chartex" xmlns:cx1="http://schemas.microsoft.com/office/drawing/2015/9/8/chartex" xmlns:cx2="http://schemas.microsoft.com/office/drawing/2015/10/21/chartex" xmlns:cx3="http://schemas.microsoft.com/office/drawing/2016/5/9/chartex" xmlns:cx4="http://schemas.microsoft.com/office/drawing/2016/5/10/chartex" xmlns:cx5="http://schemas.microsoft.com/office/drawing/2016/5/11/chartex" xmlns:cx6="http://schemas.microsoft.com/office/drawing/2016/5/12/chartex" xmlns:cx7="http://schemas.microsoft.com/office/drawing/2016/5/13/chartex" xmlns:cx8="http://schemas.microsoft.com/office/drawing/2016/5/14/chartex" xmlns:mc="http://schemas.openxmlformats.org/markup-compatibility/2006" xmlns:aink="http://schemas.microsoft.com/office/drawing/2016/ink" xmlns:am3d="http://schemas.microsoft.com/office/drawing/2017/model3d" xmlns:o="urn:schemas-microsoft-com:office:office" xmlns:r="http://schemas.openxmlformats.org/officeDocument/2006/relationships" xmlns:m="http://schemas.openxmlformats.org/officeDocument/2006/math" xmlns:v="urn:schemas-microsoft-com:vml" xmlns:wp14="http://schemas.microsoft.com/office/word/2010/wordprocessingDrawing" xmlns:wp="http://schemas.openxmlformats.org/drawingml/2006/wordprocessingDrawing" xmlns:w10="urn:schemas-microsoft-com:office:word" xmlns:w="http://schemas.openxmlformats.org/wordprocessingml/2006/main" xmlns:w14="http://schemas.microsoft.com/office/word/2010/wordml" xmlns:w15="http://schemas.microsoft.com/office/word/2012/wordml" xmlns:w16cid="http://schemas.microsoft.com/office/word/2016/wordml/cid" xmlns:w16se="http://schemas.microsoft.com/office/word/2015/wordml/symex" xmlns:wpg="http://schemas.microsoft.com/office/word/2010/wordprocessingGroup" xmlns:wpi="http://schemas.microsoft.com/office/word/2010/wordprocessingInk" xmlns:wne="http://schemas.microsoft.com/office/word/2006/wordml" xmlns:wps="http://schemas.microsoft.com/office/word/2010/wordprocessingShape" mc:Ignorable="w14 w15 w16se w16cid wp14">
+<w:document xmlns:wpc="http://schemas.microsoft.com/office/word/2010/wordprocessingCanvas" xmlns:mc="http://schemas.openxmlformats.org/markup-compatibility/2006" xmlns:o="urn:schemas-microsoft-com:office:office" xmlns:r="http://schemas.openxmlformats.org/officeDocument/2006/relationships" xmlns:m="http://schemas.openxmlformats.org/officeDocument/2006/math" xmlns:v="urn:schemas-microsoft-com:vml" xmlns:wp14="http://schemas.microsoft.com/office/word/2010/wordprocessingDrawing" xmlns:wp="http://schemas.openxmlformats.org/drawingml/2006/wordprocessingDrawing" xmlns:w10="urn:schemas-microsoft-com:office:word" xmlns:w="http://schemas.openxmlformats.org/wordprocessingml/2006/main" xmlns:w14="http://schemas.microsoft.com/office/word/2010/wordml" xmlns:w15="http://schemas.microsoft.com/office/word/2012/wordml" xmlns:wpg="http://schemas.microsoft.com/office/word/2010/wordprocessingGroup" xmlns:wpi="http://schemas.microsoft.com/office/word/2010/wordprocessingInk" xmlns:wne="http://schemas.microsoft.com/office/word/2006/wordml" xmlns:wps="http://schemas.microsoft.com/office/word/2010/wordprocessingShape" mc:Ignorable="w14 w15 wp14">
   <w:body>
     <w:p>
       <w:pPr>
-        <w:pStyle w:val="Sinespaciado"/>
+        <w:pStyle w:val="NoSpacing"/>
         <w:rPr>
           <w:sz w:val="24"/>
         </w:rPr>
       </w:pPr>
+      <w:bookmarkStart w:id="0" w:name="_GoBack"/>
+      <w:bookmarkEnd w:id="0"/>
       <w:r>
         <w:rPr>
           <w:sz w:val="24"/>
@@ -18,7 +20,7 @@
     </w:p>
     <w:p>
       <w:pPr>
-        <w:pStyle w:val="Sinespaciado"/>
+        <w:pStyle w:val="NoSpacing"/>
         <w:rPr>
           <w:sz w:val="24"/>
         </w:rPr>
@@ -32,9 +34,10 @@
     </w:p>
     <w:p>
       <w:pPr>
-        <w:pStyle w:val="Sinespaciado"/>
+        <w:pStyle w:val="NoSpacing"/>
         <w:shd w:val="clear" w:color="auto" w:fill="FDE9D9" w:themeFill="accent6" w:themeFillTint="33"/>
         <w:rPr>
+          <w:b/>
           <w:sz w:val="24"/>
         </w:rPr>
       </w:pPr>
@@ -44,12 +47,26 @@
         </w:rPr>
         <w:t xml:space="preserve">Nombre del alumno: </w:t>
       </w:r>
-    </w:p>
-    <w:p>
-      <w:pPr>
-        <w:pStyle w:val="Sinespaciado"/>
+      <w:r>
+        <w:rPr>
+          <w:sz w:val="24"/>
+        </w:rPr>
+        <w:t xml:space="preserve"> </w:t>
+      </w:r>
+      <w:r>
+        <w:rPr>
+          <w:b/>
+          <w:sz w:val="24"/>
+        </w:rPr>
+        <w:t>Eric Andrés Jardón Chao</w:t>
+      </w:r>
+    </w:p>
+    <w:p>
+      <w:pPr>
+        <w:pStyle w:val="NoSpacing"/>
         <w:shd w:val="clear" w:color="auto" w:fill="FDE9D9" w:themeFill="accent6" w:themeFillTint="33"/>
         <w:rPr>
+          <w:b/>
           <w:sz w:val="24"/>
         </w:rPr>
       </w:pPr>
@@ -59,18 +76,31 @@
         </w:rPr>
         <w:t xml:space="preserve">Grupo: </w:t>
       </w:r>
-    </w:p>
-    <w:p>
-      <w:pPr>
-        <w:pStyle w:val="Sinespaciado"/>
+      <w:r>
         <w:rPr>
           <w:sz w:val="24"/>
         </w:rPr>
-      </w:pPr>
-    </w:p>
-    <w:p>
-      <w:pPr>
-        <w:pStyle w:val="Sinespaciado"/>
+        <w:t xml:space="preserve"> </w:t>
+      </w:r>
+      <w:r>
+        <w:rPr>
+          <w:b/>
+          <w:sz w:val="24"/>
+        </w:rPr>
+        <w:t>02</w:t>
+      </w:r>
+    </w:p>
+    <w:p>
+      <w:pPr>
+        <w:pStyle w:val="NoSpacing"/>
+        <w:rPr>
+          <w:sz w:val="24"/>
+        </w:rPr>
+      </w:pPr>
+    </w:p>
+    <w:p>
+      <w:pPr>
+        <w:pStyle w:val="NoSpacing"/>
         <w:shd w:val="clear" w:color="auto" w:fill="984806" w:themeFill="accent6" w:themeFillShade="80"/>
         <w:jc w:val="center"/>
         <w:rPr>
@@ -106,12 +136,12 @@
     </w:p>
     <w:p>
       <w:pPr>
-        <w:pStyle w:val="Sinespaciado"/>
-      </w:pPr>
-    </w:p>
-    <w:p>
-      <w:pPr>
-        <w:pStyle w:val="Sinespaciado"/>
+        <w:pStyle w:val="NoSpacing"/>
+      </w:pPr>
+    </w:p>
+    <w:p>
+      <w:pPr>
+        <w:pStyle w:val="NoSpacing"/>
       </w:pPr>
       <w:r>
         <w:t xml:space="preserve">Clona el proyecto </w:t>
@@ -152,17 +182,17 @@
     </w:p>
     <w:p>
       <w:pPr>
-        <w:pStyle w:val="Sinespaciado"/>
-      </w:pPr>
-    </w:p>
-    <w:p>
-      <w:pPr>
-        <w:pStyle w:val="Sinespaciado"/>
-      </w:pPr>
-    </w:p>
-    <w:p>
-      <w:pPr>
-        <w:pStyle w:val="Sinespaciado"/>
+        <w:pStyle w:val="NoSpacing"/>
+      </w:pPr>
+    </w:p>
+    <w:p>
+      <w:pPr>
+        <w:pStyle w:val="NoSpacing"/>
+      </w:pPr>
+    </w:p>
+    <w:p>
+      <w:pPr>
+        <w:pStyle w:val="NoSpacing"/>
       </w:pPr>
       <w:r>
         <w:t>1</w:t>
@@ -207,7 +237,7 @@
     </w:p>
     <w:tbl>
       <w:tblPr>
-        <w:tblStyle w:val="Tablaconcuadrcula"/>
+        <w:tblStyle w:val="TableGrid"/>
         <w:tblW w:w="10173" w:type="dxa"/>
         <w:tblLook w:val="04A0" w:firstRow="1" w:lastRow="0" w:firstColumn="1" w:lastColumn="0" w:noHBand="0" w:noVBand="1"/>
       </w:tblPr>
@@ -221,18 +251,18 @@
           </w:tcPr>
           <w:p>
             <w:pPr>
-              <w:pStyle w:val="Sinespaciado"/>
-              <w:rPr>
-                <w:color w:val="C00000"/>
-                <w:sz w:val="20"/>
-              </w:rPr>
-            </w:pPr>
-          </w:p>
-          <w:p>
-            <w:pPr>
-              <w:pStyle w:val="Sinespaciado"/>
-              <w:rPr>
-                <w:i/>
+              <w:pStyle w:val="NoSpacing"/>
+              <w:rPr>
+                <w:color w:val="C00000"/>
+                <w:sz w:val="20"/>
+              </w:rPr>
+            </w:pPr>
+          </w:p>
+          <w:p>
+            <w:pPr>
+              <w:pStyle w:val="NoSpacing"/>
+              <w:rPr>
+                <w:b/>
                 <w:color w:val="C00000"/>
                 <w:sz w:val="20"/>
               </w:rPr>
@@ -245,10 +275,18 @@
               </w:rPr>
               <w:t>La diferencia consiste en…</w:t>
             </w:r>
-          </w:p>
-          <w:p>
-            <w:pPr>
-              <w:pStyle w:val="Sinespaciado"/>
+            <w:r>
+              <w:rPr>
+                <w:b/>
+                <w:color w:val="C00000"/>
+                <w:sz w:val="20"/>
+              </w:rPr>
+              <w:t xml:space="preserve"> que un algoritmo se refiere a la serie de instrucciones, paso a paso, que dan solución a un problema. Un programa es la implementación del algoritmo a un lenguaje específico de programación o programa.</w:t>
+            </w:r>
+          </w:p>
+          <w:p>
+            <w:pPr>
+              <w:pStyle w:val="NoSpacing"/>
               <w:rPr>
                 <w:b/>
                 <w:color w:val="FF0000"/>
@@ -261,17 +299,17 @@
     </w:tbl>
     <w:p>
       <w:pPr>
-        <w:pStyle w:val="Sinespaciado"/>
-      </w:pPr>
-    </w:p>
-    <w:p>
-      <w:pPr>
-        <w:pStyle w:val="Sinespaciado"/>
-      </w:pPr>
-    </w:p>
-    <w:p>
-      <w:pPr>
-        <w:pStyle w:val="Sinespaciado"/>
+        <w:pStyle w:val="NoSpacing"/>
+      </w:pPr>
+    </w:p>
+    <w:p>
+      <w:pPr>
+        <w:pStyle w:val="NoSpacing"/>
+      </w:pPr>
+    </w:p>
+    <w:p>
+      <w:pPr>
+        <w:pStyle w:val="NoSpacing"/>
       </w:pPr>
       <w:r>
         <w:t>2</w:t>
@@ -312,7 +350,7 @@
     </w:p>
     <w:tbl>
       <w:tblPr>
-        <w:tblStyle w:val="Tablaconcuadrcula"/>
+        <w:tblStyle w:val="TableGrid"/>
         <w:tblW w:w="4617" w:type="pct"/>
         <w:tblLook w:val="04A0" w:firstRow="1" w:lastRow="0" w:firstColumn="1" w:lastColumn="0" w:noHBand="0" w:noVBand="1"/>
       </w:tblPr>
@@ -327,7 +365,7 @@
           </w:tcPr>
           <w:p>
             <w:pPr>
-              <w:pStyle w:val="Sinespaciado"/>
+              <w:pStyle w:val="NoSpacing"/>
             </w:pPr>
             <w:r>
               <w:t>Análisis.</w:t>
@@ -340,13 +378,21 @@
           </w:tcPr>
           <w:p>
             <w:pPr>
-              <w:pStyle w:val="Sinespaciado"/>
-              <w:rPr>
-                <w:i/>
-                <w:color w:val="C00000"/>
-                <w:sz w:val="20"/>
-              </w:rPr>
-            </w:pPr>
+              <w:pStyle w:val="NoSpacing"/>
+              <w:rPr>
+                <w:i/>
+                <w:color w:val="C00000"/>
+                <w:sz w:val="20"/>
+              </w:rPr>
+            </w:pPr>
+            <w:r>
+              <w:rPr>
+                <w:i/>
+                <w:color w:val="C00000"/>
+                <w:sz w:val="20"/>
+              </w:rPr>
+              <w:t xml:space="preserve">Identificar del problema los datos de entrada, los datos de salida, y la relación entre los datos de entrada y salida. </w:t>
+            </w:r>
           </w:p>
         </w:tc>
       </w:tr>
@@ -357,7 +403,7 @@
           </w:tcPr>
           <w:p>
             <w:pPr>
-              <w:pStyle w:val="Sinespaciado"/>
+              <w:pStyle w:val="NoSpacing"/>
             </w:pPr>
             <w:r>
               <w:t>Programación</w:t>
@@ -373,13 +419,21 @@
           </w:tcPr>
           <w:p>
             <w:pPr>
-              <w:pStyle w:val="Sinespaciado"/>
-              <w:rPr>
-                <w:i/>
-                <w:color w:val="C00000"/>
-                <w:sz w:val="20"/>
-              </w:rPr>
-            </w:pPr>
+              <w:pStyle w:val="NoSpacing"/>
+              <w:rPr>
+                <w:i/>
+                <w:color w:val="C00000"/>
+                <w:sz w:val="20"/>
+              </w:rPr>
+            </w:pPr>
+            <w:r>
+              <w:rPr>
+                <w:i/>
+                <w:color w:val="C00000"/>
+                <w:sz w:val="20"/>
+              </w:rPr>
+              <w:t xml:space="preserve">Proponer un algoritmo: desarrollar la serie de pasos que se deben seguir en torno a los datos para solucionar el problema. </w:t>
+            </w:r>
           </w:p>
         </w:tc>
       </w:tr>
@@ -390,7 +444,7 @@
           </w:tcPr>
           <w:p>
             <w:pPr>
-              <w:pStyle w:val="Sinespaciado"/>
+              <w:pStyle w:val="NoSpacing"/>
             </w:pPr>
             <w:r>
               <w:t>Codificación</w:t>
@@ -406,33 +460,41 @@
           </w:tcPr>
           <w:p>
             <w:pPr>
-              <w:pStyle w:val="Sinespaciado"/>
-              <w:rPr>
-                <w:i/>
-                <w:color w:val="C00000"/>
-                <w:sz w:val="20"/>
-              </w:rPr>
-            </w:pPr>
+              <w:pStyle w:val="NoSpacing"/>
+              <w:rPr>
+                <w:i/>
+                <w:color w:val="C00000"/>
+                <w:sz w:val="20"/>
+              </w:rPr>
+            </w:pPr>
+            <w:r>
+              <w:rPr>
+                <w:i/>
+                <w:color w:val="C00000"/>
+                <w:sz w:val="20"/>
+              </w:rPr>
+              <w:t xml:space="preserve">Traducir nuestro algoritmo a un lenguaje de programación. </w:t>
+            </w:r>
           </w:p>
         </w:tc>
       </w:tr>
     </w:tbl>
     <w:p>
       <w:pPr>
-        <w:pStyle w:val="Sinespaciado"/>
-      </w:pPr>
-    </w:p>
-    <w:p>
-      <w:pPr>
-        <w:pStyle w:val="Sinespaciado"/>
-        <w:rPr>
-          <w:lang w:val="en-US"/>
-        </w:rPr>
-      </w:pPr>
-    </w:p>
-    <w:p>
-      <w:pPr>
-        <w:pStyle w:val="Sinespaciado"/>
+        <w:pStyle w:val="NoSpacing"/>
+      </w:pPr>
+    </w:p>
+    <w:p>
+      <w:pPr>
+        <w:pStyle w:val="NoSpacing"/>
+        <w:rPr>
+          <w:lang w:val="es-ES"/>
+        </w:rPr>
+      </w:pPr>
+    </w:p>
+    <w:p>
+      <w:pPr>
+        <w:pStyle w:val="NoSpacing"/>
       </w:pPr>
       <w:r>
         <w:t>3</w:t>
@@ -483,7 +545,7 @@
     </w:p>
     <w:tbl>
       <w:tblPr>
-        <w:tblStyle w:val="Tablaconcuadrcula"/>
+        <w:tblStyle w:val="TableGrid"/>
         <w:tblW w:w="0" w:type="auto"/>
         <w:tblLook w:val="04A0" w:firstRow="1" w:lastRow="0" w:firstColumn="1" w:lastColumn="0" w:noHBand="0" w:noVBand="1"/>
       </w:tblPr>
@@ -497,7 +559,7 @@
           </w:tcPr>
           <w:p>
             <w:pPr>
-              <w:pStyle w:val="Sinespaciado"/>
+              <w:pStyle w:val="NoSpacing"/>
               <w:rPr>
                 <w:rFonts w:eastAsia="Times New Roman" w:cs="Times New Roman"/>
                 <w:bCs/>
@@ -527,16 +589,16 @@
           </w:p>
           <w:p>
             <w:pPr>
-              <w:pStyle w:val="Sinespaciado"/>
-              <w:rPr>
-                <w:rFonts w:eastAsia="Times New Roman" w:cs="Times New Roman"/>
-                <w:bCs/>
-              </w:rPr>
-            </w:pPr>
-          </w:p>
-          <w:p>
-            <w:pPr>
-              <w:pStyle w:val="Sinespaciado"/>
+              <w:pStyle w:val="NoSpacing"/>
+              <w:rPr>
+                <w:rFonts w:eastAsia="Times New Roman" w:cs="Times New Roman"/>
+                <w:bCs/>
+              </w:rPr>
+            </w:pPr>
+          </w:p>
+          <w:p>
+            <w:pPr>
+              <w:pStyle w:val="NoSpacing"/>
               <w:rPr>
                 <w:rFonts w:eastAsia="Times New Roman" w:cs="Times New Roman"/>
                 <w:bCs/>
@@ -560,10 +622,19 @@
               </w:rPr>
               <w:t xml:space="preserve"> </w:t>
             </w:r>
-          </w:p>
-          <w:p>
-            <w:pPr>
-              <w:pStyle w:val="Sinespaciado"/>
+            <w:r>
+              <w:rPr>
+                <w:rFonts w:eastAsia="Times New Roman" w:cs="Times New Roman"/>
+                <w:bCs/>
+                <w:i/>
+                <w:color w:val="FF0000"/>
+              </w:rPr>
+              <w:t>Ángela habla más bajo que Celia.</w:t>
+            </w:r>
+          </w:p>
+          <w:p>
+            <w:pPr>
+              <w:pStyle w:val="NoSpacing"/>
               <w:rPr>
                 <w:sz w:val="18"/>
               </w:rPr>
@@ -586,6 +657,39 @@
                 <w:szCs w:val="20"/>
               </w:rPr>
               <w:t xml:space="preserve">  </w:t>
+            </w:r>
+            <w:r>
+              <w:rPr>
+                <w:rFonts w:eastAsia="Times New Roman" w:cs="Times New Roman"/>
+                <w:bCs/>
+                <w:i/>
+                <w:color w:val="C00000"/>
+                <w:sz w:val="20"/>
+                <w:szCs w:val="20"/>
+              </w:rPr>
+              <w:t xml:space="preserve">Podemos imaginar los niveles de volumen de voz como variables: sea el volumen de Ángela= A, el volumen de Rosa = R, y el de Celia=C. Si sabemos que A&lt;R, y C&gt;R, podemos reescribirlo en una </w:t>
+            </w:r>
+            <w:r>
+              <w:rPr>
+                <w:rFonts w:eastAsia="Times New Roman" w:cs="Times New Roman"/>
+                <w:bCs/>
+                <w:i/>
+                <w:color w:val="C00000"/>
+                <w:sz w:val="20"/>
+                <w:szCs w:val="20"/>
+              </w:rPr>
+              <w:t>sola</w:t>
+            </w:r>
+            <w:r>
+              <w:rPr>
+                <w:rFonts w:eastAsia="Times New Roman" w:cs="Times New Roman"/>
+                <w:bCs/>
+                <w:i/>
+                <w:color w:val="C00000"/>
+                <w:sz w:val="20"/>
+                <w:szCs w:val="20"/>
+              </w:rPr>
+              <w:t xml:space="preserve"> expresión: A&lt;R&lt;C.  Por lo tanto, el volumen de Ángela A es menor al volumen de Celia C. </w:t>
             </w:r>
           </w:p>
         </w:tc>
@@ -593,17 +697,17 @@
     </w:tbl>
     <w:p>
       <w:pPr>
-        <w:pStyle w:val="Sinespaciado"/>
-      </w:pPr>
-    </w:p>
-    <w:p>
-      <w:pPr>
-        <w:pStyle w:val="Sinespaciado"/>
-      </w:pPr>
-    </w:p>
-    <w:p>
-      <w:pPr>
-        <w:pStyle w:val="Sinespaciado"/>
+        <w:pStyle w:val="NoSpacing"/>
+      </w:pPr>
+    </w:p>
+    <w:p>
+      <w:pPr>
+        <w:pStyle w:val="NoSpacing"/>
+      </w:pPr>
+    </w:p>
+    <w:p>
+      <w:pPr>
+        <w:pStyle w:val="NoSpacing"/>
       </w:pPr>
       <w:r>
         <w:t>4</w:t>
@@ -654,7 +758,7 @@
     </w:p>
     <w:tbl>
       <w:tblPr>
-        <w:tblStyle w:val="Tablaconcuadrcula"/>
+        <w:tblStyle w:val="TableGrid"/>
         <w:tblW w:w="0" w:type="auto"/>
         <w:tblLook w:val="04A0" w:firstRow="1" w:lastRow="0" w:firstColumn="1" w:lastColumn="0" w:noHBand="0" w:noVBand="1"/>
       </w:tblPr>
@@ -668,7 +772,7 @@
           </w:tcPr>
           <w:p>
             <w:pPr>
-              <w:pStyle w:val="Sinespaciado"/>
+              <w:pStyle w:val="NoSpacing"/>
               <w:rPr>
                 <w:rFonts w:eastAsia="Times New Roman" w:cs="Times New Roman"/>
                 <w:bCs/>
@@ -686,18 +790,18 @@
           </w:p>
           <w:p>
             <w:pPr>
-              <w:pStyle w:val="Sinespaciado"/>
-              <w:rPr>
-                <w:rFonts w:eastAsia="Times New Roman" w:cs="Times New Roman"/>
-                <w:bCs/>
-                <w:sz w:val="20"/>
-                <w:szCs w:val="20"/>
-              </w:rPr>
-            </w:pPr>
-          </w:p>
-          <w:p>
-            <w:pPr>
-              <w:pStyle w:val="Sinespaciado"/>
+              <w:pStyle w:val="NoSpacing"/>
+              <w:rPr>
+                <w:rFonts w:eastAsia="Times New Roman" w:cs="Times New Roman"/>
+                <w:bCs/>
+                <w:sz w:val="20"/>
+                <w:szCs w:val="20"/>
+              </w:rPr>
+            </w:pPr>
+          </w:p>
+          <w:p>
+            <w:pPr>
+              <w:pStyle w:val="NoSpacing"/>
               <w:rPr>
                 <w:rFonts w:eastAsia="Times New Roman" w:cs="Times New Roman"/>
                 <w:bCs/>
@@ -725,13 +829,26 @@
               </w:rPr>
               <w:t xml:space="preserve">  </w:t>
             </w:r>
-          </w:p>
-          <w:p>
-            <w:pPr>
-              <w:pStyle w:val="Sinespaciado"/>
-              <w:rPr>
-                <w:rFonts w:eastAsia="Times New Roman" w:cs="Times New Roman"/>
-                <w:bCs/>
+            <w:r>
+              <w:rPr>
+                <w:rFonts w:eastAsia="Times New Roman" w:cs="Times New Roman"/>
+                <w:bCs/>
+                <w:i/>
+                <w:color w:val="C00000"/>
+                <w:sz w:val="20"/>
+                <w:szCs w:val="20"/>
+              </w:rPr>
+              <w:t>Tomás utiliza coche.</w:t>
+            </w:r>
+          </w:p>
+          <w:p>
+            <w:pPr>
+              <w:pStyle w:val="NoSpacing"/>
+              <w:rPr>
+                <w:rFonts w:eastAsia="Times New Roman" w:cs="Times New Roman"/>
+                <w:bCs/>
+                <w:i/>
+                <w:color w:val="C00000"/>
                 <w:sz w:val="20"/>
                 <w:szCs w:val="20"/>
               </w:rPr>
@@ -809,6 +926,399 @@
                 <w:szCs w:val="20"/>
               </w:rPr>
               <w:t xml:space="preserve">  </w:t>
+            </w:r>
+            <w:r>
+              <w:rPr>
+                <w:rFonts w:eastAsia="Times New Roman" w:cs="Times New Roman"/>
+                <w:bCs/>
+                <w:i/>
+                <w:color w:val="C00000"/>
+                <w:sz w:val="20"/>
+                <w:szCs w:val="20"/>
+              </w:rPr>
+              <w:t>Si son 6 amigos que se dividen en parejas, tenemos 3 parejas, es decir, 3 medios de transporte diferentes, correspondientes a cada pareja. Sean los transportes “avión”, “coche”, y uno tercero que no sabemos,</w:t>
+            </w:r>
+            <w:r>
+              <w:rPr>
+                <w:rFonts w:eastAsia="Times New Roman" w:cs="Times New Roman"/>
+                <w:bCs/>
+                <w:i/>
+                <w:color w:val="C00000"/>
+                <w:sz w:val="20"/>
+                <w:szCs w:val="20"/>
+              </w:rPr>
+              <w:t xml:space="preserve"> nombrémoslo</w:t>
+            </w:r>
+            <w:r>
+              <w:rPr>
+                <w:rFonts w:eastAsia="Times New Roman" w:cs="Times New Roman"/>
+                <w:bCs/>
+                <w:i/>
+                <w:color w:val="C00000"/>
+                <w:sz w:val="20"/>
+                <w:szCs w:val="20"/>
+              </w:rPr>
+              <w:t xml:space="preserve"> “autobús”. Hay que asignar dos personas a cada medio de transporte. Orga</w:t>
+            </w:r>
+            <w:r>
+              <w:rPr>
+                <w:rFonts w:eastAsia="Times New Roman" w:cs="Times New Roman"/>
+                <w:bCs/>
+                <w:i/>
+                <w:color w:val="C00000"/>
+                <w:sz w:val="20"/>
+                <w:szCs w:val="20"/>
+              </w:rPr>
+              <w:t>n</w:t>
+            </w:r>
+            <w:r>
+              <w:rPr>
+                <w:rFonts w:eastAsia="Times New Roman" w:cs="Times New Roman"/>
+                <w:bCs/>
+                <w:i/>
+                <w:color w:val="C00000"/>
+                <w:sz w:val="20"/>
+                <w:szCs w:val="20"/>
+              </w:rPr>
+              <w:t>izamos:</w:t>
+            </w:r>
+          </w:p>
+          <w:p>
+            <w:pPr>
+              <w:pStyle w:val="NoSpacing"/>
+              <w:rPr>
+                <w:rFonts w:eastAsia="Times New Roman" w:cs="Times New Roman"/>
+                <w:bCs/>
+                <w:i/>
+                <w:color w:val="C00000"/>
+                <w:sz w:val="20"/>
+                <w:szCs w:val="20"/>
+              </w:rPr>
+            </w:pPr>
+            <w:r>
+              <w:rPr>
+                <w:rFonts w:eastAsia="Times New Roman" w:cs="Times New Roman"/>
+                <w:bCs/>
+                <w:i/>
+                <w:color w:val="C00000"/>
+                <w:sz w:val="20"/>
+                <w:szCs w:val="20"/>
+              </w:rPr>
+              <w:t>-</w:t>
+            </w:r>
+            <w:r>
+              <w:rPr>
+                <w:rFonts w:eastAsia="Times New Roman" w:cs="Times New Roman"/>
+                <w:bCs/>
+                <w:i/>
+                <w:color w:val="C00000"/>
+                <w:sz w:val="20"/>
+                <w:szCs w:val="20"/>
+              </w:rPr>
+              <w:t>Alejandro: no “coche”, acompaña a Benito.</w:t>
+            </w:r>
+            <w:r>
+              <w:rPr>
+                <w:rFonts w:eastAsia="Times New Roman" w:cs="Times New Roman"/>
+                <w:bCs/>
+                <w:i/>
+                <w:color w:val="C00000"/>
+                <w:sz w:val="20"/>
+                <w:szCs w:val="20"/>
+              </w:rPr>
+              <w:br/>
+            </w:r>
+            <w:r>
+              <w:rPr>
+                <w:rFonts w:eastAsia="Times New Roman" w:cs="Times New Roman"/>
+                <w:bCs/>
+                <w:i/>
+                <w:color w:val="C00000"/>
+                <w:sz w:val="20"/>
+                <w:szCs w:val="20"/>
+              </w:rPr>
+              <w:t>-</w:t>
+            </w:r>
+            <w:r>
+              <w:rPr>
+                <w:rFonts w:eastAsia="Times New Roman" w:cs="Times New Roman"/>
+                <w:bCs/>
+                <w:i/>
+                <w:color w:val="C00000"/>
+                <w:sz w:val="20"/>
+                <w:szCs w:val="20"/>
+              </w:rPr>
+              <w:t xml:space="preserve">Benito: no “avión”. </w:t>
+            </w:r>
+            <w:r>
+              <w:rPr>
+                <w:rFonts w:eastAsia="Times New Roman" w:cs="Times New Roman"/>
+                <w:bCs/>
+                <w:i/>
+                <w:color w:val="C00000"/>
+                <w:sz w:val="20"/>
+                <w:szCs w:val="20"/>
+              </w:rPr>
+              <w:br/>
+              <w:t>Hasta ahora, sabeos que Alejandro y Benito viajan juntos, y usan el “</w:t>
+            </w:r>
+            <w:r>
+              <w:rPr>
+                <w:rFonts w:eastAsia="Times New Roman" w:cs="Times New Roman"/>
+                <w:bCs/>
+                <w:i/>
+                <w:color w:val="C00000"/>
+                <w:sz w:val="20"/>
+                <w:szCs w:val="20"/>
+              </w:rPr>
+              <w:t>autobús</w:t>
+            </w:r>
+            <w:r>
+              <w:rPr>
+                <w:rFonts w:eastAsia="Times New Roman" w:cs="Times New Roman"/>
+                <w:bCs/>
+                <w:i/>
+                <w:color w:val="C00000"/>
+                <w:sz w:val="20"/>
+                <w:szCs w:val="20"/>
+              </w:rPr>
+              <w:t>” pues no usan “coche” ni “avión”.</w:t>
+            </w:r>
+          </w:p>
+          <w:p>
+            <w:pPr>
+              <w:pStyle w:val="NoSpacing"/>
+              <w:rPr>
+                <w:rFonts w:eastAsia="Times New Roman" w:cs="Times New Roman"/>
+                <w:bCs/>
+                <w:i/>
+                <w:color w:val="C00000"/>
+                <w:sz w:val="20"/>
+                <w:szCs w:val="20"/>
+              </w:rPr>
+            </w:pPr>
+            <w:r>
+              <w:rPr>
+                <w:rFonts w:eastAsia="Times New Roman" w:cs="Times New Roman"/>
+                <w:bCs/>
+                <w:i/>
+                <w:color w:val="C00000"/>
+                <w:sz w:val="20"/>
+                <w:szCs w:val="20"/>
+              </w:rPr>
+              <w:t>-</w:t>
+            </w:r>
+            <w:r>
+              <w:rPr>
+                <w:rFonts w:eastAsia="Times New Roman" w:cs="Times New Roman"/>
+                <w:bCs/>
+                <w:i/>
+                <w:color w:val="C00000"/>
+                <w:sz w:val="20"/>
+                <w:szCs w:val="20"/>
+              </w:rPr>
+              <w:t>Andrés: sí “avión”.</w:t>
+            </w:r>
+            <w:r>
+              <w:rPr>
+                <w:rFonts w:eastAsia="Times New Roman" w:cs="Times New Roman"/>
+                <w:bCs/>
+                <w:i/>
+                <w:color w:val="C00000"/>
+                <w:sz w:val="20"/>
+                <w:szCs w:val="20"/>
+              </w:rPr>
+              <w:br/>
+            </w:r>
+            <w:r>
+              <w:rPr>
+                <w:rFonts w:eastAsia="Times New Roman" w:cs="Times New Roman"/>
+                <w:bCs/>
+                <w:i/>
+                <w:color w:val="C00000"/>
+                <w:sz w:val="20"/>
+                <w:szCs w:val="20"/>
+              </w:rPr>
+              <w:t>-</w:t>
+            </w:r>
+            <w:r>
+              <w:rPr>
+                <w:rFonts w:eastAsia="Times New Roman" w:cs="Times New Roman"/>
+                <w:bCs/>
+                <w:i/>
+                <w:color w:val="C00000"/>
+                <w:sz w:val="20"/>
+                <w:szCs w:val="20"/>
+              </w:rPr>
+              <w:t>Carlos no “avión”, no acompaña a Darío.</w:t>
+            </w:r>
+            <w:r>
+              <w:rPr>
+                <w:rFonts w:eastAsia="Times New Roman" w:cs="Times New Roman"/>
+                <w:bCs/>
+                <w:i/>
+                <w:color w:val="C00000"/>
+                <w:sz w:val="20"/>
+                <w:szCs w:val="20"/>
+              </w:rPr>
+              <w:br/>
+              <w:t xml:space="preserve">Ahora sabemos que Carlos toma “coche”, pues es el </w:t>
+            </w:r>
+            <w:r>
+              <w:rPr>
+                <w:rFonts w:eastAsia="Times New Roman" w:cs="Times New Roman"/>
+                <w:bCs/>
+                <w:i/>
+                <w:color w:val="C00000"/>
+                <w:sz w:val="20"/>
+                <w:szCs w:val="20"/>
+              </w:rPr>
+              <w:t>único otro</w:t>
+            </w:r>
+            <w:r>
+              <w:rPr>
+                <w:rFonts w:eastAsia="Times New Roman" w:cs="Times New Roman"/>
+                <w:bCs/>
+                <w:i/>
+                <w:color w:val="C00000"/>
+                <w:sz w:val="20"/>
+                <w:szCs w:val="20"/>
+              </w:rPr>
+              <w:t xml:space="preserve"> medio que queda sin ser “</w:t>
+            </w:r>
+            <w:r>
+              <w:rPr>
+                <w:rFonts w:eastAsia="Times New Roman" w:cs="Times New Roman"/>
+                <w:bCs/>
+                <w:i/>
+                <w:color w:val="C00000"/>
+                <w:sz w:val="20"/>
+                <w:szCs w:val="20"/>
+              </w:rPr>
+              <w:t>autobús</w:t>
+            </w:r>
+            <w:r>
+              <w:rPr>
+                <w:rFonts w:eastAsia="Times New Roman" w:cs="Times New Roman"/>
+                <w:bCs/>
+                <w:i/>
+                <w:color w:val="C00000"/>
+                <w:sz w:val="20"/>
+                <w:szCs w:val="20"/>
+              </w:rPr>
+              <w:t xml:space="preserve">” que ya está ocupado, ni </w:t>
+            </w:r>
+            <w:r>
+              <w:rPr>
+                <w:rFonts w:eastAsia="Times New Roman" w:cs="Times New Roman"/>
+                <w:bCs/>
+                <w:i/>
+                <w:color w:val="C00000"/>
+                <w:sz w:val="20"/>
+                <w:szCs w:val="20"/>
+              </w:rPr>
+              <w:lastRenderedPageBreak/>
+              <w:t>“avión”.</w:t>
+            </w:r>
+            <w:r>
+              <w:rPr>
+                <w:rFonts w:eastAsia="Times New Roman" w:cs="Times New Roman"/>
+                <w:bCs/>
+                <w:i/>
+                <w:color w:val="C00000"/>
+                <w:sz w:val="20"/>
+                <w:szCs w:val="20"/>
+              </w:rPr>
+              <w:br/>
+              <w:t>Sabemos que Darío ocupa el “avión”, pues no acompaña a Carlos.</w:t>
+            </w:r>
+          </w:p>
+          <w:p>
+            <w:pPr>
+              <w:pStyle w:val="NoSpacing"/>
+              <w:rPr>
+                <w:rFonts w:eastAsia="Times New Roman" w:cs="Times New Roman"/>
+                <w:bCs/>
+                <w:sz w:val="20"/>
+                <w:szCs w:val="20"/>
+              </w:rPr>
+            </w:pPr>
+            <w:r>
+              <w:rPr>
+                <w:rFonts w:eastAsia="Times New Roman" w:cs="Times New Roman"/>
+                <w:bCs/>
+                <w:i/>
+                <w:color w:val="C00000"/>
+                <w:sz w:val="20"/>
+                <w:szCs w:val="20"/>
+              </w:rPr>
+              <w:t>Hasta ahora, Alejandro y Benito toman “</w:t>
+            </w:r>
+            <w:r>
+              <w:rPr>
+                <w:rFonts w:eastAsia="Times New Roman" w:cs="Times New Roman"/>
+                <w:bCs/>
+                <w:i/>
+                <w:color w:val="C00000"/>
+                <w:sz w:val="20"/>
+                <w:szCs w:val="20"/>
+              </w:rPr>
+              <w:t>autobús</w:t>
+            </w:r>
+            <w:r>
+              <w:rPr>
+                <w:rFonts w:eastAsia="Times New Roman" w:cs="Times New Roman"/>
+                <w:bCs/>
+                <w:i/>
+                <w:color w:val="C00000"/>
+                <w:sz w:val="20"/>
+                <w:szCs w:val="20"/>
+              </w:rPr>
+              <w:t xml:space="preserve">”, Darío y Andrés toman “avión”, finalmente quedan Carlos y Tomás quienes toman </w:t>
+            </w:r>
+            <w:r>
+              <w:rPr>
+                <w:rFonts w:eastAsia="Times New Roman" w:cs="Times New Roman"/>
+                <w:bCs/>
+                <w:i/>
+                <w:color w:val="C00000"/>
+                <w:sz w:val="20"/>
+                <w:szCs w:val="20"/>
+              </w:rPr>
+              <w:t>“</w:t>
+            </w:r>
+            <w:r>
+              <w:rPr>
+                <w:rFonts w:eastAsia="Times New Roman" w:cs="Times New Roman"/>
+                <w:bCs/>
+                <w:i/>
+                <w:color w:val="C00000"/>
+                <w:sz w:val="20"/>
+                <w:szCs w:val="20"/>
+              </w:rPr>
+              <w:t>coche</w:t>
+            </w:r>
+            <w:r>
+              <w:rPr>
+                <w:rFonts w:eastAsia="Times New Roman" w:cs="Times New Roman"/>
+                <w:bCs/>
+                <w:i/>
+                <w:color w:val="C00000"/>
+                <w:sz w:val="20"/>
+                <w:szCs w:val="20"/>
+              </w:rPr>
+              <w:t>”</w:t>
+            </w:r>
+            <w:r>
+              <w:rPr>
+                <w:rFonts w:eastAsia="Times New Roman" w:cs="Times New Roman"/>
+                <w:bCs/>
+                <w:i/>
+                <w:color w:val="C00000"/>
+                <w:sz w:val="20"/>
+                <w:szCs w:val="20"/>
+              </w:rPr>
+              <w:t>.</w:t>
             </w:r>
           </w:p>
         </w:tc>
@@ -816,57 +1326,57 @@
     </w:tbl>
     <w:p>
       <w:pPr>
-        <w:pStyle w:val="Sinespaciado"/>
-      </w:pPr>
-    </w:p>
-    <w:p>
-      <w:pPr>
-        <w:pStyle w:val="Sinespaciado"/>
-      </w:pPr>
-    </w:p>
-    <w:p>
-      <w:pPr>
-        <w:pStyle w:val="Sinespaciado"/>
-      </w:pPr>
-    </w:p>
-    <w:p>
-      <w:pPr>
-        <w:pStyle w:val="Sinespaciado"/>
-      </w:pPr>
-    </w:p>
-    <w:p>
-      <w:pPr>
-        <w:pStyle w:val="Sinespaciado"/>
-      </w:pPr>
-    </w:p>
-    <w:p>
-      <w:pPr>
-        <w:pStyle w:val="Sinespaciado"/>
-      </w:pPr>
-    </w:p>
-    <w:p>
-      <w:pPr>
-        <w:pStyle w:val="Sinespaciado"/>
-      </w:pPr>
-    </w:p>
-    <w:p>
-      <w:pPr>
-        <w:pStyle w:val="Sinespaciado"/>
-      </w:pPr>
-    </w:p>
-    <w:p>
-      <w:pPr>
-        <w:pStyle w:val="Sinespaciado"/>
-      </w:pPr>
-    </w:p>
-    <w:p>
-      <w:pPr>
-        <w:pStyle w:val="Sinespaciado"/>
-      </w:pPr>
-    </w:p>
-    <w:p>
-      <w:pPr>
-        <w:pStyle w:val="Sinespaciado"/>
+        <w:pStyle w:val="NoSpacing"/>
+      </w:pPr>
+    </w:p>
+    <w:p>
+      <w:pPr>
+        <w:pStyle w:val="NoSpacing"/>
+      </w:pPr>
+    </w:p>
+    <w:p>
+      <w:pPr>
+        <w:pStyle w:val="NoSpacing"/>
+      </w:pPr>
+    </w:p>
+    <w:p>
+      <w:pPr>
+        <w:pStyle w:val="NoSpacing"/>
+      </w:pPr>
+    </w:p>
+    <w:p>
+      <w:pPr>
+        <w:pStyle w:val="NoSpacing"/>
+      </w:pPr>
+    </w:p>
+    <w:p>
+      <w:pPr>
+        <w:pStyle w:val="NoSpacing"/>
+      </w:pPr>
+    </w:p>
+    <w:p>
+      <w:pPr>
+        <w:pStyle w:val="NoSpacing"/>
+      </w:pPr>
+    </w:p>
+    <w:p>
+      <w:pPr>
+        <w:pStyle w:val="NoSpacing"/>
+      </w:pPr>
+    </w:p>
+    <w:p>
+      <w:pPr>
+        <w:pStyle w:val="NoSpacing"/>
+      </w:pPr>
+    </w:p>
+    <w:p>
+      <w:pPr>
+        <w:pStyle w:val="NoSpacing"/>
+      </w:pPr>
+    </w:p>
+    <w:p>
+      <w:pPr>
+        <w:pStyle w:val="NoSpacing"/>
       </w:pPr>
       <w:r>
         <w:t>&gt;&gt;&gt; Continúa en la siguiente página.</w:t>
@@ -874,22 +1384,22 @@
     </w:p>
     <w:p>
       <w:pPr>
-        <w:pStyle w:val="Sinespaciado"/>
-      </w:pPr>
-    </w:p>
-    <w:p>
-      <w:pPr>
-        <w:pStyle w:val="Sinespaciado"/>
-      </w:pPr>
-    </w:p>
-    <w:p>
-      <w:pPr>
-        <w:pStyle w:val="Sinespaciado"/>
-      </w:pPr>
-    </w:p>
-    <w:p>
-      <w:pPr>
-        <w:pStyle w:val="Sinespaciado"/>
+        <w:pStyle w:val="NoSpacing"/>
+      </w:pPr>
+    </w:p>
+    <w:p>
+      <w:pPr>
+        <w:pStyle w:val="NoSpacing"/>
+      </w:pPr>
+    </w:p>
+    <w:p>
+      <w:pPr>
+        <w:pStyle w:val="NoSpacing"/>
+      </w:pPr>
+    </w:p>
+    <w:p>
+      <w:pPr>
+        <w:pStyle w:val="NoSpacing"/>
       </w:pPr>
       <w:r>
         <w:t>5</w:t>
@@ -903,7 +1413,7 @@
     </w:p>
     <w:p>
       <w:pPr>
-        <w:pStyle w:val="Sinespaciado"/>
+        <w:pStyle w:val="NoSpacing"/>
         <w:rPr>
           <w:b/>
           <w:i/>
@@ -992,7 +1502,7 @@
     </w:p>
     <w:tbl>
       <w:tblPr>
-        <w:tblStyle w:val="Tablaconcuadrcula"/>
+        <w:tblStyle w:val="TableGrid"/>
         <w:tblW w:w="0" w:type="auto"/>
         <w:tblLook w:val="04A0" w:firstRow="1" w:lastRow="0" w:firstColumn="1" w:lastColumn="0" w:noHBand="0" w:noVBand="1"/>
       </w:tblPr>
@@ -1006,7 +1516,7 @@
           </w:tcPr>
           <w:p>
             <w:pPr>
-              <w:pStyle w:val="Sinespaciado"/>
+              <w:pStyle w:val="NoSpacing"/>
               <w:rPr>
                 <w:b/>
                 <w:color w:val="C00000"/>
@@ -1024,7 +1534,7 @@
           </w:p>
           <w:p>
             <w:pPr>
-              <w:pStyle w:val="Sinespaciado"/>
+              <w:pStyle w:val="NoSpacing"/>
               <w:rPr>
                 <w:color w:val="C00000"/>
                 <w:sz w:val="20"/>
@@ -1037,10 +1547,17 @@
               </w:rPr>
               <w:t>Entradas:</w:t>
             </w:r>
-          </w:p>
-          <w:p>
-            <w:pPr>
-              <w:pStyle w:val="Sinespaciado"/>
+            <w:r>
+              <w:rPr>
+                <w:color w:val="C00000"/>
+                <w:sz w:val="20"/>
+              </w:rPr>
+              <w:t xml:space="preserve"> Edad de la persona en (1) años y (2) meses enteros.</w:t>
+            </w:r>
+          </w:p>
+          <w:p>
+            <w:pPr>
+              <w:pStyle w:val="NoSpacing"/>
               <w:rPr>
                 <w:color w:val="C00000"/>
                 <w:sz w:val="20"/>
@@ -1053,10 +1570,17 @@
               </w:rPr>
               <w:t>Salidas:</w:t>
             </w:r>
-          </w:p>
-          <w:p>
-            <w:pPr>
-              <w:pStyle w:val="Sinespaciado"/>
+            <w:r>
+              <w:rPr>
+                <w:color w:val="C00000"/>
+                <w:sz w:val="20"/>
+              </w:rPr>
+              <w:t xml:space="preserve"> Número de días que ha vivido una persona.</w:t>
+            </w:r>
+          </w:p>
+          <w:p>
+            <w:pPr>
+              <w:pStyle w:val="NoSpacing"/>
               <w:rPr>
                 <w:i/>
                 <w:color w:val="C00000"/>
@@ -1069,6 +1593,13 @@
                 <w:sz w:val="20"/>
               </w:rPr>
               <w:t>Relación E/S:</w:t>
+            </w:r>
+            <w:r>
+              <w:rPr>
+                <w:color w:val="C00000"/>
+                <w:sz w:val="20"/>
+              </w:rPr>
+              <w:t xml:space="preserve"> Días=Años*365+Meses*30</w:t>
             </w:r>
           </w:p>
         </w:tc>
@@ -1080,7 +1611,7 @@
           </w:tcPr>
           <w:p>
             <w:pPr>
-              <w:pStyle w:val="Sinespaciado"/>
+              <w:pStyle w:val="NoSpacing"/>
               <w:rPr>
                 <w:b/>
                 <w:color w:val="C00000"/>
@@ -1114,7 +1645,177 @@
           </w:p>
           <w:p>
             <w:pPr>
-              <w:pStyle w:val="Sinespaciado"/>
+              <w:pStyle w:val="NoSpacing"/>
+              <w:rPr>
+                <w:b/>
+                <w:color w:val="C00000"/>
+                <w:sz w:val="20"/>
+              </w:rPr>
+            </w:pPr>
+            <w:r>
+              <w:rPr>
+                <w:b/>
+                <w:color w:val="C00000"/>
+                <w:sz w:val="20"/>
+              </w:rPr>
+              <w:t>-Leer años enteros</w:t>
+            </w:r>
+            <w:r>
+              <w:rPr>
+                <w:b/>
+                <w:color w:val="C00000"/>
+                <w:sz w:val="20"/>
+              </w:rPr>
+              <w:t xml:space="preserve"> (</w:t>
+            </w:r>
+            <w:proofErr w:type="spellStart"/>
+            <w:r>
+              <w:rPr>
+                <w:b/>
+                <w:color w:val="C00000"/>
+                <w:sz w:val="20"/>
+              </w:rPr>
+              <w:t>anosEnteros</w:t>
+            </w:r>
+            <w:proofErr w:type="spellEnd"/>
+            <w:r>
+              <w:rPr>
+                <w:b/>
+                <w:color w:val="C00000"/>
+                <w:sz w:val="20"/>
+              </w:rPr>
+              <w:t>)</w:t>
+            </w:r>
+          </w:p>
+          <w:p>
+            <w:pPr>
+              <w:pStyle w:val="NoSpacing"/>
+              <w:rPr>
+                <w:b/>
+                <w:color w:val="C00000"/>
+                <w:sz w:val="20"/>
+              </w:rPr>
+            </w:pPr>
+            <w:r>
+              <w:rPr>
+                <w:b/>
+                <w:color w:val="C00000"/>
+                <w:sz w:val="20"/>
+              </w:rPr>
+              <w:t>-Leer meses enteros</w:t>
+            </w:r>
+            <w:r>
+              <w:rPr>
+                <w:b/>
+                <w:color w:val="C00000"/>
+                <w:sz w:val="20"/>
+              </w:rPr>
+              <w:t xml:space="preserve"> (</w:t>
+            </w:r>
+            <w:proofErr w:type="spellStart"/>
+            <w:r>
+              <w:rPr>
+                <w:b/>
+                <w:color w:val="C00000"/>
+                <w:sz w:val="20"/>
+              </w:rPr>
+              <w:t>mesesEnteros</w:t>
+            </w:r>
+            <w:proofErr w:type="spellEnd"/>
+            <w:r>
+              <w:rPr>
+                <w:b/>
+                <w:color w:val="C00000"/>
+                <w:sz w:val="20"/>
+              </w:rPr>
+              <w:t>)</w:t>
+            </w:r>
+          </w:p>
+          <w:p>
+            <w:pPr>
+              <w:pStyle w:val="NoSpacing"/>
+              <w:rPr>
+                <w:b/>
+                <w:color w:val="C00000"/>
+                <w:sz w:val="20"/>
+              </w:rPr>
+            </w:pPr>
+            <w:r>
+              <w:rPr>
+                <w:b/>
+                <w:color w:val="C00000"/>
+                <w:sz w:val="20"/>
+              </w:rPr>
+              <w:t xml:space="preserve">-Calcular </w:t>
+            </w:r>
+            <w:proofErr w:type="spellStart"/>
+            <w:r>
+              <w:rPr>
+                <w:b/>
+                <w:color w:val="C00000"/>
+                <w:sz w:val="20"/>
+              </w:rPr>
+              <w:t>diasVividos</w:t>
+            </w:r>
+            <w:proofErr w:type="spellEnd"/>
+            <w:r>
+              <w:rPr>
+                <w:b/>
+                <w:color w:val="C00000"/>
+                <w:sz w:val="20"/>
+              </w:rPr>
+              <w:t xml:space="preserve"> = </w:t>
+            </w:r>
+            <w:proofErr w:type="spellStart"/>
+            <w:r>
+              <w:rPr>
+                <w:b/>
+                <w:color w:val="C00000"/>
+                <w:sz w:val="20"/>
+              </w:rPr>
+              <w:t>anosEnteros</w:t>
+            </w:r>
+            <w:proofErr w:type="spellEnd"/>
+            <w:r>
+              <w:rPr>
+                <w:b/>
+                <w:color w:val="C00000"/>
+                <w:sz w:val="20"/>
+              </w:rPr>
+              <w:t>*365+mesesEnteros*30</w:t>
+            </w:r>
+          </w:p>
+          <w:p>
+            <w:pPr>
+              <w:pStyle w:val="NoSpacing"/>
+              <w:rPr>
+                <w:b/>
+                <w:color w:val="C00000"/>
+                <w:sz w:val="20"/>
+              </w:rPr>
+            </w:pPr>
+            <w:r>
+              <w:rPr>
+                <w:b/>
+                <w:color w:val="C00000"/>
+                <w:sz w:val="20"/>
+              </w:rPr>
+              <w:t>-Imprimir diasVividos</w:t>
+            </w:r>
+          </w:p>
+          <w:p>
+            <w:pPr>
+              <w:pStyle w:val="NoSpacing"/>
+              <w:rPr>
+                <w:b/>
+                <w:color w:val="C00000"/>
+                <w:sz w:val="20"/>
+              </w:rPr>
+            </w:pPr>
+          </w:p>
+          <w:p>
+            <w:pPr>
+              <w:pStyle w:val="NoSpacing"/>
               <w:rPr>
                 <w:b/>
                 <w:color w:val="C00000"/>
@@ -1131,37 +1832,168 @@
           </w:tcPr>
           <w:p>
             <w:pPr>
-              <w:pStyle w:val="Sinespaciado"/>
+              <w:pStyle w:val="NoSpacing"/>
+              <w:rPr>
+                <w:i/>
+                <w:color w:val="FF0000"/>
+                <w:sz w:val="20"/>
+              </w:rPr>
+            </w:pPr>
+            <w:r>
               <w:rPr>
                 <w:color w:val="000000" w:themeColor="text1"/>
                 <w:sz w:val="20"/>
               </w:rPr>
-            </w:pPr>
+              <w:t>Lo que haría para considerar años bisiestos</w:t>
+            </w:r>
             <w:r>
               <w:rPr>
                 <w:color w:val="000000" w:themeColor="text1"/>
                 <w:sz w:val="20"/>
               </w:rPr>
-              <w:t>Lo que haría para considerar años bisiestos</w:t>
+              <w:t xml:space="preserve"> es</w:t>
             </w:r>
             <w:r>
               <w:rPr>
                 <w:color w:val="000000" w:themeColor="text1"/>
                 <w:sz w:val="20"/>
               </w:rPr>
-              <w:t xml:space="preserve"> es</w:t>
-            </w:r>
-            <w:r>
-              <w:rPr>
+              <w:t>:</w:t>
+            </w:r>
+            <w:r>
+              <w:rPr>
+                <w:i/>
                 <w:color w:val="000000" w:themeColor="text1"/>
                 <w:sz w:val="20"/>
               </w:rPr>
-              <w:t>:</w:t>
-            </w:r>
-          </w:p>
-          <w:p>
-            <w:pPr>
-              <w:pStyle w:val="Sinespaciado"/>
+              <w:t xml:space="preserve"> </w:t>
+            </w:r>
+            <w:r>
+              <w:rPr>
+                <w:i/>
+                <w:color w:val="FF0000"/>
+                <w:sz w:val="20"/>
+              </w:rPr>
+              <w:t xml:space="preserve">simplemente pedir otro dato de entrada que sea </w:t>
+            </w:r>
+            <w:proofErr w:type="spellStart"/>
+            <w:r>
+              <w:rPr>
+                <w:i/>
+                <w:color w:val="FF0000"/>
+                <w:sz w:val="20"/>
+              </w:rPr>
+              <w:t>anosBisiestos</w:t>
+            </w:r>
+            <w:proofErr w:type="spellEnd"/>
+            <w:r>
+              <w:rPr>
+                <w:i/>
+                <w:color w:val="FF0000"/>
+                <w:sz w:val="20"/>
+              </w:rPr>
+              <w:t xml:space="preserve"> en enteros y que corresponda al número de años bisiestos que ha vivido la persona (años </w:t>
+            </w:r>
+            <w:r>
+              <w:rPr>
+                <w:i/>
+                <w:color w:val="FF0000"/>
+                <w:sz w:val="20"/>
+              </w:rPr>
+              <w:t>que son múltiplos de 4</w:t>
+            </w:r>
+            <w:r>
+              <w:rPr>
+                <w:i/>
+                <w:color w:val="FF0000"/>
+                <w:sz w:val="20"/>
+              </w:rPr>
+              <w:t xml:space="preserve">), y calcular </w:t>
+            </w:r>
+            <w:proofErr w:type="spellStart"/>
+            <w:r>
+              <w:rPr>
+                <w:i/>
+                <w:color w:val="FF0000"/>
+                <w:sz w:val="20"/>
+              </w:rPr>
+              <w:t>diasTotales</w:t>
+            </w:r>
+            <w:proofErr w:type="spellEnd"/>
+            <w:r>
+              <w:rPr>
+                <w:i/>
+                <w:color w:val="FF0000"/>
+                <w:sz w:val="20"/>
+              </w:rPr>
+              <w:t>=</w:t>
+            </w:r>
+            <w:proofErr w:type="spellStart"/>
+            <w:r>
+              <w:rPr>
+                <w:i/>
+                <w:color w:val="FF0000"/>
+                <w:sz w:val="20"/>
+              </w:rPr>
+              <w:t>diasVividos+anosBisiestos</w:t>
+            </w:r>
+            <w:proofErr w:type="spellEnd"/>
+            <w:r>
+              <w:rPr>
+                <w:i/>
+                <w:color w:val="FF0000"/>
+                <w:sz w:val="20"/>
+              </w:rPr>
+              <w:t xml:space="preserve">, e imprimir </w:t>
+            </w:r>
+            <w:proofErr w:type="spellStart"/>
+            <w:r>
+              <w:rPr>
+                <w:i/>
+                <w:color w:val="FF0000"/>
+                <w:sz w:val="20"/>
+              </w:rPr>
+              <w:t>diasTotales</w:t>
+            </w:r>
+            <w:proofErr w:type="spellEnd"/>
+            <w:r>
+              <w:rPr>
+                <w:i/>
+                <w:color w:val="FF0000"/>
+                <w:sz w:val="20"/>
+              </w:rPr>
+              <w:t>.</w:t>
+            </w:r>
+            <w:r>
+              <w:rPr>
+                <w:i/>
+                <w:color w:val="FF0000"/>
+                <w:sz w:val="20"/>
+              </w:rPr>
+              <w:t xml:space="preserve"> No sería posible simplemente dividir los </w:t>
+            </w:r>
+            <w:proofErr w:type="spellStart"/>
+            <w:r>
+              <w:rPr>
+                <w:i/>
+                <w:color w:val="FF0000"/>
+                <w:sz w:val="20"/>
+              </w:rPr>
+              <w:t>anosVividos</w:t>
+            </w:r>
+            <w:proofErr w:type="spellEnd"/>
+            <w:r>
+              <w:rPr>
+                <w:i/>
+                <w:color w:val="FF0000"/>
+                <w:sz w:val="20"/>
+              </w:rPr>
+              <w:t xml:space="preserve"> entre 4, y sumar ese número a los días, porque alguien de 5 años podría haber pasado dos años bisiestos.</w:t>
+            </w:r>
+          </w:p>
+          <w:p>
+            <w:pPr>
+              <w:pStyle w:val="NoSpacing"/>
               <w:rPr>
                 <w:b/>
                 <w:color w:val="C00000"/>
@@ -1174,22 +2006,22 @@
     </w:tbl>
     <w:p>
       <w:pPr>
-        <w:pStyle w:val="Sinespaciado"/>
-      </w:pPr>
-    </w:p>
-    <w:p>
-      <w:pPr>
-        <w:pStyle w:val="Sinespaciado"/>
-      </w:pPr>
-    </w:p>
-    <w:p>
-      <w:pPr>
-        <w:pStyle w:val="Sinespaciado"/>
-      </w:pPr>
-    </w:p>
-    <w:p>
-      <w:pPr>
-        <w:pStyle w:val="Sinespaciado"/>
+        <w:pStyle w:val="NoSpacing"/>
+      </w:pPr>
+    </w:p>
+    <w:p>
+      <w:pPr>
+        <w:pStyle w:val="NoSpacing"/>
+      </w:pPr>
+    </w:p>
+    <w:p>
+      <w:pPr>
+        <w:pStyle w:val="NoSpacing"/>
+      </w:pPr>
+    </w:p>
+    <w:p>
+      <w:pPr>
+        <w:pStyle w:val="NoSpacing"/>
         <w:rPr>
           <w:i/>
         </w:rPr>
@@ -1203,7 +2035,7 @@
     </w:p>
     <w:p>
       <w:pPr>
-        <w:pStyle w:val="Sinespaciado"/>
+        <w:pStyle w:val="NoSpacing"/>
       </w:pPr>
       <w:r>
         <w:t xml:space="preserve">Resuelve el siguiente problema aplicando la etapa de </w:t>
@@ -1220,7 +2052,7 @@
     </w:p>
     <w:p>
       <w:pPr>
-        <w:pStyle w:val="Sinespaciado"/>
+        <w:pStyle w:val="NoSpacing"/>
         <w:rPr>
           <w:b/>
           <w:i/>
@@ -1231,85 +2063,71 @@
           <w:b/>
           <w:i/>
         </w:rPr>
-        <w:t>Necesitamos indicarle a un robot que prepare el desayuno</w:t>
-      </w:r>
-      <w:r>
+        <w:t>Necesitamos indicarle a un robot que prepare el desayuno. Hay dos opciones: un huevo estrellado o un huevo revuelto.</w:t>
+      </w:r>
+      <w:r>
+        <w:t xml:space="preserve"> </w:t>
+      </w:r>
+      <w:r>
+        <w:rPr>
+          <w:i/>
+          <w:sz w:val="16"/>
+        </w:rPr>
+        <w:t>(</w:t>
+      </w:r>
+      <w:r>
+        <w:rPr>
+          <w:i/>
+          <w:sz w:val="16"/>
+        </w:rPr>
+        <w:t>10</w:t>
+      </w:r>
+      <w:r>
+        <w:rPr>
+          <w:i/>
+          <w:sz w:val="16"/>
+        </w:rPr>
+        <w:t>0</w:t>
+      </w:r>
+      <w:r>
+        <w:rPr>
+          <w:i/>
+          <w:sz w:val="16"/>
+        </w:rPr>
+        <w:t xml:space="preserve"> puntos)</w:t>
+      </w:r>
+    </w:p>
+    <w:p>
+      <w:pPr>
+        <w:pStyle w:val="NoSpacing"/>
+      </w:pPr>
+    </w:p>
+    <w:p>
+      <w:pPr>
+        <w:pStyle w:val="NoSpacing"/>
         <w:rPr>
           <w:b/>
           <w:i/>
         </w:rPr>
-        <w:t>.</w:t>
-      </w:r>
+      </w:pPr>
       <w:r>
         <w:rPr>
           <w:b/>
           <w:i/>
         </w:rPr>
-        <w:t xml:space="preserve"> Hay dos opciones: un huevo estrellado o un huevo revuelto.</w:t>
-      </w:r>
-      <w:r>
-        <w:t xml:space="preserve"> </w:t>
-      </w:r>
-      <w:r>
-        <w:rPr>
-          <w:i/>
-          <w:sz w:val="16"/>
-        </w:rPr>
-        <w:t>(</w:t>
-      </w:r>
-      <w:r>
-        <w:rPr>
-          <w:i/>
-          <w:sz w:val="16"/>
-        </w:rPr>
-        <w:t>10</w:t>
-      </w:r>
-      <w:r>
-        <w:rPr>
-          <w:i/>
-          <w:sz w:val="16"/>
-        </w:rPr>
-        <w:t>0</w:t>
-      </w:r>
-      <w:r>
-        <w:rPr>
-          <w:i/>
-          <w:sz w:val="16"/>
-        </w:rPr>
-        <w:t xml:space="preserve"> puntos)</w:t>
-      </w:r>
-    </w:p>
-    <w:p>
-      <w:pPr>
-        <w:pStyle w:val="Sinespaciado"/>
-      </w:pPr>
-    </w:p>
-    <w:p>
-      <w:pPr>
-        <w:pStyle w:val="Sinespaciado"/>
+        <w:t xml:space="preserve">Si </w:t>
+      </w:r>
+      <w:r>
         <w:rPr>
           <w:b/>
           <w:i/>
         </w:rPr>
-      </w:pPr>
-      <w:r>
-        <w:rPr>
-          <w:b/>
-          <w:i/>
-        </w:rPr>
-        <w:t xml:space="preserve">Si </w:t>
-      </w:r>
-      <w:r>
-        <w:rPr>
-          <w:b/>
-          <w:i/>
-        </w:rPr>
         <w:t>decides resolver este ejercicio, índicalo en el comentario del Pull Request.</w:t>
       </w:r>
     </w:p>
     <w:p>
       <w:pPr>
-        <w:pStyle w:val="Sinespaciado"/>
+        <w:pStyle w:val="NoSpacing"/>
         <w:rPr>
           <w:b/>
           <w:i/>
@@ -1318,7 +2136,7 @@
     </w:p>
     <w:tbl>
       <w:tblPr>
-        <w:tblStyle w:val="Tablaconcuadrcula"/>
+        <w:tblStyle w:val="TableGrid"/>
         <w:tblW w:w="0" w:type="auto"/>
         <w:tblLook w:val="04A0" w:firstRow="1" w:lastRow="0" w:firstColumn="1" w:lastColumn="0" w:noHBand="0" w:noVBand="1"/>
       </w:tblPr>
@@ -1332,7 +2150,7 @@
           </w:tcPr>
           <w:p>
             <w:pPr>
-              <w:pStyle w:val="Sinespaciado"/>
+              <w:pStyle w:val="NoSpacing"/>
               <w:rPr>
                 <w:b/>
                 <w:color w:val="C00000"/>
@@ -1350,7 +2168,7 @@
           </w:p>
           <w:p>
             <w:pPr>
-              <w:pStyle w:val="Sinespaciado"/>
+              <w:pStyle w:val="NoSpacing"/>
               <w:rPr>
                 <w:color w:val="C00000"/>
                 <w:sz w:val="20"/>
@@ -1363,10 +2181,17 @@
               </w:rPr>
               <w:t>Entradas:</w:t>
             </w:r>
-          </w:p>
-          <w:p>
-            <w:pPr>
-              <w:pStyle w:val="Sinespaciado"/>
+            <w:r>
+              <w:rPr>
+                <w:color w:val="C00000"/>
+                <w:sz w:val="20"/>
+              </w:rPr>
+              <w:t xml:space="preserve"> </w:t>
+            </w:r>
+          </w:p>
+          <w:p>
+            <w:pPr>
+              <w:pStyle w:val="NoSpacing"/>
               <w:rPr>
                 <w:color w:val="C00000"/>
                 <w:sz w:val="20"/>
@@ -1379,10 +2204,17 @@
               </w:rPr>
               <w:t>Salidas:</w:t>
             </w:r>
-          </w:p>
-          <w:p>
-            <w:pPr>
-              <w:pStyle w:val="Sinespaciado"/>
+            <w:r>
+              <w:rPr>
+                <w:color w:val="C00000"/>
+                <w:sz w:val="20"/>
+              </w:rPr>
+              <w:t xml:space="preserve"> </w:t>
+            </w:r>
+          </w:p>
+          <w:p>
+            <w:pPr>
+              <w:pStyle w:val="NoSpacing"/>
               <w:rPr>
                 <w:i/>
                 <w:color w:val="C00000"/>
@@ -1395,6 +2227,13 @@
                 <w:sz w:val="20"/>
               </w:rPr>
               <w:t>Relación E/S:</w:t>
+            </w:r>
+            <w:r>
+              <w:rPr>
+                <w:color w:val="C00000"/>
+                <w:sz w:val="20"/>
+              </w:rPr>
+              <w:t xml:space="preserve">  </w:t>
             </w:r>
           </w:p>
         </w:tc>
@@ -1406,7 +2245,7 @@
           </w:tcPr>
           <w:p>
             <w:pPr>
-              <w:pStyle w:val="Sinespaciado"/>
+              <w:pStyle w:val="NoSpacing"/>
               <w:rPr>
                 <w:b/>
                 <w:color w:val="C00000"/>
@@ -1424,13 +2263,19 @@
           </w:p>
           <w:p>
             <w:pPr>
-              <w:pStyle w:val="Sinespaciado"/>
-              <w:rPr>
-                <w:b/>
-                <w:color w:val="C00000"/>
-                <w:sz w:val="20"/>
-              </w:rPr>
-            </w:pPr>
+              <w:pStyle w:val="NoSpacing"/>
+              <w:rPr>
+                <w:color w:val="C00000"/>
+                <w:sz w:val="20"/>
+              </w:rPr>
+            </w:pPr>
+            <w:r>
+              <w:rPr>
+                <w:color w:val="C00000"/>
+                <w:sz w:val="20"/>
+              </w:rPr>
+              <w:t xml:space="preserve"> </w:t>
+            </w:r>
           </w:p>
         </w:tc>
       </w:tr>
@@ -1441,7 +2286,7 @@
           </w:tcPr>
           <w:p>
             <w:pPr>
-              <w:pStyle w:val="Sinespaciado"/>
+              <w:pStyle w:val="NoSpacing"/>
               <w:rPr>
                 <w:color w:val="000000" w:themeColor="text1"/>
                 <w:sz w:val="20"/>
@@ -1452,21 +2297,20 @@
                 <w:color w:val="000000" w:themeColor="text1"/>
                 <w:sz w:val="20"/>
               </w:rPr>
-              <w:t>¿Notaste algo diferente en este problema?</w:t>
-            </w:r>
-            <w:bookmarkStart w:id="0" w:name="_GoBack"/>
-            <w:bookmarkEnd w:id="0"/>
+              <w:t xml:space="preserve">¿Notaste algo diferente en este problema? Comparado con los otros problemas que has realizado, escribe qué diferencias </w:t>
+            </w:r>
             <w:r>
               <w:rPr>
                 <w:color w:val="000000" w:themeColor="text1"/>
                 <w:sz w:val="20"/>
               </w:rPr>
-              <w:t xml:space="preserve"> Comparado con los otros problemas que has realizado, escribe qué diferencias encuentras.</w:t>
-            </w:r>
-          </w:p>
-          <w:p>
-            <w:pPr>
-              <w:pStyle w:val="Sinespaciado"/>
+              <w:lastRenderedPageBreak/>
+              <w:t>encuentras.</w:t>
+            </w:r>
+          </w:p>
+          <w:p>
+            <w:pPr>
+              <w:pStyle w:val="NoSpacing"/>
               <w:rPr>
                 <w:b/>
                 <w:color w:val="C00000"/>
@@ -1479,7 +2323,7 @@
     </w:tbl>
     <w:p>
       <w:pPr>
-        <w:pStyle w:val="Sinespaciado"/>
+        <w:pStyle w:val="NoSpacing"/>
         <w:rPr>
           <w:b/>
         </w:rPr>
@@ -1496,7 +2340,7 @@
 </file>
 
 <file path=word/styles.xml><?xml version="1.0" encoding="utf-8"?>
-<w:styles xmlns:mc="http://schemas.openxmlformats.org/markup-compatibility/2006" xmlns:r="http://schemas.openxmlformats.org/officeDocument/2006/relationships" xmlns:w="http://schemas.openxmlformats.org/wordprocessingml/2006/main" xmlns:w14="http://schemas.microsoft.com/office/word/2010/wordml" xmlns:w15="http://schemas.microsoft.com/office/word/2012/wordml" xmlns:w16cid="http://schemas.microsoft.com/office/word/2016/wordml/cid" xmlns:w16se="http://schemas.microsoft.com/office/word/2015/wordml/symex" mc:Ignorable="w14 w15 w16se w16cid">
+<w:styles xmlns:mc="http://schemas.openxmlformats.org/markup-compatibility/2006" xmlns:r="http://schemas.openxmlformats.org/officeDocument/2006/relationships" xmlns:w="http://schemas.openxmlformats.org/wordprocessingml/2006/main" xmlns:w14="http://schemas.microsoft.com/office/word/2010/wordml" xmlns:w15="http://schemas.microsoft.com/office/word/2012/wordml" mc:Ignorable="w14 w15">
   <w:docDefaults>
     <w:rPrDefault>
       <w:rPr>
@@ -1512,7 +2356,7 @@
       </w:pPr>
     </w:pPrDefault>
   </w:docDefaults>
-  <w:latentStyles w:defLockedState="0" w:defUIPriority="99" w:defSemiHidden="0" w:defUnhideWhenUsed="0" w:defQFormat="0" w:count="375">
+  <w:latentStyles w:defLockedState="0" w:defUIPriority="99" w:defSemiHidden="0" w:defUnhideWhenUsed="0" w:defQFormat="0" w:count="371">
     <w:lsdException w:name="Normal" w:uiPriority="0" w:qFormat="1"/>
     <w:lsdException w:name="heading 1" w:uiPriority="9" w:qFormat="1"/>
     <w:lsdException w:name="heading 2" w:semiHidden="1" w:uiPriority="9" w:unhideWhenUsed="1" w:qFormat="1"/>
@@ -1884,20 +2728,18 @@
     <w:lsdException w:name="List Table 5 Dark Accent 6" w:uiPriority="50"/>
     <w:lsdException w:name="List Table 6 Colorful Accent 6" w:uiPriority="51"/>
     <w:lsdException w:name="List Table 7 Colorful Accent 6" w:uiPriority="52"/>
-    <w:lsdException w:name="Mention" w:semiHidden="1" w:unhideWhenUsed="1"/>
-    <w:lsdException w:name="Smart Hyperlink" w:semiHidden="1" w:unhideWhenUsed="1"/>
   </w:latentStyles>
   <w:style w:type="paragraph" w:default="1" w:styleId="Normal">
     <w:name w:val="Normal"/>
     <w:qFormat/>
   </w:style>
-  <w:style w:type="character" w:default="1" w:styleId="Fuentedeprrafopredeter">
+  <w:style w:type="character" w:default="1" w:styleId="DefaultParagraphFont">
     <w:name w:val="Default Paragraph Font"/>
     <w:uiPriority w:val="1"/>
     <w:semiHidden/>
     <w:unhideWhenUsed/>
   </w:style>
-  <w:style w:type="table" w:default="1" w:styleId="Tablanormal">
+  <w:style w:type="table" w:default="1" w:styleId="TableNormal">
     <w:name w:val="Normal Table"/>
     <w:uiPriority w:val="99"/>
     <w:semiHidden/>
@@ -1912,13 +2754,13 @@
       </w:tblCellMar>
     </w:tblPr>
   </w:style>
-  <w:style w:type="numbering" w:default="1" w:styleId="Sinlista">
+  <w:style w:type="numbering" w:default="1" w:styleId="NoList">
     <w:name w:val="No List"/>
     <w:uiPriority w:val="99"/>
     <w:semiHidden/>
     <w:unhideWhenUsed/>
   </w:style>
-  <w:style w:type="paragraph" w:styleId="Sinespaciado">
+  <w:style w:type="paragraph" w:styleId="NoSpacing">
     <w:name w:val="No Spacing"/>
     <w:uiPriority w:val="1"/>
     <w:qFormat/>
@@ -1927,9 +2769,9 @@
       <w:spacing w:after="0" w:line="240" w:lineRule="auto"/>
     </w:pPr>
   </w:style>
-  <w:style w:type="table" w:styleId="Tablaconcuadrcula">
+  <w:style w:type="table" w:styleId="TableGrid">
     <w:name w:val="Table Grid"/>
-    <w:basedOn w:val="Tablanormal"/>
+    <w:basedOn w:val="TableNormal"/>
     <w:uiPriority w:val="59"/>
     <w:rsid w:val="00750026"/>
     <w:pPr>
@@ -2237,7 +3079,7 @@
 </file>
 
 <file path=customXml/itemProps1.xml><?xml version="1.0" encoding="utf-8"?>
-<ds:datastoreItem xmlns:ds="http://schemas.openxmlformats.org/officeDocument/2006/customXml" ds:itemID="{8265DB7D-5925-594C-8E6D-69EA22F5B450}">
+<ds:datastoreItem xmlns:ds="http://schemas.openxmlformats.org/officeDocument/2006/customXml" ds:itemID="{935777BE-FB0F-4296-AAB4-2505B800F818}">
   <ds:schemaRefs>
     <ds:schemaRef ds:uri="http://schemas.openxmlformats.org/officeDocument/2006/bibliography"/>
   </ds:schemaRefs>

</xml_diff>

<commit_message>
Bruno Omar Jiménez Mancilla Grupo 03
Hice la actividad extra
</commit_message>
<xml_diff>
--- a/Tarea-01.docx
+++ b/Tarea-01.docx
@@ -44,6 +44,18 @@
         </w:rPr>
         <w:t xml:space="preserve">Nombre del alumno: </w:t>
       </w:r>
+      <w:r>
+        <w:rPr>
+          <w:sz w:val="24"/>
+        </w:rPr>
+        <w:t>Bruno Omar Jiménez Mancilla</w:t>
+      </w:r>
+      <w:r>
+        <w:rPr>
+          <w:sz w:val="24"/>
+        </w:rPr>
+        <w:tab/>
+      </w:r>
     </w:p>
     <w:p>
       <w:pPr>
@@ -58,6 +70,12 @@
           <w:sz w:val="24"/>
         </w:rPr>
         <w:t xml:space="preserve">Grupo: </w:t>
+      </w:r>
+      <w:r>
+        <w:rPr>
+          <w:sz w:val="24"/>
+        </w:rPr>
+        <w:t>03</w:t>
       </w:r>
     </w:p>
     <w:p>
@@ -232,18 +250,30 @@
             <w:pPr>
               <w:pStyle w:val="Sinespaciado"/>
               <w:rPr>
+                <w:sz w:val="20"/>
+              </w:rPr>
+            </w:pPr>
+            <w:r>
+              <w:rPr>
                 <w:i/>
                 <w:color w:val="C00000"/>
                 <w:sz w:val="20"/>
               </w:rPr>
-            </w:pPr>
+              <w:t>La diferencia consiste en…</w:t>
+            </w:r>
             <w:r>
               <w:rPr>
                 <w:i/>
                 <w:color w:val="C00000"/>
                 <w:sz w:val="20"/>
               </w:rPr>
-              <w:t>La diferencia consiste en…</w:t>
+              <w:t xml:space="preserve"> </w:t>
+            </w:r>
+            <w:r>
+              <w:rPr>
+                <w:sz w:val="20"/>
+              </w:rPr>
+              <w:t>Que un algoritmo es un método o código usado para resolver un problema, un programa es un conjunto de algoritmos.</w:t>
             </w:r>
           </w:p>
           <w:p>
@@ -255,6 +285,14 @@
                 <w:sz w:val="20"/>
               </w:rPr>
             </w:pPr>
+            <w:r>
+              <w:rPr>
+                <w:b/>
+                <w:color w:val="FF0000"/>
+                <w:sz w:val="20"/>
+              </w:rPr>
+              <w:t xml:space="preserve"> </w:t>
+            </w:r>
           </w:p>
         </w:tc>
       </w:tr>
@@ -317,8 +355,8 @@
         <w:tblLook w:val="04A0" w:firstRow="1" w:lastRow="0" w:firstColumn="1" w:lastColumn="0" w:noHBand="0" w:noVBand="1"/>
       </w:tblPr>
       <w:tblGrid>
-        <w:gridCol w:w="2376"/>
-        <w:gridCol w:w="7796"/>
+        <w:gridCol w:w="2327"/>
+        <w:gridCol w:w="7636"/>
       </w:tblGrid>
       <w:tr>
         <w:tc>
@@ -347,6 +385,30 @@
                 <w:sz w:val="20"/>
               </w:rPr>
             </w:pPr>
+            <w:r>
+              <w:rPr>
+                <w:i/>
+                <w:color w:val="C00000"/>
+                <w:sz w:val="20"/>
+              </w:rPr>
+              <w:t xml:space="preserve"> Se identifica el problema</w:t>
+            </w:r>
+            <w:r>
+              <w:rPr>
+                <w:i/>
+                <w:color w:val="C00000"/>
+                <w:sz w:val="20"/>
+              </w:rPr>
+              <w:t xml:space="preserve"> a través de las entradas y salidas y su relación</w:t>
+            </w:r>
+            <w:r>
+              <w:rPr>
+                <w:i/>
+                <w:color w:val="C00000"/>
+                <w:sz w:val="20"/>
+              </w:rPr>
+              <w:t xml:space="preserve"> </w:t>
+            </w:r>
           </w:p>
         </w:tc>
       </w:tr>
@@ -380,6 +442,22 @@
                 <w:sz w:val="20"/>
               </w:rPr>
             </w:pPr>
+            <w:r>
+              <w:rPr>
+                <w:i/>
+                <w:color w:val="C00000"/>
+                <w:sz w:val="20"/>
+              </w:rPr>
+              <w:t>Se</w:t>
+            </w:r>
+            <w:r>
+              <w:rPr>
+                <w:i/>
+                <w:color w:val="C00000"/>
+                <w:sz w:val="20"/>
+              </w:rPr>
+              <w:t xml:space="preserve"> escribe un pseudocódigo que resuelva el problema</w:t>
+            </w:r>
           </w:p>
         </w:tc>
       </w:tr>
@@ -413,6 +491,30 @@
                 <w:sz w:val="20"/>
               </w:rPr>
             </w:pPr>
+            <w:r>
+              <w:rPr>
+                <w:i/>
+                <w:color w:val="C00000"/>
+                <w:sz w:val="20"/>
+              </w:rPr>
+              <w:t>Se</w:t>
+            </w:r>
+            <w:r>
+              <w:rPr>
+                <w:i/>
+                <w:color w:val="C00000"/>
+                <w:sz w:val="20"/>
+              </w:rPr>
+              <w:t xml:space="preserve"> escribe el lenguaje en algún lenguaje de </w:t>
+            </w:r>
+            <w:r>
+              <w:rPr>
+                <w:i/>
+                <w:color w:val="C00000"/>
+                <w:sz w:val="20"/>
+              </w:rPr>
+              <w:t>programación</w:t>
+            </w:r>
           </w:p>
         </w:tc>
       </w:tr>
@@ -425,9 +527,6 @@
     <w:p>
       <w:pPr>
         <w:pStyle w:val="Sinespaciado"/>
-        <w:rPr>
-          <w:lang w:val="en-US"/>
-        </w:rPr>
       </w:pPr>
     </w:p>
     <w:p>
@@ -555,10 +654,49 @@
               <w:rPr>
                 <w:rFonts w:eastAsia="Times New Roman" w:cs="Times New Roman"/>
                 <w:bCs/>
+              </w:rPr>
+              <w:t xml:space="preserve"> Ángela habla más bajo que Rosa.</w:t>
+            </w:r>
+          </w:p>
+          <w:p>
+            <w:pPr>
+              <w:pStyle w:val="Sinespaciado"/>
+              <w:rPr>
+                <w:rFonts w:eastAsia="Times New Roman" w:cs="Times New Roman"/>
+                <w:bCs/>
                 <w:i/>
-                <w:color w:val="FF0000"/>
-              </w:rPr>
-              <w:t xml:space="preserve"> </w:t>
+                <w:color w:val="C00000"/>
+                <w:sz w:val="20"/>
+                <w:szCs w:val="20"/>
+              </w:rPr>
+            </w:pPr>
+            <w:r>
+              <w:rPr>
+                <w:rFonts w:eastAsia="Times New Roman" w:cs="Times New Roman"/>
+                <w:bCs/>
+                <w:color w:val="000000" w:themeColor="text1"/>
+              </w:rPr>
+              <w:t>Explica:</w:t>
+            </w:r>
+            <w:r>
+              <w:rPr>
+                <w:rFonts w:eastAsia="Times New Roman" w:cs="Times New Roman"/>
+                <w:bCs/>
+                <w:i/>
+                <w:color w:val="C00000"/>
+                <w:sz w:val="20"/>
+                <w:szCs w:val="20"/>
+              </w:rPr>
+              <w:t xml:space="preserve">  </w:t>
+            </w:r>
+            <w:r>
+              <w:rPr>
+                <w:rFonts w:eastAsia="Times New Roman" w:cs="Times New Roman"/>
+                <w:bCs/>
+                <w:sz w:val="20"/>
+                <w:szCs w:val="20"/>
+              </w:rPr>
+              <w:t>El orden de más alto a bajo es Celia-Rosa-Ángela</w:t>
             </w:r>
           </w:p>
           <w:p>
@@ -568,25 +706,6 @@
                 <w:sz w:val="18"/>
               </w:rPr>
             </w:pPr>
-            <w:r>
-              <w:rPr>
-                <w:rFonts w:eastAsia="Times New Roman" w:cs="Times New Roman"/>
-                <w:bCs/>
-                <w:color w:val="000000" w:themeColor="text1"/>
-              </w:rPr>
-              <w:t>Explica:</w:t>
-            </w:r>
-            <w:r>
-              <w:rPr>
-                <w:rFonts w:eastAsia="Times New Roman" w:cs="Times New Roman"/>
-                <w:bCs/>
-                <w:i/>
-                <w:color w:val="C00000"/>
-                <w:sz w:val="20"/>
-                <w:szCs w:val="20"/>
-              </w:rPr>
-              <w:t xml:space="preserve">  </w:t>
-            </w:r>
           </w:p>
         </w:tc>
       </w:tr>
@@ -689,18 +808,40 @@
               <w:pStyle w:val="Sinespaciado"/>
               <w:rPr>
                 <w:rFonts w:eastAsia="Times New Roman" w:cs="Times New Roman"/>
-                <w:bCs/>
-                <w:sz w:val="20"/>
-                <w:szCs w:val="20"/>
-              </w:rPr>
-            </w:pPr>
-          </w:p>
-          <w:p>
-            <w:pPr>
-              <w:pStyle w:val="Sinespaciado"/>
-              <w:rPr>
-                <w:rFonts w:eastAsia="Times New Roman" w:cs="Times New Roman"/>
-                <w:bCs/>
+                <w:b/>
+                <w:bCs/>
+                <w:szCs w:val="20"/>
+              </w:rPr>
+            </w:pPr>
+            <w:r>
+              <w:rPr>
+                <w:rFonts w:eastAsia="Times New Roman" w:cs="Times New Roman"/>
+                <w:b/>
+                <w:bCs/>
+                <w:szCs w:val="20"/>
+              </w:rPr>
+              <w:t>Tomás viaja en coche.</w:t>
+            </w:r>
+          </w:p>
+          <w:p>
+            <w:pPr>
+              <w:pStyle w:val="Sinespaciado"/>
+              <w:rPr>
+                <w:rFonts w:eastAsia="Times New Roman" w:cs="Times New Roman"/>
+                <w:bCs/>
+                <w:sz w:val="20"/>
+                <w:szCs w:val="20"/>
+              </w:rPr>
+            </w:pPr>
+          </w:p>
+          <w:p>
+            <w:pPr>
+              <w:pStyle w:val="Sinespaciado"/>
+              <w:rPr>
+                <w:rFonts w:eastAsia="Times New Roman" w:cs="Times New Roman"/>
+                <w:bCs/>
+                <w:i/>
+                <w:color w:val="C00000"/>
                 <w:sz w:val="20"/>
                 <w:szCs w:val="20"/>
               </w:rPr>
@@ -723,142 +864,398 @@
                 <w:sz w:val="20"/>
                 <w:szCs w:val="20"/>
               </w:rPr>
-              <w:t xml:space="preserve">  </w:t>
-            </w:r>
-          </w:p>
-          <w:p>
-            <w:pPr>
-              <w:pStyle w:val="Sinespaciado"/>
-              <w:rPr>
-                <w:rFonts w:eastAsia="Times New Roman" w:cs="Times New Roman"/>
-                <w:bCs/>
-                <w:sz w:val="20"/>
-                <w:szCs w:val="20"/>
-              </w:rPr>
-            </w:pPr>
-            <w:r>
-              <w:rPr>
-                <w:rFonts w:eastAsia="Times New Roman" w:cs="Times New Roman"/>
-                <w:bCs/>
-                <w:sz w:val="20"/>
-                <w:szCs w:val="20"/>
-              </w:rPr>
-              <w:t>Explica (</w:t>
-            </w:r>
-            <w:r>
-              <w:rPr>
-                <w:rFonts w:eastAsia="Times New Roman" w:cs="Times New Roman"/>
-                <w:bCs/>
-                <w:sz w:val="20"/>
-                <w:szCs w:val="20"/>
-              </w:rPr>
-              <w:t>agrega</w:t>
-            </w:r>
-            <w:r>
-              <w:rPr>
-                <w:rFonts w:eastAsia="Times New Roman" w:cs="Times New Roman"/>
-                <w:bCs/>
-                <w:sz w:val="20"/>
-                <w:szCs w:val="20"/>
-              </w:rPr>
-              <w:t xml:space="preserve"> la foto </w:t>
-            </w:r>
-            <w:r>
-              <w:rPr>
-                <w:rFonts w:eastAsia="Times New Roman" w:cs="Times New Roman"/>
-                <w:bCs/>
-                <w:sz w:val="20"/>
-                <w:szCs w:val="20"/>
-              </w:rPr>
-              <w:t>que muestr</w:t>
-            </w:r>
-            <w:r>
-              <w:rPr>
-                <w:rFonts w:eastAsia="Times New Roman" w:cs="Times New Roman"/>
-                <w:bCs/>
-                <w:sz w:val="20"/>
-                <w:szCs w:val="20"/>
-              </w:rPr>
-              <w:t>a</w:t>
-            </w:r>
-            <w:r>
-              <w:rPr>
-                <w:rFonts w:eastAsia="Times New Roman" w:cs="Times New Roman"/>
-                <w:bCs/>
-                <w:sz w:val="20"/>
-                <w:szCs w:val="20"/>
-              </w:rPr>
-              <w:t xml:space="preserve"> cómo llegaste a la</w:t>
-            </w:r>
-            <w:r>
-              <w:rPr>
-                <w:rFonts w:eastAsia="Times New Roman" w:cs="Times New Roman"/>
-                <w:bCs/>
-                <w:sz w:val="20"/>
-                <w:szCs w:val="20"/>
-              </w:rPr>
-              <w:t xml:space="preserve"> solución):</w:t>
-            </w:r>
-            <w:r>
-              <w:rPr>
-                <w:rFonts w:eastAsia="Times New Roman" w:cs="Times New Roman"/>
-                <w:bCs/>
-                <w:i/>
-                <w:color w:val="C00000"/>
-                <w:sz w:val="20"/>
-                <w:szCs w:val="20"/>
-              </w:rPr>
-              <w:t xml:space="preserve">  </w:t>
+              <w:t xml:space="preserve"> </w:t>
+            </w:r>
+          </w:p>
+          <w:p>
+            <w:pPr>
+              <w:pStyle w:val="Sinespaciado"/>
+              <w:rPr>
+                <w:rFonts w:eastAsia="Times New Roman" w:cs="Times New Roman"/>
+                <w:bCs/>
+                <w:sz w:val="20"/>
+                <w:szCs w:val="20"/>
+              </w:rPr>
+            </w:pPr>
+            <w:r>
+              <w:rPr>
+                <w:rFonts w:eastAsia="Times New Roman" w:cs="Times New Roman"/>
+                <w:bCs/>
+                <w:color w:val="00B050"/>
+                <w:sz w:val="20"/>
+                <w:szCs w:val="20"/>
+              </w:rPr>
+              <w:t>1Alejandro2Benito</w:t>
+            </w:r>
+            <w:r>
+              <w:rPr>
+                <w:rFonts w:eastAsia="Times New Roman" w:cs="Times New Roman"/>
+                <w:bCs/>
+                <w:color w:val="FF0000"/>
+                <w:sz w:val="20"/>
+                <w:szCs w:val="20"/>
+              </w:rPr>
+              <w:t>3Andrés</w:t>
+            </w:r>
+            <w:r>
+              <w:rPr>
+                <w:rFonts w:eastAsia="Times New Roman" w:cs="Times New Roman"/>
+                <w:bCs/>
+                <w:sz w:val="20"/>
+                <w:szCs w:val="20"/>
+              </w:rPr>
+              <w:t>4Carlos</w:t>
+            </w:r>
+            <w:r>
+              <w:rPr>
+                <w:rFonts w:eastAsia="Times New Roman" w:cs="Times New Roman"/>
+                <w:bCs/>
+                <w:color w:val="FF0000"/>
+                <w:sz w:val="20"/>
+                <w:szCs w:val="20"/>
+              </w:rPr>
+              <w:t>5Darío</w:t>
+            </w:r>
+            <w:r>
+              <w:rPr>
+                <w:rFonts w:eastAsia="Times New Roman" w:cs="Times New Roman"/>
+                <w:bCs/>
+                <w:sz w:val="20"/>
+                <w:szCs w:val="20"/>
+              </w:rPr>
+              <w:t>6Tomás</w:t>
+            </w:r>
+          </w:p>
+          <w:p>
+            <w:pPr>
+              <w:pStyle w:val="Sinespaciado"/>
+              <w:rPr>
+                <w:rFonts w:eastAsia="Times New Roman" w:cs="Times New Roman"/>
+                <w:bCs/>
+                <w:sz w:val="20"/>
+                <w:szCs w:val="20"/>
+              </w:rPr>
+            </w:pPr>
+            <w:r>
+              <w:rPr>
+                <w:rFonts w:eastAsia="Times New Roman" w:cs="Times New Roman"/>
+                <w:bCs/>
+                <w:color w:val="FF0000"/>
+                <w:sz w:val="20"/>
+                <w:szCs w:val="20"/>
+              </w:rPr>
+              <w:t>Avión</w:t>
+            </w:r>
+            <w:r>
+              <w:rPr>
+                <w:rFonts w:eastAsia="Times New Roman" w:cs="Times New Roman"/>
+                <w:bCs/>
+                <w:color w:val="FF0000"/>
+                <w:sz w:val="20"/>
+                <w:szCs w:val="20"/>
+              </w:rPr>
+              <w:t xml:space="preserve"> </w:t>
+            </w:r>
+            <w:r>
+              <w:rPr>
+                <w:rFonts w:eastAsia="Times New Roman" w:cs="Times New Roman"/>
+                <w:bCs/>
+                <w:color w:val="FF0000"/>
+                <w:sz w:val="20"/>
+                <w:szCs w:val="20"/>
+              </w:rPr>
+              <w:t>(</w:t>
+            </w:r>
+            <w:r>
+              <w:rPr>
+                <w:rFonts w:eastAsia="Times New Roman" w:cs="Times New Roman"/>
+                <w:bCs/>
+                <w:color w:val="FF0000"/>
+                <w:sz w:val="20"/>
+                <w:szCs w:val="20"/>
+              </w:rPr>
+              <w:t>3,5</w:t>
+            </w:r>
+            <w:r>
+              <w:rPr>
+                <w:rFonts w:eastAsia="Times New Roman" w:cs="Times New Roman"/>
+                <w:bCs/>
+                <w:color w:val="FF0000"/>
+                <w:sz w:val="20"/>
+                <w:szCs w:val="20"/>
+              </w:rPr>
+              <w:t xml:space="preserve">) </w:t>
+            </w:r>
+            <w:r>
+              <w:rPr>
+                <w:rFonts w:eastAsia="Times New Roman" w:cs="Times New Roman"/>
+                <w:bCs/>
+                <w:sz w:val="20"/>
+                <w:szCs w:val="20"/>
+              </w:rPr>
+              <w:t xml:space="preserve">Coche(C) </w:t>
+            </w:r>
+            <w:r>
+              <w:rPr>
+                <w:rFonts w:eastAsia="Times New Roman" w:cs="Times New Roman"/>
+                <w:bCs/>
+                <w:color w:val="00B050"/>
+                <w:sz w:val="20"/>
+                <w:szCs w:val="20"/>
+              </w:rPr>
+              <w:t>Otro</w:t>
+            </w:r>
+            <w:r>
+              <w:rPr>
+                <w:rFonts w:eastAsia="Times New Roman" w:cs="Times New Roman"/>
+                <w:bCs/>
+                <w:color w:val="00B050"/>
+                <w:sz w:val="20"/>
+                <w:szCs w:val="20"/>
+              </w:rPr>
+              <w:t xml:space="preserve"> </w:t>
+            </w:r>
+            <w:r>
+              <w:rPr>
+                <w:rFonts w:eastAsia="Times New Roman" w:cs="Times New Roman"/>
+                <w:bCs/>
+                <w:color w:val="00B050"/>
+                <w:sz w:val="20"/>
+                <w:szCs w:val="20"/>
+              </w:rPr>
+              <w:t>(</w:t>
+            </w:r>
+            <w:r>
+              <w:rPr>
+                <w:rFonts w:eastAsia="Times New Roman" w:cs="Times New Roman"/>
+                <w:bCs/>
+                <w:color w:val="00B050"/>
+                <w:sz w:val="20"/>
+                <w:szCs w:val="20"/>
+              </w:rPr>
+              <w:t>1,2</w:t>
+            </w:r>
+            <w:r>
+              <w:rPr>
+                <w:rFonts w:eastAsia="Times New Roman" w:cs="Times New Roman"/>
+                <w:bCs/>
+                <w:color w:val="00B050"/>
+                <w:sz w:val="20"/>
+                <w:szCs w:val="20"/>
+              </w:rPr>
+              <w:t>)</w:t>
+            </w:r>
+          </w:p>
+          <w:p>
+            <w:pPr>
+              <w:pStyle w:val="Sinespaciado"/>
+              <w:rPr>
+                <w:rFonts w:eastAsia="Times New Roman" w:cs="Times New Roman"/>
+                <w:bCs/>
+                <w:sz w:val="20"/>
+                <w:szCs w:val="20"/>
+              </w:rPr>
+            </w:pPr>
+            <w:r>
+              <w:rPr>
+                <w:rFonts w:eastAsia="Times New Roman" w:cs="Times New Roman"/>
+                <w:bCs/>
+                <w:sz w:val="20"/>
+                <w:szCs w:val="20"/>
+              </w:rPr>
+              <w:t>Viajan en parejas</w:t>
+            </w:r>
+          </w:p>
+          <w:p>
+            <w:pPr>
+              <w:pStyle w:val="Sinespaciado"/>
+              <w:rPr>
+                <w:rFonts w:eastAsia="Times New Roman" w:cs="Times New Roman"/>
+                <w:bCs/>
+                <w:sz w:val="20"/>
+                <w:szCs w:val="20"/>
+              </w:rPr>
+            </w:pPr>
+            <w:r>
+              <w:rPr>
+                <w:rFonts w:eastAsia="Times New Roman" w:cs="Times New Roman"/>
+                <w:bCs/>
+                <w:sz w:val="20"/>
+                <w:szCs w:val="20"/>
+              </w:rPr>
+              <w:t>Lógica que seguí:</w:t>
+            </w:r>
+          </w:p>
+          <w:p>
+            <w:pPr>
+              <w:pStyle w:val="Sinespaciado"/>
+              <w:rPr>
+                <w:rFonts w:eastAsia="Times New Roman" w:cs="Times New Roman"/>
+                <w:bCs/>
+                <w:sz w:val="20"/>
+                <w:szCs w:val="20"/>
+              </w:rPr>
+            </w:pPr>
+            <w:r>
+              <w:rPr>
+                <w:rFonts w:eastAsia="Times New Roman" w:cs="Times New Roman"/>
+                <w:bCs/>
+                <w:sz w:val="20"/>
+                <w:szCs w:val="20"/>
+              </w:rPr>
+              <w:t xml:space="preserve">-Alejandro y Benito no viajan ni en avión ni en coche y además viajan juntos, esto se deduce porque los seis amigos viajan en parejas y en distintos medios de transporte. </w:t>
+            </w:r>
+            <w:r>
+              <w:rPr>
+                <w:rFonts w:eastAsia="Times New Roman" w:cs="Times New Roman"/>
+                <w:bCs/>
+                <w:sz w:val="20"/>
+                <w:szCs w:val="20"/>
+              </w:rPr>
+              <w:t>Como no menciona cuál es el otro medio de transporte simplemente lo nombrare</w:t>
+            </w:r>
+            <w:r>
+              <w:rPr>
+                <w:rFonts w:eastAsia="Times New Roman" w:cs="Times New Roman"/>
+                <w:bCs/>
+                <w:sz w:val="20"/>
+                <w:szCs w:val="20"/>
+              </w:rPr>
+              <w:t xml:space="preserve"> </w:t>
+            </w:r>
+            <w:r>
+              <w:rPr>
+                <w:rFonts w:eastAsia="Times New Roman" w:cs="Times New Roman"/>
+                <w:b/>
+                <w:bCs/>
+                <w:color w:val="00B050"/>
+                <w:sz w:val="20"/>
+                <w:szCs w:val="20"/>
+              </w:rPr>
+              <w:t>otro</w:t>
+            </w:r>
+            <w:r>
+              <w:rPr>
+                <w:rFonts w:eastAsia="Times New Roman" w:cs="Times New Roman"/>
+                <w:bCs/>
+                <w:sz w:val="20"/>
+                <w:szCs w:val="20"/>
+              </w:rPr>
+              <w:t>.</w:t>
+            </w:r>
+          </w:p>
+          <w:p>
+            <w:pPr>
+              <w:pStyle w:val="Sinespaciado"/>
+              <w:rPr>
+                <w:rFonts w:eastAsia="Times New Roman" w:cs="Times New Roman"/>
+                <w:bCs/>
+                <w:sz w:val="20"/>
+                <w:szCs w:val="20"/>
+              </w:rPr>
+            </w:pPr>
+            <w:r>
+              <w:rPr>
+                <w:rFonts w:eastAsia="Times New Roman" w:cs="Times New Roman"/>
+                <w:bCs/>
+                <w:sz w:val="20"/>
+                <w:szCs w:val="20"/>
+              </w:rPr>
+              <w:t xml:space="preserve">-Andrés viaja en </w:t>
+            </w:r>
+            <w:r>
+              <w:rPr>
+                <w:rFonts w:eastAsia="Times New Roman" w:cs="Times New Roman"/>
+                <w:bCs/>
+                <w:color w:val="FF0000"/>
+                <w:sz w:val="20"/>
+                <w:szCs w:val="20"/>
+              </w:rPr>
+              <w:t>avión</w:t>
+            </w:r>
+            <w:r>
+              <w:rPr>
+                <w:rFonts w:eastAsia="Times New Roman" w:cs="Times New Roman"/>
+                <w:bCs/>
+                <w:sz w:val="20"/>
+                <w:szCs w:val="20"/>
+              </w:rPr>
+              <w:t>.</w:t>
+            </w:r>
+          </w:p>
+          <w:p>
+            <w:pPr>
+              <w:pStyle w:val="Sinespaciado"/>
+              <w:rPr>
+                <w:rFonts w:eastAsia="Times New Roman" w:cs="Times New Roman"/>
+                <w:bCs/>
+                <w:sz w:val="20"/>
+                <w:szCs w:val="20"/>
+              </w:rPr>
+            </w:pPr>
+            <w:r>
+              <w:rPr>
+                <w:rFonts w:eastAsia="Times New Roman" w:cs="Times New Roman"/>
+                <w:bCs/>
+                <w:sz w:val="20"/>
+                <w:szCs w:val="20"/>
+              </w:rPr>
+              <w:t xml:space="preserve">-Carlos no va acompañado de Darío ni hace uso del avión, esto hace que para completar las parejas Darío tiene que viajar con Andrés y por lo tanto en </w:t>
+            </w:r>
+            <w:r>
+              <w:rPr>
+                <w:rFonts w:eastAsia="Times New Roman" w:cs="Times New Roman"/>
+                <w:bCs/>
+                <w:color w:val="FF0000"/>
+                <w:sz w:val="20"/>
+                <w:szCs w:val="20"/>
+              </w:rPr>
+              <w:t>avión</w:t>
+            </w:r>
+            <w:r>
+              <w:rPr>
+                <w:rFonts w:eastAsia="Times New Roman" w:cs="Times New Roman"/>
+                <w:bCs/>
+                <w:sz w:val="20"/>
+                <w:szCs w:val="20"/>
+              </w:rPr>
+              <w:t xml:space="preserve">. </w:t>
+            </w:r>
+          </w:p>
+          <w:p>
+            <w:pPr>
+              <w:pStyle w:val="Sinespaciado"/>
+              <w:rPr>
+                <w:rFonts w:eastAsia="Times New Roman" w:cs="Times New Roman"/>
+                <w:bCs/>
+                <w:sz w:val="20"/>
+                <w:szCs w:val="20"/>
+              </w:rPr>
+            </w:pPr>
+            <w:r>
+              <w:rPr>
+                <w:rFonts w:eastAsia="Times New Roman" w:cs="Times New Roman"/>
+                <w:bCs/>
+                <w:sz w:val="20"/>
+                <w:szCs w:val="20"/>
+              </w:rPr>
+              <w:t xml:space="preserve">-Esto significa que Carlos y Tomás tienen que viajar juntos para cumplir la regla de las parejas y como el único transporte </w:t>
+            </w:r>
+            <w:bookmarkStart w:id="0" w:name="_GoBack"/>
+            <w:bookmarkEnd w:id="0"/>
+            <w:r>
+              <w:rPr>
+                <w:rFonts w:eastAsia="Times New Roman" w:cs="Times New Roman"/>
+                <w:bCs/>
+                <w:sz w:val="20"/>
+                <w:szCs w:val="20"/>
+              </w:rPr>
+              <w:t>que no está ocupado es el coche significa que entonces ellos dos van a viajar en coche.</w:t>
             </w:r>
           </w:p>
         </w:tc>
       </w:tr>
     </w:tbl>
-    <w:p>
-      <w:pPr>
-        <w:pStyle w:val="Sinespaciado"/>
-      </w:pPr>
-    </w:p>
-    <w:p>
-      <w:pPr>
-        <w:pStyle w:val="Sinespaciado"/>
-      </w:pPr>
-    </w:p>
-    <w:p>
-      <w:pPr>
-        <w:pStyle w:val="Sinespaciado"/>
-      </w:pPr>
-    </w:p>
-    <w:p>
-      <w:pPr>
-        <w:pStyle w:val="Sinespaciado"/>
-      </w:pPr>
-    </w:p>
-    <w:p>
-      <w:pPr>
-        <w:pStyle w:val="Sinespaciado"/>
-      </w:pPr>
-    </w:p>
-    <w:p>
-      <w:pPr>
-        <w:pStyle w:val="Sinespaciado"/>
-      </w:pPr>
-    </w:p>
-    <w:p>
-      <w:pPr>
-        <w:pStyle w:val="Sinespaciado"/>
-      </w:pPr>
-    </w:p>
-    <w:p>
-      <w:pPr>
-        <w:pStyle w:val="Sinespaciado"/>
-      </w:pPr>
-    </w:p>
-    <w:p>
-      <w:pPr>
-        <w:pStyle w:val="Sinespaciado"/>
-      </w:pPr>
-    </w:p>
     <w:p>
       <w:pPr>
         <w:pStyle w:val="Sinespaciado"/>
@@ -1026,7 +1423,6 @@
             <w:pPr>
               <w:pStyle w:val="Sinespaciado"/>
               <w:rPr>
-                <w:color w:val="C00000"/>
                 <w:sz w:val="20"/>
               </w:rPr>
             </w:pPr>
@@ -1037,12 +1433,30 @@
               </w:rPr>
               <w:t>Entradas:</w:t>
             </w:r>
-          </w:p>
-          <w:p>
-            <w:pPr>
-              <w:pStyle w:val="Sinespaciado"/>
-              <w:rPr>
-                <w:color w:val="C00000"/>
+            <w:r>
+              <w:rPr>
+                <w:color w:val="C00000"/>
+                <w:sz w:val="20"/>
+              </w:rPr>
+              <w:t xml:space="preserve"> </w:t>
+            </w:r>
+            <w:r>
+              <w:rPr>
+                <w:sz w:val="20"/>
+              </w:rPr>
+              <w:t xml:space="preserve">Número de </w:t>
+            </w:r>
+            <w:r>
+              <w:rPr>
+                <w:sz w:val="20"/>
+              </w:rPr>
+              <w:t>años que tiene, Meses que tiene (sin contar los años que ya ingreso)</w:t>
+            </w:r>
+          </w:p>
+          <w:p>
+            <w:pPr>
+              <w:pStyle w:val="Sinespaciado"/>
+              <w:rPr>
                 <w:sz w:val="20"/>
               </w:rPr>
             </w:pPr>
@@ -1053,13 +1467,25 @@
               </w:rPr>
               <w:t>Salidas:</w:t>
             </w:r>
+            <w:r>
+              <w:rPr>
+                <w:color w:val="C00000"/>
+                <w:sz w:val="20"/>
+              </w:rPr>
+              <w:t xml:space="preserve"> </w:t>
+            </w:r>
+            <w:r>
+              <w:rPr>
+                <w:sz w:val="20"/>
+              </w:rPr>
+              <w:t>Días que ha vivido</w:t>
+            </w:r>
           </w:p>
           <w:p>
             <w:pPr>
               <w:pStyle w:val="Sinespaciado"/>
               <w:rPr>
                 <w:i/>
-                <w:color w:val="C00000"/>
                 <w:sz w:val="20"/>
               </w:rPr>
             </w:pPr>
@@ -1069,6 +1495,31 @@
                 <w:sz w:val="20"/>
               </w:rPr>
               <w:t>Relación E/S:</w:t>
+            </w:r>
+            <w:r>
+              <w:rPr>
+                <w:color w:val="C00000"/>
+                <w:sz w:val="20"/>
+              </w:rPr>
+              <w:t xml:space="preserve"> </w:t>
+            </w:r>
+            <w:r>
+              <w:rPr>
+                <w:sz w:val="20"/>
+              </w:rPr>
+              <w:t>Cada año que ha vivido son 365 días Y cada mes tiene 30</w:t>
+            </w:r>
+            <w:r>
+              <w:rPr>
+                <w:sz w:val="20"/>
+              </w:rPr>
+              <w:t xml:space="preserve"> </w:t>
+            </w:r>
+            <w:r>
+              <w:rPr>
+                <w:sz w:val="20"/>
+              </w:rPr>
+              <w:t xml:space="preserve">días. </w:t>
             </w:r>
           </w:p>
         </w:tc>
@@ -1116,11 +1567,168 @@
             <w:pPr>
               <w:pStyle w:val="Sinespaciado"/>
               <w:rPr>
-                <w:b/>
-                <w:color w:val="C00000"/>
-                <w:sz w:val="20"/>
-              </w:rPr>
-            </w:pPr>
+                <w:sz w:val="20"/>
+              </w:rPr>
+            </w:pPr>
+            <w:r>
+              <w:rPr>
+                <w:sz w:val="20"/>
+              </w:rPr>
+              <w:t xml:space="preserve">input </w:t>
+            </w:r>
+            <w:r>
+              <w:rPr>
+                <w:sz w:val="20"/>
+              </w:rPr>
+              <w:t>–</w:t>
+            </w:r>
+            <w:r>
+              <w:rPr>
+                <w:sz w:val="20"/>
+              </w:rPr>
+              <w:t xml:space="preserve"> </w:t>
+            </w:r>
+            <w:r>
+              <w:rPr>
+                <w:sz w:val="20"/>
+              </w:rPr>
+              <w:t xml:space="preserve">a= </w:t>
+            </w:r>
+            <w:r>
+              <w:rPr>
+                <w:sz w:val="20"/>
+              </w:rPr>
+              <w:t>¿Cuántos años tienes</w:t>
+            </w:r>
+            <w:r>
+              <w:rPr>
+                <w:sz w:val="20"/>
+              </w:rPr>
+              <w:t>?,</w:t>
+            </w:r>
+            <w:r>
+              <w:rPr>
+                <w:sz w:val="20"/>
+              </w:rPr>
+              <w:t xml:space="preserve"> </w:t>
+            </w:r>
+            <w:r>
+              <w:rPr>
+                <w:sz w:val="20"/>
+              </w:rPr>
+              <w:t>m= ¿Con cuántos meses?</w:t>
+            </w:r>
+          </w:p>
+          <w:p>
+            <w:pPr>
+              <w:pStyle w:val="Sinespaciado"/>
+              <w:rPr>
+                <w:sz w:val="20"/>
+                <w:lang w:val="en-GB"/>
+              </w:rPr>
+            </w:pPr>
+            <w:r>
+              <w:rPr>
+                <w:sz w:val="20"/>
+              </w:rPr>
+              <w:t xml:space="preserve"> </w:t>
+            </w:r>
+            <w:r>
+              <w:rPr>
+                <w:sz w:val="20"/>
+                <w:lang w:val="en-GB"/>
+              </w:rPr>
+              <w:t>D1= a*365 D2=m*30 DT=D1+D2</w:t>
+            </w:r>
+          </w:p>
+          <w:p>
+            <w:pPr>
+              <w:pStyle w:val="Sinespaciado"/>
+              <w:rPr>
+                <w:sz w:val="20"/>
+                <w:lang w:val="en-GB"/>
+              </w:rPr>
+            </w:pPr>
+            <w:r>
+              <w:rPr>
+                <w:sz w:val="20"/>
+                <w:lang w:val="en-GB"/>
+              </w:rPr>
+              <w:t>Print (</w:t>
+            </w:r>
+            <w:r>
+              <w:rPr>
+                <w:sz w:val="20"/>
+                <w:lang w:val="en-GB"/>
+              </w:rPr>
+              <w:t>“Has</w:t>
+            </w:r>
+            <w:r>
+              <w:rPr>
+                <w:sz w:val="20"/>
+                <w:lang w:val="en-GB"/>
+              </w:rPr>
+              <w:t xml:space="preserve"> </w:t>
+            </w:r>
+            <w:proofErr w:type="spellStart"/>
+            <w:r>
+              <w:rPr>
+                <w:sz w:val="20"/>
+                <w:lang w:val="en-GB"/>
+              </w:rPr>
+              <w:t>vivido</w:t>
+            </w:r>
+            <w:proofErr w:type="spellEnd"/>
+            <w:r>
+              <w:rPr>
+                <w:sz w:val="20"/>
+                <w:lang w:val="en-GB"/>
+              </w:rPr>
+              <w:t xml:space="preserve">: </w:t>
+            </w:r>
+            <w:proofErr w:type="gramStart"/>
+            <w:r>
+              <w:rPr>
+                <w:sz w:val="20"/>
+                <w:lang w:val="en-GB"/>
+              </w:rPr>
+              <w:t>“</w:t>
+            </w:r>
+            <w:r>
+              <w:rPr>
+                <w:sz w:val="20"/>
+                <w:lang w:val="en-GB"/>
+              </w:rPr>
+              <w:t>,DT</w:t>
+            </w:r>
+            <w:proofErr w:type="gramEnd"/>
+            <w:r>
+              <w:rPr>
+                <w:sz w:val="20"/>
+                <w:lang w:val="en-GB"/>
+              </w:rPr>
+              <w:t xml:space="preserve">,” </w:t>
+            </w:r>
+            <w:r>
+              <w:rPr>
+                <w:sz w:val="20"/>
+              </w:rPr>
+              <w:t>años</w:t>
+            </w:r>
+            <w:r>
+              <w:rPr>
+                <w:sz w:val="20"/>
+                <w:lang w:val="en-GB"/>
+              </w:rPr>
+              <w:t>”</w:t>
+            </w:r>
+            <w:r>
+              <w:rPr>
+                <w:sz w:val="20"/>
+                <w:lang w:val="en-GB"/>
+              </w:rPr>
+              <w:t xml:space="preserve">) </w:t>
+            </w:r>
           </w:p>
         </w:tc>
       </w:tr>
@@ -1158,6 +1766,13 @@
               </w:rPr>
               <w:t>:</w:t>
             </w:r>
+            <w:r>
+              <w:rPr>
+                <w:color w:val="000000" w:themeColor="text1"/>
+                <w:sz w:val="20"/>
+              </w:rPr>
+              <w:t xml:space="preserve"> Dividir el número de años que ha vivido entre 4 y el resultado se lo sumaría al total</w:t>
+            </w:r>
           </w:p>
           <w:p>
             <w:pPr>
@@ -1231,21 +1846,7 @@
           <w:b/>
           <w:i/>
         </w:rPr>
-        <w:t>Necesitamos indicarle a un robot que prepare el desayuno</w:t>
-      </w:r>
-      <w:r>
-        <w:rPr>
-          <w:b/>
-          <w:i/>
-        </w:rPr>
-        <w:t>.</w:t>
-      </w:r>
-      <w:r>
-        <w:rPr>
-          <w:b/>
-          <w:i/>
-        </w:rPr>
-        <w:t xml:space="preserve"> Hay dos opciones: un huevo estrellado o un huevo revuelto.</w:t>
+        <w:t>Necesitamos indicarle a un robot que prepare el desayuno. Hay dos opciones: un huevo estrellado o un huevo revuelto.</w:t>
       </w:r>
       <w:r>
         <w:t xml:space="preserve"> </w:t>
@@ -1352,7 +1953,6 @@
             <w:pPr>
               <w:pStyle w:val="Sinespaciado"/>
               <w:rPr>
-                <w:color w:val="C00000"/>
                 <w:sz w:val="20"/>
               </w:rPr>
             </w:pPr>
@@ -1363,12 +1963,17 @@
               </w:rPr>
               <w:t>Entradas:</w:t>
             </w:r>
-          </w:p>
-          <w:p>
-            <w:pPr>
-              <w:pStyle w:val="Sinespaciado"/>
-              <w:rPr>
-                <w:color w:val="C00000"/>
+            <w:r>
+              <w:rPr>
+                <w:sz w:val="20"/>
+              </w:rPr>
+              <w:t xml:space="preserve"> Que huevo desea</w:t>
+            </w:r>
+          </w:p>
+          <w:p>
+            <w:pPr>
+              <w:pStyle w:val="Sinespaciado"/>
+              <w:rPr>
                 <w:sz w:val="20"/>
               </w:rPr>
             </w:pPr>
@@ -1379,6 +1984,19 @@
               </w:rPr>
               <w:t>Salidas:</w:t>
             </w:r>
+            <w:r>
+              <w:rPr>
+                <w:color w:val="C00000"/>
+                <w:sz w:val="20"/>
+              </w:rPr>
+              <w:t xml:space="preserve"> </w:t>
+            </w:r>
+            <w:r>
+              <w:rPr>
+                <w:sz w:val="20"/>
+              </w:rPr>
+              <w:t>Preparar el huevo</w:t>
+            </w:r>
           </w:p>
           <w:p>
             <w:pPr>
@@ -1395,6 +2013,19 @@
                 <w:sz w:val="20"/>
               </w:rPr>
               <w:t>Relación E/S:</w:t>
+            </w:r>
+            <w:r>
+              <w:rPr>
+                <w:color w:val="C00000"/>
+                <w:sz w:val="20"/>
+              </w:rPr>
+              <w:t xml:space="preserve"> </w:t>
+            </w:r>
+            <w:r>
+              <w:rPr>
+                <w:sz w:val="20"/>
+              </w:rPr>
+              <w:t>Pide como la persona quiere el huevo, en base a la respuesta lo prepara</w:t>
             </w:r>
           </w:p>
         </w:tc>
@@ -1426,6 +2057,106 @@
             <w:pPr>
               <w:pStyle w:val="Sinespaciado"/>
               <w:rPr>
+                <w:sz w:val="20"/>
+              </w:rPr>
+            </w:pPr>
+            <w:r>
+              <w:rPr>
+                <w:sz w:val="20"/>
+              </w:rPr>
+              <w:t xml:space="preserve">X=INPUT </w:t>
+            </w:r>
+            <w:proofErr w:type="gramStart"/>
+            <w:r>
+              <w:rPr>
+                <w:sz w:val="20"/>
+              </w:rPr>
+              <w:t>( “</w:t>
+            </w:r>
+            <w:proofErr w:type="gramEnd"/>
+            <w:r>
+              <w:rPr>
+                <w:sz w:val="20"/>
+              </w:rPr>
+              <w:t xml:space="preserve"> ¿Qué huevo desea?</w:t>
+            </w:r>
+          </w:p>
+          <w:p>
+            <w:pPr>
+              <w:pStyle w:val="Sinespaciado"/>
+              <w:rPr>
+                <w:sz w:val="20"/>
+              </w:rPr>
+            </w:pPr>
+            <w:r>
+              <w:rPr>
+                <w:sz w:val="20"/>
+              </w:rPr>
+              <w:t>1= estrellado</w:t>
+            </w:r>
+          </w:p>
+          <w:p>
+            <w:pPr>
+              <w:pStyle w:val="Sinespaciado"/>
+              <w:rPr>
+                <w:sz w:val="20"/>
+              </w:rPr>
+            </w:pPr>
+            <w:r>
+              <w:rPr>
+                <w:sz w:val="20"/>
+              </w:rPr>
+              <w:t>0= revuelto”)</w:t>
+            </w:r>
+          </w:p>
+          <w:p>
+            <w:pPr>
+              <w:pStyle w:val="Sinespaciado"/>
+              <w:rPr>
+                <w:sz w:val="20"/>
+              </w:rPr>
+            </w:pPr>
+            <w:proofErr w:type="spellStart"/>
+            <w:r>
+              <w:rPr>
+                <w:sz w:val="20"/>
+              </w:rPr>
+              <w:t>If</w:t>
+            </w:r>
+            <w:proofErr w:type="spellEnd"/>
+            <w:r>
+              <w:rPr>
+                <w:sz w:val="20"/>
+              </w:rPr>
+              <w:t xml:space="preserve"> x=1 preparar huevo estrellado</w:t>
+            </w:r>
+          </w:p>
+          <w:p>
+            <w:pPr>
+              <w:pStyle w:val="Sinespaciado"/>
+              <w:rPr>
+                <w:sz w:val="20"/>
+              </w:rPr>
+            </w:pPr>
+            <w:proofErr w:type="spellStart"/>
+            <w:r>
+              <w:rPr>
+                <w:sz w:val="20"/>
+              </w:rPr>
+              <w:t>Else</w:t>
+            </w:r>
+            <w:proofErr w:type="spellEnd"/>
+            <w:r>
+              <w:rPr>
+                <w:sz w:val="20"/>
+              </w:rPr>
+              <w:t xml:space="preserve"> preparar huevo revuelto</w:t>
+            </w:r>
+          </w:p>
+          <w:p>
+            <w:pPr>
+              <w:pStyle w:val="Sinespaciado"/>
+              <w:rPr>
                 <w:b/>
                 <w:color w:val="C00000"/>
                 <w:sz w:val="20"/>
@@ -1452,16 +2183,37 @@
                 <w:color w:val="000000" w:themeColor="text1"/>
                 <w:sz w:val="20"/>
               </w:rPr>
-              <w:t>¿Notaste algo diferente en este problema?</w:t>
-            </w:r>
-            <w:bookmarkStart w:id="0" w:name="_GoBack"/>
-            <w:bookmarkEnd w:id="0"/>
+              <w:t>¿Notaste algo diferente en este problema? Comparado con los otros problemas que has realizado, escribe qué diferencias encuentras.</w:t>
+            </w:r>
             <w:r>
               <w:rPr>
                 <w:color w:val="000000" w:themeColor="text1"/>
                 <w:sz w:val="20"/>
               </w:rPr>
-              <w:t xml:space="preserve"> Comparado con los otros problemas que has realizado, escribe qué diferencias encuentras.</w:t>
+              <w:t xml:space="preserve"> </w:t>
+            </w:r>
+          </w:p>
+          <w:p>
+            <w:pPr>
+              <w:pStyle w:val="Sinespaciado"/>
+              <w:rPr>
+                <w:color w:val="000000" w:themeColor="text1"/>
+                <w:sz w:val="20"/>
+              </w:rPr>
+            </w:pPr>
+            <w:r>
+              <w:rPr>
+                <w:color w:val="000000" w:themeColor="text1"/>
+                <w:sz w:val="20"/>
+              </w:rPr>
+              <w:t xml:space="preserve">Que para resolverlo es necesario incluir un condicional, además de que se espera una respuesta exacta y no una tan aleatoria como en el caso de los días que había vivido una persona </w:t>
+            </w:r>
+            <w:r>
+              <w:rPr>
+                <w:color w:val="000000" w:themeColor="text1"/>
+                <w:sz w:val="20"/>
+              </w:rPr>
+              <w:t>donde las respuestas pueden ser muchas.</w:t>
             </w:r>
           </w:p>
           <w:p>
@@ -1493,6 +2245,356 @@
     </w:sectPr>
   </w:body>
 </w:document>
+</file>
+
+<file path=word/numbering.xml><?xml version="1.0" encoding="utf-8"?>
+<w:numbering xmlns:wpc="http://schemas.microsoft.com/office/word/2010/wordprocessingCanvas" xmlns:cx="http://schemas.microsoft.com/office/drawing/2014/chartex" xmlns:cx1="http://schemas.microsoft.com/office/drawing/2015/9/8/chartex" xmlns:cx2="http://schemas.microsoft.com/office/drawing/2015/10/21/chartex" xmlns:cx3="http://schemas.microsoft.com/office/drawing/2016/5/9/chartex" xmlns:cx4="http://schemas.microsoft.com/office/drawing/2016/5/10/chartex" xmlns:cx5="http://schemas.microsoft.com/office/drawing/2016/5/11/chartex" xmlns:cx6="http://schemas.microsoft.com/office/drawing/2016/5/12/chartex" xmlns:cx7="http://schemas.microsoft.com/office/drawing/2016/5/13/chartex" xmlns:cx8="http://schemas.microsoft.com/office/drawing/2016/5/14/chartex" xmlns:mc="http://schemas.openxmlformats.org/markup-compatibility/2006" xmlns:aink="http://schemas.microsoft.com/office/drawing/2016/ink" xmlns:am3d="http://schemas.microsoft.com/office/drawing/2017/model3d" xmlns:o="urn:schemas-microsoft-com:office:office" xmlns:r="http://schemas.openxmlformats.org/officeDocument/2006/relationships" xmlns:m="http://schemas.openxmlformats.org/officeDocument/2006/math" xmlns:v="urn:schemas-microsoft-com:vml" xmlns:wp14="http://schemas.microsoft.com/office/word/2010/wordprocessingDrawing" xmlns:wp="http://schemas.openxmlformats.org/drawingml/2006/wordprocessingDrawing" xmlns:w10="urn:schemas-microsoft-com:office:word" xmlns:w="http://schemas.openxmlformats.org/wordprocessingml/2006/main" xmlns:w14="http://schemas.microsoft.com/office/word/2010/wordml" xmlns:w15="http://schemas.microsoft.com/office/word/2012/wordml" xmlns:w16cid="http://schemas.microsoft.com/office/word/2016/wordml/cid" xmlns:w16se="http://schemas.microsoft.com/office/word/2015/wordml/symex" xmlns:wpg="http://schemas.microsoft.com/office/word/2010/wordprocessingGroup" xmlns:wpi="http://schemas.microsoft.com/office/word/2010/wordprocessingInk" xmlns:wne="http://schemas.microsoft.com/office/word/2006/wordml" xmlns:wps="http://schemas.microsoft.com/office/word/2010/wordprocessingShape" mc:Ignorable="w14 w15 w16se w16cid wp14">
+  <w:abstractNum w:abstractNumId="0" w15:restartNumberingAfterBreak="0">
+    <w:nsid w:val="2A6D4C6A"/>
+    <w:multiLevelType w:val="hybridMultilevel"/>
+    <w:tmpl w:val="2B9C567A"/>
+    <w:lvl w:ilvl="0" w:tplc="60D2AB6E">
+      <w:numFmt w:val="bullet"/>
+      <w:lvlText w:val="-"/>
+      <w:lvlJc w:val="left"/>
+      <w:pPr>
+        <w:ind w:left="855" w:hanging="360"/>
+      </w:pPr>
+      <w:rPr>
+        <w:rFonts w:ascii="Calibri" w:eastAsiaTheme="minorEastAsia" w:hAnsi="Calibri" w:cs="Calibri" w:hint="default"/>
+      </w:rPr>
+    </w:lvl>
+    <w:lvl w:ilvl="1" w:tplc="080A0003" w:tentative="1">
+      <w:start w:val="1"/>
+      <w:numFmt w:val="bullet"/>
+      <w:lvlText w:val="o"/>
+      <w:lvlJc w:val="left"/>
+      <w:pPr>
+        <w:ind w:left="1575" w:hanging="360"/>
+      </w:pPr>
+      <w:rPr>
+        <w:rFonts w:ascii="Courier New" w:hAnsi="Courier New" w:cs="Courier New" w:hint="default"/>
+      </w:rPr>
+    </w:lvl>
+    <w:lvl w:ilvl="2" w:tplc="080A0005" w:tentative="1">
+      <w:start w:val="1"/>
+      <w:numFmt w:val="bullet"/>
+      <w:lvlText w:val=""/>
+      <w:lvlJc w:val="left"/>
+      <w:pPr>
+        <w:ind w:left="2295" w:hanging="360"/>
+      </w:pPr>
+      <w:rPr>
+        <w:rFonts w:ascii="Wingdings" w:hAnsi="Wingdings" w:hint="default"/>
+      </w:rPr>
+    </w:lvl>
+    <w:lvl w:ilvl="3" w:tplc="080A0001" w:tentative="1">
+      <w:start w:val="1"/>
+      <w:numFmt w:val="bullet"/>
+      <w:lvlText w:val=""/>
+      <w:lvlJc w:val="left"/>
+      <w:pPr>
+        <w:ind w:left="3015" w:hanging="360"/>
+      </w:pPr>
+      <w:rPr>
+        <w:rFonts w:ascii="Symbol" w:hAnsi="Symbol" w:hint="default"/>
+      </w:rPr>
+    </w:lvl>
+    <w:lvl w:ilvl="4" w:tplc="080A0003" w:tentative="1">
+      <w:start w:val="1"/>
+      <w:numFmt w:val="bullet"/>
+      <w:lvlText w:val="o"/>
+      <w:lvlJc w:val="left"/>
+      <w:pPr>
+        <w:ind w:left="3735" w:hanging="360"/>
+      </w:pPr>
+      <w:rPr>
+        <w:rFonts w:ascii="Courier New" w:hAnsi="Courier New" w:cs="Courier New" w:hint="default"/>
+      </w:rPr>
+    </w:lvl>
+    <w:lvl w:ilvl="5" w:tplc="080A0005" w:tentative="1">
+      <w:start w:val="1"/>
+      <w:numFmt w:val="bullet"/>
+      <w:lvlText w:val=""/>
+      <w:lvlJc w:val="left"/>
+      <w:pPr>
+        <w:ind w:left="4455" w:hanging="360"/>
+      </w:pPr>
+      <w:rPr>
+        <w:rFonts w:ascii="Wingdings" w:hAnsi="Wingdings" w:hint="default"/>
+      </w:rPr>
+    </w:lvl>
+    <w:lvl w:ilvl="6" w:tplc="080A0001" w:tentative="1">
+      <w:start w:val="1"/>
+      <w:numFmt w:val="bullet"/>
+      <w:lvlText w:val=""/>
+      <w:lvlJc w:val="left"/>
+      <w:pPr>
+        <w:ind w:left="5175" w:hanging="360"/>
+      </w:pPr>
+      <w:rPr>
+        <w:rFonts w:ascii="Symbol" w:hAnsi="Symbol" w:hint="default"/>
+      </w:rPr>
+    </w:lvl>
+    <w:lvl w:ilvl="7" w:tplc="080A0003" w:tentative="1">
+      <w:start w:val="1"/>
+      <w:numFmt w:val="bullet"/>
+      <w:lvlText w:val="o"/>
+      <w:lvlJc w:val="left"/>
+      <w:pPr>
+        <w:ind w:left="5895" w:hanging="360"/>
+      </w:pPr>
+      <w:rPr>
+        <w:rFonts w:ascii="Courier New" w:hAnsi="Courier New" w:cs="Courier New" w:hint="default"/>
+      </w:rPr>
+    </w:lvl>
+    <w:lvl w:ilvl="8" w:tplc="080A0005" w:tentative="1">
+      <w:start w:val="1"/>
+      <w:numFmt w:val="bullet"/>
+      <w:lvlText w:val=""/>
+      <w:lvlJc w:val="left"/>
+      <w:pPr>
+        <w:ind w:left="6615" w:hanging="360"/>
+      </w:pPr>
+      <w:rPr>
+        <w:rFonts w:ascii="Wingdings" w:hAnsi="Wingdings" w:hint="default"/>
+      </w:rPr>
+    </w:lvl>
+  </w:abstractNum>
+  <w:abstractNum w:abstractNumId="1" w15:restartNumberingAfterBreak="0">
+    <w:nsid w:val="54B44A7C"/>
+    <w:multiLevelType w:val="hybridMultilevel"/>
+    <w:tmpl w:val="925439EA"/>
+    <w:lvl w:ilvl="0" w:tplc="C54479A0">
+      <w:numFmt w:val="bullet"/>
+      <w:lvlText w:val="-"/>
+      <w:lvlJc w:val="left"/>
+      <w:pPr>
+        <w:ind w:left="720" w:hanging="360"/>
+      </w:pPr>
+      <w:rPr>
+        <w:rFonts w:ascii="Calibri" w:eastAsiaTheme="minorEastAsia" w:hAnsi="Calibri" w:cs="Calibri" w:hint="default"/>
+      </w:rPr>
+    </w:lvl>
+    <w:lvl w:ilvl="1" w:tplc="080A0003" w:tentative="1">
+      <w:start w:val="1"/>
+      <w:numFmt w:val="bullet"/>
+      <w:lvlText w:val="o"/>
+      <w:lvlJc w:val="left"/>
+      <w:pPr>
+        <w:ind w:left="1440" w:hanging="360"/>
+      </w:pPr>
+      <w:rPr>
+        <w:rFonts w:ascii="Courier New" w:hAnsi="Courier New" w:cs="Courier New" w:hint="default"/>
+      </w:rPr>
+    </w:lvl>
+    <w:lvl w:ilvl="2" w:tplc="080A0005" w:tentative="1">
+      <w:start w:val="1"/>
+      <w:numFmt w:val="bullet"/>
+      <w:lvlText w:val=""/>
+      <w:lvlJc w:val="left"/>
+      <w:pPr>
+        <w:ind w:left="2160" w:hanging="360"/>
+      </w:pPr>
+      <w:rPr>
+        <w:rFonts w:ascii="Wingdings" w:hAnsi="Wingdings" w:hint="default"/>
+      </w:rPr>
+    </w:lvl>
+    <w:lvl w:ilvl="3" w:tplc="080A0001" w:tentative="1">
+      <w:start w:val="1"/>
+      <w:numFmt w:val="bullet"/>
+      <w:lvlText w:val=""/>
+      <w:lvlJc w:val="left"/>
+      <w:pPr>
+        <w:ind w:left="2880" w:hanging="360"/>
+      </w:pPr>
+      <w:rPr>
+        <w:rFonts w:ascii="Symbol" w:hAnsi="Symbol" w:hint="default"/>
+      </w:rPr>
+    </w:lvl>
+    <w:lvl w:ilvl="4" w:tplc="080A0003" w:tentative="1">
+      <w:start w:val="1"/>
+      <w:numFmt w:val="bullet"/>
+      <w:lvlText w:val="o"/>
+      <w:lvlJc w:val="left"/>
+      <w:pPr>
+        <w:ind w:left="3600" w:hanging="360"/>
+      </w:pPr>
+      <w:rPr>
+        <w:rFonts w:ascii="Courier New" w:hAnsi="Courier New" w:cs="Courier New" w:hint="default"/>
+      </w:rPr>
+    </w:lvl>
+    <w:lvl w:ilvl="5" w:tplc="080A0005" w:tentative="1">
+      <w:start w:val="1"/>
+      <w:numFmt w:val="bullet"/>
+      <w:lvlText w:val=""/>
+      <w:lvlJc w:val="left"/>
+      <w:pPr>
+        <w:ind w:left="4320" w:hanging="360"/>
+      </w:pPr>
+      <w:rPr>
+        <w:rFonts w:ascii="Wingdings" w:hAnsi="Wingdings" w:hint="default"/>
+      </w:rPr>
+    </w:lvl>
+    <w:lvl w:ilvl="6" w:tplc="080A0001" w:tentative="1">
+      <w:start w:val="1"/>
+      <w:numFmt w:val="bullet"/>
+      <w:lvlText w:val=""/>
+      <w:lvlJc w:val="left"/>
+      <w:pPr>
+        <w:ind w:left="5040" w:hanging="360"/>
+      </w:pPr>
+      <w:rPr>
+        <w:rFonts w:ascii="Symbol" w:hAnsi="Symbol" w:hint="default"/>
+      </w:rPr>
+    </w:lvl>
+    <w:lvl w:ilvl="7" w:tplc="080A0003" w:tentative="1">
+      <w:start w:val="1"/>
+      <w:numFmt w:val="bullet"/>
+      <w:lvlText w:val="o"/>
+      <w:lvlJc w:val="left"/>
+      <w:pPr>
+        <w:ind w:left="5760" w:hanging="360"/>
+      </w:pPr>
+      <w:rPr>
+        <w:rFonts w:ascii="Courier New" w:hAnsi="Courier New" w:cs="Courier New" w:hint="default"/>
+      </w:rPr>
+    </w:lvl>
+    <w:lvl w:ilvl="8" w:tplc="080A0005" w:tentative="1">
+      <w:start w:val="1"/>
+      <w:numFmt w:val="bullet"/>
+      <w:lvlText w:val=""/>
+      <w:lvlJc w:val="left"/>
+      <w:pPr>
+        <w:ind w:left="6480" w:hanging="360"/>
+      </w:pPr>
+      <w:rPr>
+        <w:rFonts w:ascii="Wingdings" w:hAnsi="Wingdings" w:hint="default"/>
+      </w:rPr>
+    </w:lvl>
+  </w:abstractNum>
+  <w:abstractNum w:abstractNumId="2" w15:restartNumberingAfterBreak="0">
+    <w:nsid w:val="65B76313"/>
+    <w:multiLevelType w:val="hybridMultilevel"/>
+    <w:tmpl w:val="D88AE246"/>
+    <w:lvl w:ilvl="0" w:tplc="C05E8174">
+      <w:numFmt w:val="bullet"/>
+      <w:lvlText w:val="-"/>
+      <w:lvlJc w:val="left"/>
+      <w:pPr>
+        <w:ind w:left="810" w:hanging="360"/>
+      </w:pPr>
+      <w:rPr>
+        <w:rFonts w:ascii="Calibri" w:eastAsiaTheme="minorEastAsia" w:hAnsi="Calibri" w:cs="Calibri" w:hint="default"/>
+      </w:rPr>
+    </w:lvl>
+    <w:lvl w:ilvl="1" w:tplc="080A0003" w:tentative="1">
+      <w:start w:val="1"/>
+      <w:numFmt w:val="bullet"/>
+      <w:lvlText w:val="o"/>
+      <w:lvlJc w:val="left"/>
+      <w:pPr>
+        <w:ind w:left="1530" w:hanging="360"/>
+      </w:pPr>
+      <w:rPr>
+        <w:rFonts w:ascii="Courier New" w:hAnsi="Courier New" w:cs="Courier New" w:hint="default"/>
+      </w:rPr>
+    </w:lvl>
+    <w:lvl w:ilvl="2" w:tplc="080A0005" w:tentative="1">
+      <w:start w:val="1"/>
+      <w:numFmt w:val="bullet"/>
+      <w:lvlText w:val=""/>
+      <w:lvlJc w:val="left"/>
+      <w:pPr>
+        <w:ind w:left="2250" w:hanging="360"/>
+      </w:pPr>
+      <w:rPr>
+        <w:rFonts w:ascii="Wingdings" w:hAnsi="Wingdings" w:hint="default"/>
+      </w:rPr>
+    </w:lvl>
+    <w:lvl w:ilvl="3" w:tplc="080A0001" w:tentative="1">
+      <w:start w:val="1"/>
+      <w:numFmt w:val="bullet"/>
+      <w:lvlText w:val=""/>
+      <w:lvlJc w:val="left"/>
+      <w:pPr>
+        <w:ind w:left="2970" w:hanging="360"/>
+      </w:pPr>
+      <w:rPr>
+        <w:rFonts w:ascii="Symbol" w:hAnsi="Symbol" w:hint="default"/>
+      </w:rPr>
+    </w:lvl>
+    <w:lvl w:ilvl="4" w:tplc="080A0003" w:tentative="1">
+      <w:start w:val="1"/>
+      <w:numFmt w:val="bullet"/>
+      <w:lvlText w:val="o"/>
+      <w:lvlJc w:val="left"/>
+      <w:pPr>
+        <w:ind w:left="3690" w:hanging="360"/>
+      </w:pPr>
+      <w:rPr>
+        <w:rFonts w:ascii="Courier New" w:hAnsi="Courier New" w:cs="Courier New" w:hint="default"/>
+      </w:rPr>
+    </w:lvl>
+    <w:lvl w:ilvl="5" w:tplc="080A0005" w:tentative="1">
+      <w:start w:val="1"/>
+      <w:numFmt w:val="bullet"/>
+      <w:lvlText w:val=""/>
+      <w:lvlJc w:val="left"/>
+      <w:pPr>
+        <w:ind w:left="4410" w:hanging="360"/>
+      </w:pPr>
+      <w:rPr>
+        <w:rFonts w:ascii="Wingdings" w:hAnsi="Wingdings" w:hint="default"/>
+      </w:rPr>
+    </w:lvl>
+    <w:lvl w:ilvl="6" w:tplc="080A0001" w:tentative="1">
+      <w:start w:val="1"/>
+      <w:numFmt w:val="bullet"/>
+      <w:lvlText w:val=""/>
+      <w:lvlJc w:val="left"/>
+      <w:pPr>
+        <w:ind w:left="5130" w:hanging="360"/>
+      </w:pPr>
+      <w:rPr>
+        <w:rFonts w:ascii="Symbol" w:hAnsi="Symbol" w:hint="default"/>
+      </w:rPr>
+    </w:lvl>
+    <w:lvl w:ilvl="7" w:tplc="080A0003" w:tentative="1">
+      <w:start w:val="1"/>
+      <w:numFmt w:val="bullet"/>
+      <w:lvlText w:val="o"/>
+      <w:lvlJc w:val="left"/>
+      <w:pPr>
+        <w:ind w:left="5850" w:hanging="360"/>
+      </w:pPr>
+      <w:rPr>
+        <w:rFonts w:ascii="Courier New" w:hAnsi="Courier New" w:cs="Courier New" w:hint="default"/>
+      </w:rPr>
+    </w:lvl>
+    <w:lvl w:ilvl="8" w:tplc="080A0005" w:tentative="1">
+      <w:start w:val="1"/>
+      <w:numFmt w:val="bullet"/>
+      <w:lvlText w:val=""/>
+      <w:lvlJc w:val="left"/>
+      <w:pPr>
+        <w:ind w:left="6570" w:hanging="360"/>
+      </w:pPr>
+      <w:rPr>
+        <w:rFonts w:ascii="Wingdings" w:hAnsi="Wingdings" w:hint="default"/>
+      </w:rPr>
+    </w:lvl>
+  </w:abstractNum>
+  <w:num w:numId="1">
+    <w:abstractNumId w:val="0"/>
+  </w:num>
+  <w:num w:numId="2">
+    <w:abstractNumId w:val="2"/>
+  </w:num>
+  <w:num w:numId="3">
+    <w:abstractNumId w:val="1"/>
+  </w:num>
+</w:numbering>
 </file>
 
 <file path=word/styles.xml><?xml version="1.0" encoding="utf-8"?>
@@ -2237,7 +3339,7 @@
 </file>
 
 <file path=customXml/itemProps1.xml><?xml version="1.0" encoding="utf-8"?>
-<ds:datastoreItem xmlns:ds="http://schemas.openxmlformats.org/officeDocument/2006/customXml" ds:itemID="{8265DB7D-5925-594C-8E6D-69EA22F5B450}">
+<ds:datastoreItem xmlns:ds="http://schemas.openxmlformats.org/officeDocument/2006/customXml" ds:itemID="{7B65DE02-B1C5-4F57-9A5A-0689C5FA2155}">
   <ds:schemaRefs>
     <ds:schemaRef ds:uri="http://schemas.openxmlformats.org/officeDocument/2006/bibliography"/>
   </ds:schemaRefs>

</xml_diff>

<commit_message>
Michel Antoine Dionne Gutierrez A01748632 Grupo 03
Hice el problema extra
</commit_message>
<xml_diff>
--- a/Tarea-01.docx
+++ b/Tarea-01.docx
@@ -44,6 +44,14 @@
         </w:rPr>
         <w:t xml:space="preserve">Nombre del alumno: </w:t>
       </w:r>
+      <w:r>
+        <w:rPr>
+          <w:sz w:val="24"/>
+        </w:rPr>
+        <w:t>Michel Antoine Dionne Gutierrez</w:t>
+      </w:r>
+      <w:bookmarkStart w:id="0" w:name="_GoBack"/>
+      <w:bookmarkEnd w:id="0"/>
     </w:p>
     <w:p>
       <w:pPr>
@@ -58,6 +66,12 @@
           <w:sz w:val="24"/>
         </w:rPr>
         <w:t xml:space="preserve">Grupo: </w:t>
+      </w:r>
+      <w:r>
+        <w:rPr>
+          <w:sz w:val="24"/>
+        </w:rPr>
+        <w:t>03</w:t>
       </w:r>
     </w:p>
     <w:p>
@@ -232,18 +246,36 @@
             <w:pPr>
               <w:pStyle w:val="Sinespaciado"/>
               <w:rPr>
-                <w:i/>
-                <w:color w:val="C00000"/>
-                <w:sz w:val="20"/>
-              </w:rPr>
-            </w:pPr>
-            <w:r>
-              <w:rPr>
-                <w:i/>
-                <w:color w:val="C00000"/>
-                <w:sz w:val="20"/>
-              </w:rPr>
-              <w:t>La diferencia consiste en…</w:t>
+                <w:rFonts w:ascii="Arial" w:hAnsi="Arial" w:cs="Arial"/>
+                <w:color w:val="000000" w:themeColor="text1"/>
+                <w:sz w:val="20"/>
+              </w:rPr>
+            </w:pPr>
+            <w:r>
+              <w:rPr>
+                <w:rFonts w:ascii="Arial" w:hAnsi="Arial" w:cs="Arial"/>
+                <w:color w:val="000000" w:themeColor="text1"/>
+                <w:sz w:val="20"/>
+              </w:rPr>
+              <w:t xml:space="preserve">Un algoritmo es como una receta, una serie de pasos ordenados y finitos para resolver un problema y un programa es un </w:t>
+            </w:r>
+            <w:proofErr w:type="gramStart"/>
+            <w:r>
+              <w:rPr>
+                <w:rFonts w:ascii="Arial" w:hAnsi="Arial" w:cs="Arial"/>
+                <w:color w:val="000000" w:themeColor="text1"/>
+                <w:sz w:val="20"/>
+              </w:rPr>
+              <w:t>algoritmo</w:t>
+            </w:r>
+            <w:proofErr w:type="gramEnd"/>
+            <w:r>
+              <w:rPr>
+                <w:rFonts w:ascii="Arial" w:hAnsi="Arial" w:cs="Arial"/>
+                <w:color w:val="000000" w:themeColor="text1"/>
+                <w:sz w:val="20"/>
+              </w:rPr>
+              <w:t xml:space="preserve"> pero en un lenguaje de programación</w:t>
             </w:r>
           </w:p>
           <w:p>
@@ -342,11 +374,19 @@
             <w:pPr>
               <w:pStyle w:val="Sinespaciado"/>
               <w:rPr>
-                <w:i/>
-                <w:color w:val="C00000"/>
-                <w:sz w:val="20"/>
-              </w:rPr>
-            </w:pPr>
+                <w:rFonts w:ascii="Arial" w:hAnsi="Arial" w:cs="Arial"/>
+                <w:color w:val="C00000"/>
+                <w:sz w:val="20"/>
+              </w:rPr>
+            </w:pPr>
+            <w:r>
+              <w:rPr>
+                <w:rFonts w:ascii="Arial" w:hAnsi="Arial" w:cs="Arial"/>
+                <w:color w:val="C00000"/>
+                <w:sz w:val="20"/>
+              </w:rPr>
+              <w:t>Consiste en analizar la problemática y ver como lo puedo solucionar</w:t>
+            </w:r>
           </w:p>
         </w:tc>
       </w:tr>
@@ -375,11 +415,19 @@
             <w:pPr>
               <w:pStyle w:val="Sinespaciado"/>
               <w:rPr>
-                <w:i/>
-                <w:color w:val="C00000"/>
-                <w:sz w:val="20"/>
-              </w:rPr>
-            </w:pPr>
+                <w:rFonts w:ascii="Arial" w:hAnsi="Arial" w:cs="Arial"/>
+                <w:color w:val="C00000"/>
+                <w:sz w:val="20"/>
+              </w:rPr>
+            </w:pPr>
+            <w:r>
+              <w:rPr>
+                <w:rFonts w:ascii="Arial" w:hAnsi="Arial" w:cs="Arial"/>
+                <w:color w:val="C00000"/>
+                <w:sz w:val="20"/>
+              </w:rPr>
+              <w:t>Consiste en plantear, dibujar, diseñar la solución con sus pasos a seguir</w:t>
+            </w:r>
           </w:p>
         </w:tc>
       </w:tr>
@@ -408,11 +456,29 @@
             <w:pPr>
               <w:pStyle w:val="Sinespaciado"/>
               <w:rPr>
-                <w:i/>
-                <w:color w:val="C00000"/>
-                <w:sz w:val="20"/>
-              </w:rPr>
-            </w:pPr>
+                <w:rFonts w:ascii="Arial" w:hAnsi="Arial" w:cs="Arial"/>
+                <w:color w:val="C00000"/>
+                <w:sz w:val="20"/>
+              </w:rPr>
+            </w:pPr>
+            <w:r>
+              <w:rPr>
+                <w:rFonts w:ascii="Arial" w:hAnsi="Arial" w:cs="Arial"/>
+                <w:color w:val="C00000"/>
+                <w:sz w:val="20"/>
+              </w:rPr>
+              <w:t xml:space="preserve">Es transcribir el resultado de la programación a un lenguaje de </w:t>
+            </w:r>
+            <w:proofErr w:type="spellStart"/>
+            <w:r>
+              <w:rPr>
+                <w:rFonts w:ascii="Arial" w:hAnsi="Arial" w:cs="Arial"/>
+                <w:color w:val="C00000"/>
+                <w:sz w:val="20"/>
+              </w:rPr>
+              <w:t>computacion</w:t>
+            </w:r>
+            <w:proofErr w:type="spellEnd"/>
           </w:p>
         </w:tc>
       </w:tr>
@@ -425,9 +491,6 @@
     <w:p>
       <w:pPr>
         <w:pStyle w:val="Sinespaciado"/>
-        <w:rPr>
-          <w:lang w:val="en-US"/>
-        </w:rPr>
       </w:pPr>
     </w:p>
     <w:p>
@@ -538,54 +601,84 @@
             <w:pPr>
               <w:pStyle w:val="Sinespaciado"/>
               <w:rPr>
+                <w:rFonts w:ascii="Arial" w:eastAsia="Times New Roman" w:hAnsi="Arial" w:cs="Arial"/>
+                <w:bCs/>
+                <w:color w:val="FF0000"/>
+              </w:rPr>
+            </w:pPr>
+            <w:r>
+              <w:rPr>
+                <w:rFonts w:eastAsia="Times New Roman" w:cs="Times New Roman"/>
+                <w:bCs/>
+              </w:rPr>
+              <w:t>Respuesta:</w:t>
+            </w:r>
+            <w:r>
+              <w:rPr>
                 <w:rFonts w:eastAsia="Times New Roman" w:cs="Times New Roman"/>
                 <w:bCs/>
                 <w:i/>
                 <w:color w:val="FF0000"/>
               </w:rPr>
+              <w:t xml:space="preserve"> </w:t>
+            </w:r>
+            <w:r>
+              <w:rPr>
+                <w:rFonts w:ascii="Arial" w:eastAsia="Times New Roman" w:hAnsi="Arial" w:cs="Arial"/>
+                <w:bCs/>
+                <w:color w:val="FF0000"/>
+              </w:rPr>
+              <w:t>NO</w:t>
+            </w:r>
+          </w:p>
+          <w:p>
+            <w:pPr>
+              <w:pStyle w:val="Sinespaciado"/>
+              <w:rPr>
+                <w:rFonts w:ascii="Arial" w:hAnsi="Arial" w:cs="Arial"/>
+                <w:sz w:val="18"/>
+              </w:rPr>
             </w:pPr>
             <w:r>
               <w:rPr>
                 <w:rFonts w:eastAsia="Times New Roman" w:cs="Times New Roman"/>
                 <w:bCs/>
-              </w:rPr>
-              <w:t>Respuesta:</w:t>
+                <w:color w:val="000000" w:themeColor="text1"/>
+              </w:rPr>
+              <w:t>Explica:</w:t>
             </w:r>
             <w:r>
               <w:rPr>
                 <w:rFonts w:eastAsia="Times New Roman" w:cs="Times New Roman"/>
                 <w:bCs/>
                 <w:i/>
-                <w:color w:val="FF0000"/>
-              </w:rPr>
-              <w:t xml:space="preserve"> </w:t>
-            </w:r>
-          </w:p>
-          <w:p>
-            <w:pPr>
-              <w:pStyle w:val="Sinespaciado"/>
-              <w:rPr>
-                <w:sz w:val="18"/>
-              </w:rPr>
-            </w:pPr>
-            <w:r>
-              <w:rPr>
-                <w:rFonts w:eastAsia="Times New Roman" w:cs="Times New Roman"/>
+                <w:color w:val="C00000"/>
+                <w:sz w:val="20"/>
+                <w:szCs w:val="20"/>
+              </w:rPr>
+              <w:t xml:space="preserve">  </w:t>
+            </w:r>
+            <w:proofErr w:type="spellStart"/>
+            <w:r>
+              <w:rPr>
+                <w:rFonts w:ascii="Arial" w:eastAsia="Times New Roman" w:hAnsi="Arial" w:cs="Arial"/>
                 <w:bCs/>
-                <w:color w:val="000000" w:themeColor="text1"/>
-              </w:rPr>
-              <w:t>Explica:</w:t>
-            </w:r>
-            <w:r>
-              <w:rPr>
-                <w:rFonts w:eastAsia="Times New Roman" w:cs="Times New Roman"/>
+                <w:color w:val="C00000"/>
+                <w:sz w:val="20"/>
+                <w:szCs w:val="20"/>
+              </w:rPr>
+              <w:t>Facilmente</w:t>
+            </w:r>
+            <w:proofErr w:type="spellEnd"/>
+            <w:r>
+              <w:rPr>
+                <w:rFonts w:ascii="Arial" w:eastAsia="Times New Roman" w:hAnsi="Arial" w:cs="Arial"/>
                 <w:bCs/>
-                <w:i/>
                 <w:color w:val="C00000"/>
                 <w:sz w:val="20"/>
                 <w:szCs w:val="20"/>
               </w:rPr>
-              <w:t xml:space="preserve">  </w:t>
+              <w:t xml:space="preserve"> se puede pasar a una operación matemática y analizar de forma concreta</w:t>
             </w:r>
           </w:p>
         </w:tc>
@@ -699,7 +792,7 @@
             <w:pPr>
               <w:pStyle w:val="Sinespaciado"/>
               <w:rPr>
-                <w:rFonts w:eastAsia="Times New Roman" w:cs="Times New Roman"/>
+                <w:rFonts w:ascii="Arial" w:eastAsia="Times New Roman" w:hAnsi="Arial" w:cs="Arial"/>
                 <w:bCs/>
                 <w:sz w:val="20"/>
                 <w:szCs w:val="20"/>
@@ -725,6 +818,16 @@
               </w:rPr>
               <w:t xml:space="preserve">  </w:t>
             </w:r>
+            <w:r>
+              <w:rPr>
+                <w:rFonts w:ascii="Arial" w:eastAsia="Times New Roman" w:hAnsi="Arial" w:cs="Arial"/>
+                <w:bCs/>
+                <w:color w:val="C00000"/>
+                <w:sz w:val="20"/>
+                <w:szCs w:val="20"/>
+              </w:rPr>
+              <w:t>En coche</w:t>
+            </w:r>
           </w:p>
           <w:p>
             <w:pPr>
@@ -833,6 +936,60 @@
       <w:pPr>
         <w:pStyle w:val="Sinespaciado"/>
       </w:pPr>
+      <w:r>
+        <w:rPr>
+          <w:noProof/>
+        </w:rPr>
+        <w:lastRenderedPageBreak/>
+        <w:drawing>
+          <wp:inline distT="0" distB="0" distL="0" distR="0" wp14:anchorId="701621F3" wp14:editId="31C0A808">
+            <wp:extent cx="6858000" cy="5143500"/>
+            <wp:effectExtent l="0" t="0" r="0" b="0"/>
+            <wp:docPr id="1" name="Imagen 1"/>
+            <wp:cNvGraphicFramePr>
+              <a:graphicFrameLocks xmlns:a="http://schemas.openxmlformats.org/drawingml/2006/main" noChangeAspect="1"/>
+            </wp:cNvGraphicFramePr>
+            <a:graphic xmlns:a="http://schemas.openxmlformats.org/drawingml/2006/main">
+              <a:graphicData uri="http://schemas.openxmlformats.org/drawingml/2006/picture">
+                <pic:pic xmlns:pic="http://schemas.openxmlformats.org/drawingml/2006/picture">
+                  <pic:nvPicPr>
+                    <pic:cNvPr id="0" name="Picture 1"/>
+                    <pic:cNvPicPr>
+                      <a:picLocks noChangeAspect="1" noChangeArrowheads="1"/>
+                    </pic:cNvPicPr>
+                  </pic:nvPicPr>
+                  <pic:blipFill>
+                    <a:blip r:embed="rId5">
+                      <a:extLst>
+                        <a:ext uri="{28A0092B-C50C-407E-A947-70E740481C1C}">
+                          <a14:useLocalDpi xmlns:a14="http://schemas.microsoft.com/office/drawing/2010/main" val="0"/>
+                        </a:ext>
+                      </a:extLst>
+                    </a:blip>
+                    <a:srcRect/>
+                    <a:stretch>
+                      <a:fillRect/>
+                    </a:stretch>
+                  </pic:blipFill>
+                  <pic:spPr bwMode="auto">
+                    <a:xfrm>
+                      <a:off x="0" y="0"/>
+                      <a:ext cx="6858000" cy="5143500"/>
+                    </a:xfrm>
+                    <a:prstGeom prst="rect">
+                      <a:avLst/>
+                    </a:prstGeom>
+                    <a:noFill/>
+                    <a:ln>
+                      <a:noFill/>
+                    </a:ln>
+                  </pic:spPr>
+                </pic:pic>
+              </a:graphicData>
+            </a:graphic>
+          </wp:inline>
+        </w:drawing>
+      </w:r>
     </w:p>
     <w:p>
       <w:pPr>
@@ -1008,28 +1165,49 @@
             <w:pPr>
               <w:pStyle w:val="Sinespaciado"/>
               <w:rPr>
+                <w:rFonts w:ascii="Arial" w:hAnsi="Arial" w:cs="Arial"/>
+                <w:color w:val="C00000"/>
+                <w:sz w:val="20"/>
+              </w:rPr>
+            </w:pPr>
+            <w:proofErr w:type="spellStart"/>
+            <w:r>
+              <w:rPr>
                 <w:b/>
                 <w:color w:val="C00000"/>
                 <w:sz w:val="20"/>
               </w:rPr>
-            </w:pPr>
-            <w:r>
-              <w:rPr>
-                <w:b/>
-                <w:color w:val="C00000"/>
-                <w:sz w:val="20"/>
-              </w:rPr>
               <w:t>Anáisis.</w:t>
             </w:r>
-          </w:p>
-          <w:p>
-            <w:pPr>
-              <w:pStyle w:val="Sinespaciado"/>
-              <w:rPr>
-                <w:color w:val="C00000"/>
-                <w:sz w:val="20"/>
-              </w:rPr>
-            </w:pPr>
+            <w:r>
+              <w:rPr>
+                <w:rFonts w:ascii="Arial" w:hAnsi="Arial" w:cs="Arial"/>
+                <w:color w:val="C00000"/>
+                <w:sz w:val="20"/>
+              </w:rPr>
+              <w:t>Preguntarle</w:t>
+            </w:r>
+            <w:proofErr w:type="spellEnd"/>
+            <w:r>
+              <w:rPr>
+                <w:rFonts w:ascii="Arial" w:hAnsi="Arial" w:cs="Arial"/>
+                <w:color w:val="C00000"/>
+                <w:sz w:val="20"/>
+              </w:rPr>
+              <w:t xml:space="preserve"> cuantos años tiene y cuantos meses tiene</w:t>
+            </w:r>
+          </w:p>
+          <w:p>
+            <w:pPr>
+              <w:pStyle w:val="Sinespaciado"/>
+              <w:rPr>
+                <w:rFonts w:ascii="Arial" w:hAnsi="Arial" w:cs="Arial"/>
+                <w:color w:val="C00000"/>
+                <w:sz w:val="20"/>
+              </w:rPr>
+            </w:pPr>
+            <w:proofErr w:type="spellStart"/>
+            <w:proofErr w:type="gramStart"/>
             <w:r>
               <w:rPr>
                 <w:color w:val="C00000"/>
@@ -1037,15 +1215,46 @@
               </w:rPr>
               <w:t>Entradas:</w:t>
             </w:r>
-          </w:p>
-          <w:p>
-            <w:pPr>
-              <w:pStyle w:val="Sinespaciado"/>
-              <w:rPr>
-                <w:color w:val="C00000"/>
-                <w:sz w:val="20"/>
-              </w:rPr>
-            </w:pPr>
+            <w:r>
+              <w:rPr>
+                <w:rFonts w:ascii="Arial" w:hAnsi="Arial" w:cs="Arial"/>
+                <w:color w:val="C00000"/>
+                <w:sz w:val="20"/>
+              </w:rPr>
+              <w:t>EL</w:t>
+            </w:r>
+            <w:proofErr w:type="spellEnd"/>
+            <w:proofErr w:type="gramEnd"/>
+            <w:r>
+              <w:rPr>
+                <w:rFonts w:ascii="Arial" w:hAnsi="Arial" w:cs="Arial"/>
+                <w:color w:val="C00000"/>
+                <w:sz w:val="20"/>
+              </w:rPr>
+              <w:t xml:space="preserve"> resultado en </w:t>
+            </w:r>
+            <w:proofErr w:type="spellStart"/>
+            <w:r>
+              <w:rPr>
+                <w:rFonts w:ascii="Arial" w:hAnsi="Arial" w:cs="Arial"/>
+                <w:color w:val="C00000"/>
+                <w:sz w:val="20"/>
+              </w:rPr>
+              <w:t>dias</w:t>
+            </w:r>
+            <w:proofErr w:type="spellEnd"/>
+          </w:p>
+          <w:p>
+            <w:pPr>
+              <w:pStyle w:val="Sinespaciado"/>
+              <w:rPr>
+                <w:rFonts w:ascii="Arial" w:hAnsi="Arial" w:cs="Arial"/>
+                <w:color w:val="C00000"/>
+                <w:sz w:val="20"/>
+              </w:rPr>
+            </w:pPr>
+            <w:proofErr w:type="spellStart"/>
+            <w:proofErr w:type="gramStart"/>
             <w:r>
               <w:rPr>
                 <w:color w:val="C00000"/>
@@ -1053,12 +1262,30 @@
               </w:rPr>
               <w:t>Salidas:</w:t>
             </w:r>
-          </w:p>
-          <w:p>
-            <w:pPr>
-              <w:pStyle w:val="Sinespaciado"/>
-              <w:rPr>
-                <w:i/>
+            <w:r>
+              <w:rPr>
+                <w:rFonts w:ascii="Arial" w:hAnsi="Arial" w:cs="Arial"/>
+                <w:color w:val="C00000"/>
+                <w:sz w:val="20"/>
+              </w:rPr>
+              <w:t>Multiplicar</w:t>
+            </w:r>
+            <w:proofErr w:type="spellEnd"/>
+            <w:proofErr w:type="gramEnd"/>
+            <w:r>
+              <w:rPr>
+                <w:rFonts w:ascii="Arial" w:hAnsi="Arial" w:cs="Arial"/>
+                <w:color w:val="C00000"/>
+                <w:sz w:val="20"/>
+              </w:rPr>
+              <w:t xml:space="preserve"> cada año por 365 y cada mes por 30</w:t>
+            </w:r>
+          </w:p>
+          <w:p>
+            <w:pPr>
+              <w:pStyle w:val="Sinespaciado"/>
+              <w:rPr>
+                <w:rFonts w:ascii="Arial" w:hAnsi="Arial" w:cs="Arial"/>
                 <w:color w:val="C00000"/>
                 <w:sz w:val="20"/>
               </w:rPr>
@@ -1069,6 +1296,208 @@
                 <w:sz w:val="20"/>
               </w:rPr>
               <w:t>Relación E/S:</w:t>
+            </w:r>
+            <w:r>
+              <w:rPr>
+                <w:rFonts w:ascii="Arial" w:hAnsi="Arial" w:cs="Arial"/>
+                <w:color w:val="C00000"/>
+                <w:sz w:val="20"/>
+              </w:rPr>
+              <w:t xml:space="preserve"> </w:t>
+            </w:r>
+          </w:p>
+          <w:p>
+            <w:pPr>
+              <w:pStyle w:val="Sinespaciado"/>
+              <w:rPr>
+                <w:rFonts w:ascii="Arial" w:hAnsi="Arial" w:cs="Arial"/>
+                <w:color w:val="C00000"/>
+                <w:sz w:val="20"/>
+              </w:rPr>
+            </w:pPr>
+            <w:proofErr w:type="spellStart"/>
+            <w:proofErr w:type="gramStart"/>
+            <w:r>
+              <w:rPr>
+                <w:rFonts w:ascii="Arial" w:hAnsi="Arial" w:cs="Arial"/>
+                <w:color w:val="C00000"/>
+                <w:sz w:val="20"/>
+              </w:rPr>
+              <w:t>Print</w:t>
+            </w:r>
+            <w:proofErr w:type="spellEnd"/>
+            <w:r>
+              <w:rPr>
+                <w:rFonts w:ascii="Arial" w:hAnsi="Arial" w:cs="Arial"/>
+                <w:color w:val="C00000"/>
+                <w:sz w:val="20"/>
+              </w:rPr>
+              <w:t>(</w:t>
+            </w:r>
+            <w:proofErr w:type="gramEnd"/>
+            <w:r>
+              <w:rPr>
+                <w:rFonts w:ascii="Arial" w:hAnsi="Arial" w:cs="Arial"/>
+                <w:color w:val="C00000"/>
+                <w:sz w:val="20"/>
+              </w:rPr>
+              <w:t xml:space="preserve">“Este programa determinara cuantos días </w:t>
+            </w:r>
+            <w:proofErr w:type="spellStart"/>
+            <w:r>
+              <w:rPr>
+                <w:rFonts w:ascii="Arial" w:hAnsi="Arial" w:cs="Arial"/>
+                <w:color w:val="C00000"/>
+                <w:sz w:val="20"/>
+              </w:rPr>
+              <w:t>haz</w:t>
+            </w:r>
+            <w:proofErr w:type="spellEnd"/>
+            <w:r>
+              <w:rPr>
+                <w:rFonts w:ascii="Arial" w:hAnsi="Arial" w:cs="Arial"/>
+                <w:color w:val="C00000"/>
+                <w:sz w:val="20"/>
+              </w:rPr>
+              <w:t xml:space="preserve"> vivido”)</w:t>
+            </w:r>
+          </w:p>
+          <w:p>
+            <w:pPr>
+              <w:pStyle w:val="Sinespaciado"/>
+              <w:rPr>
+                <w:rFonts w:ascii="Arial" w:hAnsi="Arial" w:cs="Arial"/>
+                <w:color w:val="C00000"/>
+                <w:sz w:val="20"/>
+              </w:rPr>
+            </w:pPr>
+            <w:r>
+              <w:rPr>
+                <w:rFonts w:ascii="Arial" w:hAnsi="Arial" w:cs="Arial"/>
+                <w:color w:val="C00000"/>
+                <w:sz w:val="20"/>
+              </w:rPr>
+              <w:t>Año=</w:t>
+            </w:r>
+            <w:proofErr w:type="spellStart"/>
+            <w:proofErr w:type="gramStart"/>
+            <w:r>
+              <w:rPr>
+                <w:rFonts w:ascii="Arial" w:hAnsi="Arial" w:cs="Arial"/>
+                <w:color w:val="C00000"/>
+                <w:sz w:val="20"/>
+              </w:rPr>
+              <w:t>int</w:t>
+            </w:r>
+            <w:proofErr w:type="spellEnd"/>
+            <w:r>
+              <w:rPr>
+                <w:rFonts w:ascii="Arial" w:hAnsi="Arial" w:cs="Arial"/>
+                <w:color w:val="C00000"/>
+                <w:sz w:val="20"/>
+              </w:rPr>
+              <w:t>(</w:t>
+            </w:r>
+            <w:proofErr w:type="gramEnd"/>
+            <w:r>
+              <w:rPr>
+                <w:rFonts w:ascii="Arial" w:hAnsi="Arial" w:cs="Arial"/>
+                <w:color w:val="C00000"/>
+                <w:sz w:val="20"/>
+              </w:rPr>
+              <w:t>input(“Dime cuantos años tienes”)</w:t>
+            </w:r>
+          </w:p>
+          <w:p>
+            <w:pPr>
+              <w:pStyle w:val="Sinespaciado"/>
+              <w:rPr>
+                <w:rFonts w:ascii="Arial" w:hAnsi="Arial" w:cs="Arial"/>
+                <w:color w:val="C00000"/>
+                <w:sz w:val="20"/>
+              </w:rPr>
+            </w:pPr>
+            <w:r>
+              <w:rPr>
+                <w:rFonts w:ascii="Arial" w:hAnsi="Arial" w:cs="Arial"/>
+                <w:color w:val="C00000"/>
+                <w:sz w:val="20"/>
+              </w:rPr>
+              <w:t>Mes=</w:t>
+            </w:r>
+            <w:proofErr w:type="spellStart"/>
+            <w:proofErr w:type="gramStart"/>
+            <w:r>
+              <w:rPr>
+                <w:rFonts w:ascii="Arial" w:hAnsi="Arial" w:cs="Arial"/>
+                <w:color w:val="C00000"/>
+                <w:sz w:val="20"/>
+              </w:rPr>
+              <w:t>int</w:t>
+            </w:r>
+            <w:proofErr w:type="spellEnd"/>
+            <w:r>
+              <w:rPr>
+                <w:rFonts w:ascii="Arial" w:hAnsi="Arial" w:cs="Arial"/>
+                <w:color w:val="C00000"/>
+                <w:sz w:val="20"/>
+              </w:rPr>
+              <w:t>(</w:t>
+            </w:r>
+            <w:proofErr w:type="gramEnd"/>
+            <w:r>
+              <w:rPr>
+                <w:rFonts w:ascii="Arial" w:hAnsi="Arial" w:cs="Arial"/>
+                <w:color w:val="C00000"/>
+                <w:sz w:val="20"/>
+              </w:rPr>
+              <w:t xml:space="preserve">input(“Dime cuantos </w:t>
+            </w:r>
+            <w:r>
+              <w:rPr>
+                <w:rFonts w:ascii="Arial" w:hAnsi="Arial" w:cs="Arial"/>
+                <w:color w:val="C00000"/>
+                <w:sz w:val="20"/>
+              </w:rPr>
+              <w:t>meses tienes”)</w:t>
+            </w:r>
+          </w:p>
+          <w:p>
+            <w:pPr>
+              <w:pStyle w:val="Sinespaciado"/>
+              <w:rPr>
+                <w:rFonts w:ascii="Arial" w:hAnsi="Arial" w:cs="Arial"/>
+                <w:color w:val="C00000"/>
+                <w:sz w:val="20"/>
+              </w:rPr>
+            </w:pPr>
+            <w:proofErr w:type="spellStart"/>
+            <w:proofErr w:type="gramStart"/>
+            <w:r>
+              <w:rPr>
+                <w:rFonts w:ascii="Arial" w:hAnsi="Arial" w:cs="Arial"/>
+                <w:color w:val="C00000"/>
+                <w:sz w:val="20"/>
+              </w:rPr>
+              <w:t>Print</w:t>
+            </w:r>
+            <w:proofErr w:type="spellEnd"/>
+            <w:r>
+              <w:rPr>
+                <w:rFonts w:ascii="Arial" w:hAnsi="Arial" w:cs="Arial"/>
+                <w:color w:val="C00000"/>
+                <w:sz w:val="20"/>
+              </w:rPr>
+              <w:t>(</w:t>
+            </w:r>
+            <w:proofErr w:type="gramEnd"/>
+            <w:r>
+              <w:rPr>
+                <w:rFonts w:ascii="Arial" w:hAnsi="Arial" w:cs="Arial"/>
+                <w:color w:val="C00000"/>
+                <w:sz w:val="20"/>
+              </w:rPr>
+              <w:t>“Haz vivido”),(Año*365)+(Mes*30),”días”)</w:t>
             </w:r>
           </w:p>
         </w:tc>
@@ -1142,6 +1571,7 @@
                 <w:color w:val="000000" w:themeColor="text1"/>
                 <w:sz w:val="20"/>
               </w:rPr>
+              <w:lastRenderedPageBreak/>
               <w:t>Lo que haría para considerar años bisiestos</w:t>
             </w:r>
             <w:r>
@@ -1231,21 +1661,7 @@
           <w:b/>
           <w:i/>
         </w:rPr>
-        <w:t>Necesitamos indicarle a un robot que prepare el desayuno</w:t>
-      </w:r>
-      <w:r>
-        <w:rPr>
-          <w:b/>
-          <w:i/>
-        </w:rPr>
-        <w:t>.</w:t>
-      </w:r>
-      <w:r>
-        <w:rPr>
-          <w:b/>
-          <w:i/>
-        </w:rPr>
-        <w:t xml:space="preserve"> Hay dos opciones: un huevo estrellado o un huevo revuelto.</w:t>
+        <w:t>Necesitamos indicarle a un robot que prepare el desayuno. Hay dos opciones: un huevo estrellado o un huevo revuelto.</w:t>
       </w:r>
       <w:r>
         <w:t xml:space="preserve"> </w:t>
@@ -1363,6 +1779,29 @@
               </w:rPr>
               <w:t>Entradas:</w:t>
             </w:r>
+            <w:r>
+              <w:rPr>
+                <w:color w:val="C00000"/>
+                <w:sz w:val="20"/>
+              </w:rPr>
+              <w:t xml:space="preserve">  </w:t>
+            </w:r>
+            <w:proofErr w:type="spellStart"/>
+            <w:r>
+              <w:rPr>
+                <w:color w:val="C00000"/>
+                <w:sz w:val="20"/>
+              </w:rPr>
+              <w:t>como</w:t>
+            </w:r>
+            <w:proofErr w:type="spellEnd"/>
+            <w:r>
+              <w:rPr>
+                <w:color w:val="C00000"/>
+                <w:sz w:val="20"/>
+              </w:rPr>
+              <w:t xml:space="preserve"> van a querer sus huevos, estrellado o revuelto</w:t>
+            </w:r>
           </w:p>
           <w:p>
             <w:pPr>
@@ -1379,6 +1818,13 @@
               </w:rPr>
               <w:t>Salidas:</w:t>
             </w:r>
+            <w:r>
+              <w:rPr>
+                <w:color w:val="C00000"/>
+                <w:sz w:val="20"/>
+              </w:rPr>
+              <w:t xml:space="preserve"> Huevos estrellados o revueltos</w:t>
+            </w:r>
           </w:p>
           <w:p>
             <w:pPr>
@@ -1395,6 +1841,13 @@
                 <w:sz w:val="20"/>
               </w:rPr>
               <w:t>Relación E/S:</w:t>
+            </w:r>
+            <w:r>
+              <w:rPr>
+                <w:color w:val="C00000"/>
+                <w:sz w:val="20"/>
+              </w:rPr>
+              <w:t xml:space="preserve"> Poner como quiere los huevos para que los haga</w:t>
             </w:r>
           </w:p>
         </w:tc>
@@ -1426,6 +1879,210 @@
             <w:pPr>
               <w:pStyle w:val="Sinespaciado"/>
               <w:rPr>
+                <w:rFonts w:ascii="Arial" w:hAnsi="Arial" w:cs="Arial"/>
+                <w:color w:val="C00000"/>
+                <w:sz w:val="20"/>
+              </w:rPr>
+            </w:pPr>
+            <w:r>
+              <w:rPr>
+                <w:rFonts w:ascii="Arial" w:hAnsi="Arial" w:cs="Arial"/>
+                <w:color w:val="C00000"/>
+                <w:sz w:val="20"/>
+              </w:rPr>
+              <w:t>A=</w:t>
+            </w:r>
+            <w:proofErr w:type="gramStart"/>
+            <w:r>
+              <w:rPr>
+                <w:rFonts w:ascii="Arial" w:hAnsi="Arial" w:cs="Arial"/>
+                <w:color w:val="C00000"/>
+                <w:sz w:val="20"/>
+              </w:rPr>
+              <w:t>input(</w:t>
+            </w:r>
+            <w:proofErr w:type="gramEnd"/>
+            <w:r>
+              <w:rPr>
+                <w:rFonts w:ascii="Arial" w:hAnsi="Arial" w:cs="Arial"/>
+                <w:color w:val="C00000"/>
+                <w:sz w:val="20"/>
+              </w:rPr>
+              <w:t>“Indique como quiere sus huevos ?(estrellado o revuelto),favor de escribirlo completo”)</w:t>
+            </w:r>
+          </w:p>
+          <w:p>
+            <w:pPr>
+              <w:pStyle w:val="Sinespaciado"/>
+              <w:rPr>
+                <w:rFonts w:ascii="Arial" w:hAnsi="Arial" w:cs="Arial"/>
+                <w:color w:val="C00000"/>
+                <w:sz w:val="20"/>
+              </w:rPr>
+            </w:pPr>
+            <w:proofErr w:type="spellStart"/>
+            <w:r>
+              <w:rPr>
+                <w:rFonts w:ascii="Arial" w:hAnsi="Arial" w:cs="Arial"/>
+                <w:color w:val="C00000"/>
+                <w:sz w:val="20"/>
+              </w:rPr>
+              <w:t>If</w:t>
+            </w:r>
+            <w:proofErr w:type="spellEnd"/>
+            <w:r>
+              <w:rPr>
+                <w:rFonts w:ascii="Arial" w:hAnsi="Arial" w:cs="Arial"/>
+                <w:color w:val="C00000"/>
+                <w:sz w:val="20"/>
+              </w:rPr>
+              <w:t xml:space="preserve"> A</w:t>
+            </w:r>
+            <w:proofErr w:type="gramStart"/>
+            <w:r>
+              <w:rPr>
+                <w:rFonts w:ascii="Arial" w:hAnsi="Arial" w:cs="Arial"/>
+                <w:color w:val="C00000"/>
+                <w:sz w:val="20"/>
+              </w:rPr>
+              <w:t>=”estrellados</w:t>
+            </w:r>
+            <w:proofErr w:type="gramEnd"/>
+            <w:r>
+              <w:rPr>
+                <w:rFonts w:ascii="Arial" w:hAnsi="Arial" w:cs="Arial"/>
+                <w:color w:val="C00000"/>
+                <w:sz w:val="20"/>
+              </w:rPr>
+              <w:t>”</w:t>
+            </w:r>
+          </w:p>
+          <w:p>
+            <w:pPr>
+              <w:pStyle w:val="Sinespaciado"/>
+              <w:rPr>
+                <w:rFonts w:ascii="Arial" w:hAnsi="Arial" w:cs="Arial"/>
+                <w:color w:val="C00000"/>
+                <w:sz w:val="20"/>
+              </w:rPr>
+            </w:pPr>
+            <w:r>
+              <w:rPr>
+                <w:rFonts w:ascii="Arial" w:hAnsi="Arial" w:cs="Arial"/>
+                <w:color w:val="C00000"/>
+                <w:sz w:val="20"/>
+              </w:rPr>
+              <w:t xml:space="preserve">  </w:t>
+            </w:r>
+            <w:proofErr w:type="spellStart"/>
+            <w:proofErr w:type="gramStart"/>
+            <w:r>
+              <w:rPr>
+                <w:rFonts w:ascii="Arial" w:hAnsi="Arial" w:cs="Arial"/>
+                <w:color w:val="C00000"/>
+                <w:sz w:val="20"/>
+              </w:rPr>
+              <w:t>Print</w:t>
+            </w:r>
+            <w:proofErr w:type="spellEnd"/>
+            <w:r>
+              <w:rPr>
+                <w:rFonts w:ascii="Arial" w:hAnsi="Arial" w:cs="Arial"/>
+                <w:color w:val="C00000"/>
+                <w:sz w:val="20"/>
+              </w:rPr>
+              <w:t>(</w:t>
+            </w:r>
+            <w:proofErr w:type="gramEnd"/>
+            <w:r>
+              <w:rPr>
+                <w:rFonts w:ascii="Arial" w:hAnsi="Arial" w:cs="Arial"/>
+                <w:color w:val="C00000"/>
+                <w:sz w:val="20"/>
+              </w:rPr>
+              <w:t>“Sus huevos serán revueltos”)</w:t>
+            </w:r>
+          </w:p>
+          <w:p>
+            <w:pPr>
+              <w:pStyle w:val="Sinespaciado"/>
+              <w:rPr>
+                <w:rFonts w:ascii="Arial" w:hAnsi="Arial" w:cs="Arial"/>
+                <w:color w:val="C00000"/>
+                <w:sz w:val="20"/>
+              </w:rPr>
+            </w:pPr>
+            <w:proofErr w:type="spellStart"/>
+            <w:proofErr w:type="gramStart"/>
+            <w:r>
+              <w:rPr>
+                <w:rFonts w:ascii="Arial" w:hAnsi="Arial" w:cs="Arial"/>
+                <w:color w:val="C00000"/>
+                <w:sz w:val="20"/>
+              </w:rPr>
+              <w:t>Else</w:t>
+            </w:r>
+            <w:proofErr w:type="spellEnd"/>
+            <w:r>
+              <w:rPr>
+                <w:rFonts w:ascii="Arial" w:hAnsi="Arial" w:cs="Arial"/>
+                <w:color w:val="C00000"/>
+                <w:sz w:val="20"/>
+              </w:rPr>
+              <w:t xml:space="preserve"> :</w:t>
+            </w:r>
+            <w:proofErr w:type="gramEnd"/>
+          </w:p>
+          <w:p>
+            <w:pPr>
+              <w:pStyle w:val="Sinespaciado"/>
+              <w:rPr>
+                <w:rFonts w:ascii="Arial" w:hAnsi="Arial" w:cs="Arial"/>
+                <w:color w:val="C00000"/>
+                <w:sz w:val="20"/>
+              </w:rPr>
+            </w:pPr>
+            <w:r>
+              <w:rPr>
+                <w:rFonts w:ascii="Arial" w:hAnsi="Arial" w:cs="Arial"/>
+                <w:color w:val="C00000"/>
+                <w:sz w:val="20"/>
+              </w:rPr>
+              <w:t xml:space="preserve">  </w:t>
+            </w:r>
+            <w:proofErr w:type="spellStart"/>
+            <w:proofErr w:type="gramStart"/>
+            <w:r>
+              <w:rPr>
+                <w:rFonts w:ascii="Arial" w:hAnsi="Arial" w:cs="Arial"/>
+                <w:color w:val="C00000"/>
+                <w:sz w:val="20"/>
+              </w:rPr>
+              <w:t>Print</w:t>
+            </w:r>
+            <w:proofErr w:type="spellEnd"/>
+            <w:r>
+              <w:rPr>
+                <w:rFonts w:ascii="Arial" w:hAnsi="Arial" w:cs="Arial"/>
+                <w:color w:val="C00000"/>
+                <w:sz w:val="20"/>
+              </w:rPr>
+              <w:t>(</w:t>
+            </w:r>
+            <w:proofErr w:type="gramEnd"/>
+            <w:r>
+              <w:rPr>
+                <w:rFonts w:ascii="Arial" w:hAnsi="Arial" w:cs="Arial"/>
+                <w:color w:val="C00000"/>
+                <w:sz w:val="20"/>
+              </w:rPr>
+              <w:t>“Tus huevos serán revueltos”)</w:t>
+            </w:r>
+          </w:p>
+          <w:p>
+            <w:pPr>
+              <w:pStyle w:val="Sinespaciado"/>
+              <w:rPr>
                 <w:b/>
                 <w:color w:val="C00000"/>
                 <w:sz w:val="20"/>
@@ -1443,26 +2100,40 @@
             <w:pPr>
               <w:pStyle w:val="Sinespaciado"/>
               <w:rPr>
+                <w:color w:val="FF0000"/>
+                <w:sz w:val="20"/>
+              </w:rPr>
+            </w:pPr>
+            <w:r>
+              <w:rPr>
                 <w:color w:val="000000" w:themeColor="text1"/>
                 <w:sz w:val="20"/>
               </w:rPr>
-            </w:pPr>
+              <w:t>¿Notaste algo diferente en este problema? Comparado con los otros problemas que has realizado, escribe qué diferencias encuentras.</w:t>
+            </w:r>
             <w:r>
               <w:rPr>
                 <w:color w:val="000000" w:themeColor="text1"/>
                 <w:sz w:val="20"/>
               </w:rPr>
-              <w:t>¿Notaste algo diferente en este problema?</w:t>
-            </w:r>
-            <w:bookmarkStart w:id="0" w:name="_GoBack"/>
-            <w:bookmarkEnd w:id="0"/>
-            <w:r>
-              <w:rPr>
-                <w:color w:val="000000" w:themeColor="text1"/>
-                <w:sz w:val="20"/>
-              </w:rPr>
-              <w:t xml:space="preserve"> Comparado con los otros problemas que has realizado, escribe qué diferencias encuentras.</w:t>
-            </w:r>
+              <w:t xml:space="preserve"> </w:t>
+            </w:r>
+            <w:r>
+              <w:rPr>
+                <w:color w:val="FF0000"/>
+                <w:sz w:val="20"/>
+              </w:rPr>
+              <w:t xml:space="preserve">NO se puede plasmar en operación </w:t>
+            </w:r>
+            <w:proofErr w:type="spellStart"/>
+            <w:r>
+              <w:rPr>
+                <w:color w:val="FF0000"/>
+                <w:sz w:val="20"/>
+              </w:rPr>
+              <w:t>matematica</w:t>
+            </w:r>
+            <w:proofErr w:type="spellEnd"/>
           </w:p>
           <w:p>
             <w:pPr>
@@ -2237,7 +2908,7 @@
 </file>
 
 <file path=customXml/itemProps1.xml><?xml version="1.0" encoding="utf-8"?>
-<ds:datastoreItem xmlns:ds="http://schemas.openxmlformats.org/officeDocument/2006/customXml" ds:itemID="{8265DB7D-5925-594C-8E6D-69EA22F5B450}">
+<ds:datastoreItem xmlns:ds="http://schemas.openxmlformats.org/officeDocument/2006/customXml" ds:itemID="{971CA935-5064-466D-8997-255531310D6D}">
   <ds:schemaRefs>
     <ds:schemaRef ds:uri="http://schemas.openxmlformats.org/officeDocument/2006/bibliography"/>
   </ds:schemaRefs>

</xml_diff>

<commit_message>
Guillermo De Anda Casas, 03
Resolví ejercicio EXTRA
</commit_message>
<xml_diff>
--- a/Tarea-01.docx
+++ b/Tarea-01.docx
@@ -4,7 +4,7 @@
   <w:body>
     <w:p>
       <w:pPr>
-        <w:pStyle w:val="Sinespaciado"/>
+        <w:pStyle w:val="NoSpacing"/>
         <w:rPr>
           <w:sz w:val="24"/>
         </w:rPr>
@@ -18,7 +18,7 @@
     </w:p>
     <w:p>
       <w:pPr>
-        <w:pStyle w:val="Sinespaciado"/>
+        <w:pStyle w:val="NoSpacing"/>
         <w:rPr>
           <w:sz w:val="24"/>
         </w:rPr>
@@ -32,7 +32,7 @@
     </w:p>
     <w:p>
       <w:pPr>
-        <w:pStyle w:val="Sinespaciado"/>
+        <w:pStyle w:val="NoSpacing"/>
         <w:shd w:val="clear" w:color="auto" w:fill="FDE9D9" w:themeFill="accent6" w:themeFillTint="33"/>
         <w:rPr>
           <w:sz w:val="24"/>
@@ -44,10 +44,16 @@
         </w:rPr>
         <w:t xml:space="preserve">Nombre del alumno: </w:t>
       </w:r>
-    </w:p>
-    <w:p>
-      <w:pPr>
-        <w:pStyle w:val="Sinespaciado"/>
+      <w:r>
+        <w:rPr>
+          <w:sz w:val="24"/>
+        </w:rPr>
+        <w:t>Guillermo De Anda Casas</w:t>
+      </w:r>
+    </w:p>
+    <w:p>
+      <w:pPr>
+        <w:pStyle w:val="NoSpacing"/>
         <w:shd w:val="clear" w:color="auto" w:fill="FDE9D9" w:themeFill="accent6" w:themeFillTint="33"/>
         <w:rPr>
           <w:sz w:val="24"/>
@@ -59,18 +65,24 @@
         </w:rPr>
         <w:t xml:space="preserve">Grupo: </w:t>
       </w:r>
-    </w:p>
-    <w:p>
-      <w:pPr>
-        <w:pStyle w:val="Sinespaciado"/>
+      <w:r>
         <w:rPr>
           <w:sz w:val="24"/>
         </w:rPr>
-      </w:pPr>
-    </w:p>
-    <w:p>
-      <w:pPr>
-        <w:pStyle w:val="Sinespaciado"/>
+        <w:t>03</w:t>
+      </w:r>
+    </w:p>
+    <w:p>
+      <w:pPr>
+        <w:pStyle w:val="NoSpacing"/>
+        <w:rPr>
+          <w:sz w:val="24"/>
+        </w:rPr>
+      </w:pPr>
+    </w:p>
+    <w:p>
+      <w:pPr>
+        <w:pStyle w:val="NoSpacing"/>
         <w:shd w:val="clear" w:color="auto" w:fill="984806" w:themeFill="accent6" w:themeFillShade="80"/>
         <w:jc w:val="center"/>
         <w:rPr>
@@ -106,12 +118,12 @@
     </w:p>
     <w:p>
       <w:pPr>
-        <w:pStyle w:val="Sinespaciado"/>
-      </w:pPr>
-    </w:p>
-    <w:p>
-      <w:pPr>
-        <w:pStyle w:val="Sinespaciado"/>
+        <w:pStyle w:val="NoSpacing"/>
+      </w:pPr>
+    </w:p>
+    <w:p>
+      <w:pPr>
+        <w:pStyle w:val="NoSpacing"/>
       </w:pPr>
       <w:r>
         <w:t xml:space="preserve">Clona el proyecto </w:t>
@@ -152,17 +164,17 @@
     </w:p>
     <w:p>
       <w:pPr>
-        <w:pStyle w:val="Sinespaciado"/>
-      </w:pPr>
-    </w:p>
-    <w:p>
-      <w:pPr>
-        <w:pStyle w:val="Sinespaciado"/>
-      </w:pPr>
-    </w:p>
-    <w:p>
-      <w:pPr>
-        <w:pStyle w:val="Sinespaciado"/>
+        <w:pStyle w:val="NoSpacing"/>
+      </w:pPr>
+    </w:p>
+    <w:p>
+      <w:pPr>
+        <w:pStyle w:val="NoSpacing"/>
+      </w:pPr>
+    </w:p>
+    <w:p>
+      <w:pPr>
+        <w:pStyle w:val="NoSpacing"/>
       </w:pPr>
       <w:r>
         <w:t>1</w:t>
@@ -207,7 +219,7 @@
     </w:p>
     <w:tbl>
       <w:tblPr>
-        <w:tblStyle w:val="Tablaconcuadrcula"/>
+        <w:tblStyle w:val="TableGrid"/>
         <w:tblW w:w="10173" w:type="dxa"/>
         <w:tblLook w:val="04A0" w:firstRow="1" w:lastRow="0" w:firstColumn="1" w:lastColumn="0" w:noHBand="0" w:noVBand="1"/>
       </w:tblPr>
@@ -221,18 +233,17 @@
           </w:tcPr>
           <w:p>
             <w:pPr>
-              <w:pStyle w:val="Sinespaciado"/>
-              <w:rPr>
-                <w:color w:val="C00000"/>
-                <w:sz w:val="20"/>
-              </w:rPr>
-            </w:pPr>
-          </w:p>
-          <w:p>
-            <w:pPr>
-              <w:pStyle w:val="Sinespaciado"/>
-              <w:rPr>
-                <w:i/>
+              <w:pStyle w:val="NoSpacing"/>
+              <w:rPr>
+                <w:color w:val="C00000"/>
+                <w:sz w:val="20"/>
+              </w:rPr>
+            </w:pPr>
+          </w:p>
+          <w:p>
+            <w:pPr>
+              <w:pStyle w:val="NoSpacing"/>
+              <w:rPr>
                 <w:color w:val="C00000"/>
                 <w:sz w:val="20"/>
               </w:rPr>
@@ -245,10 +256,26 @@
               </w:rPr>
               <w:t>La diferencia consiste en…</w:t>
             </w:r>
-          </w:p>
-          <w:p>
-            <w:pPr>
-              <w:pStyle w:val="Sinespaciado"/>
+            <w:r>
+              <w:rPr>
+                <w:i/>
+                <w:color w:val="C00000"/>
+                <w:sz w:val="20"/>
+              </w:rPr>
+              <w:t xml:space="preserve"> </w:t>
+            </w:r>
+            <w:r>
+              <w:rPr>
+                <w:i/>
+                <w:color w:val="C00000"/>
+                <w:sz w:val="20"/>
+              </w:rPr>
+              <w:t>un algoritmo es un conjunto de pasos a seguir de mamera precisa, definida y concisa. Un programa es el algoritmo escrito en un idioma de programación definido.</w:t>
+            </w:r>
+          </w:p>
+          <w:p>
+            <w:pPr>
+              <w:pStyle w:val="NoSpacing"/>
               <w:rPr>
                 <w:b/>
                 <w:color w:val="FF0000"/>
@@ -261,17 +288,17 @@
     </w:tbl>
     <w:p>
       <w:pPr>
-        <w:pStyle w:val="Sinespaciado"/>
-      </w:pPr>
-    </w:p>
-    <w:p>
-      <w:pPr>
-        <w:pStyle w:val="Sinespaciado"/>
-      </w:pPr>
-    </w:p>
-    <w:p>
-      <w:pPr>
-        <w:pStyle w:val="Sinespaciado"/>
+        <w:pStyle w:val="NoSpacing"/>
+      </w:pPr>
+    </w:p>
+    <w:p>
+      <w:pPr>
+        <w:pStyle w:val="NoSpacing"/>
+      </w:pPr>
+    </w:p>
+    <w:p>
+      <w:pPr>
+        <w:pStyle w:val="NoSpacing"/>
       </w:pPr>
       <w:r>
         <w:t>2</w:t>
@@ -312,7 +339,7 @@
     </w:p>
     <w:tbl>
       <w:tblPr>
-        <w:tblStyle w:val="Tablaconcuadrcula"/>
+        <w:tblStyle w:val="TableGrid"/>
         <w:tblW w:w="4617" w:type="pct"/>
         <w:tblLook w:val="04A0" w:firstRow="1" w:lastRow="0" w:firstColumn="1" w:lastColumn="0" w:noHBand="0" w:noVBand="1"/>
       </w:tblPr>
@@ -327,7 +354,7 @@
           </w:tcPr>
           <w:p>
             <w:pPr>
-              <w:pStyle w:val="Sinespaciado"/>
+              <w:pStyle w:val="NoSpacing"/>
             </w:pPr>
             <w:r>
               <w:t>Análisis.</w:t>
@@ -340,13 +367,53 @@
           </w:tcPr>
           <w:p>
             <w:pPr>
-              <w:pStyle w:val="Sinespaciado"/>
-              <w:rPr>
-                <w:i/>
-                <w:color w:val="C00000"/>
-                <w:sz w:val="20"/>
-              </w:rPr>
-            </w:pPr>
+              <w:pStyle w:val="NoSpacing"/>
+              <w:rPr>
+                <w:i/>
+                <w:color w:val="C00000"/>
+                <w:sz w:val="20"/>
+              </w:rPr>
+            </w:pPr>
+            <w:r>
+              <w:rPr>
+                <w:i/>
+                <w:color w:val="C00000"/>
+                <w:sz w:val="20"/>
+              </w:rPr>
+              <w:t>Leer y entender el problema y los datos que te dan.</w:t>
+            </w:r>
+            <w:r>
+              <w:rPr>
+                <w:i/>
+                <w:color w:val="C00000"/>
+                <w:sz w:val="20"/>
+              </w:rPr>
+              <w:t xml:space="preserve"> Establecer Entradas y Salidas.</w:t>
+            </w:r>
+            <w:r>
+              <w:rPr>
+                <w:i/>
+                <w:color w:val="C00000"/>
+                <w:sz w:val="20"/>
+              </w:rPr>
+              <w:t xml:space="preserve"> De igual manera se establece la relación entre ell</w:t>
+            </w:r>
+            <w:r>
+              <w:rPr>
+                <w:i/>
+                <w:color w:val="C00000"/>
+                <w:sz w:val="20"/>
+              </w:rPr>
+              <w:t>a</w:t>
+            </w:r>
+            <w:r>
+              <w:rPr>
+                <w:i/>
+                <w:color w:val="C00000"/>
+                <w:sz w:val="20"/>
+              </w:rPr>
+              <w:t>s para llegar al resultado que te piden.</w:t>
+            </w:r>
           </w:p>
         </w:tc>
       </w:tr>
@@ -357,7 +424,7 @@
           </w:tcPr>
           <w:p>
             <w:pPr>
-              <w:pStyle w:val="Sinespaciado"/>
+              <w:pStyle w:val="NoSpacing"/>
             </w:pPr>
             <w:r>
               <w:t>Programación</w:t>
@@ -373,13 +440,21 @@
           </w:tcPr>
           <w:p>
             <w:pPr>
-              <w:pStyle w:val="Sinespaciado"/>
-              <w:rPr>
-                <w:i/>
-                <w:color w:val="C00000"/>
-                <w:sz w:val="20"/>
-              </w:rPr>
-            </w:pPr>
+              <w:pStyle w:val="NoSpacing"/>
+              <w:rPr>
+                <w:i/>
+                <w:color w:val="C00000"/>
+                <w:sz w:val="20"/>
+              </w:rPr>
+            </w:pPr>
+            <w:r>
+              <w:rPr>
+                <w:i/>
+                <w:color w:val="C00000"/>
+                <w:sz w:val="20"/>
+              </w:rPr>
+              <w:t>Desarrollar un algoritmo con base en el análisis antes establecido, es decir, el procedimiento a seguir paso por paso.</w:t>
+            </w:r>
           </w:p>
         </w:tc>
       </w:tr>
@@ -390,7 +465,7 @@
           </w:tcPr>
           <w:p>
             <w:pPr>
-              <w:pStyle w:val="Sinespaciado"/>
+              <w:pStyle w:val="NoSpacing"/>
             </w:pPr>
             <w:r>
               <w:t>Codificación</w:t>
@@ -406,33 +481,41 @@
           </w:tcPr>
           <w:p>
             <w:pPr>
-              <w:pStyle w:val="Sinespaciado"/>
-              <w:rPr>
-                <w:i/>
-                <w:color w:val="C00000"/>
-                <w:sz w:val="20"/>
-              </w:rPr>
-            </w:pPr>
+              <w:pStyle w:val="NoSpacing"/>
+              <w:rPr>
+                <w:i/>
+                <w:color w:val="C00000"/>
+                <w:sz w:val="20"/>
+              </w:rPr>
+            </w:pPr>
+            <w:r>
+              <w:rPr>
+                <w:i/>
+                <w:color w:val="C00000"/>
+                <w:sz w:val="20"/>
+              </w:rPr>
+              <w:t>Transformar (traducir) el algoritmo a un programa y comprobar que funciona.</w:t>
+            </w:r>
           </w:p>
         </w:tc>
       </w:tr>
     </w:tbl>
     <w:p>
       <w:pPr>
-        <w:pStyle w:val="Sinespaciado"/>
-      </w:pPr>
-    </w:p>
-    <w:p>
-      <w:pPr>
-        <w:pStyle w:val="Sinespaciado"/>
-        <w:rPr>
-          <w:lang w:val="en-US"/>
-        </w:rPr>
-      </w:pPr>
-    </w:p>
-    <w:p>
-      <w:pPr>
-        <w:pStyle w:val="Sinespaciado"/>
+        <w:pStyle w:val="NoSpacing"/>
+      </w:pPr>
+    </w:p>
+    <w:p>
+      <w:pPr>
+        <w:pStyle w:val="NoSpacing"/>
+        <w:rPr>
+          <w:lang w:val="es-ES"/>
+        </w:rPr>
+      </w:pPr>
+    </w:p>
+    <w:p>
+      <w:pPr>
+        <w:pStyle w:val="NoSpacing"/>
       </w:pPr>
       <w:r>
         <w:t>3</w:t>
@@ -483,7 +566,7 @@
     </w:p>
     <w:tbl>
       <w:tblPr>
-        <w:tblStyle w:val="Tablaconcuadrcula"/>
+        <w:tblStyle w:val="TableGrid"/>
         <w:tblW w:w="0" w:type="auto"/>
         <w:tblLook w:val="04A0" w:firstRow="1" w:lastRow="0" w:firstColumn="1" w:lastColumn="0" w:noHBand="0" w:noVBand="1"/>
       </w:tblPr>
@@ -497,7 +580,7 @@
           </w:tcPr>
           <w:p>
             <w:pPr>
-              <w:pStyle w:val="Sinespaciado"/>
+              <w:pStyle w:val="NoSpacing"/>
               <w:rPr>
                 <w:rFonts w:eastAsia="Times New Roman" w:cs="Times New Roman"/>
                 <w:bCs/>
@@ -527,43 +610,59 @@
           </w:p>
           <w:p>
             <w:pPr>
-              <w:pStyle w:val="Sinespaciado"/>
+              <w:pStyle w:val="NoSpacing"/>
               <w:rPr>
                 <w:rFonts w:eastAsia="Times New Roman" w:cs="Times New Roman"/>
                 <w:bCs/>
               </w:rPr>
             </w:pPr>
-          </w:p>
-          <w:p>
-            <w:pPr>
-              <w:pStyle w:val="Sinespaciado"/>
+            <w:r>
               <w:rPr>
                 <w:rFonts w:eastAsia="Times New Roman" w:cs="Times New Roman"/>
                 <w:bCs/>
-                <w:i/>
-                <w:color w:val="FF0000"/>
-              </w:rPr>
-            </w:pPr>
-            <w:r>
+              </w:rPr>
+              <w:t>A&lt;R , C&gt;R</w:t>
+            </w:r>
+          </w:p>
+          <w:p>
+            <w:pPr>
+              <w:pStyle w:val="NoSpacing"/>
               <w:rPr>
                 <w:rFonts w:eastAsia="Times New Roman" w:cs="Times New Roman"/>
                 <w:bCs/>
-              </w:rPr>
-              <w:t>Respuesta:</w:t>
-            </w:r>
+                <w:i/>
+                <w:color w:val="FF0000"/>
+              </w:rPr>
+            </w:pPr>
             <w:r>
               <w:rPr>
                 <w:rFonts w:eastAsia="Times New Roman" w:cs="Times New Roman"/>
                 <w:bCs/>
+              </w:rPr>
+              <w:t>Respuesta:</w:t>
+            </w:r>
+            <w:r>
+              <w:rPr>
+                <w:rFonts w:eastAsia="Times New Roman" w:cs="Times New Roman"/>
+                <w:bCs/>
                 <w:i/>
                 <w:color w:val="FF0000"/>
               </w:rPr>
               <w:t xml:space="preserve"> </w:t>
             </w:r>
-          </w:p>
-          <w:p>
-            <w:pPr>
-              <w:pStyle w:val="Sinespaciado"/>
+            <w:r>
+              <w:rPr>
+                <w:rFonts w:eastAsia="Times New Roman" w:cs="Times New Roman"/>
+                <w:bCs/>
+                <w:i/>
+                <w:color w:val="FF0000"/>
+              </w:rPr>
+              <w:t>Ángela habla más bajo que Celia.</w:t>
+            </w:r>
+          </w:p>
+          <w:p>
+            <w:pPr>
+              <w:pStyle w:val="NoSpacing"/>
               <w:rPr>
                 <w:sz w:val="18"/>
               </w:rPr>
@@ -587,23 +686,34 @@
               </w:rPr>
               <w:t xml:space="preserve">  </w:t>
             </w:r>
+            <w:r>
+              <w:rPr>
+                <w:rFonts w:eastAsia="Times New Roman" w:cs="Times New Roman"/>
+                <w:bCs/>
+                <w:i/>
+                <w:color w:val="C00000"/>
+                <w:sz w:val="20"/>
+                <w:szCs w:val="20"/>
+              </w:rPr>
+              <w:t>La relación es simple, ya que Rosa es utilizada en ambas comparaciones. En la de Ángela, es más alta y en la de Celia es más baja, por lo que se concluye que Ángela es la que habla más bajo de todas.</w:t>
+            </w:r>
           </w:p>
         </w:tc>
       </w:tr>
     </w:tbl>
     <w:p>
       <w:pPr>
-        <w:pStyle w:val="Sinespaciado"/>
-      </w:pPr>
-    </w:p>
-    <w:p>
-      <w:pPr>
-        <w:pStyle w:val="Sinespaciado"/>
-      </w:pPr>
-    </w:p>
-    <w:p>
-      <w:pPr>
-        <w:pStyle w:val="Sinespaciado"/>
+        <w:pStyle w:val="NoSpacing"/>
+      </w:pPr>
+    </w:p>
+    <w:p>
+      <w:pPr>
+        <w:pStyle w:val="NoSpacing"/>
+      </w:pPr>
+    </w:p>
+    <w:p>
+      <w:pPr>
+        <w:pStyle w:val="NoSpacing"/>
       </w:pPr>
       <w:r>
         <w:t>4</w:t>
@@ -654,7 +764,7 @@
     </w:p>
     <w:tbl>
       <w:tblPr>
-        <w:tblStyle w:val="Tablaconcuadrcula"/>
+        <w:tblStyle w:val="TableGrid"/>
         <w:tblW w:w="0" w:type="auto"/>
         <w:tblLook w:val="04A0" w:firstRow="1" w:lastRow="0" w:firstColumn="1" w:lastColumn="0" w:noHBand="0" w:noVBand="1"/>
       </w:tblPr>
@@ -668,7 +778,7 @@
           </w:tcPr>
           <w:p>
             <w:pPr>
-              <w:pStyle w:val="Sinespaciado"/>
+              <w:pStyle w:val="NoSpacing"/>
               <w:rPr>
                 <w:rFonts w:eastAsia="Times New Roman" w:cs="Times New Roman"/>
                 <w:bCs/>
@@ -686,7 +796,7 @@
           </w:p>
           <w:p>
             <w:pPr>
-              <w:pStyle w:val="Sinespaciado"/>
+              <w:pStyle w:val="NoSpacing"/>
               <w:rPr>
                 <w:rFonts w:eastAsia="Times New Roman" w:cs="Times New Roman"/>
                 <w:bCs/>
@@ -697,7 +807,7 @@
           </w:p>
           <w:p>
             <w:pPr>
-              <w:pStyle w:val="Sinespaciado"/>
+              <w:pStyle w:val="NoSpacing"/>
               <w:rPr>
                 <w:rFonts w:eastAsia="Times New Roman" w:cs="Times New Roman"/>
                 <w:bCs/>
@@ -725,26 +835,28 @@
               </w:rPr>
               <w:t xml:space="preserve">  </w:t>
             </w:r>
-          </w:p>
-          <w:p>
-            <w:pPr>
-              <w:pStyle w:val="Sinespaciado"/>
+            <w:r>
               <w:rPr>
                 <w:rFonts w:eastAsia="Times New Roman" w:cs="Times New Roman"/>
                 <w:bCs/>
+                <w:i/>
+                <w:color w:val="C00000"/>
                 <w:sz w:val="20"/>
                 <w:szCs w:val="20"/>
               </w:rPr>
-            </w:pPr>
-            <w:r>
+              <w:t>Alejandro y Benito viajan en un medio de transporte que no está especificado en el problema (“Tren”). Andrés y Darío viajan en Avión. Carlos y Tomás viajan en Coche. Por lo tanto, Tomás viaja en Coche.</w:t>
+            </w:r>
+          </w:p>
+          <w:p>
+            <w:pPr>
+              <w:pStyle w:val="NoSpacing"/>
               <w:rPr>
                 <w:rFonts w:eastAsia="Times New Roman" w:cs="Times New Roman"/>
                 <w:bCs/>
                 <w:sz w:val="20"/>
                 <w:szCs w:val="20"/>
               </w:rPr>
-              <w:t>Explica (</w:t>
-            </w:r>
+            </w:pPr>
             <w:r>
               <w:rPr>
                 <w:rFonts w:eastAsia="Times New Roman" w:cs="Times New Roman"/>
@@ -752,7 +864,8 @@
                 <w:sz w:val="20"/>
                 <w:szCs w:val="20"/>
               </w:rPr>
-              <w:t>agrega</w:t>
+              <w:lastRenderedPageBreak/>
+              <w:t>Explica (</w:t>
             </w:r>
             <w:r>
               <w:rPr>
@@ -761,7 +874,7 @@
                 <w:sz w:val="20"/>
                 <w:szCs w:val="20"/>
               </w:rPr>
-              <w:t xml:space="preserve"> la foto </w:t>
+              <w:t>agrega</w:t>
             </w:r>
             <w:r>
               <w:rPr>
@@ -770,7 +883,7 @@
                 <w:sz w:val="20"/>
                 <w:szCs w:val="20"/>
               </w:rPr>
-              <w:t>que muestr</w:t>
+              <w:t xml:space="preserve"> la foto </w:t>
             </w:r>
             <w:r>
               <w:rPr>
@@ -779,7 +892,7 @@
                 <w:sz w:val="20"/>
                 <w:szCs w:val="20"/>
               </w:rPr>
-              <w:t>a</w:t>
+              <w:t>que muestr</w:t>
             </w:r>
             <w:r>
               <w:rPr>
@@ -788,7 +901,7 @@
                 <w:sz w:val="20"/>
                 <w:szCs w:val="20"/>
               </w:rPr>
-              <w:t xml:space="preserve"> cómo llegaste a la</w:t>
+              <w:t>a</w:t>
             </w:r>
             <w:r>
               <w:rPr>
@@ -797,18 +910,71 @@
                 <w:sz w:val="20"/>
                 <w:szCs w:val="20"/>
               </w:rPr>
-              <w:t xml:space="preserve"> solución):</w:t>
+              <w:t xml:space="preserve"> cómo llegaste a la</w:t>
             </w:r>
             <w:r>
               <w:rPr>
                 <w:rFonts w:eastAsia="Times New Roman" w:cs="Times New Roman"/>
                 <w:bCs/>
-                <w:i/>
-                <w:color w:val="C00000"/>
                 <w:sz w:val="20"/>
                 <w:szCs w:val="20"/>
               </w:rPr>
+              <w:t xml:space="preserve"> solución):</w:t>
+            </w:r>
+            <w:r>
+              <w:rPr>
+                <w:rFonts w:eastAsia="Times New Roman" w:cs="Times New Roman"/>
+                <w:bCs/>
+                <w:i/>
+                <w:color w:val="C00000"/>
+                <w:sz w:val="20"/>
+                <w:szCs w:val="20"/>
+              </w:rPr>
               <w:t xml:space="preserve">  </w:t>
+            </w:r>
+            <w:r>
+              <w:rPr>
+                <w:rFonts w:eastAsia="Times New Roman" w:cs="Times New Roman"/>
+                <w:bCs/>
+                <w:noProof/>
+                <w:sz w:val="20"/>
+                <w:szCs w:val="20"/>
+              </w:rPr>
+              <w:drawing>
+                <wp:inline distT="0" distB="0" distL="0" distR="0" wp14:anchorId="0AD60C4C" wp14:editId="5F0F6459">
+                  <wp:extent cx="2211013" cy="1244463"/>
+                  <wp:effectExtent l="635" t="0" r="0" b="0"/>
+                  <wp:docPr id="1" name="Picture 1"/>
+                  <wp:cNvGraphicFramePr>
+                    <a:graphicFrameLocks xmlns:a="http://schemas.openxmlformats.org/drawingml/2006/main" noChangeAspect="1"/>
+                  </wp:cNvGraphicFramePr>
+                  <a:graphic xmlns:a="http://schemas.openxmlformats.org/drawingml/2006/main">
+                    <a:graphicData uri="http://schemas.openxmlformats.org/drawingml/2006/picture">
+                      <pic:pic xmlns:pic="http://schemas.openxmlformats.org/drawingml/2006/picture">
+                        <pic:nvPicPr>
+                          <pic:cNvPr id="1" name="0128A70C-ED47-4731-9DEB-4E8BAA92AFA9.JPG"/>
+                          <pic:cNvPicPr/>
+                        </pic:nvPicPr>
+                        <pic:blipFill>
+                          <a:blip r:embed="rId5"/>
+                          <a:stretch>
+                            <a:fillRect/>
+                          </a:stretch>
+                        </pic:blipFill>
+                        <pic:spPr>
+                          <a:xfrm rot="5400000">
+                            <a:off x="0" y="0"/>
+                            <a:ext cx="2219260" cy="1249105"/>
+                          </a:xfrm>
+                          <a:prstGeom prst="rect">
+                            <a:avLst/>
+                          </a:prstGeom>
+                        </pic:spPr>
+                      </pic:pic>
+                    </a:graphicData>
+                  </a:graphic>
+                </wp:inline>
+              </w:drawing>
             </w:r>
           </w:p>
         </w:tc>
@@ -816,57 +982,12 @@
     </w:tbl>
     <w:p>
       <w:pPr>
-        <w:pStyle w:val="Sinespaciado"/>
-      </w:pPr>
-    </w:p>
-    <w:p>
-      <w:pPr>
-        <w:pStyle w:val="Sinespaciado"/>
-      </w:pPr>
-    </w:p>
-    <w:p>
-      <w:pPr>
-        <w:pStyle w:val="Sinespaciado"/>
-      </w:pPr>
-    </w:p>
-    <w:p>
-      <w:pPr>
-        <w:pStyle w:val="Sinespaciado"/>
-      </w:pPr>
-    </w:p>
-    <w:p>
-      <w:pPr>
-        <w:pStyle w:val="Sinespaciado"/>
-      </w:pPr>
-    </w:p>
-    <w:p>
-      <w:pPr>
-        <w:pStyle w:val="Sinespaciado"/>
-      </w:pPr>
-    </w:p>
-    <w:p>
-      <w:pPr>
-        <w:pStyle w:val="Sinespaciado"/>
-      </w:pPr>
-    </w:p>
-    <w:p>
-      <w:pPr>
-        <w:pStyle w:val="Sinespaciado"/>
-      </w:pPr>
-    </w:p>
-    <w:p>
-      <w:pPr>
-        <w:pStyle w:val="Sinespaciado"/>
-      </w:pPr>
-    </w:p>
-    <w:p>
-      <w:pPr>
-        <w:pStyle w:val="Sinespaciado"/>
-      </w:pPr>
-    </w:p>
-    <w:p>
-      <w:pPr>
-        <w:pStyle w:val="Sinespaciado"/>
+        <w:pStyle w:val="NoSpacing"/>
+      </w:pPr>
+    </w:p>
+    <w:p>
+      <w:pPr>
+        <w:pStyle w:val="NoSpacing"/>
       </w:pPr>
       <w:r>
         <w:t>&gt;&gt;&gt; Continúa en la siguiente página.</w:t>
@@ -874,22 +995,12 @@
     </w:p>
     <w:p>
       <w:pPr>
-        <w:pStyle w:val="Sinespaciado"/>
-      </w:pPr>
-    </w:p>
-    <w:p>
-      <w:pPr>
-        <w:pStyle w:val="Sinespaciado"/>
-      </w:pPr>
-    </w:p>
-    <w:p>
-      <w:pPr>
-        <w:pStyle w:val="Sinespaciado"/>
-      </w:pPr>
-    </w:p>
-    <w:p>
-      <w:pPr>
-        <w:pStyle w:val="Sinespaciado"/>
+        <w:pStyle w:val="NoSpacing"/>
+      </w:pPr>
+    </w:p>
+    <w:p>
+      <w:pPr>
+        <w:pStyle w:val="NoSpacing"/>
       </w:pPr>
       <w:r>
         <w:t>5</w:t>
@@ -903,7 +1014,7 @@
     </w:p>
     <w:p>
       <w:pPr>
-        <w:pStyle w:val="Sinespaciado"/>
+        <w:pStyle w:val="NoSpacing"/>
         <w:rPr>
           <w:b/>
           <w:i/>
@@ -992,7 +1103,7 @@
     </w:p>
     <w:tbl>
       <w:tblPr>
-        <w:tblStyle w:val="Tablaconcuadrcula"/>
+        <w:tblStyle w:val="TableGrid"/>
         <w:tblW w:w="0" w:type="auto"/>
         <w:tblLook w:val="04A0" w:firstRow="1" w:lastRow="0" w:firstColumn="1" w:lastColumn="0" w:noHBand="0" w:noVBand="1"/>
       </w:tblPr>
@@ -1006,7 +1117,7 @@
           </w:tcPr>
           <w:p>
             <w:pPr>
-              <w:pStyle w:val="Sinespaciado"/>
+              <w:pStyle w:val="NoSpacing"/>
               <w:rPr>
                 <w:b/>
                 <w:color w:val="C00000"/>
@@ -1024,7 +1135,7 @@
           </w:p>
           <w:p>
             <w:pPr>
-              <w:pStyle w:val="Sinespaciado"/>
+              <w:pStyle w:val="NoSpacing"/>
               <w:rPr>
                 <w:color w:val="C00000"/>
                 <w:sz w:val="20"/>
@@ -1037,11 +1148,61 @@
               </w:rPr>
               <w:t>Entradas:</w:t>
             </w:r>
-          </w:p>
-          <w:p>
-            <w:pPr>
-              <w:pStyle w:val="Sinespaciado"/>
-              <w:rPr>
+            <w:r>
+              <w:rPr>
+                <w:color w:val="C00000"/>
+                <w:sz w:val="20"/>
+              </w:rPr>
+              <w:t xml:space="preserve"> </w:t>
+            </w:r>
+            <w:r>
+              <w:rPr>
+                <w:i/>
+                <w:color w:val="C00000"/>
+                <w:sz w:val="20"/>
+              </w:rPr>
+              <w:t>Años (</w:t>
+            </w:r>
+            <w:r>
+              <w:rPr>
+                <w:b/>
+                <w:i/>
+                <w:color w:val="C00000"/>
+                <w:sz w:val="20"/>
+              </w:rPr>
+              <w:t>A</w:t>
+            </w:r>
+            <w:r>
+              <w:rPr>
+                <w:i/>
+                <w:color w:val="C00000"/>
+                <w:sz w:val="20"/>
+              </w:rPr>
+              <w:t>) , Meses (</w:t>
+            </w:r>
+            <w:r>
+              <w:rPr>
+                <w:b/>
+                <w:i/>
+                <w:color w:val="C00000"/>
+                <w:sz w:val="20"/>
+              </w:rPr>
+              <w:t>M</w:t>
+            </w:r>
+            <w:r>
+              <w:rPr>
+                <w:i/>
+                <w:color w:val="C00000"/>
+                <w:sz w:val="20"/>
+              </w:rPr>
+              <w:t>)</w:t>
+            </w:r>
+          </w:p>
+          <w:p>
+            <w:pPr>
+              <w:pStyle w:val="NoSpacing"/>
+              <w:rPr>
+                <w:i/>
                 <w:color w:val="C00000"/>
                 <w:sz w:val="20"/>
               </w:rPr>
@@ -1053,10 +1214,42 @@
               </w:rPr>
               <w:t>Salidas:</w:t>
             </w:r>
-          </w:p>
-          <w:p>
-            <w:pPr>
-              <w:pStyle w:val="Sinespaciado"/>
+            <w:r>
+              <w:rPr>
+                <w:color w:val="C00000"/>
+                <w:sz w:val="20"/>
+              </w:rPr>
+              <w:t xml:space="preserve"> </w:t>
+            </w:r>
+            <w:r>
+              <w:rPr>
+                <w:i/>
+                <w:color w:val="C00000"/>
+                <w:sz w:val="20"/>
+              </w:rPr>
+              <w:t>Días de vida (</w:t>
+            </w:r>
+            <w:r>
+              <w:rPr>
+                <w:b/>
+                <w:i/>
+                <w:color w:val="C00000"/>
+                <w:sz w:val="20"/>
+              </w:rPr>
+              <w:t>D</w:t>
+            </w:r>
+            <w:r>
+              <w:rPr>
+                <w:i/>
+                <w:color w:val="C00000"/>
+                <w:sz w:val="20"/>
+              </w:rPr>
+              <w:t>)</w:t>
+            </w:r>
+          </w:p>
+          <w:p>
+            <w:pPr>
+              <w:pStyle w:val="NoSpacing"/>
               <w:rPr>
                 <w:i/>
                 <w:color w:val="C00000"/>
@@ -1069,6 +1262,96 @@
                 <w:sz w:val="20"/>
               </w:rPr>
               <w:t>Relación E/S:</w:t>
+            </w:r>
+            <w:r>
+              <w:rPr>
+                <w:color w:val="C00000"/>
+                <w:sz w:val="20"/>
+              </w:rPr>
+              <w:t xml:space="preserve"> </w:t>
+            </w:r>
+            <w:r>
+              <w:rPr>
+                <w:i/>
+                <w:color w:val="C00000"/>
+                <w:sz w:val="20"/>
+              </w:rPr>
+              <w:t>(</w:t>
+            </w:r>
+            <w:r>
+              <w:rPr>
+                <w:b/>
+                <w:i/>
+                <w:color w:val="C00000"/>
+                <w:sz w:val="20"/>
+              </w:rPr>
+              <w:t>A</w:t>
+            </w:r>
+            <w:r>
+              <w:rPr>
+                <w:i/>
+                <w:color w:val="C00000"/>
+                <w:sz w:val="20"/>
+              </w:rPr>
+              <w:t>)</w:t>
+            </w:r>
+            <w:r>
+              <w:rPr>
+                <w:i/>
+                <w:color w:val="C00000"/>
+                <w:sz w:val="20"/>
+              </w:rPr>
+              <w:t>*</w:t>
+            </w:r>
+            <w:r>
+              <w:rPr>
+                <w:i/>
+                <w:color w:val="C00000"/>
+                <w:sz w:val="20"/>
+              </w:rPr>
+              <w:t>(365) + (</w:t>
+            </w:r>
+            <w:r>
+              <w:rPr>
+                <w:b/>
+                <w:i/>
+                <w:color w:val="C00000"/>
+                <w:sz w:val="20"/>
+              </w:rPr>
+              <w:t>M</w:t>
+            </w:r>
+            <w:r>
+              <w:rPr>
+                <w:i/>
+                <w:color w:val="C00000"/>
+                <w:sz w:val="20"/>
+              </w:rPr>
+              <w:t>)</w:t>
+            </w:r>
+            <w:r>
+              <w:rPr>
+                <w:i/>
+                <w:color w:val="C00000"/>
+                <w:sz w:val="20"/>
+              </w:rPr>
+              <w:t>*</w:t>
+            </w:r>
+            <w:r>
+              <w:rPr>
+                <w:i/>
+                <w:color w:val="C00000"/>
+                <w:sz w:val="20"/>
+              </w:rPr>
+              <w:t xml:space="preserve">(30) = </w:t>
+            </w:r>
+            <w:r>
+              <w:rPr>
+                <w:b/>
+                <w:i/>
+                <w:color w:val="C00000"/>
+                <w:sz w:val="20"/>
+              </w:rPr>
+              <w:t>D</w:t>
             </w:r>
           </w:p>
         </w:tc>
@@ -1080,7 +1363,7 @@
           </w:tcPr>
           <w:p>
             <w:pPr>
-              <w:pStyle w:val="Sinespaciado"/>
+              <w:pStyle w:val="NoSpacing"/>
               <w:rPr>
                 <w:b/>
                 <w:color w:val="C00000"/>
@@ -1114,13 +1397,205 @@
           </w:p>
           <w:p>
             <w:pPr>
-              <w:pStyle w:val="Sinespaciado"/>
-              <w:rPr>
-                <w:b/>
-                <w:color w:val="C00000"/>
-                <w:sz w:val="20"/>
-              </w:rPr>
-            </w:pPr>
+              <w:pStyle w:val="NoSpacing"/>
+              <w:rPr>
+                <w:b/>
+                <w:i/>
+                <w:color w:val="C00000"/>
+                <w:sz w:val="20"/>
+              </w:rPr>
+            </w:pPr>
+            <w:r>
+              <w:rPr>
+                <w:i/>
+                <w:color w:val="C00000"/>
+                <w:sz w:val="20"/>
+              </w:rPr>
+              <w:t>1.- Leer</w:t>
+            </w:r>
+            <w:r>
+              <w:rPr>
+                <w:b/>
+                <w:i/>
+                <w:color w:val="C00000"/>
+                <w:sz w:val="20"/>
+              </w:rPr>
+              <w:t xml:space="preserve"> A</w:t>
+            </w:r>
+          </w:p>
+          <w:p>
+            <w:pPr>
+              <w:pStyle w:val="NoSpacing"/>
+              <w:rPr>
+                <w:b/>
+                <w:i/>
+                <w:color w:val="C00000"/>
+                <w:sz w:val="20"/>
+              </w:rPr>
+            </w:pPr>
+            <w:r>
+              <w:rPr>
+                <w:i/>
+                <w:color w:val="C00000"/>
+                <w:sz w:val="20"/>
+              </w:rPr>
+              <w:t>2.- Leer</w:t>
+            </w:r>
+            <w:r>
+              <w:rPr>
+                <w:b/>
+                <w:i/>
+                <w:color w:val="C00000"/>
+                <w:sz w:val="20"/>
+              </w:rPr>
+              <w:t xml:space="preserve"> M</w:t>
+            </w:r>
+          </w:p>
+          <w:p>
+            <w:pPr>
+              <w:pStyle w:val="NoSpacing"/>
+              <w:rPr>
+                <w:b/>
+                <w:i/>
+                <w:color w:val="C00000"/>
+                <w:sz w:val="20"/>
+              </w:rPr>
+            </w:pPr>
+            <w:r>
+              <w:rPr>
+                <w:i/>
+                <w:color w:val="C00000"/>
+                <w:sz w:val="20"/>
+              </w:rPr>
+              <w:t>3.- Calcular</w:t>
+            </w:r>
+            <w:r>
+              <w:rPr>
+                <w:b/>
+                <w:i/>
+                <w:color w:val="C00000"/>
+                <w:sz w:val="20"/>
+              </w:rPr>
+              <w:t xml:space="preserve"> D </w:t>
+            </w:r>
+            <w:r>
+              <w:rPr>
+                <w:i/>
+                <w:color w:val="C00000"/>
+                <w:sz w:val="20"/>
+              </w:rPr>
+              <w:t>-&gt; [(</w:t>
+            </w:r>
+            <w:r>
+              <w:rPr>
+                <w:b/>
+                <w:i/>
+                <w:color w:val="C00000"/>
+                <w:sz w:val="20"/>
+              </w:rPr>
+              <w:t>A</w:t>
+            </w:r>
+            <w:r>
+              <w:rPr>
+                <w:i/>
+                <w:color w:val="C00000"/>
+                <w:sz w:val="20"/>
+              </w:rPr>
+              <w:t>)</w:t>
+            </w:r>
+            <w:r>
+              <w:rPr>
+                <w:i/>
+                <w:color w:val="C00000"/>
+                <w:sz w:val="20"/>
+              </w:rPr>
+              <w:t>*</w:t>
+            </w:r>
+            <w:r>
+              <w:rPr>
+                <w:i/>
+                <w:color w:val="C00000"/>
+                <w:sz w:val="20"/>
+              </w:rPr>
+              <w:t>(365) + (</w:t>
+            </w:r>
+            <w:r>
+              <w:rPr>
+                <w:b/>
+                <w:i/>
+                <w:color w:val="C00000"/>
+                <w:sz w:val="20"/>
+              </w:rPr>
+              <w:t>M</w:t>
+            </w:r>
+            <w:r>
+              <w:rPr>
+                <w:i/>
+                <w:color w:val="C00000"/>
+                <w:sz w:val="20"/>
+              </w:rPr>
+              <w:t>)</w:t>
+            </w:r>
+            <w:r>
+              <w:rPr>
+                <w:i/>
+                <w:color w:val="C00000"/>
+                <w:sz w:val="20"/>
+              </w:rPr>
+              <w:t>*</w:t>
+            </w:r>
+            <w:r>
+              <w:rPr>
+                <w:i/>
+                <w:color w:val="C00000"/>
+                <w:sz w:val="20"/>
+              </w:rPr>
+              <w:t xml:space="preserve">(30) = </w:t>
+            </w:r>
+            <w:r>
+              <w:rPr>
+                <w:b/>
+                <w:i/>
+                <w:color w:val="C00000"/>
+                <w:sz w:val="20"/>
+              </w:rPr>
+              <w:t>D</w:t>
+            </w:r>
+            <w:r>
+              <w:rPr>
+                <w:i/>
+                <w:color w:val="C00000"/>
+                <w:sz w:val="20"/>
+              </w:rPr>
+              <w:t>]</w:t>
+            </w:r>
+          </w:p>
+          <w:p>
+            <w:pPr>
+              <w:pStyle w:val="NoSpacing"/>
+              <w:rPr>
+                <w:b/>
+                <w:color w:val="C00000"/>
+                <w:sz w:val="20"/>
+              </w:rPr>
+            </w:pPr>
+            <w:r>
+              <w:rPr>
+                <w:i/>
+                <w:color w:val="C00000"/>
+                <w:sz w:val="20"/>
+              </w:rPr>
+              <w:t>4.- Imprimir</w:t>
+            </w:r>
+            <w:r>
+              <w:rPr>
+                <w:b/>
+                <w:i/>
+                <w:color w:val="C00000"/>
+                <w:sz w:val="20"/>
+              </w:rPr>
+              <w:t xml:space="preserve"> D</w:t>
+            </w:r>
           </w:p>
         </w:tc>
       </w:tr>
@@ -1131,7 +1606,7 @@
           </w:tcPr>
           <w:p>
             <w:pPr>
-              <w:pStyle w:val="Sinespaciado"/>
+              <w:pStyle w:val="NoSpacing"/>
               <w:rPr>
                 <w:color w:val="000000" w:themeColor="text1"/>
                 <w:sz w:val="20"/>
@@ -1161,35 +1636,77 @@
           </w:p>
           <w:p>
             <w:pPr>
-              <w:pStyle w:val="Sinespaciado"/>
-              <w:rPr>
-                <w:b/>
-                <w:color w:val="C00000"/>
-                <w:sz w:val="20"/>
-              </w:rPr>
-            </w:pPr>
+              <w:pStyle w:val="NoSpacing"/>
+              <w:rPr>
+                <w:i/>
+                <w:color w:val="C00000"/>
+                <w:sz w:val="20"/>
+              </w:rPr>
+            </w:pPr>
+            <w:r>
+              <w:rPr>
+                <w:i/>
+                <w:color w:val="C00000"/>
+                <w:sz w:val="20"/>
+              </w:rPr>
+              <w:t xml:space="preserve">Para calcular la cantidad de años bisiestos, dividiría </w:t>
+            </w:r>
+            <w:r>
+              <w:rPr>
+                <w:b/>
+                <w:i/>
+                <w:color w:val="C00000"/>
+                <w:sz w:val="20"/>
+              </w:rPr>
+              <w:t xml:space="preserve">A </w:t>
+            </w:r>
+            <w:r>
+              <w:rPr>
+                <w:i/>
+                <w:color w:val="C00000"/>
+                <w:sz w:val="20"/>
+              </w:rPr>
+              <w:t xml:space="preserve">entre 4 (para darme una idea de cuántos años bisiestos ha habido en el transcurso de su vida). Posteriormente, por cada año bisiesto, sumaría un día a </w:t>
+            </w:r>
+            <w:r>
+              <w:rPr>
+                <w:b/>
+                <w:i/>
+                <w:color w:val="C00000"/>
+                <w:sz w:val="20"/>
+              </w:rPr>
+              <w:t>D</w:t>
+            </w:r>
+            <w:r>
+              <w:rPr>
+                <w:i/>
+                <w:color w:val="C00000"/>
+                <w:sz w:val="20"/>
+              </w:rPr>
+              <w:t>.</w:t>
+            </w:r>
           </w:p>
         </w:tc>
       </w:tr>
     </w:tbl>
     <w:p>
       <w:pPr>
-        <w:pStyle w:val="Sinespaciado"/>
-      </w:pPr>
-    </w:p>
-    <w:p>
-      <w:pPr>
-        <w:pStyle w:val="Sinespaciado"/>
-      </w:pPr>
-    </w:p>
-    <w:p>
-      <w:pPr>
-        <w:pStyle w:val="Sinespaciado"/>
-      </w:pPr>
-    </w:p>
-    <w:p>
-      <w:pPr>
-        <w:pStyle w:val="Sinespaciado"/>
+        <w:pStyle w:val="NoSpacing"/>
+      </w:pPr>
+    </w:p>
+    <w:p>
+      <w:pPr>
+        <w:pStyle w:val="NoSpacing"/>
+      </w:pPr>
+    </w:p>
+    <w:p>
+      <w:pPr>
+        <w:pStyle w:val="NoSpacing"/>
+      </w:pPr>
+    </w:p>
+    <w:p>
+      <w:pPr>
+        <w:pStyle w:val="NoSpacing"/>
         <w:rPr>
           <w:i/>
         </w:rPr>
@@ -1203,7 +1720,7 @@
     </w:p>
     <w:p>
       <w:pPr>
-        <w:pStyle w:val="Sinespaciado"/>
+        <w:pStyle w:val="NoSpacing"/>
       </w:pPr>
       <w:r>
         <w:t xml:space="preserve">Resuelve el siguiente problema aplicando la etapa de </w:t>
@@ -1220,7 +1737,7 @@
     </w:p>
     <w:p>
       <w:pPr>
-        <w:pStyle w:val="Sinespaciado"/>
+        <w:pStyle w:val="NoSpacing"/>
         <w:rPr>
           <w:b/>
           <w:i/>
@@ -1231,85 +1748,71 @@
           <w:b/>
           <w:i/>
         </w:rPr>
-        <w:t>Necesitamos indicarle a un robot que prepare el desayuno</w:t>
-      </w:r>
-      <w:r>
+        <w:t>Necesitamos indicarle a un robot que prepare el desayuno. Hay dos opciones: un huevo estrellado o un huevo revuelto.</w:t>
+      </w:r>
+      <w:r>
+        <w:t xml:space="preserve"> </w:t>
+      </w:r>
+      <w:r>
+        <w:rPr>
+          <w:i/>
+          <w:sz w:val="16"/>
+        </w:rPr>
+        <w:t>(</w:t>
+      </w:r>
+      <w:r>
+        <w:rPr>
+          <w:i/>
+          <w:sz w:val="16"/>
+        </w:rPr>
+        <w:t>10</w:t>
+      </w:r>
+      <w:r>
+        <w:rPr>
+          <w:i/>
+          <w:sz w:val="16"/>
+        </w:rPr>
+        <w:t>0</w:t>
+      </w:r>
+      <w:r>
+        <w:rPr>
+          <w:i/>
+          <w:sz w:val="16"/>
+        </w:rPr>
+        <w:t xml:space="preserve"> puntos)</w:t>
+      </w:r>
+    </w:p>
+    <w:p>
+      <w:pPr>
+        <w:pStyle w:val="NoSpacing"/>
+      </w:pPr>
+    </w:p>
+    <w:p>
+      <w:pPr>
+        <w:pStyle w:val="NoSpacing"/>
         <w:rPr>
           <w:b/>
           <w:i/>
         </w:rPr>
-        <w:t>.</w:t>
-      </w:r>
+      </w:pPr>
       <w:r>
         <w:rPr>
           <w:b/>
           <w:i/>
         </w:rPr>
-        <w:t xml:space="preserve"> Hay dos opciones: un huevo estrellado o un huevo revuelto.</w:t>
-      </w:r>
-      <w:r>
-        <w:t xml:space="preserve"> </w:t>
-      </w:r>
-      <w:r>
-        <w:rPr>
-          <w:i/>
-          <w:sz w:val="16"/>
-        </w:rPr>
-        <w:t>(</w:t>
-      </w:r>
-      <w:r>
-        <w:rPr>
-          <w:i/>
-          <w:sz w:val="16"/>
-        </w:rPr>
-        <w:t>10</w:t>
-      </w:r>
-      <w:r>
-        <w:rPr>
-          <w:i/>
-          <w:sz w:val="16"/>
-        </w:rPr>
-        <w:t>0</w:t>
-      </w:r>
-      <w:r>
-        <w:rPr>
-          <w:i/>
-          <w:sz w:val="16"/>
-        </w:rPr>
-        <w:t xml:space="preserve"> puntos)</w:t>
-      </w:r>
-    </w:p>
-    <w:p>
-      <w:pPr>
-        <w:pStyle w:val="Sinespaciado"/>
-      </w:pPr>
-    </w:p>
-    <w:p>
-      <w:pPr>
-        <w:pStyle w:val="Sinespaciado"/>
+        <w:t xml:space="preserve">Si </w:t>
+      </w:r>
+      <w:r>
         <w:rPr>
           <w:b/>
           <w:i/>
         </w:rPr>
-      </w:pPr>
-      <w:r>
-        <w:rPr>
-          <w:b/>
-          <w:i/>
-        </w:rPr>
-        <w:t xml:space="preserve">Si </w:t>
-      </w:r>
-      <w:r>
-        <w:rPr>
-          <w:b/>
-          <w:i/>
-        </w:rPr>
         <w:t>decides resolver este ejercicio, índicalo en el comentario del Pull Request.</w:t>
       </w:r>
     </w:p>
     <w:p>
       <w:pPr>
-        <w:pStyle w:val="Sinespaciado"/>
+        <w:pStyle w:val="NoSpacing"/>
         <w:rPr>
           <w:b/>
           <w:i/>
@@ -1318,7 +1821,7 @@
     </w:p>
     <w:tbl>
       <w:tblPr>
-        <w:tblStyle w:val="Tablaconcuadrcula"/>
+        <w:tblStyle w:val="TableGrid"/>
         <w:tblW w:w="0" w:type="auto"/>
         <w:tblLook w:val="04A0" w:firstRow="1" w:lastRow="0" w:firstColumn="1" w:lastColumn="0" w:noHBand="0" w:noVBand="1"/>
       </w:tblPr>
@@ -1332,7 +1835,7 @@
           </w:tcPr>
           <w:p>
             <w:pPr>
-              <w:pStyle w:val="Sinespaciado"/>
+              <w:pStyle w:val="NoSpacing"/>
               <w:rPr>
                 <w:b/>
                 <w:color w:val="C00000"/>
@@ -1350,7 +1853,7 @@
           </w:p>
           <w:p>
             <w:pPr>
-              <w:pStyle w:val="Sinespaciado"/>
+              <w:pStyle w:val="NoSpacing"/>
               <w:rPr>
                 <w:color w:val="C00000"/>
                 <w:sz w:val="20"/>
@@ -1363,10 +1866,66 @@
               </w:rPr>
               <w:t>Entradas:</w:t>
             </w:r>
-          </w:p>
-          <w:p>
-            <w:pPr>
-              <w:pStyle w:val="Sinespaciado"/>
+            <w:r>
+              <w:rPr>
+                <w:color w:val="C00000"/>
+                <w:sz w:val="20"/>
+              </w:rPr>
+              <w:t xml:space="preserve"> </w:t>
+            </w:r>
+            <w:r>
+              <w:rPr>
+                <w:i/>
+                <w:color w:val="C00000"/>
+                <w:sz w:val="20"/>
+              </w:rPr>
+              <w:t>Huevo estrellado (</w:t>
+            </w:r>
+            <w:r>
+              <w:rPr>
+                <w:b/>
+                <w:i/>
+                <w:color w:val="C00000"/>
+                <w:sz w:val="20"/>
+              </w:rPr>
+              <w:t>E</w:t>
+            </w:r>
+            <w:r>
+              <w:rPr>
+                <w:i/>
+                <w:color w:val="C00000"/>
+                <w:sz w:val="20"/>
+              </w:rPr>
+              <w:t>) , Huevo revuelto (</w:t>
+            </w:r>
+            <w:r>
+              <w:rPr>
+                <w:b/>
+                <w:i/>
+                <w:color w:val="C00000"/>
+                <w:sz w:val="20"/>
+              </w:rPr>
+              <w:t>R</w:t>
+            </w:r>
+            <w:r>
+              <w:rPr>
+                <w:i/>
+                <w:color w:val="C00000"/>
+                <w:sz w:val="20"/>
+              </w:rPr>
+              <w:t>)</w:t>
+            </w:r>
+            <w:r>
+              <w:rPr>
+                <w:color w:val="C00000"/>
+                <w:sz w:val="20"/>
+              </w:rPr>
+              <w:t xml:space="preserve"> </w:t>
+            </w:r>
+          </w:p>
+          <w:p>
+            <w:pPr>
+              <w:pStyle w:val="NoSpacing"/>
               <w:rPr>
                 <w:color w:val="C00000"/>
                 <w:sz w:val="20"/>
@@ -1379,10 +1938,42 @@
               </w:rPr>
               <w:t>Salidas:</w:t>
             </w:r>
-          </w:p>
-          <w:p>
-            <w:pPr>
-              <w:pStyle w:val="Sinespaciado"/>
+            <w:r>
+              <w:rPr>
+                <w:color w:val="C00000"/>
+                <w:sz w:val="20"/>
+              </w:rPr>
+              <w:t xml:space="preserve"> </w:t>
+            </w:r>
+            <w:r>
+              <w:rPr>
+                <w:i/>
+                <w:color w:val="C00000"/>
+                <w:sz w:val="20"/>
+              </w:rPr>
+              <w:t>Desayuno (</w:t>
+            </w:r>
+            <w:r>
+              <w:rPr>
+                <w:b/>
+                <w:i/>
+                <w:color w:val="C00000"/>
+                <w:sz w:val="20"/>
+              </w:rPr>
+              <w:t>D</w:t>
+            </w:r>
+            <w:r>
+              <w:rPr>
+                <w:i/>
+                <w:color w:val="C00000"/>
+                <w:sz w:val="20"/>
+              </w:rPr>
+              <w:t>)</w:t>
+            </w:r>
+          </w:p>
+          <w:p>
+            <w:pPr>
+              <w:pStyle w:val="NoSpacing"/>
               <w:rPr>
                 <w:i/>
                 <w:color w:val="C00000"/>
@@ -1395,6 +1986,28 @@
                 <w:sz w:val="20"/>
               </w:rPr>
               <w:t>Relación E/S:</w:t>
+            </w:r>
+            <w:r>
+              <w:rPr>
+                <w:color w:val="C00000"/>
+                <w:sz w:val="20"/>
+              </w:rPr>
+              <w:t xml:space="preserve"> </w:t>
+            </w:r>
+            <w:r>
+              <w:rPr>
+                <w:i/>
+                <w:color w:val="C00000"/>
+                <w:sz w:val="20"/>
+              </w:rPr>
+              <w:t>No existe relación entre los dos posibles resultados, ya que no dependen de nada más que de la entrada que la persona que va a desayunar quiera.</w:t>
+            </w:r>
+            <w:r>
+              <w:rPr>
+                <w:color w:val="C00000"/>
+                <w:sz w:val="20"/>
+              </w:rPr>
+              <w:t xml:space="preserve"> </w:t>
             </w:r>
           </w:p>
         </w:tc>
@@ -1406,7 +2019,7 @@
           </w:tcPr>
           <w:p>
             <w:pPr>
-              <w:pStyle w:val="Sinespaciado"/>
+              <w:pStyle w:val="NoSpacing"/>
               <w:rPr>
                 <w:b/>
                 <w:color w:val="C00000"/>
@@ -1424,13 +2037,60 @@
           </w:p>
           <w:p>
             <w:pPr>
-              <w:pStyle w:val="Sinespaciado"/>
-              <w:rPr>
-                <w:b/>
-                <w:color w:val="C00000"/>
-                <w:sz w:val="20"/>
-              </w:rPr>
-            </w:pPr>
+              <w:pStyle w:val="NoSpacing"/>
+              <w:jc w:val="center"/>
+              <w:rPr>
+                <w:b/>
+                <w:color w:val="C00000"/>
+                <w:sz w:val="20"/>
+              </w:rPr>
+            </w:pPr>
+            <w:r>
+              <w:rPr>
+                <w:b/>
+                <w:noProof/>
+                <w:color w:val="C00000"/>
+                <w:sz w:val="20"/>
+              </w:rPr>
+              <w:lastRenderedPageBreak/>
+              <w:drawing>
+                <wp:inline distT="0" distB="0" distL="0" distR="0" wp14:anchorId="74896BC6" wp14:editId="42B2209B">
+                  <wp:extent cx="4015409" cy="4155205"/>
+                  <wp:effectExtent l="0" t="0" r="0" b="0"/>
+                  <wp:docPr id="2" name="Picture 2"/>
+                  <wp:cNvGraphicFramePr>
+                    <a:graphicFrameLocks xmlns:a="http://schemas.openxmlformats.org/drawingml/2006/main" noChangeAspect="1"/>
+                  </wp:cNvGraphicFramePr>
+                  <a:graphic xmlns:a="http://schemas.openxmlformats.org/drawingml/2006/main">
+                    <a:graphicData uri="http://schemas.openxmlformats.org/drawingml/2006/picture">
+                      <pic:pic xmlns:pic="http://schemas.openxmlformats.org/drawingml/2006/picture">
+                        <pic:nvPicPr>
+                          <pic:cNvPr id="2" name="IMG_0150.jpg"/>
+                          <pic:cNvPicPr/>
+                        </pic:nvPicPr>
+                        <pic:blipFill>
+                          <a:blip r:embed="rId6"/>
+                          <a:stretch>
+                            <a:fillRect/>
+                          </a:stretch>
+                        </pic:blipFill>
+                        <pic:spPr>
+                          <a:xfrm>
+                            <a:off x="0" y="0"/>
+                            <a:ext cx="4051015" cy="4192051"/>
+                          </a:xfrm>
+                          <a:prstGeom prst="rect">
+                            <a:avLst/>
+                          </a:prstGeom>
+                        </pic:spPr>
+                      </pic:pic>
+                    </a:graphicData>
+                  </a:graphic>
+                </wp:inline>
+              </w:drawing>
+            </w:r>
+            <w:bookmarkStart w:id="0" w:name="_GoBack"/>
+            <w:bookmarkEnd w:id="0"/>
           </w:p>
         </w:tc>
       </w:tr>
@@ -1441,7 +2101,7 @@
           </w:tcPr>
           <w:p>
             <w:pPr>
-              <w:pStyle w:val="Sinespaciado"/>
+              <w:pStyle w:val="NoSpacing"/>
               <w:rPr>
                 <w:color w:val="000000" w:themeColor="text1"/>
                 <w:sz w:val="20"/>
@@ -1452,21 +2112,31 @@
                 <w:color w:val="000000" w:themeColor="text1"/>
                 <w:sz w:val="20"/>
               </w:rPr>
-              <w:t>¿Notaste algo diferente en este problema?</w:t>
-            </w:r>
-            <w:bookmarkStart w:id="0" w:name="_GoBack"/>
-            <w:bookmarkEnd w:id="0"/>
-            <w:r>
-              <w:rPr>
-                <w:color w:val="000000" w:themeColor="text1"/>
-                <w:sz w:val="20"/>
-              </w:rPr>
-              <w:t xml:space="preserve"> Comparado con los otros problemas que has realizado, escribe qué diferencias encuentras.</w:t>
-            </w:r>
-          </w:p>
-          <w:p>
-            <w:pPr>
-              <w:pStyle w:val="Sinespaciado"/>
+              <w:lastRenderedPageBreak/>
+              <w:t>¿Notaste algo diferente en este problema? Comparado con los otros problemas que has realizado, escribe qué diferencias encuentras.</w:t>
+            </w:r>
+          </w:p>
+          <w:p>
+            <w:pPr>
+              <w:pStyle w:val="NoSpacing"/>
+              <w:rPr>
+                <w:i/>
+                <w:color w:val="C00000"/>
+                <w:sz w:val="20"/>
+              </w:rPr>
+            </w:pPr>
+            <w:r>
+              <w:rPr>
+                <w:i/>
+                <w:color w:val="C00000"/>
+                <w:sz w:val="20"/>
+              </w:rPr>
+              <w:t>Que son variables que no tienen relación entre ellas más que si no es una, es la otra.</w:t>
+            </w:r>
+          </w:p>
+          <w:p>
+            <w:pPr>
+              <w:pStyle w:val="NoSpacing"/>
               <w:rPr>
                 <w:b/>
                 <w:color w:val="C00000"/>
@@ -1479,7 +2149,7 @@
     </w:tbl>
     <w:p>
       <w:pPr>
-        <w:pStyle w:val="Sinespaciado"/>
+        <w:pStyle w:val="NoSpacing"/>
         <w:rPr>
           <w:b/>
         </w:rPr>
@@ -1891,13 +2561,13 @@
     <w:name w:val="Normal"/>
     <w:qFormat/>
   </w:style>
-  <w:style w:type="character" w:default="1" w:styleId="Fuentedeprrafopredeter">
+  <w:style w:type="character" w:default="1" w:styleId="DefaultParagraphFont">
     <w:name w:val="Default Paragraph Font"/>
     <w:uiPriority w:val="1"/>
     <w:semiHidden/>
     <w:unhideWhenUsed/>
   </w:style>
-  <w:style w:type="table" w:default="1" w:styleId="Tablanormal">
+  <w:style w:type="table" w:default="1" w:styleId="TableNormal">
     <w:name w:val="Normal Table"/>
     <w:uiPriority w:val="99"/>
     <w:semiHidden/>
@@ -1912,13 +2582,13 @@
       </w:tblCellMar>
     </w:tblPr>
   </w:style>
-  <w:style w:type="numbering" w:default="1" w:styleId="Sinlista">
+  <w:style w:type="numbering" w:default="1" w:styleId="NoList">
     <w:name w:val="No List"/>
     <w:uiPriority w:val="99"/>
     <w:semiHidden/>
     <w:unhideWhenUsed/>
   </w:style>
-  <w:style w:type="paragraph" w:styleId="Sinespaciado">
+  <w:style w:type="paragraph" w:styleId="NoSpacing">
     <w:name w:val="No Spacing"/>
     <w:uiPriority w:val="1"/>
     <w:qFormat/>
@@ -1927,9 +2597,9 @@
       <w:spacing w:after="0" w:line="240" w:lineRule="auto"/>
     </w:pPr>
   </w:style>
-  <w:style w:type="table" w:styleId="Tablaconcuadrcula">
+  <w:style w:type="table" w:styleId="TableGrid">
     <w:name w:val="Table Grid"/>
-    <w:basedOn w:val="Tablanormal"/>
+    <w:basedOn w:val="TableNormal"/>
     <w:uiPriority w:val="59"/>
     <w:rsid w:val="00750026"/>
     <w:pPr>
@@ -2237,7 +2907,7 @@
 </file>
 
 <file path=customXml/itemProps1.xml><?xml version="1.0" encoding="utf-8"?>
-<ds:datastoreItem xmlns:ds="http://schemas.openxmlformats.org/officeDocument/2006/customXml" ds:itemID="{8265DB7D-5925-594C-8E6D-69EA22F5B450}">
+<ds:datastoreItem xmlns:ds="http://schemas.openxmlformats.org/officeDocument/2006/customXml" ds:itemID="{DAB9EBF2-3382-6342-867B-234E8814801E}">
   <ds:schemaRefs>
     <ds:schemaRef ds:uri="http://schemas.openxmlformats.org/officeDocument/2006/bibliography"/>
   </ds:schemaRefs>

</xml_diff>

<commit_message>
Alan Rodriguez Camacho, Grupo 02
</commit_message>
<xml_diff>
--- a/Tarea-01.docx
+++ b/Tarea-01.docx
@@ -44,6 +44,12 @@
         </w:rPr>
         <w:t xml:space="preserve">Nombre del alumno: </w:t>
       </w:r>
+      <w:r>
+        <w:rPr>
+          <w:sz w:val="24"/>
+        </w:rPr>
+        <w:t>Alan Giovanni Rodriguez Camacho</w:t>
+      </w:r>
     </w:p>
     <w:p>
       <w:pPr>
@@ -58,6 +64,12 @@
           <w:sz w:val="24"/>
         </w:rPr>
         <w:t xml:space="preserve">Grupo: </w:t>
+      </w:r>
+      <w:r>
+        <w:rPr>
+          <w:sz w:val="24"/>
+        </w:rPr>
+        <w:t>02</w:t>
       </w:r>
     </w:p>
     <w:p>
@@ -244,6 +256,14 @@
                 <w:sz w:val="20"/>
               </w:rPr>
               <w:t>La diferencia consiste en…</w:t>
+            </w:r>
+            <w:r>
+              <w:rPr>
+                <w:i/>
+                <w:color w:val="C00000"/>
+                <w:sz w:val="20"/>
+              </w:rPr>
+              <w:t xml:space="preserve"> que el algoritmo es una serie de pasos finitos para darle solucion a un problema y el programa es un conjunto de instrucciones con la finalidad de indicarle a una maquina como efectuar un trabajo.</w:t>
             </w:r>
           </w:p>
           <w:p>
@@ -347,6 +367,14 @@
                 <w:sz w:val="20"/>
               </w:rPr>
             </w:pPr>
+            <w:r>
+              <w:rPr>
+                <w:i/>
+                <w:color w:val="C00000"/>
+                <w:sz w:val="20"/>
+              </w:rPr>
+              <w:t>Comprender que es lo que se te pide en el problema para poder comenzarlo a plantear.</w:t>
+            </w:r>
           </w:p>
         </w:tc>
       </w:tr>
@@ -380,6 +408,14 @@
                 <w:sz w:val="20"/>
               </w:rPr>
             </w:pPr>
+            <w:r>
+              <w:rPr>
+                <w:i/>
+                <w:color w:val="C00000"/>
+                <w:sz w:val="20"/>
+              </w:rPr>
+              <w:t>La implementacion en pasos para poder resolver el problema planteado.</w:t>
+            </w:r>
           </w:p>
         </w:tc>
       </w:tr>
@@ -413,6 +449,14 @@
                 <w:sz w:val="20"/>
               </w:rPr>
             </w:pPr>
+            <w:r>
+              <w:rPr>
+                <w:i/>
+                <w:color w:val="C00000"/>
+                <w:sz w:val="20"/>
+              </w:rPr>
+              <w:t>Convertir los pasos a un lenguaje predeterminado.</w:t>
+            </w:r>
           </w:p>
         </w:tc>
       </w:tr>
@@ -425,9 +469,6 @@
     <w:p>
       <w:pPr>
         <w:pStyle w:val="Sinespaciado"/>
-        <w:rPr>
-          <w:lang w:val="en-US"/>
-        </w:rPr>
       </w:pPr>
     </w:p>
     <w:p>
@@ -560,6 +601,15 @@
               </w:rPr>
               <w:t xml:space="preserve"> </w:t>
             </w:r>
+            <w:r>
+              <w:rPr>
+                <w:rFonts w:eastAsia="Times New Roman" w:cs="Times New Roman"/>
+                <w:bCs/>
+                <w:i/>
+                <w:color w:val="FF0000"/>
+              </w:rPr>
+              <w:t>Habla mas bajo que celia</w:t>
+            </w:r>
           </w:p>
           <w:p>
             <w:pPr>
@@ -585,7 +635,40 @@
                 <w:sz w:val="20"/>
                 <w:szCs w:val="20"/>
               </w:rPr>
-              <w:t xml:space="preserve">  </w:t>
+              <w:t xml:space="preserve"> </w:t>
+            </w:r>
+            <w:r>
+              <w:rPr>
+                <w:rFonts w:eastAsia="Times New Roman" w:cs="Times New Roman"/>
+                <w:bCs/>
+                <w:i/>
+                <w:color w:val="C00000"/>
+                <w:sz w:val="20"/>
+                <w:szCs w:val="20"/>
+              </w:rPr>
+              <w:t>Angela tiene la voz mas baja que rosa y de ahí celia mas alta que rosa asi que en orden seria Angela-</w:t>
+            </w:r>
+            <w:r>
+              <w:rPr>
+                <w:rFonts w:eastAsia="Times New Roman" w:cs="Times New Roman"/>
+                <w:bCs/>
+                <w:i/>
+                <w:color w:val="C00000"/>
+                <w:sz w:val="20"/>
+                <w:szCs w:val="20"/>
+              </w:rPr>
+              <w:t>Rosa-Celia.</w:t>
+            </w:r>
+            <w:r>
+              <w:rPr>
+                <w:rFonts w:eastAsia="Times New Roman" w:cs="Times New Roman"/>
+                <w:bCs/>
+                <w:i/>
+                <w:color w:val="C00000"/>
+                <w:sz w:val="20"/>
+                <w:szCs w:val="20"/>
+              </w:rPr>
+              <w:t xml:space="preserve"> </w:t>
             </w:r>
           </w:p>
         </w:tc>
@@ -723,122 +806,152 @@
                 <w:sz w:val="20"/>
                 <w:szCs w:val="20"/>
               </w:rPr>
+              <w:t xml:space="preserve"> </w:t>
+            </w:r>
+            <w:r>
+              <w:rPr>
+                <w:rFonts w:eastAsia="Times New Roman" w:cs="Times New Roman"/>
+                <w:bCs/>
+                <w:i/>
+                <w:color w:val="C00000"/>
+                <w:sz w:val="20"/>
+                <w:szCs w:val="20"/>
+              </w:rPr>
+              <w:t>Utiliza el coche</w:t>
+            </w:r>
+          </w:p>
+          <w:p>
+            <w:pPr>
+              <w:pStyle w:val="Sinespaciado"/>
+              <w:rPr>
+                <w:rFonts w:eastAsia="Times New Roman" w:cs="Times New Roman"/>
+                <w:bCs/>
+                <w:sz w:val="20"/>
+                <w:szCs w:val="20"/>
+              </w:rPr>
+            </w:pPr>
+            <w:r>
+              <w:rPr>
+                <w:rFonts w:eastAsia="Times New Roman" w:cs="Times New Roman"/>
+                <w:bCs/>
+                <w:sz w:val="20"/>
+                <w:szCs w:val="20"/>
+              </w:rPr>
+              <w:t>Explica (</w:t>
+            </w:r>
+            <w:r>
+              <w:rPr>
+                <w:rFonts w:eastAsia="Times New Roman" w:cs="Times New Roman"/>
+                <w:bCs/>
+                <w:sz w:val="20"/>
+                <w:szCs w:val="20"/>
+              </w:rPr>
+              <w:t>agrega</w:t>
+            </w:r>
+            <w:r>
+              <w:rPr>
+                <w:rFonts w:eastAsia="Times New Roman" w:cs="Times New Roman"/>
+                <w:bCs/>
+                <w:sz w:val="20"/>
+                <w:szCs w:val="20"/>
+              </w:rPr>
+              <w:t xml:space="preserve"> la foto </w:t>
+            </w:r>
+            <w:r>
+              <w:rPr>
+                <w:rFonts w:eastAsia="Times New Roman" w:cs="Times New Roman"/>
+                <w:bCs/>
+                <w:sz w:val="20"/>
+                <w:szCs w:val="20"/>
+              </w:rPr>
+              <w:t>que muestr</w:t>
+            </w:r>
+            <w:r>
+              <w:rPr>
+                <w:rFonts w:eastAsia="Times New Roman" w:cs="Times New Roman"/>
+                <w:bCs/>
+                <w:sz w:val="20"/>
+                <w:szCs w:val="20"/>
+              </w:rPr>
+              <w:t>a</w:t>
+            </w:r>
+            <w:r>
+              <w:rPr>
+                <w:rFonts w:eastAsia="Times New Roman" w:cs="Times New Roman"/>
+                <w:bCs/>
+                <w:sz w:val="20"/>
+                <w:szCs w:val="20"/>
+              </w:rPr>
+              <w:t xml:space="preserve"> cómo llegaste a la</w:t>
+            </w:r>
+            <w:r>
+              <w:rPr>
+                <w:rFonts w:eastAsia="Times New Roman" w:cs="Times New Roman"/>
+                <w:bCs/>
+                <w:sz w:val="20"/>
+                <w:szCs w:val="20"/>
+              </w:rPr>
+              <w:t xml:space="preserve"> solución):</w:t>
+            </w:r>
+            <w:r>
+              <w:rPr>
+                <w:rFonts w:eastAsia="Times New Roman" w:cs="Times New Roman"/>
+                <w:bCs/>
+                <w:i/>
+                <w:color w:val="C00000"/>
+                <w:sz w:val="20"/>
+                <w:szCs w:val="20"/>
+              </w:rPr>
               <w:t xml:space="preserve">  </w:t>
             </w:r>
-          </w:p>
-          <w:p>
-            <w:pPr>
-              <w:pStyle w:val="Sinespaciado"/>
-              <w:rPr>
-                <w:rFonts w:eastAsia="Times New Roman" w:cs="Times New Roman"/>
-                <w:bCs/>
+            <w:r>
+              <w:rPr>
+                <w:rFonts w:eastAsia="Times New Roman" w:cs="Times New Roman"/>
+                <w:bCs/>
+                <w:noProof/>
                 <w:sz w:val="20"/>
                 <w:szCs w:val="20"/>
               </w:rPr>
-            </w:pPr>
-            <w:r>
-              <w:rPr>
-                <w:rFonts w:eastAsia="Times New Roman" w:cs="Times New Roman"/>
-                <w:bCs/>
-                <w:sz w:val="20"/>
-                <w:szCs w:val="20"/>
-              </w:rPr>
-              <w:t>Explica (</w:t>
-            </w:r>
-            <w:r>
-              <w:rPr>
-                <w:rFonts w:eastAsia="Times New Roman" w:cs="Times New Roman"/>
-                <w:bCs/>
-                <w:sz w:val="20"/>
-                <w:szCs w:val="20"/>
-              </w:rPr>
-              <w:t>agrega</w:t>
-            </w:r>
-            <w:r>
-              <w:rPr>
-                <w:rFonts w:eastAsia="Times New Roman" w:cs="Times New Roman"/>
-                <w:bCs/>
-                <w:sz w:val="20"/>
-                <w:szCs w:val="20"/>
-              </w:rPr>
-              <w:t xml:space="preserve"> la foto </w:t>
-            </w:r>
-            <w:r>
-              <w:rPr>
-                <w:rFonts w:eastAsia="Times New Roman" w:cs="Times New Roman"/>
-                <w:bCs/>
-                <w:sz w:val="20"/>
-                <w:szCs w:val="20"/>
-              </w:rPr>
-              <w:t>que muestr</w:t>
-            </w:r>
-            <w:r>
-              <w:rPr>
-                <w:rFonts w:eastAsia="Times New Roman" w:cs="Times New Roman"/>
-                <w:bCs/>
-                <w:sz w:val="20"/>
-                <w:szCs w:val="20"/>
-              </w:rPr>
-              <w:t>a</w:t>
-            </w:r>
-            <w:r>
-              <w:rPr>
-                <w:rFonts w:eastAsia="Times New Roman" w:cs="Times New Roman"/>
-                <w:bCs/>
-                <w:sz w:val="20"/>
-                <w:szCs w:val="20"/>
-              </w:rPr>
-              <w:t xml:space="preserve"> cómo llegaste a la</w:t>
-            </w:r>
-            <w:r>
-              <w:rPr>
-                <w:rFonts w:eastAsia="Times New Roman" w:cs="Times New Roman"/>
-                <w:bCs/>
-                <w:sz w:val="20"/>
-                <w:szCs w:val="20"/>
-              </w:rPr>
-              <w:t xml:space="preserve"> solución):</w:t>
-            </w:r>
-            <w:r>
-              <w:rPr>
-                <w:rFonts w:eastAsia="Times New Roman" w:cs="Times New Roman"/>
-                <w:bCs/>
-                <w:i/>
-                <w:color w:val="C00000"/>
-                <w:sz w:val="20"/>
-                <w:szCs w:val="20"/>
-              </w:rPr>
-              <w:t xml:space="preserve">  </w:t>
+              <w:drawing>
+                <wp:inline distT="0" distB="0" distL="0" distR="0" wp14:anchorId="73003F62" wp14:editId="10D8A0B6">
+                  <wp:extent cx="1433710" cy="1075283"/>
+                  <wp:effectExtent l="1270" t="0" r="3175" b="3175"/>
+                  <wp:docPr id="1" name="Imagen 1"/>
+                  <wp:cNvGraphicFramePr>
+                    <a:graphicFrameLocks xmlns:a="http://schemas.openxmlformats.org/drawingml/2006/main" noChangeAspect="1"/>
+                  </wp:cNvGraphicFramePr>
+                  <a:graphic xmlns:a="http://schemas.openxmlformats.org/drawingml/2006/main">
+                    <a:graphicData uri="http://schemas.openxmlformats.org/drawingml/2006/picture">
+                      <pic:pic xmlns:pic="http://schemas.openxmlformats.org/drawingml/2006/picture">
+                        <pic:nvPicPr>
+                          <pic:cNvPr id="1" name="IMG_3088.HEIC"/>
+                          <pic:cNvPicPr/>
+                        </pic:nvPicPr>
+                        <pic:blipFill>
+                          <a:blip r:embed="rId5"/>
+                          <a:stretch>
+                            <a:fillRect/>
+                          </a:stretch>
+                        </pic:blipFill>
+                        <pic:spPr>
+                          <a:xfrm rot="5400000">
+                            <a:off x="0" y="0"/>
+                            <a:ext cx="1472012" cy="1104009"/>
+                          </a:xfrm>
+                          <a:prstGeom prst="rect">
+                            <a:avLst/>
+                          </a:prstGeom>
+                        </pic:spPr>
+                      </pic:pic>
+                    </a:graphicData>
+                  </a:graphic>
+                </wp:inline>
+              </w:drawing>
             </w:r>
           </w:p>
         </w:tc>
       </w:tr>
     </w:tbl>
-    <w:p>
-      <w:pPr>
-        <w:pStyle w:val="Sinespaciado"/>
-      </w:pPr>
-    </w:p>
-    <w:p>
-      <w:pPr>
-        <w:pStyle w:val="Sinespaciado"/>
-      </w:pPr>
-    </w:p>
-    <w:p>
-      <w:pPr>
-        <w:pStyle w:val="Sinespaciado"/>
-      </w:pPr>
-    </w:p>
-    <w:p>
-      <w:pPr>
-        <w:pStyle w:val="Sinespaciado"/>
-      </w:pPr>
-    </w:p>
-    <w:p>
-      <w:pPr>
-        <w:pStyle w:val="Sinespaciado"/>
-      </w:pPr>
-    </w:p>
     <w:p>
       <w:pPr>
         <w:pStyle w:val="Sinespaciado"/>
@@ -1019,7 +1132,23 @@
                 <w:color w:val="C00000"/>
                 <w:sz w:val="20"/>
               </w:rPr>
-              <w:t>Anáisis.</w:t>
+              <w:t>Aná</w:t>
+            </w:r>
+            <w:r>
+              <w:rPr>
+                <w:b/>
+                <w:color w:val="C00000"/>
+                <w:sz w:val="20"/>
+              </w:rPr>
+              <w:t>l</w:t>
+            </w:r>
+            <w:r>
+              <w:rPr>
+                <w:b/>
+                <w:color w:val="C00000"/>
+                <w:sz w:val="20"/>
+              </w:rPr>
+              <w:t>isis.</w:t>
             </w:r>
           </w:p>
           <w:p>
@@ -1037,6 +1166,29 @@
               </w:rPr>
               <w:t>Entradas:</w:t>
             </w:r>
+            <w:r>
+              <w:rPr>
+                <w:color w:val="C00000"/>
+                <w:sz w:val="20"/>
+              </w:rPr>
+              <w:t xml:space="preserve"> Ingresa tu edad:</w:t>
+            </w:r>
+          </w:p>
+          <w:p>
+            <w:pPr>
+              <w:pStyle w:val="Sinespaciado"/>
+              <w:rPr>
+                <w:color w:val="C00000"/>
+                <w:sz w:val="20"/>
+              </w:rPr>
+            </w:pPr>
+            <w:r>
+              <w:rPr>
+                <w:color w:val="C00000"/>
+                <w:sz w:val="20"/>
+              </w:rPr>
+              <w:t xml:space="preserve">                  Ingresa los meses que han pasado desde que cumpliste esa edad:</w:t>
+            </w:r>
           </w:p>
           <w:p>
             <w:pPr>
@@ -1053,6 +1205,20 @@
               </w:rPr>
               <w:t>Salidas:</w:t>
             </w:r>
+            <w:r>
+              <w:rPr>
+                <w:color w:val="C00000"/>
+                <w:sz w:val="20"/>
+              </w:rPr>
+              <w:t xml:space="preserve"> </w:t>
+            </w:r>
+            <w:r>
+              <w:rPr>
+                <w:color w:val="C00000"/>
+                <w:sz w:val="20"/>
+              </w:rPr>
+              <w:t>Los dias que has vivido a lo largo de tu vida son X dias.</w:t>
+            </w:r>
           </w:p>
           <w:p>
             <w:pPr>
@@ -1069,6 +1235,13 @@
                 <w:sz w:val="20"/>
               </w:rPr>
               <w:t>Relación E/S:</w:t>
+            </w:r>
+            <w:r>
+              <w:rPr>
+                <w:color w:val="C00000"/>
+                <w:sz w:val="20"/>
+              </w:rPr>
+              <w:t xml:space="preserve"> </w:t>
             </w:r>
           </w:p>
         </w:tc>
@@ -1121,6 +1294,124 @@
                 <w:sz w:val="20"/>
               </w:rPr>
             </w:pPr>
+            <w:r>
+              <w:rPr>
+                <w:b/>
+                <w:color w:val="C00000"/>
+                <w:sz w:val="20"/>
+              </w:rPr>
+              <w:t>edad=int(input(“Ingresa tu edad: “))</w:t>
+            </w:r>
+          </w:p>
+          <w:p>
+            <w:pPr>
+              <w:pStyle w:val="Sinespaciado"/>
+              <w:rPr>
+                <w:b/>
+                <w:color w:val="C00000"/>
+                <w:sz w:val="20"/>
+              </w:rPr>
+            </w:pPr>
+            <w:r>
+              <w:rPr>
+                <w:b/>
+                <w:color w:val="C00000"/>
+                <w:sz w:val="20"/>
+              </w:rPr>
+              <w:t xml:space="preserve">meses= </w:t>
+            </w:r>
+            <w:r>
+              <w:rPr>
+                <w:b/>
+                <w:color w:val="C00000"/>
+                <w:sz w:val="20"/>
+              </w:rPr>
+              <w:t>int(input(</w:t>
+            </w:r>
+            <w:r>
+              <w:rPr>
+                <w:b/>
+                <w:color w:val="C00000"/>
+                <w:sz w:val="20"/>
+              </w:rPr>
+              <w:t>“</w:t>
+            </w:r>
+            <w:r>
+              <w:rPr>
+                <w:b/>
+                <w:color w:val="C00000"/>
+                <w:sz w:val="20"/>
+              </w:rPr>
+              <w:t xml:space="preserve">Ingresa </w:t>
+            </w:r>
+            <w:r>
+              <w:rPr>
+                <w:b/>
+                <w:color w:val="C00000"/>
+                <w:sz w:val="20"/>
+              </w:rPr>
+              <w:t>los meses que han pasado desde que cumpliste esa edad</w:t>
+            </w:r>
+            <w:r>
+              <w:rPr>
+                <w:b/>
+                <w:color w:val="C00000"/>
+                <w:sz w:val="20"/>
+              </w:rPr>
+              <w:t xml:space="preserve">: </w:t>
+            </w:r>
+            <w:r>
+              <w:rPr>
+                <w:b/>
+                <w:color w:val="C00000"/>
+                <w:sz w:val="20"/>
+              </w:rPr>
+              <w:t>“</w:t>
+            </w:r>
+            <w:r>
+              <w:rPr>
+                <w:b/>
+                <w:color w:val="C00000"/>
+                <w:sz w:val="20"/>
+              </w:rPr>
+              <w:t>))</w:t>
+            </w:r>
+          </w:p>
+          <w:p>
+            <w:pPr>
+              <w:pStyle w:val="Sinespaciado"/>
+              <w:rPr>
+                <w:b/>
+                <w:color w:val="C00000"/>
+                <w:sz w:val="20"/>
+              </w:rPr>
+            </w:pPr>
+            <w:r>
+              <w:rPr>
+                <w:b/>
+                <w:color w:val="C00000"/>
+                <w:sz w:val="20"/>
+              </w:rPr>
+              <w:t>diasVividos=(365*edad)+(30*meses)</w:t>
+            </w:r>
+          </w:p>
+          <w:p>
+            <w:pPr>
+              <w:pStyle w:val="Sinespaciado"/>
+              <w:rPr>
+                <w:b/>
+                <w:color w:val="C00000"/>
+                <w:sz w:val="20"/>
+              </w:rPr>
+            </w:pPr>
+            <w:r>
+              <w:rPr>
+                <w:b/>
+                <w:color w:val="C00000"/>
+                <w:sz w:val="20"/>
+              </w:rPr>
+              <w:t>print(“Los dias que has vivido a lo largo de tu vida son: {0}”.format(diasVividos))</w:t>
+            </w:r>
           </w:p>
         </w:tc>
       </w:tr>
@@ -1168,6 +1459,32 @@
                 <w:sz w:val="20"/>
               </w:rPr>
             </w:pPr>
+            <w:r>
+              <w:rPr>
+                <w:b/>
+                <w:color w:val="C00000"/>
+                <w:sz w:val="20"/>
+              </w:rPr>
+              <w:t>Sumar tu edad entre cuatro que es el ti</w:t>
+            </w:r>
+            <w:r>
+              <w:rPr>
+                <w:b/>
+                <w:color w:val="C00000"/>
+                <w:sz w:val="20"/>
+              </w:rPr>
+              <w:t>e</w:t>
+            </w:r>
+            <w:bookmarkStart w:id="0" w:name="_GoBack"/>
+            <w:bookmarkEnd w:id="0"/>
+            <w:r>
+              <w:rPr>
+                <w:b/>
+                <w:color w:val="C00000"/>
+                <w:sz w:val="20"/>
+              </w:rPr>
+              <w:t>mpo entre cada año bisiesto.</w:t>
+            </w:r>
           </w:p>
         </w:tc>
       </w:tr>
@@ -1231,21 +1548,7 @@
           <w:b/>
           <w:i/>
         </w:rPr>
-        <w:t>Necesitamos indicarle a un robot que prepare el desayuno</w:t>
-      </w:r>
-      <w:r>
-        <w:rPr>
-          <w:b/>
-          <w:i/>
-        </w:rPr>
-        <w:t>.</w:t>
-      </w:r>
-      <w:r>
-        <w:rPr>
-          <w:b/>
-          <w:i/>
-        </w:rPr>
-        <w:t xml:space="preserve"> Hay dos opciones: un huevo estrellado o un huevo revuelto.</w:t>
+        <w:t>Necesitamos indicarle a un robot que prepare el desayuno. Hay dos opciones: un huevo estrellado o un huevo revuelto.</w:t>
       </w:r>
       <w:r>
         <w:t xml:space="preserve"> </w:t>
@@ -1345,7 +1648,23 @@
                 <w:color w:val="C00000"/>
                 <w:sz w:val="20"/>
               </w:rPr>
-              <w:t>Anáisis.</w:t>
+              <w:t>Aná</w:t>
+            </w:r>
+            <w:r>
+              <w:rPr>
+                <w:b/>
+                <w:color w:val="C00000"/>
+                <w:sz w:val="20"/>
+              </w:rPr>
+              <w:t>l</w:t>
+            </w:r>
+            <w:r>
+              <w:rPr>
+                <w:b/>
+                <w:color w:val="C00000"/>
+                <w:sz w:val="20"/>
+              </w:rPr>
+              <w:t>isis.</w:t>
             </w:r>
           </w:p>
           <w:p>
@@ -1452,16 +1771,7 @@
                 <w:color w:val="000000" w:themeColor="text1"/>
                 <w:sz w:val="20"/>
               </w:rPr>
-              <w:t>¿Notaste algo diferente en este problema?</w:t>
-            </w:r>
-            <w:bookmarkStart w:id="0" w:name="_GoBack"/>
-            <w:bookmarkEnd w:id="0"/>
-            <w:r>
-              <w:rPr>
-                <w:color w:val="000000" w:themeColor="text1"/>
-                <w:sz w:val="20"/>
-              </w:rPr>
-              <w:t xml:space="preserve"> Comparado con los otros problemas que has realizado, escribe qué diferencias encuentras.</w:t>
+              <w:t>¿Notaste algo diferente en este problema? Comparado con los otros problemas que has realizado, escribe qué diferencias encuentras.</w:t>
             </w:r>
           </w:p>
           <w:p>
@@ -2237,7 +2547,7 @@
 </file>
 
 <file path=customXml/itemProps1.xml><?xml version="1.0" encoding="utf-8"?>
-<ds:datastoreItem xmlns:ds="http://schemas.openxmlformats.org/officeDocument/2006/customXml" ds:itemID="{8265DB7D-5925-594C-8E6D-69EA22F5B450}">
+<ds:datastoreItem xmlns:ds="http://schemas.openxmlformats.org/officeDocument/2006/customXml" ds:itemID="{85A4C217-AD02-A141-9FA0-E49E69E66762}">
   <ds:schemaRefs>
     <ds:schemaRef ds:uri="http://schemas.openxmlformats.org/officeDocument/2006/bibliography"/>
   </ds:schemaRefs>

</xml_diff>

<commit_message>
Diego Saavedra Espinosa, Grupo 02
</commit_message>
<xml_diff>
--- a/Tarea-01.docx
+++ b/Tarea-01.docx
@@ -5,6 +5,7 @@
     <w:p>
       <w:pPr>
         <w:pStyle w:val="Sinespaciado"/>
+        <w:ind w:right="-682"/>
         <w:rPr>
           <w:sz w:val="24"/>
         </w:rPr>
@@ -44,6 +45,12 @@
         </w:rPr>
         <w:t xml:space="preserve">Nombre del alumno: </w:t>
       </w:r>
+      <w:r>
+        <w:rPr>
+          <w:sz w:val="24"/>
+        </w:rPr>
+        <w:t>Diego Saavedra Espinosa</w:t>
+      </w:r>
     </w:p>
     <w:p>
       <w:pPr>
@@ -58,6 +65,12 @@
           <w:sz w:val="24"/>
         </w:rPr>
         <w:t xml:space="preserve">Grupo: </w:t>
+      </w:r>
+      <w:r>
+        <w:rPr>
+          <w:sz w:val="24"/>
+        </w:rPr>
+        <w:t>02</w:t>
       </w:r>
     </w:p>
     <w:p>
@@ -233,7 +246,6 @@
               <w:pStyle w:val="Sinespaciado"/>
               <w:rPr>
                 <w:i/>
-                <w:color w:val="C00000"/>
                 <w:sz w:val="20"/>
               </w:rPr>
             </w:pPr>
@@ -244,6 +256,13 @@
                 <w:sz w:val="20"/>
               </w:rPr>
               <w:t>La diferencia consiste en…</w:t>
+            </w:r>
+            <w:r>
+              <w:rPr>
+                <w:i/>
+                <w:sz w:val="20"/>
+              </w:rPr>
+              <w:t>que un algoritmo puede estar en lenguaje informal, mientras que un programa tiene que estar escrito en lenguaje de programación.</w:t>
             </w:r>
           </w:p>
           <w:p>
@@ -317,8 +336,8 @@
         <w:tblLook w:val="04A0" w:firstRow="1" w:lastRow="0" w:firstColumn="1" w:lastColumn="0" w:noHBand="0" w:noVBand="1"/>
       </w:tblPr>
       <w:tblGrid>
-        <w:gridCol w:w="2376"/>
-        <w:gridCol w:w="7796"/>
+        <w:gridCol w:w="2327"/>
+        <w:gridCol w:w="7636"/>
       </w:tblGrid>
       <w:tr>
         <w:tc>
@@ -343,10 +362,16 @@
               <w:pStyle w:val="Sinespaciado"/>
               <w:rPr>
                 <w:i/>
-                <w:color w:val="C00000"/>
-                <w:sz w:val="20"/>
-              </w:rPr>
-            </w:pPr>
+                <w:sz w:val="20"/>
+              </w:rPr>
+            </w:pPr>
+            <w:r>
+              <w:rPr>
+                <w:i/>
+                <w:sz w:val="20"/>
+              </w:rPr>
+              <w:t>Se identifican las variables de entrada, de salida y su comportamiento con transformaciones que se llevan a cabo de un punto a otro.</w:t>
+            </w:r>
           </w:p>
         </w:tc>
       </w:tr>
@@ -376,10 +401,16 @@
               <w:pStyle w:val="Sinespaciado"/>
               <w:rPr>
                 <w:i/>
-                <w:color w:val="C00000"/>
-                <w:sz w:val="20"/>
-              </w:rPr>
-            </w:pPr>
+                <w:sz w:val="20"/>
+              </w:rPr>
+            </w:pPr>
+            <w:r>
+              <w:rPr>
+                <w:i/>
+                <w:sz w:val="20"/>
+              </w:rPr>
+              <w:t>Se le da estructura a los pasos que se tienen que seguir y esto genera un algoritmo en el cual se iniciará la codificación.</w:t>
+            </w:r>
           </w:p>
         </w:tc>
       </w:tr>
@@ -409,10 +440,16 @@
               <w:pStyle w:val="Sinespaciado"/>
               <w:rPr>
                 <w:i/>
-                <w:color w:val="C00000"/>
-                <w:sz w:val="20"/>
-              </w:rPr>
-            </w:pPr>
+                <w:sz w:val="20"/>
+              </w:rPr>
+            </w:pPr>
+            <w:r>
+              <w:rPr>
+                <w:i/>
+                <w:sz w:val="20"/>
+              </w:rPr>
+              <w:t>Traducir la estructura que ha sido establecida anteriormente a algún lenguaje de programación y resuelven de manera breve errores de programación.</w:t>
+            </w:r>
           </w:p>
         </w:tc>
       </w:tr>
@@ -541,7 +578,6 @@
                 <w:rFonts w:eastAsia="Times New Roman" w:cs="Times New Roman"/>
                 <w:bCs/>
                 <w:i/>
-                <w:color w:val="FF0000"/>
               </w:rPr>
             </w:pPr>
             <w:r>
@@ -560,6 +596,14 @@
               </w:rPr>
               <w:t xml:space="preserve"> </w:t>
             </w:r>
+            <w:r>
+              <w:rPr>
+                <w:rFonts w:eastAsia="Times New Roman" w:cs="Times New Roman"/>
+                <w:bCs/>
+                <w:i/>
+              </w:rPr>
+              <w:t>Más bajo</w:t>
+            </w:r>
           </w:p>
           <w:p>
             <w:pPr>
@@ -586,6 +630,26 @@
                 <w:szCs w:val="20"/>
               </w:rPr>
               <w:t xml:space="preserve">  </w:t>
+            </w:r>
+            <w:r>
+              <w:rPr>
+                <w:rFonts w:eastAsia="Times New Roman" w:cs="Times New Roman"/>
+                <w:bCs/>
+                <w:i/>
+                <w:sz w:val="20"/>
+                <w:szCs w:val="20"/>
+              </w:rPr>
+              <w:t>Ángela</w:t>
+            </w:r>
+            <w:r>
+              <w:rPr>
+                <w:rFonts w:eastAsia="Times New Roman" w:cs="Times New Roman"/>
+                <w:bCs/>
+                <w:i/>
+                <w:sz w:val="20"/>
+                <w:szCs w:val="20"/>
+              </w:rPr>
+              <w:t>&lt;Rosa&lt;Celia</w:t>
             </w:r>
           </w:p>
         </w:tc>
@@ -725,6 +789,17 @@
               </w:rPr>
               <w:t xml:space="preserve">  </w:t>
             </w:r>
+            <w:r>
+              <w:rPr>
+                <w:rFonts w:eastAsia="Times New Roman" w:cs="Times New Roman"/>
+                <w:bCs/>
+                <w:i/>
+                <w:color w:val="C00000"/>
+                <w:sz w:val="20"/>
+                <w:szCs w:val="20"/>
+              </w:rPr>
+              <w:t>Tomás usa el coche</w:t>
+            </w:r>
           </w:p>
           <w:p>
             <w:pPr>
@@ -823,41 +898,57 @@
       <w:pPr>
         <w:pStyle w:val="Sinespaciado"/>
       </w:pPr>
-    </w:p>
-    <w:p>
-      <w:pPr>
-        <w:pStyle w:val="Sinespaciado"/>
-      </w:pPr>
-    </w:p>
-    <w:p>
-      <w:pPr>
-        <w:pStyle w:val="Sinespaciado"/>
-      </w:pPr>
-    </w:p>
-    <w:p>
-      <w:pPr>
-        <w:pStyle w:val="Sinespaciado"/>
-      </w:pPr>
-    </w:p>
-    <w:p>
-      <w:pPr>
-        <w:pStyle w:val="Sinespaciado"/>
-      </w:pPr>
-    </w:p>
-    <w:p>
-      <w:pPr>
-        <w:pStyle w:val="Sinespaciado"/>
-      </w:pPr>
-    </w:p>
-    <w:p>
-      <w:pPr>
-        <w:pStyle w:val="Sinespaciado"/>
-      </w:pPr>
-    </w:p>
-    <w:p>
-      <w:pPr>
-        <w:pStyle w:val="Sinespaciado"/>
-      </w:pPr>
+      <w:r>
+        <w:rPr>
+          <w:noProof/>
+        </w:rPr>
+        <w:lastRenderedPageBreak/>
+        <w:drawing>
+          <wp:inline distT="0" distB="0" distL="0" distR="0" wp14:anchorId="41B70B65" wp14:editId="325FF159">
+            <wp:extent cx="3779044" cy="5038725"/>
+            <wp:effectExtent l="0" t="0" r="0" b="0"/>
+            <wp:docPr id="1" name="Imagen 1" descr="Imagen que contiene texto, shoji&#10;&#10;Descripción generada automáticamente"/>
+            <wp:cNvGraphicFramePr>
+              <a:graphicFrameLocks xmlns:a="http://schemas.openxmlformats.org/drawingml/2006/main" noChangeAspect="1"/>
+            </wp:cNvGraphicFramePr>
+            <a:graphic xmlns:a="http://schemas.openxmlformats.org/drawingml/2006/main">
+              <a:graphicData uri="http://schemas.openxmlformats.org/drawingml/2006/picture">
+                <pic:pic xmlns:pic="http://schemas.openxmlformats.org/drawingml/2006/picture">
+                  <pic:nvPicPr>
+                    <pic:cNvPr id="1" name="50834251_236006047277195_6114787094419210240_n.jpg"/>
+                    <pic:cNvPicPr/>
+                  </pic:nvPicPr>
+                  <pic:blipFill>
+                    <a:blip r:embed="rId6"/>
+                    <a:stretch>
+                      <a:fillRect/>
+                    </a:stretch>
+                  </pic:blipFill>
+                  <pic:spPr>
+                    <a:xfrm>
+                      <a:off x="0" y="0"/>
+                      <a:ext cx="3783644" cy="5044859"/>
+                    </a:xfrm>
+                    <a:prstGeom prst="rect">
+                      <a:avLst/>
+                    </a:prstGeom>
+                  </pic:spPr>
+                </pic:pic>
+              </a:graphicData>
+            </a:graphic>
+          </wp:inline>
+        </w:drawing>
+      </w:r>
+    </w:p>
+    <w:p>
+      <w:pPr>
+        <w:pStyle w:val="Sinespaciado"/>
+        <w:tabs>
+          <w:tab w:val="left" w:pos="3075"/>
+        </w:tabs>
+      </w:pPr>
+      <w:bookmarkStart w:id="0" w:name="_GoBack"/>
+      <w:bookmarkEnd w:id="0"/>
     </w:p>
     <w:p>
       <w:pPr>
@@ -1026,7 +1117,6 @@
             <w:pPr>
               <w:pStyle w:val="Sinespaciado"/>
               <w:rPr>
-                <w:color w:val="C00000"/>
                 <w:sz w:val="20"/>
               </w:rPr>
             </w:pPr>
@@ -1037,12 +1127,24 @@
               </w:rPr>
               <w:t>Entradas:</w:t>
             </w:r>
-          </w:p>
-          <w:p>
-            <w:pPr>
-              <w:pStyle w:val="Sinespaciado"/>
-              <w:rPr>
-                <w:color w:val="C00000"/>
+            <w:r>
+              <w:rPr>
+                <w:color w:val="C00000"/>
+                <w:sz w:val="20"/>
+              </w:rPr>
+              <w:t xml:space="preserve"> </w:t>
+            </w:r>
+            <w:r>
+              <w:rPr>
+                <w:sz w:val="20"/>
+              </w:rPr>
+              <w:t>años y meses</w:t>
+            </w:r>
+          </w:p>
+          <w:p>
+            <w:pPr>
+              <w:pStyle w:val="Sinespaciado"/>
+              <w:rPr>
                 <w:sz w:val="20"/>
               </w:rPr>
             </w:pPr>
@@ -1053,13 +1155,25 @@
               </w:rPr>
               <w:t>Salidas:</w:t>
             </w:r>
+            <w:r>
+              <w:rPr>
+                <w:color w:val="C00000"/>
+                <w:sz w:val="20"/>
+              </w:rPr>
+              <w:t xml:space="preserve"> </w:t>
+            </w:r>
+            <w:r>
+              <w:rPr>
+                <w:sz w:val="20"/>
+              </w:rPr>
+              <w:t>días</w:t>
+            </w:r>
           </w:p>
           <w:p>
             <w:pPr>
               <w:pStyle w:val="Sinespaciado"/>
               <w:rPr>
                 <w:i/>
-                <w:color w:val="C00000"/>
                 <w:sz w:val="20"/>
               </w:rPr>
             </w:pPr>
@@ -1069,6 +1183,19 @@
                 <w:sz w:val="20"/>
               </w:rPr>
               <w:t>Relación E/S:</w:t>
+            </w:r>
+            <w:r>
+              <w:rPr>
+                <w:color w:val="C00000"/>
+                <w:sz w:val="20"/>
+              </w:rPr>
+              <w:t xml:space="preserve"> </w:t>
+            </w:r>
+            <w:r>
+              <w:rPr>
+                <w:sz w:val="20"/>
+              </w:rPr>
+              <w:t>el convertir los años a meses y los meses en total se convierten a días</w:t>
             </w:r>
           </w:p>
         </w:tc>
@@ -1115,6 +1242,86 @@
           <w:p>
             <w:pPr>
               <w:pStyle w:val="Sinespaciado"/>
+              <w:numPr>
+                <w:ilvl w:val="0"/>
+                <w:numId w:val="1"/>
+              </w:numPr>
+              <w:rPr>
+                <w:b/>
+                <w:sz w:val="20"/>
+              </w:rPr>
+            </w:pPr>
+            <w:r>
+              <w:rPr>
+                <w:b/>
+                <w:sz w:val="20"/>
+              </w:rPr>
+              <w:t>Conseguir los años y meses de vida de la persona.</w:t>
+            </w:r>
+          </w:p>
+          <w:p>
+            <w:pPr>
+              <w:pStyle w:val="Sinespaciado"/>
+              <w:numPr>
+                <w:ilvl w:val="0"/>
+                <w:numId w:val="1"/>
+              </w:numPr>
+              <w:rPr>
+                <w:b/>
+                <w:sz w:val="20"/>
+              </w:rPr>
+            </w:pPr>
+            <w:r>
+              <w:rPr>
+                <w:b/>
+                <w:sz w:val="20"/>
+              </w:rPr>
+              <w:t>Multiplicar los años por 12.</w:t>
+            </w:r>
+          </w:p>
+          <w:p>
+            <w:pPr>
+              <w:pStyle w:val="Sinespaciado"/>
+              <w:numPr>
+                <w:ilvl w:val="0"/>
+                <w:numId w:val="1"/>
+              </w:numPr>
+              <w:rPr>
+                <w:b/>
+                <w:sz w:val="20"/>
+              </w:rPr>
+            </w:pPr>
+            <w:r>
+              <w:rPr>
+                <w:b/>
+                <w:sz w:val="20"/>
+              </w:rPr>
+              <w:t>Sumar los meses proporcionados por la persona con los meses recién convertidos.</w:t>
+            </w:r>
+          </w:p>
+          <w:p>
+            <w:pPr>
+              <w:pStyle w:val="Sinespaciado"/>
+              <w:numPr>
+                <w:ilvl w:val="0"/>
+                <w:numId w:val="1"/>
+              </w:numPr>
+              <w:rPr>
+                <w:b/>
+                <w:sz w:val="20"/>
+              </w:rPr>
+            </w:pPr>
+            <w:r>
+              <w:rPr>
+                <w:b/>
+                <w:sz w:val="20"/>
+              </w:rPr>
+              <w:t>Multiplicar por 30 los meses totales.</w:t>
+            </w:r>
+          </w:p>
+          <w:p>
+            <w:pPr>
+              <w:pStyle w:val="Sinespaciado"/>
               <w:rPr>
                 <w:b/>
                 <w:color w:val="C00000"/>
@@ -1158,16 +1365,34 @@
               </w:rPr>
               <w:t>:</w:t>
             </w:r>
-          </w:p>
-          <w:p>
-            <w:pPr>
-              <w:pStyle w:val="Sinespaciado"/>
+            <w:r>
+              <w:rPr>
+                <w:color w:val="000000" w:themeColor="text1"/>
+                <w:sz w:val="20"/>
+              </w:rPr>
+              <w:t xml:space="preserve"> Dividir entre 4 los años y sumarlo a los días finales.</w:t>
+            </w:r>
+          </w:p>
+          <w:p>
+            <w:pPr>
+              <w:pStyle w:val="Sinespaciado"/>
+              <w:numPr>
+                <w:ilvl w:val="0"/>
+                <w:numId w:val="1"/>
+              </w:numPr>
               <w:rPr>
                 <w:b/>
                 <w:color w:val="C00000"/>
                 <w:sz w:val="20"/>
               </w:rPr>
             </w:pPr>
+            <w:r>
+              <w:rPr>
+                <w:color w:val="000000" w:themeColor="text1"/>
+                <w:sz w:val="20"/>
+              </w:rPr>
+              <w:t>Reportar los días finales</w:t>
+            </w:r>
           </w:p>
         </w:tc>
       </w:tr>
@@ -1198,6 +1423,7 @@
         <w:rPr>
           <w:i/>
         </w:rPr>
+        <w:lastRenderedPageBreak/>
         <w:t>6. EXTRA.</w:t>
       </w:r>
     </w:p>
@@ -1231,21 +1457,7 @@
           <w:b/>
           <w:i/>
         </w:rPr>
-        <w:t>Necesitamos indicarle a un robot que prepare el desayuno</w:t>
-      </w:r>
-      <w:r>
-        <w:rPr>
-          <w:b/>
-          <w:i/>
-        </w:rPr>
-        <w:t>.</w:t>
-      </w:r>
-      <w:r>
-        <w:rPr>
-          <w:b/>
-          <w:i/>
-        </w:rPr>
-        <w:t xml:space="preserve"> Hay dos opciones: un huevo estrellado o un huevo revuelto.</w:t>
+        <w:t>Necesitamos indicarle a un robot que prepare el desayuno. Hay dos opciones: un huevo estrellado o un huevo revuelto.</w:t>
       </w:r>
       <w:r>
         <w:t xml:space="preserve"> </w:t>
@@ -1452,16 +1664,7 @@
                 <w:color w:val="000000" w:themeColor="text1"/>
                 <w:sz w:val="20"/>
               </w:rPr>
-              <w:t>¿Notaste algo diferente en este problema?</w:t>
-            </w:r>
-            <w:bookmarkStart w:id="0" w:name="_GoBack"/>
-            <w:bookmarkEnd w:id="0"/>
-            <w:r>
-              <w:rPr>
-                <w:color w:val="000000" w:themeColor="text1"/>
-                <w:sz w:val="20"/>
-              </w:rPr>
-              <w:t xml:space="preserve"> Comparado con los otros problemas que has realizado, escribe qué diferencias encuentras.</w:t>
+              <w:t>¿Notaste algo diferente en este problema? Comparado con los otros problemas que has realizado, escribe qué diferencias encuentras.</w:t>
             </w:r>
           </w:p>
           <w:p>
@@ -1487,12 +1690,133 @@
     </w:p>
     <w:sectPr>
       <w:pgSz w:w="12240" w:h="15840" w:code="1"/>
-      <w:pgMar w:top="720" w:right="720" w:bottom="720" w:left="720" w:header="708" w:footer="708" w:gutter="0"/>
+      <w:pgMar w:top="720" w:right="720" w:bottom="720" w:left="720" w:header="709" w:footer="709" w:gutter="0"/>
       <w:cols w:space="708"/>
       <w:docGrid w:linePitch="360"/>
     </w:sectPr>
   </w:body>
 </w:document>
+</file>
+
+<file path=word/numbering.xml><?xml version="1.0" encoding="utf-8"?>
+<w:numbering xmlns:wpc="http://schemas.microsoft.com/office/word/2010/wordprocessingCanvas" xmlns:cx="http://schemas.microsoft.com/office/drawing/2014/chartex" xmlns:cx1="http://schemas.microsoft.com/office/drawing/2015/9/8/chartex" xmlns:cx2="http://schemas.microsoft.com/office/drawing/2015/10/21/chartex" xmlns:cx3="http://schemas.microsoft.com/office/drawing/2016/5/9/chartex" xmlns:cx4="http://schemas.microsoft.com/office/drawing/2016/5/10/chartex" xmlns:cx5="http://schemas.microsoft.com/office/drawing/2016/5/11/chartex" xmlns:cx6="http://schemas.microsoft.com/office/drawing/2016/5/12/chartex" xmlns:cx7="http://schemas.microsoft.com/office/drawing/2016/5/13/chartex" xmlns:cx8="http://schemas.microsoft.com/office/drawing/2016/5/14/chartex" xmlns:mc="http://schemas.openxmlformats.org/markup-compatibility/2006" xmlns:aink="http://schemas.microsoft.com/office/drawing/2016/ink" xmlns:am3d="http://schemas.microsoft.com/office/drawing/2017/model3d" xmlns:o="urn:schemas-microsoft-com:office:office" xmlns:r="http://schemas.openxmlformats.org/officeDocument/2006/relationships" xmlns:m="http://schemas.openxmlformats.org/officeDocument/2006/math" xmlns:v="urn:schemas-microsoft-com:vml" xmlns:wp14="http://schemas.microsoft.com/office/word/2010/wordprocessingDrawing" xmlns:wp="http://schemas.openxmlformats.org/drawingml/2006/wordprocessingDrawing" xmlns:w10="urn:schemas-microsoft-com:office:word" xmlns:w="http://schemas.openxmlformats.org/wordprocessingml/2006/main" xmlns:w14="http://schemas.microsoft.com/office/word/2010/wordml" xmlns:w15="http://schemas.microsoft.com/office/word/2012/wordml" xmlns:w16cid="http://schemas.microsoft.com/office/word/2016/wordml/cid" xmlns:w16se="http://schemas.microsoft.com/office/word/2015/wordml/symex" xmlns:wpg="http://schemas.microsoft.com/office/word/2010/wordprocessingGroup" xmlns:wpi="http://schemas.microsoft.com/office/word/2010/wordprocessingInk" xmlns:wne="http://schemas.microsoft.com/office/word/2006/wordml" xmlns:wps="http://schemas.microsoft.com/office/word/2010/wordprocessingShape" mc:Ignorable="w14 w15 w16se w16cid wp14">
+  <w:abstractNum w:abstractNumId="0" w15:restartNumberingAfterBreak="0">
+    <w:nsid w:val="610C57CD"/>
+    <w:multiLevelType w:val="hybridMultilevel"/>
+    <w:tmpl w:val="C08A0B12"/>
+    <w:lvl w:ilvl="0" w:tplc="30824D30">
+      <w:start w:val="1"/>
+      <w:numFmt w:val="bullet"/>
+      <w:lvlText w:val="-"/>
+      <w:lvlJc w:val="left"/>
+      <w:pPr>
+        <w:ind w:left="720" w:hanging="360"/>
+      </w:pPr>
+      <w:rPr>
+        <w:rFonts w:ascii="Calibri" w:eastAsiaTheme="minorEastAsia" w:hAnsi="Calibri" w:cs="Calibri" w:hint="default"/>
+      </w:rPr>
+    </w:lvl>
+    <w:lvl w:ilvl="1" w:tplc="080A0003" w:tentative="1">
+      <w:start w:val="1"/>
+      <w:numFmt w:val="bullet"/>
+      <w:lvlText w:val="o"/>
+      <w:lvlJc w:val="left"/>
+      <w:pPr>
+        <w:ind w:left="1440" w:hanging="360"/>
+      </w:pPr>
+      <w:rPr>
+        <w:rFonts w:ascii="Courier New" w:hAnsi="Courier New" w:cs="Courier New" w:hint="default"/>
+      </w:rPr>
+    </w:lvl>
+    <w:lvl w:ilvl="2" w:tplc="080A0005" w:tentative="1">
+      <w:start w:val="1"/>
+      <w:numFmt w:val="bullet"/>
+      <w:lvlText w:val=""/>
+      <w:lvlJc w:val="left"/>
+      <w:pPr>
+        <w:ind w:left="2160" w:hanging="360"/>
+      </w:pPr>
+      <w:rPr>
+        <w:rFonts w:ascii="Wingdings" w:hAnsi="Wingdings" w:hint="default"/>
+      </w:rPr>
+    </w:lvl>
+    <w:lvl w:ilvl="3" w:tplc="080A0001" w:tentative="1">
+      <w:start w:val="1"/>
+      <w:numFmt w:val="bullet"/>
+      <w:lvlText w:val=""/>
+      <w:lvlJc w:val="left"/>
+      <w:pPr>
+        <w:ind w:left="2880" w:hanging="360"/>
+      </w:pPr>
+      <w:rPr>
+        <w:rFonts w:ascii="Symbol" w:hAnsi="Symbol" w:hint="default"/>
+      </w:rPr>
+    </w:lvl>
+    <w:lvl w:ilvl="4" w:tplc="080A0003" w:tentative="1">
+      <w:start w:val="1"/>
+      <w:numFmt w:val="bullet"/>
+      <w:lvlText w:val="o"/>
+      <w:lvlJc w:val="left"/>
+      <w:pPr>
+        <w:ind w:left="3600" w:hanging="360"/>
+      </w:pPr>
+      <w:rPr>
+        <w:rFonts w:ascii="Courier New" w:hAnsi="Courier New" w:cs="Courier New" w:hint="default"/>
+      </w:rPr>
+    </w:lvl>
+    <w:lvl w:ilvl="5" w:tplc="080A0005" w:tentative="1">
+      <w:start w:val="1"/>
+      <w:numFmt w:val="bullet"/>
+      <w:lvlText w:val=""/>
+      <w:lvlJc w:val="left"/>
+      <w:pPr>
+        <w:ind w:left="4320" w:hanging="360"/>
+      </w:pPr>
+      <w:rPr>
+        <w:rFonts w:ascii="Wingdings" w:hAnsi="Wingdings" w:hint="default"/>
+      </w:rPr>
+    </w:lvl>
+    <w:lvl w:ilvl="6" w:tplc="080A0001" w:tentative="1">
+      <w:start w:val="1"/>
+      <w:numFmt w:val="bullet"/>
+      <w:lvlText w:val=""/>
+      <w:lvlJc w:val="left"/>
+      <w:pPr>
+        <w:ind w:left="5040" w:hanging="360"/>
+      </w:pPr>
+      <w:rPr>
+        <w:rFonts w:ascii="Symbol" w:hAnsi="Symbol" w:hint="default"/>
+      </w:rPr>
+    </w:lvl>
+    <w:lvl w:ilvl="7" w:tplc="080A0003" w:tentative="1">
+      <w:start w:val="1"/>
+      <w:numFmt w:val="bullet"/>
+      <w:lvlText w:val="o"/>
+      <w:lvlJc w:val="left"/>
+      <w:pPr>
+        <w:ind w:left="5760" w:hanging="360"/>
+      </w:pPr>
+      <w:rPr>
+        <w:rFonts w:ascii="Courier New" w:hAnsi="Courier New" w:cs="Courier New" w:hint="default"/>
+      </w:rPr>
+    </w:lvl>
+    <w:lvl w:ilvl="8" w:tplc="080A0005" w:tentative="1">
+      <w:start w:val="1"/>
+      <w:numFmt w:val="bullet"/>
+      <w:lvlText w:val=""/>
+      <w:lvlJc w:val="left"/>
+      <w:pPr>
+        <w:ind w:left="6480" w:hanging="360"/>
+      </w:pPr>
+      <w:rPr>
+        <w:rFonts w:ascii="Wingdings" w:hAnsi="Wingdings" w:hint="default"/>
+      </w:rPr>
+    </w:lvl>
+  </w:abstractNum>
+  <w:num w:numId="1">
+    <w:abstractNumId w:val="0"/>
+  </w:num>
+</w:numbering>
 </file>
 
 <file path=word/styles.xml><?xml version="1.0" encoding="utf-8"?>
@@ -1618,7 +1942,6 @@
     <w:lsdException w:name="HTML Sample" w:semiHidden="1" w:unhideWhenUsed="1"/>
     <w:lsdException w:name="HTML Typewriter" w:semiHidden="1" w:unhideWhenUsed="1"/>
     <w:lsdException w:name="HTML Variable" w:semiHidden="1" w:unhideWhenUsed="1"/>
-    <w:lsdException w:name="Normal Table" w:semiHidden="1" w:unhideWhenUsed="1"/>
     <w:lsdException w:name="annotation subject" w:semiHidden="1" w:unhideWhenUsed="1"/>
     <w:lsdException w:name="No List" w:semiHidden="1" w:unhideWhenUsed="1"/>
     <w:lsdException w:name="Outline List 1" w:semiHidden="1" w:unhideWhenUsed="1"/>
@@ -1662,10 +1985,8 @@
     <w:lsdException w:name="Table Elegant" w:semiHidden="1" w:unhideWhenUsed="1"/>
     <w:lsdException w:name="Table Professional" w:semiHidden="1" w:unhideWhenUsed="1"/>
     <w:lsdException w:name="Table Subtle 1" w:semiHidden="1" w:unhideWhenUsed="1"/>
-    <w:lsdException w:name="Table Subtle 2" w:semiHidden="1" w:unhideWhenUsed="1"/>
     <w:lsdException w:name="Table Web 1" w:semiHidden="1" w:unhideWhenUsed="1"/>
     <w:lsdException w:name="Table Web 2" w:semiHidden="1" w:unhideWhenUsed="1"/>
-    <w:lsdException w:name="Table Web 3" w:semiHidden="1" w:unhideWhenUsed="1"/>
     <w:lsdException w:name="Balloon Text" w:semiHidden="1" w:unhideWhenUsed="1"/>
     <w:lsdException w:name="Table Grid" w:uiPriority="59"/>
     <w:lsdException w:name="Table Theme" w:semiHidden="1" w:unhideWhenUsed="1"/>
@@ -1886,6 +2207,8 @@
     <w:lsdException w:name="List Table 7 Colorful Accent 6" w:uiPriority="52"/>
     <w:lsdException w:name="Mention" w:semiHidden="1" w:unhideWhenUsed="1"/>
     <w:lsdException w:name="Smart Hyperlink" w:semiHidden="1" w:unhideWhenUsed="1"/>
+    <w:lsdException w:name="Hashtag" w:semiHidden="1" w:unhideWhenUsed="1"/>
+    <w:lsdException w:name="Unresolved Mention" w:semiHidden="1" w:unhideWhenUsed="1"/>
   </w:latentStyles>
   <w:style w:type="paragraph" w:default="1" w:styleId="Normal">
     <w:name w:val="Normal"/>
@@ -2237,7 +2560,7 @@
 </file>
 
 <file path=customXml/itemProps1.xml><?xml version="1.0" encoding="utf-8"?>
-<ds:datastoreItem xmlns:ds="http://schemas.openxmlformats.org/officeDocument/2006/customXml" ds:itemID="{8265DB7D-5925-594C-8E6D-69EA22F5B450}">
+<ds:datastoreItem xmlns:ds="http://schemas.openxmlformats.org/officeDocument/2006/customXml" ds:itemID="{CA662F41-F03B-4975-AE84-0DEA5BA56A46}">
   <ds:schemaRefs>
     <ds:schemaRef ds:uri="http://schemas.openxmlformats.org/officeDocument/2006/bibliography"/>
   </ds:schemaRefs>

</xml_diff>

<commit_message>
Mariana Coria Rodríguez - Grupo 2
Realice el ejercicio extra
</commit_message>
<xml_diff>
--- a/Tarea-01.docx
+++ b/Tarea-01.docx
@@ -7,11 +7,13 @@
         <w:pStyle w:val="Sinespaciado"/>
         <w:rPr>
           <w:sz w:val="24"/>
+          <w:lang w:val="es-ES"/>
         </w:rPr>
       </w:pPr>
       <w:r>
         <w:rPr>
           <w:sz w:val="24"/>
+          <w:lang w:val="es-ES"/>
         </w:rPr>
         <w:t>Fundamentos de programación</w:t>
       </w:r>
@@ -21,11 +23,13 @@
         <w:pStyle w:val="Sinespaciado"/>
         <w:rPr>
           <w:sz w:val="24"/>
+          <w:lang w:val="es-ES"/>
         </w:rPr>
       </w:pPr>
       <w:r>
         <w:rPr>
           <w:sz w:val="24"/>
+          <w:lang w:val="es-ES"/>
         </w:rPr>
         <w:t>Prof. Ing. Roberto Martínez Román</w:t>
       </w:r>
@@ -36,13 +40,22 @@
         <w:shd w:val="clear" w:color="auto" w:fill="FDE9D9" w:themeFill="accent6" w:themeFillTint="33"/>
         <w:rPr>
           <w:sz w:val="24"/>
+          <w:lang w:val="es-ES"/>
         </w:rPr>
       </w:pPr>
       <w:r>
         <w:rPr>
           <w:sz w:val="24"/>
+          <w:lang w:val="es-ES"/>
         </w:rPr>
         <w:t xml:space="preserve">Nombre del alumno: </w:t>
+      </w:r>
+      <w:r>
+        <w:rPr>
+          <w:sz w:val="24"/>
+          <w:lang w:val="es-ES"/>
+        </w:rPr>
+        <w:t>Mariana Coria Rodríguez</w:t>
       </w:r>
     </w:p>
     <w:p>
@@ -51,13 +64,22 @@
         <w:shd w:val="clear" w:color="auto" w:fill="FDE9D9" w:themeFill="accent6" w:themeFillTint="33"/>
         <w:rPr>
           <w:sz w:val="24"/>
+          <w:lang w:val="es-ES"/>
         </w:rPr>
       </w:pPr>
       <w:r>
         <w:rPr>
           <w:sz w:val="24"/>
+          <w:lang w:val="es-ES"/>
         </w:rPr>
         <w:t xml:space="preserve">Grupo: </w:t>
+      </w:r>
+      <w:r>
+        <w:rPr>
+          <w:sz w:val="24"/>
+          <w:lang w:val="es-ES"/>
+        </w:rPr>
+        <w:t>2</w:t>
       </w:r>
     </w:p>
     <w:p>
@@ -65,6 +87,7 @@
         <w:pStyle w:val="Sinespaciado"/>
         <w:rPr>
           <w:sz w:val="24"/>
+          <w:lang w:val="es-ES"/>
         </w:rPr>
       </w:pPr>
     </w:p>
@@ -77,6 +100,7 @@
           <w:b/>
           <w:color w:val="FFFFFF" w:themeColor="background1"/>
           <w:sz w:val="28"/>
+          <w:lang w:val="es-ES"/>
         </w:rPr>
       </w:pPr>
       <w:r>
@@ -84,6 +108,7 @@
           <w:b/>
           <w:color w:val="FFFFFF" w:themeColor="background1"/>
           <w:sz w:val="28"/>
+          <w:lang w:val="es-ES"/>
         </w:rPr>
         <w:t>Misión</w:t>
       </w:r>
@@ -92,6 +117,7 @@
           <w:b/>
           <w:color w:val="FFFFFF" w:themeColor="background1"/>
           <w:sz w:val="28"/>
+          <w:lang w:val="es-ES"/>
         </w:rPr>
         <w:t xml:space="preserve"> </w:t>
       </w:r>
@@ -100,6 +126,7 @@
           <w:b/>
           <w:color w:val="FFFFFF" w:themeColor="background1"/>
           <w:sz w:val="28"/>
+          <w:lang w:val="es-ES"/>
         </w:rPr>
         <w:t>1</w:t>
       </w:r>
@@ -107,79 +134,189 @@
     <w:p>
       <w:pPr>
         <w:pStyle w:val="Sinespaciado"/>
+        <w:rPr>
+          <w:lang w:val="es-ES"/>
+        </w:rPr>
       </w:pPr>
     </w:p>
     <w:p>
       <w:pPr>
         <w:pStyle w:val="Sinespaciado"/>
+        <w:rPr>
+          <w:lang w:val="es-ES"/>
+        </w:rPr>
       </w:pPr>
       <w:r>
+        <w:rPr>
+          <w:lang w:val="es-ES"/>
+        </w:rPr>
         <w:t xml:space="preserve">Clona el proyecto </w:t>
       </w:r>
       <w:r>
         <w:rPr>
           <w:b/>
+          <w:lang w:val="es-ES"/>
         </w:rPr>
         <w:t>Mision</w:t>
       </w:r>
       <w:r>
         <w:rPr>
           <w:b/>
+          <w:lang w:val="es-ES"/>
         </w:rPr>
         <w:t>_01</w:t>
       </w:r>
       <w:r>
-        <w:t xml:space="preserve"> de github, </w:t>
-      </w:r>
-      <w:r>
+        <w:rPr>
+          <w:lang w:val="es-ES"/>
+        </w:rPr>
+        <w:t xml:space="preserve"> de </w:t>
+      </w:r>
+      <w:proofErr w:type="spellStart"/>
+      <w:r>
+        <w:rPr>
+          <w:lang w:val="es-ES"/>
+        </w:rPr>
+        <w:t>github</w:t>
+      </w:r>
+      <w:proofErr w:type="spellEnd"/>
+      <w:r>
+        <w:rPr>
+          <w:lang w:val="es-ES"/>
+        </w:rPr>
+        <w:t xml:space="preserve">, </w:t>
+      </w:r>
+      <w:r>
+        <w:rPr>
+          <w:lang w:val="es-ES"/>
+        </w:rPr>
         <w:t xml:space="preserve">descarga y </w:t>
       </w:r>
       <w:r>
+        <w:rPr>
+          <w:lang w:val="es-ES"/>
+        </w:rPr>
         <w:t>modifica este docume</w:t>
       </w:r>
       <w:r>
-        <w:t>nto, súbelo a github y crea el P</w:t>
-      </w:r>
-      <w:r>
-        <w:t>ull request.</w:t>
-      </w:r>
-      <w:r>
+        <w:rPr>
+          <w:lang w:val="es-ES"/>
+        </w:rPr>
+        <w:t xml:space="preserve">nto, súbelo a </w:t>
+      </w:r>
+      <w:proofErr w:type="spellStart"/>
+      <w:r>
+        <w:rPr>
+          <w:lang w:val="es-ES"/>
+        </w:rPr>
+        <w:t>github</w:t>
+      </w:r>
+      <w:proofErr w:type="spellEnd"/>
+      <w:r>
+        <w:rPr>
+          <w:lang w:val="es-ES"/>
+        </w:rPr>
+        <w:t xml:space="preserve"> y crea el </w:t>
+      </w:r>
+      <w:proofErr w:type="spellStart"/>
+      <w:r>
+        <w:rPr>
+          <w:lang w:val="es-ES"/>
+        </w:rPr>
+        <w:t>P</w:t>
+      </w:r>
+      <w:r>
+        <w:rPr>
+          <w:lang w:val="es-ES"/>
+        </w:rPr>
+        <w:t>ull</w:t>
+      </w:r>
+      <w:proofErr w:type="spellEnd"/>
+      <w:r>
+        <w:rPr>
+          <w:lang w:val="es-ES"/>
+        </w:rPr>
         <w:t xml:space="preserve"> </w:t>
       </w:r>
-      <w:r>
+      <w:proofErr w:type="spellStart"/>
+      <w:r>
+        <w:rPr>
+          <w:lang w:val="es-ES"/>
+        </w:rPr>
+        <w:t>request</w:t>
+      </w:r>
+      <w:proofErr w:type="spellEnd"/>
+      <w:r>
+        <w:rPr>
+          <w:lang w:val="es-ES"/>
+        </w:rPr>
+        <w:t>.</w:t>
+      </w:r>
+      <w:r>
+        <w:rPr>
+          <w:lang w:val="es-ES"/>
+        </w:rPr>
+        <w:t xml:space="preserve"> </w:t>
+      </w:r>
+      <w:r>
+        <w:rPr>
+          <w:lang w:val="es-ES"/>
+        </w:rPr>
         <w:t>Contesta sobre ESTE MISMO documento lo que se te pide. Usa TODO el espacio que necesites, pero trata de que tus respuestas sean breves y concretas.</w:t>
       </w:r>
     </w:p>
     <w:p>
       <w:pPr>
         <w:pStyle w:val="Sinespaciado"/>
+        <w:rPr>
+          <w:lang w:val="es-ES"/>
+        </w:rPr>
       </w:pPr>
     </w:p>
     <w:p>
       <w:pPr>
         <w:pStyle w:val="Sinespaciado"/>
+        <w:rPr>
+          <w:lang w:val="es-ES"/>
+        </w:rPr>
       </w:pPr>
     </w:p>
     <w:p>
       <w:pPr>
         <w:pStyle w:val="Sinespaciado"/>
+        <w:rPr>
+          <w:lang w:val="es-ES"/>
+        </w:rPr>
       </w:pPr>
       <w:r>
+        <w:rPr>
+          <w:lang w:val="es-ES"/>
+        </w:rPr>
         <w:t>1</w:t>
       </w:r>
       <w:r>
+        <w:rPr>
+          <w:lang w:val="es-ES"/>
+        </w:rPr>
         <w:t xml:space="preserve">. </w:t>
       </w:r>
       <w:r>
+        <w:rPr>
+          <w:lang w:val="es-ES"/>
+        </w:rPr>
         <w:t>Escribe la diferencia entre un algoritmo y un programa.</w:t>
       </w:r>
       <w:r>
+        <w:rPr>
+          <w:lang w:val="es-ES"/>
+        </w:rPr>
         <w:t xml:space="preserve"> </w:t>
       </w:r>
       <w:r>
         <w:rPr>
           <w:i/>
           <w:sz w:val="16"/>
+          <w:lang w:val="es-ES"/>
         </w:rPr>
         <w:t>(</w:t>
       </w:r>
@@ -187,6 +324,7 @@
         <w:rPr>
           <w:i/>
           <w:sz w:val="16"/>
+          <w:lang w:val="es-ES"/>
         </w:rPr>
         <w:t>25</w:t>
       </w:r>
@@ -194,6 +332,7 @@
         <w:rPr>
           <w:i/>
           <w:sz w:val="16"/>
+          <w:lang w:val="es-ES"/>
         </w:rPr>
         <w:t xml:space="preserve">0 </w:t>
       </w:r>
@@ -201,6 +340,7 @@
         <w:rPr>
           <w:i/>
           <w:sz w:val="16"/>
+          <w:lang w:val="es-ES"/>
         </w:rPr>
         <w:t>puntos)</w:t>
       </w:r>
@@ -225,26 +365,9 @@
               <w:rPr>
                 <w:color w:val="C00000"/>
                 <w:sz w:val="20"/>
-              </w:rPr>
-            </w:pPr>
-          </w:p>
-          <w:p>
-            <w:pPr>
-              <w:pStyle w:val="Sinespaciado"/>
-              <w:rPr>
-                <w:i/>
-                <w:color w:val="C00000"/>
-                <w:sz w:val="20"/>
-              </w:rPr>
-            </w:pPr>
-            <w:r>
-              <w:rPr>
-                <w:i/>
-                <w:color w:val="C00000"/>
-                <w:sz w:val="20"/>
-              </w:rPr>
-              <w:t>La diferencia consiste en…</w:t>
-            </w:r>
+                <w:lang w:val="es-ES"/>
+              </w:rPr>
+            </w:pPr>
           </w:p>
           <w:p>
             <w:pPr>
@@ -253,8 +376,54 @@
                 <w:b/>
                 <w:color w:val="FF0000"/>
                 <w:sz w:val="20"/>
-              </w:rPr>
-            </w:pPr>
+                <w:lang w:val="es-ES"/>
+              </w:rPr>
+            </w:pPr>
+            <w:r>
+              <w:rPr>
+                <w:i/>
+                <w:color w:val="C00000"/>
+                <w:sz w:val="20"/>
+                <w:lang w:val="es-ES"/>
+              </w:rPr>
+              <w:t xml:space="preserve">Un algoritmo es el </w:t>
+            </w:r>
+            <w:r>
+              <w:rPr>
+                <w:i/>
+                <w:color w:val="C00000"/>
+                <w:sz w:val="20"/>
+                <w:lang w:val="es-ES"/>
+              </w:rPr>
+              <w:t>método</w:t>
+            </w:r>
+            <w:r>
+              <w:rPr>
+                <w:i/>
+                <w:color w:val="C00000"/>
+                <w:sz w:val="20"/>
+                <w:lang w:val="es-ES"/>
+              </w:rPr>
+              <w:t xml:space="preserve"> para resolver un problema, de una manera muy </w:t>
+            </w:r>
+            <w:r>
+              <w:rPr>
+                <w:i/>
+                <w:color w:val="C00000"/>
+                <w:sz w:val="20"/>
+                <w:lang w:val="es-ES"/>
+              </w:rPr>
+              <w:t>específica</w:t>
+            </w:r>
+            <w:r>
+              <w:rPr>
+                <w:i/>
+                <w:color w:val="C00000"/>
+                <w:sz w:val="20"/>
+                <w:lang w:val="es-ES"/>
+              </w:rPr>
+              <w:t xml:space="preserve"> y detallada se indican los pasos que se deben seguir con lenguaje común. Un programa es un proceso que se divide en varias etapas donde usando un lenguaje de programación se indican los pasos que se van a realizar para resolver el problema.</w:t>
+            </w:r>
           </w:p>
         </w:tc>
       </w:tr>
@@ -262,36 +431,61 @@
     <w:p>
       <w:pPr>
         <w:pStyle w:val="Sinespaciado"/>
+        <w:rPr>
+          <w:lang w:val="es-ES"/>
+        </w:rPr>
       </w:pPr>
     </w:p>
     <w:p>
       <w:pPr>
         <w:pStyle w:val="Sinespaciado"/>
+        <w:rPr>
+          <w:lang w:val="es-ES"/>
+        </w:rPr>
       </w:pPr>
     </w:p>
     <w:p>
       <w:pPr>
         <w:pStyle w:val="Sinespaciado"/>
+        <w:rPr>
+          <w:lang w:val="es-ES"/>
+        </w:rPr>
       </w:pPr>
       <w:r>
+        <w:rPr>
+          <w:lang w:val="es-ES"/>
+        </w:rPr>
         <w:t>2</w:t>
       </w:r>
       <w:r>
+        <w:rPr>
+          <w:lang w:val="es-ES"/>
+        </w:rPr>
         <w:t>. Describe brevemente</w:t>
       </w:r>
       <w:r>
+        <w:rPr>
+          <w:lang w:val="es-ES"/>
+        </w:rPr>
         <w:t>, con tus propias palabras,</w:t>
       </w:r>
       <w:r>
+        <w:rPr>
+          <w:lang w:val="es-ES"/>
+        </w:rPr>
         <w:t xml:space="preserve"> qué haces en cada una de las etapas para resolver problemas con la computadora:</w:t>
       </w:r>
       <w:r>
+        <w:rPr>
+          <w:lang w:val="es-ES"/>
+        </w:rPr>
         <w:t xml:space="preserve"> </w:t>
       </w:r>
       <w:r>
         <w:rPr>
           <w:i/>
           <w:sz w:val="16"/>
+          <w:lang w:val="es-ES"/>
         </w:rPr>
         <w:t>(2</w:t>
       </w:r>
@@ -299,6 +493,7 @@
         <w:rPr>
           <w:i/>
           <w:sz w:val="16"/>
+          <w:lang w:val="es-ES"/>
         </w:rPr>
         <w:t>5</w:t>
       </w:r>
@@ -306,6 +501,7 @@
         <w:rPr>
           <w:i/>
           <w:sz w:val="16"/>
+          <w:lang w:val="es-ES"/>
         </w:rPr>
         <w:t>0 puntos)</w:t>
       </w:r>
@@ -317,8 +513,8 @@
         <w:tblLook w:val="04A0" w:firstRow="1" w:lastRow="0" w:firstColumn="1" w:lastColumn="0" w:noHBand="0" w:noVBand="1"/>
       </w:tblPr>
       <w:tblGrid>
-        <w:gridCol w:w="2376"/>
-        <w:gridCol w:w="7796"/>
+        <w:gridCol w:w="2327"/>
+        <w:gridCol w:w="7636"/>
       </w:tblGrid>
       <w:tr>
         <w:tc>
@@ -328,8 +524,14 @@
           <w:p>
             <w:pPr>
               <w:pStyle w:val="Sinespaciado"/>
-            </w:pPr>
-            <w:r>
+              <w:rPr>
+                <w:lang w:val="es-ES"/>
+              </w:rPr>
+            </w:pPr>
+            <w:r>
+              <w:rPr>
+                <w:lang w:val="es-ES"/>
+              </w:rPr>
               <w:t>Análisis.</w:t>
             </w:r>
           </w:p>
@@ -345,8 +547,18 @@
                 <w:i/>
                 <w:color w:val="C00000"/>
                 <w:sz w:val="20"/>
-              </w:rPr>
-            </w:pPr>
+                <w:lang w:val="es-ES"/>
+              </w:rPr>
+            </w:pPr>
+            <w:r>
+              <w:rPr>
+                <w:i/>
+                <w:color w:val="C00000"/>
+                <w:sz w:val="20"/>
+                <w:lang w:val="es-ES"/>
+              </w:rPr>
+              <w:t xml:space="preserve">Entender lo que se te está pidiendo para poder identificar los datos importantes y el procedimiento necesario para resolver el problema. </w:t>
+            </w:r>
           </w:p>
         </w:tc>
       </w:tr>
@@ -358,11 +570,20 @@
           <w:p>
             <w:pPr>
               <w:pStyle w:val="Sinespaciado"/>
-            </w:pPr>
-            <w:r>
+              <w:rPr>
+                <w:lang w:val="es-ES"/>
+              </w:rPr>
+            </w:pPr>
+            <w:r>
+              <w:rPr>
+                <w:lang w:val="es-ES"/>
+              </w:rPr>
               <w:t>Programación</w:t>
             </w:r>
             <w:r>
+              <w:rPr>
+                <w:lang w:val="es-ES"/>
+              </w:rPr>
               <w:t>.</w:t>
             </w:r>
           </w:p>
@@ -378,8 +599,45 @@
                 <w:i/>
                 <w:color w:val="C00000"/>
                 <w:sz w:val="20"/>
-              </w:rPr>
-            </w:pPr>
+                <w:lang w:val="es-ES"/>
+              </w:rPr>
+            </w:pPr>
+            <w:r>
+              <w:rPr>
+                <w:i/>
+                <w:color w:val="C00000"/>
+                <w:sz w:val="20"/>
+                <w:lang w:val="es-ES"/>
+              </w:rPr>
+              <w:t xml:space="preserve">Se escribe de manera </w:t>
+            </w:r>
+            <w:r>
+              <w:rPr>
+                <w:i/>
+                <w:color w:val="C00000"/>
+                <w:sz w:val="20"/>
+                <w:lang w:val="es-ES"/>
+              </w:rPr>
+              <w:t>específica</w:t>
+            </w:r>
+            <w:r>
+              <w:rPr>
+                <w:i/>
+                <w:color w:val="C00000"/>
+                <w:sz w:val="20"/>
+                <w:lang w:val="es-ES"/>
+              </w:rPr>
+              <w:t xml:space="preserve"> y detallada las instrucciones en forma de a</w:t>
+            </w:r>
+            <w:r>
+              <w:rPr>
+                <w:i/>
+                <w:color w:val="C00000"/>
+                <w:sz w:val="20"/>
+                <w:lang w:val="es-ES"/>
+              </w:rPr>
+              <w:t>lgoritmo.</w:t>
+            </w:r>
           </w:p>
         </w:tc>
       </w:tr>
@@ -391,11 +649,20 @@
           <w:p>
             <w:pPr>
               <w:pStyle w:val="Sinespaciado"/>
-            </w:pPr>
-            <w:r>
+              <w:rPr>
+                <w:lang w:val="es-ES"/>
+              </w:rPr>
+            </w:pPr>
+            <w:r>
+              <w:rPr>
+                <w:lang w:val="es-ES"/>
+              </w:rPr>
               <w:t>Codificación</w:t>
             </w:r>
             <w:r>
+              <w:rPr>
+                <w:lang w:val="es-ES"/>
+              </w:rPr>
               <w:t>.</w:t>
             </w:r>
           </w:p>
@@ -411,8 +678,36 @@
                 <w:i/>
                 <w:color w:val="C00000"/>
                 <w:sz w:val="20"/>
-              </w:rPr>
-            </w:pPr>
+                <w:lang w:val="es-ES"/>
+              </w:rPr>
+            </w:pPr>
+            <w:r>
+              <w:rPr>
+                <w:i/>
+                <w:color w:val="C00000"/>
+                <w:sz w:val="20"/>
+                <w:lang w:val="es-ES"/>
+              </w:rPr>
+              <w:t xml:space="preserve">Basados en el algoritmo se traducen las </w:t>
+            </w:r>
+            <w:r>
+              <w:rPr>
+                <w:i/>
+                <w:color w:val="C00000"/>
+                <w:sz w:val="20"/>
+                <w:lang w:val="es-ES"/>
+              </w:rPr>
+              <w:t>instrucciones</w:t>
+            </w:r>
+            <w:r>
+              <w:rPr>
+                <w:i/>
+                <w:color w:val="C00000"/>
+                <w:sz w:val="20"/>
+                <w:lang w:val="es-ES"/>
+              </w:rPr>
+              <w:t xml:space="preserve"> a un lenguaje técnico para crear el programa. </w:t>
+            </w:r>
           </w:p>
         </w:tc>
       </w:tr>
@@ -420,42 +715,67 @@
     <w:p>
       <w:pPr>
         <w:pStyle w:val="Sinespaciado"/>
+        <w:rPr>
+          <w:lang w:val="es-ES"/>
+        </w:rPr>
       </w:pPr>
     </w:p>
     <w:p>
       <w:pPr>
         <w:pStyle w:val="Sinespaciado"/>
         <w:rPr>
-          <w:lang w:val="en-US"/>
+          <w:lang w:val="es-ES"/>
         </w:rPr>
       </w:pPr>
     </w:p>
     <w:p>
       <w:pPr>
         <w:pStyle w:val="Sinespaciado"/>
+        <w:rPr>
+          <w:lang w:val="es-ES"/>
+        </w:rPr>
       </w:pPr>
       <w:r>
+        <w:rPr>
+          <w:lang w:val="es-ES"/>
+        </w:rPr>
         <w:t>3</w:t>
       </w:r>
       <w:r>
+        <w:rPr>
+          <w:lang w:val="es-ES"/>
+        </w:rPr>
         <w:t xml:space="preserve">. </w:t>
       </w:r>
       <w:r>
+        <w:rPr>
+          <w:lang w:val="es-ES"/>
+        </w:rPr>
         <w:t>Resuelve el siguiente problema</w:t>
       </w:r>
       <w:r>
+        <w:rPr>
+          <w:lang w:val="es-ES"/>
+        </w:rPr>
         <w:t xml:space="preserve"> de lógica</w:t>
       </w:r>
       <w:r>
+        <w:rPr>
+          <w:lang w:val="es-ES"/>
+        </w:rPr>
         <w:t>.</w:t>
       </w:r>
       <w:r>
+        <w:rPr>
+          <w:lang w:val="es-ES"/>
+        </w:rPr>
         <w:t xml:space="preserve"> </w:t>
       </w:r>
       <w:r>
         <w:rPr>
           <w:i/>
           <w:sz w:val="16"/>
+          <w:lang w:val="es-ES"/>
         </w:rPr>
         <w:t>(2</w:t>
       </w:r>
@@ -463,6 +783,7 @@
         <w:rPr>
           <w:i/>
           <w:sz w:val="16"/>
+          <w:lang w:val="es-ES"/>
         </w:rPr>
         <w:t>5</w:t>
       </w:r>
@@ -470,6 +791,7 @@
         <w:rPr>
           <w:i/>
           <w:sz w:val="16"/>
+          <w:lang w:val="es-ES"/>
         </w:rPr>
         <w:t>0</w:t>
       </w:r>
@@ -477,6 +799,7 @@
         <w:rPr>
           <w:i/>
           <w:sz w:val="16"/>
+          <w:lang w:val="es-ES"/>
         </w:rPr>
         <w:t xml:space="preserve"> puntos)</w:t>
       </w:r>
@@ -501,36 +824,25 @@
               <w:rPr>
                 <w:rFonts w:eastAsia="Times New Roman" w:cs="Times New Roman"/>
                 <w:bCs/>
-              </w:rPr>
-            </w:pPr>
-            <w:r>
-              <w:rPr>
-                <w:rFonts w:eastAsia="Times New Roman" w:cs="Times New Roman"/>
-                <w:bCs/>
-              </w:rPr>
-              <w:t>Si Ángela habla más bajo que Rosa y C</w:t>
-            </w:r>
-            <w:r>
-              <w:rPr>
-                <w:rFonts w:eastAsia="Times New Roman" w:cs="Times New Roman"/>
-                <w:bCs/>
-              </w:rPr>
-              <w:t>elia habla más alto que Rosa, ¿H</w:t>
-            </w:r>
-            <w:r>
-              <w:rPr>
-                <w:rFonts w:eastAsia="Times New Roman" w:cs="Times New Roman"/>
-                <w:bCs/>
-              </w:rPr>
-              <w:t>abla Ángela más alto o más bajo que Celia?</w:t>
-            </w:r>
-          </w:p>
-          <w:p>
-            <w:pPr>
-              <w:pStyle w:val="Sinespaciado"/>
-              <w:rPr>
-                <w:rFonts w:eastAsia="Times New Roman" w:cs="Times New Roman"/>
-                <w:bCs/>
+                <w:lang w:val="es-ES"/>
+              </w:rPr>
+            </w:pPr>
+            <w:r>
+              <w:rPr>
+                <w:rFonts w:eastAsia="Times New Roman" w:cs="Times New Roman"/>
+                <w:bCs/>
+                <w:lang w:val="es-ES"/>
+              </w:rPr>
+              <w:t>Si Ángela habla más bajo que Rosa y Celia habla más alto que Rosa, ¿Habla Ángela más alto o más bajo que Celia?</w:t>
+            </w:r>
+          </w:p>
+          <w:p>
+            <w:pPr>
+              <w:pStyle w:val="Sinespaciado"/>
+              <w:rPr>
+                <w:rFonts w:eastAsia="Times New Roman" w:cs="Times New Roman"/>
+                <w:bCs/>
+                <w:lang w:val="es-ES"/>
               </w:rPr>
             </w:pPr>
           </w:p>
@@ -542,12 +854,14 @@
                 <w:bCs/>
                 <w:i/>
                 <w:color w:val="FF0000"/>
-              </w:rPr>
-            </w:pPr>
-            <w:r>
-              <w:rPr>
-                <w:rFonts w:eastAsia="Times New Roman" w:cs="Times New Roman"/>
-                <w:bCs/>
+                <w:lang w:val="es-ES"/>
+              </w:rPr>
+            </w:pPr>
+            <w:r>
+              <w:rPr>
+                <w:rFonts w:eastAsia="Times New Roman" w:cs="Times New Roman"/>
+                <w:bCs/>
+                <w:lang w:val="es-ES"/>
               </w:rPr>
               <w:t>Respuesta:</w:t>
             </w:r>
@@ -557,35 +871,87 @@
                 <w:bCs/>
                 <w:i/>
                 <w:color w:val="FF0000"/>
+                <w:lang w:val="es-ES"/>
               </w:rPr>
               <w:t xml:space="preserve"> </w:t>
             </w:r>
+            <w:r>
+              <w:rPr>
+                <w:rFonts w:eastAsia="Times New Roman" w:cs="Times New Roman"/>
+                <w:bCs/>
+                <w:i/>
+                <w:color w:val="FF0000"/>
+                <w:lang w:val="es-ES"/>
+              </w:rPr>
+              <w:t xml:space="preserve">Ángela habla más bajo que Celia </w:t>
+            </w:r>
+          </w:p>
+          <w:p>
+            <w:pPr>
+              <w:pStyle w:val="Sinespaciado"/>
+              <w:rPr>
+                <w:rFonts w:eastAsia="Times New Roman" w:cs="Times New Roman"/>
+                <w:bCs/>
+                <w:i/>
+                <w:color w:val="C00000"/>
+                <w:sz w:val="20"/>
+                <w:szCs w:val="20"/>
+                <w:lang w:val="es-ES"/>
+              </w:rPr>
+            </w:pPr>
+            <w:r>
+              <w:rPr>
+                <w:rFonts w:eastAsia="Times New Roman" w:cs="Times New Roman"/>
+                <w:bCs/>
+                <w:color w:val="000000" w:themeColor="text1"/>
+                <w:lang w:val="es-ES"/>
+              </w:rPr>
+              <w:t>Explica:</w:t>
+            </w:r>
+            <w:r>
+              <w:rPr>
+                <w:rFonts w:eastAsia="Times New Roman" w:cs="Times New Roman"/>
+                <w:bCs/>
+                <w:i/>
+                <w:color w:val="C00000"/>
+                <w:sz w:val="20"/>
+                <w:szCs w:val="20"/>
+                <w:lang w:val="es-ES"/>
+              </w:rPr>
+              <w:t xml:space="preserve">  </w:t>
+            </w:r>
+            <w:r>
+              <w:rPr>
+                <w:rFonts w:eastAsia="Times New Roman" w:cs="Times New Roman"/>
+                <w:bCs/>
+                <w:i/>
+                <w:color w:val="C00000"/>
+                <w:sz w:val="20"/>
+                <w:szCs w:val="20"/>
+                <w:lang w:val="es-ES"/>
+              </w:rPr>
+              <w:t>Se utiliza un “mayor que” “menor que”</w:t>
+            </w:r>
           </w:p>
           <w:p>
             <w:pPr>
               <w:pStyle w:val="Sinespaciado"/>
               <w:rPr>
                 <w:sz w:val="18"/>
-              </w:rPr>
-            </w:pPr>
-            <w:r>
-              <w:rPr>
-                <w:rFonts w:eastAsia="Times New Roman" w:cs="Times New Roman"/>
-                <w:bCs/>
-                <w:color w:val="000000" w:themeColor="text1"/>
-              </w:rPr>
-              <w:t>Explica:</w:t>
-            </w:r>
-            <w:r>
-              <w:rPr>
-                <w:rFonts w:eastAsia="Times New Roman" w:cs="Times New Roman"/>
-                <w:bCs/>
-                <w:i/>
-                <w:color w:val="C00000"/>
-                <w:sz w:val="20"/>
-                <w:szCs w:val="20"/>
-              </w:rPr>
-              <w:t xml:space="preserve">  </w:t>
+                <w:lang w:val="es-ES"/>
+              </w:rPr>
+            </w:pPr>
+            <w:r>
+              <w:rPr>
+                <w:rFonts w:eastAsia="Times New Roman" w:cs="Times New Roman"/>
+                <w:bCs/>
+                <w:i/>
+                <w:color w:val="C00000"/>
+                <w:sz w:val="20"/>
+                <w:szCs w:val="20"/>
+                <w:lang w:val="es-ES"/>
+              </w:rPr>
+              <w:t>Ángela&lt;Rosa&lt;Celia</w:t>
             </w:r>
           </w:p>
         </w:tc>
@@ -594,39 +960,55 @@
     <w:p>
       <w:pPr>
         <w:pStyle w:val="Sinespaciado"/>
+        <w:rPr>
+          <w:lang w:val="es-ES"/>
+        </w:rPr>
       </w:pPr>
     </w:p>
     <w:p>
       <w:pPr>
         <w:pStyle w:val="Sinespaciado"/>
+        <w:rPr>
+          <w:lang w:val="es-ES"/>
+        </w:rPr>
       </w:pPr>
     </w:p>
     <w:p>
       <w:pPr>
         <w:pStyle w:val="Sinespaciado"/>
+        <w:rPr>
+          <w:lang w:val="es-ES"/>
+        </w:rPr>
       </w:pPr>
       <w:r>
+        <w:rPr>
+          <w:lang w:val="es-ES"/>
+        </w:rPr>
         <w:t>4</w:t>
       </w:r>
       <w:r>
+        <w:rPr>
+          <w:lang w:val="es-ES"/>
+        </w:rPr>
+        <w:t>. Resuelve el siguiente problema</w:t>
+      </w:r>
+      <w:r>
+        <w:rPr>
+          <w:lang w:val="es-ES"/>
+        </w:rPr>
+        <w:t xml:space="preserve"> de lógica</w:t>
+      </w:r>
+      <w:r>
+        <w:rPr>
+          <w:lang w:val="es-ES"/>
+        </w:rPr>
         <w:t xml:space="preserve">. </w:t>
-      </w:r>
-      <w:r>
-        <w:t>Resuelve el siguiente problema</w:t>
-      </w:r>
-      <w:r>
-        <w:t xml:space="preserve"> de lógica</w:t>
-      </w:r>
-      <w:r>
-        <w:t>.</w:t>
-      </w:r>
-      <w:r>
-        <w:t xml:space="preserve"> </w:t>
       </w:r>
       <w:r>
         <w:rPr>
           <w:i/>
           <w:sz w:val="16"/>
+          <w:lang w:val="es-ES"/>
         </w:rPr>
         <w:t>(2</w:t>
       </w:r>
@@ -634,6 +1016,7 @@
         <w:rPr>
           <w:i/>
           <w:sz w:val="16"/>
+          <w:lang w:val="es-ES"/>
         </w:rPr>
         <w:t>5</w:t>
       </w:r>
@@ -641,6 +1024,7 @@
         <w:rPr>
           <w:i/>
           <w:sz w:val="16"/>
+          <w:lang w:val="es-ES"/>
         </w:rPr>
         <w:t>0</w:t>
       </w:r>
@@ -648,6 +1032,7 @@
         <w:rPr>
           <w:i/>
           <w:sz w:val="16"/>
+          <w:lang w:val="es-ES"/>
         </w:rPr>
         <w:t xml:space="preserve"> puntos)</w:t>
       </w:r>
@@ -673,13 +1058,15 @@
                 <w:rFonts w:eastAsia="Times New Roman" w:cs="Times New Roman"/>
                 <w:bCs/>
                 <w:szCs w:val="20"/>
-              </w:rPr>
-            </w:pPr>
-            <w:r>
-              <w:rPr>
-                <w:rFonts w:eastAsia="Times New Roman" w:cs="Times New Roman"/>
-                <w:bCs/>
-                <w:szCs w:val="20"/>
+                <w:lang w:val="es-ES"/>
+              </w:rPr>
+            </w:pPr>
+            <w:r>
+              <w:rPr>
+                <w:rFonts w:eastAsia="Times New Roman" w:cs="Times New Roman"/>
+                <w:bCs/>
+                <w:szCs w:val="20"/>
+                <w:lang w:val="es-ES"/>
               </w:rPr>
               <w:t>Seis amigos desean pasar sus vacaciones juntos, viajan en pareja y utilizan diferentes medios de transporte; sabemos que Alejandro no utiliza el coche ya que éste acompaña a Benito que no va en avión. Andrés viaja en avión. Si Carlos no va acompañado de Darío ni hace uso del avión, ¿qué medio de transporte utiliza Tomás?</w:t>
             </w:r>
@@ -692,25 +1079,30 @@
                 <w:bCs/>
                 <w:sz w:val="20"/>
                 <w:szCs w:val="20"/>
-              </w:rPr>
-            </w:pPr>
-          </w:p>
-          <w:p>
-            <w:pPr>
-              <w:pStyle w:val="Sinespaciado"/>
-              <w:rPr>
-                <w:rFonts w:eastAsia="Times New Roman" w:cs="Times New Roman"/>
-                <w:bCs/>
-                <w:sz w:val="20"/>
-                <w:szCs w:val="20"/>
-              </w:rPr>
-            </w:pPr>
-            <w:r>
-              <w:rPr>
-                <w:rFonts w:eastAsia="Times New Roman" w:cs="Times New Roman"/>
-                <w:bCs/>
-                <w:sz w:val="20"/>
-                <w:szCs w:val="20"/>
+                <w:lang w:val="es-ES"/>
+              </w:rPr>
+            </w:pPr>
+          </w:p>
+          <w:p>
+            <w:pPr>
+              <w:pStyle w:val="Sinespaciado"/>
+              <w:rPr>
+                <w:rFonts w:eastAsia="Times New Roman" w:cs="Times New Roman"/>
+                <w:bCs/>
+                <w:i/>
+                <w:color w:val="C00000"/>
+                <w:sz w:val="20"/>
+                <w:szCs w:val="20"/>
+                <w:lang w:val="es-ES"/>
+              </w:rPr>
+            </w:pPr>
+            <w:r>
+              <w:rPr>
+                <w:rFonts w:eastAsia="Times New Roman" w:cs="Times New Roman"/>
+                <w:bCs/>
+                <w:sz w:val="20"/>
+                <w:szCs w:val="20"/>
+                <w:lang w:val="es-ES"/>
               </w:rPr>
               <w:t>Respuesta:</w:t>
             </w:r>
@@ -722,6 +1114,125 @@
                 <w:color w:val="C00000"/>
                 <w:sz w:val="20"/>
                 <w:szCs w:val="20"/>
+                <w:lang w:val="es-ES"/>
+              </w:rPr>
+              <w:t xml:space="preserve"> </w:t>
+            </w:r>
+            <w:r>
+              <w:rPr>
+                <w:rFonts w:eastAsia="Times New Roman" w:cs="Times New Roman"/>
+                <w:bCs/>
+                <w:i/>
+                <w:color w:val="C00000"/>
+                <w:sz w:val="20"/>
+                <w:szCs w:val="20"/>
+                <w:lang w:val="es-ES"/>
+              </w:rPr>
+              <w:t>Tomás viaja en coche</w:t>
+            </w:r>
+          </w:p>
+          <w:p>
+            <w:pPr>
+              <w:pStyle w:val="Sinespaciado"/>
+              <w:rPr>
+                <w:rFonts w:eastAsia="Times New Roman" w:cs="Times New Roman"/>
+                <w:bCs/>
+                <w:sz w:val="20"/>
+                <w:szCs w:val="20"/>
+                <w:lang w:val="es-ES"/>
+              </w:rPr>
+            </w:pPr>
+            <w:r>
+              <w:rPr>
+                <w:rFonts w:eastAsia="Times New Roman" w:cs="Times New Roman"/>
+                <w:bCs/>
+                <w:i/>
+                <w:color w:val="C00000"/>
+                <w:sz w:val="20"/>
+                <w:szCs w:val="20"/>
+                <w:lang w:val="es-ES"/>
+              </w:rPr>
+              <w:t xml:space="preserve"> </w:t>
+            </w:r>
+            <w:r>
+              <w:rPr>
+                <w:rFonts w:eastAsia="Times New Roman" w:cs="Times New Roman"/>
+                <w:bCs/>
+                <w:sz w:val="20"/>
+                <w:szCs w:val="20"/>
+                <w:lang w:val="es-ES"/>
+              </w:rPr>
+              <w:t>Explica (</w:t>
+            </w:r>
+            <w:r>
+              <w:rPr>
+                <w:rFonts w:eastAsia="Times New Roman" w:cs="Times New Roman"/>
+                <w:bCs/>
+                <w:sz w:val="20"/>
+                <w:szCs w:val="20"/>
+                <w:lang w:val="es-ES"/>
+              </w:rPr>
+              <w:t>agrega</w:t>
+            </w:r>
+            <w:r>
+              <w:rPr>
+                <w:rFonts w:eastAsia="Times New Roman" w:cs="Times New Roman"/>
+                <w:bCs/>
+                <w:sz w:val="20"/>
+                <w:szCs w:val="20"/>
+                <w:lang w:val="es-ES"/>
+              </w:rPr>
+              <w:t xml:space="preserve"> la foto </w:t>
+            </w:r>
+            <w:r>
+              <w:rPr>
+                <w:rFonts w:eastAsia="Times New Roman" w:cs="Times New Roman"/>
+                <w:bCs/>
+                <w:sz w:val="20"/>
+                <w:szCs w:val="20"/>
+                <w:lang w:val="es-ES"/>
+              </w:rPr>
+              <w:t>que muestr</w:t>
+            </w:r>
+            <w:r>
+              <w:rPr>
+                <w:rFonts w:eastAsia="Times New Roman" w:cs="Times New Roman"/>
+                <w:bCs/>
+                <w:sz w:val="20"/>
+                <w:szCs w:val="20"/>
+                <w:lang w:val="es-ES"/>
+              </w:rPr>
+              <w:t>a</w:t>
+            </w:r>
+            <w:r>
+              <w:rPr>
+                <w:rFonts w:eastAsia="Times New Roman" w:cs="Times New Roman"/>
+                <w:bCs/>
+                <w:sz w:val="20"/>
+                <w:szCs w:val="20"/>
+                <w:lang w:val="es-ES"/>
+              </w:rPr>
+              <w:t xml:space="preserve"> cómo llegaste a la</w:t>
+            </w:r>
+            <w:r>
+              <w:rPr>
+                <w:rFonts w:eastAsia="Times New Roman" w:cs="Times New Roman"/>
+                <w:bCs/>
+                <w:sz w:val="20"/>
+                <w:szCs w:val="20"/>
+                <w:lang w:val="es-ES"/>
+              </w:rPr>
+              <w:t xml:space="preserve"> solución):</w:t>
+            </w:r>
+            <w:r>
+              <w:rPr>
+                <w:rFonts w:eastAsia="Times New Roman" w:cs="Times New Roman"/>
+                <w:bCs/>
+                <w:i/>
+                <w:color w:val="C00000"/>
+                <w:sz w:val="20"/>
+                <w:szCs w:val="20"/>
+                <w:lang w:val="es-ES"/>
               </w:rPr>
               <w:t xml:space="preserve">  </w:t>
             </w:r>
@@ -732,84 +1243,440 @@
               <w:rPr>
                 <w:rFonts w:eastAsia="Times New Roman" w:cs="Times New Roman"/>
                 <w:bCs/>
-                <w:sz w:val="20"/>
-                <w:szCs w:val="20"/>
-              </w:rPr>
-            </w:pPr>
-            <w:r>
-              <w:rPr>
-                <w:rFonts w:eastAsia="Times New Roman" w:cs="Times New Roman"/>
-                <w:bCs/>
-                <w:sz w:val="20"/>
-                <w:szCs w:val="20"/>
-              </w:rPr>
-              <w:t>Explica (</w:t>
-            </w:r>
-            <w:r>
-              <w:rPr>
-                <w:rFonts w:eastAsia="Times New Roman" w:cs="Times New Roman"/>
-                <w:bCs/>
-                <w:sz w:val="20"/>
-                <w:szCs w:val="20"/>
-              </w:rPr>
-              <w:t>agrega</w:t>
-            </w:r>
-            <w:r>
-              <w:rPr>
-                <w:rFonts w:eastAsia="Times New Roman" w:cs="Times New Roman"/>
-                <w:bCs/>
-                <w:sz w:val="20"/>
-                <w:szCs w:val="20"/>
-              </w:rPr>
-              <w:t xml:space="preserve"> la foto </w:t>
-            </w:r>
-            <w:r>
-              <w:rPr>
-                <w:rFonts w:eastAsia="Times New Roman" w:cs="Times New Roman"/>
-                <w:bCs/>
-                <w:sz w:val="20"/>
-                <w:szCs w:val="20"/>
-              </w:rPr>
-              <w:t>que muestr</w:t>
-            </w:r>
-            <w:r>
-              <w:rPr>
-                <w:rFonts w:eastAsia="Times New Roman" w:cs="Times New Roman"/>
-                <w:bCs/>
-                <w:sz w:val="20"/>
-                <w:szCs w:val="20"/>
-              </w:rPr>
-              <w:t>a</w:t>
-            </w:r>
-            <w:r>
-              <w:rPr>
-                <w:rFonts w:eastAsia="Times New Roman" w:cs="Times New Roman"/>
-                <w:bCs/>
-                <w:sz w:val="20"/>
-                <w:szCs w:val="20"/>
-              </w:rPr>
-              <w:t xml:space="preserve"> cómo llegaste a la</w:t>
-            </w:r>
-            <w:r>
-              <w:rPr>
-                <w:rFonts w:eastAsia="Times New Roman" w:cs="Times New Roman"/>
-                <w:bCs/>
-                <w:sz w:val="20"/>
-                <w:szCs w:val="20"/>
-              </w:rPr>
-              <w:t xml:space="preserve"> solución):</w:t>
-            </w:r>
-            <w:r>
-              <w:rPr>
-                <w:rFonts w:eastAsia="Times New Roman" w:cs="Times New Roman"/>
-                <w:bCs/>
-                <w:i/>
-                <w:color w:val="C00000"/>
-                <w:sz w:val="20"/>
-                <w:szCs w:val="20"/>
-              </w:rPr>
-              <w:t xml:space="preserve">  </w:t>
-            </w:r>
+                <w:i/>
+                <w:color w:val="C00000"/>
+                <w:sz w:val="20"/>
+                <w:szCs w:val="20"/>
+                <w:lang w:val="es-ES"/>
+              </w:rPr>
+            </w:pPr>
+          </w:p>
+          <w:tbl>
+            <w:tblPr>
+              <w:tblStyle w:val="Tablaconcuadrcula"/>
+              <w:tblpPr w:leftFromText="141" w:rightFromText="141" w:vertAnchor="text" w:horzAnchor="margin" w:tblpY="141"/>
+              <w:tblOverlap w:val="never"/>
+              <w:tblW w:w="0" w:type="auto"/>
+              <w:tblLook w:val="04A0" w:firstRow="1" w:lastRow="0" w:firstColumn="1" w:lastColumn="0" w:noHBand="0" w:noVBand="1"/>
+            </w:tblPr>
+            <w:tblGrid>
+              <w:gridCol w:w="4971"/>
+              <w:gridCol w:w="4971"/>
+            </w:tblGrid>
+            <w:tr>
+              <w:tc>
+                <w:tcPr>
+                  <w:tcW w:w="4971" w:type="dxa"/>
+                </w:tcPr>
+                <w:p>
+                  <w:pPr>
+                    <w:pStyle w:val="Sinespaciado"/>
+                    <w:rPr>
+                      <w:rFonts w:eastAsia="Times New Roman" w:cs="Times New Roman"/>
+                      <w:bCs/>
+                      <w:i/>
+                      <w:color w:val="C00000"/>
+                      <w:sz w:val="20"/>
+                      <w:szCs w:val="20"/>
+                      <w:lang w:val="es-ES"/>
+                    </w:rPr>
+                  </w:pPr>
+                  <w:r>
+                    <w:rPr>
+                      <w:rFonts w:eastAsia="Times New Roman" w:cs="Times New Roman"/>
+                      <w:bCs/>
+                      <w:i/>
+                      <w:color w:val="C00000"/>
+                      <w:sz w:val="20"/>
+                      <w:szCs w:val="20"/>
+                      <w:lang w:val="es-ES"/>
+                    </w:rPr>
+                    <w:t>Alejandro y Benito: no van ni en avión ni en coche, utilizan otro medio de transporte</w:t>
+                  </w:r>
+                </w:p>
+              </w:tc>
+              <w:tc>
+                <w:tcPr>
+                  <w:tcW w:w="4971" w:type="dxa"/>
+                </w:tcPr>
+                <w:p>
+                  <w:pPr>
+                    <w:pStyle w:val="Sinespaciado"/>
+                    <w:rPr>
+                      <w:rFonts w:eastAsia="Times New Roman" w:cs="Times New Roman"/>
+                      <w:bCs/>
+                      <w:i/>
+                      <w:color w:val="C00000"/>
+                      <w:sz w:val="20"/>
+                      <w:szCs w:val="20"/>
+                      <w:lang w:val="es-ES"/>
+                    </w:rPr>
+                  </w:pPr>
+                  <w:proofErr w:type="spellStart"/>
+                  <w:r>
+                    <w:rPr>
+                      <w:rFonts w:eastAsia="Times New Roman" w:cs="Times New Roman"/>
+                      <w:bCs/>
+                      <w:i/>
+                      <w:color w:val="C00000"/>
+                      <w:sz w:val="20"/>
+                      <w:szCs w:val="20"/>
+                      <w:lang w:val="es-ES"/>
+                    </w:rPr>
+                    <w:t>Avion</w:t>
+                  </w:r>
+                  <w:proofErr w:type="spellEnd"/>
+                  <w:r>
+                    <w:rPr>
+                      <w:rFonts w:eastAsia="Times New Roman" w:cs="Times New Roman"/>
+                      <w:bCs/>
+                      <w:i/>
+                      <w:color w:val="C00000"/>
+                      <w:sz w:val="20"/>
+                      <w:szCs w:val="20"/>
+                      <w:lang w:val="es-ES"/>
+                    </w:rPr>
+                    <w:t>: Andrés y Darío (no va con Carlos)</w:t>
+                  </w:r>
+                </w:p>
+              </w:tc>
+            </w:tr>
+            <w:tr>
+              <w:tc>
+                <w:tcPr>
+                  <w:tcW w:w="4971" w:type="dxa"/>
+                </w:tcPr>
+                <w:p>
+                  <w:pPr>
+                    <w:pStyle w:val="Sinespaciado"/>
+                    <w:rPr>
+                      <w:rFonts w:eastAsia="Times New Roman" w:cs="Times New Roman"/>
+                      <w:bCs/>
+                      <w:i/>
+                      <w:color w:val="C00000"/>
+                      <w:sz w:val="20"/>
+                      <w:szCs w:val="20"/>
+                      <w:lang w:val="es-ES"/>
+                    </w:rPr>
+                  </w:pPr>
+                </w:p>
+              </w:tc>
+              <w:tc>
+                <w:tcPr>
+                  <w:tcW w:w="4971" w:type="dxa"/>
+                </w:tcPr>
+                <w:p>
+                  <w:pPr>
+                    <w:pStyle w:val="Sinespaciado"/>
+                    <w:rPr>
+                      <w:rFonts w:eastAsia="Times New Roman" w:cs="Times New Roman"/>
+                      <w:bCs/>
+                      <w:i/>
+                      <w:color w:val="C00000"/>
+                      <w:sz w:val="20"/>
+                      <w:szCs w:val="20"/>
+                      <w:lang w:val="es-ES"/>
+                    </w:rPr>
+                  </w:pPr>
+                  <w:r>
+                    <w:rPr>
+                      <w:rFonts w:eastAsia="Times New Roman" w:cs="Times New Roman"/>
+                      <w:bCs/>
+                      <w:i/>
+                      <w:color w:val="C00000"/>
+                      <w:sz w:val="20"/>
+                      <w:szCs w:val="20"/>
+                      <w:lang w:val="es-ES"/>
+                    </w:rPr>
+                    <w:t xml:space="preserve">Carlos (no va en el avión) y Tomás: coche </w:t>
+                  </w:r>
+                </w:p>
+              </w:tc>
+            </w:tr>
+          </w:tbl>
+          <w:p>
+            <w:pPr>
+              <w:pStyle w:val="Sinespaciado"/>
+              <w:rPr>
+                <w:rFonts w:eastAsia="Times New Roman" w:cs="Times New Roman"/>
+                <w:bCs/>
+                <w:i/>
+                <w:color w:val="C00000"/>
+                <w:sz w:val="20"/>
+                <w:szCs w:val="20"/>
+                <w:lang w:val="es-ES"/>
+              </w:rPr>
+            </w:pPr>
+            <w:r>
+              <w:rPr>
+                <w:rFonts w:eastAsia="Times New Roman" w:cs="Times New Roman"/>
+                <w:bCs/>
+                <w:i/>
+                <w:color w:val="C00000"/>
+                <w:sz w:val="20"/>
+                <w:szCs w:val="20"/>
+                <w:lang w:val="es-ES"/>
+              </w:rPr>
+              <w:t xml:space="preserve">Desde el principio sabemos que Andrés va en el avión solo se </w:t>
+            </w:r>
+            <w:proofErr w:type="spellStart"/>
+            <w:r>
+              <w:rPr>
+                <w:rFonts w:eastAsia="Times New Roman" w:cs="Times New Roman"/>
+                <w:bCs/>
+                <w:i/>
+                <w:color w:val="C00000"/>
+                <w:sz w:val="20"/>
+                <w:szCs w:val="20"/>
+                <w:lang w:val="es-ES"/>
+              </w:rPr>
+              <w:t>neceista</w:t>
+            </w:r>
+            <w:proofErr w:type="spellEnd"/>
+            <w:r>
+              <w:rPr>
+                <w:rFonts w:eastAsia="Times New Roman" w:cs="Times New Roman"/>
+                <w:bCs/>
+                <w:i/>
+                <w:color w:val="C00000"/>
+                <w:sz w:val="20"/>
+                <w:szCs w:val="20"/>
+                <w:lang w:val="es-ES"/>
+              </w:rPr>
+              <w:t xml:space="preserve"> saber quién lo </w:t>
+            </w:r>
+            <w:r>
+              <w:rPr>
+                <w:rFonts w:eastAsia="Times New Roman" w:cs="Times New Roman"/>
+                <w:bCs/>
+                <w:i/>
+                <w:color w:val="C00000"/>
+                <w:sz w:val="20"/>
+                <w:szCs w:val="20"/>
+                <w:lang w:val="es-ES"/>
+              </w:rPr>
+              <w:t>acompaña, podemos</w:t>
+            </w:r>
+            <w:r>
+              <w:rPr>
+                <w:rFonts w:eastAsia="Times New Roman" w:cs="Times New Roman"/>
+                <w:bCs/>
+                <w:i/>
+                <w:color w:val="C00000"/>
+                <w:sz w:val="20"/>
+                <w:szCs w:val="20"/>
+                <w:lang w:val="es-ES"/>
+              </w:rPr>
+              <w:t xml:space="preserve"> deducir</w:t>
+            </w:r>
+            <w:r>
+              <w:rPr>
+                <w:rFonts w:eastAsia="Times New Roman" w:cs="Times New Roman"/>
+                <w:bCs/>
+                <w:i/>
+                <w:color w:val="C00000"/>
+                <w:sz w:val="20"/>
+                <w:szCs w:val="20"/>
+                <w:lang w:val="es-ES"/>
+              </w:rPr>
+              <w:t xml:space="preserve"> que </w:t>
+            </w:r>
+            <w:r>
+              <w:rPr>
+                <w:rFonts w:eastAsia="Times New Roman" w:cs="Times New Roman"/>
+                <w:bCs/>
+                <w:i/>
+                <w:color w:val="C00000"/>
+                <w:sz w:val="20"/>
+                <w:szCs w:val="20"/>
+                <w:lang w:val="es-ES"/>
+              </w:rPr>
+              <w:t xml:space="preserve">es </w:t>
+            </w:r>
+            <w:r>
+              <w:rPr>
+                <w:rFonts w:eastAsia="Times New Roman" w:cs="Times New Roman"/>
+                <w:bCs/>
+                <w:i/>
+                <w:color w:val="C00000"/>
+                <w:sz w:val="20"/>
+                <w:szCs w:val="20"/>
+                <w:lang w:val="es-ES"/>
+              </w:rPr>
+              <w:t xml:space="preserve">Darío </w:t>
+            </w:r>
+            <w:r>
+              <w:rPr>
+                <w:rFonts w:eastAsia="Times New Roman" w:cs="Times New Roman"/>
+                <w:bCs/>
+                <w:i/>
+                <w:color w:val="C00000"/>
+                <w:sz w:val="20"/>
+                <w:szCs w:val="20"/>
+                <w:lang w:val="es-ES"/>
+              </w:rPr>
+              <w:t xml:space="preserve">ya que </w:t>
+            </w:r>
+            <w:r>
+              <w:rPr>
+                <w:rFonts w:eastAsia="Times New Roman" w:cs="Times New Roman"/>
+                <w:bCs/>
+                <w:i/>
+                <w:color w:val="C00000"/>
+                <w:sz w:val="20"/>
+                <w:szCs w:val="20"/>
+                <w:lang w:val="es-ES"/>
+              </w:rPr>
+              <w:t>no iba acompañado de Carlos. Se nos indica que Alejandro</w:t>
+            </w:r>
+            <w:r>
+              <w:rPr>
+                <w:rFonts w:eastAsia="Times New Roman" w:cs="Times New Roman"/>
+                <w:bCs/>
+                <w:i/>
+                <w:color w:val="C00000"/>
+                <w:sz w:val="20"/>
+                <w:szCs w:val="20"/>
+                <w:lang w:val="es-ES"/>
+              </w:rPr>
+              <w:t xml:space="preserve"> no utiliza coche</w:t>
+            </w:r>
+            <w:r>
+              <w:rPr>
+                <w:rFonts w:eastAsia="Times New Roman" w:cs="Times New Roman"/>
+                <w:bCs/>
+                <w:i/>
+                <w:color w:val="C00000"/>
+                <w:sz w:val="20"/>
+                <w:szCs w:val="20"/>
+                <w:lang w:val="es-ES"/>
+              </w:rPr>
+              <w:t xml:space="preserve"> y</w:t>
+            </w:r>
+            <w:r>
+              <w:rPr>
+                <w:rFonts w:eastAsia="Times New Roman" w:cs="Times New Roman"/>
+                <w:bCs/>
+                <w:i/>
+                <w:color w:val="C00000"/>
+                <w:sz w:val="20"/>
+                <w:szCs w:val="20"/>
+                <w:lang w:val="es-ES"/>
+              </w:rPr>
+              <w:t xml:space="preserve"> que va con</w:t>
+            </w:r>
+            <w:r>
+              <w:rPr>
+                <w:rFonts w:eastAsia="Times New Roman" w:cs="Times New Roman"/>
+                <w:bCs/>
+                <w:i/>
+                <w:color w:val="C00000"/>
+                <w:sz w:val="20"/>
+                <w:szCs w:val="20"/>
+                <w:lang w:val="es-ES"/>
+              </w:rPr>
+              <w:t xml:space="preserve"> Benito </w:t>
+            </w:r>
+            <w:r>
+              <w:rPr>
+                <w:rFonts w:eastAsia="Times New Roman" w:cs="Times New Roman"/>
+                <w:bCs/>
+                <w:i/>
+                <w:color w:val="C00000"/>
+                <w:sz w:val="20"/>
+                <w:szCs w:val="20"/>
+                <w:lang w:val="es-ES"/>
+              </w:rPr>
+              <w:t xml:space="preserve">que no va en avión por lo que van </w:t>
+            </w:r>
+            <w:r>
+              <w:rPr>
+                <w:rFonts w:eastAsia="Times New Roman" w:cs="Times New Roman"/>
+                <w:bCs/>
+                <w:i/>
+                <w:color w:val="C00000"/>
+                <w:sz w:val="20"/>
+                <w:szCs w:val="20"/>
+                <w:lang w:val="es-ES"/>
+              </w:rPr>
+              <w:t>en otro tipo de transporte</w:t>
+            </w:r>
+            <w:r>
+              <w:rPr>
+                <w:rFonts w:eastAsia="Times New Roman" w:cs="Times New Roman"/>
+                <w:bCs/>
+                <w:i/>
+                <w:color w:val="C00000"/>
+                <w:sz w:val="20"/>
+                <w:szCs w:val="20"/>
+                <w:lang w:val="es-ES"/>
+              </w:rPr>
+              <w:t xml:space="preserve">. Carlos no va con Darío y tampoco en avión, debe usar el coche junto con Tomás que completa la </w:t>
+            </w:r>
+            <w:r>
+              <w:rPr>
+                <w:rFonts w:eastAsia="Times New Roman" w:cs="Times New Roman"/>
+                <w:bCs/>
+                <w:i/>
+                <w:color w:val="C00000"/>
+                <w:sz w:val="20"/>
+                <w:szCs w:val="20"/>
+                <w:lang w:val="es-ES"/>
+              </w:rPr>
+              <w:t>última</w:t>
+            </w:r>
+            <w:r>
+              <w:rPr>
+                <w:rFonts w:eastAsia="Times New Roman" w:cs="Times New Roman"/>
+                <w:bCs/>
+                <w:i/>
+                <w:color w:val="C00000"/>
+                <w:sz w:val="20"/>
+                <w:szCs w:val="20"/>
+                <w:lang w:val="es-ES"/>
+              </w:rPr>
+              <w:t xml:space="preserve"> pareja de amigos. </w:t>
+            </w:r>
+          </w:p>
+          <w:p>
+            <w:pPr>
+              <w:pStyle w:val="Sinespaciado"/>
+              <w:rPr>
+                <w:rFonts w:eastAsia="Times New Roman" w:cs="Times New Roman"/>
+                <w:bCs/>
+                <w:i/>
+                <w:color w:val="C00000"/>
+                <w:sz w:val="20"/>
+                <w:szCs w:val="20"/>
+                <w:lang w:val="es-ES"/>
+              </w:rPr>
+            </w:pPr>
+          </w:p>
+          <w:p>
+            <w:pPr>
+              <w:pStyle w:val="Sinespaciado"/>
+              <w:rPr>
+                <w:rFonts w:eastAsia="Times New Roman" w:cs="Times New Roman"/>
+                <w:bCs/>
+                <w:i/>
+                <w:color w:val="C00000"/>
+                <w:sz w:val="20"/>
+                <w:szCs w:val="20"/>
+                <w:lang w:val="es-ES"/>
+              </w:rPr>
+            </w:pPr>
+          </w:p>
+          <w:p>
+            <w:pPr>
+              <w:pStyle w:val="Sinespaciado"/>
+              <w:rPr>
+                <w:rFonts w:eastAsia="Times New Roman" w:cs="Times New Roman"/>
+                <w:bCs/>
+                <w:sz w:val="20"/>
+                <w:szCs w:val="20"/>
+                <w:lang w:val="es-ES"/>
+              </w:rPr>
+            </w:pPr>
           </w:p>
         </w:tc>
       </w:tr>
@@ -817,102 +1684,97 @@
     <w:p>
       <w:pPr>
         <w:pStyle w:val="Sinespaciado"/>
+        <w:rPr>
+          <w:lang w:val="es-ES"/>
+        </w:rPr>
       </w:pPr>
     </w:p>
     <w:p>
       <w:pPr>
         <w:pStyle w:val="Sinespaciado"/>
+        <w:rPr>
+          <w:lang w:val="es-ES"/>
+        </w:rPr>
       </w:pPr>
     </w:p>
     <w:p>
       <w:pPr>
         <w:pStyle w:val="Sinespaciado"/>
+        <w:rPr>
+          <w:lang w:val="es-ES"/>
+        </w:rPr>
+      </w:pPr>
+      <w:r>
+        <w:rPr>
+          <w:lang w:val="es-ES"/>
+        </w:rPr>
+        <w:t>&gt;&gt;&gt; Continúa en la siguiente página.</w:t>
+      </w:r>
+    </w:p>
+    <w:p>
+      <w:pPr>
+        <w:pStyle w:val="Sinespaciado"/>
+        <w:rPr>
+          <w:lang w:val="es-ES"/>
+        </w:rPr>
       </w:pPr>
     </w:p>
     <w:p>
       <w:pPr>
         <w:pStyle w:val="Sinespaciado"/>
+        <w:rPr>
+          <w:lang w:val="es-ES"/>
+        </w:rPr>
       </w:pPr>
     </w:p>
     <w:p>
       <w:pPr>
         <w:pStyle w:val="Sinespaciado"/>
+        <w:rPr>
+          <w:lang w:val="es-ES"/>
+        </w:rPr>
       </w:pPr>
     </w:p>
     <w:p>
       <w:pPr>
         <w:pStyle w:val="Sinespaciado"/>
+        <w:rPr>
+          <w:lang w:val="es-ES"/>
+        </w:rPr>
       </w:pPr>
+      <w:r>
+        <w:rPr>
+          <w:lang w:val="es-ES"/>
+        </w:rPr>
+        <w:t>5</w:t>
+      </w:r>
+      <w:r>
+        <w:rPr>
+          <w:lang w:val="es-ES"/>
+        </w:rPr>
+        <w:t xml:space="preserve">. </w:t>
+      </w:r>
+      <w:r>
+        <w:rPr>
+          <w:lang w:val="es-ES"/>
+        </w:rPr>
+        <w:t>Resuelve el siguiente problema aplicando la etapa de análisis y programación para generar el algoritmo.</w:t>
+      </w:r>
     </w:p>
     <w:p>
       <w:pPr>
         <w:pStyle w:val="Sinespaciado"/>
-      </w:pPr>
-    </w:p>
-    <w:p>
-      <w:pPr>
-        <w:pStyle w:val="Sinespaciado"/>
-      </w:pPr>
-    </w:p>
-    <w:p>
-      <w:pPr>
-        <w:pStyle w:val="Sinespaciado"/>
-      </w:pPr>
-    </w:p>
-    <w:p>
-      <w:pPr>
-        <w:pStyle w:val="Sinespaciado"/>
-      </w:pPr>
-    </w:p>
-    <w:p>
-      <w:pPr>
-        <w:pStyle w:val="Sinespaciado"/>
-      </w:pPr>
-      <w:r>
-        <w:t>&gt;&gt;&gt; Continúa en la siguiente página.</w:t>
-      </w:r>
-    </w:p>
-    <w:p>
-      <w:pPr>
-        <w:pStyle w:val="Sinespaciado"/>
-      </w:pPr>
-    </w:p>
-    <w:p>
-      <w:pPr>
-        <w:pStyle w:val="Sinespaciado"/>
-      </w:pPr>
-    </w:p>
-    <w:p>
-      <w:pPr>
-        <w:pStyle w:val="Sinespaciado"/>
-      </w:pPr>
-    </w:p>
-    <w:p>
-      <w:pPr>
-        <w:pStyle w:val="Sinespaciado"/>
-      </w:pPr>
-      <w:r>
-        <w:t>5</w:t>
-      </w:r>
-      <w:r>
-        <w:t xml:space="preserve">. </w:t>
-      </w:r>
-      <w:r>
-        <w:t>Resuelve el siguiente problema aplicando la etapa de análisis y programación para generar el algoritmo.</w:t>
-      </w:r>
-    </w:p>
-    <w:p>
-      <w:pPr>
-        <w:pStyle w:val="Sinespaciado"/>
         <w:rPr>
           <w:b/>
           <w:i/>
+          <w:lang w:val="es-ES"/>
         </w:rPr>
       </w:pPr>
       <w:r>
         <w:rPr>
           <w:b/>
           <w:i/>
+          <w:lang w:val="es-ES"/>
         </w:rPr>
         <w:t>Necesitamos conocer el número de días que ha vivido una persona. A la persona le podemos preguntar su edad en años y meses enteros. Suponga que todos los años tienen 365 días y todos los meses 30 días. Resuelve el problema</w:t>
       </w:r>
@@ -920,6 +1782,7 @@
         <w:rPr>
           <w:b/>
           <w:i/>
+          <w:lang w:val="es-ES"/>
         </w:rPr>
         <w:t xml:space="preserve"> con esta información; </w:t>
       </w:r>
@@ -927,6 +1790,7 @@
         <w:rPr>
           <w:b/>
           <w:i/>
+          <w:lang w:val="es-ES"/>
         </w:rPr>
         <w:t>después</w:t>
       </w:r>
@@ -934,6 +1798,7 @@
         <w:rPr>
           <w:b/>
           <w:i/>
+          <w:lang w:val="es-ES"/>
         </w:rPr>
         <w:t>,</w:t>
       </w:r>
@@ -941,6 +1806,7 @@
         <w:rPr>
           <w:b/>
           <w:i/>
+          <w:lang w:val="es-ES"/>
         </w:rPr>
         <w:t xml:space="preserve"> explica </w:t>
       </w:r>
@@ -948,6 +1814,7 @@
         <w:rPr>
           <w:b/>
           <w:i/>
+          <w:lang w:val="es-ES"/>
         </w:rPr>
         <w:t xml:space="preserve">con palabras </w:t>
       </w:r>
@@ -955,16 +1822,21 @@
         <w:rPr>
           <w:b/>
           <w:i/>
+          <w:lang w:val="es-ES"/>
         </w:rPr>
         <w:t>qué harías para considerar los años bisiestos.</w:t>
       </w:r>
       <w:r>
+        <w:rPr>
+          <w:lang w:val="es-ES"/>
+        </w:rPr>
         <w:t xml:space="preserve"> </w:t>
       </w:r>
       <w:r>
         <w:rPr>
           <w:i/>
           <w:sz w:val="16"/>
+          <w:lang w:val="es-ES"/>
         </w:rPr>
         <w:t>(2</w:t>
       </w:r>
@@ -972,6 +1844,7 @@
         <w:rPr>
           <w:i/>
           <w:sz w:val="16"/>
+          <w:lang w:val="es-ES"/>
         </w:rPr>
         <w:t>5</w:t>
       </w:r>
@@ -979,6 +1852,7 @@
         <w:rPr>
           <w:i/>
           <w:sz w:val="16"/>
+          <w:lang w:val="es-ES"/>
         </w:rPr>
         <w:t>0</w:t>
       </w:r>
@@ -986,6 +1860,7 @@
         <w:rPr>
           <w:i/>
           <w:sz w:val="16"/>
+          <w:lang w:val="es-ES"/>
         </w:rPr>
         <w:t xml:space="preserve"> puntos)</w:t>
       </w:r>
@@ -1011,64 +1886,105 @@
                 <w:b/>
                 <w:color w:val="C00000"/>
                 <w:sz w:val="20"/>
-              </w:rPr>
-            </w:pPr>
-            <w:r>
-              <w:rPr>
-                <w:b/>
-                <w:color w:val="C00000"/>
-                <w:sz w:val="20"/>
-              </w:rPr>
-              <w:t>Anáisis.</w:t>
-            </w:r>
-          </w:p>
-          <w:p>
-            <w:pPr>
-              <w:pStyle w:val="Sinespaciado"/>
-              <w:rPr>
-                <w:color w:val="C00000"/>
-                <w:sz w:val="20"/>
-              </w:rPr>
-            </w:pPr>
-            <w:r>
-              <w:rPr>
-                <w:color w:val="C00000"/>
-                <w:sz w:val="20"/>
+                <w:lang w:val="es-ES"/>
+              </w:rPr>
+            </w:pPr>
+            <w:r>
+              <w:rPr>
+                <w:b/>
+                <w:color w:val="C00000"/>
+                <w:sz w:val="20"/>
+                <w:lang w:val="es-ES"/>
+              </w:rPr>
+              <w:t>Análisis</w:t>
+            </w:r>
+            <w:r>
+              <w:rPr>
+                <w:b/>
+                <w:color w:val="C00000"/>
+                <w:sz w:val="20"/>
+                <w:lang w:val="es-ES"/>
+              </w:rPr>
+              <w:t>.</w:t>
+            </w:r>
+          </w:p>
+          <w:p>
+            <w:pPr>
+              <w:pStyle w:val="Sinespaciado"/>
+              <w:rPr>
+                <w:color w:val="C00000"/>
+                <w:sz w:val="20"/>
+                <w:lang w:val="es-ES"/>
+              </w:rPr>
+            </w:pPr>
+            <w:r>
+              <w:rPr>
+                <w:color w:val="C00000"/>
+                <w:sz w:val="20"/>
+                <w:lang w:val="es-ES"/>
               </w:rPr>
               <w:t>Entradas:</w:t>
             </w:r>
-          </w:p>
-          <w:p>
-            <w:pPr>
-              <w:pStyle w:val="Sinespaciado"/>
-              <w:rPr>
-                <w:color w:val="C00000"/>
-                <w:sz w:val="20"/>
-              </w:rPr>
-            </w:pPr>
-            <w:r>
-              <w:rPr>
-                <w:color w:val="C00000"/>
-                <w:sz w:val="20"/>
+            <w:r>
+              <w:rPr>
+                <w:color w:val="C00000"/>
+                <w:sz w:val="20"/>
+                <w:lang w:val="es-ES"/>
+              </w:rPr>
+              <w:t xml:space="preserve"> años y meses </w:t>
+            </w:r>
+          </w:p>
+          <w:p>
+            <w:pPr>
+              <w:pStyle w:val="Sinespaciado"/>
+              <w:rPr>
+                <w:color w:val="C00000"/>
+                <w:sz w:val="20"/>
+                <w:lang w:val="es-ES"/>
+              </w:rPr>
+            </w:pPr>
+            <w:r>
+              <w:rPr>
+                <w:color w:val="C00000"/>
+                <w:sz w:val="20"/>
+                <w:lang w:val="es-ES"/>
               </w:rPr>
               <w:t>Salidas:</w:t>
             </w:r>
-          </w:p>
-          <w:p>
-            <w:pPr>
-              <w:pStyle w:val="Sinespaciado"/>
-              <w:rPr>
-                <w:i/>
-                <w:color w:val="C00000"/>
-                <w:sz w:val="20"/>
-              </w:rPr>
-            </w:pPr>
-            <w:r>
-              <w:rPr>
-                <w:color w:val="C00000"/>
-                <w:sz w:val="20"/>
+            <w:r>
+              <w:rPr>
+                <w:color w:val="C00000"/>
+                <w:sz w:val="20"/>
+                <w:lang w:val="es-ES"/>
+              </w:rPr>
+              <w:t xml:space="preserve"> número de días</w:t>
+            </w:r>
+          </w:p>
+          <w:p>
+            <w:pPr>
+              <w:pStyle w:val="Sinespaciado"/>
+              <w:rPr>
+                <w:i/>
+                <w:color w:val="C00000"/>
+                <w:sz w:val="20"/>
+                <w:lang w:val="es-ES"/>
+              </w:rPr>
+            </w:pPr>
+            <w:r>
+              <w:rPr>
+                <w:color w:val="C00000"/>
+                <w:sz w:val="20"/>
+                <w:lang w:val="es-ES"/>
               </w:rPr>
               <w:t>Relación E/S:</w:t>
+            </w:r>
+            <w:r>
+              <w:rPr>
+                <w:color w:val="C00000"/>
+                <w:sz w:val="20"/>
+                <w:lang w:val="es-ES"/>
+              </w:rPr>
+              <w:t xml:space="preserve"> Convertir años a meses y meses a días </w:t>
             </w:r>
           </w:p>
         </w:tc>
@@ -1085,13 +2001,15 @@
                 <w:b/>
                 <w:color w:val="C00000"/>
                 <w:sz w:val="20"/>
-              </w:rPr>
-            </w:pPr>
-            <w:r>
-              <w:rPr>
-                <w:b/>
-                <w:color w:val="C00000"/>
-                <w:sz w:val="20"/>
+                <w:lang w:val="es-ES"/>
+              </w:rPr>
+            </w:pPr>
+            <w:r>
+              <w:rPr>
+                <w:b/>
+                <w:color w:val="C00000"/>
+                <w:sz w:val="20"/>
+                <w:lang w:val="es-ES"/>
               </w:rPr>
               <w:t xml:space="preserve">Algoritmo en </w:t>
             </w:r>
@@ -1100,6 +2018,7 @@
                 <w:b/>
                 <w:color w:val="C00000"/>
                 <w:sz w:val="20"/>
+                <w:lang w:val="es-ES"/>
               </w:rPr>
               <w:t>pseudocódigo</w:t>
             </w:r>
@@ -1108,6 +2027,7 @@
                 <w:b/>
                 <w:color w:val="C00000"/>
                 <w:sz w:val="20"/>
+                <w:lang w:val="es-ES"/>
               </w:rPr>
               <w:t xml:space="preserve"> o diagrama de flujo.</w:t>
             </w:r>
@@ -1119,6 +2039,396 @@
                 <w:b/>
                 <w:color w:val="C00000"/>
                 <w:sz w:val="20"/>
+                <w:lang w:val="es-ES"/>
+              </w:rPr>
+            </w:pPr>
+          </w:p>
+          <w:p>
+            <w:pPr>
+              <w:pStyle w:val="Sinespaciado"/>
+              <w:rPr>
+                <w:b/>
+                <w:color w:val="C00000"/>
+                <w:sz w:val="20"/>
+                <w:lang w:val="es-ES"/>
+              </w:rPr>
+            </w:pPr>
+            <w:r>
+              <w:rPr>
+                <w:b/>
+                <w:noProof/>
+                <w:color w:val="C00000"/>
+                <w:sz w:val="20"/>
+                <w:lang w:val="es-ES"/>
+              </w:rPr>
+              <mc:AlternateContent>
+                <mc:Choice Requires="wps">
+                  <w:drawing>
+                    <wp:anchor distT="0" distB="0" distL="114300" distR="114300" simplePos="0" relativeHeight="251653632" behindDoc="0" locked="0" layoutInCell="1" allowOverlap="1" wp14:anchorId="03840688" wp14:editId="08245235">
+                      <wp:simplePos x="0" y="0"/>
+                      <wp:positionH relativeFrom="column">
+                        <wp:posOffset>1121092</wp:posOffset>
+                      </wp:positionH>
+                      <wp:positionV relativeFrom="paragraph">
+                        <wp:posOffset>156369</wp:posOffset>
+                      </wp:positionV>
+                      <wp:extent cx="0" cy="221456"/>
+                      <wp:effectExtent l="63500" t="0" r="50800" b="33020"/>
+                      <wp:wrapNone/>
+                      <wp:docPr id="1" name="Conector recto de flecha 1"/>
+                      <wp:cNvGraphicFramePr/>
+                      <a:graphic xmlns:a="http://schemas.openxmlformats.org/drawingml/2006/main">
+                        <a:graphicData uri="http://schemas.microsoft.com/office/word/2010/wordprocessingShape">
+                          <wps:wsp>
+                            <wps:cNvCnPr/>
+                            <wps:spPr>
+                              <a:xfrm>
+                                <a:off x="0" y="0"/>
+                                <a:ext cx="0" cy="221456"/>
+                              </a:xfrm>
+                              <a:prstGeom prst="straightConnector1">
+                                <a:avLst/>
+                              </a:prstGeom>
+                              <a:ln>
+                                <a:tailEnd type="triangle"/>
+                              </a:ln>
+                            </wps:spPr>
+                            <wps:style>
+                              <a:lnRef idx="1">
+                                <a:schemeClr val="accent1"/>
+                              </a:lnRef>
+                              <a:fillRef idx="0">
+                                <a:schemeClr val="accent1"/>
+                              </a:fillRef>
+                              <a:effectRef idx="0">
+                                <a:schemeClr val="accent1"/>
+                              </a:effectRef>
+                              <a:fontRef idx="minor">
+                                <a:schemeClr val="tx1"/>
+                              </a:fontRef>
+                            </wps:style>
+                            <wps:bodyPr/>
+                          </wps:wsp>
+                        </a:graphicData>
+                      </a:graphic>
+                    </wp:anchor>
+                  </w:drawing>
+                </mc:Choice>
+                <mc:Fallback>
+                  <w:pict>
+                    <v:shapetype w14:anchorId="4B1BB240" id="_x0000_t32" coordsize="21600,21600" o:spt="32" o:oned="t" path="m,l21600,21600e" filled="f">
+                      <v:path arrowok="t" fillok="f" o:connecttype="none"/>
+                      <o:lock v:ext="edit" shapetype="t"/>
+                    </v:shapetype>
+                    <v:shape id="Conector recto de flecha 1" o:spid="_x0000_s1026" type="#_x0000_t32" style="position:absolute;margin-left:88.25pt;margin-top:12.3pt;width:0;height:17.45pt;z-index:251653632;visibility:visible;mso-wrap-style:square;mso-wrap-distance-left:9pt;mso-wrap-distance-top:0;mso-wrap-distance-right:9pt;mso-wrap-distance-bottom:0;mso-position-horizontal:absolute;mso-position-horizontal-relative:text;mso-position-vertical:absolute;mso-position-vertical-relative:text" o:gfxdata="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" strokecolor="#4579b8 [3044]">
+                      <v:stroke endarrow="block"/>
+                    </v:shape>
+                  </w:pict>
+                </mc:Fallback>
+              </mc:AlternateContent>
+            </w:r>
+            <w:r>
+              <w:rPr>
+                <w:b/>
+                <w:color w:val="C00000"/>
+                <w:sz w:val="20"/>
+                <w:lang w:val="es-ES"/>
+              </w:rPr>
+              <w:t>Preguntar al usuario su edad en años y meses enteros</w:t>
+            </w:r>
+          </w:p>
+          <w:p>
+            <w:pPr>
+              <w:pStyle w:val="Sinespaciado"/>
+              <w:rPr>
+                <w:b/>
+                <w:color w:val="C00000"/>
+                <w:sz w:val="20"/>
+                <w:lang w:val="es-ES"/>
+              </w:rPr>
+            </w:pPr>
+          </w:p>
+          <w:p>
+            <w:pPr>
+              <w:pStyle w:val="Sinespaciado"/>
+              <w:rPr>
+                <w:b/>
+                <w:color w:val="C00000"/>
+                <w:sz w:val="20"/>
+                <w:lang w:val="es-ES"/>
+              </w:rPr>
+            </w:pPr>
+          </w:p>
+          <w:p>
+            <w:pPr>
+              <w:pStyle w:val="Sinespaciado"/>
+              <w:rPr>
+                <w:b/>
+                <w:color w:val="C00000"/>
+                <w:sz w:val="20"/>
+                <w:lang w:val="es-ES"/>
+              </w:rPr>
+            </w:pPr>
+            <w:r>
+              <w:rPr>
+                <w:b/>
+                <w:color w:val="C00000"/>
+                <w:sz w:val="20"/>
+                <w:lang w:val="es-ES"/>
+              </w:rPr>
+              <w:t>Los años se multiplican por 12</w:t>
+            </w:r>
+          </w:p>
+          <w:p>
+            <w:pPr>
+              <w:pStyle w:val="Sinespaciado"/>
+              <w:rPr>
+                <w:b/>
+                <w:color w:val="C00000"/>
+                <w:sz w:val="20"/>
+                <w:lang w:val="es-ES"/>
+              </w:rPr>
+            </w:pPr>
+            <w:r>
+              <w:rPr>
+                <w:b/>
+                <w:noProof/>
+                <w:color w:val="C00000"/>
+                <w:sz w:val="20"/>
+                <w:lang w:val="es-ES"/>
+              </w:rPr>
+              <mc:AlternateContent>
+                <mc:Choice Requires="wps">
+                  <w:drawing>
+                    <wp:anchor distT="0" distB="0" distL="114300" distR="114300" simplePos="0" relativeHeight="251655680" behindDoc="0" locked="0" layoutInCell="1" allowOverlap="1" wp14:anchorId="164CB8D1" wp14:editId="46D7D1F2">
+                      <wp:simplePos x="0" y="0"/>
+                      <wp:positionH relativeFrom="column">
+                        <wp:posOffset>1122363</wp:posOffset>
+                      </wp:positionH>
+                      <wp:positionV relativeFrom="paragraph">
+                        <wp:posOffset>32702</wp:posOffset>
+                      </wp:positionV>
+                      <wp:extent cx="0" cy="221456"/>
+                      <wp:effectExtent l="63500" t="0" r="50800" b="33020"/>
+                      <wp:wrapNone/>
+                      <wp:docPr id="2" name="Conector recto de flecha 2"/>
+                      <wp:cNvGraphicFramePr/>
+                      <a:graphic xmlns:a="http://schemas.openxmlformats.org/drawingml/2006/main">
+                        <a:graphicData uri="http://schemas.microsoft.com/office/word/2010/wordprocessingShape">
+                          <wps:wsp>
+                            <wps:cNvCnPr/>
+                            <wps:spPr>
+                              <a:xfrm>
+                                <a:off x="0" y="0"/>
+                                <a:ext cx="0" cy="221456"/>
+                              </a:xfrm>
+                              <a:prstGeom prst="straightConnector1">
+                                <a:avLst/>
+                              </a:prstGeom>
+                              <a:ln>
+                                <a:tailEnd type="triangle"/>
+                              </a:ln>
+                            </wps:spPr>
+                            <wps:style>
+                              <a:lnRef idx="1">
+                                <a:schemeClr val="accent1"/>
+                              </a:lnRef>
+                              <a:fillRef idx="0">
+                                <a:schemeClr val="accent1"/>
+                              </a:fillRef>
+                              <a:effectRef idx="0">
+                                <a:schemeClr val="accent1"/>
+                              </a:effectRef>
+                              <a:fontRef idx="minor">
+                                <a:schemeClr val="tx1"/>
+                              </a:fontRef>
+                            </wps:style>
+                            <wps:bodyPr/>
+                          </wps:wsp>
+                        </a:graphicData>
+                      </a:graphic>
+                    </wp:anchor>
+                  </w:drawing>
+                </mc:Choice>
+                <mc:Fallback>
+                  <w:pict>
+                    <v:shape w14:anchorId="2E6844BE" id="Conector recto de flecha 2" o:spid="_x0000_s1026" type="#_x0000_t32" style="position:absolute;margin-left:88.4pt;margin-top:2.55pt;width:0;height:17.45pt;z-index:251655680;visibility:visible;mso-wrap-style:square;mso-wrap-distance-left:9pt;mso-wrap-distance-top:0;mso-wrap-distance-right:9pt;mso-wrap-distance-bottom:0;mso-position-horizontal:absolute;mso-position-horizontal-relative:text;mso-position-vertical:absolute;mso-position-vertical-relative:text" o:gfxdata="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" strokecolor="#4579b8 [3044]">
+                      <v:stroke endarrow="block"/>
+                    </v:shape>
+                  </w:pict>
+                </mc:Fallback>
+              </mc:AlternateContent>
+            </w:r>
+          </w:p>
+          <w:p>
+            <w:pPr>
+              <w:pStyle w:val="Sinespaciado"/>
+              <w:rPr>
+                <w:b/>
+                <w:color w:val="C00000"/>
+                <w:sz w:val="20"/>
+                <w:lang w:val="es-ES"/>
+              </w:rPr>
+            </w:pPr>
+          </w:p>
+          <w:p>
+            <w:pPr>
+              <w:pStyle w:val="Sinespaciado"/>
+              <w:rPr>
+                <w:b/>
+                <w:color w:val="C00000"/>
+                <w:sz w:val="20"/>
+                <w:lang w:val="es-ES"/>
+              </w:rPr>
+            </w:pPr>
+            <w:r>
+              <w:rPr>
+                <w:b/>
+                <w:color w:val="C00000"/>
+                <w:sz w:val="20"/>
+                <w:lang w:val="es-ES"/>
+              </w:rPr>
+              <w:t xml:space="preserve">Sumar el resultado de la operación anterior y los meses ingresados por el usuario </w:t>
+            </w:r>
+          </w:p>
+          <w:p>
+            <w:pPr>
+              <w:pStyle w:val="Sinespaciado"/>
+              <w:rPr>
+                <w:b/>
+                <w:color w:val="C00000"/>
+                <w:sz w:val="20"/>
+                <w:lang w:val="es-ES"/>
+              </w:rPr>
+            </w:pPr>
+            <w:r>
+              <w:rPr>
+                <w:b/>
+                <w:noProof/>
+                <w:color w:val="C00000"/>
+                <w:sz w:val="20"/>
+                <w:lang w:val="es-ES"/>
+              </w:rPr>
+              <mc:AlternateContent>
+                <mc:Choice Requires="wps">
+                  <w:drawing>
+                    <wp:anchor distT="0" distB="0" distL="114300" distR="114300" simplePos="0" relativeHeight="251657728" behindDoc="0" locked="0" layoutInCell="1" allowOverlap="1" wp14:anchorId="011AA572" wp14:editId="12F746D4">
+                      <wp:simplePos x="0" y="0"/>
+                      <wp:positionH relativeFrom="column">
+                        <wp:posOffset>1129506</wp:posOffset>
+                      </wp:positionH>
+                      <wp:positionV relativeFrom="paragraph">
+                        <wp:posOffset>26194</wp:posOffset>
+                      </wp:positionV>
+                      <wp:extent cx="0" cy="221456"/>
+                      <wp:effectExtent l="63500" t="0" r="50800" b="33020"/>
+                      <wp:wrapNone/>
+                      <wp:docPr id="3" name="Conector recto de flecha 3"/>
+                      <wp:cNvGraphicFramePr/>
+                      <a:graphic xmlns:a="http://schemas.openxmlformats.org/drawingml/2006/main">
+                        <a:graphicData uri="http://schemas.microsoft.com/office/word/2010/wordprocessingShape">
+                          <wps:wsp>
+                            <wps:cNvCnPr/>
+                            <wps:spPr>
+                              <a:xfrm>
+                                <a:off x="0" y="0"/>
+                                <a:ext cx="0" cy="221456"/>
+                              </a:xfrm>
+                              <a:prstGeom prst="straightConnector1">
+                                <a:avLst/>
+                              </a:prstGeom>
+                              <a:ln>
+                                <a:tailEnd type="triangle"/>
+                              </a:ln>
+                            </wps:spPr>
+                            <wps:style>
+                              <a:lnRef idx="1">
+                                <a:schemeClr val="accent1"/>
+                              </a:lnRef>
+                              <a:fillRef idx="0">
+                                <a:schemeClr val="accent1"/>
+                              </a:fillRef>
+                              <a:effectRef idx="0">
+                                <a:schemeClr val="accent1"/>
+                              </a:effectRef>
+                              <a:fontRef idx="minor">
+                                <a:schemeClr val="tx1"/>
+                              </a:fontRef>
+                            </wps:style>
+                            <wps:bodyPr/>
+                          </wps:wsp>
+                        </a:graphicData>
+                      </a:graphic>
+                    </wp:anchor>
+                  </w:drawing>
+                </mc:Choice>
+                <mc:Fallback>
+                  <w:pict>
+                    <v:shape w14:anchorId="76C51B8A" id="Conector recto de flecha 3" o:spid="_x0000_s1026" type="#_x0000_t32" style="position:absolute;margin-left:88.95pt;margin-top:2.05pt;width:0;height:17.45pt;z-index:251657728;visibility:visible;mso-wrap-style:square;mso-wrap-distance-left:9pt;mso-wrap-distance-top:0;mso-wrap-distance-right:9pt;mso-wrap-distance-bottom:0;mso-position-horizontal:absolute;mso-position-horizontal-relative:text;mso-position-vertical:absolute;mso-position-vertical-relative:text" o:gfxdata="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" strokecolor="#4579b8 [3044]">
+                      <v:stroke endarrow="block"/>
+                    </v:shape>
+                  </w:pict>
+                </mc:Fallback>
+              </mc:AlternateContent>
+            </w:r>
+          </w:p>
+          <w:p>
+            <w:pPr>
+              <w:pStyle w:val="Sinespaciado"/>
+              <w:rPr>
+                <w:b/>
+                <w:color w:val="C00000"/>
+                <w:sz w:val="20"/>
+                <w:lang w:val="es-ES"/>
+              </w:rPr>
+            </w:pPr>
+          </w:p>
+          <w:p>
+            <w:pPr>
+              <w:pStyle w:val="Sinespaciado"/>
+              <w:rPr>
+                <w:b/>
+                <w:color w:val="C00000"/>
+                <w:sz w:val="20"/>
+                <w:lang w:val="es-ES"/>
+              </w:rPr>
+            </w:pPr>
+            <w:r>
+              <w:rPr>
+                <w:b/>
+                <w:color w:val="C00000"/>
+                <w:sz w:val="20"/>
+                <w:lang w:val="es-ES"/>
+              </w:rPr>
+              <w:t xml:space="preserve">La suma total de los meses se </w:t>
+            </w:r>
+            <w:r>
+              <w:rPr>
+                <w:b/>
+                <w:color w:val="C00000"/>
+                <w:sz w:val="20"/>
+                <w:lang w:val="es-ES"/>
+              </w:rPr>
+              <w:t>multiplica</w:t>
+            </w:r>
+            <w:r>
+              <w:rPr>
+                <w:b/>
+                <w:color w:val="C00000"/>
+                <w:sz w:val="20"/>
+                <w:lang w:val="es-ES"/>
+              </w:rPr>
+              <w:t xml:space="preserve"> por 30 </w:t>
+            </w:r>
+          </w:p>
+          <w:p>
+            <w:pPr>
+              <w:pStyle w:val="Sinespaciado"/>
+              <w:rPr>
+                <w:b/>
+                <w:color w:val="C00000"/>
+                <w:sz w:val="20"/>
+                <w:lang w:val="es-ES"/>
               </w:rPr>
             </w:pPr>
           </w:p>
@@ -1135,12 +2445,14 @@
               <w:rPr>
                 <w:color w:val="000000" w:themeColor="text1"/>
                 <w:sz w:val="20"/>
+                <w:lang w:val="es-ES"/>
               </w:rPr>
             </w:pPr>
             <w:r>
               <w:rPr>
                 <w:color w:val="000000" w:themeColor="text1"/>
                 <w:sz w:val="20"/>
+                <w:lang w:val="es-ES"/>
               </w:rPr>
               <w:t>Lo que haría para considerar años bisiestos</w:t>
             </w:r>
@@ -1148,6 +2460,7 @@
               <w:rPr>
                 <w:color w:val="000000" w:themeColor="text1"/>
                 <w:sz w:val="20"/>
+                <w:lang w:val="es-ES"/>
               </w:rPr>
               <w:t xml:space="preserve"> es</w:t>
             </w:r>
@@ -1155,17 +2468,27 @@
               <w:rPr>
                 <w:color w:val="000000" w:themeColor="text1"/>
                 <w:sz w:val="20"/>
+                <w:lang w:val="es-ES"/>
               </w:rPr>
               <w:t>:</w:t>
             </w:r>
-          </w:p>
-          <w:p>
-            <w:pPr>
-              <w:pStyle w:val="Sinespaciado"/>
-              <w:rPr>
-                <w:b/>
-                <w:color w:val="C00000"/>
-                <w:sz w:val="20"/>
+            <w:r>
+              <w:rPr>
+                <w:color w:val="000000" w:themeColor="text1"/>
+                <w:sz w:val="20"/>
+                <w:lang w:val="es-ES"/>
+              </w:rPr>
+              <w:t xml:space="preserve"> Se dividen los años entre 4 y después añadirlo a los días totales</w:t>
+            </w:r>
+          </w:p>
+          <w:p>
+            <w:pPr>
+              <w:pStyle w:val="Sinespaciado"/>
+              <w:rPr>
+                <w:b/>
+                <w:color w:val="C00000"/>
+                <w:sz w:val="20"/>
+                <w:lang w:val="es-ES"/>
               </w:rPr>
             </w:pPr>
           </w:p>
@@ -1175,16 +2498,25 @@
     <w:p>
       <w:pPr>
         <w:pStyle w:val="Sinespaciado"/>
+        <w:rPr>
+          <w:lang w:val="es-ES"/>
+        </w:rPr>
       </w:pPr>
     </w:p>
     <w:p>
       <w:pPr>
         <w:pStyle w:val="Sinespaciado"/>
+        <w:rPr>
+          <w:lang w:val="es-ES"/>
+        </w:rPr>
       </w:pPr>
     </w:p>
     <w:p>
       <w:pPr>
         <w:pStyle w:val="Sinespaciado"/>
+        <w:rPr>
+          <w:lang w:val="es-ES"/>
+        </w:rPr>
       </w:pPr>
     </w:p>
     <w:p>
@@ -1192,11 +2524,13 @@
         <w:pStyle w:val="Sinespaciado"/>
         <w:rPr>
           <w:i/>
+          <w:lang w:val="es-ES"/>
         </w:rPr>
       </w:pPr>
       <w:r>
         <w:rPr>
           <w:i/>
+          <w:lang w:val="es-ES"/>
         </w:rPr>
         <w:t>6. EXTRA.</w:t>
       </w:r>
@@ -1204,17 +2538,27 @@
     <w:p>
       <w:pPr>
         <w:pStyle w:val="Sinespaciado"/>
+        <w:rPr>
+          <w:lang w:val="es-ES"/>
+        </w:rPr>
       </w:pPr>
       <w:r>
+        <w:rPr>
+          <w:lang w:val="es-ES"/>
+        </w:rPr>
         <w:t xml:space="preserve">Resuelve el siguiente problema aplicando la etapa de </w:t>
       </w:r>
       <w:r>
         <w:rPr>
           <w:u w:val="single"/>
+          <w:lang w:val="es-ES"/>
         </w:rPr>
         <w:t>análisis y programación</w:t>
       </w:r>
       <w:r>
+        <w:rPr>
+          <w:lang w:val="es-ES"/>
+        </w:rPr>
         <w:t xml:space="preserve"> para generar el algoritmo.</w:t>
       </w:r>
     </w:p>
@@ -1224,36 +2568,28 @@
         <w:rPr>
           <w:b/>
           <w:i/>
+          <w:lang w:val="es-ES"/>
         </w:rPr>
       </w:pPr>
       <w:r>
         <w:rPr>
           <w:b/>
           <w:i/>
-        </w:rPr>
-        <w:t>Necesitamos indicarle a un robot que prepare el desayuno</w:t>
-      </w:r>
-      <w:r>
-        <w:rPr>
-          <w:b/>
-          <w:i/>
-        </w:rPr>
-        <w:t>.</w:t>
-      </w:r>
-      <w:r>
-        <w:rPr>
-          <w:b/>
-          <w:i/>
-        </w:rPr>
-        <w:t xml:space="preserve"> Hay dos opciones: un huevo estrellado o un huevo revuelto.</w:t>
-      </w:r>
-      <w:r>
+          <w:lang w:val="es-ES"/>
+        </w:rPr>
+        <w:t>Necesitamos indicarle a un robot que prepare el desayuno. Hay dos opciones: un huevo estrellado o un huevo revuelto.</w:t>
+      </w:r>
+      <w:r>
+        <w:rPr>
+          <w:lang w:val="es-ES"/>
+        </w:rPr>
         <w:t xml:space="preserve"> </w:t>
       </w:r>
       <w:r>
         <w:rPr>
           <w:i/>
           <w:sz w:val="16"/>
+          <w:lang w:val="es-ES"/>
         </w:rPr>
         <w:t>(</w:t>
       </w:r>
@@ -1261,6 +2597,7 @@
         <w:rPr>
           <w:i/>
           <w:sz w:val="16"/>
+          <w:lang w:val="es-ES"/>
         </w:rPr>
         <w:t>10</w:t>
       </w:r>
@@ -1268,20 +2605,17 @@
         <w:rPr>
           <w:i/>
           <w:sz w:val="16"/>
-        </w:rPr>
-        <w:t>0</w:t>
-      </w:r>
-      <w:r>
-        <w:rPr>
-          <w:i/>
-          <w:sz w:val="16"/>
-        </w:rPr>
-        <w:t xml:space="preserve"> puntos)</w:t>
+          <w:lang w:val="es-ES"/>
+        </w:rPr>
+        <w:t>0 puntos)</w:t>
       </w:r>
     </w:p>
     <w:p>
       <w:pPr>
         <w:pStyle w:val="Sinespaciado"/>
+        <w:rPr>
+          <w:lang w:val="es-ES"/>
+        </w:rPr>
       </w:pPr>
     </w:p>
     <w:p>
@@ -1290,12 +2624,14 @@
         <w:rPr>
           <w:b/>
           <w:i/>
+          <w:lang w:val="es-ES"/>
         </w:rPr>
       </w:pPr>
       <w:r>
         <w:rPr>
           <w:b/>
           <w:i/>
+          <w:lang w:val="es-ES"/>
         </w:rPr>
         <w:t xml:space="preserve">Si </w:t>
       </w:r>
@@ -1303,8 +2639,63 @@
         <w:rPr>
           <w:b/>
           <w:i/>
-        </w:rPr>
-        <w:t>decides resolver este ejercicio, índicalo en el comentario del Pull Request.</w:t>
+          <w:lang w:val="es-ES"/>
+        </w:rPr>
+        <w:t xml:space="preserve">decides resolver este ejercicio, </w:t>
+      </w:r>
+      <w:proofErr w:type="spellStart"/>
+      <w:r>
+        <w:rPr>
+          <w:b/>
+          <w:i/>
+          <w:lang w:val="es-ES"/>
+        </w:rPr>
+        <w:t>índicalo</w:t>
+      </w:r>
+      <w:proofErr w:type="spellEnd"/>
+      <w:r>
+        <w:rPr>
+          <w:b/>
+          <w:i/>
+          <w:lang w:val="es-ES"/>
+        </w:rPr>
+        <w:t xml:space="preserve"> en el comentario del </w:t>
+      </w:r>
+      <w:proofErr w:type="spellStart"/>
+      <w:r>
+        <w:rPr>
+          <w:b/>
+          <w:i/>
+          <w:lang w:val="es-ES"/>
+        </w:rPr>
+        <w:t>Pull</w:t>
+      </w:r>
+      <w:proofErr w:type="spellEnd"/>
+      <w:r>
+        <w:rPr>
+          <w:b/>
+          <w:i/>
+          <w:lang w:val="es-ES"/>
+        </w:rPr>
+        <w:t xml:space="preserve"> </w:t>
+      </w:r>
+      <w:proofErr w:type="spellStart"/>
+      <w:r>
+        <w:rPr>
+          <w:b/>
+          <w:i/>
+          <w:lang w:val="es-ES"/>
+        </w:rPr>
+        <w:t>Request</w:t>
+      </w:r>
+      <w:proofErr w:type="spellEnd"/>
+      <w:r>
+        <w:rPr>
+          <w:b/>
+          <w:i/>
+          <w:lang w:val="es-ES"/>
+        </w:rPr>
+        <w:t>.</w:t>
       </w:r>
     </w:p>
     <w:p>
@@ -1313,6 +2704,7 @@
         <w:rPr>
           <w:b/>
           <w:i/>
+          <w:lang w:val="es-ES"/>
         </w:rPr>
       </w:pPr>
     </w:p>
@@ -1337,64 +2729,105 @@
                 <w:b/>
                 <w:color w:val="C00000"/>
                 <w:sz w:val="20"/>
-              </w:rPr>
-            </w:pPr>
-            <w:r>
-              <w:rPr>
-                <w:b/>
-                <w:color w:val="C00000"/>
-                <w:sz w:val="20"/>
-              </w:rPr>
-              <w:t>Anáisis.</w:t>
-            </w:r>
-          </w:p>
-          <w:p>
-            <w:pPr>
-              <w:pStyle w:val="Sinespaciado"/>
-              <w:rPr>
-                <w:color w:val="C00000"/>
-                <w:sz w:val="20"/>
-              </w:rPr>
-            </w:pPr>
-            <w:r>
-              <w:rPr>
-                <w:color w:val="C00000"/>
-                <w:sz w:val="20"/>
+                <w:lang w:val="es-ES"/>
+              </w:rPr>
+            </w:pPr>
+            <w:r>
+              <w:rPr>
+                <w:b/>
+                <w:color w:val="C00000"/>
+                <w:sz w:val="20"/>
+                <w:lang w:val="es-ES"/>
+              </w:rPr>
+              <w:t>Análisis</w:t>
+            </w:r>
+            <w:r>
+              <w:rPr>
+                <w:b/>
+                <w:color w:val="C00000"/>
+                <w:sz w:val="20"/>
+                <w:lang w:val="es-ES"/>
+              </w:rPr>
+              <w:t>.</w:t>
+            </w:r>
+          </w:p>
+          <w:p>
+            <w:pPr>
+              <w:pStyle w:val="Sinespaciado"/>
+              <w:rPr>
+                <w:color w:val="C00000"/>
+                <w:sz w:val="20"/>
+                <w:lang w:val="es-ES"/>
+              </w:rPr>
+            </w:pPr>
+            <w:r>
+              <w:rPr>
+                <w:color w:val="C00000"/>
+                <w:sz w:val="20"/>
+                <w:lang w:val="es-ES"/>
               </w:rPr>
               <w:t>Entradas:</w:t>
             </w:r>
-          </w:p>
-          <w:p>
-            <w:pPr>
-              <w:pStyle w:val="Sinespaciado"/>
-              <w:rPr>
-                <w:color w:val="C00000"/>
-                <w:sz w:val="20"/>
-              </w:rPr>
-            </w:pPr>
-            <w:r>
-              <w:rPr>
-                <w:color w:val="C00000"/>
-                <w:sz w:val="20"/>
+            <w:r>
+              <w:rPr>
+                <w:color w:val="C00000"/>
+                <w:sz w:val="20"/>
+                <w:lang w:val="es-ES"/>
+              </w:rPr>
+              <w:t xml:space="preserve"> Instrucciones de desayuno al robot</w:t>
+            </w:r>
+          </w:p>
+          <w:p>
+            <w:pPr>
+              <w:pStyle w:val="Sinespaciado"/>
+              <w:rPr>
+                <w:color w:val="C00000"/>
+                <w:sz w:val="20"/>
+                <w:lang w:val="es-ES"/>
+              </w:rPr>
+            </w:pPr>
+            <w:r>
+              <w:rPr>
+                <w:color w:val="C00000"/>
+                <w:sz w:val="20"/>
+                <w:lang w:val="es-ES"/>
               </w:rPr>
               <w:t>Salidas:</w:t>
             </w:r>
-          </w:p>
-          <w:p>
-            <w:pPr>
-              <w:pStyle w:val="Sinespaciado"/>
-              <w:rPr>
-                <w:i/>
-                <w:color w:val="C00000"/>
-                <w:sz w:val="20"/>
-              </w:rPr>
-            </w:pPr>
-            <w:r>
-              <w:rPr>
-                <w:color w:val="C00000"/>
-                <w:sz w:val="20"/>
+            <w:r>
+              <w:rPr>
+                <w:color w:val="C00000"/>
+                <w:sz w:val="20"/>
+                <w:lang w:val="es-ES"/>
+              </w:rPr>
+              <w:t xml:space="preserve"> huevo estrellado o huevo revuelto</w:t>
+            </w:r>
+          </w:p>
+          <w:p>
+            <w:pPr>
+              <w:pStyle w:val="Sinespaciado"/>
+              <w:rPr>
+                <w:i/>
+                <w:color w:val="C00000"/>
+                <w:sz w:val="20"/>
+                <w:lang w:val="es-ES"/>
+              </w:rPr>
+            </w:pPr>
+            <w:r>
+              <w:rPr>
+                <w:color w:val="C00000"/>
+                <w:sz w:val="20"/>
+                <w:lang w:val="es-ES"/>
               </w:rPr>
               <w:t>Relación E/S:</w:t>
+            </w:r>
+            <w:r>
+              <w:rPr>
+                <w:color w:val="C00000"/>
+                <w:sz w:val="20"/>
+                <w:lang w:val="es-ES"/>
+              </w:rPr>
+              <w:t xml:space="preserve"> Indicarle al robot que tipo de desayuno se quiere</w:t>
             </w:r>
           </w:p>
         </w:tc>
@@ -1411,13 +2844,15 @@
                 <w:b/>
                 <w:color w:val="C00000"/>
                 <w:sz w:val="20"/>
-              </w:rPr>
-            </w:pPr>
-            <w:r>
-              <w:rPr>
-                <w:b/>
-                <w:color w:val="C00000"/>
-                <w:sz w:val="20"/>
+                <w:lang w:val="es-ES"/>
+              </w:rPr>
+            </w:pPr>
+            <w:r>
+              <w:rPr>
+                <w:b/>
+                <w:color w:val="C00000"/>
+                <w:sz w:val="20"/>
+                <w:lang w:val="es-ES"/>
               </w:rPr>
               <w:t>Algoritmo en pseudocódigo o diagrama de flujo.</w:t>
             </w:r>
@@ -1429,6 +2864,629 @@
                 <w:b/>
                 <w:color w:val="C00000"/>
                 <w:sz w:val="20"/>
+                <w:lang w:val="es-ES"/>
+              </w:rPr>
+            </w:pPr>
+          </w:p>
+          <w:p>
+            <w:pPr>
+              <w:pStyle w:val="Sinespaciado"/>
+              <w:rPr>
+                <w:b/>
+                <w:color w:val="C00000"/>
+                <w:sz w:val="20"/>
+                <w:lang w:val="es-ES"/>
+              </w:rPr>
+            </w:pPr>
+            <w:r>
+              <w:rPr>
+                <w:b/>
+                <w:color w:val="C00000"/>
+                <w:sz w:val="20"/>
+                <w:lang w:val="es-ES"/>
+              </w:rPr>
+              <w:t>Ofrecer las opciones de desayuno</w:t>
+            </w:r>
+          </w:p>
+          <w:p>
+            <w:pPr>
+              <w:pStyle w:val="Sinespaciado"/>
+              <w:rPr>
+                <w:b/>
+                <w:color w:val="C00000"/>
+                <w:sz w:val="20"/>
+                <w:lang w:val="es-ES"/>
+              </w:rPr>
+            </w:pPr>
+            <w:r>
+              <w:rPr>
+                <w:b/>
+                <w:noProof/>
+                <w:color w:val="C00000"/>
+                <w:sz w:val="20"/>
+                <w:lang w:val="es-ES"/>
+              </w:rPr>
+              <mc:AlternateContent>
+                <mc:Choice Requires="wps">
+                  <w:drawing>
+                    <wp:anchor distT="0" distB="0" distL="114300" distR="114300" simplePos="0" relativeHeight="251662848" behindDoc="0" locked="0" layoutInCell="1" allowOverlap="1" wp14:anchorId="0D08F9A7" wp14:editId="0C40C50A">
+                      <wp:simplePos x="0" y="0"/>
+                      <wp:positionH relativeFrom="column">
+                        <wp:posOffset>929482</wp:posOffset>
+                      </wp:positionH>
+                      <wp:positionV relativeFrom="paragraph">
+                        <wp:posOffset>53499</wp:posOffset>
+                      </wp:positionV>
+                      <wp:extent cx="0" cy="221456"/>
+                      <wp:effectExtent l="63500" t="0" r="50800" b="33020"/>
+                      <wp:wrapNone/>
+                      <wp:docPr id="5" name="Conector recto de flecha 5"/>
+                      <wp:cNvGraphicFramePr/>
+                      <a:graphic xmlns:a="http://schemas.openxmlformats.org/drawingml/2006/main">
+                        <a:graphicData uri="http://schemas.microsoft.com/office/word/2010/wordprocessingShape">
+                          <wps:wsp>
+                            <wps:cNvCnPr/>
+                            <wps:spPr>
+                              <a:xfrm>
+                                <a:off x="0" y="0"/>
+                                <a:ext cx="0" cy="221456"/>
+                              </a:xfrm>
+                              <a:prstGeom prst="straightConnector1">
+                                <a:avLst/>
+                              </a:prstGeom>
+                              <a:ln>
+                                <a:tailEnd type="triangle"/>
+                              </a:ln>
+                            </wps:spPr>
+                            <wps:style>
+                              <a:lnRef idx="1">
+                                <a:schemeClr val="accent1"/>
+                              </a:lnRef>
+                              <a:fillRef idx="0">
+                                <a:schemeClr val="accent1"/>
+                              </a:fillRef>
+                              <a:effectRef idx="0">
+                                <a:schemeClr val="accent1"/>
+                              </a:effectRef>
+                              <a:fontRef idx="minor">
+                                <a:schemeClr val="tx1"/>
+                              </a:fontRef>
+                            </wps:style>
+                            <wps:bodyPr/>
+                          </wps:wsp>
+                        </a:graphicData>
+                      </a:graphic>
+                    </wp:anchor>
+                  </w:drawing>
+                </mc:Choice>
+                <mc:Fallback>
+                  <w:pict>
+                    <v:shape w14:anchorId="023461DC" id="Conector recto de flecha 5" o:spid="_x0000_s1026" type="#_x0000_t32" style="position:absolute;margin-left:73.2pt;margin-top:4.2pt;width:0;height:17.45pt;z-index:251662848;visibility:visible;mso-wrap-style:square;mso-wrap-distance-left:9pt;mso-wrap-distance-top:0;mso-wrap-distance-right:9pt;mso-wrap-distance-bottom:0;mso-position-horizontal:absolute;mso-position-horizontal-relative:text;mso-position-vertical:absolute;mso-position-vertical-relative:text" o:gfxdata="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" strokecolor="#4579b8 [3044]">
+                      <v:stroke endarrow="block"/>
+                    </v:shape>
+                  </w:pict>
+                </mc:Fallback>
+              </mc:AlternateContent>
+            </w:r>
+          </w:p>
+          <w:p>
+            <w:pPr>
+              <w:pStyle w:val="Sinespaciado"/>
+              <w:rPr>
+                <w:b/>
+                <w:color w:val="C00000"/>
+                <w:sz w:val="20"/>
+                <w:lang w:val="es-ES"/>
+              </w:rPr>
+            </w:pPr>
+          </w:p>
+          <w:p>
+            <w:pPr>
+              <w:pStyle w:val="Sinespaciado"/>
+              <w:rPr>
+                <w:b/>
+                <w:color w:val="C00000"/>
+                <w:sz w:val="20"/>
+                <w:lang w:val="es-ES"/>
+              </w:rPr>
+            </w:pPr>
+          </w:p>
+          <w:p>
+            <w:pPr>
+              <w:pStyle w:val="Sinespaciado"/>
+              <w:rPr>
+                <w:b/>
+                <w:color w:val="C00000"/>
+                <w:sz w:val="20"/>
+                <w:lang w:val="es-ES"/>
+              </w:rPr>
+            </w:pPr>
+            <w:r>
+              <w:rPr>
+                <w:b/>
+                <w:color w:val="C00000"/>
+                <w:sz w:val="20"/>
+                <w:lang w:val="es-ES"/>
+              </w:rPr>
+              <w:t>Indicar qué tipo de huevo se desea</w:t>
+            </w:r>
+          </w:p>
+          <w:p>
+            <w:pPr>
+              <w:pStyle w:val="Sinespaciado"/>
+              <w:rPr>
+                <w:b/>
+                <w:color w:val="C00000"/>
+                <w:sz w:val="20"/>
+                <w:lang w:val="es-ES"/>
+              </w:rPr>
+            </w:pPr>
+          </w:p>
+          <w:p>
+            <w:pPr>
+              <w:pStyle w:val="Sinespaciado"/>
+              <w:rPr>
+                <w:b/>
+                <w:color w:val="C00000"/>
+                <w:sz w:val="20"/>
+                <w:lang w:val="es-ES"/>
+              </w:rPr>
+            </w:pPr>
+            <w:r>
+              <w:rPr>
+                <w:b/>
+                <w:noProof/>
+                <w:color w:val="C00000"/>
+                <w:sz w:val="20"/>
+                <w:lang w:val="es-ES"/>
+              </w:rPr>
+              <mc:AlternateContent>
+                <mc:Choice Requires="wps">
+                  <w:drawing>
+                    <wp:anchor distT="0" distB="0" distL="114300" distR="114300" simplePos="0" relativeHeight="251663872" behindDoc="0" locked="0" layoutInCell="1" allowOverlap="1" wp14:anchorId="30D95B39" wp14:editId="3D8A5B61">
+                      <wp:simplePos x="0" y="0"/>
+                      <wp:positionH relativeFrom="column">
+                        <wp:posOffset>879475</wp:posOffset>
+                      </wp:positionH>
+                      <wp:positionV relativeFrom="paragraph">
+                        <wp:posOffset>3810</wp:posOffset>
+                      </wp:positionV>
+                      <wp:extent cx="0" cy="221456"/>
+                      <wp:effectExtent l="63500" t="0" r="50800" b="33020"/>
+                      <wp:wrapNone/>
+                      <wp:docPr id="6" name="Conector recto de flecha 6"/>
+                      <wp:cNvGraphicFramePr/>
+                      <a:graphic xmlns:a="http://schemas.openxmlformats.org/drawingml/2006/main">
+                        <a:graphicData uri="http://schemas.microsoft.com/office/word/2010/wordprocessingShape">
+                          <wps:wsp>
+                            <wps:cNvCnPr/>
+                            <wps:spPr>
+                              <a:xfrm>
+                                <a:off x="0" y="0"/>
+                                <a:ext cx="0" cy="221456"/>
+                              </a:xfrm>
+                              <a:prstGeom prst="straightConnector1">
+                                <a:avLst/>
+                              </a:prstGeom>
+                              <a:ln>
+                                <a:tailEnd type="triangle"/>
+                              </a:ln>
+                            </wps:spPr>
+                            <wps:style>
+                              <a:lnRef idx="1">
+                                <a:schemeClr val="accent1"/>
+                              </a:lnRef>
+                              <a:fillRef idx="0">
+                                <a:schemeClr val="accent1"/>
+                              </a:fillRef>
+                              <a:effectRef idx="0">
+                                <a:schemeClr val="accent1"/>
+                              </a:effectRef>
+                              <a:fontRef idx="minor">
+                                <a:schemeClr val="tx1"/>
+                              </a:fontRef>
+                            </wps:style>
+                            <wps:bodyPr/>
+                          </wps:wsp>
+                        </a:graphicData>
+                      </a:graphic>
+                      <wp14:sizeRelH relativeFrom="margin">
+                        <wp14:pctWidth>0</wp14:pctWidth>
+                      </wp14:sizeRelH>
+                      <wp14:sizeRelV relativeFrom="margin">
+                        <wp14:pctHeight>0</wp14:pctHeight>
+                      </wp14:sizeRelV>
+                    </wp:anchor>
+                  </w:drawing>
+                </mc:Choice>
+                <mc:Fallback>
+                  <w:pict>
+                    <v:shape w14:anchorId="0C702CE6" id="Conector recto de flecha 6" o:spid="_x0000_s1026" type="#_x0000_t32" style="position:absolute;margin-left:69.25pt;margin-top:.3pt;width:0;height:17.45pt;z-index:251663872;visibility:visible;mso-wrap-style:square;mso-width-percent:0;mso-height-percent:0;mso-wrap-distance-left:9pt;mso-wrap-distance-top:0;mso-wrap-distance-right:9pt;mso-wrap-distance-bottom:0;mso-position-horizontal:absolute;mso-position-horizontal-relative:text;mso-position-vertical:absolute;mso-position-vertical-relative:text;mso-width-percent:0;mso-height-percent:0;mso-width-relative:margin;mso-height-relative:margin" o:gfxdata="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" strokecolor="#4579b8 [3044]">
+                      <v:stroke endarrow="block"/>
+                    </v:shape>
+                  </w:pict>
+                </mc:Fallback>
+              </mc:AlternateContent>
+            </w:r>
+          </w:p>
+          <w:p>
+            <w:pPr>
+              <w:pStyle w:val="Sinespaciado"/>
+              <w:rPr>
+                <w:b/>
+                <w:color w:val="C00000"/>
+                <w:sz w:val="20"/>
+                <w:lang w:val="es-ES"/>
+              </w:rPr>
+            </w:pPr>
+          </w:p>
+          <w:p>
+            <w:pPr>
+              <w:pStyle w:val="Sinespaciado"/>
+              <w:rPr>
+                <w:b/>
+                <w:color w:val="C00000"/>
+                <w:sz w:val="20"/>
+                <w:lang w:val="es-ES"/>
+              </w:rPr>
+            </w:pPr>
+            <w:r>
+              <w:rPr>
+                <w:b/>
+                <w:color w:val="C00000"/>
+                <w:sz w:val="20"/>
+                <w:lang w:val="es-ES"/>
+              </w:rPr>
+              <w:t>Preparar desayuno</w:t>
+            </w:r>
+          </w:p>
+          <w:p>
+            <w:pPr>
+              <w:pStyle w:val="Sinespaciado"/>
+              <w:rPr>
+                <w:b/>
+                <w:color w:val="C00000"/>
+                <w:sz w:val="20"/>
+                <w:lang w:val="es-ES"/>
+              </w:rPr>
+            </w:pPr>
+          </w:p>
+          <w:p>
+            <w:pPr>
+              <w:pStyle w:val="Sinespaciado"/>
+              <w:rPr>
+                <w:b/>
+                <w:color w:val="C00000"/>
+                <w:sz w:val="20"/>
+                <w:lang w:val="es-ES"/>
+              </w:rPr>
+            </w:pPr>
+            <w:r>
+              <w:rPr>
+                <w:b/>
+                <w:color w:val="C00000"/>
+                <w:sz w:val="20"/>
+                <w:lang w:val="es-ES"/>
+              </w:rPr>
+              <w:t>Programación</w:t>
+            </w:r>
+          </w:p>
+          <w:p>
+            <w:pPr>
+              <w:pStyle w:val="Sinespaciado"/>
+              <w:rPr>
+                <w:b/>
+                <w:color w:val="C00000"/>
+                <w:sz w:val="20"/>
+                <w:lang w:val="es-ES"/>
+              </w:rPr>
+            </w:pPr>
+          </w:p>
+          <w:p>
+            <w:pPr>
+              <w:pStyle w:val="Sinespaciado"/>
+              <w:rPr>
+                <w:b/>
+                <w:color w:val="C00000"/>
+                <w:sz w:val="20"/>
+                <w:lang w:val="es-ES"/>
+              </w:rPr>
+            </w:pPr>
+            <w:r>
+              <w:rPr>
+                <w:b/>
+                <w:color w:val="C00000"/>
+                <w:sz w:val="20"/>
+                <w:lang w:val="es-ES"/>
+              </w:rPr>
+              <w:t>#Huevo estrellado o huevo revuelto</w:t>
+            </w:r>
+          </w:p>
+          <w:p>
+            <w:pPr>
+              <w:pStyle w:val="Sinespaciado"/>
+              <w:rPr>
+                <w:b/>
+                <w:color w:val="C00000"/>
+                <w:sz w:val="20"/>
+                <w:lang w:val="es-ES"/>
+              </w:rPr>
+            </w:pPr>
+          </w:p>
+          <w:p>
+            <w:pPr>
+              <w:pStyle w:val="Sinespaciado"/>
+              <w:rPr>
+                <w:b/>
+                <w:color w:val="C00000"/>
+                <w:sz w:val="20"/>
+                <w:lang w:val="es-ES"/>
+              </w:rPr>
+            </w:pPr>
+            <w:r>
+              <w:rPr>
+                <w:b/>
+                <w:color w:val="C00000"/>
+                <w:sz w:val="20"/>
+                <w:lang w:val="es-ES"/>
+              </w:rPr>
+              <w:t xml:space="preserve">desayuno = </w:t>
+            </w:r>
+            <w:proofErr w:type="gramStart"/>
+            <w:r>
+              <w:rPr>
+                <w:b/>
+                <w:color w:val="C00000"/>
+                <w:sz w:val="20"/>
+                <w:lang w:val="es-ES"/>
+              </w:rPr>
+              <w:t>input(</w:t>
+            </w:r>
+            <w:proofErr w:type="gramEnd"/>
+            <w:r>
+              <w:rPr>
+                <w:b/>
+                <w:color w:val="C00000"/>
+                <w:sz w:val="20"/>
+                <w:lang w:val="es-ES"/>
+              </w:rPr>
+              <w:t>“¿Quieres huevo estrellado o huevo revuelto? ”)</w:t>
+            </w:r>
+          </w:p>
+          <w:p>
+            <w:pPr>
+              <w:pStyle w:val="Sinespaciado"/>
+              <w:rPr>
+                <w:b/>
+                <w:color w:val="C00000"/>
+                <w:sz w:val="20"/>
+                <w:lang w:val="es-ES"/>
+              </w:rPr>
+            </w:pPr>
+            <w:proofErr w:type="spellStart"/>
+            <w:r>
+              <w:rPr>
+                <w:b/>
+                <w:color w:val="C00000"/>
+                <w:sz w:val="20"/>
+                <w:lang w:val="es-ES"/>
+              </w:rPr>
+              <w:t>if</w:t>
+            </w:r>
+            <w:proofErr w:type="spellEnd"/>
+            <w:r>
+              <w:rPr>
+                <w:b/>
+                <w:color w:val="C00000"/>
+                <w:sz w:val="20"/>
+                <w:lang w:val="es-ES"/>
+              </w:rPr>
+              <w:t xml:space="preserve"> desayuno </w:t>
+            </w:r>
+            <w:proofErr w:type="spellStart"/>
+            <w:r>
+              <w:rPr>
+                <w:b/>
+                <w:color w:val="C00000"/>
+                <w:sz w:val="20"/>
+                <w:lang w:val="es-ES"/>
+              </w:rPr>
+              <w:t>is</w:t>
+            </w:r>
+            <w:proofErr w:type="spellEnd"/>
+            <w:r>
+              <w:rPr>
+                <w:b/>
+                <w:color w:val="C00000"/>
+                <w:sz w:val="20"/>
+                <w:lang w:val="es-ES"/>
+              </w:rPr>
+              <w:t xml:space="preserve"> “huevo estrellado”:</w:t>
+            </w:r>
+          </w:p>
+          <w:p>
+            <w:pPr>
+              <w:pStyle w:val="Sinespaciado"/>
+              <w:rPr>
+                <w:b/>
+                <w:color w:val="C00000"/>
+                <w:sz w:val="20"/>
+                <w:lang w:val="es-ES"/>
+              </w:rPr>
+            </w:pPr>
+            <w:r>
+              <w:rPr>
+                <w:b/>
+                <w:color w:val="C00000"/>
+                <w:sz w:val="20"/>
+                <w:lang w:val="es-ES"/>
+              </w:rPr>
+              <w:t xml:space="preserve">    </w:t>
+            </w:r>
+            <w:proofErr w:type="spellStart"/>
+            <w:proofErr w:type="gramStart"/>
+            <w:r>
+              <w:rPr>
+                <w:b/>
+                <w:color w:val="C00000"/>
+                <w:sz w:val="20"/>
+                <w:lang w:val="es-ES"/>
+              </w:rPr>
+              <w:t>print</w:t>
+            </w:r>
+            <w:proofErr w:type="spellEnd"/>
+            <w:r>
+              <w:rPr>
+                <w:b/>
+                <w:color w:val="C00000"/>
+                <w:sz w:val="20"/>
+                <w:lang w:val="es-ES"/>
+              </w:rPr>
+              <w:t>(</w:t>
+            </w:r>
+            <w:proofErr w:type="gramEnd"/>
+            <w:r>
+              <w:rPr>
+                <w:b/>
+                <w:color w:val="C00000"/>
+                <w:sz w:val="20"/>
+                <w:lang w:val="es-ES"/>
+              </w:rPr>
+              <w:t>“huevo estrellado”)</w:t>
+            </w:r>
+          </w:p>
+          <w:p>
+            <w:pPr>
+              <w:pStyle w:val="Sinespaciado"/>
+              <w:rPr>
+                <w:b/>
+                <w:color w:val="C00000"/>
+                <w:sz w:val="20"/>
+                <w:lang w:val="es-ES"/>
+              </w:rPr>
+            </w:pPr>
+            <w:proofErr w:type="spellStart"/>
+            <w:r>
+              <w:rPr>
+                <w:b/>
+                <w:color w:val="C00000"/>
+                <w:sz w:val="20"/>
+                <w:lang w:val="es-ES"/>
+              </w:rPr>
+              <w:t>elif</w:t>
+            </w:r>
+            <w:proofErr w:type="spellEnd"/>
+            <w:r>
+              <w:rPr>
+                <w:b/>
+                <w:color w:val="C00000"/>
+                <w:sz w:val="20"/>
+                <w:lang w:val="es-ES"/>
+              </w:rPr>
+              <w:t xml:space="preserve"> desayuno </w:t>
+            </w:r>
+            <w:proofErr w:type="spellStart"/>
+            <w:r>
+              <w:rPr>
+                <w:b/>
+                <w:color w:val="C00000"/>
+                <w:sz w:val="20"/>
+                <w:lang w:val="es-ES"/>
+              </w:rPr>
+              <w:t>is</w:t>
+            </w:r>
+            <w:proofErr w:type="spellEnd"/>
+            <w:r>
+              <w:rPr>
+                <w:b/>
+                <w:color w:val="C00000"/>
+                <w:sz w:val="20"/>
+                <w:lang w:val="es-ES"/>
+              </w:rPr>
+              <w:t xml:space="preserve"> “huevo revuelto”:</w:t>
+            </w:r>
+          </w:p>
+          <w:p>
+            <w:pPr>
+              <w:pStyle w:val="Sinespaciado"/>
+              <w:rPr>
+                <w:b/>
+                <w:color w:val="C00000"/>
+                <w:sz w:val="20"/>
+                <w:lang w:val="es-ES"/>
+              </w:rPr>
+            </w:pPr>
+            <w:r>
+              <w:rPr>
+                <w:b/>
+                <w:color w:val="C00000"/>
+                <w:sz w:val="20"/>
+                <w:lang w:val="es-ES"/>
+              </w:rPr>
+              <w:t xml:space="preserve">    </w:t>
+            </w:r>
+            <w:proofErr w:type="spellStart"/>
+            <w:r>
+              <w:rPr>
+                <w:b/>
+                <w:color w:val="C00000"/>
+                <w:sz w:val="20"/>
+                <w:lang w:val="es-ES"/>
+              </w:rPr>
+              <w:t>print</w:t>
+            </w:r>
+            <w:proofErr w:type="spellEnd"/>
+            <w:r>
+              <w:rPr>
+                <w:b/>
+                <w:color w:val="C00000"/>
+                <w:sz w:val="20"/>
+                <w:lang w:val="es-ES"/>
+              </w:rPr>
+              <w:t xml:space="preserve"> (“huevo revuelto”)</w:t>
+            </w:r>
+          </w:p>
+          <w:p>
+            <w:pPr>
+              <w:pStyle w:val="Sinespaciado"/>
+              <w:rPr>
+                <w:b/>
+                <w:color w:val="C00000"/>
+                <w:sz w:val="20"/>
+                <w:lang w:val="es-ES"/>
+              </w:rPr>
+            </w:pPr>
+          </w:p>
+          <w:p>
+            <w:pPr>
+              <w:pStyle w:val="Sinespaciado"/>
+              <w:rPr>
+                <w:b/>
+                <w:color w:val="C00000"/>
+                <w:sz w:val="20"/>
+                <w:lang w:val="es-ES"/>
+              </w:rPr>
+            </w:pPr>
+          </w:p>
+          <w:p>
+            <w:pPr>
+              <w:pStyle w:val="Sinespaciado"/>
+              <w:rPr>
+                <w:b/>
+                <w:color w:val="C00000"/>
+                <w:sz w:val="20"/>
+                <w:lang w:val="es-ES"/>
+              </w:rPr>
+            </w:pPr>
+          </w:p>
+          <w:p>
+            <w:pPr>
+              <w:pStyle w:val="Sinespaciado"/>
+              <w:rPr>
+                <w:b/>
+                <w:color w:val="C00000"/>
+                <w:sz w:val="20"/>
+                <w:lang w:val="es-ES"/>
               </w:rPr>
             </w:pPr>
           </w:p>
@@ -1445,14 +3503,68 @@
               <w:rPr>
                 <w:color w:val="000000" w:themeColor="text1"/>
                 <w:sz w:val="20"/>
+                <w:lang w:val="es-ES"/>
               </w:rPr>
             </w:pPr>
             <w:r>
               <w:rPr>
                 <w:color w:val="000000" w:themeColor="text1"/>
                 <w:sz w:val="20"/>
-              </w:rPr>
-              <w:t>¿Notaste algo diferente en este problema?</w:t>
+                <w:lang w:val="es-ES"/>
+              </w:rPr>
+              <w:lastRenderedPageBreak/>
+              <w:t>¿Notaste algo diferente en este problema? Comparado con los otros problemas que has realizado, escribe qué diferencias encuentras.</w:t>
+            </w:r>
+          </w:p>
+          <w:p>
+            <w:pPr>
+              <w:pStyle w:val="Sinespaciado"/>
+              <w:rPr>
+                <w:b/>
+                <w:color w:val="C00000"/>
+                <w:sz w:val="20"/>
+                <w:lang w:val="es-ES"/>
+              </w:rPr>
+            </w:pPr>
+            <w:r>
+              <w:rPr>
+                <w:color w:val="000000" w:themeColor="text1"/>
+                <w:sz w:val="20"/>
+                <w:lang w:val="es-ES"/>
+              </w:rPr>
+              <w:t xml:space="preserve">En este problema </w:t>
+            </w:r>
+            <w:r>
+              <w:rPr>
+                <w:color w:val="000000" w:themeColor="text1"/>
+                <w:sz w:val="20"/>
+                <w:lang w:val="es-ES"/>
+              </w:rPr>
+              <w:t xml:space="preserve">basados en la respuesta se tiene que identificar la elección entre las opciones que existen. Al ser respuestas que no son con </w:t>
+            </w:r>
+            <w:r>
+              <w:rPr>
+                <w:color w:val="000000" w:themeColor="text1"/>
+                <w:sz w:val="20"/>
+                <w:lang w:val="es-ES"/>
+              </w:rPr>
+              <w:t>número</w:t>
+            </w:r>
+            <w:r>
+              <w:rPr>
+                <w:color w:val="000000" w:themeColor="text1"/>
+                <w:sz w:val="20"/>
+                <w:lang w:val="es-ES"/>
+              </w:rPr>
+              <w:t xml:space="preserve"> no son </w:t>
+            </w:r>
+            <w:r>
+              <w:rPr>
+                <w:color w:val="000000" w:themeColor="text1"/>
+                <w:sz w:val="20"/>
+                <w:lang w:val="es-ES"/>
+              </w:rPr>
+              <w:t>válidos</w:t>
             </w:r>
             <w:bookmarkStart w:id="0" w:name="_GoBack"/>
             <w:bookmarkEnd w:id="0"/>
@@ -1460,19 +3572,46 @@
               <w:rPr>
                 <w:color w:val="000000" w:themeColor="text1"/>
                 <w:sz w:val="20"/>
-              </w:rPr>
-              <w:t xml:space="preserve"> Comparado con los otros problemas que has realizado, escribe qué diferencias encuentras.</w:t>
-            </w:r>
-          </w:p>
-          <w:p>
-            <w:pPr>
-              <w:pStyle w:val="Sinespaciado"/>
-              <w:rPr>
-                <w:b/>
-                <w:color w:val="C00000"/>
-                <w:sz w:val="20"/>
-              </w:rPr>
-            </w:pPr>
+                <w:lang w:val="es-ES"/>
+              </w:rPr>
+              <w:t xml:space="preserve"> los signos de “mayor que” “menor que” o el = otro tipo de instrucciones se usan como: </w:t>
+            </w:r>
+            <w:proofErr w:type="spellStart"/>
+            <w:r>
+              <w:rPr>
+                <w:color w:val="000000" w:themeColor="text1"/>
+                <w:sz w:val="20"/>
+                <w:lang w:val="es-ES"/>
+              </w:rPr>
+              <w:t>if</w:t>
+            </w:r>
+            <w:proofErr w:type="spellEnd"/>
+            <w:r>
+              <w:rPr>
+                <w:color w:val="000000" w:themeColor="text1"/>
+                <w:sz w:val="20"/>
+                <w:lang w:val="es-ES"/>
+              </w:rPr>
+              <w:t xml:space="preserve"> y </w:t>
+            </w:r>
+            <w:proofErr w:type="spellStart"/>
+            <w:r>
+              <w:rPr>
+                <w:color w:val="000000" w:themeColor="text1"/>
+                <w:sz w:val="20"/>
+                <w:lang w:val="es-ES"/>
+              </w:rPr>
+              <w:t>elif</w:t>
+            </w:r>
+            <w:proofErr w:type="spellEnd"/>
+            <w:r>
+              <w:rPr>
+                <w:color w:val="000000" w:themeColor="text1"/>
+                <w:sz w:val="20"/>
+                <w:lang w:val="es-ES"/>
+              </w:rPr>
+              <w:t xml:space="preserve">. </w:t>
+            </w:r>
           </w:p>
         </w:tc>
       </w:tr>
@@ -2237,7 +4376,7 @@
 </file>
 
 <file path=customXml/itemProps1.xml><?xml version="1.0" encoding="utf-8"?>
-<ds:datastoreItem xmlns:ds="http://schemas.openxmlformats.org/officeDocument/2006/customXml" ds:itemID="{8265DB7D-5925-594C-8E6D-69EA22F5B450}">
+<ds:datastoreItem xmlns:ds="http://schemas.openxmlformats.org/officeDocument/2006/customXml" ds:itemID="{9DC3350B-FF57-D542-95A7-F35DAABC114B}">
   <ds:schemaRefs>
     <ds:schemaRef ds:uri="http://schemas.openxmlformats.org/officeDocument/2006/bibliography"/>
   </ds:schemaRefs>

</xml_diff>

<commit_message>
Luis Alberto Zepeda Hernandez, Grupo 03
</commit_message>
<xml_diff>
--- a/Tarea-01.docx
+++ b/Tarea-01.docx
@@ -44,6 +44,18 @@
         </w:rPr>
         <w:t xml:space="preserve">Nombre del alumno: </w:t>
       </w:r>
+      <w:r>
+        <w:rPr>
+          <w:sz w:val="24"/>
+        </w:rPr>
+        <w:t>Luis Alberto Zepeda Hernandez</w:t>
+      </w:r>
+      <w:r>
+        <w:rPr>
+          <w:sz w:val="24"/>
+        </w:rPr>
+        <w:tab/>
+      </w:r>
     </w:p>
     <w:p>
       <w:pPr>
@@ -58,6 +70,12 @@
           <w:sz w:val="24"/>
         </w:rPr>
         <w:t xml:space="preserve">Grupo: </w:t>
+      </w:r>
+      <w:r>
+        <w:rPr>
+          <w:sz w:val="24"/>
+        </w:rPr>
+        <w:t>03</w:t>
       </w:r>
     </w:p>
     <w:p>
@@ -233,7 +251,7 @@
               <w:pStyle w:val="Sinespaciado"/>
               <w:rPr>
                 <w:i/>
-                <w:color w:val="C00000"/>
+                <w:color w:val="C0504D" w:themeColor="accent2"/>
                 <w:sz w:val="20"/>
               </w:rPr>
             </w:pPr>
@@ -244,6 +262,38 @@
                 <w:sz w:val="20"/>
               </w:rPr>
               <w:t>La diferencia consiste en…</w:t>
+            </w:r>
+            <w:r>
+              <w:rPr>
+                <w:i/>
+                <w:color w:val="C00000"/>
+                <w:sz w:val="20"/>
+              </w:rPr>
+              <w:t xml:space="preserve"> </w:t>
+            </w:r>
+            <w:r>
+              <w:rPr>
+                <w:i/>
+                <w:color w:val="C0504D" w:themeColor="accent2"/>
+                <w:sz w:val="20"/>
+              </w:rPr>
+              <w:t>que el algoritmo este hecho para que un humano lo pueda entender y el programa este hecho para que la computadora lo pueda entender. Ambos son iguales, ya que dan pasos específicos a seguir para lograr una tarea u objetivo, solo que el programa es la traducción</w:t>
+            </w:r>
+            <w:r>
+              <w:rPr>
+                <w:i/>
+                <w:color w:val="C0504D" w:themeColor="accent2"/>
+                <w:sz w:val="20"/>
+              </w:rPr>
+              <w:t>(codificación)</w:t>
+            </w:r>
+            <w:r>
+              <w:rPr>
+                <w:i/>
+                <w:color w:val="C0504D" w:themeColor="accent2"/>
+                <w:sz w:val="20"/>
+              </w:rPr>
+              <w:t xml:space="preserve"> del algoritmo para que la computadora lo pueda entender. </w:t>
             </w:r>
           </w:p>
           <w:p>
@@ -347,6 +397,14 @@
                 <w:sz w:val="20"/>
               </w:rPr>
             </w:pPr>
+            <w:r>
+              <w:rPr>
+                <w:i/>
+                <w:color w:val="C00000"/>
+                <w:sz w:val="20"/>
+              </w:rPr>
+              <w:t xml:space="preserve">Es cuando se entienden los datos de entrada, salida y se crea una relación entrada/salida. </w:t>
+            </w:r>
           </w:p>
         </w:tc>
       </w:tr>
@@ -380,6 +438,22 @@
                 <w:sz w:val="20"/>
               </w:rPr>
             </w:pPr>
+            <w:r>
+              <w:rPr>
+                <w:i/>
+                <w:color w:val="C00000"/>
+                <w:sz w:val="20"/>
+              </w:rPr>
+              <w:t xml:space="preserve">Es el proceso en el cual se crea la solución al problema, </w:t>
+            </w:r>
+            <w:r>
+              <w:rPr>
+                <w:i/>
+                <w:color w:val="C00000"/>
+                <w:sz w:val="20"/>
+              </w:rPr>
+              <w:t xml:space="preserve">y como resultado se obtiene un algoritmo. </w:t>
+            </w:r>
           </w:p>
         </w:tc>
       </w:tr>
@@ -413,6 +487,14 @@
                 <w:sz w:val="20"/>
               </w:rPr>
             </w:pPr>
+            <w:r>
+              <w:rPr>
+                <w:i/>
+                <w:color w:val="C00000"/>
+                <w:sz w:val="20"/>
+              </w:rPr>
+              <w:t xml:space="preserve">La traducción del algoritmo a un lenguaje de programación, y como resultado se obtiene un programa. </w:t>
+            </w:r>
           </w:p>
         </w:tc>
       </w:tr>
@@ -560,6 +642,15 @@
               </w:rPr>
               <w:t xml:space="preserve"> </w:t>
             </w:r>
+            <w:r>
+              <w:rPr>
+                <w:rFonts w:eastAsia="Times New Roman" w:cs="Times New Roman"/>
+                <w:bCs/>
+                <w:i/>
+                <w:color w:val="FF0000"/>
+              </w:rPr>
+              <w:t>más bajo</w:t>
+            </w:r>
           </w:p>
           <w:p>
             <w:pPr>
@@ -586,6 +677,83 @@
                 <w:szCs w:val="20"/>
               </w:rPr>
               <w:t xml:space="preserve">  </w:t>
+            </w:r>
+            <w:r>
+              <w:rPr>
+                <w:rFonts w:eastAsia="Times New Roman" w:cs="Times New Roman"/>
+                <w:bCs/>
+                <w:i/>
+                <w:color w:val="C00000"/>
+                <w:sz w:val="20"/>
+                <w:szCs w:val="20"/>
+              </w:rPr>
+              <w:t xml:space="preserve">Ángela habla más bajo que Celia, ya que mencionan que Celia habla más alto que Rosa, y Ángela habla </w:t>
+            </w:r>
+            <w:r>
+              <w:rPr>
+                <w:rFonts w:eastAsia="Times New Roman" w:cs="Times New Roman"/>
+                <w:bCs/>
+                <w:i/>
+                <w:color w:val="C00000"/>
+                <w:sz w:val="20"/>
+                <w:szCs w:val="20"/>
+              </w:rPr>
+              <w:t>más</w:t>
+            </w:r>
+            <w:r>
+              <w:rPr>
+                <w:rFonts w:eastAsia="Times New Roman" w:cs="Times New Roman"/>
+                <w:bCs/>
+                <w:i/>
+                <w:color w:val="C00000"/>
+                <w:sz w:val="20"/>
+                <w:szCs w:val="20"/>
+              </w:rPr>
+              <w:t xml:space="preserve"> bajo que </w:t>
+            </w:r>
+            <w:r>
+              <w:rPr>
+                <w:rFonts w:eastAsia="Times New Roman" w:cs="Times New Roman"/>
+                <w:bCs/>
+                <w:i/>
+                <w:color w:val="C00000"/>
+                <w:sz w:val="20"/>
+                <w:szCs w:val="20"/>
+              </w:rPr>
+              <w:t>R</w:t>
+            </w:r>
+            <w:r>
+              <w:rPr>
+                <w:rFonts w:eastAsia="Times New Roman" w:cs="Times New Roman"/>
+                <w:bCs/>
+                <w:i/>
+                <w:color w:val="C00000"/>
+                <w:sz w:val="20"/>
+                <w:szCs w:val="20"/>
+              </w:rPr>
+              <w:t xml:space="preserve">osa. Por consiguiente el orden de quien habla mas alto es: Celia - Rosa </w:t>
+            </w:r>
+            <w:r>
+              <w:rPr>
+                <w:rFonts w:eastAsia="Times New Roman" w:cs="Times New Roman"/>
+                <w:bCs/>
+                <w:i/>
+                <w:color w:val="C00000"/>
+                <w:sz w:val="20"/>
+                <w:szCs w:val="20"/>
+              </w:rPr>
+              <w:t>-</w:t>
+            </w:r>
+            <w:r>
+              <w:rPr>
+                <w:rFonts w:eastAsia="Times New Roman" w:cs="Times New Roman"/>
+                <w:bCs/>
+                <w:i/>
+                <w:color w:val="C00000"/>
+                <w:sz w:val="20"/>
+                <w:szCs w:val="20"/>
+              </w:rPr>
+              <w:t xml:space="preserve"> Ángela, donde Celia es la que habla más alto. </w:t>
             </w:r>
           </w:p>
         </w:tc>
@@ -725,24 +893,37 @@
               </w:rPr>
               <w:t xml:space="preserve">  </w:t>
             </w:r>
-          </w:p>
-          <w:p>
-            <w:pPr>
-              <w:pStyle w:val="Sinespaciado"/>
-              <w:rPr>
-                <w:rFonts w:eastAsia="Times New Roman" w:cs="Times New Roman"/>
-                <w:bCs/>
+            <w:r>
+              <w:rPr>
+                <w:rFonts w:eastAsia="Times New Roman" w:cs="Times New Roman"/>
+                <w:bCs/>
+                <w:i/>
+                <w:color w:val="C00000"/>
                 <w:sz w:val="20"/>
                 <w:szCs w:val="20"/>
               </w:rPr>
-            </w:pPr>
-            <w:r>
-              <w:rPr>
-                <w:rFonts w:eastAsia="Times New Roman" w:cs="Times New Roman"/>
-                <w:bCs/>
+              <w:t>Coche</w:t>
+            </w:r>
+          </w:p>
+          <w:p>
+            <w:pPr>
+              <w:pStyle w:val="Sinespaciado"/>
+              <w:rPr>
+                <w:rFonts w:eastAsia="Times New Roman" w:cs="Times New Roman"/>
+                <w:bCs/>
+                <w:i/>
+                <w:color w:val="C00000"/>
                 <w:sz w:val="20"/>
                 <w:szCs w:val="20"/>
               </w:rPr>
+            </w:pPr>
+            <w:r>
+              <w:rPr>
+                <w:rFonts w:eastAsia="Times New Roman" w:cs="Times New Roman"/>
+                <w:bCs/>
+                <w:sz w:val="20"/>
+                <w:szCs w:val="20"/>
+              </w:rPr>
               <w:t>Explica (</w:t>
             </w:r>
             <w:r>
@@ -811,7 +992,85 @@
               <w:t xml:space="preserve">  </w:t>
             </w:r>
           </w:p>
+          <w:p>
+            <w:pPr>
+              <w:pStyle w:val="Sinespaciado"/>
+              <w:rPr>
+                <w:rFonts w:eastAsia="Times New Roman" w:cs="Times New Roman"/>
+                <w:bCs/>
+                <w:sz w:val="20"/>
+                <w:szCs w:val="20"/>
+              </w:rPr>
+            </w:pPr>
+          </w:p>
+          <w:p>
+            <w:pPr>
+              <w:pStyle w:val="Sinespaciado"/>
+              <w:rPr>
+                <w:rFonts w:eastAsia="Times New Roman" w:cs="Times New Roman"/>
+                <w:bCs/>
+                <w:sz w:val="20"/>
+                <w:szCs w:val="20"/>
+              </w:rPr>
+            </w:pPr>
+            <w:r>
+              <w:rPr>
+                <w:noProof/>
+              </w:rPr>
+              <w:lastRenderedPageBreak/>
+              <w:drawing>
+                <wp:inline distT="0" distB="0" distL="0" distR="0" wp14:anchorId="6B18572C" wp14:editId="62195A33">
+                  <wp:extent cx="4162348" cy="5550825"/>
+                  <wp:effectExtent l="0" t="0" r="0" b="0"/>
+                  <wp:docPr id="1" name="Imagen 1"/>
+                  <wp:cNvGraphicFramePr>
+                    <a:graphicFrameLocks xmlns:a="http://schemas.openxmlformats.org/drawingml/2006/main" noChangeAspect="1"/>
+                  </wp:cNvGraphicFramePr>
+                  <a:graphic xmlns:a="http://schemas.openxmlformats.org/drawingml/2006/main">
+                    <a:graphicData uri="http://schemas.openxmlformats.org/drawingml/2006/picture">
+                      <pic:pic xmlns:pic="http://schemas.openxmlformats.org/drawingml/2006/picture">
+                        <pic:nvPicPr>
+                          <pic:cNvPr id="0" name="Picture 1"/>
+                          <pic:cNvPicPr>
+                            <a:picLocks noChangeAspect="1" noChangeArrowheads="1"/>
+                          </pic:cNvPicPr>
+                        </pic:nvPicPr>
+                        <pic:blipFill>
+                          <a:blip r:embed="rId5">
+                            <a:extLst>
+                              <a:ext uri="{28A0092B-C50C-407E-A947-70E740481C1C}">
+                                <a14:useLocalDpi xmlns:a14="http://schemas.microsoft.com/office/drawing/2010/main" val="0"/>
+                              </a:ext>
+                            </a:extLst>
+                          </a:blip>
+                          <a:srcRect/>
+                          <a:stretch>
+                            <a:fillRect/>
+                          </a:stretch>
+                        </pic:blipFill>
+                        <pic:spPr bwMode="auto">
+                          <a:xfrm>
+                            <a:off x="0" y="0"/>
+                            <a:ext cx="4191743" cy="5590026"/>
+                          </a:xfrm>
+                          <a:prstGeom prst="rect">
+                            <a:avLst/>
+                          </a:prstGeom>
+                          <a:noFill/>
+                          <a:ln>
+                            <a:noFill/>
+                          </a:ln>
+                        </pic:spPr>
+                      </pic:pic>
+                    </a:graphicData>
+                  </a:graphic>
+                </wp:inline>
+              </w:drawing>
+            </w:r>
+          </w:p>
         </w:tc>
+        <w:bookmarkStart w:id="0" w:name="_GoBack"/>
+        <w:bookmarkEnd w:id="0"/>
       </w:tr>
     </w:tbl>
     <w:p>
@@ -1037,6 +1296,27 @@
               </w:rPr>
               <w:t>Entradas:</w:t>
             </w:r>
+            <w:r>
+              <w:rPr>
+                <w:color w:val="C00000"/>
+                <w:sz w:val="20"/>
+              </w:rPr>
+              <w:t xml:space="preserve"> Edad de la persona en años y meses enteros.  Años 365</w:t>
+            </w:r>
+            <w:r>
+              <w:rPr>
+                <w:color w:val="C00000"/>
+                <w:sz w:val="20"/>
+              </w:rPr>
+              <w:t xml:space="preserve"> días y</w:t>
+            </w:r>
+            <w:r>
+              <w:rPr>
+                <w:color w:val="C00000"/>
+                <w:sz w:val="20"/>
+              </w:rPr>
+              <w:t xml:space="preserve"> meses 30 días </w:t>
+            </w:r>
           </w:p>
           <w:p>
             <w:pPr>
@@ -1053,22 +1333,44 @@
               </w:rPr>
               <w:t>Salidas:</w:t>
             </w:r>
-          </w:p>
-          <w:p>
-            <w:pPr>
-              <w:pStyle w:val="Sinespaciado"/>
-              <w:rPr>
-                <w:i/>
-                <w:color w:val="C00000"/>
-                <w:sz w:val="20"/>
-              </w:rPr>
-            </w:pPr>
-            <w:r>
-              <w:rPr>
-                <w:color w:val="C00000"/>
-                <w:sz w:val="20"/>
-              </w:rPr>
+            <w:r>
+              <w:rPr>
+                <w:color w:val="C00000"/>
+                <w:sz w:val="20"/>
+              </w:rPr>
+              <w:t xml:space="preserve"> Número de días que ha vivido una persona. </w:t>
+            </w:r>
+          </w:p>
+          <w:p>
+            <w:pPr>
+              <w:pStyle w:val="Sinespaciado"/>
+              <w:rPr>
+                <w:i/>
+                <w:color w:val="C00000"/>
+                <w:sz w:val="20"/>
+              </w:rPr>
+            </w:pPr>
+            <w:r>
+              <w:rPr>
+                <w:color w:val="C00000"/>
+                <w:sz w:val="20"/>
+              </w:rPr>
+              <w:lastRenderedPageBreak/>
               <w:t>Relación E/S:</w:t>
+            </w:r>
+            <w:r>
+              <w:rPr>
+                <w:color w:val="C00000"/>
+                <w:sz w:val="20"/>
+              </w:rPr>
+              <w:t xml:space="preserve"> </w:t>
+            </w:r>
+            <w:r>
+              <w:rPr>
+                <w:color w:val="C00000"/>
+                <w:sz w:val="20"/>
+              </w:rPr>
+              <w:t xml:space="preserve">Multiplicar los años por 365 y los meses por 30, después sumar los resultados. </w:t>
             </w:r>
           </w:p>
         </w:tc>
@@ -1093,6 +1395,7 @@
                 <w:color w:val="C00000"/>
                 <w:sz w:val="20"/>
               </w:rPr>
+              <w:lastRenderedPageBreak/>
               <w:t xml:space="preserve">Algoritmo en </w:t>
             </w:r>
             <w:r>
@@ -1111,6 +1414,106 @@
               </w:rPr>
               <w:t xml:space="preserve"> o diagrama de flujo.</w:t>
             </w:r>
+          </w:p>
+          <w:p>
+            <w:pPr>
+              <w:pStyle w:val="Sinespaciado"/>
+              <w:rPr>
+                <w:b/>
+                <w:color w:val="C00000"/>
+                <w:sz w:val="20"/>
+              </w:rPr>
+            </w:pPr>
+            <w:r>
+              <w:rPr>
+                <w:b/>
+                <w:color w:val="C00000"/>
+                <w:sz w:val="20"/>
+              </w:rPr>
+              <w:t xml:space="preserve">1 pedir edad en años y meses enteros. </w:t>
+            </w:r>
+          </w:p>
+          <w:p>
+            <w:pPr>
+              <w:pStyle w:val="Sinespaciado"/>
+              <w:rPr>
+                <w:b/>
+                <w:color w:val="C00000"/>
+                <w:sz w:val="20"/>
+              </w:rPr>
+            </w:pPr>
+            <w:r>
+              <w:rPr>
+                <w:b/>
+                <w:color w:val="C00000"/>
+                <w:sz w:val="20"/>
+              </w:rPr>
+              <w:t xml:space="preserve">2 multiplicar los años por 365 días </w:t>
+            </w:r>
+          </w:p>
+          <w:p>
+            <w:pPr>
+              <w:pStyle w:val="Sinespaciado"/>
+              <w:rPr>
+                <w:b/>
+                <w:color w:val="C00000"/>
+                <w:sz w:val="20"/>
+              </w:rPr>
+            </w:pPr>
+            <w:r>
+              <w:rPr>
+                <w:b/>
+                <w:color w:val="C00000"/>
+                <w:sz w:val="20"/>
+              </w:rPr>
+              <w:t xml:space="preserve">3 multiplicar los meses por 30 días </w:t>
+            </w:r>
+          </w:p>
+          <w:p>
+            <w:pPr>
+              <w:pStyle w:val="Sinespaciado"/>
+              <w:rPr>
+                <w:b/>
+                <w:color w:val="C00000"/>
+                <w:sz w:val="20"/>
+              </w:rPr>
+            </w:pPr>
+            <w:r>
+              <w:rPr>
+                <w:b/>
+                <w:color w:val="C00000"/>
+                <w:sz w:val="20"/>
+              </w:rPr>
+              <w:t>4 sumar los resultados de ambas multiplicaciones</w:t>
+            </w:r>
+          </w:p>
+          <w:p>
+            <w:pPr>
+              <w:pStyle w:val="Sinespaciado"/>
+              <w:rPr>
+                <w:b/>
+                <w:color w:val="C00000"/>
+                <w:sz w:val="20"/>
+              </w:rPr>
+            </w:pPr>
+            <w:r>
+              <w:rPr>
+                <w:b/>
+                <w:color w:val="C00000"/>
+                <w:sz w:val="20"/>
+              </w:rPr>
+              <w:t xml:space="preserve">5 mostrar el resultado de la suma anterior como resultado final </w:t>
+            </w:r>
+          </w:p>
+          <w:p>
+            <w:pPr>
+              <w:pStyle w:val="Sinespaciado"/>
+              <w:rPr>
+                <w:b/>
+                <w:color w:val="C00000"/>
+                <w:sz w:val="20"/>
+              </w:rPr>
+            </w:pPr>
           </w:p>
           <w:p>
             <w:pPr>
@@ -1163,6 +1566,29 @@
             <w:pPr>
               <w:pStyle w:val="Sinespaciado"/>
               <w:rPr>
+                <w:color w:val="000000" w:themeColor="text1"/>
+                <w:sz w:val="20"/>
+              </w:rPr>
+            </w:pPr>
+            <w:r>
+              <w:rPr>
+                <w:color w:val="000000" w:themeColor="text1"/>
+                <w:sz w:val="20"/>
+              </w:rPr>
+              <w:t xml:space="preserve">Los años que tiene los dividiría entre 3 y restaría el </w:t>
+            </w:r>
+            <w:r>
+              <w:rPr>
+                <w:color w:val="000000" w:themeColor="text1"/>
+                <w:sz w:val="20"/>
+              </w:rPr>
+              <w:t xml:space="preserve">resultado en días a la cantidad final. </w:t>
+            </w:r>
+          </w:p>
+          <w:p>
+            <w:pPr>
+              <w:pStyle w:val="Sinespaciado"/>
+              <w:rPr>
                 <w:b/>
                 <w:color w:val="C00000"/>
                 <w:sz w:val="20"/>
@@ -1231,21 +1657,7 @@
           <w:b/>
           <w:i/>
         </w:rPr>
-        <w:t>Necesitamos indicarle a un robot que prepare el desayuno</w:t>
-      </w:r>
-      <w:r>
-        <w:rPr>
-          <w:b/>
-          <w:i/>
-        </w:rPr>
-        <w:t>.</w:t>
-      </w:r>
-      <w:r>
-        <w:rPr>
-          <w:b/>
-          <w:i/>
-        </w:rPr>
-        <w:t xml:space="preserve"> Hay dos opciones: un huevo estrellado o un huevo revuelto.</w:t>
+        <w:t>Necesitamos indicarle a un robot que prepare el desayuno. Hay dos opciones: un huevo estrellado o un huevo revuelto.</w:t>
       </w:r>
       <w:r>
         <w:t xml:space="preserve"> </w:t>
@@ -1363,6 +1775,13 @@
               </w:rPr>
               <w:t>Entradas:</w:t>
             </w:r>
+            <w:r>
+              <w:rPr>
+                <w:color w:val="C00000"/>
+                <w:sz w:val="20"/>
+              </w:rPr>
+              <w:t xml:space="preserve"> huevo estrellado y huevo revuelto </w:t>
+            </w:r>
           </w:p>
           <w:p>
             <w:pPr>
@@ -1379,6 +1798,13 @@
               </w:rPr>
               <w:t>Salidas:</w:t>
             </w:r>
+            <w:r>
+              <w:rPr>
+                <w:color w:val="C00000"/>
+                <w:sz w:val="20"/>
+              </w:rPr>
+              <w:t xml:space="preserve"> desayuno </w:t>
+            </w:r>
           </w:p>
           <w:p>
             <w:pPr>
@@ -1395,6 +1821,13 @@
                 <w:sz w:val="20"/>
               </w:rPr>
               <w:t>Relación E/S:</w:t>
+            </w:r>
+            <w:r>
+              <w:rPr>
+                <w:color w:val="C00000"/>
+                <w:sz w:val="20"/>
+              </w:rPr>
+              <w:t xml:space="preserve"> escoger entre una de las dos opciones</w:t>
             </w:r>
           </w:p>
         </w:tc>
@@ -1431,6 +1864,34 @@
                 <w:sz w:val="20"/>
               </w:rPr>
             </w:pPr>
+            <w:r>
+              <w:rPr>
+                <w:b/>
+                <w:color w:val="C00000"/>
+                <w:sz w:val="20"/>
+              </w:rPr>
+              <w:t xml:space="preserve"> </w:t>
+            </w:r>
+          </w:p>
+          <w:p>
+            <w:pPr>
+              <w:pStyle w:val="Sinespaciado"/>
+              <w:rPr>
+                <w:b/>
+                <w:color w:val="C00000"/>
+                <w:sz w:val="20"/>
+              </w:rPr>
+            </w:pPr>
+          </w:p>
+          <w:p>
+            <w:pPr>
+              <w:pStyle w:val="Sinespaciado"/>
+              <w:rPr>
+                <w:b/>
+                <w:color w:val="C00000"/>
+                <w:sz w:val="20"/>
+              </w:rPr>
+            </w:pPr>
           </w:p>
         </w:tc>
       </w:tr>
@@ -1452,16 +1913,30 @@
                 <w:color w:val="000000" w:themeColor="text1"/>
                 <w:sz w:val="20"/>
               </w:rPr>
-              <w:t>¿Notaste algo diferente en este problema?</w:t>
-            </w:r>
-            <w:bookmarkStart w:id="0" w:name="_GoBack"/>
-            <w:bookmarkEnd w:id="0"/>
+              <w:t>¿Notaste algo diferente en este problema? Comparado con los otros problemas que has realizado, escribe qué diferencias encuentras.</w:t>
+            </w:r>
             <w:r>
               <w:rPr>
                 <w:color w:val="000000" w:themeColor="text1"/>
                 <w:sz w:val="20"/>
               </w:rPr>
-              <w:t xml:space="preserve"> Comparado con los otros problemas que has realizado, escribe qué diferencias encuentras.</w:t>
+              <w:t xml:space="preserve"> </w:t>
+            </w:r>
+          </w:p>
+          <w:p>
+            <w:pPr>
+              <w:pStyle w:val="Sinespaciado"/>
+              <w:rPr>
+                <w:color w:val="000000" w:themeColor="text1"/>
+                <w:sz w:val="20"/>
+              </w:rPr>
+            </w:pPr>
+            <w:r>
+              <w:rPr>
+                <w:color w:val="000000" w:themeColor="text1"/>
+                <w:sz w:val="20"/>
+              </w:rPr>
+              <w:t xml:space="preserve">Hay menos información </w:t>
             </w:r>
           </w:p>
           <w:p>
@@ -2237,7 +2712,7 @@
 </file>
 
 <file path=customXml/itemProps1.xml><?xml version="1.0" encoding="utf-8"?>
-<ds:datastoreItem xmlns:ds="http://schemas.openxmlformats.org/officeDocument/2006/customXml" ds:itemID="{8265DB7D-5925-594C-8E6D-69EA22F5B450}">
+<ds:datastoreItem xmlns:ds="http://schemas.openxmlformats.org/officeDocument/2006/customXml" ds:itemID="{D4F843A4-4CE0-4F3F-AE62-6E54E7D6A5CE}">
   <ds:schemaRefs>
     <ds:schemaRef ds:uri="http://schemas.openxmlformats.org/officeDocument/2006/bibliography"/>
   </ds:schemaRefs>

</xml_diff>

<commit_message>
Ronaldo Estefano Lira Buendia
</commit_message>
<xml_diff>
--- a/Tarea-01.docx
+++ b/Tarea-01.docx
@@ -1,6 +1,6 @@
 
 <file path=word/document.xml><?xml version="1.0" encoding="utf-8"?>
-<w:document xmlns:wpc="http://schemas.microsoft.com/office/word/2010/wordprocessingCanvas" xmlns:cx="http://schemas.microsoft.com/office/drawing/2014/chartex" xmlns:cx1="http://schemas.microsoft.com/office/drawing/2015/9/8/chartex" xmlns:cx2="http://schemas.microsoft.com/office/drawing/2015/10/21/chartex" xmlns:cx3="http://schemas.microsoft.com/office/drawing/2016/5/9/chartex" xmlns:cx4="http://schemas.microsoft.com/office/drawing/2016/5/10/chartex" xmlns:cx5="http://schemas.microsoft.com/office/drawing/2016/5/11/chartex" xmlns:cx6="http://schemas.microsoft.com/office/drawing/2016/5/12/chartex" xmlns:cx7="http://schemas.microsoft.com/office/drawing/2016/5/13/chartex" xmlns:cx8="http://schemas.microsoft.com/office/drawing/2016/5/14/chartex" xmlns:mc="http://schemas.openxmlformats.org/markup-compatibility/2006" xmlns:aink="http://schemas.microsoft.com/office/drawing/2016/ink" xmlns:am3d="http://schemas.microsoft.com/office/drawing/2017/model3d" xmlns:o="urn:schemas-microsoft-com:office:office" xmlns:r="http://schemas.openxmlformats.org/officeDocument/2006/relationships" xmlns:m="http://schemas.openxmlformats.org/officeDocument/2006/math" xmlns:v="urn:schemas-microsoft-com:vml" xmlns:wp14="http://schemas.microsoft.com/office/word/2010/wordprocessingDrawing" xmlns:wp="http://schemas.openxmlformats.org/drawingml/2006/wordprocessingDrawing" xmlns:w10="urn:schemas-microsoft-com:office:word" xmlns:w="http://schemas.openxmlformats.org/wordprocessingml/2006/main" xmlns:w14="http://schemas.microsoft.com/office/word/2010/wordml" xmlns:w15="http://schemas.microsoft.com/office/word/2012/wordml" xmlns:w16cid="http://schemas.microsoft.com/office/word/2016/wordml/cid" xmlns:w16se="http://schemas.microsoft.com/office/word/2015/wordml/symex" xmlns:wpg="http://schemas.microsoft.com/office/word/2010/wordprocessingGroup" xmlns:wpi="http://schemas.microsoft.com/office/word/2010/wordprocessingInk" xmlns:wne="http://schemas.microsoft.com/office/word/2006/wordml" xmlns:wps="http://schemas.microsoft.com/office/word/2010/wordprocessingShape" mc:Ignorable="w14 w15 w16se w16cid wp14">
+<w:document xmlns:wpc="http://schemas.microsoft.com/office/word/2010/wordprocessingCanvas" xmlns:cx="http://schemas.microsoft.com/office/drawing/2014/chartex" xmlns:mc="http://schemas.openxmlformats.org/markup-compatibility/2006" xmlns:o="urn:schemas-microsoft-com:office:office" xmlns:r="http://schemas.openxmlformats.org/officeDocument/2006/relationships" xmlns:m="http://schemas.openxmlformats.org/officeDocument/2006/math" xmlns:v="urn:schemas-microsoft-com:vml" xmlns:wp14="http://schemas.microsoft.com/office/word/2010/wordprocessingDrawing" xmlns:wp="http://schemas.openxmlformats.org/drawingml/2006/wordprocessingDrawing" xmlns:w10="urn:schemas-microsoft-com:office:word" xmlns:w="http://schemas.openxmlformats.org/wordprocessingml/2006/main" xmlns:w14="http://schemas.microsoft.com/office/word/2010/wordml" xmlns:w15="http://schemas.microsoft.com/office/word/2012/wordml" xmlns:w16se="http://schemas.microsoft.com/office/word/2015/wordml/symex" xmlns:wpg="http://schemas.microsoft.com/office/word/2010/wordprocessingGroup" xmlns:wpi="http://schemas.microsoft.com/office/word/2010/wordprocessingInk" xmlns:wne="http://schemas.microsoft.com/office/word/2006/wordml" xmlns:wps="http://schemas.microsoft.com/office/word/2010/wordprocessingShape" mc:Ignorable="w14 w15 w16se wp14">
   <w:body>
     <w:p>
       <w:pPr>
@@ -44,6 +44,40 @@
         </w:rPr>
         <w:t xml:space="preserve">Nombre del alumno: </w:t>
       </w:r>
+      <w:r>
+        <w:rPr>
+          <w:sz w:val="24"/>
+        </w:rPr>
+        <w:t xml:space="preserve">Ronaldo </w:t>
+      </w:r>
+      <w:proofErr w:type="spellStart"/>
+      <w:r>
+        <w:rPr>
+          <w:sz w:val="24"/>
+        </w:rPr>
+        <w:t>Estefano</w:t>
+      </w:r>
+      <w:proofErr w:type="spellEnd"/>
+      <w:r>
+        <w:rPr>
+          <w:sz w:val="24"/>
+        </w:rPr>
+        <w:t xml:space="preserve"> Lira </w:t>
+      </w:r>
+      <w:proofErr w:type="spellStart"/>
+      <w:r>
+        <w:rPr>
+          <w:sz w:val="24"/>
+        </w:rPr>
+        <w:t>Buendia</w:t>
+      </w:r>
+      <w:proofErr w:type="spellEnd"/>
+      <w:r>
+        <w:rPr>
+          <w:sz w:val="24"/>
+        </w:rPr>
+        <w:tab/>
+      </w:r>
     </w:p>
     <w:p>
       <w:pPr>
@@ -58,6 +92,12 @@
           <w:sz w:val="24"/>
         </w:rPr>
         <w:t xml:space="preserve">Grupo: </w:t>
+      </w:r>
+      <w:r>
+        <w:rPr>
+          <w:sz w:val="24"/>
+        </w:rPr>
+        <w:t>02</w:t>
       </w:r>
     </w:p>
     <w:p>
@@ -244,6 +284,14 @@
                 <w:sz w:val="20"/>
               </w:rPr>
               <w:t>La diferencia consiste en…</w:t>
+            </w:r>
+            <w:r>
+              <w:rPr>
+                <w:i/>
+                <w:color w:val="C00000"/>
+                <w:sz w:val="20"/>
+              </w:rPr>
+              <w:t xml:space="preserve"> que un algoritmo son unas series de pasos para solucionar un problema y un programa y el programa lee estas instrucciones y las ejecuta.</w:t>
             </w:r>
           </w:p>
           <w:p>
@@ -347,6 +395,14 @@
                 <w:sz w:val="20"/>
               </w:rPr>
             </w:pPr>
+            <w:r>
+              <w:rPr>
+                <w:i/>
+                <w:color w:val="C00000"/>
+                <w:sz w:val="20"/>
+              </w:rPr>
+              <w:t>Leer el problema, comprenderlo y tener una idea de cómo resolverlo.</w:t>
+            </w:r>
           </w:p>
         </w:tc>
       </w:tr>
@@ -380,6 +436,14 @@
                 <w:sz w:val="20"/>
               </w:rPr>
             </w:pPr>
+            <w:r>
+              <w:rPr>
+                <w:i/>
+                <w:color w:val="C00000"/>
+                <w:sz w:val="20"/>
+              </w:rPr>
+              <w:t>Conjunto la serie de pasos del problema.</w:t>
+            </w:r>
           </w:p>
         </w:tc>
       </w:tr>
@@ -413,6 +477,14 @@
                 <w:sz w:val="20"/>
               </w:rPr>
             </w:pPr>
+            <w:r>
+              <w:rPr>
+                <w:i/>
+                <w:color w:val="C00000"/>
+                <w:sz w:val="20"/>
+              </w:rPr>
+              <w:t>Ejecuto el conjunto de pasos, visualizando que todo ejecute a la perfección.</w:t>
+            </w:r>
           </w:p>
         </w:tc>
       </w:tr>
@@ -560,6 +632,15 @@
               </w:rPr>
               <w:t xml:space="preserve"> </w:t>
             </w:r>
+            <w:r>
+              <w:rPr>
+                <w:rFonts w:eastAsia="Times New Roman" w:cs="Times New Roman"/>
+                <w:bCs/>
+                <w:i/>
+                <w:color w:val="FF0000"/>
+              </w:rPr>
+              <w:t>más bajo.</w:t>
+            </w:r>
           </w:p>
           <w:p>
             <w:pPr>
@@ -586,6 +667,28 @@
                 <w:szCs w:val="20"/>
               </w:rPr>
               <w:t xml:space="preserve">  </w:t>
+            </w:r>
+            <w:r>
+              <w:rPr>
+                <w:rFonts w:eastAsia="Times New Roman" w:cs="Times New Roman"/>
+                <w:bCs/>
+                <w:i/>
+                <w:color w:val="C00000"/>
+                <w:sz w:val="20"/>
+                <w:szCs w:val="20"/>
+              </w:rPr>
+              <w:t>Ángela habla más bajo que Celia</w:t>
+            </w:r>
+            <w:r>
+              <w:rPr>
+                <w:rFonts w:eastAsia="Times New Roman" w:cs="Times New Roman"/>
+                <w:bCs/>
+                <w:i/>
+                <w:color w:val="C00000"/>
+                <w:sz w:val="20"/>
+                <w:szCs w:val="20"/>
+              </w:rPr>
+              <w:t xml:space="preserve"> (Ángela&lt;Rosa), Celia habla más alto que Rosa (Celia&lt;Rosa, entonces Ángela habla más bajo de que Celia (Ángela&lt;Rosa&lt;Celia).</w:t>
             </w:r>
           </w:p>
         </w:tc>
@@ -723,7 +826,7 @@
                 <w:sz w:val="20"/>
                 <w:szCs w:val="20"/>
               </w:rPr>
-              <w:t xml:space="preserve">  </w:t>
+              <w:t xml:space="preserve"> coche</w:t>
             </w:r>
           </w:p>
           <w:p>
@@ -809,6 +912,56 @@
                 <w:szCs w:val="20"/>
               </w:rPr>
               <w:t xml:space="preserve">  </w:t>
+            </w:r>
+            <w:r>
+              <w:rPr>
+                <w:rFonts w:eastAsia="Times New Roman" w:cs="Times New Roman"/>
+                <w:bCs/>
+                <w:noProof/>
+                <w:sz w:val="20"/>
+                <w:szCs w:val="20"/>
+              </w:rPr>
+              <w:drawing>
+                <wp:inline distT="0" distB="0" distL="0" distR="0" wp14:anchorId="45E8B141" wp14:editId="3E52AC8A">
+                  <wp:extent cx="2095500" cy="745067"/>
+                  <wp:effectExtent l="0" t="0" r="0" b="0"/>
+                  <wp:docPr id="3" name="Imagen 3"/>
+                  <wp:cNvGraphicFramePr>
+                    <a:graphicFrameLocks xmlns:a="http://schemas.openxmlformats.org/drawingml/2006/main" noChangeAspect="1"/>
+                  </wp:cNvGraphicFramePr>
+                  <a:graphic xmlns:a="http://schemas.openxmlformats.org/drawingml/2006/main">
+                    <a:graphicData uri="http://schemas.openxmlformats.org/drawingml/2006/picture">
+                      <pic:pic xmlns:pic="http://schemas.openxmlformats.org/drawingml/2006/picture">
+                        <pic:nvPicPr>
+                          <pic:cNvPr id="3" name="WhatsApp Image 2019-01-24 at 9.19.08 AM.jpeg"/>
+                          <pic:cNvPicPr/>
+                        </pic:nvPicPr>
+                        <pic:blipFill>
+                          <a:blip r:embed="rId6">
+                            <a:extLst>
+                              <a:ext uri="{28A0092B-C50C-407E-A947-70E740481C1C}">
+                                <a14:useLocalDpi xmlns:a14="http://schemas.microsoft.com/office/drawing/2010/main" val="0"/>
+                              </a:ext>
+                            </a:extLst>
+                          </a:blip>
+                          <a:stretch>
+                            <a:fillRect/>
+                          </a:stretch>
+                        </pic:blipFill>
+                        <pic:spPr>
+                          <a:xfrm>
+                            <a:off x="0" y="0"/>
+                            <a:ext cx="2160437" cy="768156"/>
+                          </a:xfrm>
+                          <a:prstGeom prst="rect">
+                            <a:avLst/>
+                          </a:prstGeom>
+                        </pic:spPr>
+                      </pic:pic>
+                    </a:graphicData>
+                  </a:graphic>
+                </wp:inline>
+              </w:drawing>
             </w:r>
           </w:p>
         </w:tc>
@@ -848,50 +1001,16 @@
       <w:pPr>
         <w:pStyle w:val="Sinespaciado"/>
       </w:pPr>
+      <w:r>
+        <w:t>&gt;&gt;&gt; Continúa en la siguiente página.</w:t>
+      </w:r>
     </w:p>
     <w:p>
       <w:pPr>
         <w:pStyle w:val="Sinespaciado"/>
       </w:pPr>
-    </w:p>
-    <w:p>
-      <w:pPr>
-        <w:pStyle w:val="Sinespaciado"/>
-      </w:pPr>
-    </w:p>
-    <w:p>
-      <w:pPr>
-        <w:pStyle w:val="Sinespaciado"/>
-      </w:pPr>
-    </w:p>
-    <w:p>
-      <w:pPr>
-        <w:pStyle w:val="Sinespaciado"/>
-      </w:pPr>
-      <w:r>
-        <w:t>&gt;&gt;&gt; Continúa en la siguiente página.</w:t>
-      </w:r>
-    </w:p>
-    <w:p>
-      <w:pPr>
-        <w:pStyle w:val="Sinespaciado"/>
-      </w:pPr>
-    </w:p>
-    <w:p>
-      <w:pPr>
-        <w:pStyle w:val="Sinespaciado"/>
-      </w:pPr>
-    </w:p>
-    <w:p>
-      <w:pPr>
-        <w:pStyle w:val="Sinespaciado"/>
-      </w:pPr>
-    </w:p>
-    <w:p>
-      <w:pPr>
-        <w:pStyle w:val="Sinespaciado"/>
-      </w:pPr>
-      <w:r>
+      <w:r>
+        <w:lastRenderedPageBreak/>
         <w:t>5</w:t>
       </w:r>
       <w:r>
@@ -1019,7 +1138,23 @@
                 <w:color w:val="C00000"/>
                 <w:sz w:val="20"/>
               </w:rPr>
-              <w:t>Anáisis.</w:t>
+              <w:t>Análisis</w:t>
+            </w:r>
+            <w:r>
+              <w:rPr>
+                <w:b/>
+                <w:color w:val="C00000"/>
+                <w:sz w:val="20"/>
+              </w:rPr>
+              <w:t>.</w:t>
+            </w:r>
+            <w:r>
+              <w:rPr>
+                <w:b/>
+                <w:color w:val="C00000"/>
+                <w:sz w:val="20"/>
+              </w:rPr>
+              <w:t xml:space="preserve"> Dar el resultado de cuanto una persona ha vivido.</w:t>
             </w:r>
           </w:p>
           <w:p>
@@ -1037,6 +1172,20 @@
               </w:rPr>
               <w:t>Entradas:</w:t>
             </w:r>
+            <w:r>
+              <w:rPr>
+                <w:color w:val="C00000"/>
+                <w:sz w:val="20"/>
+              </w:rPr>
+              <w:t xml:space="preserve"> </w:t>
+            </w:r>
+            <w:r>
+              <w:rPr>
+                <w:color w:val="C00000"/>
+                <w:sz w:val="20"/>
+              </w:rPr>
+              <w:t>Dar los años que tienes, dar los meses que han pasado después de tu ultimo cumpleaños.</w:t>
+            </w:r>
           </w:p>
           <w:p>
             <w:pPr>
@@ -1053,10 +1202,44 @@
               </w:rPr>
               <w:t>Salidas:</w:t>
             </w:r>
-          </w:p>
-          <w:p>
-            <w:pPr>
-              <w:pStyle w:val="Sinespaciado"/>
+            <w:r>
+              <w:rPr>
+                <w:color w:val="C00000"/>
+                <w:sz w:val="20"/>
+              </w:rPr>
+              <w:t xml:space="preserve"> los días que ha vivido la persona.</w:t>
+            </w:r>
+          </w:p>
+          <w:p>
+            <w:pPr>
+              <w:pStyle w:val="Sinespaciado"/>
+              <w:rPr>
+                <w:color w:val="C00000"/>
+                <w:sz w:val="20"/>
+              </w:rPr>
+            </w:pPr>
+            <w:r>
+              <w:rPr>
+                <w:color w:val="C00000"/>
+                <w:sz w:val="20"/>
+              </w:rPr>
+              <w:t>Relación E/S:</w:t>
+            </w:r>
+            <w:r>
+              <w:rPr>
+                <w:color w:val="C00000"/>
+                <w:sz w:val="20"/>
+              </w:rPr>
+              <w:t xml:space="preserve"> </w:t>
+            </w:r>
+          </w:p>
+          <w:p>
+            <w:pPr>
+              <w:pStyle w:val="Sinespaciado"/>
+              <w:numPr>
+                <w:ilvl w:val="0"/>
+                <w:numId w:val="1"/>
+              </w:numPr>
               <w:rPr>
                 <w:i/>
                 <w:color w:val="C00000"/>
@@ -1068,7 +1251,265 @@
                 <w:color w:val="C00000"/>
                 <w:sz w:val="20"/>
               </w:rPr>
-              <w:t>Relación E/S:</w:t>
+              <w:t>Inicio</w:t>
+            </w:r>
+          </w:p>
+          <w:p>
+            <w:pPr>
+              <w:pStyle w:val="Sinespaciado"/>
+              <w:numPr>
+                <w:ilvl w:val="0"/>
+                <w:numId w:val="1"/>
+              </w:numPr>
+              <w:rPr>
+                <w:i/>
+                <w:color w:val="C00000"/>
+                <w:sz w:val="20"/>
+              </w:rPr>
+            </w:pPr>
+            <w:r>
+              <w:rPr>
+                <w:color w:val="C00000"/>
+                <w:sz w:val="20"/>
+              </w:rPr>
+              <w:t>Dame los años que tienes “año”</w:t>
+            </w:r>
+          </w:p>
+          <w:p>
+            <w:pPr>
+              <w:pStyle w:val="Sinespaciado"/>
+              <w:numPr>
+                <w:ilvl w:val="0"/>
+                <w:numId w:val="1"/>
+              </w:numPr>
+              <w:rPr>
+                <w:i/>
+                <w:color w:val="C00000"/>
+                <w:sz w:val="20"/>
+              </w:rPr>
+            </w:pPr>
+            <w:r>
+              <w:rPr>
+                <w:color w:val="C00000"/>
+                <w:sz w:val="20"/>
+              </w:rPr>
+              <w:t>Dame los meses que han pasado desde tu ultimo cumpleaños “mes”</w:t>
+            </w:r>
+          </w:p>
+          <w:p>
+            <w:pPr>
+              <w:pStyle w:val="Sinespaciado"/>
+              <w:numPr>
+                <w:ilvl w:val="0"/>
+                <w:numId w:val="1"/>
+              </w:numPr>
+              <w:rPr>
+                <w:i/>
+                <w:color w:val="C00000"/>
+                <w:sz w:val="20"/>
+              </w:rPr>
+            </w:pPr>
+            <w:r>
+              <w:rPr>
+                <w:color w:val="C00000"/>
+                <w:sz w:val="20"/>
+              </w:rPr>
+              <w:t xml:space="preserve">Con la siguiente formula calcular los días de los años </w:t>
+            </w:r>
+            <w:proofErr w:type="spellStart"/>
+            <w:r>
+              <w:rPr>
+                <w:color w:val="C00000"/>
+                <w:sz w:val="20"/>
+              </w:rPr>
+              <w:t>diasA</w:t>
+            </w:r>
+            <w:proofErr w:type="spellEnd"/>
+            <w:r>
+              <w:rPr>
+                <w:color w:val="C00000"/>
+                <w:sz w:val="20"/>
+              </w:rPr>
+              <w:t>=año*365</w:t>
+            </w:r>
+          </w:p>
+          <w:p>
+            <w:pPr>
+              <w:pStyle w:val="Sinespaciado"/>
+              <w:numPr>
+                <w:ilvl w:val="0"/>
+                <w:numId w:val="1"/>
+              </w:numPr>
+              <w:rPr>
+                <w:i/>
+                <w:color w:val="C00000"/>
+                <w:sz w:val="20"/>
+              </w:rPr>
+            </w:pPr>
+            <w:r>
+              <w:rPr>
+                <w:color w:val="C00000"/>
+                <w:sz w:val="20"/>
+              </w:rPr>
+              <w:t>Imprimir “</w:t>
+            </w:r>
+            <w:proofErr w:type="spellStart"/>
+            <w:r>
+              <w:rPr>
+                <w:color w:val="C00000"/>
+                <w:sz w:val="20"/>
+              </w:rPr>
+              <w:t>diasA</w:t>
+            </w:r>
+            <w:proofErr w:type="spellEnd"/>
+            <w:r>
+              <w:rPr>
+                <w:color w:val="C00000"/>
+                <w:sz w:val="20"/>
+              </w:rPr>
+              <w:t>”</w:t>
+            </w:r>
+          </w:p>
+          <w:p>
+            <w:pPr>
+              <w:pStyle w:val="Sinespaciado"/>
+              <w:numPr>
+                <w:ilvl w:val="0"/>
+                <w:numId w:val="1"/>
+              </w:numPr>
+              <w:rPr>
+                <w:i/>
+                <w:color w:val="C00000"/>
+                <w:sz w:val="20"/>
+              </w:rPr>
+            </w:pPr>
+            <w:r>
+              <w:rPr>
+                <w:i/>
+                <w:color w:val="C00000"/>
+                <w:sz w:val="20"/>
+              </w:rPr>
+              <w:t xml:space="preserve">Con la siguiente formula calcular los días de los meses </w:t>
+            </w:r>
+            <w:proofErr w:type="spellStart"/>
+            <w:r>
+              <w:rPr>
+                <w:i/>
+                <w:color w:val="C00000"/>
+                <w:sz w:val="20"/>
+              </w:rPr>
+              <w:t>diasM</w:t>
+            </w:r>
+            <w:proofErr w:type="spellEnd"/>
+            <w:r>
+              <w:rPr>
+                <w:i/>
+                <w:color w:val="C00000"/>
+                <w:sz w:val="20"/>
+              </w:rPr>
+              <w:t>=mes*30</w:t>
+            </w:r>
+          </w:p>
+          <w:p>
+            <w:pPr>
+              <w:pStyle w:val="Sinespaciado"/>
+              <w:numPr>
+                <w:ilvl w:val="0"/>
+                <w:numId w:val="1"/>
+              </w:numPr>
+              <w:rPr>
+                <w:i/>
+                <w:color w:val="C00000"/>
+                <w:sz w:val="20"/>
+              </w:rPr>
+            </w:pPr>
+            <w:r>
+              <w:rPr>
+                <w:i/>
+                <w:color w:val="C00000"/>
+                <w:sz w:val="20"/>
+              </w:rPr>
+              <w:t>Imprimir “</w:t>
+            </w:r>
+            <w:proofErr w:type="spellStart"/>
+            <w:r>
+              <w:rPr>
+                <w:i/>
+                <w:color w:val="C00000"/>
+                <w:sz w:val="20"/>
+              </w:rPr>
+              <w:t>diasM</w:t>
+            </w:r>
+            <w:proofErr w:type="spellEnd"/>
+            <w:r>
+              <w:rPr>
+                <w:i/>
+                <w:color w:val="C00000"/>
+                <w:sz w:val="20"/>
+              </w:rPr>
+              <w:t>”</w:t>
+            </w:r>
+          </w:p>
+          <w:p>
+            <w:pPr>
+              <w:pStyle w:val="Sinespaciado"/>
+              <w:numPr>
+                <w:ilvl w:val="0"/>
+                <w:numId w:val="1"/>
+              </w:numPr>
+              <w:rPr>
+                <w:i/>
+                <w:color w:val="C00000"/>
+                <w:sz w:val="20"/>
+              </w:rPr>
+            </w:pPr>
+            <w:r>
+              <w:rPr>
+                <w:i/>
+                <w:color w:val="C00000"/>
+                <w:sz w:val="20"/>
+              </w:rPr>
+              <w:t>Con la siguiente formula calcular los días vividos de la persona días=</w:t>
+            </w:r>
+            <w:proofErr w:type="spellStart"/>
+            <w:r>
+              <w:rPr>
+                <w:i/>
+                <w:color w:val="C00000"/>
+                <w:sz w:val="20"/>
+              </w:rPr>
+              <w:t>diasA+díasM</w:t>
+            </w:r>
+            <w:proofErr w:type="spellEnd"/>
+          </w:p>
+          <w:p>
+            <w:pPr>
+              <w:pStyle w:val="Sinespaciado"/>
+              <w:numPr>
+                <w:ilvl w:val="0"/>
+                <w:numId w:val="1"/>
+              </w:numPr>
+              <w:rPr>
+                <w:i/>
+                <w:color w:val="C00000"/>
+                <w:sz w:val="20"/>
+              </w:rPr>
+            </w:pPr>
+            <w:r>
+              <w:rPr>
+                <w:i/>
+                <w:color w:val="C00000"/>
+                <w:sz w:val="20"/>
+              </w:rPr>
+              <w:t>Imprimir “días”</w:t>
+            </w:r>
+            <w:r>
+              <w:rPr>
+                <w:i/>
+                <w:color w:val="C00000"/>
+                <w:sz w:val="20"/>
+              </w:rPr>
+              <w:t xml:space="preserve"> </w:t>
             </w:r>
           </w:p>
         </w:tc>
@@ -1121,6 +1562,228 @@
                 <w:sz w:val="20"/>
               </w:rPr>
             </w:pPr>
+            <w:r>
+              <w:rPr>
+                <w:b/>
+                <w:color w:val="C00000"/>
+                <w:sz w:val="20"/>
+              </w:rPr>
+              <w:t xml:space="preserve">año = </w:t>
+            </w:r>
+            <w:proofErr w:type="spellStart"/>
+            <w:proofErr w:type="gramStart"/>
+            <w:r>
+              <w:rPr>
+                <w:b/>
+                <w:color w:val="C00000"/>
+                <w:sz w:val="20"/>
+              </w:rPr>
+              <w:t>int</w:t>
+            </w:r>
+            <w:proofErr w:type="spellEnd"/>
+            <w:r>
+              <w:rPr>
+                <w:b/>
+                <w:color w:val="C00000"/>
+                <w:sz w:val="20"/>
+              </w:rPr>
+              <w:t>(</w:t>
+            </w:r>
+            <w:proofErr w:type="gramEnd"/>
+            <w:r>
+              <w:rPr>
+                <w:b/>
+                <w:color w:val="C00000"/>
+                <w:sz w:val="20"/>
+              </w:rPr>
+              <w:t>input(“Introduce cuántos años tienes”))</w:t>
+            </w:r>
+          </w:p>
+          <w:p>
+            <w:pPr>
+              <w:pStyle w:val="Sinespaciado"/>
+              <w:rPr>
+                <w:b/>
+                <w:color w:val="C00000"/>
+                <w:sz w:val="20"/>
+              </w:rPr>
+            </w:pPr>
+            <w:r>
+              <w:rPr>
+                <w:b/>
+                <w:color w:val="C00000"/>
+                <w:sz w:val="20"/>
+              </w:rPr>
+              <w:t xml:space="preserve">mes = </w:t>
+            </w:r>
+            <w:proofErr w:type="spellStart"/>
+            <w:proofErr w:type="gramStart"/>
+            <w:r>
+              <w:rPr>
+                <w:b/>
+                <w:color w:val="C00000"/>
+                <w:sz w:val="20"/>
+              </w:rPr>
+              <w:t>int</w:t>
+            </w:r>
+            <w:proofErr w:type="spellEnd"/>
+            <w:r>
+              <w:rPr>
+                <w:b/>
+                <w:color w:val="C00000"/>
+                <w:sz w:val="20"/>
+              </w:rPr>
+              <w:t>(</w:t>
+            </w:r>
+            <w:proofErr w:type="gramEnd"/>
+            <w:r>
+              <w:rPr>
+                <w:b/>
+                <w:color w:val="C00000"/>
+                <w:sz w:val="20"/>
+              </w:rPr>
+              <w:t>input(“Introduce cuántos meses han pasado desde tu ultimo cumpleaños”))</w:t>
+            </w:r>
+          </w:p>
+          <w:p>
+            <w:pPr>
+              <w:pStyle w:val="Sinespaciado"/>
+              <w:rPr>
+                <w:b/>
+                <w:color w:val="C00000"/>
+                <w:sz w:val="20"/>
+              </w:rPr>
+            </w:pPr>
+            <w:proofErr w:type="spellStart"/>
+            <w:r>
+              <w:rPr>
+                <w:b/>
+                <w:color w:val="C00000"/>
+                <w:sz w:val="20"/>
+              </w:rPr>
+              <w:t>diasA</w:t>
+            </w:r>
+            <w:proofErr w:type="spellEnd"/>
+            <w:r>
+              <w:rPr>
+                <w:b/>
+                <w:color w:val="C00000"/>
+                <w:sz w:val="20"/>
+              </w:rPr>
+              <w:t xml:space="preserve"> = año * 365</w:t>
+            </w:r>
+          </w:p>
+          <w:p>
+            <w:pPr>
+              <w:pStyle w:val="Sinespaciado"/>
+              <w:rPr>
+                <w:b/>
+                <w:color w:val="C00000"/>
+                <w:sz w:val="20"/>
+              </w:rPr>
+            </w:pPr>
+            <w:proofErr w:type="spellStart"/>
+            <w:r>
+              <w:rPr>
+                <w:b/>
+                <w:color w:val="C00000"/>
+                <w:sz w:val="20"/>
+              </w:rPr>
+              <w:t>mesA</w:t>
+            </w:r>
+            <w:proofErr w:type="spellEnd"/>
+            <w:r>
+              <w:rPr>
+                <w:b/>
+                <w:color w:val="C00000"/>
+                <w:sz w:val="20"/>
+              </w:rPr>
+              <w:t xml:space="preserve"> = mes *30</w:t>
+            </w:r>
+          </w:p>
+          <w:p>
+            <w:pPr>
+              <w:pStyle w:val="Sinespaciado"/>
+              <w:rPr>
+                <w:b/>
+                <w:color w:val="C00000"/>
+                <w:sz w:val="20"/>
+              </w:rPr>
+            </w:pPr>
+            <w:r>
+              <w:rPr>
+                <w:b/>
+                <w:color w:val="C00000"/>
+                <w:sz w:val="20"/>
+              </w:rPr>
+              <w:t xml:space="preserve">días = </w:t>
+            </w:r>
+            <w:proofErr w:type="spellStart"/>
+            <w:r>
+              <w:rPr>
+                <w:b/>
+                <w:color w:val="C00000"/>
+                <w:sz w:val="20"/>
+              </w:rPr>
+              <w:t>diasA</w:t>
+            </w:r>
+            <w:proofErr w:type="spellEnd"/>
+            <w:r>
+              <w:rPr>
+                <w:b/>
+                <w:color w:val="C00000"/>
+                <w:sz w:val="20"/>
+              </w:rPr>
+              <w:t xml:space="preserve"> + </w:t>
+            </w:r>
+            <w:proofErr w:type="spellStart"/>
+            <w:r>
+              <w:rPr>
+                <w:b/>
+                <w:color w:val="C00000"/>
+                <w:sz w:val="20"/>
+              </w:rPr>
+              <w:t>diasM</w:t>
+            </w:r>
+            <w:proofErr w:type="spellEnd"/>
+          </w:p>
+          <w:p>
+            <w:pPr>
+              <w:pStyle w:val="Sinespaciado"/>
+              <w:rPr>
+                <w:b/>
+                <w:color w:val="C00000"/>
+                <w:sz w:val="20"/>
+              </w:rPr>
+            </w:pPr>
+            <w:proofErr w:type="spellStart"/>
+            <w:r>
+              <w:rPr>
+                <w:b/>
+                <w:color w:val="C00000"/>
+                <w:sz w:val="20"/>
+              </w:rPr>
+              <w:t>print</w:t>
+            </w:r>
+            <w:proofErr w:type="spellEnd"/>
+            <w:r>
+              <w:rPr>
+                <w:b/>
+                <w:color w:val="C00000"/>
+                <w:sz w:val="20"/>
+              </w:rPr>
+              <w:t>(“Los días que has vivido son ”,días)</w:t>
+            </w:r>
+          </w:p>
+          <w:p>
+            <w:pPr>
+              <w:pStyle w:val="Sinespaciado"/>
+              <w:rPr>
+                <w:b/>
+                <w:color w:val="C00000"/>
+                <w:sz w:val="20"/>
+              </w:rPr>
+            </w:pPr>
           </w:p>
         </w:tc>
       </w:tr>
@@ -1168,6 +1831,356 @@
                 <w:sz w:val="20"/>
               </w:rPr>
             </w:pPr>
+            <w:r>
+              <w:rPr>
+                <w:b/>
+                <w:color w:val="C00000"/>
+                <w:sz w:val="20"/>
+              </w:rPr>
+              <w:t xml:space="preserve">año = </w:t>
+            </w:r>
+            <w:proofErr w:type="spellStart"/>
+            <w:proofErr w:type="gramStart"/>
+            <w:r>
+              <w:rPr>
+                <w:b/>
+                <w:color w:val="C00000"/>
+                <w:sz w:val="20"/>
+              </w:rPr>
+              <w:t>int</w:t>
+            </w:r>
+            <w:proofErr w:type="spellEnd"/>
+            <w:r>
+              <w:rPr>
+                <w:b/>
+                <w:color w:val="C00000"/>
+                <w:sz w:val="20"/>
+              </w:rPr>
+              <w:t>(</w:t>
+            </w:r>
+            <w:proofErr w:type="gramEnd"/>
+            <w:r>
+              <w:rPr>
+                <w:b/>
+                <w:color w:val="C00000"/>
+                <w:sz w:val="20"/>
+              </w:rPr>
+              <w:t>input(“Introduce cuántos años tienes”))</w:t>
+            </w:r>
+          </w:p>
+          <w:p>
+            <w:pPr>
+              <w:pStyle w:val="Sinespaciado"/>
+              <w:rPr>
+                <w:b/>
+                <w:color w:val="C00000"/>
+                <w:sz w:val="20"/>
+              </w:rPr>
+            </w:pPr>
+            <w:r>
+              <w:rPr>
+                <w:b/>
+                <w:color w:val="C00000"/>
+                <w:sz w:val="20"/>
+              </w:rPr>
+              <w:t xml:space="preserve">mes = </w:t>
+            </w:r>
+            <w:proofErr w:type="spellStart"/>
+            <w:proofErr w:type="gramStart"/>
+            <w:r>
+              <w:rPr>
+                <w:b/>
+                <w:color w:val="C00000"/>
+                <w:sz w:val="20"/>
+              </w:rPr>
+              <w:t>int</w:t>
+            </w:r>
+            <w:proofErr w:type="spellEnd"/>
+            <w:r>
+              <w:rPr>
+                <w:b/>
+                <w:color w:val="C00000"/>
+                <w:sz w:val="20"/>
+              </w:rPr>
+              <w:t>(</w:t>
+            </w:r>
+            <w:proofErr w:type="gramEnd"/>
+            <w:r>
+              <w:rPr>
+                <w:b/>
+                <w:color w:val="C00000"/>
+                <w:sz w:val="20"/>
+              </w:rPr>
+              <w:t>input(“Introduce cuántos meses han pasado desde tu ultimo cumpleaños”))</w:t>
+            </w:r>
+          </w:p>
+          <w:p>
+            <w:pPr>
+              <w:pStyle w:val="Sinespaciado"/>
+              <w:rPr>
+                <w:b/>
+                <w:color w:val="C00000"/>
+                <w:sz w:val="20"/>
+              </w:rPr>
+            </w:pPr>
+            <w:proofErr w:type="spellStart"/>
+            <w:r>
+              <w:rPr>
+                <w:b/>
+                <w:color w:val="C00000"/>
+                <w:sz w:val="20"/>
+              </w:rPr>
+              <w:t>if</w:t>
+            </w:r>
+            <w:proofErr w:type="spellEnd"/>
+            <w:r>
+              <w:rPr>
+                <w:b/>
+                <w:color w:val="C00000"/>
+                <w:sz w:val="20"/>
+              </w:rPr>
+              <w:t xml:space="preserve"> diasA%4=0:</w:t>
+            </w:r>
+          </w:p>
+          <w:p>
+            <w:pPr>
+              <w:pStyle w:val="Sinespaciado"/>
+              <w:rPr>
+                <w:b/>
+                <w:color w:val="C00000"/>
+                <w:sz w:val="20"/>
+              </w:rPr>
+            </w:pPr>
+            <w:r>
+              <w:rPr>
+                <w:b/>
+                <w:color w:val="C00000"/>
+                <w:sz w:val="20"/>
+              </w:rPr>
+              <w:t xml:space="preserve">   </w:t>
+            </w:r>
+            <w:proofErr w:type="spellStart"/>
+            <w:r>
+              <w:rPr>
+                <w:b/>
+                <w:color w:val="C00000"/>
+                <w:sz w:val="20"/>
+              </w:rPr>
+              <w:t>diasA</w:t>
+            </w:r>
+            <w:proofErr w:type="spellEnd"/>
+            <w:r>
+              <w:rPr>
+                <w:b/>
+                <w:color w:val="C00000"/>
+                <w:sz w:val="20"/>
+              </w:rPr>
+              <w:t xml:space="preserve"> = año * 365</w:t>
+            </w:r>
+          </w:p>
+          <w:p>
+            <w:pPr>
+              <w:pStyle w:val="Sinespaciado"/>
+              <w:rPr>
+                <w:b/>
+                <w:color w:val="C00000"/>
+                <w:sz w:val="20"/>
+              </w:rPr>
+            </w:pPr>
+            <w:proofErr w:type="spellStart"/>
+            <w:r>
+              <w:rPr>
+                <w:b/>
+                <w:color w:val="C00000"/>
+                <w:sz w:val="20"/>
+              </w:rPr>
+              <w:t>else</w:t>
+            </w:r>
+            <w:proofErr w:type="spellEnd"/>
+            <w:r>
+              <w:rPr>
+                <w:b/>
+                <w:color w:val="C00000"/>
+                <w:sz w:val="20"/>
+              </w:rPr>
+              <w:t xml:space="preserve"> </w:t>
+            </w:r>
+            <w:proofErr w:type="spellStart"/>
+            <w:r>
+              <w:rPr>
+                <w:b/>
+                <w:color w:val="C00000"/>
+                <w:sz w:val="20"/>
+              </w:rPr>
+              <w:t>diasA</w:t>
+            </w:r>
+            <w:proofErr w:type="spellEnd"/>
+            <w:r>
+              <w:rPr>
+                <w:b/>
+                <w:color w:val="C00000"/>
+                <w:sz w:val="20"/>
+              </w:rPr>
+              <w:t>%&gt;0:</w:t>
+            </w:r>
+          </w:p>
+          <w:p>
+            <w:pPr>
+              <w:pStyle w:val="Sinespaciado"/>
+              <w:rPr>
+                <w:b/>
+                <w:color w:val="C00000"/>
+                <w:sz w:val="20"/>
+              </w:rPr>
+            </w:pPr>
+            <w:r>
+              <w:rPr>
+                <w:b/>
+                <w:color w:val="C00000"/>
+                <w:sz w:val="20"/>
+              </w:rPr>
+              <w:t xml:space="preserve">   </w:t>
+            </w:r>
+            <w:proofErr w:type="spellStart"/>
+            <w:r>
+              <w:rPr>
+                <w:b/>
+                <w:color w:val="C00000"/>
+                <w:sz w:val="20"/>
+              </w:rPr>
+              <w:t>diasA</w:t>
+            </w:r>
+            <w:proofErr w:type="spellEnd"/>
+            <w:r>
+              <w:rPr>
+                <w:b/>
+                <w:color w:val="C00000"/>
+                <w:sz w:val="20"/>
+              </w:rPr>
+              <w:t xml:space="preserve"> = año * 365</w:t>
+            </w:r>
+          </w:p>
+          <w:p>
+            <w:pPr>
+              <w:pStyle w:val="Sinespaciado"/>
+              <w:rPr>
+                <w:b/>
+                <w:color w:val="C00000"/>
+                <w:sz w:val="20"/>
+              </w:rPr>
+            </w:pPr>
+            <w:proofErr w:type="spellStart"/>
+            <w:r>
+              <w:rPr>
+                <w:b/>
+                <w:color w:val="C00000"/>
+                <w:sz w:val="20"/>
+              </w:rPr>
+              <w:t>mesA</w:t>
+            </w:r>
+            <w:proofErr w:type="spellEnd"/>
+            <w:r>
+              <w:rPr>
+                <w:b/>
+                <w:color w:val="C00000"/>
+                <w:sz w:val="20"/>
+              </w:rPr>
+              <w:t xml:space="preserve"> = mes *30</w:t>
+            </w:r>
+          </w:p>
+          <w:p>
+            <w:pPr>
+              <w:pStyle w:val="Sinespaciado"/>
+              <w:rPr>
+                <w:b/>
+                <w:color w:val="C00000"/>
+                <w:sz w:val="20"/>
+              </w:rPr>
+            </w:pPr>
+            <w:r>
+              <w:rPr>
+                <w:b/>
+                <w:color w:val="C00000"/>
+                <w:sz w:val="20"/>
+              </w:rPr>
+              <w:t xml:space="preserve">días = </w:t>
+            </w:r>
+            <w:proofErr w:type="spellStart"/>
+            <w:r>
+              <w:rPr>
+                <w:b/>
+                <w:color w:val="C00000"/>
+                <w:sz w:val="20"/>
+              </w:rPr>
+              <w:t>diasA</w:t>
+            </w:r>
+            <w:proofErr w:type="spellEnd"/>
+            <w:r>
+              <w:rPr>
+                <w:b/>
+                <w:color w:val="C00000"/>
+                <w:sz w:val="20"/>
+              </w:rPr>
+              <w:t xml:space="preserve"> + </w:t>
+            </w:r>
+            <w:proofErr w:type="spellStart"/>
+            <w:r>
+              <w:rPr>
+                <w:b/>
+                <w:color w:val="C00000"/>
+                <w:sz w:val="20"/>
+              </w:rPr>
+              <w:t>diasM</w:t>
+            </w:r>
+            <w:proofErr w:type="spellEnd"/>
+          </w:p>
+          <w:p>
+            <w:pPr>
+              <w:pStyle w:val="Sinespaciado"/>
+              <w:rPr>
+                <w:b/>
+                <w:color w:val="C00000"/>
+                <w:sz w:val="20"/>
+              </w:rPr>
+            </w:pPr>
+            <w:proofErr w:type="spellStart"/>
+            <w:proofErr w:type="gramStart"/>
+            <w:r>
+              <w:rPr>
+                <w:b/>
+                <w:color w:val="C00000"/>
+                <w:sz w:val="20"/>
+              </w:rPr>
+              <w:t>print</w:t>
+            </w:r>
+            <w:proofErr w:type="spellEnd"/>
+            <w:r>
+              <w:rPr>
+                <w:b/>
+                <w:color w:val="C00000"/>
+                <w:sz w:val="20"/>
+              </w:rPr>
+              <w:t>(</w:t>
+            </w:r>
+            <w:proofErr w:type="gramEnd"/>
+            <w:r>
+              <w:rPr>
+                <w:b/>
+                <w:color w:val="C00000"/>
+                <w:sz w:val="20"/>
+              </w:rPr>
+              <w:t>“Los días que has vivido son ”,días)</w:t>
+            </w:r>
+          </w:p>
+          <w:p>
+            <w:pPr>
+              <w:pStyle w:val="Sinespaciado"/>
+              <w:rPr>
+                <w:b/>
+                <w:color w:val="C00000"/>
+                <w:sz w:val="20"/>
+              </w:rPr>
+            </w:pPr>
           </w:p>
         </w:tc>
       </w:tr>
@@ -1231,21 +2244,7 @@
           <w:b/>
           <w:i/>
         </w:rPr>
-        <w:t>Necesitamos indicarle a un robot que prepare el desayuno</w:t>
-      </w:r>
-      <w:r>
-        <w:rPr>
-          <w:b/>
-          <w:i/>
-        </w:rPr>
-        <w:t>.</w:t>
-      </w:r>
-      <w:r>
-        <w:rPr>
-          <w:b/>
-          <w:i/>
-        </w:rPr>
-        <w:t xml:space="preserve"> Hay dos opciones: un huevo estrellado o un huevo revuelto.</w:t>
+        <w:t>Necesitamos indicarle a un robot que prepare el desayuno. Hay dos opciones: un huevo estrellado o un huevo revuelto.</w:t>
       </w:r>
       <w:r>
         <w:t xml:space="preserve"> </w:t>
@@ -1363,6 +2362,13 @@
               </w:rPr>
               <w:t>Entradas:</w:t>
             </w:r>
+            <w:r>
+              <w:rPr>
+                <w:color w:val="C00000"/>
+                <w:sz w:val="20"/>
+              </w:rPr>
+              <w:t xml:space="preserve"> Preparación de huevo estrellado o huevo revuelto</w:t>
+            </w:r>
           </w:p>
           <w:p>
             <w:pPr>
@@ -1379,6 +2385,93 @@
               </w:rPr>
               <w:t>Salidas:</w:t>
             </w:r>
+            <w:r>
+              <w:rPr>
+                <w:color w:val="C00000"/>
+                <w:sz w:val="20"/>
+              </w:rPr>
+              <w:t xml:space="preserve"> Entrega del desayuno elegido.</w:t>
+            </w:r>
+          </w:p>
+          <w:p>
+            <w:pPr>
+              <w:pStyle w:val="Sinespaciado"/>
+              <w:rPr>
+                <w:color w:val="C00000"/>
+                <w:sz w:val="20"/>
+              </w:rPr>
+            </w:pPr>
+            <w:r>
+              <w:rPr>
+                <w:color w:val="C00000"/>
+                <w:sz w:val="20"/>
+              </w:rPr>
+              <w:t>Relación E/S:</w:t>
+            </w:r>
+          </w:p>
+          <w:p>
+            <w:pPr>
+              <w:pStyle w:val="Sinespaciado"/>
+              <w:rPr>
+                <w:color w:val="C00000"/>
+                <w:sz w:val="20"/>
+              </w:rPr>
+            </w:pPr>
+            <w:r>
+              <w:rPr>
+                <w:color w:val="C00000"/>
+                <w:sz w:val="20"/>
+              </w:rPr>
+              <w:t xml:space="preserve">1: Inicio </w:t>
+            </w:r>
+          </w:p>
+          <w:p>
+            <w:pPr>
+              <w:pStyle w:val="Sinespaciado"/>
+              <w:rPr>
+                <w:color w:val="C00000"/>
+                <w:sz w:val="20"/>
+              </w:rPr>
+            </w:pPr>
+            <w:r>
+              <w:rPr>
+                <w:color w:val="C00000"/>
+                <w:sz w:val="20"/>
+              </w:rPr>
+              <w:t>2: Imprimir “huevo estrellado”</w:t>
+            </w:r>
+          </w:p>
+          <w:p>
+            <w:pPr>
+              <w:pStyle w:val="Sinespaciado"/>
+              <w:rPr>
+                <w:color w:val="C00000"/>
+                <w:sz w:val="20"/>
+              </w:rPr>
+            </w:pPr>
+            <w:r>
+              <w:rPr>
+                <w:color w:val="C00000"/>
+                <w:sz w:val="20"/>
+              </w:rPr>
+              <w:t>3: Imprimir “huevo revuelto”</w:t>
+            </w:r>
+          </w:p>
+          <w:p>
+            <w:pPr>
+              <w:pStyle w:val="Sinespaciado"/>
+              <w:rPr>
+                <w:color w:val="C00000"/>
+                <w:sz w:val="20"/>
+              </w:rPr>
+            </w:pPr>
+            <w:r>
+              <w:rPr>
+                <w:color w:val="C00000"/>
+                <w:sz w:val="20"/>
+              </w:rPr>
+              <w:t>5: Elige una de las opciones que hay.</w:t>
+            </w:r>
           </w:p>
           <w:p>
             <w:pPr>
@@ -1394,7 +2487,7 @@
                 <w:color w:val="C00000"/>
                 <w:sz w:val="20"/>
               </w:rPr>
-              <w:t>Relación E/S:</w:t>
+              <w:t>6: Imprimir el resultado.</w:t>
             </w:r>
           </w:p>
         </w:tc>
@@ -1431,6 +2524,545 @@
                 <w:sz w:val="20"/>
               </w:rPr>
             </w:pPr>
+            <w:r>
+              <w:rPr>
+                <w:b/>
+                <w:color w:val="C00000"/>
+                <w:sz w:val="20"/>
+              </w:rPr>
+              <w:t>t=</w:t>
+            </w:r>
+            <w:proofErr w:type="gramStart"/>
+            <w:r>
+              <w:rPr>
+                <w:b/>
+                <w:color w:val="C00000"/>
+                <w:sz w:val="20"/>
+              </w:rPr>
+              <w:t>input(</w:t>
+            </w:r>
+            <w:proofErr w:type="gramEnd"/>
+            <w:r>
+              <w:rPr>
+                <w:b/>
+                <w:color w:val="C00000"/>
+                <w:sz w:val="20"/>
+              </w:rPr>
+              <w:t>"Deseas desayunar?</w:t>
+            </w:r>
+            <w:r>
+              <w:rPr>
+                <w:b/>
+                <w:color w:val="C00000"/>
+                <w:sz w:val="20"/>
+              </w:rPr>
+              <w:t>")</w:t>
+            </w:r>
+          </w:p>
+          <w:p>
+            <w:pPr>
+              <w:pStyle w:val="Sinespaciado"/>
+              <w:rPr>
+                <w:b/>
+                <w:color w:val="C00000"/>
+                <w:sz w:val="20"/>
+              </w:rPr>
+            </w:pPr>
+            <w:proofErr w:type="spellStart"/>
+            <w:r>
+              <w:rPr>
+                <w:b/>
+                <w:color w:val="C00000"/>
+                <w:sz w:val="20"/>
+              </w:rPr>
+              <w:lastRenderedPageBreak/>
+              <w:t>while</w:t>
+            </w:r>
+            <w:proofErr w:type="spellEnd"/>
+            <w:r>
+              <w:rPr>
+                <w:b/>
+                <w:color w:val="C00000"/>
+                <w:sz w:val="20"/>
+              </w:rPr>
+              <w:t xml:space="preserve"> t</w:t>
+            </w:r>
+            <w:r>
+              <w:rPr>
+                <w:b/>
+                <w:color w:val="C00000"/>
+                <w:sz w:val="20"/>
+              </w:rPr>
+              <w:t>=="si":</w:t>
+            </w:r>
+          </w:p>
+          <w:p>
+            <w:pPr>
+              <w:pStyle w:val="Sinespaciado"/>
+              <w:rPr>
+                <w:b/>
+                <w:color w:val="C00000"/>
+                <w:sz w:val="20"/>
+              </w:rPr>
+            </w:pPr>
+            <w:r>
+              <w:rPr>
+                <w:b/>
+                <w:color w:val="C00000"/>
+                <w:sz w:val="20"/>
+              </w:rPr>
+              <w:t xml:space="preserve">    </w:t>
+            </w:r>
+            <w:proofErr w:type="spellStart"/>
+            <w:proofErr w:type="gramStart"/>
+            <w:r>
+              <w:rPr>
+                <w:b/>
+                <w:color w:val="C00000"/>
+                <w:sz w:val="20"/>
+              </w:rPr>
+              <w:t>print</w:t>
+            </w:r>
+            <w:proofErr w:type="spellEnd"/>
+            <w:r>
+              <w:rPr>
+                <w:b/>
+                <w:color w:val="C00000"/>
+                <w:sz w:val="20"/>
+              </w:rPr>
+              <w:t>(</w:t>
+            </w:r>
+            <w:proofErr w:type="gramEnd"/>
+            <w:r>
+              <w:rPr>
+                <w:b/>
+                <w:color w:val="C00000"/>
+                <w:sz w:val="20"/>
+              </w:rPr>
+              <w:t>"Tipos de huevo</w:t>
+            </w:r>
+            <w:r>
+              <w:rPr>
+                <w:b/>
+                <w:color w:val="C00000"/>
+                <w:sz w:val="20"/>
+              </w:rPr>
+              <w:t>")</w:t>
+            </w:r>
+          </w:p>
+          <w:p>
+            <w:pPr>
+              <w:pStyle w:val="Sinespaciado"/>
+              <w:rPr>
+                <w:b/>
+                <w:color w:val="C00000"/>
+                <w:sz w:val="20"/>
+              </w:rPr>
+            </w:pPr>
+            <w:r>
+              <w:rPr>
+                <w:b/>
+                <w:color w:val="C00000"/>
+                <w:sz w:val="20"/>
+              </w:rPr>
+              <w:t xml:space="preserve">    </w:t>
+            </w:r>
+            <w:proofErr w:type="spellStart"/>
+            <w:proofErr w:type="gramStart"/>
+            <w:r>
+              <w:rPr>
+                <w:b/>
+                <w:color w:val="C00000"/>
+                <w:sz w:val="20"/>
+              </w:rPr>
+              <w:t>print</w:t>
+            </w:r>
+            <w:proofErr w:type="spellEnd"/>
+            <w:r>
+              <w:rPr>
+                <w:b/>
+                <w:color w:val="C00000"/>
+                <w:sz w:val="20"/>
+              </w:rPr>
+              <w:t>(</w:t>
+            </w:r>
+            <w:proofErr w:type="gramEnd"/>
+            <w:r>
+              <w:rPr>
+                <w:b/>
+                <w:color w:val="C00000"/>
+                <w:sz w:val="20"/>
+              </w:rPr>
+              <w:t>"1) Estrellado</w:t>
+            </w:r>
+            <w:r>
+              <w:rPr>
+                <w:b/>
+                <w:color w:val="C00000"/>
+                <w:sz w:val="20"/>
+              </w:rPr>
+              <w:t>")</w:t>
+            </w:r>
+          </w:p>
+          <w:p>
+            <w:pPr>
+              <w:pStyle w:val="Sinespaciado"/>
+              <w:rPr>
+                <w:b/>
+                <w:color w:val="C00000"/>
+                <w:sz w:val="20"/>
+              </w:rPr>
+            </w:pPr>
+            <w:r>
+              <w:rPr>
+                <w:b/>
+                <w:color w:val="C00000"/>
+                <w:sz w:val="20"/>
+              </w:rPr>
+              <w:t xml:space="preserve">    </w:t>
+            </w:r>
+            <w:proofErr w:type="spellStart"/>
+            <w:proofErr w:type="gramStart"/>
+            <w:r>
+              <w:rPr>
+                <w:b/>
+                <w:color w:val="C00000"/>
+                <w:sz w:val="20"/>
+              </w:rPr>
+              <w:t>print</w:t>
+            </w:r>
+            <w:proofErr w:type="spellEnd"/>
+            <w:r>
+              <w:rPr>
+                <w:b/>
+                <w:color w:val="C00000"/>
+                <w:sz w:val="20"/>
+              </w:rPr>
+              <w:t>(</w:t>
+            </w:r>
+            <w:proofErr w:type="gramEnd"/>
+            <w:r>
+              <w:rPr>
+                <w:b/>
+                <w:color w:val="C00000"/>
+                <w:sz w:val="20"/>
+              </w:rPr>
+              <w:t>"2) Revuelto")</w:t>
+            </w:r>
+          </w:p>
+          <w:p>
+            <w:pPr>
+              <w:pStyle w:val="Sinespaciado"/>
+              <w:rPr>
+                <w:b/>
+                <w:color w:val="C00000"/>
+                <w:sz w:val="20"/>
+              </w:rPr>
+            </w:pPr>
+          </w:p>
+          <w:p>
+            <w:pPr>
+              <w:pStyle w:val="Sinespaciado"/>
+              <w:rPr>
+                <w:b/>
+                <w:color w:val="C00000"/>
+                <w:sz w:val="20"/>
+              </w:rPr>
+            </w:pPr>
+            <w:r>
+              <w:rPr>
+                <w:b/>
+                <w:color w:val="C00000"/>
+                <w:sz w:val="20"/>
+              </w:rPr>
+              <w:t xml:space="preserve">  </w:t>
+            </w:r>
+            <w:r>
+              <w:rPr>
+                <w:b/>
+                <w:color w:val="C00000"/>
+                <w:sz w:val="20"/>
+              </w:rPr>
+              <w:t xml:space="preserve">  x = </w:t>
+            </w:r>
+            <w:proofErr w:type="spellStart"/>
+            <w:proofErr w:type="gramStart"/>
+            <w:r>
+              <w:rPr>
+                <w:b/>
+                <w:color w:val="C00000"/>
+                <w:sz w:val="20"/>
+              </w:rPr>
+              <w:t>int</w:t>
+            </w:r>
+            <w:proofErr w:type="spellEnd"/>
+            <w:r>
+              <w:rPr>
+                <w:b/>
+                <w:color w:val="C00000"/>
+                <w:sz w:val="20"/>
+              </w:rPr>
+              <w:t>(</w:t>
+            </w:r>
+            <w:proofErr w:type="gramEnd"/>
+            <w:r>
+              <w:rPr>
+                <w:b/>
+                <w:color w:val="C00000"/>
+                <w:sz w:val="20"/>
+              </w:rPr>
+              <w:t>input("Que tipo de huevo deseas?"))</w:t>
+            </w:r>
+            <w:r>
+              <w:rPr>
+                <w:b/>
+                <w:color w:val="C00000"/>
+                <w:sz w:val="20"/>
+              </w:rPr>
+              <w:t xml:space="preserve">   </w:t>
+            </w:r>
+          </w:p>
+          <w:p>
+            <w:pPr>
+              <w:pStyle w:val="Sinespaciado"/>
+              <w:rPr>
+                <w:b/>
+                <w:color w:val="C00000"/>
+                <w:sz w:val="20"/>
+              </w:rPr>
+            </w:pPr>
+            <w:r>
+              <w:rPr>
+                <w:b/>
+                <w:color w:val="C00000"/>
+                <w:sz w:val="20"/>
+              </w:rPr>
+              <w:t xml:space="preserve">    </w:t>
+            </w:r>
+            <w:proofErr w:type="spellStart"/>
+            <w:r>
+              <w:rPr>
+                <w:b/>
+                <w:color w:val="C00000"/>
+                <w:sz w:val="20"/>
+              </w:rPr>
+              <w:t>if</w:t>
+            </w:r>
+            <w:proofErr w:type="spellEnd"/>
+            <w:r>
+              <w:rPr>
+                <w:b/>
+                <w:color w:val="C00000"/>
+                <w:sz w:val="20"/>
+              </w:rPr>
+              <w:t xml:space="preserve"> x == 1:</w:t>
+            </w:r>
+          </w:p>
+          <w:p>
+            <w:pPr>
+              <w:pStyle w:val="Sinespaciado"/>
+              <w:rPr>
+                <w:b/>
+                <w:color w:val="C00000"/>
+                <w:sz w:val="20"/>
+              </w:rPr>
+            </w:pPr>
+            <w:r>
+              <w:rPr>
+                <w:b/>
+                <w:color w:val="C00000"/>
+                <w:sz w:val="20"/>
+              </w:rPr>
+              <w:t xml:space="preserve">    </w:t>
+            </w:r>
+            <w:proofErr w:type="spellStart"/>
+            <w:r>
+              <w:rPr>
+                <w:b/>
+                <w:color w:val="C00000"/>
+                <w:sz w:val="20"/>
+              </w:rPr>
+              <w:t>else</w:t>
+            </w:r>
+            <w:proofErr w:type="spellEnd"/>
+            <w:r>
+              <w:rPr>
+                <w:b/>
+                <w:color w:val="C00000"/>
+                <w:sz w:val="20"/>
+              </w:rPr>
+              <w:t>:</w:t>
+            </w:r>
+          </w:p>
+          <w:p>
+            <w:pPr>
+              <w:pStyle w:val="Sinespaciado"/>
+              <w:rPr>
+                <w:b/>
+                <w:color w:val="C00000"/>
+                <w:sz w:val="20"/>
+              </w:rPr>
+            </w:pPr>
+            <w:r>
+              <w:rPr>
+                <w:b/>
+                <w:color w:val="C00000"/>
+                <w:sz w:val="20"/>
+              </w:rPr>
+              <w:t xml:space="preserve">        </w:t>
+            </w:r>
+            <w:proofErr w:type="spellStart"/>
+            <w:r>
+              <w:rPr>
+                <w:b/>
+                <w:color w:val="C00000"/>
+                <w:sz w:val="20"/>
+              </w:rPr>
+              <w:t>if</w:t>
+            </w:r>
+            <w:proofErr w:type="spellEnd"/>
+            <w:r>
+              <w:rPr>
+                <w:b/>
+                <w:color w:val="C00000"/>
+                <w:sz w:val="20"/>
+              </w:rPr>
+              <w:t xml:space="preserve"> x == 2</w:t>
+            </w:r>
+          </w:p>
+          <w:p>
+            <w:pPr>
+              <w:pStyle w:val="Sinespaciado"/>
+              <w:rPr>
+                <w:b/>
+                <w:color w:val="C00000"/>
+                <w:sz w:val="20"/>
+              </w:rPr>
+            </w:pPr>
+            <w:r>
+              <w:rPr>
+                <w:b/>
+                <w:color w:val="C00000"/>
+                <w:sz w:val="20"/>
+              </w:rPr>
+              <w:t xml:space="preserve">            </w:t>
+            </w:r>
+            <w:proofErr w:type="spellStart"/>
+            <w:r>
+              <w:rPr>
+                <w:b/>
+                <w:color w:val="C00000"/>
+                <w:sz w:val="20"/>
+              </w:rPr>
+              <w:t>else</w:t>
+            </w:r>
+            <w:proofErr w:type="spellEnd"/>
+            <w:r>
+              <w:rPr>
+                <w:b/>
+                <w:color w:val="C00000"/>
+                <w:sz w:val="20"/>
+              </w:rPr>
+              <w:t>:</w:t>
+            </w:r>
+          </w:p>
+          <w:p>
+            <w:pPr>
+              <w:pStyle w:val="Sinespaciado"/>
+              <w:rPr>
+                <w:b/>
+                <w:color w:val="C00000"/>
+                <w:sz w:val="20"/>
+              </w:rPr>
+            </w:pPr>
+            <w:r>
+              <w:rPr>
+                <w:b/>
+                <w:color w:val="C00000"/>
+                <w:sz w:val="20"/>
+              </w:rPr>
+              <w:t xml:space="preserve">                costo="error"</w:t>
+            </w:r>
+          </w:p>
+          <w:p>
+            <w:pPr>
+              <w:pStyle w:val="Sinespaciado"/>
+              <w:rPr>
+                <w:b/>
+                <w:color w:val="C00000"/>
+                <w:sz w:val="20"/>
+              </w:rPr>
+            </w:pPr>
+            <w:r>
+              <w:rPr>
+                <w:b/>
+                <w:color w:val="C00000"/>
+                <w:sz w:val="20"/>
+              </w:rPr>
+              <w:t xml:space="preserve">    </w:t>
+            </w:r>
+            <w:proofErr w:type="spellStart"/>
+            <w:proofErr w:type="gramStart"/>
+            <w:r>
+              <w:rPr>
+                <w:b/>
+                <w:color w:val="C00000"/>
+                <w:sz w:val="20"/>
+              </w:rPr>
+              <w:t>print</w:t>
+            </w:r>
+            <w:proofErr w:type="spellEnd"/>
+            <w:r>
+              <w:rPr>
+                <w:b/>
+                <w:color w:val="C00000"/>
+                <w:sz w:val="20"/>
+              </w:rPr>
+              <w:t>(</w:t>
+            </w:r>
+            <w:proofErr w:type="gramEnd"/>
+            <w:r>
+              <w:rPr>
+                <w:b/>
+                <w:color w:val="C00000"/>
+                <w:sz w:val="20"/>
+              </w:rPr>
+              <w:t>"Tipo de desayuno “,x</w:t>
+            </w:r>
+            <w:r>
+              <w:rPr>
+                <w:b/>
+                <w:color w:val="C00000"/>
+                <w:sz w:val="20"/>
+              </w:rPr>
+              <w:t>)</w:t>
+            </w:r>
+          </w:p>
+          <w:p>
+            <w:pPr>
+              <w:pStyle w:val="Sinespaciado"/>
+              <w:rPr>
+                <w:b/>
+                <w:color w:val="C00000"/>
+                <w:sz w:val="20"/>
+              </w:rPr>
+            </w:pPr>
+            <w:r>
+              <w:rPr>
+                <w:b/>
+                <w:color w:val="C00000"/>
+                <w:sz w:val="20"/>
+              </w:rPr>
+              <w:t xml:space="preserve">   </w:t>
+            </w:r>
+            <w:r>
+              <w:rPr>
+                <w:b/>
+                <w:color w:val="C00000"/>
+                <w:sz w:val="20"/>
+              </w:rPr>
+              <w:t xml:space="preserve"> </w:t>
+            </w:r>
           </w:p>
         </w:tc>
       </w:tr>
@@ -1452,17 +3084,27 @@
                 <w:color w:val="000000" w:themeColor="text1"/>
                 <w:sz w:val="20"/>
               </w:rPr>
-              <w:t>¿Notaste algo diferente en este problema?</w:t>
+              <w:lastRenderedPageBreak/>
+              <w:t>¿Notaste algo diferente en este problema? Comparado con los otros problemas que has realizado, escribe qué diferencias encuentras.</w:t>
+            </w:r>
+          </w:p>
+          <w:p>
+            <w:pPr>
+              <w:pStyle w:val="Sinespaciado"/>
+              <w:rPr>
+                <w:color w:val="000000" w:themeColor="text1"/>
+                <w:sz w:val="20"/>
+              </w:rPr>
+            </w:pPr>
+            <w:r>
+              <w:rPr>
+                <w:color w:val="000000" w:themeColor="text1"/>
+                <w:sz w:val="20"/>
+              </w:rPr>
+              <w:t>Si, que hay dos resultados diferentes que programas para elegir.</w:t>
             </w:r>
             <w:bookmarkStart w:id="0" w:name="_GoBack"/>
             <w:bookmarkEnd w:id="0"/>
-            <w:r>
-              <w:rPr>
-                <w:color w:val="000000" w:themeColor="text1"/>
-                <w:sz w:val="20"/>
-              </w:rPr>
-              <w:t xml:space="preserve"> Comparado con los otros problemas que has realizado, escribe qué diferencias encuentras.</w:t>
-            </w:r>
           </w:p>
           <w:p>
             <w:pPr>
@@ -1495,8 +3137,106 @@
 </w:document>
 </file>
 
+<file path=word/numbering.xml><?xml version="1.0" encoding="utf-8"?>
+<w:numbering xmlns:wpc="http://schemas.microsoft.com/office/word/2010/wordprocessingCanvas" xmlns:cx="http://schemas.microsoft.com/office/drawing/2014/chartex" xmlns:mc="http://schemas.openxmlformats.org/markup-compatibility/2006" xmlns:o="urn:schemas-microsoft-com:office:office" xmlns:r="http://schemas.openxmlformats.org/officeDocument/2006/relationships" xmlns:m="http://schemas.openxmlformats.org/officeDocument/2006/math" xmlns:v="urn:schemas-microsoft-com:vml" xmlns:wp14="http://schemas.microsoft.com/office/word/2010/wordprocessingDrawing" xmlns:wp="http://schemas.openxmlformats.org/drawingml/2006/wordprocessingDrawing" xmlns:w10="urn:schemas-microsoft-com:office:word" xmlns:w="http://schemas.openxmlformats.org/wordprocessingml/2006/main" xmlns:w14="http://schemas.microsoft.com/office/word/2010/wordml" xmlns:w15="http://schemas.microsoft.com/office/word/2012/wordml" xmlns:w16se="http://schemas.microsoft.com/office/word/2015/wordml/symex" xmlns:wpg="http://schemas.microsoft.com/office/word/2010/wordprocessingGroup" xmlns:wpi="http://schemas.microsoft.com/office/word/2010/wordprocessingInk" xmlns:wne="http://schemas.microsoft.com/office/word/2006/wordml" xmlns:wps="http://schemas.microsoft.com/office/word/2010/wordprocessingShape" mc:Ignorable="w14 w15 w16se wp14">
+  <w:abstractNum w:abstractNumId="0" w15:restartNumberingAfterBreak="0">
+    <w:nsid w:val="47BD6B31"/>
+    <w:multiLevelType w:val="hybridMultilevel"/>
+    <w:tmpl w:val="30768A1A"/>
+    <w:lvl w:ilvl="0" w:tplc="080A000F">
+      <w:start w:val="1"/>
+      <w:numFmt w:val="decimal"/>
+      <w:lvlText w:val="%1."/>
+      <w:lvlJc w:val="left"/>
+      <w:pPr>
+        <w:ind w:left="720" w:hanging="360"/>
+      </w:pPr>
+      <w:rPr>
+        <w:rFonts w:hint="default"/>
+        <w:i w:val="0"/>
+      </w:rPr>
+    </w:lvl>
+    <w:lvl w:ilvl="1" w:tplc="080A0019" w:tentative="1">
+      <w:start w:val="1"/>
+      <w:numFmt w:val="lowerLetter"/>
+      <w:lvlText w:val="%2."/>
+      <w:lvlJc w:val="left"/>
+      <w:pPr>
+        <w:ind w:left="1440" w:hanging="360"/>
+      </w:pPr>
+    </w:lvl>
+    <w:lvl w:ilvl="2" w:tplc="080A001B" w:tentative="1">
+      <w:start w:val="1"/>
+      <w:numFmt w:val="lowerRoman"/>
+      <w:lvlText w:val="%3."/>
+      <w:lvlJc w:val="right"/>
+      <w:pPr>
+        <w:ind w:left="2160" w:hanging="180"/>
+      </w:pPr>
+    </w:lvl>
+    <w:lvl w:ilvl="3" w:tplc="080A000F" w:tentative="1">
+      <w:start w:val="1"/>
+      <w:numFmt w:val="decimal"/>
+      <w:lvlText w:val="%4."/>
+      <w:lvlJc w:val="left"/>
+      <w:pPr>
+        <w:ind w:left="2880" w:hanging="360"/>
+      </w:pPr>
+    </w:lvl>
+    <w:lvl w:ilvl="4" w:tplc="080A0019" w:tentative="1">
+      <w:start w:val="1"/>
+      <w:numFmt w:val="lowerLetter"/>
+      <w:lvlText w:val="%5."/>
+      <w:lvlJc w:val="left"/>
+      <w:pPr>
+        <w:ind w:left="3600" w:hanging="360"/>
+      </w:pPr>
+    </w:lvl>
+    <w:lvl w:ilvl="5" w:tplc="080A001B" w:tentative="1">
+      <w:start w:val="1"/>
+      <w:numFmt w:val="lowerRoman"/>
+      <w:lvlText w:val="%6."/>
+      <w:lvlJc w:val="right"/>
+      <w:pPr>
+        <w:ind w:left="4320" w:hanging="180"/>
+      </w:pPr>
+    </w:lvl>
+    <w:lvl w:ilvl="6" w:tplc="080A000F" w:tentative="1">
+      <w:start w:val="1"/>
+      <w:numFmt w:val="decimal"/>
+      <w:lvlText w:val="%7."/>
+      <w:lvlJc w:val="left"/>
+      <w:pPr>
+        <w:ind w:left="5040" w:hanging="360"/>
+      </w:pPr>
+    </w:lvl>
+    <w:lvl w:ilvl="7" w:tplc="080A0019" w:tentative="1">
+      <w:start w:val="1"/>
+      <w:numFmt w:val="lowerLetter"/>
+      <w:lvlText w:val="%8."/>
+      <w:lvlJc w:val="left"/>
+      <w:pPr>
+        <w:ind w:left="5760" w:hanging="360"/>
+      </w:pPr>
+    </w:lvl>
+    <w:lvl w:ilvl="8" w:tplc="080A001B" w:tentative="1">
+      <w:start w:val="1"/>
+      <w:numFmt w:val="lowerRoman"/>
+      <w:lvlText w:val="%9."/>
+      <w:lvlJc w:val="right"/>
+      <w:pPr>
+        <w:ind w:left="6480" w:hanging="180"/>
+      </w:pPr>
+    </w:lvl>
+  </w:abstractNum>
+  <w:num w:numId="1">
+    <w:abstractNumId w:val="0"/>
+  </w:num>
+</w:numbering>
+</file>
+
 <file path=word/styles.xml><?xml version="1.0" encoding="utf-8"?>
-<w:styles xmlns:mc="http://schemas.openxmlformats.org/markup-compatibility/2006" xmlns:r="http://schemas.openxmlformats.org/officeDocument/2006/relationships" xmlns:w="http://schemas.openxmlformats.org/wordprocessingml/2006/main" xmlns:w14="http://schemas.microsoft.com/office/word/2010/wordml" xmlns:w15="http://schemas.microsoft.com/office/word/2012/wordml" xmlns:w16cid="http://schemas.microsoft.com/office/word/2016/wordml/cid" xmlns:w16se="http://schemas.microsoft.com/office/word/2015/wordml/symex" mc:Ignorable="w14 w15 w16se w16cid">
+<w:styles xmlns:mc="http://schemas.openxmlformats.org/markup-compatibility/2006" xmlns:r="http://schemas.openxmlformats.org/officeDocument/2006/relationships" xmlns:w="http://schemas.openxmlformats.org/wordprocessingml/2006/main" xmlns:w14="http://schemas.microsoft.com/office/word/2010/wordml" xmlns:w15="http://schemas.microsoft.com/office/word/2012/wordml" xmlns:w16se="http://schemas.microsoft.com/office/word/2015/wordml/symex" mc:Ignorable="w14 w15 w16se">
   <w:docDefaults>
     <w:rPrDefault>
       <w:rPr>
@@ -1512,7 +3252,7 @@
       </w:pPr>
     </w:pPrDefault>
   </w:docDefaults>
-  <w:latentStyles w:defLockedState="0" w:defUIPriority="99" w:defSemiHidden="0" w:defUnhideWhenUsed="0" w:defQFormat="0" w:count="375">
+  <w:latentStyles w:defLockedState="0" w:defUIPriority="99" w:defSemiHidden="0" w:defUnhideWhenUsed="0" w:defQFormat="0" w:count="371">
     <w:lsdException w:name="Normal" w:uiPriority="0" w:qFormat="1"/>
     <w:lsdException w:name="heading 1" w:uiPriority="9" w:qFormat="1"/>
     <w:lsdException w:name="heading 2" w:semiHidden="1" w:uiPriority="9" w:unhideWhenUsed="1" w:qFormat="1"/>
@@ -1884,8 +3624,6 @@
     <w:lsdException w:name="List Table 5 Dark Accent 6" w:uiPriority="50"/>
     <w:lsdException w:name="List Table 6 Colorful Accent 6" w:uiPriority="51"/>
     <w:lsdException w:name="List Table 7 Colorful Accent 6" w:uiPriority="52"/>
-    <w:lsdException w:name="Mention" w:semiHidden="1" w:unhideWhenUsed="1"/>
-    <w:lsdException w:name="Smart Hyperlink" w:semiHidden="1" w:unhideWhenUsed="1"/>
   </w:latentStyles>
   <w:style w:type="paragraph" w:default="1" w:styleId="Normal">
     <w:name w:val="Normal"/>
@@ -2237,7 +3975,7 @@
 </file>
 
 <file path=customXml/itemProps1.xml><?xml version="1.0" encoding="utf-8"?>
-<ds:datastoreItem xmlns:ds="http://schemas.openxmlformats.org/officeDocument/2006/customXml" ds:itemID="{8265DB7D-5925-594C-8E6D-69EA22F5B450}">
+<ds:datastoreItem xmlns:ds="http://schemas.openxmlformats.org/officeDocument/2006/customXml" ds:itemID="{07475D66-CB2A-45F4-BBC9-D594CE30348B}">
   <ds:schemaRefs>
     <ds:schemaRef ds:uri="http://schemas.openxmlformats.org/officeDocument/2006/bibliography"/>
   </ds:schemaRefs>

</xml_diff>

<commit_message>
Victor Manuel Cerón Navarrete, Grupo 02
</commit_message>
<xml_diff>
--- a/Tarea-01.docx
+++ b/Tarea-01.docx
@@ -1,6 +1,6 @@
 
 <file path=word/document.xml><?xml version="1.0" encoding="utf-8"?>
-<w:document xmlns:wpc="http://schemas.microsoft.com/office/word/2010/wordprocessingCanvas" xmlns:cx="http://schemas.microsoft.com/office/drawing/2014/chartex" xmlns:cx1="http://schemas.microsoft.com/office/drawing/2015/9/8/chartex" xmlns:cx2="http://schemas.microsoft.com/office/drawing/2015/10/21/chartex" xmlns:cx3="http://schemas.microsoft.com/office/drawing/2016/5/9/chartex" xmlns:cx4="http://schemas.microsoft.com/office/drawing/2016/5/10/chartex" xmlns:cx5="http://schemas.microsoft.com/office/drawing/2016/5/11/chartex" xmlns:cx6="http://schemas.microsoft.com/office/drawing/2016/5/12/chartex" xmlns:cx7="http://schemas.microsoft.com/office/drawing/2016/5/13/chartex" xmlns:cx8="http://schemas.microsoft.com/office/drawing/2016/5/14/chartex" xmlns:mc="http://schemas.openxmlformats.org/markup-compatibility/2006" xmlns:aink="http://schemas.microsoft.com/office/drawing/2016/ink" xmlns:am3d="http://schemas.microsoft.com/office/drawing/2017/model3d" xmlns:o="urn:schemas-microsoft-com:office:office" xmlns:r="http://schemas.openxmlformats.org/officeDocument/2006/relationships" xmlns:m="http://schemas.openxmlformats.org/officeDocument/2006/math" xmlns:v="urn:schemas-microsoft-com:vml" xmlns:wp14="http://schemas.microsoft.com/office/word/2010/wordprocessingDrawing" xmlns:wp="http://schemas.openxmlformats.org/drawingml/2006/wordprocessingDrawing" xmlns:w10="urn:schemas-microsoft-com:office:word" xmlns:w="http://schemas.openxmlformats.org/wordprocessingml/2006/main" xmlns:w14="http://schemas.microsoft.com/office/word/2010/wordml" xmlns:w15="http://schemas.microsoft.com/office/word/2012/wordml" xmlns:w16cid="http://schemas.microsoft.com/office/word/2016/wordml/cid" xmlns:w16se="http://schemas.microsoft.com/office/word/2015/wordml/symex" xmlns:wpg="http://schemas.microsoft.com/office/word/2010/wordprocessingGroup" xmlns:wpi="http://schemas.microsoft.com/office/word/2010/wordprocessingInk" xmlns:wne="http://schemas.microsoft.com/office/word/2006/wordml" xmlns:wps="http://schemas.microsoft.com/office/word/2010/wordprocessingShape" mc:Ignorable="w14 w15 w16se w16cid wp14">
+<w:document xmlns:wpc="http://schemas.microsoft.com/office/word/2010/wordprocessingCanvas" xmlns:cx="http://schemas.microsoft.com/office/drawing/2014/chartex" xmlns:cx1="http://schemas.microsoft.com/office/drawing/2015/9/8/chartex" xmlns:mc="http://schemas.openxmlformats.org/markup-compatibility/2006" xmlns:o="urn:schemas-microsoft-com:office:office" xmlns:r="http://schemas.openxmlformats.org/officeDocument/2006/relationships" xmlns:m="http://schemas.openxmlformats.org/officeDocument/2006/math" xmlns:v="urn:schemas-microsoft-com:vml" xmlns:wp14="http://schemas.microsoft.com/office/word/2010/wordprocessingDrawing" xmlns:wp="http://schemas.openxmlformats.org/drawingml/2006/wordprocessingDrawing" xmlns:w10="urn:schemas-microsoft-com:office:word" xmlns:w="http://schemas.openxmlformats.org/wordprocessingml/2006/main" xmlns:w14="http://schemas.microsoft.com/office/word/2010/wordml" xmlns:w15="http://schemas.microsoft.com/office/word/2012/wordml" xmlns:w16se="http://schemas.microsoft.com/office/word/2015/wordml/symex" xmlns:wpg="http://schemas.microsoft.com/office/word/2010/wordprocessingGroup" xmlns:wpi="http://schemas.microsoft.com/office/word/2010/wordprocessingInk" xmlns:wne="http://schemas.microsoft.com/office/word/2006/wordml" xmlns:wps="http://schemas.microsoft.com/office/word/2010/wordprocessingShape" mc:Ignorable="w14 w15 w16se wp14">
   <w:body>
     <w:p>
       <w:pPr>
@@ -44,6 +44,18 @@
         </w:rPr>
         <w:t xml:space="preserve">Nombre del alumno: </w:t>
       </w:r>
+      <w:r>
+        <w:rPr>
+          <w:sz w:val="24"/>
+        </w:rPr>
+        <w:t xml:space="preserve"> Victor Manuel Cerón Navarrete</w:t>
+      </w:r>
+      <w:r>
+        <w:rPr>
+          <w:sz w:val="24"/>
+        </w:rPr>
+        <w:tab/>
+      </w:r>
     </w:p>
     <w:p>
       <w:pPr>
@@ -58,6 +70,12 @@
           <w:sz w:val="24"/>
         </w:rPr>
         <w:t xml:space="preserve">Grupo: </w:t>
+      </w:r>
+      <w:r>
+        <w:rPr>
+          <w:sz w:val="24"/>
+        </w:rPr>
+        <w:t xml:space="preserve"> 02</w:t>
       </w:r>
     </w:p>
     <w:p>
@@ -244,6 +262,14 @@
                 <w:sz w:val="20"/>
               </w:rPr>
               <w:t>La diferencia consiste en…</w:t>
+            </w:r>
+            <w:r>
+              <w:rPr>
+                <w:i/>
+                <w:color w:val="C00000"/>
+                <w:sz w:val="20"/>
+              </w:rPr>
+              <w:t xml:space="preserve"> que un programa debe estar escrito en código, mientras que un algoritmo está escrito en lenguaje informal</w:t>
             </w:r>
           </w:p>
           <w:p>
@@ -347,6 +373,14 @@
                 <w:sz w:val="20"/>
               </w:rPr>
             </w:pPr>
+            <w:r>
+              <w:rPr>
+                <w:i/>
+                <w:color w:val="C00000"/>
+                <w:sz w:val="20"/>
+              </w:rPr>
+              <w:t xml:space="preserve"> Se comprende el problema a resolver, definimos  las entradas, salidas, su relación  y como se comportaría</w:t>
+            </w:r>
           </w:p>
         </w:tc>
       </w:tr>
@@ -380,6 +414,14 @@
                 <w:sz w:val="20"/>
               </w:rPr>
             </w:pPr>
+            <w:r>
+              <w:rPr>
+                <w:i/>
+                <w:color w:val="C00000"/>
+                <w:sz w:val="20"/>
+              </w:rPr>
+              <w:t>Se hace un algoritmo para basar la codificación del programa</w:t>
+            </w:r>
           </w:p>
         </w:tc>
       </w:tr>
@@ -413,6 +455,14 @@
                 <w:sz w:val="20"/>
               </w:rPr>
             </w:pPr>
+            <w:r>
+              <w:rPr>
+                <w:i/>
+                <w:color w:val="C00000"/>
+                <w:sz w:val="20"/>
+              </w:rPr>
+              <w:t>Se pasa el algoritmo de lenguaje informal a código</w:t>
+            </w:r>
           </w:p>
         </w:tc>
       </w:tr>
@@ -555,6 +605,13 @@
               <w:rPr>
                 <w:rFonts w:eastAsia="Times New Roman" w:cs="Times New Roman"/>
                 <w:bCs/>
+              </w:rPr>
+              <w:t xml:space="preserve"> Más bajo</w:t>
+            </w:r>
+            <w:r>
+              <w:rPr>
+                <w:rFonts w:eastAsia="Times New Roman" w:cs="Times New Roman"/>
+                <w:bCs/>
                 <w:i/>
                 <w:color w:val="FF0000"/>
               </w:rPr>
@@ -586,6 +643,17 @@
                 <w:szCs w:val="20"/>
               </w:rPr>
               <w:t xml:space="preserve">  </w:t>
+            </w:r>
+            <w:r>
+              <w:rPr>
+                <w:rFonts w:eastAsia="Times New Roman" w:cs="Times New Roman"/>
+                <w:bCs/>
+                <w:i/>
+                <w:color w:val="C00000"/>
+                <w:sz w:val="20"/>
+                <w:szCs w:val="20"/>
+              </w:rPr>
+              <w:t>Ángela&lt;Rosa&lt;Celia</w:t>
             </w:r>
           </w:p>
         </w:tc>
@@ -725,13 +793,26 @@
               </w:rPr>
               <w:t xml:space="preserve">  </w:t>
             </w:r>
-          </w:p>
-          <w:p>
-            <w:pPr>
-              <w:pStyle w:val="Sinespaciado"/>
-              <w:rPr>
-                <w:rFonts w:eastAsia="Times New Roman" w:cs="Times New Roman"/>
-                <w:bCs/>
+            <w:r>
+              <w:rPr>
+                <w:rFonts w:eastAsia="Times New Roman" w:cs="Times New Roman"/>
+                <w:bCs/>
+                <w:i/>
+                <w:color w:val="C00000"/>
+                <w:sz w:val="20"/>
+                <w:szCs w:val="20"/>
+              </w:rPr>
+              <w:t>Coche</w:t>
+            </w:r>
+          </w:p>
+          <w:p>
+            <w:pPr>
+              <w:pStyle w:val="Sinespaciado"/>
+              <w:rPr>
+                <w:rFonts w:eastAsia="Times New Roman" w:cs="Times New Roman"/>
+                <w:bCs/>
+                <w:i/>
+                <w:color w:val="C00000"/>
                 <w:sz w:val="20"/>
                 <w:szCs w:val="20"/>
               </w:rPr>
@@ -810,6 +891,126 @@
               </w:rPr>
               <w:t xml:space="preserve">  </w:t>
             </w:r>
+          </w:p>
+          <w:p>
+            <w:pPr>
+              <w:pStyle w:val="Sinespaciado"/>
+              <w:rPr>
+                <w:rFonts w:eastAsia="Times New Roman" w:cs="Times New Roman"/>
+                <w:bCs/>
+                <w:i/>
+                <w:color w:val="C00000"/>
+                <w:sz w:val="20"/>
+                <w:szCs w:val="20"/>
+              </w:rPr>
+            </w:pPr>
+            <w:r>
+              <w:rPr>
+                <w:rFonts w:eastAsia="Times New Roman" w:cs="Times New Roman"/>
+                <w:bCs/>
+                <w:i/>
+                <w:color w:val="C00000"/>
+                <w:sz w:val="20"/>
+                <w:szCs w:val="20"/>
+              </w:rPr>
+              <w:t>Alejandro está con Benito</w:t>
+            </w:r>
+            <w:r>
+              <w:rPr>
+                <w:rFonts w:eastAsia="Times New Roman" w:cs="Times New Roman"/>
+                <w:bCs/>
+                <w:i/>
+                <w:color w:val="C00000"/>
+                <w:sz w:val="20"/>
+                <w:szCs w:val="20"/>
+              </w:rPr>
+              <w:t xml:space="preserve"> en un medio de transporte desconocido</w:t>
+            </w:r>
+          </w:p>
+          <w:p>
+            <w:pPr>
+              <w:pStyle w:val="Sinespaciado"/>
+              <w:rPr>
+                <w:rFonts w:eastAsia="Times New Roman" w:cs="Times New Roman"/>
+                <w:bCs/>
+                <w:i/>
+                <w:color w:val="C00000"/>
+                <w:sz w:val="20"/>
+                <w:szCs w:val="20"/>
+              </w:rPr>
+            </w:pPr>
+            <w:r>
+              <w:rPr>
+                <w:rFonts w:eastAsia="Times New Roman" w:cs="Times New Roman"/>
+                <w:bCs/>
+                <w:i/>
+                <w:color w:val="C00000"/>
+                <w:sz w:val="20"/>
+                <w:szCs w:val="20"/>
+              </w:rPr>
+              <w:t xml:space="preserve">Andrés viaja en avión con Darío </w:t>
+            </w:r>
+          </w:p>
+          <w:p>
+            <w:pPr>
+              <w:pStyle w:val="Sinespaciado"/>
+              <w:rPr>
+                <w:rFonts w:eastAsia="Times New Roman" w:cs="Times New Roman"/>
+                <w:bCs/>
+                <w:i/>
+                <w:color w:val="C00000"/>
+                <w:sz w:val="20"/>
+                <w:szCs w:val="20"/>
+              </w:rPr>
+            </w:pPr>
+            <w:r>
+              <w:rPr>
+                <w:rFonts w:eastAsia="Times New Roman" w:cs="Times New Roman"/>
+                <w:bCs/>
+                <w:i/>
+                <w:color w:val="C00000"/>
+                <w:sz w:val="20"/>
+                <w:szCs w:val="20"/>
+              </w:rPr>
+              <w:t>Tomás va con Carlos porque es el amigo que sobra, y va en coche porque también es el transporte que sobra</w:t>
+            </w:r>
+          </w:p>
+          <w:p>
+            <w:pPr>
+              <w:pStyle w:val="Sinespaciado"/>
+              <w:rPr>
+                <w:rFonts w:eastAsia="Times New Roman" w:cs="Times New Roman"/>
+                <w:bCs/>
+                <w:i/>
+                <w:color w:val="C00000"/>
+                <w:sz w:val="20"/>
+                <w:szCs w:val="20"/>
+              </w:rPr>
+            </w:pPr>
+            <w:r>
+              <w:rPr>
+                <w:rFonts w:eastAsia="Times New Roman" w:cs="Times New Roman"/>
+                <w:bCs/>
+                <w:i/>
+                <w:color w:val="C00000"/>
+                <w:sz w:val="20"/>
+                <w:szCs w:val="20"/>
+              </w:rPr>
+              <w:t>Se resolvió por eliminación</w:t>
+            </w:r>
+            <w:bookmarkStart w:id="0" w:name="_GoBack"/>
+            <w:bookmarkEnd w:id="0"/>
+          </w:p>
+          <w:p>
+            <w:pPr>
+              <w:pStyle w:val="Sinespaciado"/>
+              <w:rPr>
+                <w:rFonts w:eastAsia="Times New Roman" w:cs="Times New Roman"/>
+                <w:bCs/>
+                <w:sz w:val="20"/>
+                <w:szCs w:val="20"/>
+              </w:rPr>
+            </w:pPr>
           </w:p>
         </w:tc>
       </w:tr>
@@ -1231,21 +1432,7 @@
           <w:b/>
           <w:i/>
         </w:rPr>
-        <w:t>Necesitamos indicarle a un robot que prepare el desayuno</w:t>
-      </w:r>
-      <w:r>
-        <w:rPr>
-          <w:b/>
-          <w:i/>
-        </w:rPr>
-        <w:t>.</w:t>
-      </w:r>
-      <w:r>
-        <w:rPr>
-          <w:b/>
-          <w:i/>
-        </w:rPr>
-        <w:t xml:space="preserve"> Hay dos opciones: un huevo estrellado o un huevo revuelto.</w:t>
+        <w:t>Necesitamos indicarle a un robot que prepare el desayuno. Hay dos opciones: un huevo estrellado o un huevo revuelto.</w:t>
       </w:r>
       <w:r>
         <w:t xml:space="preserve"> </w:t>
@@ -1452,16 +1639,7 @@
                 <w:color w:val="000000" w:themeColor="text1"/>
                 <w:sz w:val="20"/>
               </w:rPr>
-              <w:t>¿Notaste algo diferente en este problema?</w:t>
-            </w:r>
-            <w:bookmarkStart w:id="0" w:name="_GoBack"/>
-            <w:bookmarkEnd w:id="0"/>
-            <w:r>
-              <w:rPr>
-                <w:color w:val="000000" w:themeColor="text1"/>
-                <w:sz w:val="20"/>
-              </w:rPr>
-              <w:t xml:space="preserve"> Comparado con los otros problemas que has realizado, escribe qué diferencias encuentras.</w:t>
+              <w:t>¿Notaste algo diferente en este problema? Comparado con los otros problemas que has realizado, escribe qué diferencias encuentras.</w:t>
             </w:r>
           </w:p>
           <w:p>
@@ -1496,7 +1674,7 @@
 </file>
 
 <file path=word/styles.xml><?xml version="1.0" encoding="utf-8"?>
-<w:styles xmlns:mc="http://schemas.openxmlformats.org/markup-compatibility/2006" xmlns:r="http://schemas.openxmlformats.org/officeDocument/2006/relationships" xmlns:w="http://schemas.openxmlformats.org/wordprocessingml/2006/main" xmlns:w14="http://schemas.microsoft.com/office/word/2010/wordml" xmlns:w15="http://schemas.microsoft.com/office/word/2012/wordml" xmlns:w16cid="http://schemas.microsoft.com/office/word/2016/wordml/cid" xmlns:w16se="http://schemas.microsoft.com/office/word/2015/wordml/symex" mc:Ignorable="w14 w15 w16se w16cid">
+<w:styles xmlns:mc="http://schemas.openxmlformats.org/markup-compatibility/2006" xmlns:r="http://schemas.openxmlformats.org/officeDocument/2006/relationships" xmlns:w="http://schemas.openxmlformats.org/wordprocessingml/2006/main" xmlns:w14="http://schemas.microsoft.com/office/word/2010/wordml" xmlns:w15="http://schemas.microsoft.com/office/word/2012/wordml" xmlns:w16se="http://schemas.microsoft.com/office/word/2015/wordml/symex" mc:Ignorable="w14 w15 w16se">
   <w:docDefaults>
     <w:rPrDefault>
       <w:rPr>
@@ -1512,7 +1690,7 @@
       </w:pPr>
     </w:pPrDefault>
   </w:docDefaults>
-  <w:latentStyles w:defLockedState="0" w:defUIPriority="99" w:defSemiHidden="0" w:defUnhideWhenUsed="0" w:defQFormat="0" w:count="375">
+  <w:latentStyles w:defLockedState="0" w:defUIPriority="99" w:defSemiHidden="0" w:defUnhideWhenUsed="0" w:defQFormat="0" w:count="371">
     <w:lsdException w:name="Normal" w:uiPriority="0" w:qFormat="1"/>
     <w:lsdException w:name="heading 1" w:uiPriority="9" w:qFormat="1"/>
     <w:lsdException w:name="heading 2" w:semiHidden="1" w:uiPriority="9" w:unhideWhenUsed="1" w:qFormat="1"/>
@@ -1884,8 +2062,6 @@
     <w:lsdException w:name="List Table 5 Dark Accent 6" w:uiPriority="50"/>
     <w:lsdException w:name="List Table 6 Colorful Accent 6" w:uiPriority="51"/>
     <w:lsdException w:name="List Table 7 Colorful Accent 6" w:uiPriority="52"/>
-    <w:lsdException w:name="Mention" w:semiHidden="1" w:unhideWhenUsed="1"/>
-    <w:lsdException w:name="Smart Hyperlink" w:semiHidden="1" w:unhideWhenUsed="1"/>
   </w:latentStyles>
   <w:style w:type="paragraph" w:default="1" w:styleId="Normal">
     <w:name w:val="Normal"/>
@@ -2237,7 +2413,7 @@
 </file>
 
 <file path=customXml/itemProps1.xml><?xml version="1.0" encoding="utf-8"?>
-<ds:datastoreItem xmlns:ds="http://schemas.openxmlformats.org/officeDocument/2006/customXml" ds:itemID="{8265DB7D-5925-594C-8E6D-69EA22F5B450}">
+<ds:datastoreItem xmlns:ds="http://schemas.openxmlformats.org/officeDocument/2006/customXml" ds:itemID="{2DFBCEF0-933E-4C55-8C19-52EBFD24D1BC}">
   <ds:schemaRefs>
     <ds:schemaRef ds:uri="http://schemas.openxmlformats.org/officeDocument/2006/bibliography"/>
   </ds:schemaRefs>

</xml_diff>

<commit_message>
Alan Rodriguez Camacho, A01748185, Grupo 02
Tarea resubida con correcciones.
</commit_message>
<xml_diff>
--- a/Tarea-01.docx
+++ b/Tarea-01.docx
@@ -337,8 +337,8 @@
         <w:tblLook w:val="04A0" w:firstRow="1" w:lastRow="0" w:firstColumn="1" w:lastColumn="0" w:noHBand="0" w:noVBand="1"/>
       </w:tblPr>
       <w:tblGrid>
-        <w:gridCol w:w="2376"/>
-        <w:gridCol w:w="7796"/>
+        <w:gridCol w:w="2327"/>
+        <w:gridCol w:w="7636"/>
       </w:tblGrid>
       <w:tr>
         <w:tc>
@@ -373,7 +373,15 @@
                 <w:color w:val="C00000"/>
                 <w:sz w:val="20"/>
               </w:rPr>
-              <w:t>Comprender que es lo que se te pide en el problema para poder comenzarlo a plantear.</w:t>
+              <w:t>Comprender que es lo que se te pide en el problema para poder comenzarlo a plantear</w:t>
+            </w:r>
+            <w:r>
+              <w:rPr>
+                <w:i/>
+                <w:color w:val="C00000"/>
+                <w:sz w:val="20"/>
+              </w:rPr>
+              <w:t xml:space="preserve"> poniendo entradas, salidas y relacion entrada salida.</w:t>
             </w:r>
           </w:p>
         </w:tc>
@@ -455,7 +463,23 @@
                 <w:color w:val="C00000"/>
                 <w:sz w:val="20"/>
               </w:rPr>
-              <w:t>Convertir los pasos a un lenguaje predeterminado.</w:t>
+              <w:t xml:space="preserve">Convertir los pasos a un lenguaje </w:t>
+            </w:r>
+            <w:r>
+              <w:rPr>
+                <w:i/>
+                <w:color w:val="C00000"/>
+                <w:sz w:val="20"/>
+              </w:rPr>
+              <w:t>de programacion</w:t>
+            </w:r>
+            <w:r>
+              <w:rPr>
+                <w:i/>
+                <w:color w:val="C00000"/>
+                <w:sz w:val="20"/>
+              </w:rPr>
+              <w:t>.</w:t>
             </w:r>
           </w:p>
         </w:tc>
@@ -1171,23 +1195,53 @@
                 <w:color w:val="C00000"/>
                 <w:sz w:val="20"/>
               </w:rPr>
-              <w:t xml:space="preserve"> Ingresa tu edad:</w:t>
-            </w:r>
-          </w:p>
-          <w:p>
-            <w:pPr>
-              <w:pStyle w:val="Sinespaciado"/>
-              <w:rPr>
-                <w:color w:val="C00000"/>
-                <w:sz w:val="20"/>
-              </w:rPr>
-            </w:pPr>
-            <w:r>
-              <w:rPr>
-                <w:color w:val="C00000"/>
-                <w:sz w:val="20"/>
-              </w:rPr>
-              <w:t xml:space="preserve">                  Ingresa los meses que han pasado desde que cumpliste esa edad:</w:t>
+              <w:t xml:space="preserve"> </w:t>
+            </w:r>
+            <w:r>
+              <w:rPr>
+                <w:color w:val="C00000"/>
+                <w:sz w:val="20"/>
+              </w:rPr>
+              <w:t>edad=</w:t>
+            </w:r>
+            <w:r>
+              <w:rPr>
+                <w:color w:val="C00000"/>
+                <w:sz w:val="20"/>
+              </w:rPr>
+              <w:t>Ingresa tu edad:</w:t>
+            </w:r>
+          </w:p>
+          <w:p>
+            <w:pPr>
+              <w:pStyle w:val="Sinespaciado"/>
+              <w:rPr>
+                <w:color w:val="C00000"/>
+                <w:sz w:val="20"/>
+              </w:rPr>
+            </w:pPr>
+            <w:r>
+              <w:rPr>
+                <w:color w:val="C00000"/>
+                <w:sz w:val="20"/>
+              </w:rPr>
+              <w:t xml:space="preserve">                  </w:t>
+            </w:r>
+            <w:r>
+              <w:rPr>
+                <w:color w:val="C00000"/>
+                <w:sz w:val="20"/>
+              </w:rPr>
+              <w:t>Meses=</w:t>
+            </w:r>
+            <w:bookmarkStart w:id="0" w:name="_GoBack"/>
+            <w:bookmarkEnd w:id="0"/>
+            <w:r>
+              <w:rPr>
+                <w:color w:val="C00000"/>
+                <w:sz w:val="20"/>
+              </w:rPr>
+              <w:t>Ingresa los meses que han pasado desde que cumpliste esa edad:</w:t>
             </w:r>
           </w:p>
           <w:p>
@@ -1217,7 +1271,7 @@
                 <w:color w:val="C00000"/>
                 <w:sz w:val="20"/>
               </w:rPr>
-              <w:t>Los dias que has vivido a lo largo de tu vida son X dias.</w:t>
+              <w:t>diasVividos</w:t>
             </w:r>
           </w:p>
           <w:p>
@@ -1242,6 +1296,13 @@
                 <w:sz w:val="20"/>
               </w:rPr>
               <w:t xml:space="preserve"> </w:t>
+            </w:r>
+            <w:r>
+              <w:rPr>
+                <w:color w:val="C00000"/>
+                <w:sz w:val="20"/>
+              </w:rPr>
+              <w:t>(356*edad)+(30*meses)</w:t>
             </w:r>
           </w:p>
         </w:tc>
@@ -1318,63 +1379,7 @@
                 <w:color w:val="C00000"/>
                 <w:sz w:val="20"/>
               </w:rPr>
-              <w:t xml:space="preserve">meses= </w:t>
-            </w:r>
-            <w:r>
-              <w:rPr>
-                <w:b/>
-                <w:color w:val="C00000"/>
-                <w:sz w:val="20"/>
-              </w:rPr>
-              <w:t>int(input(</w:t>
-            </w:r>
-            <w:r>
-              <w:rPr>
-                <w:b/>
-                <w:color w:val="C00000"/>
-                <w:sz w:val="20"/>
-              </w:rPr>
-              <w:t>“</w:t>
-            </w:r>
-            <w:r>
-              <w:rPr>
-                <w:b/>
-                <w:color w:val="C00000"/>
-                <w:sz w:val="20"/>
-              </w:rPr>
-              <w:t xml:space="preserve">Ingresa </w:t>
-            </w:r>
-            <w:r>
-              <w:rPr>
-                <w:b/>
-                <w:color w:val="C00000"/>
-                <w:sz w:val="20"/>
-              </w:rPr>
-              <w:t>los meses que han pasado desde que cumpliste esa edad</w:t>
-            </w:r>
-            <w:r>
-              <w:rPr>
-                <w:b/>
-                <w:color w:val="C00000"/>
-                <w:sz w:val="20"/>
-              </w:rPr>
-              <w:t xml:space="preserve">: </w:t>
-            </w:r>
-            <w:r>
-              <w:rPr>
-                <w:b/>
-                <w:color w:val="C00000"/>
-                <w:sz w:val="20"/>
-              </w:rPr>
-              <w:t>“</w:t>
-            </w:r>
-            <w:r>
-              <w:rPr>
-                <w:b/>
-                <w:color w:val="C00000"/>
-                <w:sz w:val="20"/>
-              </w:rPr>
-              <w:t>))</w:t>
+              <w:t>meses= int(input(“Ingresa los meses que han pasado desde que cumpliste esa edad: “))</w:t>
             </w:r>
           </w:p>
           <w:p>
@@ -1475,8 +1480,6 @@
               </w:rPr>
               <w:t>e</w:t>
             </w:r>
-            <w:bookmarkStart w:id="0" w:name="_GoBack"/>
-            <w:bookmarkEnd w:id="0"/>
             <w:r>
               <w:rPr>
                 <w:b/>
@@ -2547,7 +2550,7 @@
 </file>
 
 <file path=customXml/itemProps1.xml><?xml version="1.0" encoding="utf-8"?>
-<ds:datastoreItem xmlns:ds="http://schemas.openxmlformats.org/officeDocument/2006/customXml" ds:itemID="{85A4C217-AD02-A141-9FA0-E49E69E66762}">
+<ds:datastoreItem xmlns:ds="http://schemas.openxmlformats.org/officeDocument/2006/customXml" ds:itemID="{DEA761F9-D11E-E344-9592-F52D86660A42}">
   <ds:schemaRefs>
     <ds:schemaRef ds:uri="http://schemas.openxmlformats.org/officeDocument/2006/bibliography"/>
   </ds:schemaRefs>

</xml_diff>

<commit_message>
Cecilia Daniela Olivares Hernández, grupo 3
Realice el ejercicio extra.
</commit_message>
<xml_diff>
--- a/Tarea-01.docx
+++ b/Tarea-01.docx
@@ -44,6 +44,12 @@
         </w:rPr>
         <w:t xml:space="preserve">Nombre del alumno: </w:t>
       </w:r>
+      <w:r>
+        <w:rPr>
+          <w:sz w:val="24"/>
+        </w:rPr>
+        <w:t>Cecilia Daniela Olivares Hernández</w:t>
+      </w:r>
     </w:p>
     <w:p>
       <w:pPr>
@@ -58,6 +64,12 @@
           <w:sz w:val="24"/>
         </w:rPr>
         <w:t xml:space="preserve">Grupo: </w:t>
+      </w:r>
+      <w:r>
+        <w:rPr>
+          <w:sz w:val="24"/>
+        </w:rPr>
+        <w:t>3</w:t>
       </w:r>
     </w:p>
     <w:p>
@@ -149,11 +161,6 @@
       <w:r>
         <w:t>Contesta sobre ESTE MISMO documento lo que se te pide. Usa TODO el espacio que necesites, pero trata de que tus respuestas sean breves y concretas.</w:t>
       </w:r>
-    </w:p>
-    <w:p>
-      <w:pPr>
-        <w:pStyle w:val="Sinespaciado"/>
-      </w:pPr>
     </w:p>
     <w:p>
       <w:pPr>
@@ -243,7 +250,33 @@
                 <w:color w:val="C00000"/>
                 <w:sz w:val="20"/>
               </w:rPr>
-              <w:t>La diferencia consiste en…</w:t>
+              <w:t xml:space="preserve">La diferencia consiste </w:t>
+            </w:r>
+            <w:r>
+              <w:rPr>
+                <w:i/>
+                <w:color w:val="C00000"/>
+                <w:sz w:val="20"/>
+              </w:rPr>
+              <w:t>en que el algoritmo es un método para resolver problemas mediante una serie de pasos precisos mientras que el programa es la implementación del algoritmo en algún lenguaje de programación.</w:t>
+            </w:r>
+          </w:p>
+          <w:p>
+            <w:pPr>
+              <w:pStyle w:val="Sinespaciado"/>
+              <w:rPr>
+                <w:i/>
+                <w:color w:val="C00000"/>
+                <w:sz w:val="20"/>
+              </w:rPr>
+            </w:pPr>
+            <w:r>
+              <w:rPr>
+                <w:i/>
+                <w:color w:val="C00000"/>
+                <w:sz w:val="20"/>
+              </w:rPr>
+              <w:t>El algoritmo es para las personas y el programa es para la computadora.</w:t>
             </w:r>
           </w:p>
           <w:p>
@@ -259,11 +292,6 @@
         </w:tc>
       </w:tr>
     </w:tbl>
-    <w:p>
-      <w:pPr>
-        <w:pStyle w:val="Sinespaciado"/>
-      </w:pPr>
-    </w:p>
     <w:p>
       <w:pPr>
         <w:pStyle w:val="Sinespaciado"/>
@@ -347,6 +375,14 @@
                 <w:sz w:val="20"/>
               </w:rPr>
             </w:pPr>
+            <w:r>
+              <w:rPr>
+                <w:i/>
+                <w:color w:val="C00000"/>
+                <w:sz w:val="20"/>
+              </w:rPr>
+              <w:t>Se debe leer y comprender el problema.</w:t>
+            </w:r>
           </w:p>
         </w:tc>
       </w:tr>
@@ -380,6 +416,40 @@
                 <w:sz w:val="20"/>
               </w:rPr>
             </w:pPr>
+            <w:r>
+              <w:rPr>
+                <w:i/>
+                <w:color w:val="C00000"/>
+                <w:sz w:val="20"/>
+              </w:rPr>
+              <w:t>Se especifican las entradas y salidas del algoritmo.</w:t>
+            </w:r>
+            <w:r>
+              <w:rPr>
+                <w:i/>
+                <w:color w:val="C00000"/>
+                <w:sz w:val="20"/>
+              </w:rPr>
+              <w:t xml:space="preserve"> </w:t>
+            </w:r>
+          </w:p>
+          <w:p>
+            <w:pPr>
+              <w:pStyle w:val="Sinespaciado"/>
+              <w:rPr>
+                <w:i/>
+                <w:color w:val="C00000"/>
+                <w:sz w:val="20"/>
+              </w:rPr>
+            </w:pPr>
+            <w:r>
+              <w:rPr>
+                <w:i/>
+                <w:color w:val="C00000"/>
+                <w:sz w:val="20"/>
+              </w:rPr>
+              <w:t>Se diseña la solución del problema especificado.</w:t>
+            </w:r>
           </w:p>
         </w:tc>
       </w:tr>
@@ -413,6 +483,14 @@
                 <w:sz w:val="20"/>
               </w:rPr>
             </w:pPr>
+            <w:r>
+              <w:rPr>
+                <w:i/>
+                <w:color w:val="C00000"/>
+                <w:sz w:val="20"/>
+              </w:rPr>
+              <w:t>Se traduce el algoritmo a un lenguaje de programación.</w:t>
+            </w:r>
           </w:p>
         </w:tc>
       </w:tr>
@@ -420,14 +498,6 @@
     <w:p>
       <w:pPr>
         <w:pStyle w:val="Sinespaciado"/>
-      </w:pPr>
-    </w:p>
-    <w:p>
-      <w:pPr>
-        <w:pStyle w:val="Sinespaciado"/>
-        <w:rPr>
-          <w:lang w:val="en-US"/>
-        </w:rPr>
       </w:pPr>
     </w:p>
     <w:p>
@@ -531,25 +601,25 @@
               <w:rPr>
                 <w:rFonts w:eastAsia="Times New Roman" w:cs="Times New Roman"/>
                 <w:bCs/>
-              </w:rPr>
-            </w:pPr>
-          </w:p>
-          <w:p>
-            <w:pPr>
-              <w:pStyle w:val="Sinespaciado"/>
+                <w:i/>
+                <w:color w:val="FF0000"/>
+              </w:rPr>
+            </w:pPr>
+            <w:r>
+              <w:rPr>
+                <w:rFonts w:eastAsia="Times New Roman" w:cs="Times New Roman"/>
+                <w:bCs/>
+              </w:rPr>
+              <w:t>Respuesta:</w:t>
+            </w:r>
+            <w:r>
               <w:rPr>
                 <w:rFonts w:eastAsia="Times New Roman" w:cs="Times New Roman"/>
                 <w:bCs/>
                 <w:i/>
                 <w:color w:val="FF0000"/>
               </w:rPr>
-            </w:pPr>
-            <w:r>
-              <w:rPr>
-                <w:rFonts w:eastAsia="Times New Roman" w:cs="Times New Roman"/>
-                <w:bCs/>
-              </w:rPr>
-              <w:t>Respuesta:</w:t>
+              <w:t xml:space="preserve"> </w:t>
             </w:r>
             <w:r>
               <w:rPr>
@@ -558,14 +628,19 @@
                 <w:i/>
                 <w:color w:val="FF0000"/>
               </w:rPr>
-              <w:t xml:space="preserve"> </w:t>
-            </w:r>
-          </w:p>
-          <w:p>
-            <w:pPr>
-              <w:pStyle w:val="Sinespaciado"/>
-              <w:rPr>
-                <w:sz w:val="18"/>
+              <w:t>más bajo</w:t>
+            </w:r>
+          </w:p>
+          <w:p>
+            <w:pPr>
+              <w:pStyle w:val="Sinespaciado"/>
+              <w:rPr>
+                <w:rFonts w:eastAsia="Times New Roman" w:cs="Times New Roman"/>
+                <w:bCs/>
+                <w:i/>
+                <w:color w:val="C00000"/>
+                <w:sz w:val="20"/>
+                <w:szCs w:val="20"/>
               </w:rPr>
             </w:pPr>
             <w:r>
@@ -586,6 +661,67 @@
                 <w:szCs w:val="20"/>
               </w:rPr>
               <w:t xml:space="preserve">  </w:t>
+            </w:r>
+          </w:p>
+          <w:p>
+            <w:pPr>
+              <w:pStyle w:val="Sinespaciado"/>
+              <w:rPr>
+                <w:sz w:val="18"/>
+              </w:rPr>
+            </w:pPr>
+            <w:r>
+              <w:rPr>
+                <w:noProof/>
+              </w:rPr>
+              <w:drawing>
+                <wp:inline distT="0" distB="0" distL="0" distR="0" wp14:anchorId="010896A1" wp14:editId="263229FB">
+                  <wp:extent cx="3080084" cy="501940"/>
+                  <wp:effectExtent l="0" t="0" r="6350" b="0"/>
+                  <wp:docPr id="2" name="Imagen 2" descr="https://scontent.fmex2-1.fna.fbcdn.net/v/t1.15752-9/50703027_2022758487759469_6004636512015089664_n.jpg?_nc_cat=100&amp;_nc_ht=scontent.fmex2-1.fna&amp;oh=0ef846a24a828ec2941c26d523bd9f19&amp;oe=5CF08683"/>
+                  <wp:cNvGraphicFramePr>
+                    <a:graphicFrameLocks xmlns:a="http://schemas.openxmlformats.org/drawingml/2006/main" noChangeAspect="1"/>
+                  </wp:cNvGraphicFramePr>
+                  <a:graphic xmlns:a="http://schemas.openxmlformats.org/drawingml/2006/main">
+                    <a:graphicData uri="http://schemas.openxmlformats.org/drawingml/2006/picture">
+                      <pic:pic xmlns:pic="http://schemas.openxmlformats.org/drawingml/2006/picture">
+                        <pic:nvPicPr>
+                          <pic:cNvPr id="0" name="Picture 3" descr="https://scontent.fmex2-1.fna.fbcdn.net/v/t1.15752-9/50703027_2022758487759469_6004636512015089664_n.jpg?_nc_cat=100&amp;_nc_ht=scontent.fmex2-1.fna&amp;oh=0ef846a24a828ec2941c26d523bd9f19&amp;oe=5CF08683"/>
+                          <pic:cNvPicPr>
+                            <a:picLocks noChangeAspect="1" noChangeArrowheads="1"/>
+                          </pic:cNvPicPr>
+                        </pic:nvPicPr>
+                        <pic:blipFill>
+                          <a:blip r:embed="rId6">
+                            <a:extLst>
+                              <a:ext uri="{28A0092B-C50C-407E-A947-70E740481C1C}">
+                                <a14:useLocalDpi xmlns:a14="http://schemas.microsoft.com/office/drawing/2010/main" val="0"/>
+                              </a:ext>
+                            </a:extLst>
+                          </a:blip>
+                          <a:srcRect/>
+                          <a:stretch>
+                            <a:fillRect/>
+                          </a:stretch>
+                        </pic:blipFill>
+                        <pic:spPr bwMode="auto">
+                          <a:xfrm>
+                            <a:off x="0" y="0"/>
+                            <a:ext cx="3473701" cy="566085"/>
+                          </a:xfrm>
+                          <a:prstGeom prst="rect">
+                            <a:avLst/>
+                          </a:prstGeom>
+                          <a:noFill/>
+                          <a:ln>
+                            <a:noFill/>
+                          </a:ln>
+                        </pic:spPr>
+                      </pic:pic>
+                    </a:graphicData>
+                  </a:graphic>
+                </wp:inline>
+              </w:drawing>
             </w:r>
           </w:p>
         </w:tc>
@@ -725,80 +861,6 @@
               </w:rPr>
               <w:t xml:space="preserve">  </w:t>
             </w:r>
-          </w:p>
-          <w:p>
-            <w:pPr>
-              <w:pStyle w:val="Sinespaciado"/>
-              <w:rPr>
-                <w:rFonts w:eastAsia="Times New Roman" w:cs="Times New Roman"/>
-                <w:bCs/>
-                <w:sz w:val="20"/>
-                <w:szCs w:val="20"/>
-              </w:rPr>
-            </w:pPr>
-            <w:r>
-              <w:rPr>
-                <w:rFonts w:eastAsia="Times New Roman" w:cs="Times New Roman"/>
-                <w:bCs/>
-                <w:sz w:val="20"/>
-                <w:szCs w:val="20"/>
-              </w:rPr>
-              <w:t>Explica (</w:t>
-            </w:r>
-            <w:r>
-              <w:rPr>
-                <w:rFonts w:eastAsia="Times New Roman" w:cs="Times New Roman"/>
-                <w:bCs/>
-                <w:sz w:val="20"/>
-                <w:szCs w:val="20"/>
-              </w:rPr>
-              <w:t>agrega</w:t>
-            </w:r>
-            <w:r>
-              <w:rPr>
-                <w:rFonts w:eastAsia="Times New Roman" w:cs="Times New Roman"/>
-                <w:bCs/>
-                <w:sz w:val="20"/>
-                <w:szCs w:val="20"/>
-              </w:rPr>
-              <w:t xml:space="preserve"> la foto </w:t>
-            </w:r>
-            <w:r>
-              <w:rPr>
-                <w:rFonts w:eastAsia="Times New Roman" w:cs="Times New Roman"/>
-                <w:bCs/>
-                <w:sz w:val="20"/>
-                <w:szCs w:val="20"/>
-              </w:rPr>
-              <w:t>que muestr</w:t>
-            </w:r>
-            <w:r>
-              <w:rPr>
-                <w:rFonts w:eastAsia="Times New Roman" w:cs="Times New Roman"/>
-                <w:bCs/>
-                <w:sz w:val="20"/>
-                <w:szCs w:val="20"/>
-              </w:rPr>
-              <w:t>a</w:t>
-            </w:r>
-            <w:r>
-              <w:rPr>
-                <w:rFonts w:eastAsia="Times New Roman" w:cs="Times New Roman"/>
-                <w:bCs/>
-                <w:sz w:val="20"/>
-                <w:szCs w:val="20"/>
-              </w:rPr>
-              <w:t xml:space="preserve"> cómo llegaste a la</w:t>
-            </w:r>
-            <w:r>
-              <w:rPr>
-                <w:rFonts w:eastAsia="Times New Roman" w:cs="Times New Roman"/>
-                <w:bCs/>
-                <w:sz w:val="20"/>
-                <w:szCs w:val="20"/>
-              </w:rPr>
-              <w:t xml:space="preserve"> solución):</w:t>
-            </w:r>
             <w:r>
               <w:rPr>
                 <w:rFonts w:eastAsia="Times New Roman" w:cs="Times New Roman"/>
@@ -808,7 +870,169 @@
                 <w:sz w:val="20"/>
                 <w:szCs w:val="20"/>
               </w:rPr>
-              <w:t xml:space="preserve">  </w:t>
+              <w:t>Coche</w:t>
+            </w:r>
+          </w:p>
+          <w:p>
+            <w:pPr>
+              <w:pStyle w:val="Sinespaciado"/>
+              <w:rPr>
+                <w:rFonts w:eastAsia="Times New Roman" w:cs="Times New Roman"/>
+                <w:bCs/>
+                <w:i/>
+                <w:color w:val="C00000"/>
+                <w:sz w:val="20"/>
+                <w:szCs w:val="20"/>
+              </w:rPr>
+            </w:pPr>
+            <w:r>
+              <w:rPr>
+                <w:rFonts w:eastAsia="Times New Roman" w:cs="Times New Roman"/>
+                <w:bCs/>
+                <w:sz w:val="20"/>
+                <w:szCs w:val="20"/>
+              </w:rPr>
+              <w:t>Explica (</w:t>
+            </w:r>
+            <w:r>
+              <w:rPr>
+                <w:rFonts w:eastAsia="Times New Roman" w:cs="Times New Roman"/>
+                <w:bCs/>
+                <w:sz w:val="20"/>
+                <w:szCs w:val="20"/>
+              </w:rPr>
+              <w:t>agrega</w:t>
+            </w:r>
+            <w:r>
+              <w:rPr>
+                <w:rFonts w:eastAsia="Times New Roman" w:cs="Times New Roman"/>
+                <w:bCs/>
+                <w:sz w:val="20"/>
+                <w:szCs w:val="20"/>
+              </w:rPr>
+              <w:t xml:space="preserve"> la foto </w:t>
+            </w:r>
+            <w:r>
+              <w:rPr>
+                <w:rFonts w:eastAsia="Times New Roman" w:cs="Times New Roman"/>
+                <w:bCs/>
+                <w:sz w:val="20"/>
+                <w:szCs w:val="20"/>
+              </w:rPr>
+              <w:t>que muestr</w:t>
+            </w:r>
+            <w:r>
+              <w:rPr>
+                <w:rFonts w:eastAsia="Times New Roman" w:cs="Times New Roman"/>
+                <w:bCs/>
+                <w:sz w:val="20"/>
+                <w:szCs w:val="20"/>
+              </w:rPr>
+              <w:t>a</w:t>
+            </w:r>
+            <w:r>
+              <w:rPr>
+                <w:rFonts w:eastAsia="Times New Roman" w:cs="Times New Roman"/>
+                <w:bCs/>
+                <w:sz w:val="20"/>
+                <w:szCs w:val="20"/>
+              </w:rPr>
+              <w:t xml:space="preserve"> cómo llegaste a la</w:t>
+            </w:r>
+            <w:r>
+              <w:rPr>
+                <w:rFonts w:eastAsia="Times New Roman" w:cs="Times New Roman"/>
+                <w:bCs/>
+                <w:sz w:val="20"/>
+                <w:szCs w:val="20"/>
+              </w:rPr>
+              <w:t xml:space="preserve"> solución):</w:t>
+            </w:r>
+            <w:r>
+              <w:rPr>
+                <w:rFonts w:eastAsia="Times New Roman" w:cs="Times New Roman"/>
+                <w:bCs/>
+                <w:i/>
+                <w:color w:val="C00000"/>
+                <w:sz w:val="20"/>
+                <w:szCs w:val="20"/>
+              </w:rPr>
+              <w:t xml:space="preserve"> </w:t>
+            </w:r>
+          </w:p>
+          <w:p>
+            <w:pPr>
+              <w:pStyle w:val="Sinespaciado"/>
+              <w:rPr>
+                <w:rFonts w:eastAsia="Times New Roman" w:cs="Times New Roman"/>
+                <w:bCs/>
+                <w:sz w:val="20"/>
+                <w:szCs w:val="20"/>
+              </w:rPr>
+            </w:pPr>
+            <w:r>
+              <w:rPr>
+                <w:rFonts w:eastAsia="Times New Roman" w:cs="Times New Roman"/>
+                <w:bCs/>
+                <w:i/>
+                <w:color w:val="C00000"/>
+                <w:sz w:val="20"/>
+                <w:szCs w:val="20"/>
+              </w:rPr>
+              <w:t xml:space="preserve"> </w:t>
+            </w:r>
+            <w:r>
+              <w:rPr>
+                <w:noProof/>
+              </w:rPr>
+              <w:drawing>
+                <wp:inline distT="0" distB="0" distL="0" distR="0" wp14:anchorId="51867B69" wp14:editId="1EE38F3A">
+                  <wp:extent cx="2959769" cy="1578271"/>
+                  <wp:effectExtent l="0" t="0" r="0" b="3175"/>
+                  <wp:docPr id="4" name="Imagen 4" descr="https://scontent.fmex2-1.fna.fbcdn.net/v/t1.15752-9/51109406_390461998378311_5688646014177640448_n.jpg?_nc_cat=107&amp;_nc_ht=scontent.fmex2-1.fna&amp;oh=5a32181201a423e6ea296877cdd7df0d&amp;oe=5CFDD0FF"/>
+                  <wp:cNvGraphicFramePr>
+                    <a:graphicFrameLocks xmlns:a="http://schemas.openxmlformats.org/drawingml/2006/main" noChangeAspect="1"/>
+                  </wp:cNvGraphicFramePr>
+                  <a:graphic xmlns:a="http://schemas.openxmlformats.org/drawingml/2006/main">
+                    <a:graphicData uri="http://schemas.openxmlformats.org/drawingml/2006/picture">
+                      <pic:pic xmlns:pic="http://schemas.openxmlformats.org/drawingml/2006/picture">
+                        <pic:nvPicPr>
+                          <pic:cNvPr id="0" name="Picture 7" descr="https://scontent.fmex2-1.fna.fbcdn.net/v/t1.15752-9/51109406_390461998378311_5688646014177640448_n.jpg?_nc_cat=107&amp;_nc_ht=scontent.fmex2-1.fna&amp;oh=5a32181201a423e6ea296877cdd7df0d&amp;oe=5CFDD0FF"/>
+                          <pic:cNvPicPr>
+                            <a:picLocks noChangeAspect="1" noChangeArrowheads="1"/>
+                          </pic:cNvPicPr>
+                        </pic:nvPicPr>
+                        <pic:blipFill>
+                          <a:blip r:embed="rId7">
+                            <a:extLst>
+                              <a:ext uri="{28A0092B-C50C-407E-A947-70E740481C1C}">
+                                <a14:useLocalDpi xmlns:a14="http://schemas.microsoft.com/office/drawing/2010/main" val="0"/>
+                              </a:ext>
+                            </a:extLst>
+                          </a:blip>
+                          <a:srcRect/>
+                          <a:stretch>
+                            <a:fillRect/>
+                          </a:stretch>
+                        </pic:blipFill>
+                        <pic:spPr bwMode="auto">
+                          <a:xfrm>
+                            <a:off x="0" y="0"/>
+                            <a:ext cx="2959769" cy="1578271"/>
+                          </a:xfrm>
+                          <a:prstGeom prst="rect">
+                            <a:avLst/>
+                          </a:prstGeom>
+                          <a:noFill/>
+                          <a:ln>
+                            <a:noFill/>
+                          </a:ln>
+                        </pic:spPr>
+                      </pic:pic>
+                    </a:graphicData>
+                  </a:graphic>
+                </wp:inline>
+              </w:drawing>
             </w:r>
           </w:p>
         </w:tc>
@@ -818,6 +1042,9 @@
       <w:pPr>
         <w:pStyle w:val="Sinespaciado"/>
       </w:pPr>
+      <w:r>
+        <w:t>&gt;&gt;&gt; Continúa en la siguiente página.</w:t>
+      </w:r>
     </w:p>
     <w:p>
       <w:pPr>
@@ -828,70 +1055,8 @@
       <w:pPr>
         <w:pStyle w:val="Sinespaciado"/>
       </w:pPr>
-    </w:p>
-    <w:p>
-      <w:pPr>
-        <w:pStyle w:val="Sinespaciado"/>
-      </w:pPr>
-    </w:p>
-    <w:p>
-      <w:pPr>
-        <w:pStyle w:val="Sinespaciado"/>
-      </w:pPr>
-    </w:p>
-    <w:p>
-      <w:pPr>
-        <w:pStyle w:val="Sinespaciado"/>
-      </w:pPr>
-    </w:p>
-    <w:p>
-      <w:pPr>
-        <w:pStyle w:val="Sinespaciado"/>
-      </w:pPr>
-    </w:p>
-    <w:p>
-      <w:pPr>
-        <w:pStyle w:val="Sinespaciado"/>
-      </w:pPr>
-    </w:p>
-    <w:p>
-      <w:pPr>
-        <w:pStyle w:val="Sinespaciado"/>
-      </w:pPr>
-    </w:p>
-    <w:p>
-      <w:pPr>
-        <w:pStyle w:val="Sinespaciado"/>
-      </w:pPr>
-    </w:p>
-    <w:p>
-      <w:pPr>
-        <w:pStyle w:val="Sinespaciado"/>
-      </w:pPr>
-      <w:r>
-        <w:t>&gt;&gt;&gt; Continúa en la siguiente página.</w:t>
-      </w:r>
-    </w:p>
-    <w:p>
-      <w:pPr>
-        <w:pStyle w:val="Sinespaciado"/>
-      </w:pPr>
-    </w:p>
-    <w:p>
-      <w:pPr>
-        <w:pStyle w:val="Sinespaciado"/>
-      </w:pPr>
-    </w:p>
-    <w:p>
-      <w:pPr>
-        <w:pStyle w:val="Sinespaciado"/>
-      </w:pPr>
-    </w:p>
-    <w:p>
-      <w:pPr>
-        <w:pStyle w:val="Sinespaciado"/>
-      </w:pPr>
-      <w:r>
+      <w:r>
+        <w:lastRenderedPageBreak/>
         <w:t>5</w:t>
       </w:r>
       <w:r>
@@ -1037,6 +1202,57 @@
               </w:rPr>
               <w:t>Entradas:</w:t>
             </w:r>
+            <w:r>
+              <w:rPr>
+                <w:color w:val="C00000"/>
+                <w:sz w:val="20"/>
+              </w:rPr>
+              <w:t xml:space="preserve"> Número de años</w:t>
+            </w:r>
+            <w:r>
+              <w:rPr>
+                <w:color w:val="C00000"/>
+                <w:sz w:val="20"/>
+              </w:rPr>
+              <w:t xml:space="preserve"> vividos (años)</w:t>
+            </w:r>
+          </w:p>
+          <w:p>
+            <w:pPr>
+              <w:pStyle w:val="Sinespaciado"/>
+              <w:rPr>
+                <w:color w:val="C00000"/>
+                <w:sz w:val="20"/>
+              </w:rPr>
+            </w:pPr>
+            <w:r>
+              <w:rPr>
+                <w:color w:val="C00000"/>
+                <w:sz w:val="20"/>
+              </w:rPr>
+              <w:t xml:space="preserve"> </w:t>
+            </w:r>
+            <w:r>
+              <w:rPr>
+                <w:color w:val="C00000"/>
+                <w:sz w:val="20"/>
+              </w:rPr>
+              <w:t xml:space="preserve">                 Número de meses enteros </w:t>
+            </w:r>
+            <w:r>
+              <w:rPr>
+                <w:color w:val="C00000"/>
+                <w:sz w:val="20"/>
+              </w:rPr>
+              <w:t>vividos</w:t>
+            </w:r>
+            <w:r>
+              <w:rPr>
+                <w:color w:val="C00000"/>
+                <w:sz w:val="20"/>
+              </w:rPr>
+              <w:t xml:space="preserve"> (meses)</w:t>
+            </w:r>
           </w:p>
           <w:p>
             <w:pPr>
@@ -1053,12 +1269,39 @@
               </w:rPr>
               <w:t>Salidas:</w:t>
             </w:r>
-          </w:p>
-          <w:p>
-            <w:pPr>
-              <w:pStyle w:val="Sinespaciado"/>
-              <w:rPr>
-                <w:i/>
+            <w:r>
+              <w:rPr>
+                <w:color w:val="C00000"/>
+                <w:sz w:val="20"/>
+              </w:rPr>
+              <w:t xml:space="preserve"> </w:t>
+            </w:r>
+            <w:r>
+              <w:rPr>
+                <w:color w:val="C00000"/>
+                <w:sz w:val="20"/>
+              </w:rPr>
+              <w:t>N</w:t>
+            </w:r>
+            <w:r>
+              <w:rPr>
+                <w:color w:val="C00000"/>
+                <w:sz w:val="20"/>
+              </w:rPr>
+              <w:t>úmero de días vividos en total</w:t>
+            </w:r>
+            <w:r>
+              <w:rPr>
+                <w:color w:val="C00000"/>
+                <w:sz w:val="20"/>
+              </w:rPr>
+              <w:t xml:space="preserve"> (total)</w:t>
+            </w:r>
+          </w:p>
+          <w:p>
+            <w:pPr>
+              <w:pStyle w:val="Sinespaciado"/>
+              <w:rPr>
                 <w:color w:val="C00000"/>
                 <w:sz w:val="20"/>
               </w:rPr>
@@ -1069,6 +1312,20 @@
                 <w:sz w:val="20"/>
               </w:rPr>
               <w:t>Relación E/S:</w:t>
+            </w:r>
+            <w:r>
+              <w:rPr>
+                <w:color w:val="C00000"/>
+                <w:sz w:val="20"/>
+              </w:rPr>
+              <w:t xml:space="preserve"> </w:t>
+            </w:r>
+            <w:r>
+              <w:rPr>
+                <w:color w:val="C00000"/>
+                <w:sz w:val="20"/>
+              </w:rPr>
+              <w:t>total = (años*365) + (meses*30)</w:t>
             </w:r>
           </w:p>
         </w:tc>
@@ -1115,12 +1372,160 @@
           <w:p>
             <w:pPr>
               <w:pStyle w:val="Sinespaciado"/>
+              <w:numPr>
+                <w:ilvl w:val="0"/>
+                <w:numId w:val="1"/>
+              </w:numPr>
+              <w:rPr>
+                <w:color w:val="C00000"/>
+                <w:sz w:val="20"/>
+              </w:rPr>
+            </w:pPr>
+            <w:r>
+              <w:rPr>
+                <w:color w:val="C00000"/>
+                <w:sz w:val="20"/>
+              </w:rPr>
+              <w:t>L</w:t>
+            </w:r>
+            <w:r>
+              <w:rPr>
+                <w:color w:val="C00000"/>
+                <w:sz w:val="20"/>
+              </w:rPr>
+              <w:t>eer</w:t>
+            </w:r>
+            <w:r>
+              <w:rPr>
+                <w:color w:val="C00000"/>
+                <w:sz w:val="20"/>
+              </w:rPr>
+              <w:t xml:space="preserve"> cantidad de años</w:t>
+            </w:r>
+            <w:r>
+              <w:rPr>
+                <w:color w:val="C00000"/>
+                <w:sz w:val="20"/>
+              </w:rPr>
+              <w:t xml:space="preserve"> vividos</w:t>
+            </w:r>
+            <w:r>
+              <w:rPr>
+                <w:color w:val="C00000"/>
+                <w:sz w:val="20"/>
+              </w:rPr>
+              <w:t xml:space="preserve"> </w:t>
+            </w:r>
+            <w:r>
+              <w:rPr>
+                <w:color w:val="C00000"/>
+                <w:sz w:val="20"/>
+              </w:rPr>
+              <w:t>(años)</w:t>
+            </w:r>
+          </w:p>
+          <w:p>
+            <w:pPr>
+              <w:pStyle w:val="Sinespaciado"/>
+              <w:numPr>
+                <w:ilvl w:val="0"/>
+                <w:numId w:val="1"/>
+              </w:numPr>
+              <w:rPr>
+                <w:color w:val="C00000"/>
+                <w:sz w:val="20"/>
+              </w:rPr>
+            </w:pPr>
+            <w:r>
+              <w:rPr>
+                <w:color w:val="C00000"/>
+                <w:sz w:val="20"/>
+              </w:rPr>
+              <w:t>Leer</w:t>
+            </w:r>
+            <w:r>
+              <w:rPr>
+                <w:color w:val="C00000"/>
+                <w:sz w:val="20"/>
+              </w:rPr>
+              <w:t xml:space="preserve"> cantidad de meses enteros </w:t>
+            </w:r>
+            <w:r>
+              <w:rPr>
+                <w:color w:val="C00000"/>
+                <w:sz w:val="20"/>
+              </w:rPr>
+              <w:t>vividos</w:t>
+            </w:r>
+            <w:r>
+              <w:rPr>
+                <w:color w:val="C00000"/>
+                <w:sz w:val="20"/>
+              </w:rPr>
+              <w:t xml:space="preserve"> (meses)</w:t>
+            </w:r>
+            <w:r>
+              <w:rPr>
+                <w:color w:val="C00000"/>
+                <w:sz w:val="20"/>
+              </w:rPr>
+              <w:t xml:space="preserve"> </w:t>
+            </w:r>
+          </w:p>
+          <w:p>
+            <w:pPr>
+              <w:pStyle w:val="Sinespaciado"/>
+              <w:numPr>
+                <w:ilvl w:val="0"/>
+                <w:numId w:val="1"/>
+              </w:numPr>
+              <w:rPr>
+                <w:color w:val="C00000"/>
+                <w:sz w:val="20"/>
+              </w:rPr>
+            </w:pPr>
+            <w:r>
+              <w:rPr>
+                <w:color w:val="C00000"/>
+                <w:sz w:val="20"/>
+              </w:rPr>
+              <w:t xml:space="preserve">Calcular total de días (total = </w:t>
+            </w:r>
+            <w:r>
+              <w:rPr>
+                <w:color w:val="C00000"/>
+                <w:sz w:val="20"/>
+              </w:rPr>
+              <w:t>(años*365) + (meses*30)</w:t>
+            </w:r>
+            <w:r>
+              <w:rPr>
+                <w:color w:val="C00000"/>
+                <w:sz w:val="20"/>
+              </w:rPr>
+              <w:t>)</w:t>
+            </w:r>
+          </w:p>
+          <w:p>
+            <w:pPr>
+              <w:pStyle w:val="Sinespaciado"/>
+              <w:numPr>
+                <w:ilvl w:val="0"/>
+                <w:numId w:val="1"/>
+              </w:numPr>
               <w:rPr>
                 <w:b/>
                 <w:color w:val="C00000"/>
                 <w:sz w:val="20"/>
               </w:rPr>
             </w:pPr>
+            <w:r>
+              <w:rPr>
+                <w:color w:val="C00000"/>
+                <w:sz w:val="20"/>
+              </w:rPr>
+              <w:t>Imprimir total</w:t>
+            </w:r>
           </w:p>
         </w:tc>
       </w:tr>
@@ -1158,16 +1563,171 @@
               </w:rPr>
               <w:t>:</w:t>
             </w:r>
-          </w:p>
-          <w:p>
-            <w:pPr>
-              <w:pStyle w:val="Sinespaciado"/>
-              <w:rPr>
-                <w:b/>
-                <w:color w:val="C00000"/>
-                <w:sz w:val="20"/>
-              </w:rPr>
-            </w:pPr>
+            <w:r>
+              <w:rPr>
+                <w:color w:val="000000" w:themeColor="text1"/>
+                <w:sz w:val="20"/>
+              </w:rPr>
+              <w:t xml:space="preserve"> </w:t>
+            </w:r>
+          </w:p>
+          <w:p>
+            <w:pPr>
+              <w:pStyle w:val="Sinespaciado"/>
+              <w:rPr>
+                <w:color w:val="000000" w:themeColor="text1"/>
+                <w:sz w:val="20"/>
+              </w:rPr>
+            </w:pPr>
+            <w:r>
+              <w:rPr>
+                <w:color w:val="FF0000"/>
+                <w:sz w:val="20"/>
+              </w:rPr>
+              <w:t>Dividir el número de años entre 4 y el resultado sumarlo a la operación</w:t>
+            </w:r>
+            <w:r>
+              <w:rPr>
+                <w:color w:val="FF0000"/>
+                <w:sz w:val="20"/>
+              </w:rPr>
+              <w:t xml:space="preserve"> para calcular el total.</w:t>
+            </w:r>
+          </w:p>
+          <w:p>
+            <w:pPr>
+              <w:pStyle w:val="Sinespaciado"/>
+              <w:numPr>
+                <w:ilvl w:val="0"/>
+                <w:numId w:val="3"/>
+              </w:numPr>
+              <w:rPr>
+                <w:color w:val="C00000"/>
+                <w:sz w:val="20"/>
+              </w:rPr>
+            </w:pPr>
+            <w:r>
+              <w:rPr>
+                <w:color w:val="C00000"/>
+                <w:sz w:val="20"/>
+              </w:rPr>
+              <w:t>Leer</w:t>
+            </w:r>
+            <w:r>
+              <w:rPr>
+                <w:color w:val="C00000"/>
+                <w:sz w:val="20"/>
+              </w:rPr>
+              <w:t xml:space="preserve"> cantidad de años</w:t>
+            </w:r>
+            <w:r>
+              <w:rPr>
+                <w:color w:val="C00000"/>
+                <w:sz w:val="20"/>
+              </w:rPr>
+              <w:t xml:space="preserve"> vividos (años)</w:t>
+            </w:r>
+          </w:p>
+          <w:p>
+            <w:pPr>
+              <w:pStyle w:val="Sinespaciado"/>
+              <w:numPr>
+                <w:ilvl w:val="0"/>
+                <w:numId w:val="3"/>
+              </w:numPr>
+              <w:rPr>
+                <w:color w:val="C00000"/>
+                <w:sz w:val="20"/>
+              </w:rPr>
+            </w:pPr>
+            <w:r>
+              <w:rPr>
+                <w:color w:val="C00000"/>
+                <w:sz w:val="20"/>
+              </w:rPr>
+              <w:t>Leer cantidad de meses enteros vividos (meses)</w:t>
+            </w:r>
+            <w:r>
+              <w:rPr>
+                <w:color w:val="C00000"/>
+                <w:sz w:val="20"/>
+              </w:rPr>
+              <w:t xml:space="preserve"> </w:t>
+            </w:r>
+          </w:p>
+          <w:p>
+            <w:pPr>
+              <w:pStyle w:val="Sinespaciado"/>
+              <w:numPr>
+                <w:ilvl w:val="0"/>
+                <w:numId w:val="3"/>
+              </w:numPr>
+              <w:rPr>
+                <w:color w:val="C00000"/>
+                <w:sz w:val="20"/>
+              </w:rPr>
+            </w:pPr>
+            <w:r>
+              <w:rPr>
+                <w:color w:val="C00000"/>
+                <w:sz w:val="20"/>
+              </w:rPr>
+              <w:t>Calcular numero de años bisiestos (bisiestos= años//4</w:t>
+            </w:r>
+          </w:p>
+          <w:p>
+            <w:pPr>
+              <w:pStyle w:val="Sinespaciado"/>
+              <w:numPr>
+                <w:ilvl w:val="0"/>
+                <w:numId w:val="3"/>
+              </w:numPr>
+              <w:rPr>
+                <w:color w:val="C00000"/>
+                <w:sz w:val="20"/>
+              </w:rPr>
+            </w:pPr>
+            <w:r>
+              <w:rPr>
+                <w:color w:val="C00000"/>
+                <w:sz w:val="20"/>
+              </w:rPr>
+              <w:t xml:space="preserve">Calcular total de días (total = </w:t>
+            </w:r>
+            <w:r>
+              <w:rPr>
+                <w:color w:val="C00000"/>
+                <w:sz w:val="20"/>
+              </w:rPr>
+              <w:t xml:space="preserve">bisiestos + </w:t>
+            </w:r>
+            <w:r>
+              <w:rPr>
+                <w:color w:val="C00000"/>
+                <w:sz w:val="20"/>
+              </w:rPr>
+              <w:t>(años*365) + (meses*30))</w:t>
+            </w:r>
+          </w:p>
+          <w:p>
+            <w:pPr>
+              <w:pStyle w:val="Sinespaciado"/>
+              <w:numPr>
+                <w:ilvl w:val="0"/>
+                <w:numId w:val="3"/>
+              </w:numPr>
+              <w:rPr>
+                <w:color w:val="C00000"/>
+                <w:sz w:val="20"/>
+              </w:rPr>
+            </w:pPr>
+            <w:r>
+              <w:rPr>
+                <w:color w:val="C00000"/>
+                <w:sz w:val="20"/>
+              </w:rPr>
+              <w:t>Imprimir total</w:t>
+            </w:r>
           </w:p>
         </w:tc>
       </w:tr>
@@ -1180,48 +1740,38 @@
     <w:p>
       <w:pPr>
         <w:pStyle w:val="Sinespaciado"/>
-      </w:pPr>
+        <w:rPr>
+          <w:i/>
+        </w:rPr>
+      </w:pPr>
+      <w:r>
+        <w:rPr>
+          <w:i/>
+        </w:rPr>
+        <w:t>6. EXTRA.</w:t>
+      </w:r>
     </w:p>
     <w:p>
       <w:pPr>
         <w:pStyle w:val="Sinespaciado"/>
       </w:pPr>
+      <w:r>
+        <w:t xml:space="preserve">Resuelve el siguiente problema aplicando la etapa de </w:t>
+      </w:r>
+      <w:r>
+        <w:rPr>
+          <w:u w:val="single"/>
+        </w:rPr>
+        <w:t>análisis y programación</w:t>
+      </w:r>
+      <w:r>
+        <w:t xml:space="preserve"> para generar el algoritmo.</w:t>
+      </w:r>
     </w:p>
     <w:p>
       <w:pPr>
         <w:pStyle w:val="Sinespaciado"/>
         <w:rPr>
-          <w:i/>
-        </w:rPr>
-      </w:pPr>
-      <w:r>
-        <w:rPr>
-          <w:i/>
-        </w:rPr>
-        <w:t>6. EXTRA.</w:t>
-      </w:r>
-    </w:p>
-    <w:p>
-      <w:pPr>
-        <w:pStyle w:val="Sinespaciado"/>
-      </w:pPr>
-      <w:r>
-        <w:t xml:space="preserve">Resuelve el siguiente problema aplicando la etapa de </w:t>
-      </w:r>
-      <w:r>
-        <w:rPr>
-          <w:u w:val="single"/>
-        </w:rPr>
-        <w:t>análisis y programación</w:t>
-      </w:r>
-      <w:r>
-        <w:t xml:space="preserve"> para generar el algoritmo.</w:t>
-      </w:r>
-    </w:p>
-    <w:p>
-      <w:pPr>
-        <w:pStyle w:val="Sinespaciado"/>
-        <w:rPr>
           <w:b/>
           <w:i/>
         </w:rPr>
@@ -1231,21 +1781,7 @@
           <w:b/>
           <w:i/>
         </w:rPr>
-        <w:t>Necesitamos indicarle a un robot que prepare el desayuno</w:t>
-      </w:r>
-      <w:r>
-        <w:rPr>
-          <w:b/>
-          <w:i/>
-        </w:rPr>
-        <w:t>.</w:t>
-      </w:r>
-      <w:r>
-        <w:rPr>
-          <w:b/>
-          <w:i/>
-        </w:rPr>
-        <w:t xml:space="preserve"> Hay dos opciones: un huevo estrellado o un huevo revuelto.</w:t>
+        <w:t>Necesitamos indicarle a un robot que prepare el desayuno. Hay dos opciones: un huevo estrellado o un huevo revuelto.</w:t>
       </w:r>
       <w:r>
         <w:t xml:space="preserve"> </w:t>
@@ -1363,6 +1899,41 @@
               </w:rPr>
               <w:t>Entradas:</w:t>
             </w:r>
+            <w:r>
+              <w:rPr>
+                <w:color w:val="C00000"/>
+                <w:sz w:val="20"/>
+              </w:rPr>
+              <w:t xml:space="preserve"> </w:t>
+            </w:r>
+            <w:r>
+              <w:rPr>
+                <w:color w:val="C00000"/>
+                <w:sz w:val="20"/>
+              </w:rPr>
+              <w:t>Huevo</w:t>
+            </w:r>
+            <w:r>
+              <w:rPr>
+                <w:color w:val="C00000"/>
+                <w:sz w:val="20"/>
+              </w:rPr>
+              <w:t xml:space="preserve"> estrellado</w:t>
+            </w:r>
+            <w:r>
+              <w:rPr>
+                <w:color w:val="C00000"/>
+                <w:sz w:val="20"/>
+              </w:rPr>
+              <w:t xml:space="preserve"> o huevo revuelto</w:t>
+            </w:r>
+            <w:r>
+              <w:rPr>
+                <w:color w:val="C00000"/>
+                <w:sz w:val="20"/>
+              </w:rPr>
+              <w:t xml:space="preserve"> (tipo)</w:t>
+            </w:r>
           </w:p>
           <w:p>
             <w:pPr>
@@ -1379,6 +1950,94 @@
               </w:rPr>
               <w:t>Salidas:</w:t>
             </w:r>
+            <w:r>
+              <w:rPr>
+                <w:color w:val="C00000"/>
+                <w:sz w:val="20"/>
+              </w:rPr>
+              <w:t xml:space="preserve"> </w:t>
+            </w:r>
+            <w:r>
+              <w:rPr>
+                <w:color w:val="C00000"/>
+                <w:sz w:val="20"/>
+              </w:rPr>
+              <w:t>Tipo de huevo que el robot preparará (desayuno)</w:t>
+            </w:r>
+          </w:p>
+          <w:p>
+            <w:pPr>
+              <w:pStyle w:val="Sinespaciado"/>
+              <w:rPr>
+                <w:color w:val="C00000"/>
+                <w:sz w:val="20"/>
+              </w:rPr>
+            </w:pPr>
+            <w:r>
+              <w:rPr>
+                <w:color w:val="C00000"/>
+                <w:sz w:val="20"/>
+              </w:rPr>
+              <w:t>Relación E/S:</w:t>
+            </w:r>
+            <w:r>
+              <w:rPr>
+                <w:color w:val="C00000"/>
+                <w:sz w:val="20"/>
+              </w:rPr>
+              <w:t xml:space="preserve"> sí tipo = estrellados entonces desayunos = estrellados.</w:t>
+            </w:r>
+          </w:p>
+          <w:p>
+            <w:pPr>
+              <w:pStyle w:val="Sinespaciado"/>
+              <w:rPr>
+                <w:color w:val="C00000"/>
+                <w:sz w:val="20"/>
+              </w:rPr>
+            </w:pPr>
+            <w:r>
+              <w:rPr>
+                <w:color w:val="C00000"/>
+                <w:sz w:val="20"/>
+              </w:rPr>
+              <w:t xml:space="preserve">                        sí</w:t>
+            </w:r>
+            <w:r>
+              <w:rPr>
+                <w:color w:val="C00000"/>
+                <w:sz w:val="20"/>
+              </w:rPr>
+              <w:t xml:space="preserve"> tipo = </w:t>
+            </w:r>
+            <w:r>
+              <w:rPr>
+                <w:color w:val="C00000"/>
+                <w:sz w:val="20"/>
+              </w:rPr>
+              <w:t>revueltos entonces desayunos</w:t>
+            </w:r>
+            <w:r>
+              <w:rPr>
+                <w:color w:val="C00000"/>
+                <w:sz w:val="20"/>
+              </w:rPr>
+              <w:t xml:space="preserve"> = </w:t>
+            </w:r>
+            <w:r>
+              <w:rPr>
+                <w:color w:val="C00000"/>
+                <w:sz w:val="20"/>
+              </w:rPr>
+              <w:t>revueltos</w:t>
+            </w:r>
+            <w:r>
+              <w:rPr>
+                <w:color w:val="C00000"/>
+                <w:sz w:val="20"/>
+              </w:rPr>
+              <w:t>.</w:t>
+            </w:r>
           </w:p>
           <w:p>
             <w:pPr>
@@ -1394,7 +2053,51 @@
                 <w:color w:val="C00000"/>
                 <w:sz w:val="20"/>
               </w:rPr>
-              <w:t>Relación E/S:</w:t>
+              <w:t xml:space="preserve">                        Sí</w:t>
+            </w:r>
+            <w:r>
+              <w:rPr>
+                <w:color w:val="C00000"/>
+                <w:sz w:val="20"/>
+              </w:rPr>
+              <w:t xml:space="preserve"> tipo = </w:t>
+            </w:r>
+            <w:r>
+              <w:rPr>
+                <w:color w:val="C00000"/>
+                <w:sz w:val="20"/>
+              </w:rPr>
+              <w:t>“ot</w:t>
+            </w:r>
+            <w:r>
+              <w:rPr>
+                <w:color w:val="C00000"/>
+                <w:sz w:val="20"/>
+              </w:rPr>
+              <w:t>r</w:t>
+            </w:r>
+            <w:bookmarkStart w:id="0" w:name="_GoBack"/>
+            <w:bookmarkEnd w:id="0"/>
+            <w:r>
+              <w:rPr>
+                <w:color w:val="C00000"/>
+                <w:sz w:val="20"/>
+              </w:rPr>
+              <w:t>o”</w:t>
+            </w:r>
+            <w:r>
+              <w:rPr>
+                <w:color w:val="C00000"/>
+                <w:sz w:val="20"/>
+              </w:rPr>
+              <w:t xml:space="preserve"> entonces desayuno = </w:t>
+            </w:r>
+            <w:r>
+              <w:rPr>
+                <w:color w:val="C00000"/>
+                <w:sz w:val="20"/>
+              </w:rPr>
+              <w:t>error.</w:t>
             </w:r>
           </w:p>
         </w:tc>
@@ -1425,12 +2128,257 @@
           <w:p>
             <w:pPr>
               <w:pStyle w:val="Sinespaciado"/>
-              <w:rPr>
-                <w:b/>
-                <w:color w:val="C00000"/>
-                <w:sz w:val="20"/>
-              </w:rPr>
-            </w:pPr>
+              <w:numPr>
+                <w:ilvl w:val="0"/>
+                <w:numId w:val="2"/>
+              </w:numPr>
+              <w:rPr>
+                <w:color w:val="C00000"/>
+                <w:sz w:val="20"/>
+              </w:rPr>
+            </w:pPr>
+            <w:r>
+              <w:rPr>
+                <w:color w:val="C00000"/>
+                <w:sz w:val="20"/>
+              </w:rPr>
+              <w:t>Leer tipo de huevo deseado</w:t>
+            </w:r>
+            <w:r>
+              <w:rPr>
+                <w:color w:val="C00000"/>
+                <w:sz w:val="20"/>
+              </w:rPr>
+              <w:t xml:space="preserve"> </w:t>
+            </w:r>
+            <w:r>
+              <w:rPr>
+                <w:color w:val="C00000"/>
+                <w:sz w:val="20"/>
+              </w:rPr>
+              <w:t>(</w:t>
+            </w:r>
+            <w:r>
+              <w:rPr>
+                <w:color w:val="C00000"/>
+                <w:sz w:val="20"/>
+              </w:rPr>
+              <w:t>tipo)</w:t>
+            </w:r>
+          </w:p>
+          <w:p>
+            <w:pPr>
+              <w:pStyle w:val="Sinespaciado"/>
+              <w:numPr>
+                <w:ilvl w:val="0"/>
+                <w:numId w:val="2"/>
+              </w:numPr>
+              <w:rPr>
+                <w:color w:val="C00000"/>
+                <w:sz w:val="20"/>
+              </w:rPr>
+            </w:pPr>
+            <w:r>
+              <w:rPr>
+                <w:color w:val="C00000"/>
+                <w:sz w:val="20"/>
+              </w:rPr>
+              <w:t>Si tipo = huevo estrellado entonces</w:t>
+            </w:r>
+          </w:p>
+          <w:p>
+            <w:pPr>
+              <w:pStyle w:val="Sinespaciado"/>
+              <w:ind w:left="360"/>
+              <w:rPr>
+                <w:color w:val="C00000"/>
+                <w:sz w:val="20"/>
+              </w:rPr>
+            </w:pPr>
+            <w:r>
+              <w:rPr>
+                <w:color w:val="C00000"/>
+                <w:sz w:val="20"/>
+              </w:rPr>
+              <w:t xml:space="preserve">                       Desayuno = huevo estrellado</w:t>
+            </w:r>
+          </w:p>
+          <w:p>
+            <w:pPr>
+              <w:pStyle w:val="Sinespaciado"/>
+              <w:ind w:left="360"/>
+              <w:rPr>
+                <w:color w:val="C00000"/>
+                <w:sz w:val="20"/>
+              </w:rPr>
+            </w:pPr>
+            <w:r>
+              <w:rPr>
+                <w:color w:val="C00000"/>
+                <w:sz w:val="20"/>
+              </w:rPr>
+              <w:t>Si no:</w:t>
+            </w:r>
+          </w:p>
+          <w:p>
+            <w:pPr>
+              <w:pStyle w:val="Sinespaciado"/>
+              <w:ind w:left="360"/>
+              <w:rPr>
+                <w:color w:val="C00000"/>
+                <w:sz w:val="20"/>
+              </w:rPr>
+            </w:pPr>
+          </w:p>
+          <w:p>
+            <w:pPr>
+              <w:pStyle w:val="Sinespaciado"/>
+              <w:ind w:left="720"/>
+              <w:rPr>
+                <w:color w:val="C00000"/>
+                <w:sz w:val="20"/>
+              </w:rPr>
+            </w:pPr>
+            <w:r>
+              <w:rPr>
+                <w:color w:val="C00000"/>
+                <w:sz w:val="20"/>
+              </w:rPr>
+              <w:t xml:space="preserve">Si tipo = huevo </w:t>
+            </w:r>
+            <w:r>
+              <w:rPr>
+                <w:color w:val="C00000"/>
+                <w:sz w:val="20"/>
+              </w:rPr>
+              <w:t>revuelto</w:t>
+            </w:r>
+            <w:r>
+              <w:rPr>
+                <w:color w:val="C00000"/>
+                <w:sz w:val="20"/>
+              </w:rPr>
+              <w:t xml:space="preserve"> entonces</w:t>
+            </w:r>
+          </w:p>
+          <w:p>
+            <w:pPr>
+              <w:pStyle w:val="Sinespaciado"/>
+              <w:ind w:left="720"/>
+              <w:rPr>
+                <w:color w:val="C00000"/>
+                <w:sz w:val="20"/>
+              </w:rPr>
+            </w:pPr>
+            <w:r>
+              <w:rPr>
+                <w:color w:val="C00000"/>
+                <w:sz w:val="20"/>
+              </w:rPr>
+              <w:t xml:space="preserve">               Desayuno = huevo </w:t>
+            </w:r>
+            <w:r>
+              <w:rPr>
+                <w:color w:val="C00000"/>
+                <w:sz w:val="20"/>
+              </w:rPr>
+              <w:t>revuelto</w:t>
+            </w:r>
+          </w:p>
+          <w:p>
+            <w:pPr>
+              <w:pStyle w:val="Sinespaciado"/>
+              <w:ind w:left="360"/>
+              <w:rPr>
+                <w:color w:val="C00000"/>
+                <w:sz w:val="20"/>
+              </w:rPr>
+            </w:pPr>
+            <w:r>
+              <w:rPr>
+                <w:color w:val="C00000"/>
+                <w:sz w:val="20"/>
+              </w:rPr>
+              <w:t>Si no:</w:t>
+            </w:r>
+          </w:p>
+          <w:p>
+            <w:pPr>
+              <w:pStyle w:val="Sinespaciado"/>
+              <w:ind w:left="360"/>
+              <w:rPr>
+                <w:color w:val="C00000"/>
+                <w:sz w:val="20"/>
+              </w:rPr>
+            </w:pPr>
+          </w:p>
+          <w:p>
+            <w:pPr>
+              <w:pStyle w:val="Sinespaciado"/>
+              <w:ind w:left="720"/>
+              <w:rPr>
+                <w:color w:val="C00000"/>
+                <w:sz w:val="20"/>
+              </w:rPr>
+            </w:pPr>
+            <w:r>
+              <w:rPr>
+                <w:color w:val="C00000"/>
+                <w:sz w:val="20"/>
+              </w:rPr>
+              <w:t xml:space="preserve">Si tipo = </w:t>
+            </w:r>
+            <w:r>
+              <w:rPr>
+                <w:color w:val="C00000"/>
+                <w:sz w:val="20"/>
+              </w:rPr>
+              <w:t>“otro resultado”</w:t>
+            </w:r>
+          </w:p>
+          <w:p>
+            <w:pPr>
+              <w:pStyle w:val="Sinespaciado"/>
+              <w:ind w:left="720"/>
+              <w:rPr>
+                <w:color w:val="C00000"/>
+                <w:sz w:val="20"/>
+              </w:rPr>
+            </w:pPr>
+            <w:r>
+              <w:rPr>
+                <w:color w:val="C00000"/>
+                <w:sz w:val="20"/>
+              </w:rPr>
+              <w:t xml:space="preserve">Desayuno = </w:t>
+            </w:r>
+            <w:r>
+              <w:rPr>
+                <w:color w:val="C00000"/>
+                <w:sz w:val="20"/>
+              </w:rPr>
+              <w:t>error</w:t>
+            </w:r>
+          </w:p>
+          <w:p>
+            <w:pPr>
+              <w:pStyle w:val="Sinespaciado"/>
+              <w:numPr>
+                <w:ilvl w:val="0"/>
+                <w:numId w:val="2"/>
+              </w:numPr>
+              <w:rPr>
+                <w:color w:val="C00000"/>
+                <w:sz w:val="20"/>
+              </w:rPr>
+            </w:pPr>
+            <w:r>
+              <w:rPr>
+                <w:color w:val="C00000"/>
+                <w:sz w:val="20"/>
+              </w:rPr>
+              <w:t>Imprimir desayuno</w:t>
+            </w:r>
           </w:p>
         </w:tc>
       </w:tr>
@@ -1452,16 +2400,7 @@
                 <w:color w:val="000000" w:themeColor="text1"/>
                 <w:sz w:val="20"/>
               </w:rPr>
-              <w:t>¿Notaste algo diferente en este problema?</w:t>
-            </w:r>
-            <w:bookmarkStart w:id="0" w:name="_GoBack"/>
-            <w:bookmarkEnd w:id="0"/>
-            <w:r>
-              <w:rPr>
-                <w:color w:val="000000" w:themeColor="text1"/>
-                <w:sz w:val="20"/>
-              </w:rPr>
-              <w:t xml:space="preserve"> Comparado con los otros problemas que has realizado, escribe qué diferencias encuentras.</w:t>
+              <w:t>¿Notaste algo diferente en este problema? Comparado con los otros problemas que has realizado, escribe qué diferencias encuentras.</w:t>
             </w:r>
           </w:p>
           <w:p>
@@ -1473,6 +2412,70 @@
                 <w:sz w:val="20"/>
               </w:rPr>
             </w:pPr>
+            <w:r>
+              <w:rPr>
+                <w:b/>
+                <w:color w:val="C00000"/>
+                <w:sz w:val="20"/>
+              </w:rPr>
+              <w:t xml:space="preserve">No hay </w:t>
+            </w:r>
+            <w:r>
+              <w:rPr>
+                <w:b/>
+                <w:color w:val="C00000"/>
+                <w:sz w:val="20"/>
+              </w:rPr>
+              <w:t>datos numéricos que se deban insertar ni</w:t>
+            </w:r>
+            <w:r>
+              <w:rPr>
+                <w:b/>
+                <w:color w:val="C00000"/>
+                <w:sz w:val="20"/>
+              </w:rPr>
+              <w:t xml:space="preserve"> operaciones matemáticas </w:t>
+            </w:r>
+            <w:r>
+              <w:rPr>
+                <w:b/>
+                <w:color w:val="C00000"/>
+                <w:sz w:val="20"/>
+              </w:rPr>
+              <w:t>a</w:t>
+            </w:r>
+            <w:r>
+              <w:rPr>
+                <w:b/>
+                <w:color w:val="C00000"/>
+                <w:sz w:val="20"/>
+              </w:rPr>
+              <w:t xml:space="preserve"> realizar. Lo </w:t>
+            </w:r>
+            <w:r>
+              <w:rPr>
+                <w:b/>
+                <w:color w:val="C00000"/>
+                <w:sz w:val="20"/>
+              </w:rPr>
+              <w:t xml:space="preserve">que </w:t>
+            </w:r>
+            <w:r>
+              <w:rPr>
+                <w:b/>
+                <w:color w:val="C00000"/>
+                <w:sz w:val="20"/>
+              </w:rPr>
+              <w:t xml:space="preserve">se </w:t>
+            </w:r>
+            <w:r>
+              <w:rPr>
+                <w:b/>
+                <w:color w:val="C00000"/>
+                <w:sz w:val="20"/>
+              </w:rPr>
+              <w:t>hace es preguntar por una respuesta y dependiendo de ella se obtendrá el resultado final o se deberá insertar otra respuesta para obtener el resultado final.</w:t>
+            </w:r>
           </w:p>
         </w:tc>
       </w:tr>
@@ -1493,6 +2496,278 @@
     </w:sectPr>
   </w:body>
 </w:document>
+</file>
+
+<file path=word/numbering.xml><?xml version="1.0" encoding="utf-8"?>
+<w:numbering xmlns:wpc="http://schemas.microsoft.com/office/word/2010/wordprocessingCanvas" xmlns:cx="http://schemas.microsoft.com/office/drawing/2014/chartex" xmlns:cx1="http://schemas.microsoft.com/office/drawing/2015/9/8/chartex" xmlns:cx2="http://schemas.microsoft.com/office/drawing/2015/10/21/chartex" xmlns:cx3="http://schemas.microsoft.com/office/drawing/2016/5/9/chartex" xmlns:cx4="http://schemas.microsoft.com/office/drawing/2016/5/10/chartex" xmlns:cx5="http://schemas.microsoft.com/office/drawing/2016/5/11/chartex" xmlns:cx6="http://schemas.microsoft.com/office/drawing/2016/5/12/chartex" xmlns:cx7="http://schemas.microsoft.com/office/drawing/2016/5/13/chartex" xmlns:cx8="http://schemas.microsoft.com/office/drawing/2016/5/14/chartex" xmlns:mc="http://schemas.openxmlformats.org/markup-compatibility/2006" xmlns:aink="http://schemas.microsoft.com/office/drawing/2016/ink" xmlns:am3d="http://schemas.microsoft.com/office/drawing/2017/model3d" xmlns:o="urn:schemas-microsoft-com:office:office" xmlns:r="http://schemas.openxmlformats.org/officeDocument/2006/relationships" xmlns:m="http://schemas.openxmlformats.org/officeDocument/2006/math" xmlns:v="urn:schemas-microsoft-com:vml" xmlns:wp14="http://schemas.microsoft.com/office/word/2010/wordprocessingDrawing" xmlns:wp="http://schemas.openxmlformats.org/drawingml/2006/wordprocessingDrawing" xmlns:w10="urn:schemas-microsoft-com:office:word" xmlns:w="http://schemas.openxmlformats.org/wordprocessingml/2006/main" xmlns:w14="http://schemas.microsoft.com/office/word/2010/wordml" xmlns:w15="http://schemas.microsoft.com/office/word/2012/wordml" xmlns:w16cid="http://schemas.microsoft.com/office/word/2016/wordml/cid" xmlns:w16se="http://schemas.microsoft.com/office/word/2015/wordml/symex" xmlns:wpg="http://schemas.microsoft.com/office/word/2010/wordprocessingGroup" xmlns:wpi="http://schemas.microsoft.com/office/word/2010/wordprocessingInk" xmlns:wne="http://schemas.microsoft.com/office/word/2006/wordml" xmlns:wps="http://schemas.microsoft.com/office/word/2010/wordprocessingShape" mc:Ignorable="w14 w15 w16se w16cid wp14">
+  <w:abstractNum w:abstractNumId="0" w15:restartNumberingAfterBreak="0">
+    <w:nsid w:val="0DBB677F"/>
+    <w:multiLevelType w:val="hybridMultilevel"/>
+    <w:tmpl w:val="88C2F530"/>
+    <w:lvl w:ilvl="0" w:tplc="080A000F">
+      <w:start w:val="1"/>
+      <w:numFmt w:val="decimal"/>
+      <w:lvlText w:val="%1."/>
+      <w:lvlJc w:val="left"/>
+      <w:pPr>
+        <w:ind w:left="720" w:hanging="360"/>
+      </w:pPr>
+    </w:lvl>
+    <w:lvl w:ilvl="1" w:tplc="080A0019" w:tentative="1">
+      <w:start w:val="1"/>
+      <w:numFmt w:val="lowerLetter"/>
+      <w:lvlText w:val="%2."/>
+      <w:lvlJc w:val="left"/>
+      <w:pPr>
+        <w:ind w:left="1440" w:hanging="360"/>
+      </w:pPr>
+    </w:lvl>
+    <w:lvl w:ilvl="2" w:tplc="080A001B" w:tentative="1">
+      <w:start w:val="1"/>
+      <w:numFmt w:val="lowerRoman"/>
+      <w:lvlText w:val="%3."/>
+      <w:lvlJc w:val="right"/>
+      <w:pPr>
+        <w:ind w:left="2160" w:hanging="180"/>
+      </w:pPr>
+    </w:lvl>
+    <w:lvl w:ilvl="3" w:tplc="080A000F" w:tentative="1">
+      <w:start w:val="1"/>
+      <w:numFmt w:val="decimal"/>
+      <w:lvlText w:val="%4."/>
+      <w:lvlJc w:val="left"/>
+      <w:pPr>
+        <w:ind w:left="2880" w:hanging="360"/>
+      </w:pPr>
+    </w:lvl>
+    <w:lvl w:ilvl="4" w:tplc="080A0019" w:tentative="1">
+      <w:start w:val="1"/>
+      <w:numFmt w:val="lowerLetter"/>
+      <w:lvlText w:val="%5."/>
+      <w:lvlJc w:val="left"/>
+      <w:pPr>
+        <w:ind w:left="3600" w:hanging="360"/>
+      </w:pPr>
+    </w:lvl>
+    <w:lvl w:ilvl="5" w:tplc="080A001B" w:tentative="1">
+      <w:start w:val="1"/>
+      <w:numFmt w:val="lowerRoman"/>
+      <w:lvlText w:val="%6."/>
+      <w:lvlJc w:val="right"/>
+      <w:pPr>
+        <w:ind w:left="4320" w:hanging="180"/>
+      </w:pPr>
+    </w:lvl>
+    <w:lvl w:ilvl="6" w:tplc="080A000F" w:tentative="1">
+      <w:start w:val="1"/>
+      <w:numFmt w:val="decimal"/>
+      <w:lvlText w:val="%7."/>
+      <w:lvlJc w:val="left"/>
+      <w:pPr>
+        <w:ind w:left="5040" w:hanging="360"/>
+      </w:pPr>
+    </w:lvl>
+    <w:lvl w:ilvl="7" w:tplc="080A0019" w:tentative="1">
+      <w:start w:val="1"/>
+      <w:numFmt w:val="lowerLetter"/>
+      <w:lvlText w:val="%8."/>
+      <w:lvlJc w:val="left"/>
+      <w:pPr>
+        <w:ind w:left="5760" w:hanging="360"/>
+      </w:pPr>
+    </w:lvl>
+    <w:lvl w:ilvl="8" w:tplc="080A001B" w:tentative="1">
+      <w:start w:val="1"/>
+      <w:numFmt w:val="lowerRoman"/>
+      <w:lvlText w:val="%9."/>
+      <w:lvlJc w:val="right"/>
+      <w:pPr>
+        <w:ind w:left="6480" w:hanging="180"/>
+      </w:pPr>
+    </w:lvl>
+  </w:abstractNum>
+  <w:abstractNum w:abstractNumId="1" w15:restartNumberingAfterBreak="0">
+    <w:nsid w:val="17751C06"/>
+    <w:multiLevelType w:val="hybridMultilevel"/>
+    <w:tmpl w:val="70FE3F0C"/>
+    <w:lvl w:ilvl="0" w:tplc="080A000F">
+      <w:start w:val="1"/>
+      <w:numFmt w:val="decimal"/>
+      <w:lvlText w:val="%1."/>
+      <w:lvlJc w:val="left"/>
+      <w:pPr>
+        <w:ind w:left="720" w:hanging="360"/>
+      </w:pPr>
+    </w:lvl>
+    <w:lvl w:ilvl="1" w:tplc="080A0019" w:tentative="1">
+      <w:start w:val="1"/>
+      <w:numFmt w:val="lowerLetter"/>
+      <w:lvlText w:val="%2."/>
+      <w:lvlJc w:val="left"/>
+      <w:pPr>
+        <w:ind w:left="1440" w:hanging="360"/>
+      </w:pPr>
+    </w:lvl>
+    <w:lvl w:ilvl="2" w:tplc="080A001B" w:tentative="1">
+      <w:start w:val="1"/>
+      <w:numFmt w:val="lowerRoman"/>
+      <w:lvlText w:val="%3."/>
+      <w:lvlJc w:val="right"/>
+      <w:pPr>
+        <w:ind w:left="2160" w:hanging="180"/>
+      </w:pPr>
+    </w:lvl>
+    <w:lvl w:ilvl="3" w:tplc="080A000F" w:tentative="1">
+      <w:start w:val="1"/>
+      <w:numFmt w:val="decimal"/>
+      <w:lvlText w:val="%4."/>
+      <w:lvlJc w:val="left"/>
+      <w:pPr>
+        <w:ind w:left="2880" w:hanging="360"/>
+      </w:pPr>
+    </w:lvl>
+    <w:lvl w:ilvl="4" w:tplc="080A0019" w:tentative="1">
+      <w:start w:val="1"/>
+      <w:numFmt w:val="lowerLetter"/>
+      <w:lvlText w:val="%5."/>
+      <w:lvlJc w:val="left"/>
+      <w:pPr>
+        <w:ind w:left="3600" w:hanging="360"/>
+      </w:pPr>
+    </w:lvl>
+    <w:lvl w:ilvl="5" w:tplc="080A001B" w:tentative="1">
+      <w:start w:val="1"/>
+      <w:numFmt w:val="lowerRoman"/>
+      <w:lvlText w:val="%6."/>
+      <w:lvlJc w:val="right"/>
+      <w:pPr>
+        <w:ind w:left="4320" w:hanging="180"/>
+      </w:pPr>
+    </w:lvl>
+    <w:lvl w:ilvl="6" w:tplc="080A000F" w:tentative="1">
+      <w:start w:val="1"/>
+      <w:numFmt w:val="decimal"/>
+      <w:lvlText w:val="%7."/>
+      <w:lvlJc w:val="left"/>
+      <w:pPr>
+        <w:ind w:left="5040" w:hanging="360"/>
+      </w:pPr>
+    </w:lvl>
+    <w:lvl w:ilvl="7" w:tplc="080A0019" w:tentative="1">
+      <w:start w:val="1"/>
+      <w:numFmt w:val="lowerLetter"/>
+      <w:lvlText w:val="%8."/>
+      <w:lvlJc w:val="left"/>
+      <w:pPr>
+        <w:ind w:left="5760" w:hanging="360"/>
+      </w:pPr>
+    </w:lvl>
+    <w:lvl w:ilvl="8" w:tplc="080A001B" w:tentative="1">
+      <w:start w:val="1"/>
+      <w:numFmt w:val="lowerRoman"/>
+      <w:lvlText w:val="%9."/>
+      <w:lvlJc w:val="right"/>
+      <w:pPr>
+        <w:ind w:left="6480" w:hanging="180"/>
+      </w:pPr>
+    </w:lvl>
+  </w:abstractNum>
+  <w:abstractNum w:abstractNumId="2" w15:restartNumberingAfterBreak="0">
+    <w:nsid w:val="2F517056"/>
+    <w:multiLevelType w:val="hybridMultilevel"/>
+    <w:tmpl w:val="88C2F530"/>
+    <w:lvl w:ilvl="0" w:tplc="080A000F">
+      <w:start w:val="1"/>
+      <w:numFmt w:val="decimal"/>
+      <w:lvlText w:val="%1."/>
+      <w:lvlJc w:val="left"/>
+      <w:pPr>
+        <w:ind w:left="720" w:hanging="360"/>
+      </w:pPr>
+    </w:lvl>
+    <w:lvl w:ilvl="1" w:tplc="080A0019" w:tentative="1">
+      <w:start w:val="1"/>
+      <w:numFmt w:val="lowerLetter"/>
+      <w:lvlText w:val="%2."/>
+      <w:lvlJc w:val="left"/>
+      <w:pPr>
+        <w:ind w:left="1440" w:hanging="360"/>
+      </w:pPr>
+    </w:lvl>
+    <w:lvl w:ilvl="2" w:tplc="080A001B" w:tentative="1">
+      <w:start w:val="1"/>
+      <w:numFmt w:val="lowerRoman"/>
+      <w:lvlText w:val="%3."/>
+      <w:lvlJc w:val="right"/>
+      <w:pPr>
+        <w:ind w:left="2160" w:hanging="180"/>
+      </w:pPr>
+    </w:lvl>
+    <w:lvl w:ilvl="3" w:tplc="080A000F" w:tentative="1">
+      <w:start w:val="1"/>
+      <w:numFmt w:val="decimal"/>
+      <w:lvlText w:val="%4."/>
+      <w:lvlJc w:val="left"/>
+      <w:pPr>
+        <w:ind w:left="2880" w:hanging="360"/>
+      </w:pPr>
+    </w:lvl>
+    <w:lvl w:ilvl="4" w:tplc="080A0019" w:tentative="1">
+      <w:start w:val="1"/>
+      <w:numFmt w:val="lowerLetter"/>
+      <w:lvlText w:val="%5."/>
+      <w:lvlJc w:val="left"/>
+      <w:pPr>
+        <w:ind w:left="3600" w:hanging="360"/>
+      </w:pPr>
+    </w:lvl>
+    <w:lvl w:ilvl="5" w:tplc="080A001B" w:tentative="1">
+      <w:start w:val="1"/>
+      <w:numFmt w:val="lowerRoman"/>
+      <w:lvlText w:val="%6."/>
+      <w:lvlJc w:val="right"/>
+      <w:pPr>
+        <w:ind w:left="4320" w:hanging="180"/>
+      </w:pPr>
+    </w:lvl>
+    <w:lvl w:ilvl="6" w:tplc="080A000F" w:tentative="1">
+      <w:start w:val="1"/>
+      <w:numFmt w:val="decimal"/>
+      <w:lvlText w:val="%7."/>
+      <w:lvlJc w:val="left"/>
+      <w:pPr>
+        <w:ind w:left="5040" w:hanging="360"/>
+      </w:pPr>
+    </w:lvl>
+    <w:lvl w:ilvl="7" w:tplc="080A0019" w:tentative="1">
+      <w:start w:val="1"/>
+      <w:numFmt w:val="lowerLetter"/>
+      <w:lvlText w:val="%8."/>
+      <w:lvlJc w:val="left"/>
+      <w:pPr>
+        <w:ind w:left="5760" w:hanging="360"/>
+      </w:pPr>
+    </w:lvl>
+    <w:lvl w:ilvl="8" w:tplc="080A001B" w:tentative="1">
+      <w:start w:val="1"/>
+      <w:numFmt w:val="lowerRoman"/>
+      <w:lvlText w:val="%9."/>
+      <w:lvlJc w:val="right"/>
+      <w:pPr>
+        <w:ind w:left="6480" w:hanging="180"/>
+      </w:pPr>
+    </w:lvl>
+  </w:abstractNum>
+  <w:num w:numId="1">
+    <w:abstractNumId w:val="0"/>
+  </w:num>
+  <w:num w:numId="2">
+    <w:abstractNumId w:val="1"/>
+  </w:num>
+  <w:num w:numId="3">
+    <w:abstractNumId w:val="2"/>
+  </w:num>
+</w:numbering>
 </file>
 
 <file path=word/styles.xml><?xml version="1.0" encoding="utf-8"?>
@@ -2237,7 +3512,7 @@
 </file>
 
 <file path=customXml/itemProps1.xml><?xml version="1.0" encoding="utf-8"?>
-<ds:datastoreItem xmlns:ds="http://schemas.openxmlformats.org/officeDocument/2006/customXml" ds:itemID="{8265DB7D-5925-594C-8E6D-69EA22F5B450}">
+<ds:datastoreItem xmlns:ds="http://schemas.openxmlformats.org/officeDocument/2006/customXml" ds:itemID="{D698BB2C-831C-4F25-B842-1E2559CE9CAC}">
   <ds:schemaRefs>
     <ds:schemaRef ds:uri="http://schemas.openxmlformats.org/officeDocument/2006/bibliography"/>
   </ds:schemaRefs>

</xml_diff>

<commit_message>
Marianela Contreras, grupo 2
</commit_message>
<xml_diff>
--- a/Tarea-01.docx
+++ b/Tarea-01.docx
@@ -44,6 +44,12 @@
         </w:rPr>
         <w:t xml:space="preserve">Nombre del alumno: </w:t>
       </w:r>
+      <w:r>
+        <w:rPr>
+          <w:sz w:val="24"/>
+        </w:rPr>
+        <w:t>Marianela Contreras Domínguez.</w:t>
+      </w:r>
     </w:p>
     <w:p>
       <w:pPr>
@@ -58,6 +64,12 @@
           <w:sz w:val="24"/>
         </w:rPr>
         <w:t xml:space="preserve">Grupo: </w:t>
+      </w:r>
+      <w:r>
+        <w:rPr>
+          <w:sz w:val="24"/>
+        </w:rPr>
+        <w:t>02</w:t>
       </w:r>
     </w:p>
     <w:p>
@@ -244,6 +256,14 @@
                 <w:sz w:val="20"/>
               </w:rPr>
               <w:t>La diferencia consiste en…</w:t>
+            </w:r>
+            <w:r>
+              <w:rPr>
+                <w:i/>
+                <w:color w:val="C00000"/>
+                <w:sz w:val="20"/>
+              </w:rPr>
+              <w:t xml:space="preserve">que un algoritmo es una receta para resolver un problema, este es para las personas. En camnbio un programa es para las computadoras, y es la implementación del algoritmo en algún lenguaje de programación. </w:t>
             </w:r>
           </w:p>
           <w:p>
@@ -343,10 +363,22 @@
               <w:pStyle w:val="Sinespaciado"/>
               <w:rPr>
                 <w:i/>
-                <w:color w:val="C00000"/>
-                <w:sz w:val="20"/>
-              </w:rPr>
-            </w:pPr>
+                <w:color w:val="000000" w:themeColor="text1"/>
+                <w:sz w:val="20"/>
+              </w:rPr>
+            </w:pPr>
+            <w:r>
+              <w:rPr>
+                <w:rFonts w:ascii="Trebuchet MS" w:hAnsi="Trebuchet MS" w:cs="Trebuchet MS"/>
+                <w:i/>
+                <w:iCs/>
+                <w:color w:val="000000"/>
+                <w:sz w:val="20"/>
+                <w:szCs w:val="20"/>
+                <w:lang w:val="es-ES_tradnl"/>
+              </w:rPr>
+              <w:t>Este paso se basa en comprender la estructura del problema. Identificar la información que se tiene (las entradas), los resultados que pide (las salidas), y finalmente pensar en cómo lograr que las entradas se conviertan en salidas.</w:t>
+            </w:r>
           </w:p>
         </w:tc>
       </w:tr>
@@ -380,6 +412,18 @@
                 <w:sz w:val="20"/>
               </w:rPr>
             </w:pPr>
+            <w:r>
+              <w:rPr>
+                <w:rFonts w:ascii="Trebuchet MS" w:hAnsi="Trebuchet MS" w:cs="Trebuchet MS"/>
+                <w:i/>
+                <w:iCs/>
+                <w:color w:val="000000"/>
+                <w:sz w:val="20"/>
+                <w:szCs w:val="20"/>
+                <w:lang w:val="es-ES_tradnl"/>
+              </w:rPr>
+              <w:t>Construir un método para resolver el problema, es decir, formular “la receta” con pasos precisos de como es la solución.</w:t>
+            </w:r>
           </w:p>
         </w:tc>
       </w:tr>
@@ -413,6 +457,18 @@
                 <w:sz w:val="20"/>
               </w:rPr>
             </w:pPr>
+            <w:r>
+              <w:rPr>
+                <w:rFonts w:ascii="Trebuchet MS" w:hAnsi="Trebuchet MS" w:cs="Trebuchet MS"/>
+                <w:i/>
+                <w:iCs/>
+                <w:color w:val="000000"/>
+                <w:sz w:val="20"/>
+                <w:szCs w:val="20"/>
+                <w:lang w:val="es-ES_tradnl"/>
+              </w:rPr>
+              <w:t>Pasar el algoritmo (la receta) a un lenguaje de programación.</w:t>
+            </w:r>
           </w:p>
         </w:tc>
       </w:tr>
@@ -541,45 +597,60 @@
                 <w:rFonts w:eastAsia="Times New Roman" w:cs="Times New Roman"/>
                 <w:bCs/>
                 <w:i/>
+                <w:color w:val="000000" w:themeColor="text1"/>
+              </w:rPr>
+            </w:pPr>
+            <w:r>
+              <w:rPr>
+                <w:rFonts w:eastAsia="Times New Roman" w:cs="Times New Roman"/>
+                <w:bCs/>
+              </w:rPr>
+              <w:t>Respuesta:</w:t>
+            </w:r>
+            <w:r>
+              <w:rPr>
+                <w:rFonts w:eastAsia="Times New Roman" w:cs="Times New Roman"/>
+                <w:bCs/>
+                <w:i/>
                 <w:color w:val="FF0000"/>
               </w:rPr>
-            </w:pPr>
+              <w:t xml:space="preserve"> </w:t>
+            </w:r>
             <w:r>
               <w:rPr>
                 <w:rFonts w:eastAsia="Times New Roman" w:cs="Times New Roman"/>
                 <w:bCs/>
-              </w:rPr>
-              <w:t>Respuesta:</w:t>
-            </w:r>
+                <w:i/>
+                <w:color w:val="000000" w:themeColor="text1"/>
+              </w:rPr>
+              <w:t xml:space="preserve">Más bajo </w:t>
+            </w:r>
+          </w:p>
+          <w:p>
+            <w:pPr>
+              <w:pStyle w:val="Sinespaciado"/>
+              <w:rPr>
+                <w:rFonts w:ascii="Trebuchet MS" w:hAnsi="Trebuchet MS" w:cs="Trebuchet MS"/>
+                <w:i/>
+                <w:iCs/>
+                <w:color w:val="000000"/>
+                <w:sz w:val="20"/>
+                <w:szCs w:val="20"/>
+                <w:lang w:val="es-ES_tradnl"/>
+              </w:rPr>
+            </w:pPr>
             <w:r>
               <w:rPr>
                 <w:rFonts w:eastAsia="Times New Roman" w:cs="Times New Roman"/>
                 <w:bCs/>
-                <w:i/>
-                <w:color w:val="FF0000"/>
-              </w:rPr>
-              <w:t xml:space="preserve"> </w:t>
-            </w:r>
-          </w:p>
-          <w:p>
-            <w:pPr>
-              <w:pStyle w:val="Sinespaciado"/>
-              <w:rPr>
-                <w:sz w:val="18"/>
-              </w:rPr>
-            </w:pPr>
+                <w:color w:val="000000" w:themeColor="text1"/>
+              </w:rPr>
+              <w:t>Explica:</w:t>
+            </w:r>
             <w:r>
               <w:rPr>
                 <w:rFonts w:eastAsia="Times New Roman" w:cs="Times New Roman"/>
                 <w:bCs/>
-                <w:color w:val="000000" w:themeColor="text1"/>
-              </w:rPr>
-              <w:t>Explica:</w:t>
-            </w:r>
-            <w:r>
-              <w:rPr>
-                <w:rFonts w:eastAsia="Times New Roman" w:cs="Times New Roman"/>
-                <w:bCs/>
                 <w:i/>
                 <w:color w:val="C00000"/>
                 <w:sz w:val="20"/>
@@ -587,6 +658,52 @@
               </w:rPr>
               <w:t xml:space="preserve">  </w:t>
             </w:r>
+            <w:r>
+              <w:rPr>
+                <w:rFonts w:ascii="Trebuchet MS" w:hAnsi="Trebuchet MS" w:cs="Trebuchet MS"/>
+                <w:i/>
+                <w:iCs/>
+                <w:color w:val="000000"/>
+                <w:sz w:val="20"/>
+                <w:szCs w:val="20"/>
+                <w:lang w:val="es-ES_tradnl"/>
+              </w:rPr>
+              <w:t>Porque Ángela habla más bajo que Rosa, pero Cecilia habla más alto que Rosa. En otras palabras, Rosa no habla tan alto como Cecilia, ni tan bajo como Ángela</w:t>
+            </w:r>
+            <w:r>
+              <w:rPr>
+                <w:rFonts w:ascii="Trebuchet MS" w:hAnsi="Trebuchet MS" w:cs="Trebuchet MS"/>
+                <w:i/>
+                <w:iCs/>
+                <w:color w:val="000000"/>
+                <w:sz w:val="20"/>
+                <w:szCs w:val="20"/>
+                <w:lang w:val="es-ES_tradnl"/>
+              </w:rPr>
+              <w:t>; p</w:t>
+            </w:r>
+            <w:r>
+              <w:rPr>
+                <w:rFonts w:ascii="Trebuchet MS" w:hAnsi="Trebuchet MS" w:cs="Trebuchet MS"/>
+                <w:i/>
+                <w:iCs/>
+                <w:color w:val="000000"/>
+                <w:sz w:val="20"/>
+                <w:szCs w:val="20"/>
+                <w:lang w:val="es-ES_tradnl"/>
+              </w:rPr>
+              <w:t xml:space="preserve">or lo que Ángela es la que habla más bajo de las tres. </w:t>
+            </w:r>
+          </w:p>
+          <w:p>
+            <w:pPr>
+              <w:pStyle w:val="Sinespaciado"/>
+              <w:rPr>
+                <w:sz w:val="21"/>
+              </w:rPr>
+            </w:pPr>
+            <w:bookmarkStart w:id="0" w:name="_GoBack"/>
+            <w:bookmarkEnd w:id="0"/>
           </w:p>
         </w:tc>
       </w:tr>
@@ -725,21 +842,34 @@
               </w:rPr>
               <w:t xml:space="preserve">  </w:t>
             </w:r>
-          </w:p>
-          <w:p>
-            <w:pPr>
-              <w:pStyle w:val="Sinespaciado"/>
+            <w:r>
               <w:rPr>
                 <w:rFonts w:eastAsia="Times New Roman" w:cs="Times New Roman"/>
                 <w:bCs/>
-                <w:sz w:val="20"/>
-                <w:szCs w:val="20"/>
-              </w:rPr>
-            </w:pPr>
-            <w:r>
+                <w:i/>
+                <w:color w:val="000000" w:themeColor="text1"/>
+                <w:sz w:val="20"/>
+                <w:szCs w:val="20"/>
+              </w:rPr>
+              <w:t>Coche</w:t>
+            </w:r>
+          </w:p>
+          <w:p>
+            <w:pPr>
+              <w:pStyle w:val="Sinespaciado"/>
               <w:rPr>
                 <w:rFonts w:eastAsia="Times New Roman" w:cs="Times New Roman"/>
                 <w:bCs/>
+                <w:i/>
+                <w:color w:val="C00000"/>
+                <w:sz w:val="20"/>
+                <w:szCs w:val="20"/>
+              </w:rPr>
+            </w:pPr>
+            <w:r>
+              <w:rPr>
+                <w:rFonts w:eastAsia="Times New Roman" w:cs="Times New Roman"/>
+                <w:bCs/>
                 <w:sz w:val="20"/>
                 <w:szCs w:val="20"/>
               </w:rPr>
@@ -810,30 +940,216 @@
               </w:rPr>
               <w:t xml:space="preserve">  </w:t>
             </w:r>
+          </w:p>
+          <w:p>
+            <w:pPr>
+              <w:pStyle w:val="Sinespaciado"/>
+              <w:rPr>
+                <w:rFonts w:ascii="Trebuchet MS" w:hAnsi="Trebuchet MS" w:cs="Trebuchet MS"/>
+                <w:i/>
+                <w:iCs/>
+                <w:color w:val="000000"/>
+                <w:sz w:val="20"/>
+                <w:szCs w:val="20"/>
+                <w:lang w:val="es-ES_tradnl"/>
+              </w:rPr>
+            </w:pPr>
+            <w:r>
+              <w:rPr>
+                <w:rFonts w:ascii="Trebuchet MS" w:hAnsi="Trebuchet MS" w:cs="Trebuchet MS"/>
+                <w:i/>
+                <w:iCs/>
+                <w:color w:val="000000"/>
+                <w:sz w:val="20"/>
+                <w:szCs w:val="20"/>
+                <w:lang w:val="es-ES_tradnl"/>
+              </w:rPr>
+              <w:t>Porque explican que van en parejas, y el problema dice que Alejandro y Benito se van juntos. Andrés viaja en avión por lo que solo puede ir acompañado de Dar</w:t>
+            </w:r>
+            <w:r>
+              <w:rPr>
+                <w:rFonts w:ascii="Trebuchet MS" w:hAnsi="Trebuchet MS" w:cs="Trebuchet MS"/>
+                <w:i/>
+                <w:iCs/>
+                <w:color w:val="000000"/>
+                <w:sz w:val="20"/>
+                <w:szCs w:val="20"/>
+                <w:lang w:val="es-ES_tradnl"/>
+              </w:rPr>
+              <w:t>í</w:t>
+            </w:r>
+            <w:r>
+              <w:rPr>
+                <w:rFonts w:ascii="Trebuchet MS" w:hAnsi="Trebuchet MS" w:cs="Trebuchet MS"/>
+                <w:i/>
+                <w:iCs/>
+                <w:color w:val="000000"/>
+                <w:sz w:val="20"/>
+                <w:szCs w:val="20"/>
+                <w:lang w:val="es-ES_tradnl"/>
+              </w:rPr>
+              <w:t>o, puesto que mencionan que Carlos no hace uso del avión y también menciona que Dar</w:t>
+            </w:r>
+            <w:r>
+              <w:rPr>
+                <w:rFonts w:ascii="Trebuchet MS" w:hAnsi="Trebuchet MS" w:cs="Trebuchet MS"/>
+                <w:i/>
+                <w:iCs/>
+                <w:color w:val="000000"/>
+                <w:sz w:val="20"/>
+                <w:szCs w:val="20"/>
+                <w:lang w:val="es-ES_tradnl"/>
+              </w:rPr>
+              <w:t>í</w:t>
+            </w:r>
+            <w:r>
+              <w:rPr>
+                <w:rFonts w:ascii="Trebuchet MS" w:hAnsi="Trebuchet MS" w:cs="Trebuchet MS"/>
+                <w:i/>
+                <w:iCs/>
+                <w:color w:val="000000"/>
+                <w:sz w:val="20"/>
+                <w:szCs w:val="20"/>
+                <w:lang w:val="es-ES_tradnl"/>
+              </w:rPr>
+              <w:t xml:space="preserve">o y Carlos no van juntos. Siendo esto cierto, Tomás va con Carlos. Debido a que el problema solo menciona dos medios de transporte, las posibilidades son coche o avión. Sin </w:t>
+            </w:r>
+            <w:r>
+              <w:rPr>
+                <w:rFonts w:ascii="Trebuchet MS" w:hAnsi="Trebuchet MS" w:cs="Trebuchet MS"/>
+                <w:i/>
+                <w:iCs/>
+                <w:color w:val="000000"/>
+                <w:sz w:val="20"/>
+                <w:szCs w:val="20"/>
+                <w:lang w:val="es-ES_tradnl"/>
+              </w:rPr>
+              <w:t>embargo,</w:t>
+            </w:r>
+            <w:r>
+              <w:rPr>
+                <w:rFonts w:ascii="Trebuchet MS" w:hAnsi="Trebuchet MS" w:cs="Trebuchet MS"/>
+                <w:i/>
+                <w:iCs/>
+                <w:color w:val="000000"/>
+                <w:sz w:val="20"/>
+                <w:szCs w:val="20"/>
+                <w:lang w:val="es-ES_tradnl"/>
+              </w:rPr>
+              <w:t xml:space="preserve"> Carlos no viaja en avión, por lo que la respuesta es coche.</w:t>
+            </w:r>
+          </w:p>
+          <w:p>
+            <w:pPr>
+              <w:pStyle w:val="Sinespaciado"/>
+              <w:rPr>
+                <w:rFonts w:ascii="Trebuchet MS" w:hAnsi="Trebuchet MS" w:cs="Trebuchet MS"/>
+                <w:i/>
+                <w:iCs/>
+                <w:color w:val="000000"/>
+                <w:sz w:val="20"/>
+                <w:szCs w:val="20"/>
+                <w:lang w:val="es-ES_tradnl"/>
+              </w:rPr>
+            </w:pPr>
+            <w:r>
+              <w:rPr>
+                <w:rFonts w:ascii="Trebuchet MS" w:hAnsi="Trebuchet MS" w:cs="Trebuchet MS"/>
+                <w:i/>
+                <w:iCs/>
+                <w:noProof/>
+                <w:color w:val="000000"/>
+                <w:sz w:val="20"/>
+                <w:szCs w:val="20"/>
+                <w:lang w:val="es-ES_tradnl"/>
+              </w:rPr>
+              <w:lastRenderedPageBreak/>
+              <w:drawing>
+                <wp:inline distT="0" distB="0" distL="0" distR="0" wp14:anchorId="24D817E5" wp14:editId="61B96EAC">
+                  <wp:extent cx="3488055" cy="1343377"/>
+                  <wp:effectExtent l="0" t="0" r="4445" b="3175"/>
+                  <wp:docPr id="1" name="Imagen 1"/>
+                  <wp:cNvGraphicFramePr>
+                    <a:graphicFrameLocks xmlns:a="http://schemas.openxmlformats.org/drawingml/2006/main" noChangeAspect="1"/>
+                  </wp:cNvGraphicFramePr>
+                  <a:graphic xmlns:a="http://schemas.openxmlformats.org/drawingml/2006/main">
+                    <a:graphicData uri="http://schemas.openxmlformats.org/drawingml/2006/picture">
+                      <pic:pic xmlns:pic="http://schemas.openxmlformats.org/drawingml/2006/picture">
+                        <pic:nvPicPr>
+                          <pic:cNvPr id="1" name="WhatsApp Image 2019-01-28 at 5.42.38 PM.jpeg"/>
+                          <pic:cNvPicPr/>
+                        </pic:nvPicPr>
+                        <pic:blipFill rotWithShape="1">
+                          <a:blip r:embed="rId6"/>
+                          <a:srcRect t="3021" b="45628"/>
+                          <a:stretch/>
+                        </pic:blipFill>
+                        <pic:spPr bwMode="auto">
+                          <a:xfrm>
+                            <a:off x="0" y="0"/>
+                            <a:ext cx="3500297" cy="1348092"/>
+                          </a:xfrm>
+                          <a:prstGeom prst="rect">
+                            <a:avLst/>
+                          </a:prstGeom>
+                          <a:ln>
+                            <a:noFill/>
+                          </a:ln>
+                          <a:extLst>
+                            <a:ext uri="{53640926-AAD7-44D8-BBD7-CCE9431645EC}">
+                              <a14:shadowObscured xmlns:a14="http://schemas.microsoft.com/office/drawing/2010/main"/>
+                            </a:ext>
+                          </a:extLst>
+                        </pic:spPr>
+                      </pic:pic>
+                    </a:graphicData>
+                  </a:graphic>
+                </wp:inline>
+              </w:drawing>
+            </w:r>
+          </w:p>
+          <w:p>
+            <w:pPr>
+              <w:pStyle w:val="Sinespaciado"/>
+              <w:rPr>
+                <w:rFonts w:ascii="Trebuchet MS" w:hAnsi="Trebuchet MS" w:cs="Trebuchet MS"/>
+                <w:i/>
+                <w:iCs/>
+                <w:color w:val="000000"/>
+                <w:sz w:val="20"/>
+                <w:szCs w:val="20"/>
+                <w:lang w:val="es-ES_tradnl"/>
+              </w:rPr>
+            </w:pPr>
+          </w:p>
+          <w:p>
+            <w:pPr>
+              <w:pStyle w:val="Sinespaciado"/>
+              <w:rPr>
+                <w:rFonts w:ascii="Trebuchet MS" w:hAnsi="Trebuchet MS" w:cs="Trebuchet MS"/>
+                <w:i/>
+                <w:iCs/>
+                <w:color w:val="000000"/>
+                <w:sz w:val="20"/>
+                <w:szCs w:val="20"/>
+                <w:lang w:val="es-ES_tradnl"/>
+              </w:rPr>
+            </w:pPr>
+          </w:p>
+          <w:p>
+            <w:pPr>
+              <w:pStyle w:val="Sinespaciado"/>
+              <w:rPr>
+                <w:rFonts w:eastAsia="Times New Roman" w:cs="Times New Roman"/>
+                <w:bCs/>
+                <w:sz w:val="20"/>
+                <w:szCs w:val="20"/>
+              </w:rPr>
+            </w:pPr>
           </w:p>
         </w:tc>
       </w:tr>
     </w:tbl>
-    <w:p>
-      <w:pPr>
-        <w:pStyle w:val="Sinespaciado"/>
-      </w:pPr>
-    </w:p>
-    <w:p>
-      <w:pPr>
-        <w:pStyle w:val="Sinespaciado"/>
-      </w:pPr>
-    </w:p>
-    <w:p>
-      <w:pPr>
-        <w:pStyle w:val="Sinespaciado"/>
-      </w:pPr>
-    </w:p>
-    <w:p>
-      <w:pPr>
-        <w:pStyle w:val="Sinespaciado"/>
-      </w:pPr>
-    </w:p>
     <w:p>
       <w:pPr>
         <w:pStyle w:val="Sinespaciado"/>
@@ -1037,29 +1353,120 @@
               </w:rPr>
               <w:t>Entradas:</w:t>
             </w:r>
-          </w:p>
-          <w:p>
-            <w:pPr>
-              <w:pStyle w:val="Sinespaciado"/>
-              <w:rPr>
-                <w:color w:val="C00000"/>
-                <w:sz w:val="20"/>
-              </w:rPr>
-            </w:pPr>
-            <w:r>
-              <w:rPr>
-                <w:color w:val="C00000"/>
-                <w:sz w:val="20"/>
-              </w:rPr>
-              <w:t>Salidas:</w:t>
-            </w:r>
-          </w:p>
-          <w:p>
-            <w:pPr>
-              <w:pStyle w:val="Sinespaciado"/>
-              <w:rPr>
-                <w:i/>
-                <w:color w:val="C00000"/>
+            <w:r>
+              <w:rPr>
+                <w:color w:val="C00000"/>
+                <w:sz w:val="20"/>
+              </w:rPr>
+              <w:t xml:space="preserve"> </w:t>
+            </w:r>
+            <w:r>
+              <w:rPr>
+                <w:color w:val="000000" w:themeColor="text1"/>
+                <w:sz w:val="20"/>
+              </w:rPr>
+              <w:t xml:space="preserve">edad en años </w:t>
+            </w:r>
+            <w:r>
+              <w:rPr>
+                <w:color w:val="000000" w:themeColor="text1"/>
+                <w:sz w:val="20"/>
+              </w:rPr>
+              <w:t>(</w:t>
+            </w:r>
+            <w:r>
+              <w:rPr>
+                <w:color w:val="000000" w:themeColor="text1"/>
+                <w:sz w:val="20"/>
+              </w:rPr>
+              <w:t>años)</w:t>
+            </w:r>
+            <w:r>
+              <w:rPr>
+                <w:color w:val="000000" w:themeColor="text1"/>
+                <w:sz w:val="20"/>
+              </w:rPr>
+              <w:t xml:space="preserve"> </w:t>
+            </w:r>
+            <w:r>
+              <w:rPr>
+                <w:color w:val="000000" w:themeColor="text1"/>
+                <w:sz w:val="20"/>
+              </w:rPr>
+              <w:t xml:space="preserve">y meses enteros </w:t>
+            </w:r>
+            <w:r>
+              <w:rPr>
+                <w:color w:val="000000" w:themeColor="text1"/>
+                <w:sz w:val="20"/>
+              </w:rPr>
+              <w:t>(meses)</w:t>
+            </w:r>
+          </w:p>
+          <w:p>
+            <w:pPr>
+              <w:pStyle w:val="Sinespaciado"/>
+              <w:rPr>
+                <w:color w:val="000000" w:themeColor="text1"/>
+                <w:sz w:val="20"/>
+              </w:rPr>
+            </w:pPr>
+            <w:r>
+              <w:rPr>
+                <w:color w:val="C00000"/>
+                <w:sz w:val="20"/>
+              </w:rPr>
+              <w:t>Salidas</w:t>
+            </w:r>
+            <w:r>
+              <w:rPr>
+                <w:color w:val="000000" w:themeColor="text1"/>
+                <w:sz w:val="20"/>
+              </w:rPr>
+              <w:t>:</w:t>
+            </w:r>
+            <w:r>
+              <w:rPr>
+                <w:color w:val="000000" w:themeColor="text1"/>
+                <w:sz w:val="20"/>
+              </w:rPr>
+              <w:t xml:space="preserve"> </w:t>
+            </w:r>
+            <w:r>
+              <w:rPr>
+                <w:color w:val="000000" w:themeColor="text1"/>
+                <w:sz w:val="20"/>
+              </w:rPr>
+              <w:t xml:space="preserve">total de </w:t>
+            </w:r>
+            <w:r>
+              <w:rPr>
+                <w:color w:val="000000" w:themeColor="text1"/>
+                <w:sz w:val="20"/>
+              </w:rPr>
+              <w:t>d</w:t>
+            </w:r>
+            <w:r>
+              <w:rPr>
+                <w:color w:val="000000" w:themeColor="text1"/>
+                <w:sz w:val="20"/>
+              </w:rPr>
+              <w:t xml:space="preserve">ías que ha vivido la persona </w:t>
+            </w:r>
+            <w:r>
+              <w:rPr>
+                <w:color w:val="000000" w:themeColor="text1"/>
+                <w:sz w:val="20"/>
+              </w:rPr>
+              <w:t>(total)</w:t>
+            </w:r>
+          </w:p>
+          <w:p>
+            <w:pPr>
+              <w:pStyle w:val="Sinespaciado"/>
+              <w:rPr>
+                <w:i/>
+                <w:color w:val="000000" w:themeColor="text1"/>
                 <w:sz w:val="20"/>
               </w:rPr>
             </w:pPr>
@@ -1069,6 +1476,34 @@
                 <w:sz w:val="20"/>
               </w:rPr>
               <w:t>Relación E/S:</w:t>
+            </w:r>
+            <w:r>
+              <w:rPr>
+                <w:color w:val="C00000"/>
+                <w:sz w:val="20"/>
+              </w:rPr>
+              <w:t xml:space="preserve"> </w:t>
+            </w:r>
+            <w:r>
+              <w:rPr>
+                <w:color w:val="C00000"/>
+                <w:sz w:val="20"/>
+              </w:rPr>
+              <w:t xml:space="preserve"> </w:t>
+            </w:r>
+            <w:r>
+              <w:rPr>
+                <w:color w:val="000000" w:themeColor="text1"/>
+                <w:sz w:val="20"/>
+              </w:rPr>
+              <w:t>total =</w:t>
+            </w:r>
+            <w:r>
+              <w:rPr>
+                <w:color w:val="000000" w:themeColor="text1"/>
+                <w:sz w:val="20"/>
+              </w:rPr>
+              <w:t xml:space="preserve"> (meses * 30) + (edad *365)</w:t>
             </w:r>
           </w:p>
         </w:tc>
@@ -1122,6 +1557,112 @@
               </w:rPr>
             </w:pPr>
           </w:p>
+          <w:p>
+            <w:pPr>
+              <w:pStyle w:val="Sinespaciado"/>
+              <w:numPr>
+                <w:ilvl w:val="0"/>
+                <w:numId w:val="2"/>
+              </w:numPr>
+              <w:rPr>
+                <w:b/>
+                <w:color w:val="000000" w:themeColor="text1"/>
+                <w:sz w:val="20"/>
+              </w:rPr>
+            </w:pPr>
+            <w:r>
+              <w:rPr>
+                <w:b/>
+                <w:color w:val="000000" w:themeColor="text1"/>
+                <w:sz w:val="20"/>
+              </w:rPr>
+              <w:t xml:space="preserve">Leer </w:t>
+            </w:r>
+            <w:r>
+              <w:rPr>
+                <w:b/>
+                <w:color w:val="000000" w:themeColor="text1"/>
+                <w:sz w:val="20"/>
+              </w:rPr>
+              <w:t>años</w:t>
+            </w:r>
+            <w:r>
+              <w:rPr>
+                <w:b/>
+                <w:color w:val="000000" w:themeColor="text1"/>
+                <w:sz w:val="20"/>
+              </w:rPr>
+              <w:t xml:space="preserve"> y meses </w:t>
+            </w:r>
+          </w:p>
+          <w:p>
+            <w:pPr>
+              <w:pStyle w:val="Sinespaciado"/>
+              <w:numPr>
+                <w:ilvl w:val="0"/>
+                <w:numId w:val="2"/>
+              </w:numPr>
+              <w:rPr>
+                <w:b/>
+                <w:color w:val="000000" w:themeColor="text1"/>
+                <w:sz w:val="20"/>
+              </w:rPr>
+            </w:pPr>
+            <w:r>
+              <w:rPr>
+                <w:b/>
+                <w:color w:val="000000" w:themeColor="text1"/>
+                <w:sz w:val="20"/>
+              </w:rPr>
+              <w:t xml:space="preserve">Calcular total </w:t>
+            </w:r>
+            <w:r>
+              <w:rPr>
+                <w:b/>
+                <w:color w:val="000000" w:themeColor="text1"/>
+                <w:sz w:val="20"/>
+              </w:rPr>
+              <w:t>= (meses * 30) + (</w:t>
+            </w:r>
+            <w:r>
+              <w:rPr>
+                <w:b/>
+                <w:color w:val="000000" w:themeColor="text1"/>
+                <w:sz w:val="20"/>
+              </w:rPr>
+              <w:t>años</w:t>
+            </w:r>
+            <w:r>
+              <w:rPr>
+                <w:b/>
+                <w:color w:val="000000" w:themeColor="text1"/>
+                <w:sz w:val="20"/>
+              </w:rPr>
+              <w:t>*365)</w:t>
+            </w:r>
+          </w:p>
+          <w:p>
+            <w:pPr>
+              <w:pStyle w:val="Sinespaciado"/>
+              <w:numPr>
+                <w:ilvl w:val="0"/>
+                <w:numId w:val="2"/>
+              </w:numPr>
+              <w:rPr>
+                <w:b/>
+                <w:color w:val="000000" w:themeColor="text1"/>
+                <w:sz w:val="20"/>
+              </w:rPr>
+            </w:pPr>
+            <w:r>
+              <w:rPr>
+                <w:b/>
+                <w:color w:val="000000" w:themeColor="text1"/>
+                <w:sz w:val="20"/>
+              </w:rPr>
+              <w:t xml:space="preserve">Imprimir total </w:t>
+            </w:r>
+          </w:p>
         </w:tc>
       </w:tr>
       <w:tr>
@@ -1161,6 +1702,106 @@
           </w:p>
           <w:p>
             <w:pPr>
+              <w:autoSpaceDE w:val="0"/>
+              <w:autoSpaceDN w:val="0"/>
+              <w:adjustRightInd w:val="0"/>
+              <w:rPr>
+                <w:rFonts w:ascii="Trebuchet MS" w:hAnsi="Trebuchet MS" w:cs="Trebuchet MS"/>
+                <w:color w:val="000000"/>
+                <w:sz w:val="20"/>
+                <w:szCs w:val="20"/>
+                <w:lang w:val="es-ES_tradnl"/>
+              </w:rPr>
+            </w:pPr>
+            <w:r>
+              <w:rPr>
+                <w:rFonts w:ascii="Trebuchet MS" w:hAnsi="Trebuchet MS" w:cs="Trebuchet MS"/>
+                <w:color w:val="000000"/>
+                <w:sz w:val="20"/>
+                <w:szCs w:val="20"/>
+                <w:lang w:val="es-ES_tradnl"/>
+              </w:rPr>
+              <w:t>Lo que haría para considerar años bisiestos es:</w:t>
+            </w:r>
+          </w:p>
+          <w:p>
+            <w:pPr>
+              <w:autoSpaceDE w:val="0"/>
+              <w:autoSpaceDN w:val="0"/>
+              <w:adjustRightInd w:val="0"/>
+              <w:rPr>
+                <w:rFonts w:ascii="Trebuchet MS" w:hAnsi="Trebuchet MS" w:cs="Trebuchet MS"/>
+                <w:color w:val="000000"/>
+                <w:sz w:val="20"/>
+                <w:szCs w:val="20"/>
+                <w:lang w:val="es-ES_tradnl"/>
+              </w:rPr>
+            </w:pPr>
+            <w:r>
+              <w:rPr>
+                <w:rFonts w:ascii="Trebuchet MS" w:hAnsi="Trebuchet MS" w:cs="Trebuchet MS"/>
+                <w:color w:val="000000"/>
+                <w:sz w:val="20"/>
+                <w:szCs w:val="20"/>
+                <w:lang w:val="es-ES_tradnl"/>
+              </w:rPr>
+              <w:t xml:space="preserve">Leer la edad de la persona. Restar la edad al año actual. A partir de este </w:t>
+            </w:r>
+            <w:r>
+              <w:rPr>
+                <w:rFonts w:ascii="Trebuchet MS" w:hAnsi="Trebuchet MS" w:cs="Trebuchet MS"/>
+                <w:color w:val="000000"/>
+                <w:sz w:val="20"/>
+                <w:szCs w:val="20"/>
+                <w:lang w:val="es-ES_tradnl"/>
+              </w:rPr>
+              <w:t>año</w:t>
+            </w:r>
+            <w:r>
+              <w:rPr>
+                <w:rFonts w:ascii="Trebuchet MS" w:hAnsi="Trebuchet MS" w:cs="Trebuchet MS"/>
+                <w:color w:val="000000"/>
+                <w:sz w:val="20"/>
+                <w:szCs w:val="20"/>
+                <w:lang w:val="es-ES_tradnl"/>
+              </w:rPr>
+              <w:t xml:space="preserve"> utilizaría un </w:t>
+            </w:r>
+            <w:proofErr w:type="spellStart"/>
+            <w:r>
+              <w:rPr>
+                <w:rFonts w:ascii="Trebuchet MS" w:hAnsi="Trebuchet MS" w:cs="Trebuchet MS"/>
+                <w:color w:val="000000"/>
+                <w:sz w:val="20"/>
+                <w:szCs w:val="20"/>
+                <w:lang w:val="es-ES_tradnl"/>
+              </w:rPr>
+              <w:t>loop</w:t>
+            </w:r>
+            <w:proofErr w:type="spellEnd"/>
+            <w:r>
+              <w:rPr>
+                <w:rFonts w:ascii="Trebuchet MS" w:hAnsi="Trebuchet MS" w:cs="Trebuchet MS"/>
+                <w:color w:val="000000"/>
+                <w:sz w:val="20"/>
+                <w:szCs w:val="20"/>
+                <w:lang w:val="es-ES_tradnl"/>
+              </w:rPr>
+              <w:t xml:space="preserve"> para </w:t>
+            </w:r>
+            <w:r>
+              <w:rPr>
+                <w:rFonts w:ascii="Trebuchet MS" w:hAnsi="Trebuchet MS" w:cs="Trebuchet MS"/>
+                <w:color w:val="000000"/>
+                <w:sz w:val="20"/>
+                <w:szCs w:val="20"/>
+                <w:lang w:val="es-ES_tradnl"/>
+              </w:rPr>
+              <w:t xml:space="preserve">ir subiendo de año e ir viendo cuales años son múltiplos de 4 para contarlos como bisiestos, si es así se suman 366, si no, 365 días. </w:t>
+            </w:r>
+          </w:p>
+          <w:p>
+            <w:pPr>
               <w:pStyle w:val="Sinespaciado"/>
               <w:rPr>
                 <w:b/>
@@ -1231,21 +1872,7 @@
           <w:b/>
           <w:i/>
         </w:rPr>
-        <w:t>Necesitamos indicarle a un robot que prepare el desayuno</w:t>
-      </w:r>
-      <w:r>
-        <w:rPr>
-          <w:b/>
-          <w:i/>
-        </w:rPr>
-        <w:t>.</w:t>
-      </w:r>
-      <w:r>
-        <w:rPr>
-          <w:b/>
-          <w:i/>
-        </w:rPr>
-        <w:t xml:space="preserve"> Hay dos opciones: un huevo estrellado o un huevo revuelto.</w:t>
+        <w:t>Necesitamos indicarle a un robot que prepare el desayuno. Hay dos opciones: un huevo estrellado o un huevo revuelto.</w:t>
       </w:r>
       <w:r>
         <w:t xml:space="preserve"> </w:t>
@@ -1350,10 +1977,15 @@
           </w:p>
           <w:p>
             <w:pPr>
-              <w:pStyle w:val="Sinespaciado"/>
-              <w:rPr>
-                <w:color w:val="C00000"/>
-                <w:sz w:val="20"/>
+              <w:autoSpaceDE w:val="0"/>
+              <w:autoSpaceDN w:val="0"/>
+              <w:adjustRightInd w:val="0"/>
+              <w:rPr>
+                <w:rFonts w:ascii="Trebuchet MS" w:hAnsi="Trebuchet MS" w:cs="Trebuchet MS"/>
+                <w:color w:val="B00004"/>
+                <w:sz w:val="20"/>
+                <w:szCs w:val="20"/>
+                <w:lang w:val="es-ES_tradnl"/>
               </w:rPr>
             </w:pPr>
             <w:r>
@@ -1363,13 +1995,75 @@
               </w:rPr>
               <w:t>Entradas:</w:t>
             </w:r>
-          </w:p>
-          <w:p>
-            <w:pPr>
-              <w:pStyle w:val="Sinespaciado"/>
-              <w:rPr>
-                <w:color w:val="C00000"/>
-                <w:sz w:val="20"/>
+            <w:r>
+              <w:rPr>
+                <w:color w:val="C00000"/>
+                <w:sz w:val="20"/>
+              </w:rPr>
+              <w:t xml:space="preserve"> </w:t>
+            </w:r>
+            <w:r>
+              <w:rPr>
+                <w:rFonts w:ascii="Trebuchet MS" w:hAnsi="Trebuchet MS" w:cs="Trebuchet MS"/>
+                <w:color w:val="000000"/>
+                <w:sz w:val="20"/>
+                <w:szCs w:val="20"/>
+                <w:lang w:val="es-ES_tradnl"/>
+              </w:rPr>
+              <w:t>la opción entre los 2 huevos (huevo revuelto</w:t>
+            </w:r>
+            <w:r>
+              <w:rPr>
+                <w:rFonts w:ascii="Trebuchet MS" w:hAnsi="Trebuchet MS" w:cs="Trebuchet MS"/>
+                <w:color w:val="000000"/>
+                <w:sz w:val="20"/>
+                <w:szCs w:val="20"/>
+                <w:lang w:val="es-ES_tradnl"/>
+              </w:rPr>
+              <w:t>)</w:t>
+            </w:r>
+            <w:r>
+              <w:rPr>
+                <w:rFonts w:ascii="Trebuchet MS" w:hAnsi="Trebuchet MS" w:cs="Trebuchet MS"/>
+                <w:color w:val="000000"/>
+                <w:sz w:val="20"/>
+                <w:szCs w:val="20"/>
+                <w:lang w:val="es-ES_tradnl"/>
+              </w:rPr>
+              <w:t xml:space="preserve"> o </w:t>
+            </w:r>
+            <w:r>
+              <w:rPr>
+                <w:rFonts w:ascii="Trebuchet MS" w:hAnsi="Trebuchet MS" w:cs="Trebuchet MS"/>
+                <w:color w:val="000000"/>
+                <w:sz w:val="20"/>
+                <w:szCs w:val="20"/>
+                <w:lang w:val="es-ES_tradnl"/>
+              </w:rPr>
+              <w:t xml:space="preserve">(huevo </w:t>
+            </w:r>
+            <w:r>
+              <w:rPr>
+                <w:rFonts w:ascii="Trebuchet MS" w:hAnsi="Trebuchet MS" w:cs="Trebuchet MS"/>
+                <w:color w:val="000000"/>
+                <w:sz w:val="20"/>
+                <w:szCs w:val="20"/>
+                <w:lang w:val="es-ES_tradnl"/>
+              </w:rPr>
+              <w:t>estrellado)</w:t>
+            </w:r>
+          </w:p>
+          <w:p>
+            <w:pPr>
+              <w:autoSpaceDE w:val="0"/>
+              <w:autoSpaceDN w:val="0"/>
+              <w:adjustRightInd w:val="0"/>
+              <w:rPr>
+                <w:rFonts w:ascii="Trebuchet MS" w:hAnsi="Trebuchet MS" w:cs="Trebuchet MS"/>
+                <w:color w:val="000000"/>
+                <w:sz w:val="20"/>
+                <w:szCs w:val="20"/>
+                <w:lang w:val="es-ES_tradnl"/>
               </w:rPr>
             </w:pPr>
             <w:r>
@@ -1379,6 +2073,73 @@
               </w:rPr>
               <w:t>Salidas:</w:t>
             </w:r>
+            <w:r>
+              <w:rPr>
+                <w:color w:val="C00000"/>
+                <w:sz w:val="20"/>
+              </w:rPr>
+              <w:t xml:space="preserve"> </w:t>
+            </w:r>
+            <w:r>
+              <w:rPr>
+                <w:rFonts w:ascii="Trebuchet MS" w:hAnsi="Trebuchet MS" w:cs="Trebuchet MS"/>
+                <w:color w:val="000000"/>
+                <w:sz w:val="20"/>
+                <w:szCs w:val="20"/>
+                <w:lang w:val="es-ES_tradnl"/>
+              </w:rPr>
+              <w:t xml:space="preserve">el desayuno preparado </w:t>
+            </w:r>
+            <w:r>
+              <w:rPr>
+                <w:rFonts w:ascii="Trebuchet MS" w:hAnsi="Trebuchet MS" w:cs="Trebuchet MS"/>
+                <w:color w:val="000000"/>
+                <w:sz w:val="20"/>
+                <w:szCs w:val="20"/>
+                <w:lang w:val="es-ES_tradnl"/>
+              </w:rPr>
+              <w:t>(huevo estrellado</w:t>
+            </w:r>
+            <w:r>
+              <w:rPr>
+                <w:rFonts w:ascii="Trebuchet MS" w:hAnsi="Trebuchet MS" w:cs="Trebuchet MS"/>
+                <w:color w:val="000000"/>
+                <w:sz w:val="20"/>
+                <w:szCs w:val="20"/>
+                <w:lang w:val="es-ES_tradnl"/>
+              </w:rPr>
+              <w:t>)</w:t>
+            </w:r>
+            <w:r>
+              <w:rPr>
+                <w:rFonts w:ascii="Trebuchet MS" w:hAnsi="Trebuchet MS" w:cs="Trebuchet MS"/>
+                <w:color w:val="000000"/>
+                <w:sz w:val="20"/>
+                <w:szCs w:val="20"/>
+                <w:lang w:val="es-ES_tradnl"/>
+              </w:rPr>
+              <w:t xml:space="preserve"> o </w:t>
+            </w:r>
+            <w:r>
+              <w:rPr>
+                <w:rFonts w:ascii="Trebuchet MS" w:hAnsi="Trebuchet MS" w:cs="Trebuchet MS"/>
+                <w:color w:val="000000"/>
+                <w:sz w:val="20"/>
+                <w:szCs w:val="20"/>
+                <w:lang w:val="es-ES_tradnl"/>
+              </w:rPr>
+              <w:t>(</w:t>
+            </w:r>
+            <w:r>
+              <w:rPr>
+                <w:rFonts w:ascii="Trebuchet MS" w:hAnsi="Trebuchet MS" w:cs="Trebuchet MS"/>
+                <w:color w:val="000000"/>
+                <w:sz w:val="20"/>
+                <w:szCs w:val="20"/>
+                <w:lang w:val="es-ES_tradnl"/>
+              </w:rPr>
+              <w:t xml:space="preserve">huevo revuelto) </w:t>
+            </w:r>
           </w:p>
           <w:p>
             <w:pPr>
@@ -1395,6 +2156,23 @@
                 <w:sz w:val="20"/>
               </w:rPr>
               <w:t>Relación E/S:</w:t>
+            </w:r>
+            <w:r>
+              <w:rPr>
+                <w:color w:val="C00000"/>
+                <w:sz w:val="20"/>
+              </w:rPr>
+              <w:t xml:space="preserve"> </w:t>
+            </w:r>
+            <w:r>
+              <w:rPr>
+                <w:rFonts w:ascii="Trebuchet MS" w:hAnsi="Trebuchet MS" w:cs="Trebuchet MS"/>
+                <w:color w:val="000000"/>
+                <w:sz w:val="20"/>
+                <w:szCs w:val="20"/>
+                <w:lang w:val="es-ES_tradnl"/>
+              </w:rPr>
+              <w:t xml:space="preserve">elegir entre uno u otro. </w:t>
             </w:r>
           </w:p>
         </w:tc>
@@ -1424,6 +2202,199 @@
           </w:p>
           <w:p>
             <w:pPr>
+              <w:numPr>
+                <w:ilvl w:val="0"/>
+                <w:numId w:val="1"/>
+              </w:numPr>
+              <w:tabs>
+                <w:tab w:val="left" w:pos="20"/>
+                <w:tab w:val="left" w:pos="210"/>
+              </w:tabs>
+              <w:autoSpaceDE w:val="0"/>
+              <w:autoSpaceDN w:val="0"/>
+              <w:adjustRightInd w:val="0"/>
+              <w:ind w:left="210" w:hanging="211"/>
+              <w:rPr>
+                <w:rFonts w:ascii="Trebuchet MS" w:hAnsi="Trebuchet MS" w:cs="Trebuchet MS"/>
+                <w:b/>
+                <w:bCs/>
+                <w:color w:val="000000"/>
+                <w:sz w:val="20"/>
+                <w:szCs w:val="20"/>
+                <w:lang w:val="es-ES_tradnl"/>
+              </w:rPr>
+            </w:pPr>
+            <w:r>
+              <w:rPr>
+                <w:rFonts w:ascii="Trebuchet MS" w:hAnsi="Trebuchet MS" w:cs="Trebuchet MS"/>
+                <w:b/>
+                <w:bCs/>
+                <w:color w:val="000000"/>
+                <w:sz w:val="20"/>
+                <w:szCs w:val="20"/>
+                <w:lang w:val="es-ES_tradnl"/>
+              </w:rPr>
+              <w:lastRenderedPageBreak/>
+              <w:tab/>
+              <w:t>1.Leer tipo de huevo (revuelto o estrellado</w:t>
+            </w:r>
+            <w:r>
+              <w:rPr>
+                <w:rFonts w:ascii="Trebuchet MS" w:hAnsi="Trebuchet MS" w:cs="Trebuchet MS"/>
+                <w:b/>
+                <w:bCs/>
+                <w:color w:val="000000"/>
+                <w:sz w:val="20"/>
+                <w:szCs w:val="20"/>
+                <w:lang w:val="es-ES_tradnl"/>
+              </w:rPr>
+              <w:t>)</w:t>
+            </w:r>
+          </w:p>
+          <w:p>
+            <w:pPr>
+              <w:numPr>
+                <w:ilvl w:val="0"/>
+                <w:numId w:val="1"/>
+              </w:numPr>
+              <w:tabs>
+                <w:tab w:val="left" w:pos="20"/>
+                <w:tab w:val="left" w:pos="210"/>
+              </w:tabs>
+              <w:autoSpaceDE w:val="0"/>
+              <w:autoSpaceDN w:val="0"/>
+              <w:adjustRightInd w:val="0"/>
+              <w:ind w:left="210" w:hanging="211"/>
+              <w:rPr>
+                <w:rFonts w:ascii="Trebuchet MS" w:hAnsi="Trebuchet MS" w:cs="Trebuchet MS"/>
+                <w:b/>
+                <w:bCs/>
+                <w:color w:val="000000"/>
+                <w:sz w:val="20"/>
+                <w:szCs w:val="20"/>
+                <w:lang w:val="es-ES_tradnl"/>
+              </w:rPr>
+            </w:pPr>
+            <w:r>
+              <w:rPr>
+                <w:rFonts w:ascii="Trebuchet MS" w:hAnsi="Trebuchet MS" w:cs="Trebuchet MS"/>
+                <w:b/>
+                <w:bCs/>
+                <w:color w:val="000000"/>
+                <w:kern w:val="1"/>
+                <w:sz w:val="20"/>
+                <w:szCs w:val="20"/>
+                <w:lang w:val="es-ES_tradnl"/>
+              </w:rPr>
+              <w:tab/>
+              <w:t>2.</w:t>
+            </w:r>
+            <w:r>
+              <w:rPr>
+                <w:rFonts w:ascii="Trebuchet MS" w:hAnsi="Trebuchet MS" w:cs="Trebuchet MS"/>
+                <w:b/>
+                <w:bCs/>
+                <w:color w:val="000000"/>
+                <w:sz w:val="20"/>
+                <w:szCs w:val="20"/>
+                <w:lang w:val="es-ES_tradnl"/>
+              </w:rPr>
+              <w:t>Elegir el huevo seleccionado</w:t>
+            </w:r>
+          </w:p>
+          <w:p>
+            <w:pPr>
+              <w:numPr>
+                <w:ilvl w:val="0"/>
+                <w:numId w:val="1"/>
+              </w:numPr>
+              <w:tabs>
+                <w:tab w:val="left" w:pos="20"/>
+                <w:tab w:val="left" w:pos="210"/>
+              </w:tabs>
+              <w:autoSpaceDE w:val="0"/>
+              <w:autoSpaceDN w:val="0"/>
+              <w:adjustRightInd w:val="0"/>
+              <w:ind w:left="210" w:hanging="211"/>
+              <w:rPr>
+                <w:rFonts w:ascii="Trebuchet MS" w:hAnsi="Trebuchet MS" w:cs="Trebuchet MS"/>
+                <w:b/>
+                <w:bCs/>
+                <w:color w:val="000000"/>
+                <w:sz w:val="20"/>
+                <w:szCs w:val="20"/>
+                <w:lang w:val="es-ES_tradnl"/>
+              </w:rPr>
+            </w:pPr>
+            <w:r>
+              <w:rPr>
+                <w:rFonts w:ascii="Trebuchet MS" w:hAnsi="Trebuchet MS" w:cs="Trebuchet MS"/>
+                <w:b/>
+                <w:bCs/>
+                <w:color w:val="000000"/>
+                <w:kern w:val="1"/>
+                <w:sz w:val="20"/>
+                <w:szCs w:val="20"/>
+                <w:lang w:val="es-ES_tradnl"/>
+              </w:rPr>
+              <w:tab/>
+              <w:t>3.</w:t>
+            </w:r>
+            <w:r>
+              <w:rPr>
+                <w:rFonts w:ascii="Trebuchet MS" w:hAnsi="Trebuchet MS" w:cs="Trebuchet MS"/>
+                <w:b/>
+                <w:bCs/>
+                <w:color w:val="000000"/>
+                <w:sz w:val="20"/>
+                <w:szCs w:val="20"/>
+                <w:lang w:val="es-ES_tradnl"/>
+              </w:rPr>
+              <w:t>Descartar el otro tipo de huevo</w:t>
+            </w:r>
+          </w:p>
+          <w:p>
+            <w:pPr>
+              <w:pStyle w:val="Sinespaciado"/>
+              <w:rPr>
+                <w:rFonts w:ascii="Trebuchet MS" w:hAnsi="Trebuchet MS" w:cs="Trebuchet MS"/>
+                <w:b/>
+                <w:bCs/>
+                <w:color w:val="000000"/>
+                <w:sz w:val="20"/>
+                <w:szCs w:val="20"/>
+                <w:lang w:val="es-ES_tradnl"/>
+              </w:rPr>
+            </w:pPr>
+            <w:r>
+              <w:rPr>
+                <w:rFonts w:ascii="Trebuchet MS" w:hAnsi="Trebuchet MS" w:cs="Trebuchet MS"/>
+                <w:b/>
+                <w:bCs/>
+                <w:color w:val="000000"/>
+                <w:kern w:val="1"/>
+                <w:sz w:val="20"/>
+                <w:szCs w:val="20"/>
+                <w:lang w:val="es-ES_tradnl"/>
+              </w:rPr>
+              <w:tab/>
+              <w:t>4.</w:t>
+            </w:r>
+            <w:r>
+              <w:rPr>
+                <w:rFonts w:ascii="Trebuchet MS" w:hAnsi="Trebuchet MS" w:cs="Trebuchet MS"/>
+                <w:b/>
+                <w:bCs/>
+                <w:color w:val="000000"/>
+                <w:sz w:val="20"/>
+                <w:szCs w:val="20"/>
+                <w:lang w:val="es-ES_tradnl"/>
+              </w:rPr>
+              <w:t xml:space="preserve">Imprimir huevo seleccionado </w:t>
+            </w:r>
+          </w:p>
+          <w:p>
+            <w:pPr>
               <w:pStyle w:val="Sinespaciado"/>
               <w:rPr>
                 <w:b/>
@@ -1452,27 +2423,41 @@
                 <w:color w:val="000000" w:themeColor="text1"/>
                 <w:sz w:val="20"/>
               </w:rPr>
-              <w:t>¿Notaste algo diferente en este problema?</w:t>
-            </w:r>
-            <w:bookmarkStart w:id="0" w:name="_GoBack"/>
-            <w:bookmarkEnd w:id="0"/>
-            <w:r>
-              <w:rPr>
-                <w:color w:val="000000" w:themeColor="text1"/>
-                <w:sz w:val="20"/>
-              </w:rPr>
-              <w:t xml:space="preserve"> Comparado con los otros problemas que has realizado, escribe qué diferencias encuentras.</w:t>
-            </w:r>
-          </w:p>
-          <w:p>
-            <w:pPr>
-              <w:pStyle w:val="Sinespaciado"/>
-              <w:rPr>
-                <w:b/>
-                <w:color w:val="C00000"/>
-                <w:sz w:val="20"/>
-              </w:rPr>
-            </w:pPr>
+              <w:lastRenderedPageBreak/>
+              <w:t>¿Notaste algo diferente en este problema? Comparado con los otros problemas que has realizado, escribe qué diferencias encuentras.</w:t>
+            </w:r>
+          </w:p>
+          <w:p>
+            <w:pPr>
+              <w:pStyle w:val="Sinespaciado"/>
+              <w:rPr>
+                <w:b/>
+                <w:color w:val="C00000"/>
+                <w:sz w:val="20"/>
+              </w:rPr>
+            </w:pPr>
+          </w:p>
+          <w:p>
+            <w:pPr>
+              <w:pStyle w:val="Sinespaciado"/>
+              <w:rPr>
+                <w:b/>
+                <w:color w:val="C00000"/>
+                <w:sz w:val="20"/>
+              </w:rPr>
+            </w:pPr>
+            <w:r>
+              <w:rPr>
+                <w:rFonts w:ascii="Trebuchet MS" w:hAnsi="Trebuchet MS" w:cs="Trebuchet MS"/>
+                <w:b/>
+                <w:bCs/>
+                <w:color w:val="000000"/>
+                <w:sz w:val="20"/>
+                <w:szCs w:val="20"/>
+                <w:lang w:val="es-ES_tradnl"/>
+              </w:rPr>
+              <w:t xml:space="preserve">El problema es “booleano” o “lógico” puesto que el algoritmo se basa en elegir entre una opción u otra. A diferencia de los demás problemas que hemos tenido en donde se debe calcular el resultado, en este se debe elegir uno. </w:t>
+            </w:r>
           </w:p>
         </w:tc>
       </w:tr>
@@ -1493,6 +2478,160 @@
     </w:sectPr>
   </w:body>
 </w:document>
+</file>
+
+<file path=word/numbering.xml><?xml version="1.0" encoding="utf-8"?>
+<w:numbering xmlns:wpc="http://schemas.microsoft.com/office/word/2010/wordprocessingCanvas" xmlns:cx="http://schemas.microsoft.com/office/drawing/2014/chartex" xmlns:cx1="http://schemas.microsoft.com/office/drawing/2015/9/8/chartex" xmlns:cx2="http://schemas.microsoft.com/office/drawing/2015/10/21/chartex" xmlns:cx3="http://schemas.microsoft.com/office/drawing/2016/5/9/chartex" xmlns:cx4="http://schemas.microsoft.com/office/drawing/2016/5/10/chartex" xmlns:cx5="http://schemas.microsoft.com/office/drawing/2016/5/11/chartex" xmlns:cx6="http://schemas.microsoft.com/office/drawing/2016/5/12/chartex" xmlns:cx7="http://schemas.microsoft.com/office/drawing/2016/5/13/chartex" xmlns:cx8="http://schemas.microsoft.com/office/drawing/2016/5/14/chartex" xmlns:mc="http://schemas.openxmlformats.org/markup-compatibility/2006" xmlns:aink="http://schemas.microsoft.com/office/drawing/2016/ink" xmlns:am3d="http://schemas.microsoft.com/office/drawing/2017/model3d" xmlns:o="urn:schemas-microsoft-com:office:office" xmlns:r="http://schemas.openxmlformats.org/officeDocument/2006/relationships" xmlns:m="http://schemas.openxmlformats.org/officeDocument/2006/math" xmlns:v="urn:schemas-microsoft-com:vml" xmlns:wp14="http://schemas.microsoft.com/office/word/2010/wordprocessingDrawing" xmlns:wp="http://schemas.openxmlformats.org/drawingml/2006/wordprocessingDrawing" xmlns:w10="urn:schemas-microsoft-com:office:word" xmlns:w="http://schemas.openxmlformats.org/wordprocessingml/2006/main" xmlns:w14="http://schemas.microsoft.com/office/word/2010/wordml" xmlns:w15="http://schemas.microsoft.com/office/word/2012/wordml" xmlns:w16cid="http://schemas.microsoft.com/office/word/2016/wordml/cid" xmlns:w16se="http://schemas.microsoft.com/office/word/2015/wordml/symex" xmlns:wpg="http://schemas.microsoft.com/office/word/2010/wordprocessingGroup" xmlns:wpi="http://schemas.microsoft.com/office/word/2010/wordprocessingInk" xmlns:wne="http://schemas.microsoft.com/office/word/2006/wordml" xmlns:wps="http://schemas.microsoft.com/office/word/2010/wordprocessingShape" mc:Ignorable="w14 w15 w16se w16cid wp14">
+  <w:abstractNum w:abstractNumId="0" w15:restartNumberingAfterBreak="0">
+    <w:nsid w:val="00000001"/>
+    <w:multiLevelType w:val="hybridMultilevel"/>
+    <w:tmpl w:val="00000001"/>
+    <w:lvl w:ilvl="0" w:tplc="00000001">
+      <w:start w:val="1"/>
+      <w:numFmt w:val="decimal"/>
+      <w:lvlText w:val="%1."/>
+      <w:lvlJc w:val="left"/>
+      <w:pPr>
+        <w:ind w:left="720" w:hanging="360"/>
+      </w:pPr>
+    </w:lvl>
+    <w:lvl w:ilvl="1" w:tplc="FFFFFFFF">
+      <w:numFmt w:val="decimal"/>
+      <w:lvlText w:val=""/>
+      <w:lvlJc w:val="left"/>
+    </w:lvl>
+    <w:lvl w:ilvl="2" w:tplc="FFFFFFFF">
+      <w:numFmt w:val="decimal"/>
+      <w:lvlText w:val=""/>
+      <w:lvlJc w:val="left"/>
+    </w:lvl>
+    <w:lvl w:ilvl="3" w:tplc="FFFFFFFF">
+      <w:numFmt w:val="decimal"/>
+      <w:lvlText w:val=""/>
+      <w:lvlJc w:val="left"/>
+    </w:lvl>
+    <w:lvl w:ilvl="4" w:tplc="FFFFFFFF">
+      <w:numFmt w:val="decimal"/>
+      <w:lvlText w:val=""/>
+      <w:lvlJc w:val="left"/>
+    </w:lvl>
+    <w:lvl w:ilvl="5" w:tplc="FFFFFFFF">
+      <w:numFmt w:val="decimal"/>
+      <w:lvlText w:val=""/>
+      <w:lvlJc w:val="left"/>
+    </w:lvl>
+    <w:lvl w:ilvl="6" w:tplc="FFFFFFFF">
+      <w:numFmt w:val="decimal"/>
+      <w:lvlText w:val=""/>
+      <w:lvlJc w:val="left"/>
+    </w:lvl>
+    <w:lvl w:ilvl="7" w:tplc="FFFFFFFF">
+      <w:numFmt w:val="decimal"/>
+      <w:lvlText w:val=""/>
+      <w:lvlJc w:val="left"/>
+    </w:lvl>
+    <w:lvl w:ilvl="8" w:tplc="FFFFFFFF">
+      <w:numFmt w:val="decimal"/>
+      <w:lvlText w:val=""/>
+      <w:lvlJc w:val="left"/>
+    </w:lvl>
+  </w:abstractNum>
+  <w:abstractNum w:abstractNumId="1" w15:restartNumberingAfterBreak="0">
+    <w:nsid w:val="72416D0A"/>
+    <w:multiLevelType w:val="hybridMultilevel"/>
+    <w:tmpl w:val="E9109DA8"/>
+    <w:lvl w:ilvl="0" w:tplc="040A000F">
+      <w:start w:val="1"/>
+      <w:numFmt w:val="decimal"/>
+      <w:lvlText w:val="%1."/>
+      <w:lvlJc w:val="left"/>
+      <w:pPr>
+        <w:ind w:left="720" w:hanging="360"/>
+      </w:pPr>
+      <w:rPr>
+        <w:rFonts w:hint="default"/>
+      </w:rPr>
+    </w:lvl>
+    <w:lvl w:ilvl="1" w:tplc="040A0019" w:tentative="1">
+      <w:start w:val="1"/>
+      <w:numFmt w:val="lowerLetter"/>
+      <w:lvlText w:val="%2."/>
+      <w:lvlJc w:val="left"/>
+      <w:pPr>
+        <w:ind w:left="1440" w:hanging="360"/>
+      </w:pPr>
+    </w:lvl>
+    <w:lvl w:ilvl="2" w:tplc="040A001B" w:tentative="1">
+      <w:start w:val="1"/>
+      <w:numFmt w:val="lowerRoman"/>
+      <w:lvlText w:val="%3."/>
+      <w:lvlJc w:val="right"/>
+      <w:pPr>
+        <w:ind w:left="2160" w:hanging="180"/>
+      </w:pPr>
+    </w:lvl>
+    <w:lvl w:ilvl="3" w:tplc="040A000F" w:tentative="1">
+      <w:start w:val="1"/>
+      <w:numFmt w:val="decimal"/>
+      <w:lvlText w:val="%4."/>
+      <w:lvlJc w:val="left"/>
+      <w:pPr>
+        <w:ind w:left="2880" w:hanging="360"/>
+      </w:pPr>
+    </w:lvl>
+    <w:lvl w:ilvl="4" w:tplc="040A0019" w:tentative="1">
+      <w:start w:val="1"/>
+      <w:numFmt w:val="lowerLetter"/>
+      <w:lvlText w:val="%5."/>
+      <w:lvlJc w:val="left"/>
+      <w:pPr>
+        <w:ind w:left="3600" w:hanging="360"/>
+      </w:pPr>
+    </w:lvl>
+    <w:lvl w:ilvl="5" w:tplc="040A001B" w:tentative="1">
+      <w:start w:val="1"/>
+      <w:numFmt w:val="lowerRoman"/>
+      <w:lvlText w:val="%6."/>
+      <w:lvlJc w:val="right"/>
+      <w:pPr>
+        <w:ind w:left="4320" w:hanging="180"/>
+      </w:pPr>
+    </w:lvl>
+    <w:lvl w:ilvl="6" w:tplc="040A000F" w:tentative="1">
+      <w:start w:val="1"/>
+      <w:numFmt w:val="decimal"/>
+      <w:lvlText w:val="%7."/>
+      <w:lvlJc w:val="left"/>
+      <w:pPr>
+        <w:ind w:left="5040" w:hanging="360"/>
+      </w:pPr>
+    </w:lvl>
+    <w:lvl w:ilvl="7" w:tplc="040A0019" w:tentative="1">
+      <w:start w:val="1"/>
+      <w:numFmt w:val="lowerLetter"/>
+      <w:lvlText w:val="%8."/>
+      <w:lvlJc w:val="left"/>
+      <w:pPr>
+        <w:ind w:left="5760" w:hanging="360"/>
+      </w:pPr>
+    </w:lvl>
+    <w:lvl w:ilvl="8" w:tplc="040A001B" w:tentative="1">
+      <w:start w:val="1"/>
+      <w:numFmt w:val="lowerRoman"/>
+      <w:lvlText w:val="%9."/>
+      <w:lvlJc w:val="right"/>
+      <w:pPr>
+        <w:ind w:left="6480" w:hanging="180"/>
+      </w:pPr>
+    </w:lvl>
+  </w:abstractNum>
+  <w:num w:numId="1">
+    <w:abstractNumId w:val="0"/>
+  </w:num>
+  <w:num w:numId="2">
+    <w:abstractNumId w:val="1"/>
+  </w:num>
+</w:numbering>
 </file>
 
 <file path=word/styles.xml><?xml version="1.0" encoding="utf-8"?>
@@ -2237,7 +3376,7 @@
 </file>
 
 <file path=customXml/itemProps1.xml><?xml version="1.0" encoding="utf-8"?>
-<ds:datastoreItem xmlns:ds="http://schemas.openxmlformats.org/officeDocument/2006/customXml" ds:itemID="{8265DB7D-5925-594C-8E6D-69EA22F5B450}">
+<ds:datastoreItem xmlns:ds="http://schemas.openxmlformats.org/officeDocument/2006/customXml" ds:itemID="{CE1D68C3-BA33-2F4F-8053-3DB35C64C345}">
   <ds:schemaRefs>
     <ds:schemaRef ds:uri="http://schemas.openxmlformats.org/officeDocument/2006/bibliography"/>
   </ds:schemaRefs>

</xml_diff>

<commit_message>
María Fernanda García Gastélum Grupo 03
También hice el ejercicio extra
</commit_message>
<xml_diff>
--- a/Tarea-01.docx
+++ b/Tarea-01.docx
@@ -44,6 +44,12 @@
         </w:rPr>
         <w:t xml:space="preserve">Nombre del alumno: </w:t>
       </w:r>
+      <w:r>
+        <w:rPr>
+          <w:sz w:val="24"/>
+        </w:rPr>
+        <w:t>María Fernanda García Gastélum A01376181</w:t>
+      </w:r>
     </w:p>
     <w:p>
       <w:pPr>
@@ -58,6 +64,12 @@
           <w:sz w:val="24"/>
         </w:rPr>
         <w:t xml:space="preserve">Grupo: </w:t>
+      </w:r>
+      <w:r>
+        <w:rPr>
+          <w:sz w:val="24"/>
+        </w:rPr>
+        <w:t>03</w:t>
       </w:r>
     </w:p>
     <w:p>
@@ -149,11 +161,6 @@
       <w:r>
         <w:t>Contesta sobre ESTE MISMO documento lo que se te pide. Usa TODO el espacio que necesites, pero trata de que tus respuestas sean breves y concretas.</w:t>
       </w:r>
-    </w:p>
-    <w:p>
-      <w:pPr>
-        <w:pStyle w:val="Sinespaciado"/>
-      </w:pPr>
     </w:p>
     <w:p>
       <w:pPr>
@@ -243,7 +250,71 @@
                 <w:color w:val="C00000"/>
                 <w:sz w:val="20"/>
               </w:rPr>
-              <w:t>La diferencia consiste en…</w:t>
+              <w:t xml:space="preserve">La diferencia </w:t>
+            </w:r>
+            <w:r>
+              <w:rPr>
+                <w:i/>
+                <w:color w:val="C00000"/>
+                <w:sz w:val="20"/>
+              </w:rPr>
+              <w:t>es</w:t>
+            </w:r>
+            <w:r>
+              <w:rPr>
+                <w:i/>
+                <w:color w:val="C00000"/>
+                <w:sz w:val="20"/>
+              </w:rPr>
+              <w:t xml:space="preserve"> que el algoritmo </w:t>
+            </w:r>
+            <w:r>
+              <w:rPr>
+                <w:i/>
+                <w:color w:val="C00000"/>
+                <w:sz w:val="20"/>
+              </w:rPr>
+              <w:t xml:space="preserve">consiste en pasos </w:t>
+            </w:r>
+            <w:r>
+              <w:rPr>
+                <w:i/>
+                <w:color w:val="C00000"/>
+                <w:sz w:val="20"/>
+              </w:rPr>
+              <w:t>concretos para llegar a la solución de un problema</w:t>
+            </w:r>
+            <w:r>
+              <w:rPr>
+                <w:i/>
+                <w:color w:val="C00000"/>
+                <w:sz w:val="20"/>
+              </w:rPr>
+              <w:t xml:space="preserve">, mientras que un programa es un algoritmo </w:t>
+            </w:r>
+            <w:r>
+              <w:rPr>
+                <w:i/>
+                <w:color w:val="C00000"/>
+                <w:sz w:val="20"/>
+              </w:rPr>
+              <w:t>en lenguaje de programación</w:t>
+            </w:r>
+            <w:r>
+              <w:rPr>
+                <w:i/>
+                <w:color w:val="C00000"/>
+                <w:sz w:val="20"/>
+              </w:rPr>
+              <w:t xml:space="preserve"> para que una computadora lo entienda</w:t>
+            </w:r>
+            <w:r>
+              <w:rPr>
+                <w:i/>
+                <w:color w:val="C00000"/>
+                <w:sz w:val="20"/>
+              </w:rPr>
+              <w:t>.</w:t>
             </w:r>
           </w:p>
           <w:p>
@@ -259,11 +330,6 @@
         </w:tc>
       </w:tr>
     </w:tbl>
-    <w:p>
-      <w:pPr>
-        <w:pStyle w:val="Sinespaciado"/>
-      </w:pPr>
-    </w:p>
     <w:p>
       <w:pPr>
         <w:pStyle w:val="Sinespaciado"/>
@@ -347,6 +413,22 @@
                 <w:sz w:val="20"/>
               </w:rPr>
             </w:pPr>
+            <w:r>
+              <w:rPr>
+                <w:i/>
+                <w:color w:val="C00000"/>
+                <w:sz w:val="20"/>
+              </w:rPr>
+              <w:t>L</w:t>
+            </w:r>
+            <w:r>
+              <w:rPr>
+                <w:i/>
+                <w:color w:val="C00000"/>
+                <w:sz w:val="20"/>
+              </w:rPr>
+              <w:t>EER Y ENTENDER EL PROBLEMA</w:t>
+            </w:r>
           </w:p>
         </w:tc>
       </w:tr>
@@ -380,6 +462,14 @@
                 <w:sz w:val="20"/>
               </w:rPr>
             </w:pPr>
+            <w:r>
+              <w:rPr>
+                <w:i/>
+                <w:color w:val="C00000"/>
+                <w:sz w:val="20"/>
+              </w:rPr>
+              <w:t>RESOLVER EL PROBLEMA PASO A PASO (ALGORITMO)</w:t>
+            </w:r>
           </w:p>
         </w:tc>
       </w:tr>
@@ -413,6 +503,14 @@
                 <w:sz w:val="20"/>
               </w:rPr>
             </w:pPr>
+            <w:r>
+              <w:rPr>
+                <w:i/>
+                <w:color w:val="C00000"/>
+                <w:sz w:val="20"/>
+              </w:rPr>
+              <w:t>CONVERTIR EL ALGORITMO EN UN PROGRAMA</w:t>
+            </w:r>
           </w:p>
         </w:tc>
       </w:tr>
@@ -420,14 +518,6 @@
     <w:p>
       <w:pPr>
         <w:pStyle w:val="Sinespaciado"/>
-      </w:pPr>
-    </w:p>
-    <w:p>
-      <w:pPr>
-        <w:pStyle w:val="Sinespaciado"/>
-        <w:rPr>
-          <w:lang w:val="en-US"/>
-        </w:rPr>
       </w:pPr>
     </w:p>
     <w:p>
@@ -531,34 +621,36 @@
               <w:rPr>
                 <w:rFonts w:eastAsia="Times New Roman" w:cs="Times New Roman"/>
                 <w:bCs/>
-              </w:rPr>
-            </w:pPr>
-          </w:p>
-          <w:p>
-            <w:pPr>
-              <w:pStyle w:val="Sinespaciado"/>
+                <w:i/>
+                <w:color w:val="FF0000"/>
+              </w:rPr>
+            </w:pPr>
+            <w:r>
               <w:rPr>
                 <w:rFonts w:eastAsia="Times New Roman" w:cs="Times New Roman"/>
                 <w:bCs/>
-                <w:i/>
-                <w:color w:val="FF0000"/>
-              </w:rPr>
-            </w:pPr>
+              </w:rPr>
+              <w:t>Respuesta:</w:t>
+            </w:r>
             <w:r>
               <w:rPr>
                 <w:rFonts w:eastAsia="Times New Roman" w:cs="Times New Roman"/>
                 <w:bCs/>
-              </w:rPr>
-              <w:t>Respuesta:</w:t>
+                <w:i/>
+                <w:color w:val="FF0000"/>
+              </w:rPr>
+              <w:t xml:space="preserve"> </w:t>
             </w:r>
             <w:r>
               <w:rPr>
                 <w:rFonts w:eastAsia="Times New Roman" w:cs="Times New Roman"/>
                 <w:bCs/>
                 <w:i/>
-                <w:color w:val="FF0000"/>
-              </w:rPr>
-              <w:t xml:space="preserve"> </w:t>
+                <w:color w:val="C00000"/>
+                <w:sz w:val="20"/>
+                <w:szCs w:val="20"/>
+              </w:rPr>
+              <w:t>ÁNGELA HABLA MÁS BAJO QUE CECILIA</w:t>
             </w:r>
           </w:p>
           <w:p>
@@ -586,6 +678,39 @@
                 <w:szCs w:val="20"/>
               </w:rPr>
               <w:t xml:space="preserve">  </w:t>
+            </w:r>
+            <w:r>
+              <w:rPr>
+                <w:rFonts w:eastAsia="Times New Roman" w:cs="Times New Roman"/>
+                <w:bCs/>
+                <w:i/>
+                <w:color w:val="C00000"/>
+                <w:sz w:val="20"/>
+                <w:szCs w:val="20"/>
+              </w:rPr>
+              <w:t>ÁNGELA&lt;ROSA, CECILIA&gt;ROSA. CECILIA&gt;ROSA&gt;ÁNGELA, POR ENDE</w:t>
+            </w:r>
+            <w:r>
+              <w:rPr>
+                <w:rFonts w:eastAsia="Times New Roman" w:cs="Times New Roman"/>
+                <w:bCs/>
+                <w:i/>
+                <w:color w:val="C00000"/>
+                <w:sz w:val="20"/>
+                <w:szCs w:val="20"/>
+              </w:rPr>
+              <w:t>,</w:t>
+            </w:r>
+            <w:r>
+              <w:rPr>
+                <w:rFonts w:eastAsia="Times New Roman" w:cs="Times New Roman"/>
+                <w:bCs/>
+                <w:i/>
+                <w:color w:val="C00000"/>
+                <w:sz w:val="20"/>
+                <w:szCs w:val="20"/>
+              </w:rPr>
+              <w:t xml:space="preserve"> ÁNGELA HABLA MÁS BAJO QUE CECILIA</w:t>
             </w:r>
           </w:p>
         </w:tc>
@@ -725,6 +850,17 @@
               </w:rPr>
               <w:t xml:space="preserve">  </w:t>
             </w:r>
+            <w:r>
+              <w:rPr>
+                <w:rFonts w:eastAsia="Times New Roman" w:cs="Times New Roman"/>
+                <w:bCs/>
+                <w:i/>
+                <w:color w:val="C00000"/>
+                <w:sz w:val="20"/>
+                <w:szCs w:val="20"/>
+              </w:rPr>
+              <w:t>TOMÁS VA EN COCHE</w:t>
+            </w:r>
           </w:p>
           <w:p>
             <w:pPr>
@@ -823,6 +959,98 @@
       <w:pPr>
         <w:pStyle w:val="Sinespaciado"/>
       </w:pPr>
+      <w:r>
+        <w:rPr>
+          <w:b/>
+          <w:noProof/>
+          <w:color w:val="C00000"/>
+          <w:sz w:val="20"/>
+        </w:rPr>
+        <w:drawing>
+          <wp:anchor distT="0" distB="0" distL="114300" distR="114300" simplePos="0" relativeHeight="251657728" behindDoc="0" locked="0" layoutInCell="1" allowOverlap="1" wp14:anchorId="7DDABF15" wp14:editId="3129D89D">
+            <wp:simplePos x="0" y="0"/>
+            <wp:positionH relativeFrom="column">
+              <wp:posOffset>1990725</wp:posOffset>
+            </wp:positionH>
+            <wp:positionV relativeFrom="paragraph">
+              <wp:posOffset>12700</wp:posOffset>
+            </wp:positionV>
+            <wp:extent cx="2867025" cy="2047875"/>
+            <wp:effectExtent l="0" t="0" r="9525" b="9525"/>
+            <wp:wrapSquare wrapText="bothSides"/>
+            <wp:docPr id="1" name="Imagen 1" descr="C:\Users\Ferni\Downloads\file-1.jpeg"/>
+            <wp:cNvGraphicFramePr>
+              <a:graphicFrameLocks xmlns:a="http://schemas.openxmlformats.org/drawingml/2006/main" noChangeAspect="1"/>
+            </wp:cNvGraphicFramePr>
+            <a:graphic xmlns:a="http://schemas.openxmlformats.org/drawingml/2006/main">
+              <a:graphicData uri="http://schemas.openxmlformats.org/drawingml/2006/picture">
+                <pic:pic xmlns:pic="http://schemas.openxmlformats.org/drawingml/2006/picture">
+                  <pic:nvPicPr>
+                    <pic:cNvPr id="0" name="Picture 1" descr="C:\Users\Ferni\Downloads\file-1.jpeg"/>
+                    <pic:cNvPicPr>
+                      <a:picLocks noChangeAspect="1" noChangeArrowheads="1"/>
+                    </pic:cNvPicPr>
+                  </pic:nvPicPr>
+                  <pic:blipFill>
+                    <a:blip r:embed="rId6">
+                      <a:extLst>
+                        <a:ext uri="{28A0092B-C50C-407E-A947-70E740481C1C}">
+                          <a14:useLocalDpi xmlns:a14="http://schemas.microsoft.com/office/drawing/2010/main" val="0"/>
+                        </a:ext>
+                      </a:extLst>
+                    </a:blip>
+                    <a:srcRect/>
+                    <a:stretch>
+                      <a:fillRect/>
+                    </a:stretch>
+                  </pic:blipFill>
+                  <pic:spPr bwMode="auto">
+                    <a:xfrm>
+                      <a:off x="0" y="0"/>
+                      <a:ext cx="2867025" cy="2047875"/>
+                    </a:xfrm>
+                    <a:prstGeom prst="rect">
+                      <a:avLst/>
+                    </a:prstGeom>
+                    <a:noFill/>
+                    <a:ln>
+                      <a:noFill/>
+                    </a:ln>
+                  </pic:spPr>
+                </pic:pic>
+              </a:graphicData>
+            </a:graphic>
+            <wp14:sizeRelH relativeFrom="page">
+              <wp14:pctWidth>0</wp14:pctWidth>
+            </wp14:sizeRelH>
+            <wp14:sizeRelV relativeFrom="page">
+              <wp14:pctHeight>0</wp14:pctHeight>
+            </wp14:sizeRelV>
+          </wp:anchor>
+        </w:drawing>
+      </w:r>
+    </w:p>
+    <w:p>
+      <w:pPr>
+        <w:pStyle w:val="Sinespaciado"/>
+      </w:pPr>
+    </w:p>
+    <w:p>
+      <w:pPr>
+        <w:pStyle w:val="Sinespaciado"/>
+      </w:pPr>
+    </w:p>
+    <w:p>
+      <w:pPr>
+        <w:pStyle w:val="Sinespaciado"/>
+      </w:pPr>
+    </w:p>
+    <w:p>
+      <w:pPr>
+        <w:pStyle w:val="Sinespaciado"/>
+      </w:pPr>
+      <w:bookmarkStart w:id="0" w:name="_GoBack"/>
+      <w:bookmarkEnd w:id="0"/>
     </w:p>
     <w:p>
       <w:pPr>
@@ -1019,7 +1247,15 @@
                 <w:color w:val="C00000"/>
                 <w:sz w:val="20"/>
               </w:rPr>
-              <w:t>Anáisis.</w:t>
+              <w:t>Análisis</w:t>
+            </w:r>
+            <w:r>
+              <w:rPr>
+                <w:b/>
+                <w:color w:val="C00000"/>
+                <w:sz w:val="20"/>
+              </w:rPr>
+              <w:t>.</w:t>
             </w:r>
           </w:p>
           <w:p>
@@ -1037,6 +1273,21 @@
               </w:rPr>
               <w:t>Entradas:</w:t>
             </w:r>
+            <w:r>
+              <w:rPr>
+                <w:color w:val="C00000"/>
+                <w:sz w:val="20"/>
+              </w:rPr>
+              <w:t xml:space="preserve"> </w:t>
+            </w:r>
+            <w:r>
+              <w:rPr>
+                <w:i/>
+                <w:color w:val="C00000"/>
+                <w:sz w:val="20"/>
+              </w:rPr>
+              <w:t>Edad en años, edad en meses</w:t>
+            </w:r>
           </w:p>
           <w:p>
             <w:pPr>
@@ -1053,6 +1304,21 @@
               </w:rPr>
               <w:t>Salidas:</w:t>
             </w:r>
+            <w:r>
+              <w:rPr>
+                <w:color w:val="C00000"/>
+                <w:sz w:val="20"/>
+              </w:rPr>
+              <w:t xml:space="preserve"> </w:t>
+            </w:r>
+            <w:r>
+              <w:rPr>
+                <w:i/>
+                <w:color w:val="C00000"/>
+                <w:sz w:val="20"/>
+              </w:rPr>
+              <w:t>Número de días que ha vivido una persona</w:t>
+            </w:r>
           </w:p>
           <w:p>
             <w:pPr>
@@ -1069,6 +1335,54 @@
                 <w:sz w:val="20"/>
               </w:rPr>
               <w:t>Relación E/S:</w:t>
+            </w:r>
+            <w:r>
+              <w:rPr>
+                <w:color w:val="C00000"/>
+                <w:sz w:val="20"/>
+              </w:rPr>
+              <w:t xml:space="preserve"> </w:t>
+            </w:r>
+            <w:r>
+              <w:rPr>
+                <w:i/>
+                <w:color w:val="C00000"/>
+                <w:sz w:val="20"/>
+              </w:rPr>
+              <w:t>Total de día</w:t>
+            </w:r>
+            <w:r>
+              <w:rPr>
+                <w:i/>
+                <w:color w:val="C00000"/>
+                <w:sz w:val="20"/>
+              </w:rPr>
+              <w:t>s</w:t>
+            </w:r>
+            <w:r>
+              <w:rPr>
+                <w:i/>
+                <w:color w:val="C00000"/>
+                <w:sz w:val="20"/>
+              </w:rPr>
+              <w:t xml:space="preserve"> que ha vivido una persona</w:t>
+            </w:r>
+            <w:r>
+              <w:rPr>
+                <w:b/>
+                <w:i/>
+                <w:color w:val="C00000"/>
+                <w:sz w:val="20"/>
+              </w:rPr>
+              <w:t>=</w:t>
+            </w:r>
+            <w:r>
+              <w:rPr>
+                <w:i/>
+                <w:color w:val="C00000"/>
+                <w:sz w:val="20"/>
+              </w:rPr>
+              <w:t xml:space="preserve"> (365*(edad en años)) + (30*(edad en meses))</w:t>
             </w:r>
           </w:p>
         </w:tc>
@@ -1121,6 +1435,82 @@
                 <w:sz w:val="20"/>
               </w:rPr>
             </w:pPr>
+            <w:r>
+              <w:rPr>
+                <w:b/>
+                <w:color w:val="C00000"/>
+                <w:sz w:val="20"/>
+              </w:rPr>
+              <w:t>1. Leer edad en años</w:t>
+            </w:r>
+          </w:p>
+          <w:p>
+            <w:pPr>
+              <w:pStyle w:val="Sinespaciado"/>
+              <w:rPr>
+                <w:b/>
+                <w:color w:val="C00000"/>
+                <w:sz w:val="20"/>
+              </w:rPr>
+            </w:pPr>
+            <w:r>
+              <w:rPr>
+                <w:b/>
+                <w:color w:val="C00000"/>
+                <w:sz w:val="20"/>
+              </w:rPr>
+              <w:t>2. Leer edad en meses</w:t>
+            </w:r>
+          </w:p>
+          <w:p>
+            <w:pPr>
+              <w:pStyle w:val="Sinespaciado"/>
+              <w:rPr>
+                <w:color w:val="C00000"/>
+                <w:sz w:val="20"/>
+              </w:rPr>
+            </w:pPr>
+            <w:r>
+              <w:rPr>
+                <w:b/>
+                <w:color w:val="C00000"/>
+                <w:sz w:val="20"/>
+              </w:rPr>
+              <w:t xml:space="preserve">3.  Total de días que ha vivido una persona= </w:t>
+            </w:r>
+            <w:r>
+              <w:rPr>
+                <w:color w:val="C00000"/>
+                <w:sz w:val="20"/>
+              </w:rPr>
+              <w:t>(365*(edad en años)) + (30*(edad en meses))</w:t>
+            </w:r>
+          </w:p>
+          <w:p>
+            <w:pPr>
+              <w:pStyle w:val="Sinespaciado"/>
+              <w:rPr>
+                <w:b/>
+                <w:color w:val="C00000"/>
+                <w:sz w:val="20"/>
+              </w:rPr>
+            </w:pPr>
+            <w:r>
+              <w:rPr>
+                <w:b/>
+                <w:color w:val="C00000"/>
+                <w:sz w:val="20"/>
+              </w:rPr>
+              <w:t>4. Mostrar resultado</w:t>
+            </w:r>
+            <w:r>
+              <w:rPr>
+                <w:b/>
+                <w:color w:val="C00000"/>
+                <w:sz w:val="20"/>
+              </w:rPr>
+              <w:t xml:space="preserve"> de total de días que ha vivido una persona</w:t>
+            </w:r>
           </w:p>
         </w:tc>
       </w:tr>
@@ -1168,6 +1558,14 @@
                 <w:sz w:val="20"/>
               </w:rPr>
             </w:pPr>
+            <w:r>
+              <w:rPr>
+                <w:b/>
+                <w:color w:val="C00000"/>
+                <w:sz w:val="20"/>
+              </w:rPr>
+              <w:t>Considerando que se añade un día cada 4 años, añadiría el número de años que ha vivido una persona divididos entre 4, pero redondeados hacia abajo (ya que, si la persona tiene 18 años, no pueden ser 4.5 años bisiestos, tiene que ser redondeado hacia abajo)</w:t>
+            </w:r>
           </w:p>
         </w:tc>
       </w:tr>
@@ -1231,21 +1629,7 @@
           <w:b/>
           <w:i/>
         </w:rPr>
-        <w:t>Necesitamos indicarle a un robot que prepare el desayuno</w:t>
-      </w:r>
-      <w:r>
-        <w:rPr>
-          <w:b/>
-          <w:i/>
-        </w:rPr>
-        <w:t>.</w:t>
-      </w:r>
-      <w:r>
-        <w:rPr>
-          <w:b/>
-          <w:i/>
-        </w:rPr>
-        <w:t xml:space="preserve"> Hay dos opciones: un huevo estrellado o un huevo revuelto.</w:t>
+        <w:t>Necesitamos indicarle a un robot que prepare el desayuno. Hay dos opciones: un huevo estrellado o un huevo revuelto.</w:t>
       </w:r>
       <w:r>
         <w:t xml:space="preserve"> </w:t>
@@ -1363,6 +1747,13 @@
               </w:rPr>
               <w:t>Entradas:</w:t>
             </w:r>
+            <w:r>
+              <w:rPr>
+                <w:color w:val="C00000"/>
+                <w:sz w:val="20"/>
+              </w:rPr>
+              <w:t xml:space="preserve"> Hay que seleccionar huevos revueltos o estrellados</w:t>
+            </w:r>
           </w:p>
           <w:p>
             <w:pPr>
@@ -1379,6 +1770,13 @@
               </w:rPr>
               <w:t>Salidas:</w:t>
             </w:r>
+            <w:r>
+              <w:rPr>
+                <w:color w:val="C00000"/>
+                <w:sz w:val="20"/>
+              </w:rPr>
+              <w:t xml:space="preserve"> Los huevos revueltos o estrellados ya preparados</w:t>
+            </w:r>
           </w:p>
           <w:p>
             <w:pPr>
@@ -1395,6 +1793,13 @@
                 <w:sz w:val="20"/>
               </w:rPr>
               <w:t>Relación E/S:</w:t>
+            </w:r>
+            <w:r>
+              <w:rPr>
+                <w:color w:val="C00000"/>
+                <w:sz w:val="20"/>
+              </w:rPr>
+              <w:t xml:space="preserve"> Después de seleccionar la opción que quieres el robot lo prepara</w:t>
             </w:r>
           </w:p>
         </w:tc>
@@ -1425,6 +1830,102 @@
           <w:p>
             <w:pPr>
               <w:pStyle w:val="Sinespaciado"/>
+              <w:numPr>
+                <w:ilvl w:val="0"/>
+                <w:numId w:val="1"/>
+              </w:numPr>
+              <w:rPr>
+                <w:b/>
+                <w:color w:val="C00000"/>
+                <w:sz w:val="20"/>
+              </w:rPr>
+            </w:pPr>
+            <w:r>
+              <w:rPr>
+                <w:b/>
+                <w:color w:val="C00000"/>
+                <w:sz w:val="20"/>
+              </w:rPr>
+              <w:t>Leer “Huevo estrellado”</w:t>
+            </w:r>
+          </w:p>
+          <w:p>
+            <w:pPr>
+              <w:pStyle w:val="Sinespaciado"/>
+              <w:numPr>
+                <w:ilvl w:val="0"/>
+                <w:numId w:val="1"/>
+              </w:numPr>
+              <w:rPr>
+                <w:b/>
+                <w:color w:val="C00000"/>
+                <w:sz w:val="20"/>
+              </w:rPr>
+            </w:pPr>
+            <w:r>
+              <w:rPr>
+                <w:b/>
+                <w:color w:val="C00000"/>
+                <w:sz w:val="20"/>
+              </w:rPr>
+              <w:t>Leer “Huevo revuelto</w:t>
+            </w:r>
+            <w:r>
+              <w:rPr>
+                <w:b/>
+                <w:color w:val="C00000"/>
+                <w:sz w:val="20"/>
+              </w:rPr>
+              <w:t>”</w:t>
+            </w:r>
+          </w:p>
+          <w:p>
+            <w:pPr>
+              <w:pStyle w:val="Sinespaciado"/>
+              <w:numPr>
+                <w:ilvl w:val="0"/>
+                <w:numId w:val="1"/>
+              </w:numPr>
+              <w:rPr>
+                <w:b/>
+                <w:color w:val="C00000"/>
+                <w:sz w:val="20"/>
+              </w:rPr>
+            </w:pPr>
+            <w:r>
+              <w:rPr>
+                <w:b/>
+                <w:color w:val="C00000"/>
+                <w:sz w:val="20"/>
+              </w:rPr>
+              <w:t>Seleccionar “Huevo estrellado” o “Huevo revuelto”</w:t>
+            </w:r>
+          </w:p>
+          <w:p>
+            <w:pPr>
+              <w:pStyle w:val="Sinespaciado"/>
+              <w:numPr>
+                <w:ilvl w:val="0"/>
+                <w:numId w:val="1"/>
+              </w:numPr>
+              <w:rPr>
+                <w:b/>
+                <w:color w:val="C00000"/>
+                <w:sz w:val="20"/>
+              </w:rPr>
+            </w:pPr>
+            <w:r>
+              <w:rPr>
+                <w:b/>
+                <w:color w:val="C00000"/>
+                <w:sz w:val="20"/>
+              </w:rPr>
+              <w:t>Robot prepara la opción que seleccionaste (Resultado)</w:t>
+            </w:r>
+          </w:p>
+          <w:p>
+            <w:pPr>
+              <w:pStyle w:val="Sinespaciado"/>
               <w:rPr>
                 <w:b/>
                 <w:color w:val="C00000"/>
@@ -1452,27 +1953,42 @@
                 <w:color w:val="000000" w:themeColor="text1"/>
                 <w:sz w:val="20"/>
               </w:rPr>
-              <w:t>¿Notaste algo diferente en este problema?</w:t>
-            </w:r>
-            <w:bookmarkStart w:id="0" w:name="_GoBack"/>
-            <w:bookmarkEnd w:id="0"/>
-            <w:r>
-              <w:rPr>
-                <w:color w:val="000000" w:themeColor="text1"/>
-                <w:sz w:val="20"/>
-              </w:rPr>
-              <w:t xml:space="preserve"> Comparado con los otros problemas que has realizado, escribe qué diferencias encuentras.</w:t>
-            </w:r>
-          </w:p>
-          <w:p>
-            <w:pPr>
-              <w:pStyle w:val="Sinespaciado"/>
-              <w:rPr>
-                <w:b/>
-                <w:color w:val="C00000"/>
-                <w:sz w:val="20"/>
-              </w:rPr>
-            </w:pPr>
+              <w:t>¿Notaste algo diferente en este problema? Comparado con los otros problemas que has realizado, escribe qué diferencias encuentras.</w:t>
+            </w:r>
+          </w:p>
+          <w:p>
+            <w:pPr>
+              <w:pStyle w:val="Sinespaciado"/>
+              <w:rPr>
+                <w:b/>
+                <w:color w:val="C00000"/>
+                <w:sz w:val="20"/>
+              </w:rPr>
+            </w:pPr>
+            <w:r>
+              <w:rPr>
+                <w:b/>
+                <w:color w:val="C00000"/>
+                <w:sz w:val="20"/>
+              </w:rPr>
+              <w:t xml:space="preserve">Este problema es mucho más abstracto que el resto de </w:t>
+            </w:r>
+            <w:r>
+              <w:rPr>
+                <w:b/>
+                <w:color w:val="C00000"/>
+                <w:sz w:val="20"/>
+              </w:rPr>
+              <w:t>los problemas</w:t>
+            </w:r>
+            <w:r>
+              <w:rPr>
+                <w:b/>
+                <w:color w:val="C00000"/>
+                <w:sz w:val="20"/>
+              </w:rPr>
+              <w:t xml:space="preserve"> que eran más matemáticos y por ende es mucho menos preciso</w:t>
+            </w:r>
           </w:p>
         </w:tc>
       </w:tr>
@@ -1493,6 +2009,103 @@
     </w:sectPr>
   </w:body>
 </w:document>
+</file>
+
+<file path=word/numbering.xml><?xml version="1.0" encoding="utf-8"?>
+<w:numbering xmlns:wpc="http://schemas.microsoft.com/office/word/2010/wordprocessingCanvas" xmlns:cx="http://schemas.microsoft.com/office/drawing/2014/chartex" xmlns:cx1="http://schemas.microsoft.com/office/drawing/2015/9/8/chartex" xmlns:cx2="http://schemas.microsoft.com/office/drawing/2015/10/21/chartex" xmlns:cx3="http://schemas.microsoft.com/office/drawing/2016/5/9/chartex" xmlns:cx4="http://schemas.microsoft.com/office/drawing/2016/5/10/chartex" xmlns:cx5="http://schemas.microsoft.com/office/drawing/2016/5/11/chartex" xmlns:cx6="http://schemas.microsoft.com/office/drawing/2016/5/12/chartex" xmlns:cx7="http://schemas.microsoft.com/office/drawing/2016/5/13/chartex" xmlns:cx8="http://schemas.microsoft.com/office/drawing/2016/5/14/chartex" xmlns:mc="http://schemas.openxmlformats.org/markup-compatibility/2006" xmlns:aink="http://schemas.microsoft.com/office/drawing/2016/ink" xmlns:am3d="http://schemas.microsoft.com/office/drawing/2017/model3d" xmlns:o="urn:schemas-microsoft-com:office:office" xmlns:r="http://schemas.openxmlformats.org/officeDocument/2006/relationships" xmlns:m="http://schemas.openxmlformats.org/officeDocument/2006/math" xmlns:v="urn:schemas-microsoft-com:vml" xmlns:wp14="http://schemas.microsoft.com/office/word/2010/wordprocessingDrawing" xmlns:wp="http://schemas.openxmlformats.org/drawingml/2006/wordprocessingDrawing" xmlns:w10="urn:schemas-microsoft-com:office:word" xmlns:w="http://schemas.openxmlformats.org/wordprocessingml/2006/main" xmlns:w14="http://schemas.microsoft.com/office/word/2010/wordml" xmlns:w15="http://schemas.microsoft.com/office/word/2012/wordml" xmlns:w16cid="http://schemas.microsoft.com/office/word/2016/wordml/cid" xmlns:w16se="http://schemas.microsoft.com/office/word/2015/wordml/symex" xmlns:wpg="http://schemas.microsoft.com/office/word/2010/wordprocessingGroup" xmlns:wpi="http://schemas.microsoft.com/office/word/2010/wordprocessingInk" xmlns:wne="http://schemas.microsoft.com/office/word/2006/wordml" xmlns:wps="http://schemas.microsoft.com/office/word/2010/wordprocessingShape" mc:Ignorable="w14 w15 w16se w16cid wp14">
+  <w:abstractNum w:abstractNumId="0" w15:restartNumberingAfterBreak="0">
+    <w:nsid w:val="353B4D64"/>
+    <w:multiLevelType w:val="hybridMultilevel"/>
+    <w:tmpl w:val="0274968C"/>
+    <w:lvl w:ilvl="0" w:tplc="080A000F">
+      <w:start w:val="1"/>
+      <w:numFmt w:val="decimal"/>
+      <w:lvlText w:val="%1."/>
+      <w:lvlJc w:val="left"/>
+      <w:pPr>
+        <w:ind w:left="720" w:hanging="360"/>
+      </w:pPr>
+      <w:rPr>
+        <w:rFonts w:hint="default"/>
+      </w:rPr>
+    </w:lvl>
+    <w:lvl w:ilvl="1" w:tplc="080A0019" w:tentative="1">
+      <w:start w:val="1"/>
+      <w:numFmt w:val="lowerLetter"/>
+      <w:lvlText w:val="%2."/>
+      <w:lvlJc w:val="left"/>
+      <w:pPr>
+        <w:ind w:left="1440" w:hanging="360"/>
+      </w:pPr>
+    </w:lvl>
+    <w:lvl w:ilvl="2" w:tplc="080A001B" w:tentative="1">
+      <w:start w:val="1"/>
+      <w:numFmt w:val="lowerRoman"/>
+      <w:lvlText w:val="%3."/>
+      <w:lvlJc w:val="right"/>
+      <w:pPr>
+        <w:ind w:left="2160" w:hanging="180"/>
+      </w:pPr>
+    </w:lvl>
+    <w:lvl w:ilvl="3" w:tplc="080A000F" w:tentative="1">
+      <w:start w:val="1"/>
+      <w:numFmt w:val="decimal"/>
+      <w:lvlText w:val="%4."/>
+      <w:lvlJc w:val="left"/>
+      <w:pPr>
+        <w:ind w:left="2880" w:hanging="360"/>
+      </w:pPr>
+    </w:lvl>
+    <w:lvl w:ilvl="4" w:tplc="080A0019" w:tentative="1">
+      <w:start w:val="1"/>
+      <w:numFmt w:val="lowerLetter"/>
+      <w:lvlText w:val="%5."/>
+      <w:lvlJc w:val="left"/>
+      <w:pPr>
+        <w:ind w:left="3600" w:hanging="360"/>
+      </w:pPr>
+    </w:lvl>
+    <w:lvl w:ilvl="5" w:tplc="080A001B" w:tentative="1">
+      <w:start w:val="1"/>
+      <w:numFmt w:val="lowerRoman"/>
+      <w:lvlText w:val="%6."/>
+      <w:lvlJc w:val="right"/>
+      <w:pPr>
+        <w:ind w:left="4320" w:hanging="180"/>
+      </w:pPr>
+    </w:lvl>
+    <w:lvl w:ilvl="6" w:tplc="080A000F" w:tentative="1">
+      <w:start w:val="1"/>
+      <w:numFmt w:val="decimal"/>
+      <w:lvlText w:val="%7."/>
+      <w:lvlJc w:val="left"/>
+      <w:pPr>
+        <w:ind w:left="5040" w:hanging="360"/>
+      </w:pPr>
+    </w:lvl>
+    <w:lvl w:ilvl="7" w:tplc="080A0019" w:tentative="1">
+      <w:start w:val="1"/>
+      <w:numFmt w:val="lowerLetter"/>
+      <w:lvlText w:val="%8."/>
+      <w:lvlJc w:val="left"/>
+      <w:pPr>
+        <w:ind w:left="5760" w:hanging="360"/>
+      </w:pPr>
+    </w:lvl>
+    <w:lvl w:ilvl="8" w:tplc="080A001B" w:tentative="1">
+      <w:start w:val="1"/>
+      <w:numFmt w:val="lowerRoman"/>
+      <w:lvlText w:val="%9."/>
+      <w:lvlJc w:val="right"/>
+      <w:pPr>
+        <w:ind w:left="6480" w:hanging="180"/>
+      </w:pPr>
+    </w:lvl>
+  </w:abstractNum>
+  <w:num w:numId="1">
+    <w:abstractNumId w:val="0"/>
+  </w:num>
+</w:numbering>
 </file>
 
 <file path=word/styles.xml><?xml version="1.0" encoding="utf-8"?>
@@ -2237,7 +2850,7 @@
 </file>
 
 <file path=customXml/itemProps1.xml><?xml version="1.0" encoding="utf-8"?>
-<ds:datastoreItem xmlns:ds="http://schemas.openxmlformats.org/officeDocument/2006/customXml" ds:itemID="{8265DB7D-5925-594C-8E6D-69EA22F5B450}">
+<ds:datastoreItem xmlns:ds="http://schemas.openxmlformats.org/officeDocument/2006/customXml" ds:itemID="{E6385F8A-28FB-4705-83F4-903BF8B1AC28}">
   <ds:schemaRefs>
     <ds:schemaRef ds:uri="http://schemas.openxmlformats.org/officeDocument/2006/bibliography"/>
   </ds:schemaRefs>

</xml_diff>

<commit_message>
Elizabeth Citlalli Zapata Cortes _ Grupo 3
Realicé el ejercicio extra.
</commit_message>
<xml_diff>
--- a/Tarea-01.docx
+++ b/Tarea-01.docx
@@ -4,7 +4,7 @@
   <w:body>
     <w:p>
       <w:pPr>
-        <w:pStyle w:val="Sinespaciado"/>
+        <w:pStyle w:val="NoSpacing"/>
         <w:rPr>
           <w:sz w:val="24"/>
         </w:rPr>
@@ -18,7 +18,7 @@
     </w:p>
     <w:p>
       <w:pPr>
-        <w:pStyle w:val="Sinespaciado"/>
+        <w:pStyle w:val="NoSpacing"/>
         <w:rPr>
           <w:sz w:val="24"/>
         </w:rPr>
@@ -32,7 +32,7 @@
     </w:p>
     <w:p>
       <w:pPr>
-        <w:pStyle w:val="Sinespaciado"/>
+        <w:pStyle w:val="NoSpacing"/>
         <w:shd w:val="clear" w:color="auto" w:fill="FDE9D9" w:themeFill="accent6" w:themeFillTint="33"/>
         <w:rPr>
           <w:sz w:val="24"/>
@@ -43,11 +43,17 @@
           <w:sz w:val="24"/>
         </w:rPr>
         <w:t xml:space="preserve">Nombre del alumno: </w:t>
+      </w:r>
+      <w:r>
+        <w:rPr>
+          <w:sz w:val="24"/>
+        </w:rPr>
+        <w:t>Elizabeth Citlalli Zapata Cortes</w:t>
       </w:r>
     </w:p>
     <w:p>
       <w:pPr>
-        <w:pStyle w:val="Sinespaciado"/>
+        <w:pStyle w:val="NoSpacing"/>
         <w:shd w:val="clear" w:color="auto" w:fill="FDE9D9" w:themeFill="accent6" w:themeFillTint="33"/>
         <w:rPr>
           <w:sz w:val="24"/>
@@ -58,11 +64,17 @@
           <w:sz w:val="24"/>
         </w:rPr>
         <w:t xml:space="preserve">Grupo: </w:t>
+      </w:r>
+      <w:r>
+        <w:rPr>
+          <w:sz w:val="24"/>
+        </w:rPr>
+        <w:t>3</w:t>
       </w:r>
     </w:p>
     <w:p>
       <w:pPr>
-        <w:pStyle w:val="Sinespaciado"/>
+        <w:pStyle w:val="NoSpacing"/>
         <w:rPr>
           <w:sz w:val="24"/>
         </w:rPr>
@@ -70,7 +82,7 @@
     </w:p>
     <w:p>
       <w:pPr>
-        <w:pStyle w:val="Sinespaciado"/>
+        <w:pStyle w:val="NoSpacing"/>
         <w:shd w:val="clear" w:color="auto" w:fill="984806" w:themeFill="accent6" w:themeFillShade="80"/>
         <w:jc w:val="center"/>
         <w:rPr>
@@ -106,12 +118,12 @@
     </w:p>
     <w:p>
       <w:pPr>
-        <w:pStyle w:val="Sinespaciado"/>
+        <w:pStyle w:val="NoSpacing"/>
       </w:pPr>
     </w:p>
     <w:p>
       <w:pPr>
-        <w:pStyle w:val="Sinespaciado"/>
+        <w:pStyle w:val="NoSpacing"/>
       </w:pPr>
       <w:r>
         <w:t xml:space="preserve">Clona el proyecto </w:t>
@@ -152,17 +164,17 @@
     </w:p>
     <w:p>
       <w:pPr>
-        <w:pStyle w:val="Sinespaciado"/>
+        <w:pStyle w:val="NoSpacing"/>
       </w:pPr>
     </w:p>
     <w:p>
       <w:pPr>
-        <w:pStyle w:val="Sinespaciado"/>
+        <w:pStyle w:val="NoSpacing"/>
       </w:pPr>
     </w:p>
     <w:p>
       <w:pPr>
-        <w:pStyle w:val="Sinespaciado"/>
+        <w:pStyle w:val="NoSpacing"/>
       </w:pPr>
       <w:r>
         <w:t>1</w:t>
@@ -207,7 +219,7 @@
     </w:p>
     <w:tbl>
       <w:tblPr>
-        <w:tblStyle w:val="Tablaconcuadrcula"/>
+        <w:tblStyle w:val="TableGrid"/>
         <w:tblW w:w="10173" w:type="dxa"/>
         <w:tblLook w:val="04A0" w:firstRow="1" w:lastRow="0" w:firstColumn="1" w:lastColumn="0" w:noHBand="0" w:noVBand="1"/>
       </w:tblPr>
@@ -221,34 +233,42 @@
           </w:tcPr>
           <w:p>
             <w:pPr>
-              <w:pStyle w:val="Sinespaciado"/>
-              <w:rPr>
-                <w:color w:val="C00000"/>
-                <w:sz w:val="20"/>
-              </w:rPr>
-            </w:pPr>
-          </w:p>
-          <w:p>
-            <w:pPr>
-              <w:pStyle w:val="Sinespaciado"/>
-              <w:rPr>
-                <w:i/>
-                <w:color w:val="C00000"/>
-                <w:sz w:val="20"/>
-              </w:rPr>
-            </w:pPr>
-            <w:r>
-              <w:rPr>
-                <w:i/>
-                <w:color w:val="C00000"/>
-                <w:sz w:val="20"/>
-              </w:rPr>
-              <w:t>La diferencia consiste en…</w:t>
-            </w:r>
-          </w:p>
-          <w:p>
-            <w:pPr>
-              <w:pStyle w:val="Sinespaciado"/>
+              <w:pStyle w:val="NoSpacing"/>
+              <w:rPr>
+                <w:color w:val="C00000"/>
+                <w:sz w:val="20"/>
+              </w:rPr>
+            </w:pPr>
+          </w:p>
+          <w:p>
+            <w:pPr>
+              <w:pStyle w:val="NoSpacing"/>
+              <w:rPr>
+                <w:i/>
+                <w:color w:val="C00000"/>
+                <w:sz w:val="20"/>
+              </w:rPr>
+            </w:pPr>
+            <w:r>
+              <w:rPr>
+                <w:i/>
+                <w:color w:val="C00000"/>
+                <w:sz w:val="20"/>
+              </w:rPr>
+              <w:t>La diferencia consiste en</w:t>
+            </w:r>
+            <w:r>
+              <w:rPr>
+                <w:i/>
+                <w:color w:val="C00000"/>
+                <w:sz w:val="20"/>
+              </w:rPr>
+              <w:t xml:space="preserve"> que el algoritmo esta diseñado para la comprensión de una persona mientras que el programa es la implementación del algoritmo en un lenguaje para las computadoras.</w:t>
+            </w:r>
+          </w:p>
+          <w:p>
+            <w:pPr>
+              <w:pStyle w:val="NoSpacing"/>
               <w:rPr>
                 <w:b/>
                 <w:color w:val="FF0000"/>
@@ -261,17 +281,17 @@
     </w:tbl>
     <w:p>
       <w:pPr>
-        <w:pStyle w:val="Sinespaciado"/>
+        <w:pStyle w:val="NoSpacing"/>
       </w:pPr>
     </w:p>
     <w:p>
       <w:pPr>
-        <w:pStyle w:val="Sinespaciado"/>
+        <w:pStyle w:val="NoSpacing"/>
       </w:pPr>
     </w:p>
     <w:p>
       <w:pPr>
-        <w:pStyle w:val="Sinespaciado"/>
+        <w:pStyle w:val="NoSpacing"/>
       </w:pPr>
       <w:r>
         <w:t>2</w:t>
@@ -312,7 +332,7 @@
     </w:p>
     <w:tbl>
       <w:tblPr>
-        <w:tblStyle w:val="Tablaconcuadrcula"/>
+        <w:tblStyle w:val="TableGrid"/>
         <w:tblW w:w="4617" w:type="pct"/>
         <w:tblLook w:val="04A0" w:firstRow="1" w:lastRow="0" w:firstColumn="1" w:lastColumn="0" w:noHBand="0" w:noVBand="1"/>
       </w:tblPr>
@@ -327,7 +347,7 @@
           </w:tcPr>
           <w:p>
             <w:pPr>
-              <w:pStyle w:val="Sinespaciado"/>
+              <w:pStyle w:val="NoSpacing"/>
             </w:pPr>
             <w:r>
               <w:t>Análisis.</w:t>
@@ -340,13 +360,53 @@
           </w:tcPr>
           <w:p>
             <w:pPr>
-              <w:pStyle w:val="Sinespaciado"/>
-              <w:rPr>
-                <w:i/>
-                <w:color w:val="C00000"/>
-                <w:sz w:val="20"/>
-              </w:rPr>
-            </w:pPr>
+              <w:pStyle w:val="NoSpacing"/>
+              <w:rPr>
+                <w:i/>
+                <w:color w:val="C00000"/>
+                <w:sz w:val="20"/>
+              </w:rPr>
+            </w:pPr>
+            <w:r>
+              <w:rPr>
+                <w:i/>
+                <w:color w:val="C00000"/>
+                <w:sz w:val="20"/>
+              </w:rPr>
+              <w:t>En esta etapa se lee detenidamente el problema para comprender cuál es el problema</w:t>
+            </w:r>
+            <w:r>
+              <w:rPr>
+                <w:i/>
+                <w:color w:val="C00000"/>
+                <w:sz w:val="20"/>
+              </w:rPr>
+              <w:t xml:space="preserve">, lo cual </w:t>
+            </w:r>
+            <w:r>
+              <w:rPr>
+                <w:i/>
+                <w:color w:val="C00000"/>
+                <w:sz w:val="20"/>
+              </w:rPr>
+              <w:t xml:space="preserve"> </w:t>
+            </w:r>
+            <w:r>
+              <w:rPr>
+                <w:i/>
+                <w:color w:val="C00000"/>
+                <w:sz w:val="20"/>
+              </w:rPr>
+              <w:t>permite</w:t>
+            </w:r>
+            <w:r>
+              <w:rPr>
+                <w:i/>
+                <w:color w:val="C00000"/>
+                <w:sz w:val="20"/>
+              </w:rPr>
+              <w:t xml:space="preserve"> entender los elementos y especificaciones necesarias para resolverlo.</w:t>
+            </w:r>
           </w:p>
         </w:tc>
       </w:tr>
@@ -357,7 +417,7 @@
           </w:tcPr>
           <w:p>
             <w:pPr>
-              <w:pStyle w:val="Sinespaciado"/>
+              <w:pStyle w:val="NoSpacing"/>
             </w:pPr>
             <w:r>
               <w:t>Programación</w:t>
@@ -373,13 +433,21 @@
           </w:tcPr>
           <w:p>
             <w:pPr>
-              <w:pStyle w:val="Sinespaciado"/>
-              <w:rPr>
-                <w:i/>
-                <w:color w:val="C00000"/>
-                <w:sz w:val="20"/>
-              </w:rPr>
-            </w:pPr>
+              <w:pStyle w:val="NoSpacing"/>
+              <w:rPr>
+                <w:i/>
+                <w:color w:val="C00000"/>
+                <w:sz w:val="20"/>
+              </w:rPr>
+            </w:pPr>
+            <w:r>
+              <w:rPr>
+                <w:i/>
+                <w:color w:val="C00000"/>
+                <w:sz w:val="20"/>
+              </w:rPr>
+              <w:t xml:space="preserve">Esta etapa es donde se propone  la solución del problema por medio de un algoritmo, con base en las especificaciones, el cual provee una serie de pasos a seguir para resolverlo. </w:t>
+            </w:r>
           </w:p>
         </w:tc>
       </w:tr>
@@ -390,7 +458,7 @@
           </w:tcPr>
           <w:p>
             <w:pPr>
-              <w:pStyle w:val="Sinespaciado"/>
+              <w:pStyle w:val="NoSpacing"/>
             </w:pPr>
             <w:r>
               <w:t>Codificación</w:t>
@@ -406,33 +474,38 @@
           </w:tcPr>
           <w:p>
             <w:pPr>
-              <w:pStyle w:val="Sinespaciado"/>
-              <w:rPr>
-                <w:i/>
-                <w:color w:val="C00000"/>
-                <w:sz w:val="20"/>
-              </w:rPr>
-            </w:pPr>
+              <w:pStyle w:val="NoSpacing"/>
+              <w:rPr>
+                <w:i/>
+                <w:color w:val="C00000"/>
+                <w:sz w:val="20"/>
+              </w:rPr>
+            </w:pPr>
+            <w:r>
+              <w:rPr>
+                <w:i/>
+                <w:color w:val="C00000"/>
+                <w:sz w:val="20"/>
+              </w:rPr>
+              <w:t>La codificación es la traducción del algoritmo a un lenguaje que la computadora pueda comprender y ejecutar.</w:t>
+            </w:r>
           </w:p>
         </w:tc>
       </w:tr>
     </w:tbl>
     <w:p>
       <w:pPr>
-        <w:pStyle w:val="Sinespaciado"/>
+        <w:pStyle w:val="NoSpacing"/>
       </w:pPr>
     </w:p>
     <w:p>
       <w:pPr>
-        <w:pStyle w:val="Sinespaciado"/>
-        <w:rPr>
-          <w:lang w:val="en-US"/>
-        </w:rPr>
+        <w:pStyle w:val="NoSpacing"/>
       </w:pPr>
     </w:p>
     <w:p>
       <w:pPr>
-        <w:pStyle w:val="Sinespaciado"/>
+        <w:pStyle w:val="NoSpacing"/>
       </w:pPr>
       <w:r>
         <w:t>3</w:t>
@@ -483,7 +556,7 @@
     </w:p>
     <w:tbl>
       <w:tblPr>
-        <w:tblStyle w:val="Tablaconcuadrcula"/>
+        <w:tblStyle w:val="TableGrid"/>
         <w:tblW w:w="0" w:type="auto"/>
         <w:tblLook w:val="04A0" w:firstRow="1" w:lastRow="0" w:firstColumn="1" w:lastColumn="0" w:noHBand="0" w:noVBand="1"/>
       </w:tblPr>
@@ -497,7 +570,7 @@
           </w:tcPr>
           <w:p>
             <w:pPr>
-              <w:pStyle w:val="Sinespaciado"/>
+              <w:pStyle w:val="NoSpacing"/>
               <w:rPr>
                 <w:rFonts w:eastAsia="Times New Roman" w:cs="Times New Roman"/>
                 <w:bCs/>
@@ -527,45 +600,85 @@
           </w:p>
           <w:p>
             <w:pPr>
-              <w:pStyle w:val="Sinespaciado"/>
+              <w:pStyle w:val="NoSpacing"/>
               <w:rPr>
                 <w:rFonts w:eastAsia="Times New Roman" w:cs="Times New Roman"/>
                 <w:bCs/>
-              </w:rPr>
-            </w:pPr>
-          </w:p>
-          <w:p>
-            <w:pPr>
-              <w:pStyle w:val="Sinespaciado"/>
+                <w:i/>
+              </w:rPr>
+            </w:pPr>
+          </w:p>
+          <w:p>
+            <w:pPr>
+              <w:pStyle w:val="NoSpacing"/>
+              <w:rPr>
+                <w:b/>
+                <w:i/>
+                <w:color w:val="C00000"/>
+                <w:sz w:val="20"/>
+              </w:rPr>
+            </w:pPr>
+            <w:r>
               <w:rPr>
                 <w:rFonts w:eastAsia="Times New Roman" w:cs="Times New Roman"/>
                 <w:bCs/>
-                <w:i/>
-                <w:color w:val="FF0000"/>
-              </w:rPr>
-            </w:pPr>
+              </w:rPr>
+              <w:t>Respuesta:</w:t>
+            </w:r>
             <w:r>
               <w:rPr>
                 <w:rFonts w:eastAsia="Times New Roman" w:cs="Times New Roman"/>
                 <w:bCs/>
-              </w:rPr>
-              <w:t>Respuesta:</w:t>
-            </w:r>
-            <w:r>
-              <w:rPr>
-                <w:rFonts w:eastAsia="Times New Roman" w:cs="Times New Roman"/>
-                <w:bCs/>
                 <w:i/>
                 <w:color w:val="FF0000"/>
               </w:rPr>
               <w:t xml:space="preserve"> </w:t>
             </w:r>
-          </w:p>
-          <w:p>
-            <w:pPr>
-              <w:pStyle w:val="Sinespaciado"/>
-              <w:rPr>
-                <w:sz w:val="18"/>
+            <w:r>
+              <w:rPr>
+                <w:b/>
+                <w:i/>
+                <w:color w:val="C00000"/>
+                <w:sz w:val="20"/>
+              </w:rPr>
+              <w:t>Ángela</w:t>
+            </w:r>
+            <w:r>
+              <w:rPr>
+                <w:b/>
+                <w:i/>
+                <w:color w:val="C00000"/>
+                <w:sz w:val="20"/>
+              </w:rPr>
+              <w:t xml:space="preserve"> habla </w:t>
+            </w:r>
+            <w:r>
+              <w:rPr>
+                <w:b/>
+                <w:i/>
+                <w:color w:val="C00000"/>
+                <w:sz w:val="20"/>
+                <w:u w:val="single"/>
+              </w:rPr>
+              <w:t>más bajo</w:t>
+            </w:r>
+            <w:r>
+              <w:rPr>
+                <w:b/>
+                <w:i/>
+                <w:color w:val="C00000"/>
+                <w:sz w:val="20"/>
+              </w:rPr>
+              <w:t xml:space="preserve"> que Celia.</w:t>
+            </w:r>
+          </w:p>
+          <w:p>
+            <w:pPr>
+              <w:pStyle w:val="NoSpacing"/>
+              <w:rPr>
+                <w:i/>
+                <w:color w:val="C00000"/>
+                <w:sz w:val="20"/>
               </w:rPr>
             </w:pPr>
             <w:r>
@@ -587,23 +700,122 @@
               </w:rPr>
               <w:t xml:space="preserve">  </w:t>
             </w:r>
+            <w:r>
+              <w:rPr>
+                <w:i/>
+                <w:color w:val="C00000"/>
+                <w:sz w:val="20"/>
+              </w:rPr>
+              <w:t xml:space="preserve">Necesitamos saber si </w:t>
+            </w:r>
+            <w:r>
+              <w:rPr>
+                <w:i/>
+                <w:color w:val="C00000"/>
+                <w:sz w:val="20"/>
+              </w:rPr>
+              <w:t>Á</w:t>
+            </w:r>
+            <w:r>
+              <w:rPr>
+                <w:i/>
+                <w:color w:val="C00000"/>
+                <w:sz w:val="20"/>
+              </w:rPr>
+              <w:t>ngela habla más alto o más bajo que Celia. Sabemos que Rosa habla más alto que Ángela, pero más bajo que Celia, por ende Ángela es la que habla más bajo que las demás.</w:t>
+            </w:r>
+          </w:p>
+          <w:p>
+            <w:pPr>
+              <w:pStyle w:val="NoSpacing"/>
+              <w:rPr>
+                <w:noProof/>
+              </w:rPr>
+            </w:pPr>
+          </w:p>
+          <w:p>
+            <w:pPr>
+              <w:pStyle w:val="NoSpacing"/>
+              <w:rPr>
+                <w:i/>
+                <w:color w:val="C00000"/>
+                <w:sz w:val="20"/>
+              </w:rPr>
+            </w:pPr>
+            <w:r>
+              <w:rPr>
+                <w:noProof/>
+              </w:rPr>
+              <w:drawing>
+                <wp:inline distT="0" distB="0" distL="0" distR="0" wp14:anchorId="37C2DEE1" wp14:editId="04151B53">
+                  <wp:extent cx="2909011" cy="1468351"/>
+                  <wp:effectExtent l="0" t="0" r="5715" b="0"/>
+                  <wp:docPr id="1" name="Picture 1"/>
+                  <wp:cNvGraphicFramePr>
+                    <a:graphicFrameLocks xmlns:a="http://schemas.openxmlformats.org/drawingml/2006/main" noChangeAspect="1"/>
+                  </wp:cNvGraphicFramePr>
+                  <a:graphic xmlns:a="http://schemas.openxmlformats.org/drawingml/2006/main">
+                    <a:graphicData uri="http://schemas.openxmlformats.org/drawingml/2006/picture">
+                      <pic:pic xmlns:pic="http://schemas.openxmlformats.org/drawingml/2006/picture">
+                        <pic:nvPicPr>
+                          <pic:cNvPr id="1" name=""/>
+                          <pic:cNvPicPr/>
+                        </pic:nvPicPr>
+                        <pic:blipFill rotWithShape="1">
+                          <a:blip r:embed="rId6"/>
+                          <a:srcRect l="7324" t="21742" r="50252" b="40188"/>
+                          <a:stretch/>
+                        </pic:blipFill>
+                        <pic:spPr bwMode="auto">
+                          <a:xfrm>
+                            <a:off x="0" y="0"/>
+                            <a:ext cx="2909483" cy="1468589"/>
+                          </a:xfrm>
+                          <a:prstGeom prst="rect">
+                            <a:avLst/>
+                          </a:prstGeom>
+                          <a:ln>
+                            <a:noFill/>
+                          </a:ln>
+                          <a:extLst>
+                            <a:ext uri="{53640926-AAD7-44D8-BBD7-CCE9431645EC}">
+                              <a14:shadowObscured xmlns:a14="http://schemas.microsoft.com/office/drawing/2010/main"/>
+                            </a:ext>
+                          </a:extLst>
+                        </pic:spPr>
+                      </pic:pic>
+                    </a:graphicData>
+                  </a:graphic>
+                </wp:inline>
+              </w:drawing>
+            </w:r>
+          </w:p>
+          <w:p>
+            <w:pPr>
+              <w:pStyle w:val="NoSpacing"/>
+              <w:rPr>
+                <w:i/>
+                <w:color w:val="C00000"/>
+                <w:sz w:val="20"/>
+              </w:rPr>
+            </w:pPr>
           </w:p>
         </w:tc>
       </w:tr>
     </w:tbl>
     <w:p>
       <w:pPr>
-        <w:pStyle w:val="Sinespaciado"/>
+        <w:pStyle w:val="NoSpacing"/>
       </w:pPr>
     </w:p>
     <w:p>
       <w:pPr>
-        <w:pStyle w:val="Sinespaciado"/>
+        <w:pStyle w:val="NoSpacing"/>
       </w:pPr>
     </w:p>
     <w:p>
       <w:pPr>
-        <w:pStyle w:val="Sinespaciado"/>
+        <w:pStyle w:val="NoSpacing"/>
       </w:pPr>
       <w:r>
         <w:t>4</w:t>
@@ -654,7 +866,7 @@
     </w:p>
     <w:tbl>
       <w:tblPr>
-        <w:tblStyle w:val="Tablaconcuadrcula"/>
+        <w:tblStyle w:val="TableGrid"/>
         <w:tblW w:w="0" w:type="auto"/>
         <w:tblLook w:val="04A0" w:firstRow="1" w:lastRow="0" w:firstColumn="1" w:lastColumn="0" w:noHBand="0" w:noVBand="1"/>
       </w:tblPr>
@@ -668,7 +880,7 @@
           </w:tcPr>
           <w:p>
             <w:pPr>
-              <w:pStyle w:val="Sinespaciado"/>
+              <w:pStyle w:val="NoSpacing"/>
               <w:rPr>
                 <w:rFonts w:eastAsia="Times New Roman" w:cs="Times New Roman"/>
                 <w:bCs/>
@@ -686,7 +898,7 @@
           </w:p>
           <w:p>
             <w:pPr>
-              <w:pStyle w:val="Sinespaciado"/>
+              <w:pStyle w:val="NoSpacing"/>
               <w:rPr>
                 <w:rFonts w:eastAsia="Times New Roman" w:cs="Times New Roman"/>
                 <w:bCs/>
@@ -697,24 +909,78 @@
           </w:p>
           <w:p>
             <w:pPr>
-              <w:pStyle w:val="Sinespaciado"/>
+              <w:pStyle w:val="NoSpacing"/>
+              <w:rPr>
+                <w:rFonts w:eastAsia="Times New Roman" w:cs="Times New Roman"/>
+                <w:b/>
+                <w:bCs/>
+                <w:i/>
+                <w:sz w:val="20"/>
+                <w:szCs w:val="20"/>
+              </w:rPr>
+            </w:pPr>
+            <w:r>
               <w:rPr>
                 <w:rFonts w:eastAsia="Times New Roman" w:cs="Times New Roman"/>
                 <w:bCs/>
                 <w:sz w:val="20"/>
                 <w:szCs w:val="20"/>
               </w:rPr>
-            </w:pPr>
+              <w:lastRenderedPageBreak/>
+              <w:t>Respuesta:</w:t>
+            </w:r>
             <w:r>
               <w:rPr>
                 <w:rFonts w:eastAsia="Times New Roman" w:cs="Times New Roman"/>
                 <w:bCs/>
+                <w:i/>
+                <w:color w:val="C00000"/>
                 <w:sz w:val="20"/>
                 <w:szCs w:val="20"/>
               </w:rPr>
-              <w:t>Respuesta:</w:t>
-            </w:r>
-            <w:r>
+              <w:t xml:space="preserve">  </w:t>
+            </w:r>
+            <w:r>
+              <w:rPr>
+                <w:rFonts w:eastAsia="Times New Roman" w:cs="Times New Roman"/>
+                <w:b/>
+                <w:bCs/>
+                <w:i/>
+                <w:color w:val="C00000"/>
+                <w:sz w:val="20"/>
+                <w:szCs w:val="20"/>
+              </w:rPr>
+              <w:t xml:space="preserve">Tomás utiliza </w:t>
+            </w:r>
+            <w:r>
+              <w:rPr>
+                <w:rFonts w:eastAsia="Times New Roman" w:cs="Times New Roman"/>
+                <w:b/>
+                <w:bCs/>
+                <w:i/>
+                <w:color w:val="C00000"/>
+                <w:sz w:val="20"/>
+                <w:szCs w:val="20"/>
+                <w:u w:val="single"/>
+              </w:rPr>
+              <w:t>el coche</w:t>
+            </w:r>
+            <w:r>
+              <w:rPr>
+                <w:rFonts w:eastAsia="Times New Roman" w:cs="Times New Roman"/>
+                <w:b/>
+                <w:bCs/>
+                <w:i/>
+                <w:color w:val="C00000"/>
+                <w:sz w:val="20"/>
+                <w:szCs w:val="20"/>
+              </w:rPr>
+              <w:t>.</w:t>
+            </w:r>
+          </w:p>
+          <w:p>
+            <w:pPr>
+              <w:pStyle w:val="NoSpacing"/>
               <w:rPr>
                 <w:rFonts w:eastAsia="Times New Roman" w:cs="Times New Roman"/>
                 <w:bCs/>
@@ -723,19 +989,16 @@
                 <w:sz w:val="20"/>
                 <w:szCs w:val="20"/>
               </w:rPr>
-              <w:t xml:space="preserve">  </w:t>
-            </w:r>
-          </w:p>
-          <w:p>
-            <w:pPr>
-              <w:pStyle w:val="Sinespaciado"/>
+            </w:pPr>
+            <w:r>
               <w:rPr>
                 <w:rFonts w:eastAsia="Times New Roman" w:cs="Times New Roman"/>
                 <w:bCs/>
                 <w:sz w:val="20"/>
                 <w:szCs w:val="20"/>
               </w:rPr>
-            </w:pPr>
+              <w:t>Explica (</w:t>
+            </w:r>
             <w:r>
               <w:rPr>
                 <w:rFonts w:eastAsia="Times New Roman" w:cs="Times New Roman"/>
@@ -743,7 +1006,7 @@
                 <w:sz w:val="20"/>
                 <w:szCs w:val="20"/>
               </w:rPr>
-              <w:t>Explica (</w:t>
+              <w:t>agrega</w:t>
             </w:r>
             <w:r>
               <w:rPr>
@@ -752,7 +1015,7 @@
                 <w:sz w:val="20"/>
                 <w:szCs w:val="20"/>
               </w:rPr>
-              <w:t>agrega</w:t>
+              <w:t xml:space="preserve"> la foto </w:t>
             </w:r>
             <w:r>
               <w:rPr>
@@ -761,7 +1024,7 @@
                 <w:sz w:val="20"/>
                 <w:szCs w:val="20"/>
               </w:rPr>
-              <w:t xml:space="preserve"> la foto </w:t>
+              <w:t>que muestr</w:t>
             </w:r>
             <w:r>
               <w:rPr>
@@ -770,7 +1033,7 @@
                 <w:sz w:val="20"/>
                 <w:szCs w:val="20"/>
               </w:rPr>
-              <w:t>que muestr</w:t>
+              <w:t>a</w:t>
             </w:r>
             <w:r>
               <w:rPr>
@@ -779,7 +1042,7 @@
                 <w:sz w:val="20"/>
                 <w:szCs w:val="20"/>
               </w:rPr>
-              <w:t>a</w:t>
+              <w:t xml:space="preserve"> cómo llegaste a la</w:t>
             </w:r>
             <w:r>
               <w:rPr>
@@ -788,18 +1051,23 @@
                 <w:sz w:val="20"/>
                 <w:szCs w:val="20"/>
               </w:rPr>
-              <w:t xml:space="preserve"> cómo llegaste a la</w:t>
+              <w:t xml:space="preserve"> solución):</w:t>
             </w:r>
             <w:r>
               <w:rPr>
                 <w:rFonts w:eastAsia="Times New Roman" w:cs="Times New Roman"/>
                 <w:bCs/>
+                <w:i/>
+                <w:color w:val="C00000"/>
                 <w:sz w:val="20"/>
                 <w:szCs w:val="20"/>
               </w:rPr>
-              <w:t xml:space="preserve"> solución):</w:t>
-            </w:r>
-            <w:r>
+              <w:t xml:space="preserve">  </w:t>
+            </w:r>
+          </w:p>
+          <w:p>
+            <w:pPr>
+              <w:pStyle w:val="NoSpacing"/>
               <w:rPr>
                 <w:rFonts w:eastAsia="Times New Roman" w:cs="Times New Roman"/>
                 <w:bCs/>
@@ -808,7 +1076,239 @@
                 <w:sz w:val="20"/>
                 <w:szCs w:val="20"/>
               </w:rPr>
-              <w:t xml:space="preserve">  </w:t>
+            </w:pPr>
+          </w:p>
+          <w:p>
+            <w:pPr>
+              <w:pStyle w:val="NoSpacing"/>
+              <w:rPr>
+                <w:rFonts w:eastAsia="Times New Roman" w:cs="Times New Roman"/>
+                <w:bCs/>
+                <w:i/>
+                <w:color w:val="C00000"/>
+                <w:sz w:val="20"/>
+                <w:szCs w:val="20"/>
+              </w:rPr>
+            </w:pPr>
+            <w:r>
+              <w:rPr>
+                <w:rFonts w:eastAsia="Times New Roman" w:cs="Times New Roman"/>
+                <w:bCs/>
+                <w:i/>
+                <w:color w:val="C00000"/>
+                <w:sz w:val="20"/>
+                <w:szCs w:val="20"/>
+              </w:rPr>
+              <w:t xml:space="preserve">Sabemos que hay 6 amigos que viajan en pareja y no utilizan los mismos transportes, entonces hay 3 medios </w:t>
+            </w:r>
+            <w:r>
+              <w:rPr>
+                <w:rFonts w:eastAsia="Times New Roman" w:cs="Times New Roman"/>
+                <w:bCs/>
+                <w:i/>
+                <w:color w:val="C00000"/>
+                <w:sz w:val="20"/>
+                <w:szCs w:val="20"/>
+              </w:rPr>
+              <w:t xml:space="preserve">diferentes </w:t>
+            </w:r>
+            <w:r>
+              <w:rPr>
+                <w:rFonts w:eastAsia="Times New Roman" w:cs="Times New Roman"/>
+                <w:bCs/>
+                <w:i/>
+                <w:color w:val="C00000"/>
+                <w:sz w:val="20"/>
+                <w:szCs w:val="20"/>
+              </w:rPr>
+              <w:t xml:space="preserve">de transportes utilizados por </w:t>
+            </w:r>
+            <w:r>
+              <w:rPr>
+                <w:rFonts w:eastAsia="Times New Roman" w:cs="Times New Roman"/>
+                <w:bCs/>
+                <w:i/>
+                <w:color w:val="C00000"/>
+                <w:sz w:val="20"/>
+                <w:szCs w:val="20"/>
+              </w:rPr>
+              <w:t>tres parejas</w:t>
+            </w:r>
+            <w:r>
+              <w:rPr>
+                <w:rFonts w:eastAsia="Times New Roman" w:cs="Times New Roman"/>
+                <w:bCs/>
+                <w:i/>
+                <w:color w:val="C00000"/>
+                <w:sz w:val="20"/>
+                <w:szCs w:val="20"/>
+              </w:rPr>
+              <w:t xml:space="preserve">. </w:t>
+            </w:r>
+            <w:r>
+              <w:rPr>
+                <w:rFonts w:eastAsia="Times New Roman" w:cs="Times New Roman"/>
+                <w:bCs/>
+                <w:i/>
+                <w:color w:val="C00000"/>
+                <w:sz w:val="20"/>
+                <w:szCs w:val="20"/>
+              </w:rPr>
+              <w:t xml:space="preserve">La primera pareja </w:t>
+            </w:r>
+            <w:r>
+              <w:rPr>
+                <w:rFonts w:eastAsia="Times New Roman" w:cs="Times New Roman"/>
+                <w:bCs/>
+                <w:i/>
+                <w:color w:val="C00000"/>
+                <w:sz w:val="20"/>
+                <w:szCs w:val="20"/>
+              </w:rPr>
+              <w:t xml:space="preserve"> es Alejandro, quien no usa el coche, acompañado por Benito, quien no utiliza el avión; es así como sabemos que utilizan otro medio.  </w:t>
+            </w:r>
+            <w:r>
+              <w:rPr>
+                <w:rFonts w:eastAsia="Times New Roman" w:cs="Times New Roman"/>
+                <w:bCs/>
+                <w:i/>
+                <w:color w:val="C00000"/>
+                <w:sz w:val="20"/>
+                <w:szCs w:val="20"/>
+              </w:rPr>
+              <w:t>La segunda pareja</w:t>
+            </w:r>
+            <w:r>
+              <w:rPr>
+                <w:rFonts w:eastAsia="Times New Roman" w:cs="Times New Roman"/>
+                <w:bCs/>
+                <w:i/>
+                <w:color w:val="C00000"/>
+                <w:sz w:val="20"/>
+                <w:szCs w:val="20"/>
+              </w:rPr>
+              <w:t xml:space="preserve"> es </w:t>
+            </w:r>
+            <w:r>
+              <w:rPr>
+                <w:rFonts w:eastAsia="Times New Roman" w:cs="Times New Roman"/>
+                <w:bCs/>
+                <w:i/>
+                <w:color w:val="C00000"/>
+                <w:sz w:val="20"/>
+                <w:szCs w:val="20"/>
+              </w:rPr>
+              <w:t>conformada</w:t>
+            </w:r>
+            <w:r>
+              <w:rPr>
+                <w:rFonts w:eastAsia="Times New Roman" w:cs="Times New Roman"/>
+                <w:bCs/>
+                <w:i/>
+                <w:color w:val="C00000"/>
+                <w:sz w:val="20"/>
+                <w:szCs w:val="20"/>
+              </w:rPr>
+              <w:t xml:space="preserve"> por Andrés, quien utiliza el avión,  y Carlos, quien no acompaña a Darío</w:t>
+            </w:r>
+            <w:r>
+              <w:rPr>
+                <w:rFonts w:eastAsia="Times New Roman" w:cs="Times New Roman"/>
+                <w:bCs/>
+                <w:i/>
+                <w:color w:val="C00000"/>
+                <w:sz w:val="20"/>
+                <w:szCs w:val="20"/>
+              </w:rPr>
+              <w:t>; ambos utilizan el avión</w:t>
+            </w:r>
+            <w:r>
+              <w:rPr>
+                <w:rFonts w:eastAsia="Times New Roman" w:cs="Times New Roman"/>
+                <w:bCs/>
+                <w:i/>
+                <w:color w:val="C00000"/>
+                <w:sz w:val="20"/>
+                <w:szCs w:val="20"/>
+              </w:rPr>
+              <w:t xml:space="preserve">. </w:t>
+            </w:r>
+            <w:r>
+              <w:rPr>
+                <w:rFonts w:eastAsia="Times New Roman" w:cs="Times New Roman"/>
+                <w:bCs/>
+                <w:i/>
+                <w:color w:val="C00000"/>
+                <w:sz w:val="20"/>
+                <w:szCs w:val="20"/>
+              </w:rPr>
+              <w:t>La tercera pareja son Darío, quien no utiliza el avión, y Tomas; no obstante, como no se pueden repetir los medios de transportes, por medio de eliminación, Tomás y Darío viajan en coche.</w:t>
+            </w:r>
+          </w:p>
+          <w:p>
+            <w:pPr>
+              <w:pStyle w:val="NoSpacing"/>
+              <w:rPr>
+                <w:noProof/>
+              </w:rPr>
+            </w:pPr>
+          </w:p>
+          <w:p>
+            <w:pPr>
+              <w:pStyle w:val="NoSpacing"/>
+              <w:rPr>
+                <w:rFonts w:eastAsia="Times New Roman" w:cs="Times New Roman"/>
+                <w:bCs/>
+                <w:sz w:val="20"/>
+                <w:szCs w:val="20"/>
+              </w:rPr>
+            </w:pPr>
+            <w:r>
+              <w:rPr>
+                <w:noProof/>
+              </w:rPr>
+              <w:drawing>
+                <wp:inline distT="0" distB="0" distL="0" distR="0" wp14:anchorId="6A45C1B8" wp14:editId="0E554701">
+                  <wp:extent cx="4554158" cy="2338705"/>
+                  <wp:effectExtent l="0" t="0" r="0" b="4445"/>
+                  <wp:docPr id="2" name="Picture 2"/>
+                  <wp:cNvGraphicFramePr>
+                    <a:graphicFrameLocks xmlns:a="http://schemas.openxmlformats.org/drawingml/2006/main" noChangeAspect="1"/>
+                  </wp:cNvGraphicFramePr>
+                  <a:graphic xmlns:a="http://schemas.openxmlformats.org/drawingml/2006/main">
+                    <a:graphicData uri="http://schemas.openxmlformats.org/drawingml/2006/picture">
+                      <pic:pic xmlns:pic="http://schemas.openxmlformats.org/drawingml/2006/picture">
+                        <pic:nvPicPr>
+                          <pic:cNvPr id="1" name=""/>
+                          <pic:cNvPicPr/>
+                        </pic:nvPicPr>
+                        <pic:blipFill rotWithShape="1">
+                          <a:blip r:embed="rId7"/>
+                          <a:srcRect l="11455" t="21424" r="22129" b="17941"/>
+                          <a:stretch/>
+                        </pic:blipFill>
+                        <pic:spPr bwMode="auto">
+                          <a:xfrm>
+                            <a:off x="0" y="0"/>
+                            <a:ext cx="4554818" cy="2339044"/>
+                          </a:xfrm>
+                          <a:prstGeom prst="rect">
+                            <a:avLst/>
+                          </a:prstGeom>
+                          <a:ln>
+                            <a:noFill/>
+                          </a:ln>
+                          <a:extLst>
+                            <a:ext uri="{53640926-AAD7-44D8-BBD7-CCE9431645EC}">
+                              <a14:shadowObscured xmlns:a14="http://schemas.microsoft.com/office/drawing/2010/main"/>
+                            </a:ext>
+                          </a:extLst>
+                        </pic:spPr>
+                      </pic:pic>
+                    </a:graphicData>
+                  </a:graphic>
+                </wp:inline>
+              </w:drawing>
             </w:r>
           </w:p>
         </w:tc>
@@ -816,94 +1316,36 @@
     </w:tbl>
     <w:p>
       <w:pPr>
-        <w:pStyle w:val="Sinespaciado"/>
+        <w:pStyle w:val="NoSpacing"/>
       </w:pPr>
     </w:p>
     <w:p>
       <w:pPr>
-        <w:pStyle w:val="Sinespaciado"/>
+        <w:pStyle w:val="NoSpacing"/>
       </w:pPr>
     </w:p>
     <w:p>
       <w:pPr>
-        <w:pStyle w:val="Sinespaciado"/>
+        <w:pStyle w:val="NoSpacing"/>
       </w:pPr>
     </w:p>
     <w:p>
       <w:pPr>
-        <w:pStyle w:val="Sinespaciado"/>
-      </w:pPr>
+        <w:pStyle w:val="NoSpacing"/>
+      </w:pPr>
+      <w:r>
+        <w:t>5</w:t>
+      </w:r>
+      <w:r>
+        <w:t xml:space="preserve">. </w:t>
+      </w:r>
+      <w:r>
+        <w:t>Resuelve el siguiente problema aplicando la etapa de análisis y programación para generar el algoritmo.</w:t>
+      </w:r>
     </w:p>
     <w:p>
       <w:pPr>
-        <w:pStyle w:val="Sinespaciado"/>
-      </w:pPr>
-    </w:p>
-    <w:p>
-      <w:pPr>
-        <w:pStyle w:val="Sinespaciado"/>
-      </w:pPr>
-    </w:p>
-    <w:p>
-      <w:pPr>
-        <w:pStyle w:val="Sinespaciado"/>
-      </w:pPr>
-    </w:p>
-    <w:p>
-      <w:pPr>
-        <w:pStyle w:val="Sinespaciado"/>
-      </w:pPr>
-    </w:p>
-    <w:p>
-      <w:pPr>
-        <w:pStyle w:val="Sinespaciado"/>
-      </w:pPr>
-    </w:p>
-    <w:p>
-      <w:pPr>
-        <w:pStyle w:val="Sinespaciado"/>
-      </w:pPr>
-    </w:p>
-    <w:p>
-      <w:pPr>
-        <w:pStyle w:val="Sinespaciado"/>
-      </w:pPr>
-      <w:r>
-        <w:t>&gt;&gt;&gt; Continúa en la siguiente página.</w:t>
-      </w:r>
-    </w:p>
-    <w:p>
-      <w:pPr>
-        <w:pStyle w:val="Sinespaciado"/>
-      </w:pPr>
-    </w:p>
-    <w:p>
-      <w:pPr>
-        <w:pStyle w:val="Sinespaciado"/>
-      </w:pPr>
-    </w:p>
-    <w:p>
-      <w:pPr>
-        <w:pStyle w:val="Sinespaciado"/>
-      </w:pPr>
-    </w:p>
-    <w:p>
-      <w:pPr>
-        <w:pStyle w:val="Sinespaciado"/>
-      </w:pPr>
-      <w:r>
-        <w:t>5</w:t>
-      </w:r>
-      <w:r>
-        <w:t xml:space="preserve">. </w:t>
-      </w:r>
-      <w:r>
-        <w:t>Resuelve el siguiente problema aplicando la etapa de análisis y programación para generar el algoritmo.</w:t>
-      </w:r>
-    </w:p>
-    <w:p>
-      <w:pPr>
-        <w:pStyle w:val="Sinespaciado"/>
+        <w:pStyle w:val="NoSpacing"/>
         <w:rPr>
           <w:b/>
           <w:i/>
@@ -992,7 +1434,7 @@
     </w:p>
     <w:tbl>
       <w:tblPr>
-        <w:tblStyle w:val="Tablaconcuadrcula"/>
+        <w:tblStyle w:val="TableGrid"/>
         <w:tblW w:w="0" w:type="auto"/>
         <w:tblLook w:val="04A0" w:firstRow="1" w:lastRow="0" w:firstColumn="1" w:lastColumn="0" w:noHBand="0" w:noVBand="1"/>
       </w:tblPr>
@@ -1006,25 +1448,65 @@
           </w:tcPr>
           <w:p>
             <w:pPr>
-              <w:pStyle w:val="Sinespaciado"/>
-              <w:rPr>
-                <w:b/>
-                <w:color w:val="C00000"/>
-                <w:sz w:val="20"/>
-              </w:rPr>
-            </w:pPr>
-            <w:r>
-              <w:rPr>
-                <w:b/>
-                <w:color w:val="C00000"/>
-                <w:sz w:val="20"/>
-              </w:rPr>
-              <w:t>Anáisis.</w:t>
-            </w:r>
-          </w:p>
-          <w:p>
-            <w:pPr>
-              <w:pStyle w:val="Sinespaciado"/>
+              <w:pStyle w:val="NoSpacing"/>
+              <w:rPr>
+                <w:b/>
+                <w:color w:val="C00000"/>
+                <w:sz w:val="20"/>
+              </w:rPr>
+            </w:pPr>
+            <w:r>
+              <w:rPr>
+                <w:b/>
+                <w:color w:val="C00000"/>
+                <w:sz w:val="20"/>
+              </w:rPr>
+              <w:t>Análisis</w:t>
+            </w:r>
+            <w:r>
+              <w:rPr>
+                <w:b/>
+                <w:color w:val="C00000"/>
+                <w:sz w:val="20"/>
+              </w:rPr>
+              <w:t>.</w:t>
+            </w:r>
+            <w:r>
+              <w:rPr>
+                <w:b/>
+                <w:color w:val="C00000"/>
+                <w:sz w:val="20"/>
+              </w:rPr>
+              <w:t xml:space="preserve"> </w:t>
+            </w:r>
+          </w:p>
+          <w:p>
+            <w:pPr>
+              <w:pStyle w:val="NoSpacing"/>
+              <w:rPr>
+                <w:color w:val="C00000"/>
+                <w:sz w:val="20"/>
+              </w:rPr>
+            </w:pPr>
+            <w:r>
+              <w:rPr>
+                <w:b/>
+                <w:color w:val="C00000"/>
+                <w:sz w:val="20"/>
+              </w:rPr>
+              <w:t xml:space="preserve">                </w:t>
+            </w:r>
+            <w:r>
+              <w:rPr>
+                <w:color w:val="C00000"/>
+                <w:sz w:val="20"/>
+              </w:rPr>
+              <w:t>Se necesita saber el número de días que ha vivido una persona por medio de su edad en años y meses enteros.</w:t>
+            </w:r>
+          </w:p>
+          <w:p>
+            <w:pPr>
+              <w:pStyle w:val="NoSpacing"/>
               <w:rPr>
                 <w:color w:val="C00000"/>
                 <w:sz w:val="20"/>
@@ -1037,10 +1519,37 @@
               </w:rPr>
               <w:t>Entradas:</w:t>
             </w:r>
-          </w:p>
-          <w:p>
-            <w:pPr>
-              <w:pStyle w:val="Sinespaciado"/>
+            <w:r>
+              <w:rPr>
+                <w:color w:val="C00000"/>
+                <w:sz w:val="20"/>
+              </w:rPr>
+              <w:t xml:space="preserve"> </w:t>
+            </w:r>
+          </w:p>
+          <w:p>
+            <w:pPr>
+              <w:pStyle w:val="NoSpacing"/>
+              <w:numPr>
+                <w:ilvl w:val="0"/>
+                <w:numId w:val="1"/>
+              </w:numPr>
+              <w:rPr>
+                <w:color w:val="C00000"/>
+                <w:sz w:val="20"/>
+              </w:rPr>
+            </w:pPr>
+            <w:r>
+              <w:rPr>
+                <w:color w:val="C00000"/>
+                <w:sz w:val="20"/>
+              </w:rPr>
+              <w:t>Edad en años y meses enteros</w:t>
+            </w:r>
+          </w:p>
+          <w:p>
+            <w:pPr>
+              <w:pStyle w:val="NoSpacing"/>
               <w:rPr>
                 <w:color w:val="C00000"/>
                 <w:sz w:val="20"/>
@@ -1056,9 +1565,28 @@
           </w:p>
           <w:p>
             <w:pPr>
-              <w:pStyle w:val="Sinespaciado"/>
-              <w:rPr>
-                <w:i/>
+              <w:pStyle w:val="NoSpacing"/>
+              <w:numPr>
+                <w:ilvl w:val="0"/>
+                <w:numId w:val="2"/>
+              </w:numPr>
+              <w:rPr>
+                <w:color w:val="C00000"/>
+                <w:sz w:val="20"/>
+              </w:rPr>
+            </w:pPr>
+            <w:r>
+              <w:rPr>
+                <w:color w:val="C00000"/>
+                <w:sz w:val="20"/>
+              </w:rPr>
+              <w:t>Número de días que ha vivido una persona</w:t>
+            </w:r>
+          </w:p>
+          <w:p>
+            <w:pPr>
+              <w:pStyle w:val="NoSpacing"/>
+              <w:rPr>
                 <w:color w:val="C00000"/>
                 <w:sz w:val="20"/>
               </w:rPr>
@@ -1070,6 +1598,74 @@
               </w:rPr>
               <w:t>Relación E/S:</w:t>
             </w:r>
+          </w:p>
+          <w:p>
+            <w:pPr>
+              <w:pStyle w:val="NoSpacing"/>
+              <w:numPr>
+                <w:ilvl w:val="0"/>
+                <w:numId w:val="1"/>
+              </w:numPr>
+              <w:rPr>
+                <w:b/>
+                <w:color w:val="C00000"/>
+                <w:sz w:val="20"/>
+              </w:rPr>
+            </w:pPr>
+            <w:r>
+              <w:rPr>
+                <w:color w:val="C00000"/>
+                <w:sz w:val="20"/>
+              </w:rPr>
+              <w:t xml:space="preserve">Todos los años tienen 365 </w:t>
+            </w:r>
+            <w:r>
+              <w:rPr>
+                <w:b/>
+                <w:color w:val="C00000"/>
+                <w:sz w:val="20"/>
+              </w:rPr>
+              <w:t>días</w:t>
+            </w:r>
+          </w:p>
+          <w:p>
+            <w:pPr>
+              <w:pStyle w:val="NoSpacing"/>
+              <w:numPr>
+                <w:ilvl w:val="0"/>
+                <w:numId w:val="1"/>
+              </w:numPr>
+              <w:rPr>
+                <w:b/>
+                <w:color w:val="C00000"/>
+                <w:sz w:val="20"/>
+              </w:rPr>
+            </w:pPr>
+            <w:r>
+              <w:rPr>
+                <w:color w:val="C00000"/>
+                <w:sz w:val="20"/>
+              </w:rPr>
+              <w:t xml:space="preserve">Todos los meses tienen 30 </w:t>
+            </w:r>
+            <w:r>
+              <w:rPr>
+                <w:b/>
+                <w:color w:val="C00000"/>
+                <w:sz w:val="20"/>
+              </w:rPr>
+              <w:t>días</w:t>
+            </w:r>
+          </w:p>
+          <w:p>
+            <w:pPr>
+              <w:pStyle w:val="NoSpacing"/>
+              <w:rPr>
+                <w:i/>
+                <w:color w:val="C00000"/>
+                <w:sz w:val="20"/>
+              </w:rPr>
+            </w:pPr>
           </w:p>
         </w:tc>
       </w:tr>
@@ -1080,7 +1676,7 @@
           </w:tcPr>
           <w:p>
             <w:pPr>
-              <w:pStyle w:val="Sinespaciado"/>
+              <w:pStyle w:val="NoSpacing"/>
               <w:rPr>
                 <w:b/>
                 <w:color w:val="C00000"/>
@@ -1114,7 +1710,111 @@
           </w:p>
           <w:p>
             <w:pPr>
-              <w:pStyle w:val="Sinespaciado"/>
+              <w:pStyle w:val="NoSpacing"/>
+              <w:numPr>
+                <w:ilvl w:val="0"/>
+                <w:numId w:val="3"/>
+              </w:numPr>
+              <w:rPr>
+                <w:b/>
+                <w:color w:val="C00000"/>
+                <w:sz w:val="20"/>
+              </w:rPr>
+            </w:pPr>
+            <w:r>
+              <w:rPr>
+                <w:i/>
+                <w:color w:val="C00000"/>
+                <w:sz w:val="20"/>
+              </w:rPr>
+              <w:t xml:space="preserve">Leer </w:t>
+            </w:r>
+            <w:r>
+              <w:rPr>
+                <w:b/>
+                <w:i/>
+                <w:color w:val="C00000"/>
+                <w:sz w:val="20"/>
+              </w:rPr>
+              <w:t>edad</w:t>
+            </w:r>
+            <w:r>
+              <w:rPr>
+                <w:i/>
+                <w:color w:val="C00000"/>
+                <w:sz w:val="20"/>
+              </w:rPr>
+              <w:t xml:space="preserve"> en años y meses enteros</w:t>
+            </w:r>
+          </w:p>
+          <w:p>
+            <w:pPr>
+              <w:pStyle w:val="NoSpacing"/>
+              <w:numPr>
+                <w:ilvl w:val="0"/>
+                <w:numId w:val="3"/>
+              </w:numPr>
+              <w:rPr>
+                <w:b/>
+                <w:color w:val="C00000"/>
+                <w:sz w:val="20"/>
+              </w:rPr>
+            </w:pPr>
+            <w:r>
+              <w:rPr>
+                <w:i/>
+                <w:color w:val="C00000"/>
+                <w:sz w:val="20"/>
+              </w:rPr>
+              <w:t>díasVividos</w:t>
+            </w:r>
+            <w:r>
+              <w:rPr>
+                <w:color w:val="C00000"/>
+                <w:sz w:val="20"/>
+              </w:rPr>
+              <w:t xml:space="preserve"> = (años * 365) + (meses * 30)</w:t>
+            </w:r>
+          </w:p>
+          <w:p>
+            <w:pPr>
+              <w:pStyle w:val="NoSpacing"/>
+              <w:numPr>
+                <w:ilvl w:val="0"/>
+                <w:numId w:val="3"/>
+              </w:numPr>
+              <w:rPr>
+                <w:b/>
+                <w:color w:val="C00000"/>
+                <w:sz w:val="20"/>
+              </w:rPr>
+            </w:pPr>
+            <w:r>
+              <w:rPr>
+                <w:color w:val="C00000"/>
+                <w:sz w:val="20"/>
+              </w:rPr>
+              <w:t xml:space="preserve">Mostrar </w:t>
+            </w:r>
+            <w:r>
+              <w:rPr>
+                <w:i/>
+                <w:color w:val="C00000"/>
+                <w:sz w:val="20"/>
+              </w:rPr>
+              <w:t xml:space="preserve">díasVividos </w:t>
+            </w:r>
+            <w:r>
+              <w:rPr>
+                <w:color w:val="C00000"/>
+                <w:sz w:val="20"/>
+              </w:rPr>
+              <w:t xml:space="preserve"> en días</w:t>
+            </w:r>
+          </w:p>
+          <w:p>
+            <w:pPr>
+              <w:pStyle w:val="NoSpacing"/>
               <w:rPr>
                 <w:b/>
                 <w:color w:val="C00000"/>
@@ -1131,7 +1831,7 @@
           </w:tcPr>
           <w:p>
             <w:pPr>
-              <w:pStyle w:val="Sinespaciado"/>
+              <w:pStyle w:val="NoSpacing"/>
               <w:rPr>
                 <w:color w:val="000000" w:themeColor="text1"/>
                 <w:sz w:val="20"/>
@@ -1161,7 +1861,32 @@
           </w:p>
           <w:p>
             <w:pPr>
-              <w:pStyle w:val="Sinespaciado"/>
+              <w:pStyle w:val="NoSpacing"/>
+              <w:rPr>
+                <w:color w:val="C00000"/>
+                <w:sz w:val="20"/>
+              </w:rPr>
+            </w:pPr>
+          </w:p>
+          <w:p>
+            <w:pPr>
+              <w:pStyle w:val="NoSpacing"/>
+              <w:rPr>
+                <w:color w:val="C00000"/>
+                <w:sz w:val="20"/>
+              </w:rPr>
+            </w:pPr>
+            <w:r>
+              <w:rPr>
+                <w:color w:val="C00000"/>
+                <w:sz w:val="20"/>
+              </w:rPr>
+              <w:t>Si en  los años entre su nacimiento y la fecha actual, alguno de esos es divisible entre 4 se le agregaría se añade un día más por cada año bisiesto ya que estos solo son un día más largo, también el año en el que cae es divisible entre cuatro.</w:t>
+            </w:r>
+          </w:p>
+          <w:p>
+            <w:pPr>
+              <w:pStyle w:val="NoSpacing"/>
               <w:rPr>
                 <w:b/>
                 <w:color w:val="C00000"/>
@@ -1174,22 +1899,22 @@
     </w:tbl>
     <w:p>
       <w:pPr>
-        <w:pStyle w:val="Sinespaciado"/>
+        <w:pStyle w:val="NoSpacing"/>
       </w:pPr>
     </w:p>
     <w:p>
       <w:pPr>
-        <w:pStyle w:val="Sinespaciado"/>
+        <w:pStyle w:val="NoSpacing"/>
       </w:pPr>
     </w:p>
     <w:p>
       <w:pPr>
-        <w:pStyle w:val="Sinespaciado"/>
+        <w:pStyle w:val="NoSpacing"/>
       </w:pPr>
     </w:p>
     <w:p>
       <w:pPr>
-        <w:pStyle w:val="Sinespaciado"/>
+        <w:pStyle w:val="NoSpacing"/>
         <w:rPr>
           <w:i/>
         </w:rPr>
@@ -1203,7 +1928,7 @@
     </w:p>
     <w:p>
       <w:pPr>
-        <w:pStyle w:val="Sinespaciado"/>
+        <w:pStyle w:val="NoSpacing"/>
       </w:pPr>
       <w:r>
         <w:t xml:space="preserve">Resuelve el siguiente problema aplicando la etapa de </w:t>
@@ -1220,7 +1945,7 @@
     </w:p>
     <w:p>
       <w:pPr>
-        <w:pStyle w:val="Sinespaciado"/>
+        <w:pStyle w:val="NoSpacing"/>
         <w:rPr>
           <w:b/>
           <w:i/>
@@ -1231,85 +1956,72 @@
           <w:b/>
           <w:i/>
         </w:rPr>
-        <w:t>Necesitamos indicarle a un robot que prepare el desayuno</w:t>
-      </w:r>
-      <w:r>
+        <w:lastRenderedPageBreak/>
+        <w:t>Necesitamos indicarle a un robot que prepare el desayuno. Hay dos opciones: un huevo estrellado o un huevo revuelto.</w:t>
+      </w:r>
+      <w:r>
+        <w:t xml:space="preserve"> </w:t>
+      </w:r>
+      <w:r>
+        <w:rPr>
+          <w:i/>
+          <w:sz w:val="16"/>
+        </w:rPr>
+        <w:t>(</w:t>
+      </w:r>
+      <w:r>
+        <w:rPr>
+          <w:i/>
+          <w:sz w:val="16"/>
+        </w:rPr>
+        <w:t>10</w:t>
+      </w:r>
+      <w:r>
+        <w:rPr>
+          <w:i/>
+          <w:sz w:val="16"/>
+        </w:rPr>
+        <w:t>0</w:t>
+      </w:r>
+      <w:r>
+        <w:rPr>
+          <w:i/>
+          <w:sz w:val="16"/>
+        </w:rPr>
+        <w:t xml:space="preserve"> puntos)</w:t>
+      </w:r>
+    </w:p>
+    <w:p>
+      <w:pPr>
+        <w:pStyle w:val="NoSpacing"/>
+      </w:pPr>
+    </w:p>
+    <w:p>
+      <w:pPr>
+        <w:pStyle w:val="NoSpacing"/>
         <w:rPr>
           <w:b/>
           <w:i/>
         </w:rPr>
-        <w:t>.</w:t>
-      </w:r>
+      </w:pPr>
       <w:r>
         <w:rPr>
           <w:b/>
           <w:i/>
         </w:rPr>
-        <w:t xml:space="preserve"> Hay dos opciones: un huevo estrellado o un huevo revuelto.</w:t>
-      </w:r>
-      <w:r>
-        <w:t xml:space="preserve"> </w:t>
-      </w:r>
-      <w:r>
-        <w:rPr>
+        <w:t xml:space="preserve">Si </w:t>
+      </w:r>
+      <w:r>
+        <w:rPr>
+          <w:b/>
           <w:i/>
-          <w:sz w:val="16"/>
-        </w:rPr>
-        <w:t>(</w:t>
-      </w:r>
-      <w:r>
-        <w:rPr>
-          <w:i/>
-          <w:sz w:val="16"/>
-        </w:rPr>
-        <w:t>10</w:t>
-      </w:r>
-      <w:r>
-        <w:rPr>
-          <w:i/>
-          <w:sz w:val="16"/>
-        </w:rPr>
-        <w:t>0</w:t>
-      </w:r>
-      <w:r>
-        <w:rPr>
-          <w:i/>
-          <w:sz w:val="16"/>
-        </w:rPr>
-        <w:t xml:space="preserve"> puntos)</w:t>
+        </w:rPr>
+        <w:t>decides resolver este ejercicio, índicalo en el comentario del Pull Request.</w:t>
       </w:r>
     </w:p>
     <w:p>
       <w:pPr>
-        <w:pStyle w:val="Sinespaciado"/>
-      </w:pPr>
-    </w:p>
-    <w:p>
-      <w:pPr>
-        <w:pStyle w:val="Sinespaciado"/>
-        <w:rPr>
-          <w:b/>
-          <w:i/>
-        </w:rPr>
-      </w:pPr>
-      <w:r>
-        <w:rPr>
-          <w:b/>
-          <w:i/>
-        </w:rPr>
-        <w:t xml:space="preserve">Si </w:t>
-      </w:r>
-      <w:r>
-        <w:rPr>
-          <w:b/>
-          <w:i/>
-        </w:rPr>
-        <w:t>decides resolver este ejercicio, índicalo en el comentario del Pull Request.</w:t>
-      </w:r>
-    </w:p>
-    <w:p>
-      <w:pPr>
-        <w:pStyle w:val="Sinespaciado"/>
+        <w:pStyle w:val="NoSpacing"/>
         <w:rPr>
           <w:b/>
           <w:i/>
@@ -1318,7 +2030,7 @@
     </w:p>
     <w:tbl>
       <w:tblPr>
-        <w:tblStyle w:val="Tablaconcuadrcula"/>
+        <w:tblStyle w:val="TableGrid"/>
         <w:tblW w:w="0" w:type="auto"/>
         <w:tblLook w:val="04A0" w:firstRow="1" w:lastRow="0" w:firstColumn="1" w:lastColumn="0" w:noHBand="0" w:noVBand="1"/>
       </w:tblPr>
@@ -1332,25 +2044,57 @@
           </w:tcPr>
           <w:p>
             <w:pPr>
-              <w:pStyle w:val="Sinespaciado"/>
-              <w:rPr>
-                <w:b/>
-                <w:color w:val="C00000"/>
-                <w:sz w:val="20"/>
-              </w:rPr>
-            </w:pPr>
-            <w:r>
-              <w:rPr>
-                <w:b/>
-                <w:color w:val="C00000"/>
-                <w:sz w:val="20"/>
-              </w:rPr>
-              <w:t>Anáisis.</w:t>
-            </w:r>
-          </w:p>
-          <w:p>
-            <w:pPr>
-              <w:pStyle w:val="Sinespaciado"/>
+              <w:pStyle w:val="NoSpacing"/>
+              <w:rPr>
+                <w:b/>
+                <w:color w:val="C00000"/>
+                <w:sz w:val="20"/>
+              </w:rPr>
+            </w:pPr>
+            <w:r>
+              <w:rPr>
+                <w:b/>
+                <w:color w:val="C00000"/>
+                <w:sz w:val="20"/>
+              </w:rPr>
+              <w:t>Análisis</w:t>
+            </w:r>
+            <w:r>
+              <w:rPr>
+                <w:b/>
+                <w:color w:val="C00000"/>
+                <w:sz w:val="20"/>
+              </w:rPr>
+              <w:t>.</w:t>
+            </w:r>
+          </w:p>
+          <w:p>
+            <w:pPr>
+              <w:pStyle w:val="NoSpacing"/>
+              <w:rPr>
+                <w:color w:val="C00000"/>
+                <w:sz w:val="20"/>
+              </w:rPr>
+            </w:pPr>
+            <w:r>
+              <w:rPr>
+                <w:b/>
+                <w:color w:val="C00000"/>
+                <w:sz w:val="20"/>
+              </w:rPr>
+              <w:t xml:space="preserve">                 </w:t>
+            </w:r>
+            <w:r>
+              <w:rPr>
+                <w:color w:val="C00000"/>
+                <w:sz w:val="20"/>
+              </w:rPr>
+              <w:t>Se necesita indicarle a un robot que prepare el desayuno.</w:t>
+            </w:r>
+          </w:p>
+          <w:p>
+            <w:pPr>
+              <w:pStyle w:val="NoSpacing"/>
               <w:rPr>
                 <w:color w:val="C00000"/>
                 <w:sz w:val="20"/>
@@ -1366,7 +2110,27 @@
           </w:p>
           <w:p>
             <w:pPr>
-              <w:pStyle w:val="Sinespaciado"/>
+              <w:pStyle w:val="NoSpacing"/>
+              <w:numPr>
+                <w:ilvl w:val="0"/>
+                <w:numId w:val="4"/>
+              </w:numPr>
+              <w:rPr>
+                <w:color w:val="C00000"/>
+                <w:sz w:val="20"/>
+              </w:rPr>
+            </w:pPr>
+            <w:r>
+              <w:rPr>
+                <w:color w:val="C00000"/>
+                <w:sz w:val="20"/>
+              </w:rPr>
+              <w:t>Qué desayuno se requiere, un huevo estrellado o un huevo revuelto</w:t>
+            </w:r>
+          </w:p>
+          <w:p>
+            <w:pPr>
+              <w:pStyle w:val="NoSpacing"/>
               <w:rPr>
                 <w:color w:val="C00000"/>
                 <w:sz w:val="20"/>
@@ -1382,9 +2146,42 @@
           </w:p>
           <w:p>
             <w:pPr>
-              <w:pStyle w:val="Sinespaciado"/>
-              <w:rPr>
-                <w:i/>
+              <w:pStyle w:val="NoSpacing"/>
+              <w:numPr>
+                <w:ilvl w:val="0"/>
+                <w:numId w:val="5"/>
+              </w:numPr>
+              <w:rPr>
+                <w:color w:val="C00000"/>
+                <w:sz w:val="20"/>
+              </w:rPr>
+            </w:pPr>
+            <w:r>
+              <w:rPr>
+                <w:color w:val="C00000"/>
+                <w:sz w:val="20"/>
+              </w:rPr>
+              <w:t>Indicarle la  receta para preparar el desayuno según la opción elegida</w:t>
+            </w:r>
+            <w:r>
+              <w:rPr>
+                <w:color w:val="C00000"/>
+                <w:sz w:val="20"/>
+              </w:rPr>
+              <w:t>, u</w:t>
+            </w:r>
+            <w:r>
+              <w:rPr>
+                <w:color w:val="C00000"/>
+                <w:sz w:val="20"/>
+              </w:rPr>
+              <w:t>n huevo estrellado o un huevo revuelto</w:t>
+            </w:r>
+          </w:p>
+          <w:p>
+            <w:pPr>
+              <w:pStyle w:val="NoSpacing"/>
+              <w:rPr>
                 <w:color w:val="C00000"/>
                 <w:sz w:val="20"/>
               </w:rPr>
@@ -1395,6 +2192,28 @@
                 <w:sz w:val="20"/>
               </w:rPr>
               <w:t>Relación E/S:</w:t>
+            </w:r>
+          </w:p>
+          <w:p>
+            <w:pPr>
+              <w:pStyle w:val="NoSpacing"/>
+              <w:numPr>
+                <w:ilvl w:val="0"/>
+                <w:numId w:val="5"/>
+              </w:numPr>
+              <w:rPr>
+                <w:i/>
+                <w:color w:val="C00000"/>
+                <w:sz w:val="20"/>
+              </w:rPr>
+            </w:pPr>
+            <w:r>
+              <w:rPr>
+                <w:i/>
+                <w:color w:val="C00000"/>
+                <w:sz w:val="20"/>
+              </w:rPr>
+              <w:t xml:space="preserve">El desayuno final (salida) depende de la elección y método de preparación del huevo (entrada). </w:t>
             </w:r>
           </w:p>
         </w:tc>
@@ -1406,7 +2225,7 @@
           </w:tcPr>
           <w:p>
             <w:pPr>
-              <w:pStyle w:val="Sinespaciado"/>
+              <w:pStyle w:val="NoSpacing"/>
               <w:rPr>
                 <w:b/>
                 <w:color w:val="C00000"/>
@@ -1424,7 +2243,497 @@
           </w:p>
           <w:p>
             <w:pPr>
-              <w:pStyle w:val="Sinespaciado"/>
+              <w:pStyle w:val="NoSpacing"/>
+              <w:numPr>
+                <w:ilvl w:val="0"/>
+                <w:numId w:val="6"/>
+              </w:numPr>
+              <w:rPr>
+                <w:b/>
+                <w:color w:val="C00000"/>
+                <w:sz w:val="20"/>
+              </w:rPr>
+            </w:pPr>
+            <w:r>
+              <w:rPr>
+                <w:i/>
+                <w:color w:val="C00000"/>
+                <w:sz w:val="20"/>
+              </w:rPr>
+              <w:t>Leer si se requiere un huevo estrellado o un huevo revuelto</w:t>
+            </w:r>
+          </w:p>
+          <w:p>
+            <w:pPr>
+              <w:pStyle w:val="NoSpacing"/>
+              <w:numPr>
+                <w:ilvl w:val="0"/>
+                <w:numId w:val="6"/>
+              </w:numPr>
+              <w:rPr>
+                <w:b/>
+                <w:color w:val="C00000"/>
+                <w:sz w:val="20"/>
+              </w:rPr>
+            </w:pPr>
+            <w:r>
+              <w:rPr>
+                <w:i/>
+                <w:color w:val="C00000"/>
+                <w:sz w:val="20"/>
+              </w:rPr>
+              <w:t>Si es un huevo estrellado seguir los siguientes pasos, si no ir al paso 3.</w:t>
+            </w:r>
+          </w:p>
+          <w:p>
+            <w:pPr>
+              <w:pStyle w:val="NoSpacing"/>
+              <w:numPr>
+                <w:ilvl w:val="0"/>
+                <w:numId w:val="7"/>
+              </w:numPr>
+              <w:ind w:left="1350"/>
+              <w:rPr>
+                <w:b/>
+                <w:color w:val="C00000"/>
+                <w:sz w:val="20"/>
+              </w:rPr>
+            </w:pPr>
+            <w:r>
+              <w:rPr>
+                <w:i/>
+                <w:color w:val="C00000"/>
+                <w:sz w:val="20"/>
+              </w:rPr>
+              <w:t>Sacar un huevo fresco del refrigerador</w:t>
+            </w:r>
+          </w:p>
+          <w:p>
+            <w:pPr>
+              <w:pStyle w:val="NoSpacing"/>
+              <w:numPr>
+                <w:ilvl w:val="0"/>
+                <w:numId w:val="7"/>
+              </w:numPr>
+              <w:ind w:left="1350"/>
+              <w:rPr>
+                <w:b/>
+                <w:color w:val="C00000"/>
+                <w:sz w:val="20"/>
+              </w:rPr>
+            </w:pPr>
+            <w:r>
+              <w:rPr>
+                <w:i/>
+                <w:color w:val="C00000"/>
+                <w:sz w:val="20"/>
+              </w:rPr>
+              <w:t>Sacar</w:t>
+            </w:r>
+            <w:r>
+              <w:rPr>
+                <w:b/>
+                <w:color w:val="C00000"/>
+                <w:sz w:val="20"/>
+              </w:rPr>
+              <w:t xml:space="preserve"> </w:t>
+            </w:r>
+            <w:r>
+              <w:rPr>
+                <w:i/>
+                <w:color w:val="C00000"/>
+                <w:sz w:val="20"/>
+              </w:rPr>
+              <w:t xml:space="preserve">un sartén de teflón, una espátula y un plato de la alacena </w:t>
+            </w:r>
+          </w:p>
+          <w:p>
+            <w:pPr>
+              <w:pStyle w:val="NoSpacing"/>
+              <w:numPr>
+                <w:ilvl w:val="0"/>
+                <w:numId w:val="7"/>
+              </w:numPr>
+              <w:ind w:left="1350"/>
+              <w:rPr>
+                <w:b/>
+                <w:color w:val="C00000"/>
+                <w:sz w:val="20"/>
+              </w:rPr>
+            </w:pPr>
+            <w:r>
+              <w:rPr>
+                <w:i/>
+                <w:color w:val="C00000"/>
+                <w:sz w:val="20"/>
+              </w:rPr>
+              <w:t xml:space="preserve">Sacar aceite, sal y pimienta de la despensa </w:t>
+            </w:r>
+          </w:p>
+          <w:p>
+            <w:pPr>
+              <w:pStyle w:val="NoSpacing"/>
+              <w:numPr>
+                <w:ilvl w:val="0"/>
+                <w:numId w:val="7"/>
+              </w:numPr>
+              <w:ind w:left="1350"/>
+              <w:rPr>
+                <w:b/>
+                <w:color w:val="C00000"/>
+                <w:sz w:val="20"/>
+              </w:rPr>
+            </w:pPr>
+            <w:r>
+              <w:rPr>
+                <w:i/>
+                <w:color w:val="C00000"/>
+                <w:sz w:val="20"/>
+              </w:rPr>
+              <w:t>Vierte un poco de aceite en el sartén y luego ponlo en la estufa a fuego bajo por 2 minutos</w:t>
+            </w:r>
+          </w:p>
+          <w:p>
+            <w:pPr>
+              <w:pStyle w:val="NoSpacing"/>
+              <w:numPr>
+                <w:ilvl w:val="0"/>
+                <w:numId w:val="7"/>
+              </w:numPr>
+              <w:ind w:left="1350"/>
+              <w:rPr>
+                <w:b/>
+                <w:color w:val="C00000"/>
+                <w:sz w:val="20"/>
+              </w:rPr>
+            </w:pPr>
+            <w:r>
+              <w:rPr>
+                <w:i/>
+                <w:color w:val="C00000"/>
+                <w:sz w:val="20"/>
+              </w:rPr>
+              <w:t>Baja la llama y agrega el huevo, dejarlo ahí hasta que la clara esté cocida</w:t>
+            </w:r>
+          </w:p>
+          <w:p>
+            <w:pPr>
+              <w:pStyle w:val="NoSpacing"/>
+              <w:numPr>
+                <w:ilvl w:val="0"/>
+                <w:numId w:val="7"/>
+              </w:numPr>
+              <w:ind w:left="1350"/>
+              <w:rPr>
+                <w:b/>
+                <w:color w:val="C00000"/>
+                <w:sz w:val="20"/>
+              </w:rPr>
+            </w:pPr>
+            <w:r>
+              <w:rPr>
+                <w:i/>
+                <w:color w:val="C00000"/>
+                <w:sz w:val="20"/>
+              </w:rPr>
+              <w:t>Con la espátula despeg</w:t>
+            </w:r>
+            <w:r>
+              <w:rPr>
+                <w:i/>
+                <w:color w:val="C00000"/>
+                <w:sz w:val="20"/>
+              </w:rPr>
+              <w:t>ue</w:t>
+            </w:r>
+            <w:r>
+              <w:rPr>
+                <w:i/>
+                <w:color w:val="C00000"/>
+                <w:sz w:val="20"/>
+              </w:rPr>
+              <w:t xml:space="preserve"> el huevo  </w:t>
+            </w:r>
+            <w:r>
+              <w:rPr>
+                <w:i/>
+                <w:color w:val="C00000"/>
+                <w:sz w:val="20"/>
+              </w:rPr>
+              <w:t>lenta y delicadamente</w:t>
+            </w:r>
+            <w:r>
+              <w:rPr>
+                <w:i/>
+                <w:color w:val="C00000"/>
+                <w:sz w:val="20"/>
+              </w:rPr>
+              <w:t xml:space="preserve"> del satén</w:t>
+            </w:r>
+          </w:p>
+          <w:p>
+            <w:pPr>
+              <w:pStyle w:val="NoSpacing"/>
+              <w:numPr>
+                <w:ilvl w:val="0"/>
+                <w:numId w:val="7"/>
+              </w:numPr>
+              <w:ind w:left="1350"/>
+              <w:rPr>
+                <w:b/>
+                <w:color w:val="C00000"/>
+                <w:sz w:val="20"/>
+              </w:rPr>
+            </w:pPr>
+            <w:r>
+              <w:rPr>
+                <w:i/>
+                <w:color w:val="C00000"/>
+                <w:sz w:val="20"/>
+              </w:rPr>
+              <w:t>Sazona con sal y pimienta al gusto</w:t>
+            </w:r>
+          </w:p>
+          <w:p>
+            <w:pPr>
+              <w:pStyle w:val="NoSpacing"/>
+              <w:numPr>
+                <w:ilvl w:val="0"/>
+                <w:numId w:val="7"/>
+              </w:numPr>
+              <w:ind w:left="1350"/>
+              <w:rPr>
+                <w:b/>
+                <w:color w:val="C00000"/>
+                <w:sz w:val="20"/>
+              </w:rPr>
+            </w:pPr>
+            <w:r>
+              <w:rPr>
+                <w:i/>
+                <w:color w:val="C00000"/>
+                <w:sz w:val="20"/>
+              </w:rPr>
+              <w:t xml:space="preserve">Con ayuda de la espátula sirve el huevo del sartén al plato y entrega </w:t>
+            </w:r>
+          </w:p>
+          <w:p>
+            <w:pPr>
+              <w:pStyle w:val="NoSpacing"/>
+              <w:numPr>
+                <w:ilvl w:val="0"/>
+                <w:numId w:val="6"/>
+              </w:numPr>
+              <w:rPr>
+                <w:b/>
+                <w:color w:val="C00000"/>
+                <w:sz w:val="20"/>
+              </w:rPr>
+            </w:pPr>
+            <w:r>
+              <w:rPr>
+                <w:i/>
+                <w:color w:val="C00000"/>
+                <w:sz w:val="20"/>
+              </w:rPr>
+              <w:t>Si es un huevo revuelto seguir los siguientes pasos</w:t>
+            </w:r>
+            <w:r>
+              <w:rPr>
+                <w:i/>
+                <w:color w:val="C00000"/>
+                <w:sz w:val="20"/>
+              </w:rPr>
+              <w:t>:</w:t>
+            </w:r>
+          </w:p>
+          <w:p>
+            <w:pPr>
+              <w:pStyle w:val="NoSpacing"/>
+              <w:numPr>
+                <w:ilvl w:val="0"/>
+                <w:numId w:val="8"/>
+              </w:numPr>
+              <w:ind w:left="1350"/>
+              <w:rPr>
+                <w:b/>
+                <w:color w:val="C00000"/>
+                <w:sz w:val="20"/>
+              </w:rPr>
+            </w:pPr>
+            <w:r>
+              <w:rPr>
+                <w:i/>
+                <w:color w:val="C00000"/>
+                <w:sz w:val="20"/>
+              </w:rPr>
+              <w:t>Sacar un huevo fresco del refrigerador</w:t>
+            </w:r>
+          </w:p>
+          <w:p>
+            <w:pPr>
+              <w:pStyle w:val="NoSpacing"/>
+              <w:numPr>
+                <w:ilvl w:val="0"/>
+                <w:numId w:val="8"/>
+              </w:numPr>
+              <w:ind w:left="1350"/>
+              <w:rPr>
+                <w:b/>
+                <w:color w:val="C00000"/>
+                <w:sz w:val="20"/>
+              </w:rPr>
+            </w:pPr>
+            <w:r>
+              <w:rPr>
+                <w:i/>
+                <w:color w:val="C00000"/>
+                <w:sz w:val="20"/>
+              </w:rPr>
+              <w:t>Sacar un sartén de teflón, una espátula, un tenedor, un recipiente hondo y un plato de la alacena</w:t>
+            </w:r>
+          </w:p>
+          <w:p>
+            <w:pPr>
+              <w:pStyle w:val="NoSpacing"/>
+              <w:numPr>
+                <w:ilvl w:val="0"/>
+                <w:numId w:val="8"/>
+              </w:numPr>
+              <w:ind w:left="1350"/>
+              <w:rPr>
+                <w:b/>
+                <w:color w:val="C00000"/>
+                <w:sz w:val="20"/>
+              </w:rPr>
+            </w:pPr>
+            <w:r>
+              <w:rPr>
+                <w:i/>
+                <w:color w:val="C00000"/>
+                <w:sz w:val="20"/>
+              </w:rPr>
+              <w:t>Sacar aceite, sal y pimienta de la despensa</w:t>
+            </w:r>
+          </w:p>
+          <w:p>
+            <w:pPr>
+              <w:pStyle w:val="NoSpacing"/>
+              <w:numPr>
+                <w:ilvl w:val="0"/>
+                <w:numId w:val="8"/>
+              </w:numPr>
+              <w:ind w:left="1350"/>
+              <w:rPr>
+                <w:b/>
+                <w:color w:val="C00000"/>
+                <w:sz w:val="20"/>
+              </w:rPr>
+            </w:pPr>
+            <w:r>
+              <w:rPr>
+                <w:i/>
+                <w:color w:val="C00000"/>
+                <w:sz w:val="20"/>
+              </w:rPr>
+              <w:t>En el recipiente bate con un tenedor el huevo</w:t>
+            </w:r>
+          </w:p>
+          <w:p>
+            <w:pPr>
+              <w:pStyle w:val="NoSpacing"/>
+              <w:numPr>
+                <w:ilvl w:val="0"/>
+                <w:numId w:val="8"/>
+              </w:numPr>
+              <w:ind w:left="1350"/>
+              <w:rPr>
+                <w:b/>
+                <w:color w:val="C00000"/>
+                <w:sz w:val="20"/>
+              </w:rPr>
+            </w:pPr>
+            <w:r>
+              <w:rPr>
+                <w:i/>
+                <w:color w:val="C00000"/>
+                <w:sz w:val="20"/>
+              </w:rPr>
+              <w:t>Vierte un poco de aceite  en el sartén y luego ponlo en la estufa a fuego medio-bajo</w:t>
+            </w:r>
+          </w:p>
+          <w:p>
+            <w:pPr>
+              <w:pStyle w:val="NoSpacing"/>
+              <w:numPr>
+                <w:ilvl w:val="0"/>
+                <w:numId w:val="8"/>
+              </w:numPr>
+              <w:ind w:left="1350"/>
+              <w:rPr>
+                <w:b/>
+                <w:color w:val="C00000"/>
+                <w:sz w:val="20"/>
+              </w:rPr>
+            </w:pPr>
+            <w:r>
+              <w:rPr>
+                <w:i/>
+                <w:color w:val="C00000"/>
+                <w:sz w:val="20"/>
+              </w:rPr>
+              <w:t>En el recipiente del huevo agrega sal y pimienta al gusto y viértelo en el sartén</w:t>
+            </w:r>
+          </w:p>
+          <w:p>
+            <w:pPr>
+              <w:pStyle w:val="NoSpacing"/>
+              <w:numPr>
+                <w:ilvl w:val="0"/>
+                <w:numId w:val="8"/>
+              </w:numPr>
+              <w:ind w:left="1350"/>
+              <w:rPr>
+                <w:b/>
+                <w:color w:val="C00000"/>
+                <w:sz w:val="20"/>
+              </w:rPr>
+            </w:pPr>
+            <w:r>
+              <w:rPr>
+                <w:i/>
+                <w:color w:val="C00000"/>
+                <w:sz w:val="20"/>
+              </w:rPr>
+              <w:t>Sube la temperatura cuando se empiece a cocer y revuélvalo sobre si mismo con la espátula</w:t>
+            </w:r>
+          </w:p>
+          <w:p>
+            <w:pPr>
+              <w:pStyle w:val="NoSpacing"/>
+              <w:numPr>
+                <w:ilvl w:val="0"/>
+                <w:numId w:val="8"/>
+              </w:numPr>
+              <w:ind w:left="1350"/>
+              <w:rPr>
+                <w:b/>
+                <w:color w:val="C00000"/>
+                <w:sz w:val="20"/>
+              </w:rPr>
+            </w:pPr>
+            <w:r>
+              <w:rPr>
+                <w:i/>
+                <w:color w:val="C00000"/>
+                <w:sz w:val="20"/>
+              </w:rPr>
+              <w:t>Cuando el huevo ya no esté tan líquido quítelo del fuego y sirva en un plato y entrega</w:t>
+            </w:r>
+          </w:p>
+          <w:p>
+            <w:pPr>
+              <w:pStyle w:val="NoSpacing"/>
               <w:rPr>
                 <w:b/>
                 <w:color w:val="C00000"/>
@@ -1441,7 +2750,7 @@
           </w:tcPr>
           <w:p>
             <w:pPr>
-              <w:pStyle w:val="Sinespaciado"/>
+              <w:pStyle w:val="NoSpacing"/>
               <w:rPr>
                 <w:color w:val="000000" w:themeColor="text1"/>
                 <w:sz w:val="20"/>
@@ -1452,38 +2761,65 @@
                 <w:color w:val="000000" w:themeColor="text1"/>
                 <w:sz w:val="20"/>
               </w:rPr>
-              <w:t>¿Notaste algo diferente en este problema?</w:t>
-            </w:r>
-            <w:bookmarkStart w:id="0" w:name="_GoBack"/>
-            <w:bookmarkEnd w:id="0"/>
-            <w:r>
-              <w:rPr>
-                <w:color w:val="000000" w:themeColor="text1"/>
-                <w:sz w:val="20"/>
-              </w:rPr>
-              <w:t xml:space="preserve"> Comparado con los otros problemas que has realizado, escribe qué diferencias encuentras.</w:t>
-            </w:r>
-          </w:p>
-          <w:p>
-            <w:pPr>
-              <w:pStyle w:val="Sinespaciado"/>
-              <w:rPr>
-                <w:b/>
-                <w:color w:val="C00000"/>
-                <w:sz w:val="20"/>
-              </w:rPr>
-            </w:pPr>
+              <w:t>¿Notaste algo diferente en este problema? Comparado con los otros problemas que has realizado, escribe qué diferencias encuentras.</w:t>
+            </w:r>
+          </w:p>
+          <w:p>
+            <w:pPr>
+              <w:pStyle w:val="NoSpacing"/>
+              <w:rPr>
+                <w:b/>
+                <w:color w:val="C00000"/>
+                <w:sz w:val="20"/>
+              </w:rPr>
+            </w:pPr>
+          </w:p>
+          <w:p>
+            <w:pPr>
+              <w:pStyle w:val="NoSpacing"/>
+              <w:rPr>
+                <w:b/>
+                <w:color w:val="C00000"/>
+                <w:sz w:val="20"/>
+              </w:rPr>
+            </w:pPr>
+            <w:r>
+              <w:rPr>
+                <w:b/>
+                <w:color w:val="C00000"/>
+                <w:sz w:val="20"/>
+              </w:rPr>
+              <w:t>Este problema tiene dos opciones para solucionarlo, huevo estrellado o huevo revuelto, lo cual lo hace diferente a los que previamente habíamos hecho. En este caso se deben de hacer dos métodos que en verdad llegan al resultado que se desea. Desde mi punto de vista, este tipo de problemas se pueden comprender más  cómo se deben de resolver con un diagrama de flujo ya que se distinguen con mayor claridad que pasos se deben elegir conforme a la opción escogida</w:t>
+            </w:r>
+            <w:r>
+              <w:rPr>
+                <w:b/>
+                <w:color w:val="C00000"/>
+                <w:sz w:val="20"/>
+              </w:rPr>
+              <w:t>; Sin embargo en el pseudocódigo se pueden dar a más detalle las instrucciones</w:t>
+            </w:r>
+            <w:r>
+              <w:rPr>
+                <w:b/>
+                <w:color w:val="C00000"/>
+                <w:sz w:val="20"/>
+              </w:rPr>
+              <w:t xml:space="preserve">. </w:t>
+            </w:r>
           </w:p>
         </w:tc>
       </w:tr>
     </w:tbl>
     <w:p>
       <w:pPr>
-        <w:pStyle w:val="Sinespaciado"/>
+        <w:pStyle w:val="NoSpacing"/>
         <w:rPr>
           <w:b/>
         </w:rPr>
       </w:pPr>
+      <w:bookmarkStart w:id="0" w:name="_GoBack"/>
+      <w:bookmarkEnd w:id="0"/>
     </w:p>
     <w:sectPr>
       <w:pgSz w:w="12240" w:h="15840" w:code="1"/>
@@ -1493,6 +2829,831 @@
     </w:sectPr>
   </w:body>
 </w:document>
+</file>
+
+<file path=word/numbering.xml><?xml version="1.0" encoding="utf-8"?>
+<w:numbering xmlns:wpc="http://schemas.microsoft.com/office/word/2010/wordprocessingCanvas" xmlns:cx="http://schemas.microsoft.com/office/drawing/2014/chartex" xmlns:cx1="http://schemas.microsoft.com/office/drawing/2015/9/8/chartex" xmlns:cx2="http://schemas.microsoft.com/office/drawing/2015/10/21/chartex" xmlns:cx3="http://schemas.microsoft.com/office/drawing/2016/5/9/chartex" xmlns:cx4="http://schemas.microsoft.com/office/drawing/2016/5/10/chartex" xmlns:cx5="http://schemas.microsoft.com/office/drawing/2016/5/11/chartex" xmlns:cx6="http://schemas.microsoft.com/office/drawing/2016/5/12/chartex" xmlns:cx7="http://schemas.microsoft.com/office/drawing/2016/5/13/chartex" xmlns:cx8="http://schemas.microsoft.com/office/drawing/2016/5/14/chartex" xmlns:mc="http://schemas.openxmlformats.org/markup-compatibility/2006" xmlns:aink="http://schemas.microsoft.com/office/drawing/2016/ink" xmlns:am3d="http://schemas.microsoft.com/office/drawing/2017/model3d" xmlns:o="urn:schemas-microsoft-com:office:office" xmlns:r="http://schemas.openxmlformats.org/officeDocument/2006/relationships" xmlns:m="http://schemas.openxmlformats.org/officeDocument/2006/math" xmlns:v="urn:schemas-microsoft-com:vml" xmlns:wp14="http://schemas.microsoft.com/office/word/2010/wordprocessingDrawing" xmlns:wp="http://schemas.openxmlformats.org/drawingml/2006/wordprocessingDrawing" xmlns:w10="urn:schemas-microsoft-com:office:word" xmlns:w="http://schemas.openxmlformats.org/wordprocessingml/2006/main" xmlns:w14="http://schemas.microsoft.com/office/word/2010/wordml" xmlns:w15="http://schemas.microsoft.com/office/word/2012/wordml" xmlns:w16cid="http://schemas.microsoft.com/office/word/2016/wordml/cid" xmlns:w16se="http://schemas.microsoft.com/office/word/2015/wordml/symex" xmlns:wpg="http://schemas.microsoft.com/office/word/2010/wordprocessingGroup" xmlns:wpi="http://schemas.microsoft.com/office/word/2010/wordprocessingInk" xmlns:wne="http://schemas.microsoft.com/office/word/2006/wordml" xmlns:wps="http://schemas.microsoft.com/office/word/2010/wordprocessingShape" mc:Ignorable="w14 w15 w16se w16cid wp14">
+  <w:abstractNum w:abstractNumId="0" w15:restartNumberingAfterBreak="0">
+    <w:nsid w:val="0B5F7582"/>
+    <w:multiLevelType w:val="hybridMultilevel"/>
+    <w:tmpl w:val="8550E050"/>
+    <w:lvl w:ilvl="0" w:tplc="04090001">
+      <w:start w:val="1"/>
+      <w:numFmt w:val="bullet"/>
+      <w:lvlText w:val=""/>
+      <w:lvlJc w:val="left"/>
+      <w:pPr>
+        <w:ind w:left="720" w:hanging="360"/>
+      </w:pPr>
+      <w:rPr>
+        <w:rFonts w:ascii="Symbol" w:hAnsi="Symbol" w:hint="default"/>
+      </w:rPr>
+    </w:lvl>
+    <w:lvl w:ilvl="1" w:tplc="04090003" w:tentative="1">
+      <w:start w:val="1"/>
+      <w:numFmt w:val="bullet"/>
+      <w:lvlText w:val="o"/>
+      <w:lvlJc w:val="left"/>
+      <w:pPr>
+        <w:ind w:left="1440" w:hanging="360"/>
+      </w:pPr>
+      <w:rPr>
+        <w:rFonts w:ascii="Courier New" w:hAnsi="Courier New" w:cs="Courier New" w:hint="default"/>
+      </w:rPr>
+    </w:lvl>
+    <w:lvl w:ilvl="2" w:tplc="04090005" w:tentative="1">
+      <w:start w:val="1"/>
+      <w:numFmt w:val="bullet"/>
+      <w:lvlText w:val=""/>
+      <w:lvlJc w:val="left"/>
+      <w:pPr>
+        <w:ind w:left="2160" w:hanging="360"/>
+      </w:pPr>
+      <w:rPr>
+        <w:rFonts w:ascii="Wingdings" w:hAnsi="Wingdings" w:hint="default"/>
+      </w:rPr>
+    </w:lvl>
+    <w:lvl w:ilvl="3" w:tplc="04090001" w:tentative="1">
+      <w:start w:val="1"/>
+      <w:numFmt w:val="bullet"/>
+      <w:lvlText w:val=""/>
+      <w:lvlJc w:val="left"/>
+      <w:pPr>
+        <w:ind w:left="2880" w:hanging="360"/>
+      </w:pPr>
+      <w:rPr>
+        <w:rFonts w:ascii="Symbol" w:hAnsi="Symbol" w:hint="default"/>
+      </w:rPr>
+    </w:lvl>
+    <w:lvl w:ilvl="4" w:tplc="04090003" w:tentative="1">
+      <w:start w:val="1"/>
+      <w:numFmt w:val="bullet"/>
+      <w:lvlText w:val="o"/>
+      <w:lvlJc w:val="left"/>
+      <w:pPr>
+        <w:ind w:left="3600" w:hanging="360"/>
+      </w:pPr>
+      <w:rPr>
+        <w:rFonts w:ascii="Courier New" w:hAnsi="Courier New" w:cs="Courier New" w:hint="default"/>
+      </w:rPr>
+    </w:lvl>
+    <w:lvl w:ilvl="5" w:tplc="04090005" w:tentative="1">
+      <w:start w:val="1"/>
+      <w:numFmt w:val="bullet"/>
+      <w:lvlText w:val=""/>
+      <w:lvlJc w:val="left"/>
+      <w:pPr>
+        <w:ind w:left="4320" w:hanging="360"/>
+      </w:pPr>
+      <w:rPr>
+        <w:rFonts w:ascii="Wingdings" w:hAnsi="Wingdings" w:hint="default"/>
+      </w:rPr>
+    </w:lvl>
+    <w:lvl w:ilvl="6" w:tplc="04090001" w:tentative="1">
+      <w:start w:val="1"/>
+      <w:numFmt w:val="bullet"/>
+      <w:lvlText w:val=""/>
+      <w:lvlJc w:val="left"/>
+      <w:pPr>
+        <w:ind w:left="5040" w:hanging="360"/>
+      </w:pPr>
+      <w:rPr>
+        <w:rFonts w:ascii="Symbol" w:hAnsi="Symbol" w:hint="default"/>
+      </w:rPr>
+    </w:lvl>
+    <w:lvl w:ilvl="7" w:tplc="04090003" w:tentative="1">
+      <w:start w:val="1"/>
+      <w:numFmt w:val="bullet"/>
+      <w:lvlText w:val="o"/>
+      <w:lvlJc w:val="left"/>
+      <w:pPr>
+        <w:ind w:left="5760" w:hanging="360"/>
+      </w:pPr>
+      <w:rPr>
+        <w:rFonts w:ascii="Courier New" w:hAnsi="Courier New" w:cs="Courier New" w:hint="default"/>
+      </w:rPr>
+    </w:lvl>
+    <w:lvl w:ilvl="8" w:tplc="04090005" w:tentative="1">
+      <w:start w:val="1"/>
+      <w:numFmt w:val="bullet"/>
+      <w:lvlText w:val=""/>
+      <w:lvlJc w:val="left"/>
+      <w:pPr>
+        <w:ind w:left="6480" w:hanging="360"/>
+      </w:pPr>
+      <w:rPr>
+        <w:rFonts w:ascii="Wingdings" w:hAnsi="Wingdings" w:hint="default"/>
+      </w:rPr>
+    </w:lvl>
+  </w:abstractNum>
+  <w:abstractNum w:abstractNumId="1" w15:restartNumberingAfterBreak="0">
+    <w:nsid w:val="1D283E81"/>
+    <w:multiLevelType w:val="hybridMultilevel"/>
+    <w:tmpl w:val="20EC50E8"/>
+    <w:lvl w:ilvl="0" w:tplc="0409000F">
+      <w:start w:val="1"/>
+      <w:numFmt w:val="decimal"/>
+      <w:lvlText w:val="%1."/>
+      <w:lvlJc w:val="left"/>
+      <w:pPr>
+        <w:ind w:left="720" w:hanging="360"/>
+      </w:pPr>
+    </w:lvl>
+    <w:lvl w:ilvl="1" w:tplc="04090019" w:tentative="1">
+      <w:start w:val="1"/>
+      <w:numFmt w:val="lowerLetter"/>
+      <w:lvlText w:val="%2."/>
+      <w:lvlJc w:val="left"/>
+      <w:pPr>
+        <w:ind w:left="1440" w:hanging="360"/>
+      </w:pPr>
+    </w:lvl>
+    <w:lvl w:ilvl="2" w:tplc="0409001B" w:tentative="1">
+      <w:start w:val="1"/>
+      <w:numFmt w:val="lowerRoman"/>
+      <w:lvlText w:val="%3."/>
+      <w:lvlJc w:val="right"/>
+      <w:pPr>
+        <w:ind w:left="2160" w:hanging="180"/>
+      </w:pPr>
+    </w:lvl>
+    <w:lvl w:ilvl="3" w:tplc="0409000F" w:tentative="1">
+      <w:start w:val="1"/>
+      <w:numFmt w:val="decimal"/>
+      <w:lvlText w:val="%4."/>
+      <w:lvlJc w:val="left"/>
+      <w:pPr>
+        <w:ind w:left="2880" w:hanging="360"/>
+      </w:pPr>
+    </w:lvl>
+    <w:lvl w:ilvl="4" w:tplc="04090019" w:tentative="1">
+      <w:start w:val="1"/>
+      <w:numFmt w:val="lowerLetter"/>
+      <w:lvlText w:val="%5."/>
+      <w:lvlJc w:val="left"/>
+      <w:pPr>
+        <w:ind w:left="3600" w:hanging="360"/>
+      </w:pPr>
+    </w:lvl>
+    <w:lvl w:ilvl="5" w:tplc="0409001B" w:tentative="1">
+      <w:start w:val="1"/>
+      <w:numFmt w:val="lowerRoman"/>
+      <w:lvlText w:val="%6."/>
+      <w:lvlJc w:val="right"/>
+      <w:pPr>
+        <w:ind w:left="4320" w:hanging="180"/>
+      </w:pPr>
+    </w:lvl>
+    <w:lvl w:ilvl="6" w:tplc="0409000F" w:tentative="1">
+      <w:start w:val="1"/>
+      <w:numFmt w:val="decimal"/>
+      <w:lvlText w:val="%7."/>
+      <w:lvlJc w:val="left"/>
+      <w:pPr>
+        <w:ind w:left="5040" w:hanging="360"/>
+      </w:pPr>
+    </w:lvl>
+    <w:lvl w:ilvl="7" w:tplc="04090019" w:tentative="1">
+      <w:start w:val="1"/>
+      <w:numFmt w:val="lowerLetter"/>
+      <w:lvlText w:val="%8."/>
+      <w:lvlJc w:val="left"/>
+      <w:pPr>
+        <w:ind w:left="5760" w:hanging="360"/>
+      </w:pPr>
+    </w:lvl>
+    <w:lvl w:ilvl="8" w:tplc="0409001B" w:tentative="1">
+      <w:start w:val="1"/>
+      <w:numFmt w:val="lowerRoman"/>
+      <w:lvlText w:val="%9."/>
+      <w:lvlJc w:val="right"/>
+      <w:pPr>
+        <w:ind w:left="6480" w:hanging="180"/>
+      </w:pPr>
+    </w:lvl>
+  </w:abstractNum>
+  <w:abstractNum w:abstractNumId="2" w15:restartNumberingAfterBreak="0">
+    <w:nsid w:val="2FE765F0"/>
+    <w:multiLevelType w:val="hybridMultilevel"/>
+    <w:tmpl w:val="05641D96"/>
+    <w:lvl w:ilvl="0" w:tplc="04090001">
+      <w:start w:val="1"/>
+      <w:numFmt w:val="bullet"/>
+      <w:lvlText w:val=""/>
+      <w:lvlJc w:val="left"/>
+      <w:pPr>
+        <w:ind w:left="720" w:hanging="360"/>
+      </w:pPr>
+      <w:rPr>
+        <w:rFonts w:ascii="Symbol" w:hAnsi="Symbol" w:hint="default"/>
+      </w:rPr>
+    </w:lvl>
+    <w:lvl w:ilvl="1" w:tplc="04090003" w:tentative="1">
+      <w:start w:val="1"/>
+      <w:numFmt w:val="bullet"/>
+      <w:lvlText w:val="o"/>
+      <w:lvlJc w:val="left"/>
+      <w:pPr>
+        <w:ind w:left="1440" w:hanging="360"/>
+      </w:pPr>
+      <w:rPr>
+        <w:rFonts w:ascii="Courier New" w:hAnsi="Courier New" w:cs="Courier New" w:hint="default"/>
+      </w:rPr>
+    </w:lvl>
+    <w:lvl w:ilvl="2" w:tplc="04090005" w:tentative="1">
+      <w:start w:val="1"/>
+      <w:numFmt w:val="bullet"/>
+      <w:lvlText w:val=""/>
+      <w:lvlJc w:val="left"/>
+      <w:pPr>
+        <w:ind w:left="2160" w:hanging="360"/>
+      </w:pPr>
+      <w:rPr>
+        <w:rFonts w:ascii="Wingdings" w:hAnsi="Wingdings" w:hint="default"/>
+      </w:rPr>
+    </w:lvl>
+    <w:lvl w:ilvl="3" w:tplc="04090001" w:tentative="1">
+      <w:start w:val="1"/>
+      <w:numFmt w:val="bullet"/>
+      <w:lvlText w:val=""/>
+      <w:lvlJc w:val="left"/>
+      <w:pPr>
+        <w:ind w:left="2880" w:hanging="360"/>
+      </w:pPr>
+      <w:rPr>
+        <w:rFonts w:ascii="Symbol" w:hAnsi="Symbol" w:hint="default"/>
+      </w:rPr>
+    </w:lvl>
+    <w:lvl w:ilvl="4" w:tplc="04090003" w:tentative="1">
+      <w:start w:val="1"/>
+      <w:numFmt w:val="bullet"/>
+      <w:lvlText w:val="o"/>
+      <w:lvlJc w:val="left"/>
+      <w:pPr>
+        <w:ind w:left="3600" w:hanging="360"/>
+      </w:pPr>
+      <w:rPr>
+        <w:rFonts w:ascii="Courier New" w:hAnsi="Courier New" w:cs="Courier New" w:hint="default"/>
+      </w:rPr>
+    </w:lvl>
+    <w:lvl w:ilvl="5" w:tplc="04090005" w:tentative="1">
+      <w:start w:val="1"/>
+      <w:numFmt w:val="bullet"/>
+      <w:lvlText w:val=""/>
+      <w:lvlJc w:val="left"/>
+      <w:pPr>
+        <w:ind w:left="4320" w:hanging="360"/>
+      </w:pPr>
+      <w:rPr>
+        <w:rFonts w:ascii="Wingdings" w:hAnsi="Wingdings" w:hint="default"/>
+      </w:rPr>
+    </w:lvl>
+    <w:lvl w:ilvl="6" w:tplc="04090001" w:tentative="1">
+      <w:start w:val="1"/>
+      <w:numFmt w:val="bullet"/>
+      <w:lvlText w:val=""/>
+      <w:lvlJc w:val="left"/>
+      <w:pPr>
+        <w:ind w:left="5040" w:hanging="360"/>
+      </w:pPr>
+      <w:rPr>
+        <w:rFonts w:ascii="Symbol" w:hAnsi="Symbol" w:hint="default"/>
+      </w:rPr>
+    </w:lvl>
+    <w:lvl w:ilvl="7" w:tplc="04090003" w:tentative="1">
+      <w:start w:val="1"/>
+      <w:numFmt w:val="bullet"/>
+      <w:lvlText w:val="o"/>
+      <w:lvlJc w:val="left"/>
+      <w:pPr>
+        <w:ind w:left="5760" w:hanging="360"/>
+      </w:pPr>
+      <w:rPr>
+        <w:rFonts w:ascii="Courier New" w:hAnsi="Courier New" w:cs="Courier New" w:hint="default"/>
+      </w:rPr>
+    </w:lvl>
+    <w:lvl w:ilvl="8" w:tplc="04090005" w:tentative="1">
+      <w:start w:val="1"/>
+      <w:numFmt w:val="bullet"/>
+      <w:lvlText w:val=""/>
+      <w:lvlJc w:val="left"/>
+      <w:pPr>
+        <w:ind w:left="6480" w:hanging="360"/>
+      </w:pPr>
+      <w:rPr>
+        <w:rFonts w:ascii="Wingdings" w:hAnsi="Wingdings" w:hint="default"/>
+      </w:rPr>
+    </w:lvl>
+  </w:abstractNum>
+  <w:abstractNum w:abstractNumId="3" w15:restartNumberingAfterBreak="0">
+    <w:nsid w:val="478B513C"/>
+    <w:multiLevelType w:val="hybridMultilevel"/>
+    <w:tmpl w:val="5C3E42AA"/>
+    <w:lvl w:ilvl="0" w:tplc="04090001">
+      <w:start w:val="1"/>
+      <w:numFmt w:val="bullet"/>
+      <w:lvlText w:val=""/>
+      <w:lvlJc w:val="left"/>
+      <w:pPr>
+        <w:ind w:left="720" w:hanging="360"/>
+      </w:pPr>
+      <w:rPr>
+        <w:rFonts w:ascii="Symbol" w:hAnsi="Symbol" w:hint="default"/>
+      </w:rPr>
+    </w:lvl>
+    <w:lvl w:ilvl="1" w:tplc="04090003" w:tentative="1">
+      <w:start w:val="1"/>
+      <w:numFmt w:val="bullet"/>
+      <w:lvlText w:val="o"/>
+      <w:lvlJc w:val="left"/>
+      <w:pPr>
+        <w:ind w:left="1440" w:hanging="360"/>
+      </w:pPr>
+      <w:rPr>
+        <w:rFonts w:ascii="Courier New" w:hAnsi="Courier New" w:cs="Courier New" w:hint="default"/>
+      </w:rPr>
+    </w:lvl>
+    <w:lvl w:ilvl="2" w:tplc="04090005" w:tentative="1">
+      <w:start w:val="1"/>
+      <w:numFmt w:val="bullet"/>
+      <w:lvlText w:val=""/>
+      <w:lvlJc w:val="left"/>
+      <w:pPr>
+        <w:ind w:left="2160" w:hanging="360"/>
+      </w:pPr>
+      <w:rPr>
+        <w:rFonts w:ascii="Wingdings" w:hAnsi="Wingdings" w:hint="default"/>
+      </w:rPr>
+    </w:lvl>
+    <w:lvl w:ilvl="3" w:tplc="04090001" w:tentative="1">
+      <w:start w:val="1"/>
+      <w:numFmt w:val="bullet"/>
+      <w:lvlText w:val=""/>
+      <w:lvlJc w:val="left"/>
+      <w:pPr>
+        <w:ind w:left="2880" w:hanging="360"/>
+      </w:pPr>
+      <w:rPr>
+        <w:rFonts w:ascii="Symbol" w:hAnsi="Symbol" w:hint="default"/>
+      </w:rPr>
+    </w:lvl>
+    <w:lvl w:ilvl="4" w:tplc="04090003" w:tentative="1">
+      <w:start w:val="1"/>
+      <w:numFmt w:val="bullet"/>
+      <w:lvlText w:val="o"/>
+      <w:lvlJc w:val="left"/>
+      <w:pPr>
+        <w:ind w:left="3600" w:hanging="360"/>
+      </w:pPr>
+      <w:rPr>
+        <w:rFonts w:ascii="Courier New" w:hAnsi="Courier New" w:cs="Courier New" w:hint="default"/>
+      </w:rPr>
+    </w:lvl>
+    <w:lvl w:ilvl="5" w:tplc="04090005" w:tentative="1">
+      <w:start w:val="1"/>
+      <w:numFmt w:val="bullet"/>
+      <w:lvlText w:val=""/>
+      <w:lvlJc w:val="left"/>
+      <w:pPr>
+        <w:ind w:left="4320" w:hanging="360"/>
+      </w:pPr>
+      <w:rPr>
+        <w:rFonts w:ascii="Wingdings" w:hAnsi="Wingdings" w:hint="default"/>
+      </w:rPr>
+    </w:lvl>
+    <w:lvl w:ilvl="6" w:tplc="04090001" w:tentative="1">
+      <w:start w:val="1"/>
+      <w:numFmt w:val="bullet"/>
+      <w:lvlText w:val=""/>
+      <w:lvlJc w:val="left"/>
+      <w:pPr>
+        <w:ind w:left="5040" w:hanging="360"/>
+      </w:pPr>
+      <w:rPr>
+        <w:rFonts w:ascii="Symbol" w:hAnsi="Symbol" w:hint="default"/>
+      </w:rPr>
+    </w:lvl>
+    <w:lvl w:ilvl="7" w:tplc="04090003" w:tentative="1">
+      <w:start w:val="1"/>
+      <w:numFmt w:val="bullet"/>
+      <w:lvlText w:val="o"/>
+      <w:lvlJc w:val="left"/>
+      <w:pPr>
+        <w:ind w:left="5760" w:hanging="360"/>
+      </w:pPr>
+      <w:rPr>
+        <w:rFonts w:ascii="Courier New" w:hAnsi="Courier New" w:cs="Courier New" w:hint="default"/>
+      </w:rPr>
+    </w:lvl>
+    <w:lvl w:ilvl="8" w:tplc="04090005" w:tentative="1">
+      <w:start w:val="1"/>
+      <w:numFmt w:val="bullet"/>
+      <w:lvlText w:val=""/>
+      <w:lvlJc w:val="left"/>
+      <w:pPr>
+        <w:ind w:left="6480" w:hanging="360"/>
+      </w:pPr>
+      <w:rPr>
+        <w:rFonts w:ascii="Wingdings" w:hAnsi="Wingdings" w:hint="default"/>
+      </w:rPr>
+    </w:lvl>
+  </w:abstractNum>
+  <w:abstractNum w:abstractNumId="4" w15:restartNumberingAfterBreak="0">
+    <w:nsid w:val="650B2093"/>
+    <w:multiLevelType w:val="hybridMultilevel"/>
+    <w:tmpl w:val="9F760C7C"/>
+    <w:lvl w:ilvl="0" w:tplc="0409000F">
+      <w:start w:val="1"/>
+      <w:numFmt w:val="decimal"/>
+      <w:lvlText w:val="%1."/>
+      <w:lvlJc w:val="left"/>
+      <w:pPr>
+        <w:ind w:left="720" w:hanging="360"/>
+      </w:pPr>
+    </w:lvl>
+    <w:lvl w:ilvl="1" w:tplc="04090019" w:tentative="1">
+      <w:start w:val="1"/>
+      <w:numFmt w:val="lowerLetter"/>
+      <w:lvlText w:val="%2."/>
+      <w:lvlJc w:val="left"/>
+      <w:pPr>
+        <w:ind w:left="1440" w:hanging="360"/>
+      </w:pPr>
+    </w:lvl>
+    <w:lvl w:ilvl="2" w:tplc="0409001B" w:tentative="1">
+      <w:start w:val="1"/>
+      <w:numFmt w:val="lowerRoman"/>
+      <w:lvlText w:val="%3."/>
+      <w:lvlJc w:val="right"/>
+      <w:pPr>
+        <w:ind w:left="2160" w:hanging="180"/>
+      </w:pPr>
+    </w:lvl>
+    <w:lvl w:ilvl="3" w:tplc="0409000F" w:tentative="1">
+      <w:start w:val="1"/>
+      <w:numFmt w:val="decimal"/>
+      <w:lvlText w:val="%4."/>
+      <w:lvlJc w:val="left"/>
+      <w:pPr>
+        <w:ind w:left="2880" w:hanging="360"/>
+      </w:pPr>
+    </w:lvl>
+    <w:lvl w:ilvl="4" w:tplc="04090019" w:tentative="1">
+      <w:start w:val="1"/>
+      <w:numFmt w:val="lowerLetter"/>
+      <w:lvlText w:val="%5."/>
+      <w:lvlJc w:val="left"/>
+      <w:pPr>
+        <w:ind w:left="3600" w:hanging="360"/>
+      </w:pPr>
+    </w:lvl>
+    <w:lvl w:ilvl="5" w:tplc="0409001B" w:tentative="1">
+      <w:start w:val="1"/>
+      <w:numFmt w:val="lowerRoman"/>
+      <w:lvlText w:val="%6."/>
+      <w:lvlJc w:val="right"/>
+      <w:pPr>
+        <w:ind w:left="4320" w:hanging="180"/>
+      </w:pPr>
+    </w:lvl>
+    <w:lvl w:ilvl="6" w:tplc="0409000F" w:tentative="1">
+      <w:start w:val="1"/>
+      <w:numFmt w:val="decimal"/>
+      <w:lvlText w:val="%7."/>
+      <w:lvlJc w:val="left"/>
+      <w:pPr>
+        <w:ind w:left="5040" w:hanging="360"/>
+      </w:pPr>
+    </w:lvl>
+    <w:lvl w:ilvl="7" w:tplc="04090019" w:tentative="1">
+      <w:start w:val="1"/>
+      <w:numFmt w:val="lowerLetter"/>
+      <w:lvlText w:val="%8."/>
+      <w:lvlJc w:val="left"/>
+      <w:pPr>
+        <w:ind w:left="5760" w:hanging="360"/>
+      </w:pPr>
+    </w:lvl>
+    <w:lvl w:ilvl="8" w:tplc="0409001B" w:tentative="1">
+      <w:start w:val="1"/>
+      <w:numFmt w:val="lowerRoman"/>
+      <w:lvlText w:val="%9."/>
+      <w:lvlJc w:val="right"/>
+      <w:pPr>
+        <w:ind w:left="6480" w:hanging="180"/>
+      </w:pPr>
+    </w:lvl>
+  </w:abstractNum>
+  <w:abstractNum w:abstractNumId="5" w15:restartNumberingAfterBreak="0">
+    <w:nsid w:val="67711448"/>
+    <w:multiLevelType w:val="hybridMultilevel"/>
+    <w:tmpl w:val="79681496"/>
+    <w:lvl w:ilvl="0" w:tplc="04090017">
+      <w:start w:val="1"/>
+      <w:numFmt w:val="lowerLetter"/>
+      <w:lvlText w:val="%1)"/>
+      <w:lvlJc w:val="left"/>
+      <w:pPr>
+        <w:ind w:left="1717" w:hanging="360"/>
+      </w:pPr>
+    </w:lvl>
+    <w:lvl w:ilvl="1" w:tplc="04090019" w:tentative="1">
+      <w:start w:val="1"/>
+      <w:numFmt w:val="lowerLetter"/>
+      <w:lvlText w:val="%2."/>
+      <w:lvlJc w:val="left"/>
+      <w:pPr>
+        <w:ind w:left="2437" w:hanging="360"/>
+      </w:pPr>
+    </w:lvl>
+    <w:lvl w:ilvl="2" w:tplc="0409001B" w:tentative="1">
+      <w:start w:val="1"/>
+      <w:numFmt w:val="lowerRoman"/>
+      <w:lvlText w:val="%3."/>
+      <w:lvlJc w:val="right"/>
+      <w:pPr>
+        <w:ind w:left="3157" w:hanging="180"/>
+      </w:pPr>
+    </w:lvl>
+    <w:lvl w:ilvl="3" w:tplc="0409000F" w:tentative="1">
+      <w:start w:val="1"/>
+      <w:numFmt w:val="decimal"/>
+      <w:lvlText w:val="%4."/>
+      <w:lvlJc w:val="left"/>
+      <w:pPr>
+        <w:ind w:left="3877" w:hanging="360"/>
+      </w:pPr>
+    </w:lvl>
+    <w:lvl w:ilvl="4" w:tplc="04090019" w:tentative="1">
+      <w:start w:val="1"/>
+      <w:numFmt w:val="lowerLetter"/>
+      <w:lvlText w:val="%5."/>
+      <w:lvlJc w:val="left"/>
+      <w:pPr>
+        <w:ind w:left="4597" w:hanging="360"/>
+      </w:pPr>
+    </w:lvl>
+    <w:lvl w:ilvl="5" w:tplc="0409001B" w:tentative="1">
+      <w:start w:val="1"/>
+      <w:numFmt w:val="lowerRoman"/>
+      <w:lvlText w:val="%6."/>
+      <w:lvlJc w:val="right"/>
+      <w:pPr>
+        <w:ind w:left="5317" w:hanging="180"/>
+      </w:pPr>
+    </w:lvl>
+    <w:lvl w:ilvl="6" w:tplc="0409000F" w:tentative="1">
+      <w:start w:val="1"/>
+      <w:numFmt w:val="decimal"/>
+      <w:lvlText w:val="%7."/>
+      <w:lvlJc w:val="left"/>
+      <w:pPr>
+        <w:ind w:left="6037" w:hanging="360"/>
+      </w:pPr>
+    </w:lvl>
+    <w:lvl w:ilvl="7" w:tplc="04090019" w:tentative="1">
+      <w:start w:val="1"/>
+      <w:numFmt w:val="lowerLetter"/>
+      <w:lvlText w:val="%8."/>
+      <w:lvlJc w:val="left"/>
+      <w:pPr>
+        <w:ind w:left="6757" w:hanging="360"/>
+      </w:pPr>
+    </w:lvl>
+    <w:lvl w:ilvl="8" w:tplc="0409001B" w:tentative="1">
+      <w:start w:val="1"/>
+      <w:numFmt w:val="lowerRoman"/>
+      <w:lvlText w:val="%9."/>
+      <w:lvlJc w:val="right"/>
+      <w:pPr>
+        <w:ind w:left="7477" w:hanging="180"/>
+      </w:pPr>
+    </w:lvl>
+  </w:abstractNum>
+  <w:abstractNum w:abstractNumId="6" w15:restartNumberingAfterBreak="0">
+    <w:nsid w:val="73D048D7"/>
+    <w:multiLevelType w:val="hybridMultilevel"/>
+    <w:tmpl w:val="5FF83548"/>
+    <w:lvl w:ilvl="0" w:tplc="04090017">
+      <w:start w:val="1"/>
+      <w:numFmt w:val="lowerLetter"/>
+      <w:lvlText w:val="%1)"/>
+      <w:lvlJc w:val="left"/>
+      <w:pPr>
+        <w:ind w:left="2529" w:hanging="360"/>
+      </w:pPr>
+    </w:lvl>
+    <w:lvl w:ilvl="1" w:tplc="04090019" w:tentative="1">
+      <w:start w:val="1"/>
+      <w:numFmt w:val="lowerLetter"/>
+      <w:lvlText w:val="%2."/>
+      <w:lvlJc w:val="left"/>
+      <w:pPr>
+        <w:ind w:left="3249" w:hanging="360"/>
+      </w:pPr>
+    </w:lvl>
+    <w:lvl w:ilvl="2" w:tplc="0409001B" w:tentative="1">
+      <w:start w:val="1"/>
+      <w:numFmt w:val="lowerRoman"/>
+      <w:lvlText w:val="%3."/>
+      <w:lvlJc w:val="right"/>
+      <w:pPr>
+        <w:ind w:left="3969" w:hanging="180"/>
+      </w:pPr>
+    </w:lvl>
+    <w:lvl w:ilvl="3" w:tplc="0409000F" w:tentative="1">
+      <w:start w:val="1"/>
+      <w:numFmt w:val="decimal"/>
+      <w:lvlText w:val="%4."/>
+      <w:lvlJc w:val="left"/>
+      <w:pPr>
+        <w:ind w:left="4689" w:hanging="360"/>
+      </w:pPr>
+    </w:lvl>
+    <w:lvl w:ilvl="4" w:tplc="04090019" w:tentative="1">
+      <w:start w:val="1"/>
+      <w:numFmt w:val="lowerLetter"/>
+      <w:lvlText w:val="%5."/>
+      <w:lvlJc w:val="left"/>
+      <w:pPr>
+        <w:ind w:left="5409" w:hanging="360"/>
+      </w:pPr>
+    </w:lvl>
+    <w:lvl w:ilvl="5" w:tplc="0409001B" w:tentative="1">
+      <w:start w:val="1"/>
+      <w:numFmt w:val="lowerRoman"/>
+      <w:lvlText w:val="%6."/>
+      <w:lvlJc w:val="right"/>
+      <w:pPr>
+        <w:ind w:left="6129" w:hanging="180"/>
+      </w:pPr>
+    </w:lvl>
+    <w:lvl w:ilvl="6" w:tplc="0409000F" w:tentative="1">
+      <w:start w:val="1"/>
+      <w:numFmt w:val="decimal"/>
+      <w:lvlText w:val="%7."/>
+      <w:lvlJc w:val="left"/>
+      <w:pPr>
+        <w:ind w:left="6849" w:hanging="360"/>
+      </w:pPr>
+    </w:lvl>
+    <w:lvl w:ilvl="7" w:tplc="04090019" w:tentative="1">
+      <w:start w:val="1"/>
+      <w:numFmt w:val="lowerLetter"/>
+      <w:lvlText w:val="%8."/>
+      <w:lvlJc w:val="left"/>
+      <w:pPr>
+        <w:ind w:left="7569" w:hanging="360"/>
+      </w:pPr>
+    </w:lvl>
+    <w:lvl w:ilvl="8" w:tplc="0409001B" w:tentative="1">
+      <w:start w:val="1"/>
+      <w:numFmt w:val="lowerRoman"/>
+      <w:lvlText w:val="%9."/>
+      <w:lvlJc w:val="right"/>
+      <w:pPr>
+        <w:ind w:left="8289" w:hanging="180"/>
+      </w:pPr>
+    </w:lvl>
+  </w:abstractNum>
+  <w:abstractNum w:abstractNumId="7" w15:restartNumberingAfterBreak="0">
+    <w:nsid w:val="782459BC"/>
+    <w:multiLevelType w:val="hybridMultilevel"/>
+    <w:tmpl w:val="89145776"/>
+    <w:lvl w:ilvl="0" w:tplc="04090001">
+      <w:start w:val="1"/>
+      <w:numFmt w:val="bullet"/>
+      <w:lvlText w:val=""/>
+      <w:lvlJc w:val="left"/>
+      <w:pPr>
+        <w:ind w:left="720" w:hanging="360"/>
+      </w:pPr>
+      <w:rPr>
+        <w:rFonts w:ascii="Symbol" w:hAnsi="Symbol" w:hint="default"/>
+      </w:rPr>
+    </w:lvl>
+    <w:lvl w:ilvl="1" w:tplc="04090003" w:tentative="1">
+      <w:start w:val="1"/>
+      <w:numFmt w:val="bullet"/>
+      <w:lvlText w:val="o"/>
+      <w:lvlJc w:val="left"/>
+      <w:pPr>
+        <w:ind w:left="1440" w:hanging="360"/>
+      </w:pPr>
+      <w:rPr>
+        <w:rFonts w:ascii="Courier New" w:hAnsi="Courier New" w:cs="Courier New" w:hint="default"/>
+      </w:rPr>
+    </w:lvl>
+    <w:lvl w:ilvl="2" w:tplc="04090005" w:tentative="1">
+      <w:start w:val="1"/>
+      <w:numFmt w:val="bullet"/>
+      <w:lvlText w:val=""/>
+      <w:lvlJc w:val="left"/>
+      <w:pPr>
+        <w:ind w:left="2160" w:hanging="360"/>
+      </w:pPr>
+      <w:rPr>
+        <w:rFonts w:ascii="Wingdings" w:hAnsi="Wingdings" w:hint="default"/>
+      </w:rPr>
+    </w:lvl>
+    <w:lvl w:ilvl="3" w:tplc="04090001" w:tentative="1">
+      <w:start w:val="1"/>
+      <w:numFmt w:val="bullet"/>
+      <w:lvlText w:val=""/>
+      <w:lvlJc w:val="left"/>
+      <w:pPr>
+        <w:ind w:left="2880" w:hanging="360"/>
+      </w:pPr>
+      <w:rPr>
+        <w:rFonts w:ascii="Symbol" w:hAnsi="Symbol" w:hint="default"/>
+      </w:rPr>
+    </w:lvl>
+    <w:lvl w:ilvl="4" w:tplc="04090003" w:tentative="1">
+      <w:start w:val="1"/>
+      <w:numFmt w:val="bullet"/>
+      <w:lvlText w:val="o"/>
+      <w:lvlJc w:val="left"/>
+      <w:pPr>
+        <w:ind w:left="3600" w:hanging="360"/>
+      </w:pPr>
+      <w:rPr>
+        <w:rFonts w:ascii="Courier New" w:hAnsi="Courier New" w:cs="Courier New" w:hint="default"/>
+      </w:rPr>
+    </w:lvl>
+    <w:lvl w:ilvl="5" w:tplc="04090005" w:tentative="1">
+      <w:start w:val="1"/>
+      <w:numFmt w:val="bullet"/>
+      <w:lvlText w:val=""/>
+      <w:lvlJc w:val="left"/>
+      <w:pPr>
+        <w:ind w:left="4320" w:hanging="360"/>
+      </w:pPr>
+      <w:rPr>
+        <w:rFonts w:ascii="Wingdings" w:hAnsi="Wingdings" w:hint="default"/>
+      </w:rPr>
+    </w:lvl>
+    <w:lvl w:ilvl="6" w:tplc="04090001" w:tentative="1">
+      <w:start w:val="1"/>
+      <w:numFmt w:val="bullet"/>
+      <w:lvlText w:val=""/>
+      <w:lvlJc w:val="left"/>
+      <w:pPr>
+        <w:ind w:left="5040" w:hanging="360"/>
+      </w:pPr>
+      <w:rPr>
+        <w:rFonts w:ascii="Symbol" w:hAnsi="Symbol" w:hint="default"/>
+      </w:rPr>
+    </w:lvl>
+    <w:lvl w:ilvl="7" w:tplc="04090003" w:tentative="1">
+      <w:start w:val="1"/>
+      <w:numFmt w:val="bullet"/>
+      <w:lvlText w:val="o"/>
+      <w:lvlJc w:val="left"/>
+      <w:pPr>
+        <w:ind w:left="5760" w:hanging="360"/>
+      </w:pPr>
+      <w:rPr>
+        <w:rFonts w:ascii="Courier New" w:hAnsi="Courier New" w:cs="Courier New" w:hint="default"/>
+      </w:rPr>
+    </w:lvl>
+    <w:lvl w:ilvl="8" w:tplc="04090005" w:tentative="1">
+      <w:start w:val="1"/>
+      <w:numFmt w:val="bullet"/>
+      <w:lvlText w:val=""/>
+      <w:lvlJc w:val="left"/>
+      <w:pPr>
+        <w:ind w:left="6480" w:hanging="360"/>
+      </w:pPr>
+      <w:rPr>
+        <w:rFonts w:ascii="Wingdings" w:hAnsi="Wingdings" w:hint="default"/>
+      </w:rPr>
+    </w:lvl>
+  </w:abstractNum>
+  <w:num w:numId="1">
+    <w:abstractNumId w:val="2"/>
+  </w:num>
+  <w:num w:numId="2">
+    <w:abstractNumId w:val="7"/>
+  </w:num>
+  <w:num w:numId="3">
+    <w:abstractNumId w:val="1"/>
+  </w:num>
+  <w:num w:numId="4">
+    <w:abstractNumId w:val="0"/>
+  </w:num>
+  <w:num w:numId="5">
+    <w:abstractNumId w:val="3"/>
+  </w:num>
+  <w:num w:numId="6">
+    <w:abstractNumId w:val="4"/>
+  </w:num>
+  <w:num w:numId="7">
+    <w:abstractNumId w:val="6"/>
+  </w:num>
+  <w:num w:numId="8">
+    <w:abstractNumId w:val="5"/>
+  </w:num>
+</w:numbering>
 </file>
 
 <file path=word/styles.xml><?xml version="1.0" encoding="utf-8"?>
@@ -1891,13 +4052,13 @@
     <w:name w:val="Normal"/>
     <w:qFormat/>
   </w:style>
-  <w:style w:type="character" w:default="1" w:styleId="Fuentedeprrafopredeter">
+  <w:style w:type="character" w:default="1" w:styleId="DefaultParagraphFont">
     <w:name w:val="Default Paragraph Font"/>
     <w:uiPriority w:val="1"/>
     <w:semiHidden/>
     <w:unhideWhenUsed/>
   </w:style>
-  <w:style w:type="table" w:default="1" w:styleId="Tablanormal">
+  <w:style w:type="table" w:default="1" w:styleId="TableNormal">
     <w:name w:val="Normal Table"/>
     <w:uiPriority w:val="99"/>
     <w:semiHidden/>
@@ -1912,13 +4073,13 @@
       </w:tblCellMar>
     </w:tblPr>
   </w:style>
-  <w:style w:type="numbering" w:default="1" w:styleId="Sinlista">
+  <w:style w:type="numbering" w:default="1" w:styleId="NoList">
     <w:name w:val="No List"/>
     <w:uiPriority w:val="99"/>
     <w:semiHidden/>
     <w:unhideWhenUsed/>
   </w:style>
-  <w:style w:type="paragraph" w:styleId="Sinespaciado">
+  <w:style w:type="paragraph" w:styleId="NoSpacing">
     <w:name w:val="No Spacing"/>
     <w:uiPriority w:val="1"/>
     <w:qFormat/>
@@ -1927,9 +4088,9 @@
       <w:spacing w:after="0" w:line="240" w:lineRule="auto"/>
     </w:pPr>
   </w:style>
-  <w:style w:type="table" w:styleId="Tablaconcuadrcula">
+  <w:style w:type="table" w:styleId="TableGrid">
     <w:name w:val="Table Grid"/>
-    <w:basedOn w:val="Tablanormal"/>
+    <w:basedOn w:val="TableNormal"/>
     <w:uiPriority w:val="59"/>
     <w:rsid w:val="00750026"/>
     <w:pPr>
@@ -2237,7 +4398,7 @@
 </file>
 
 <file path=customXml/itemProps1.xml><?xml version="1.0" encoding="utf-8"?>
-<ds:datastoreItem xmlns:ds="http://schemas.openxmlformats.org/officeDocument/2006/customXml" ds:itemID="{8265DB7D-5925-594C-8E6D-69EA22F5B450}">
+<ds:datastoreItem xmlns:ds="http://schemas.openxmlformats.org/officeDocument/2006/customXml" ds:itemID="{43827B12-4B88-4BA1-9618-C39CFFE8F097}">
   <ds:schemaRefs>
     <ds:schemaRef ds:uri="http://schemas.openxmlformats.org/officeDocument/2006/bibliography"/>
   </ds:schemaRefs>

</xml_diff>

<commit_message>
Roberto Castro Barrios, Grupo 03
</commit_message>
<xml_diff>
--- a/Tarea-01.docx
+++ b/Tarea-01.docx
@@ -44,6 +44,12 @@
         </w:rPr>
         <w:t xml:space="preserve">Nombre del alumno: </w:t>
       </w:r>
+      <w:r>
+        <w:rPr>
+          <w:sz w:val="24"/>
+        </w:rPr>
+        <w:t>Roberto Castro Barrios</w:t>
+      </w:r>
     </w:p>
     <w:p>
       <w:pPr>
@@ -59,6 +65,20 @@
         </w:rPr>
         <w:t xml:space="preserve">Grupo: </w:t>
       </w:r>
+      <w:r>
+        <w:rPr>
+          <w:sz w:val="24"/>
+        </w:rPr>
+        <w:t>0</w:t>
+      </w:r>
+      <w:r>
+        <w:rPr>
+          <w:sz w:val="24"/>
+        </w:rPr>
+        <w:t>3</w:t>
+      </w:r>
+      <w:bookmarkStart w:id="0" w:name="_GoBack"/>
+      <w:bookmarkEnd w:id="0"/>
     </w:p>
     <w:p>
       <w:pPr>
@@ -243,7 +263,47 @@
                 <w:color w:val="C00000"/>
                 <w:sz w:val="20"/>
               </w:rPr>
-              <w:t>La diferencia consiste en…</w:t>
+              <w:t>La diferencia consiste e</w:t>
+            </w:r>
+            <w:r>
+              <w:rPr>
+                <w:i/>
+                <w:color w:val="C00000"/>
+                <w:sz w:val="20"/>
+              </w:rPr>
+              <w:t xml:space="preserve">n que un algoritmo es una serie de pasos a realizar con el objetivo de dar solución a un problema mientras que un programa </w:t>
+            </w:r>
+            <w:r>
+              <w:rPr>
+                <w:i/>
+                <w:color w:val="C00000"/>
+                <w:sz w:val="20"/>
+              </w:rPr>
+              <w:t>contiene la serie de pasos traducidas en cierto lenguaje que pueda entender la máquina</w:t>
+            </w:r>
+            <w:r>
+              <w:rPr>
+                <w:i/>
+                <w:color w:val="C00000"/>
+                <w:sz w:val="20"/>
+              </w:rPr>
+              <w:t xml:space="preserve"> y posteriormente, que el usuario pueda interactuar con él.</w:t>
+            </w:r>
+            <w:r>
+              <w:rPr>
+                <w:i/>
+                <w:color w:val="C00000"/>
+                <w:sz w:val="20"/>
+              </w:rPr>
+              <w:t xml:space="preserve"> </w:t>
+            </w:r>
+            <w:r>
+              <w:rPr>
+                <w:i/>
+                <w:color w:val="C00000"/>
+                <w:sz w:val="20"/>
+              </w:rPr>
+              <w:t xml:space="preserve"> </w:t>
             </w:r>
           </w:p>
           <w:p>
@@ -317,8 +377,8 @@
         <w:tblLook w:val="04A0" w:firstRow="1" w:lastRow="0" w:firstColumn="1" w:lastColumn="0" w:noHBand="0" w:noVBand="1"/>
       </w:tblPr>
       <w:tblGrid>
-        <w:gridCol w:w="2376"/>
-        <w:gridCol w:w="7796"/>
+        <w:gridCol w:w="2327"/>
+        <w:gridCol w:w="7636"/>
       </w:tblGrid>
       <w:tr>
         <w:tc>
@@ -347,6 +407,14 @@
                 <w:sz w:val="20"/>
               </w:rPr>
             </w:pPr>
+            <w:r>
+              <w:rPr>
+                <w:i/>
+                <w:color w:val="C00000"/>
+                <w:sz w:val="20"/>
+              </w:rPr>
+              <w:t>En está etapa observo la problemática y pienso en la manera más eficiente de resolverla.</w:t>
+            </w:r>
           </w:p>
         </w:tc>
       </w:tr>
@@ -380,6 +448,14 @@
                 <w:sz w:val="20"/>
               </w:rPr>
             </w:pPr>
+            <w:r>
+              <w:rPr>
+                <w:i/>
+                <w:color w:val="C00000"/>
+                <w:sz w:val="20"/>
+              </w:rPr>
+              <w:t>Para está etapa, escribo las instrucciones a seguir en cada paso hasta resolver la problemática.</w:t>
+            </w:r>
           </w:p>
         </w:tc>
       </w:tr>
@@ -413,6 +489,14 @@
                 <w:sz w:val="20"/>
               </w:rPr>
             </w:pPr>
+            <w:r>
+              <w:rPr>
+                <w:i/>
+                <w:color w:val="C00000"/>
+                <w:sz w:val="20"/>
+              </w:rPr>
+              <w:t xml:space="preserve">Traduzco al respectivo lenguaje, dependiendo del compilador, de tal manera que la maquina pueda interpretar cada paso. </w:t>
+            </w:r>
           </w:p>
         </w:tc>
       </w:tr>
@@ -560,6 +644,24 @@
               </w:rPr>
               <w:t xml:space="preserve"> </w:t>
             </w:r>
+            <w:r>
+              <w:rPr>
+                <w:rFonts w:eastAsia="Times New Roman" w:cs="Times New Roman"/>
+                <w:bCs/>
+                <w:i/>
+                <w:color w:val="FF0000"/>
+              </w:rPr>
+              <w:t>Habla más bajo</w:t>
+            </w:r>
+            <w:r>
+              <w:rPr>
+                <w:rFonts w:eastAsia="Times New Roman" w:cs="Times New Roman"/>
+                <w:bCs/>
+                <w:i/>
+                <w:color w:val="FF0000"/>
+              </w:rPr>
+              <w:t xml:space="preserve"> que Celia</w:t>
+            </w:r>
           </w:p>
           <w:p>
             <w:pPr>
@@ -586,6 +688,17 @@
                 <w:szCs w:val="20"/>
               </w:rPr>
               <w:t xml:space="preserve">  </w:t>
+            </w:r>
+            <w:r>
+              <w:rPr>
+                <w:rFonts w:eastAsia="Times New Roman" w:cs="Times New Roman"/>
+                <w:bCs/>
+                <w:i/>
+                <w:color w:val="C00000"/>
+                <w:sz w:val="20"/>
+                <w:szCs w:val="20"/>
+              </w:rPr>
+              <w:t xml:space="preserve">Escrito en orden de mayor a menor: Celia habla más alto que Rosa, y Rosa habla más alto que Ángela; Ángela se queda hasta abajo por lo que ella es la que habla más despacio. </w:t>
             </w:r>
           </w:p>
         </w:tc>
@@ -725,80 +838,6 @@
               </w:rPr>
               <w:t xml:space="preserve">  </w:t>
             </w:r>
-          </w:p>
-          <w:p>
-            <w:pPr>
-              <w:pStyle w:val="Sinespaciado"/>
-              <w:rPr>
-                <w:rFonts w:eastAsia="Times New Roman" w:cs="Times New Roman"/>
-                <w:bCs/>
-                <w:sz w:val="20"/>
-                <w:szCs w:val="20"/>
-              </w:rPr>
-            </w:pPr>
-            <w:r>
-              <w:rPr>
-                <w:rFonts w:eastAsia="Times New Roman" w:cs="Times New Roman"/>
-                <w:bCs/>
-                <w:sz w:val="20"/>
-                <w:szCs w:val="20"/>
-              </w:rPr>
-              <w:t>Explica (</w:t>
-            </w:r>
-            <w:r>
-              <w:rPr>
-                <w:rFonts w:eastAsia="Times New Roman" w:cs="Times New Roman"/>
-                <w:bCs/>
-                <w:sz w:val="20"/>
-                <w:szCs w:val="20"/>
-              </w:rPr>
-              <w:t>agrega</w:t>
-            </w:r>
-            <w:r>
-              <w:rPr>
-                <w:rFonts w:eastAsia="Times New Roman" w:cs="Times New Roman"/>
-                <w:bCs/>
-                <w:sz w:val="20"/>
-                <w:szCs w:val="20"/>
-              </w:rPr>
-              <w:t xml:space="preserve"> la foto </w:t>
-            </w:r>
-            <w:r>
-              <w:rPr>
-                <w:rFonts w:eastAsia="Times New Roman" w:cs="Times New Roman"/>
-                <w:bCs/>
-                <w:sz w:val="20"/>
-                <w:szCs w:val="20"/>
-              </w:rPr>
-              <w:t>que muestr</w:t>
-            </w:r>
-            <w:r>
-              <w:rPr>
-                <w:rFonts w:eastAsia="Times New Roman" w:cs="Times New Roman"/>
-                <w:bCs/>
-                <w:sz w:val="20"/>
-                <w:szCs w:val="20"/>
-              </w:rPr>
-              <w:t>a</w:t>
-            </w:r>
-            <w:r>
-              <w:rPr>
-                <w:rFonts w:eastAsia="Times New Roman" w:cs="Times New Roman"/>
-                <w:bCs/>
-                <w:sz w:val="20"/>
-                <w:szCs w:val="20"/>
-              </w:rPr>
-              <w:t xml:space="preserve"> cómo llegaste a la</w:t>
-            </w:r>
-            <w:r>
-              <w:rPr>
-                <w:rFonts w:eastAsia="Times New Roman" w:cs="Times New Roman"/>
-                <w:bCs/>
-                <w:sz w:val="20"/>
-                <w:szCs w:val="20"/>
-              </w:rPr>
-              <w:t xml:space="preserve"> solución):</w:t>
-            </w:r>
             <w:r>
               <w:rPr>
                 <w:rFonts w:eastAsia="Times New Roman" w:cs="Times New Roman"/>
@@ -808,7 +847,175 @@
                 <w:sz w:val="20"/>
                 <w:szCs w:val="20"/>
               </w:rPr>
+              <w:t>Va con Carlos en coche</w:t>
+            </w:r>
+          </w:p>
+          <w:p>
+            <w:pPr>
+              <w:pStyle w:val="Sinespaciado"/>
+              <w:rPr>
+                <w:rFonts w:eastAsia="Times New Roman" w:cs="Times New Roman"/>
+                <w:bCs/>
+                <w:i/>
+                <w:color w:val="C00000"/>
+                <w:sz w:val="20"/>
+                <w:szCs w:val="20"/>
+              </w:rPr>
+            </w:pPr>
+            <w:r>
+              <w:rPr>
+                <w:rFonts w:eastAsia="Times New Roman" w:cs="Times New Roman"/>
+                <w:bCs/>
+                <w:sz w:val="20"/>
+                <w:szCs w:val="20"/>
+              </w:rPr>
+              <w:t>Explica (</w:t>
+            </w:r>
+            <w:r>
+              <w:rPr>
+                <w:rFonts w:eastAsia="Times New Roman" w:cs="Times New Roman"/>
+                <w:bCs/>
+                <w:sz w:val="20"/>
+                <w:szCs w:val="20"/>
+              </w:rPr>
+              <w:t>agrega</w:t>
+            </w:r>
+            <w:r>
+              <w:rPr>
+                <w:rFonts w:eastAsia="Times New Roman" w:cs="Times New Roman"/>
+                <w:bCs/>
+                <w:sz w:val="20"/>
+                <w:szCs w:val="20"/>
+              </w:rPr>
+              <w:t xml:space="preserve"> la foto </w:t>
+            </w:r>
+            <w:r>
+              <w:rPr>
+                <w:rFonts w:eastAsia="Times New Roman" w:cs="Times New Roman"/>
+                <w:bCs/>
+                <w:sz w:val="20"/>
+                <w:szCs w:val="20"/>
+              </w:rPr>
+              <w:t>que muestr</w:t>
+            </w:r>
+            <w:r>
+              <w:rPr>
+                <w:rFonts w:eastAsia="Times New Roman" w:cs="Times New Roman"/>
+                <w:bCs/>
+                <w:sz w:val="20"/>
+                <w:szCs w:val="20"/>
+              </w:rPr>
+              <w:t>a</w:t>
+            </w:r>
+            <w:r>
+              <w:rPr>
+                <w:rFonts w:eastAsia="Times New Roman" w:cs="Times New Roman"/>
+                <w:bCs/>
+                <w:sz w:val="20"/>
+                <w:szCs w:val="20"/>
+              </w:rPr>
+              <w:t xml:space="preserve"> cómo llegaste a la</w:t>
+            </w:r>
+            <w:r>
+              <w:rPr>
+                <w:rFonts w:eastAsia="Times New Roman" w:cs="Times New Roman"/>
+                <w:bCs/>
+                <w:sz w:val="20"/>
+                <w:szCs w:val="20"/>
+              </w:rPr>
+              <w:t xml:space="preserve"> solución):</w:t>
+            </w:r>
+            <w:r>
+              <w:rPr>
+                <w:rFonts w:eastAsia="Times New Roman" w:cs="Times New Roman"/>
+                <w:bCs/>
+                <w:i/>
+                <w:color w:val="C00000"/>
+                <w:sz w:val="20"/>
+                <w:szCs w:val="20"/>
+              </w:rPr>
               <w:t xml:space="preserve">  </w:t>
+            </w:r>
+            <w:r>
+              <w:rPr>
+                <w:rFonts w:eastAsia="Times New Roman" w:cs="Times New Roman"/>
+                <w:bCs/>
+                <w:i/>
+                <w:color w:val="C00000"/>
+                <w:sz w:val="20"/>
+                <w:szCs w:val="20"/>
+              </w:rPr>
+              <w:t>Descarté opciones:</w:t>
+            </w:r>
+          </w:p>
+          <w:p>
+            <w:pPr>
+              <w:pStyle w:val="Sinespaciado"/>
+              <w:jc w:val="center"/>
+              <w:rPr>
+                <w:rFonts w:eastAsia="Times New Roman" w:cs="Times New Roman"/>
+                <w:bCs/>
+                <w:sz w:val="20"/>
+                <w:szCs w:val="20"/>
+              </w:rPr>
+            </w:pPr>
+            <w:r>
+              <w:rPr>
+                <w:rFonts w:eastAsia="Times New Roman" w:cs="Times New Roman"/>
+                <w:bCs/>
+                <w:noProof/>
+                <w:sz w:val="20"/>
+                <w:szCs w:val="20"/>
+              </w:rPr>
+              <w:lastRenderedPageBreak/>
+              <w:drawing>
+                <wp:inline distT="0" distB="0" distL="0" distR="0" wp14:anchorId="2219CFA2" wp14:editId="09CFAEEC">
+                  <wp:extent cx="2834640" cy="3779520"/>
+                  <wp:effectExtent l="0" t="0" r="3810" b="0"/>
+                  <wp:docPr id="1" name="Imagen 1"/>
+                  <wp:cNvGraphicFramePr>
+                    <a:graphicFrameLocks xmlns:a="http://schemas.openxmlformats.org/drawingml/2006/main" noChangeAspect="1"/>
+                  </wp:cNvGraphicFramePr>
+                  <a:graphic xmlns:a="http://schemas.openxmlformats.org/drawingml/2006/main">
+                    <a:graphicData uri="http://schemas.openxmlformats.org/drawingml/2006/picture">
+                      <pic:pic xmlns:pic="http://schemas.openxmlformats.org/drawingml/2006/picture">
+                        <pic:nvPicPr>
+                          <pic:cNvPr id="0" name="Picture 1"/>
+                          <pic:cNvPicPr>
+                            <a:picLocks noChangeAspect="1" noChangeArrowheads="1"/>
+                          </pic:cNvPicPr>
+                        </pic:nvPicPr>
+                        <pic:blipFill>
+                          <a:blip r:embed="rId6">
+                            <a:extLst>
+                              <a:ext uri="{28A0092B-C50C-407E-A947-70E740481C1C}">
+                                <a14:useLocalDpi xmlns:a14="http://schemas.microsoft.com/office/drawing/2010/main" val="0"/>
+                              </a:ext>
+                            </a:extLst>
+                          </a:blip>
+                          <a:srcRect/>
+                          <a:stretch>
+                            <a:fillRect/>
+                          </a:stretch>
+                        </pic:blipFill>
+                        <pic:spPr bwMode="auto">
+                          <a:xfrm>
+                            <a:off x="0" y="0"/>
+                            <a:ext cx="2834640" cy="3779520"/>
+                          </a:xfrm>
+                          <a:prstGeom prst="rect">
+                            <a:avLst/>
+                          </a:prstGeom>
+                          <a:noFill/>
+                          <a:ln>
+                            <a:noFill/>
+                          </a:ln>
+                        </pic:spPr>
+                      </pic:pic>
+                    </a:graphicData>
+                  </a:graphic>
+                </wp:inline>
+              </w:drawing>
             </w:r>
           </w:p>
         </w:tc>
@@ -1037,6 +1244,13 @@
               </w:rPr>
               <w:t>Entradas:</w:t>
             </w:r>
+            <w:r>
+              <w:rPr>
+                <w:color w:val="C00000"/>
+                <w:sz w:val="20"/>
+              </w:rPr>
+              <w:t xml:space="preserve"> Años enteros, Meses enteros</w:t>
+            </w:r>
           </w:p>
           <w:p>
             <w:pPr>
@@ -1053,6 +1267,13 @@
               </w:rPr>
               <w:t>Salidas:</w:t>
             </w:r>
+            <w:r>
+              <w:rPr>
+                <w:color w:val="C00000"/>
+                <w:sz w:val="20"/>
+              </w:rPr>
+              <w:t xml:space="preserve"> Días vividos enteros</w:t>
+            </w:r>
           </w:p>
           <w:p>
             <w:pPr>
@@ -1069,6 +1290,13 @@
                 <w:sz w:val="20"/>
               </w:rPr>
               <w:t>Relación E/S:</w:t>
+            </w:r>
+            <w:r>
+              <w:rPr>
+                <w:color w:val="C00000"/>
+                <w:sz w:val="20"/>
+              </w:rPr>
+              <w:t xml:space="preserve"> Dependiendo de los años y meses, obtendremos el número de días vividos</w:t>
             </w:r>
           </w:p>
         </w:tc>
@@ -1122,6 +1350,222 @@
               </w:rPr>
             </w:pPr>
           </w:p>
+          <w:p>
+            <w:pPr>
+              <w:pStyle w:val="Sinespaciado"/>
+              <w:rPr>
+                <w:b/>
+                <w:color w:val="C00000"/>
+                <w:sz w:val="20"/>
+              </w:rPr>
+            </w:pPr>
+            <w:r>
+              <w:rPr>
+                <w:b/>
+                <w:color w:val="C00000"/>
+                <w:sz w:val="20"/>
+              </w:rPr>
+              <w:t xml:space="preserve">1.- Solicitar </w:t>
+            </w:r>
+            <w:r>
+              <w:rPr>
+                <w:b/>
+                <w:color w:val="C00000"/>
+                <w:sz w:val="20"/>
+              </w:rPr>
+              <w:t xml:space="preserve">el </w:t>
+            </w:r>
+            <w:r>
+              <w:rPr>
+                <w:b/>
+                <w:color w:val="C00000"/>
+                <w:sz w:val="20"/>
+              </w:rPr>
+              <w:t>año de nacimiento</w:t>
+            </w:r>
+            <w:r>
+              <w:rPr>
+                <w:b/>
+                <w:color w:val="C00000"/>
+                <w:sz w:val="20"/>
+              </w:rPr>
+              <w:t>.</w:t>
+            </w:r>
+          </w:p>
+          <w:p>
+            <w:pPr>
+              <w:pStyle w:val="Sinespaciado"/>
+              <w:rPr>
+                <w:b/>
+                <w:color w:val="C00000"/>
+                <w:sz w:val="20"/>
+              </w:rPr>
+            </w:pPr>
+            <w:r>
+              <w:rPr>
+                <w:b/>
+                <w:color w:val="C00000"/>
+                <w:sz w:val="20"/>
+              </w:rPr>
+              <w:t xml:space="preserve">2.- Solicitar </w:t>
+            </w:r>
+            <w:r>
+              <w:rPr>
+                <w:b/>
+                <w:color w:val="C00000"/>
+                <w:sz w:val="20"/>
+              </w:rPr>
+              <w:t xml:space="preserve">el </w:t>
+            </w:r>
+            <w:r>
+              <w:rPr>
+                <w:b/>
+                <w:color w:val="C00000"/>
+                <w:sz w:val="20"/>
+              </w:rPr>
+              <w:t>año actual</w:t>
+            </w:r>
+            <w:r>
+              <w:rPr>
+                <w:b/>
+                <w:color w:val="C00000"/>
+                <w:sz w:val="20"/>
+              </w:rPr>
+              <w:t>.</w:t>
+            </w:r>
+          </w:p>
+          <w:p>
+            <w:pPr>
+              <w:pStyle w:val="Sinespaciado"/>
+              <w:rPr>
+                <w:b/>
+                <w:color w:val="C00000"/>
+                <w:sz w:val="20"/>
+              </w:rPr>
+            </w:pPr>
+            <w:r>
+              <w:rPr>
+                <w:b/>
+                <w:color w:val="C00000"/>
+                <w:sz w:val="20"/>
+              </w:rPr>
+              <w:t xml:space="preserve">3.- </w:t>
+            </w:r>
+            <w:r>
+              <w:rPr>
+                <w:b/>
+                <w:color w:val="C00000"/>
+                <w:sz w:val="20"/>
+              </w:rPr>
+              <w:t>S</w:t>
+            </w:r>
+            <w:r>
+              <w:rPr>
+                <w:b/>
+                <w:color w:val="C00000"/>
+                <w:sz w:val="20"/>
+              </w:rPr>
+              <w:t>olicitar el mes escrito de manera numérica</w:t>
+            </w:r>
+            <w:r>
+              <w:rPr>
+                <w:b/>
+                <w:color w:val="C00000"/>
+                <w:sz w:val="20"/>
+              </w:rPr>
+              <w:t>.</w:t>
+            </w:r>
+          </w:p>
+          <w:p>
+            <w:pPr>
+              <w:pStyle w:val="Sinespaciado"/>
+              <w:rPr>
+                <w:b/>
+                <w:color w:val="C00000"/>
+                <w:sz w:val="20"/>
+              </w:rPr>
+            </w:pPr>
+            <w:r>
+              <w:rPr>
+                <w:b/>
+                <w:color w:val="C00000"/>
+                <w:sz w:val="20"/>
+              </w:rPr>
+              <w:t>4.-</w:t>
+            </w:r>
+            <w:r>
+              <w:rPr>
+                <w:b/>
+                <w:color w:val="C00000"/>
+                <w:sz w:val="20"/>
+              </w:rPr>
+              <w:t xml:space="preserve">Restar el año actual menos el año de nacimiento y multiplicar por 365. </w:t>
+            </w:r>
+          </w:p>
+          <w:p>
+            <w:pPr>
+              <w:pStyle w:val="Sinespaciado"/>
+              <w:rPr>
+                <w:b/>
+                <w:color w:val="C00000"/>
+                <w:sz w:val="20"/>
+              </w:rPr>
+            </w:pPr>
+            <w:r>
+              <w:rPr>
+                <w:b/>
+                <w:color w:val="C00000"/>
+                <w:sz w:val="20"/>
+              </w:rPr>
+              <w:t>5.-Multiplicar el mes solicitado por 30.</w:t>
+            </w:r>
+          </w:p>
+          <w:p>
+            <w:pPr>
+              <w:pStyle w:val="Sinespaciado"/>
+              <w:rPr>
+                <w:b/>
+                <w:color w:val="C00000"/>
+                <w:sz w:val="20"/>
+              </w:rPr>
+            </w:pPr>
+            <w:r>
+              <w:rPr>
+                <w:b/>
+                <w:color w:val="C00000"/>
+                <w:sz w:val="20"/>
+              </w:rPr>
+              <w:t>6.- Sumar los resultados del paso 4 y 5.</w:t>
+            </w:r>
+          </w:p>
+          <w:p>
+            <w:pPr>
+              <w:pStyle w:val="Sinespaciado"/>
+              <w:rPr>
+                <w:b/>
+                <w:color w:val="C00000"/>
+                <w:sz w:val="20"/>
+              </w:rPr>
+            </w:pPr>
+            <w:r>
+              <w:rPr>
+                <w:b/>
+                <w:color w:val="C00000"/>
+                <w:sz w:val="20"/>
+              </w:rPr>
+              <w:t>7.- El número de días vividos es el resultado del paso 6.</w:t>
+            </w:r>
+          </w:p>
+          <w:p>
+            <w:pPr>
+              <w:pStyle w:val="Sinespaciado"/>
+              <w:rPr>
+                <w:b/>
+                <w:color w:val="C00000"/>
+                <w:sz w:val="20"/>
+              </w:rPr>
+            </w:pPr>
+          </w:p>
         </w:tc>
       </w:tr>
       <w:tr>
@@ -1142,6 +1586,7 @@
                 <w:color w:val="000000" w:themeColor="text1"/>
                 <w:sz w:val="20"/>
               </w:rPr>
+              <w:lastRenderedPageBreak/>
               <w:t>Lo que haría para considerar años bisiestos</w:t>
             </w:r>
             <w:r>
@@ -1168,6 +1613,62 @@
                 <w:sz w:val="20"/>
               </w:rPr>
             </w:pPr>
+            <w:r>
+              <w:rPr>
+                <w:b/>
+                <w:color w:val="C00000"/>
+                <w:sz w:val="20"/>
+              </w:rPr>
+              <w:t xml:space="preserve">Iniciaría un ciclo </w:t>
+            </w:r>
+            <w:r>
+              <w:rPr>
+                <w:b/>
+                <w:color w:val="C00000"/>
+                <w:sz w:val="20"/>
+              </w:rPr>
+              <w:t>con una variable llamada contador, que contendrá la fecha de nacimiento, y le preguntaría a la maquina si</w:t>
+            </w:r>
+            <w:r>
+              <w:rPr>
+                <w:b/>
+                <w:color w:val="C00000"/>
+                <w:sz w:val="20"/>
+              </w:rPr>
+              <w:t xml:space="preserve"> es igual al </w:t>
+            </w:r>
+            <w:r>
+              <w:rPr>
+                <w:b/>
+                <w:color w:val="C00000"/>
+                <w:sz w:val="20"/>
+              </w:rPr>
+              <w:t xml:space="preserve">año </w:t>
+            </w:r>
+            <w:r>
+              <w:rPr>
+                <w:b/>
+                <w:color w:val="C00000"/>
+                <w:sz w:val="20"/>
+              </w:rPr>
+              <w:t xml:space="preserve">actual. En caso de que no, </w:t>
+            </w:r>
+            <w:r>
+              <w:rPr>
+                <w:b/>
+                <w:color w:val="C00000"/>
+                <w:sz w:val="20"/>
+              </w:rPr>
+              <w:t>inicio una condición que divida el número entre 4, 100 y 400. Si el año es divisible entre 4 continua el programa, de no ser el caso, termina la condición. Si el año es divisible entre cuatro, pero no entre 100, es bisiesto; de no ser el caso, si el año es divisible entre 400, es bisiesto; de no serlo, termina la condición. Dependiendo del resultado de la condición, crearemos una variable para que le sume un valor entero a está, además de sumarle un valor entero a la variable contador. Así repetidamente hasta llegar al año actual. Una vez finalizado el ciclo, sumaremos a los días</w:t>
+            </w:r>
+            <w:r>
+              <w:rPr>
+                <w:b/>
+                <w:color w:val="C00000"/>
+                <w:sz w:val="20"/>
+              </w:rPr>
+              <w:t xml:space="preserve"> vividos el número de años bisiestos obtenidos.</w:t>
+            </w:r>
           </w:p>
         </w:tc>
       </w:tr>
@@ -1231,21 +1732,7 @@
           <w:b/>
           <w:i/>
         </w:rPr>
-        <w:t>Necesitamos indicarle a un robot que prepare el desayuno</w:t>
-      </w:r>
-      <w:r>
-        <w:rPr>
-          <w:b/>
-          <w:i/>
-        </w:rPr>
-        <w:t>.</w:t>
-      </w:r>
-      <w:r>
-        <w:rPr>
-          <w:b/>
-          <w:i/>
-        </w:rPr>
-        <w:t xml:space="preserve"> Hay dos opciones: un huevo estrellado o un huevo revuelto.</w:t>
+        <w:t>Necesitamos indicarle a un robot que prepare el desayuno. Hay dos opciones: un huevo estrellado o un huevo revuelto.</w:t>
       </w:r>
       <w:r>
         <w:t xml:space="preserve"> </w:t>
@@ -1363,6 +1850,62 @@
               </w:rPr>
               <w:t>Entradas:</w:t>
             </w:r>
+            <w:r>
+              <w:rPr>
+                <w:color w:val="C00000"/>
+                <w:sz w:val="20"/>
+              </w:rPr>
+              <w:t xml:space="preserve"> </w:t>
+            </w:r>
+            <w:r>
+              <w:rPr>
+                <w:color w:val="C00000"/>
+                <w:sz w:val="20"/>
+              </w:rPr>
+              <w:t>Tipo de huevo, huevo</w:t>
+            </w:r>
+            <w:r>
+              <w:rPr>
+                <w:color w:val="C00000"/>
+                <w:sz w:val="20"/>
+              </w:rPr>
+              <w:t xml:space="preserve">, aceite, </w:t>
+            </w:r>
+            <w:r>
+              <w:rPr>
+                <w:color w:val="C00000"/>
+                <w:sz w:val="20"/>
+              </w:rPr>
+              <w:t>sartén</w:t>
+            </w:r>
+            <w:r>
+              <w:rPr>
+                <w:color w:val="C00000"/>
+                <w:sz w:val="20"/>
+              </w:rPr>
+              <w:t xml:space="preserve">, sal, batidor, plato, </w:t>
+            </w:r>
+            <w:r>
+              <w:rPr>
+                <w:color w:val="C00000"/>
+                <w:sz w:val="20"/>
+              </w:rPr>
+              <w:t>tazón</w:t>
+            </w:r>
+            <w:r>
+              <w:rPr>
+                <w:color w:val="C00000"/>
+                <w:sz w:val="20"/>
+              </w:rPr>
+              <w:t>, Grados, Pasos,</w:t>
+            </w:r>
+            <w:r>
+              <w:rPr>
+                <w:color w:val="C00000"/>
+                <w:sz w:val="20"/>
+              </w:rPr>
+              <w:t xml:space="preserve"> fuego, estufa</w:t>
+            </w:r>
           </w:p>
           <w:p>
             <w:pPr>
@@ -1379,6 +1922,48 @@
               </w:rPr>
               <w:t>Salidas:</w:t>
             </w:r>
+            <w:r>
+              <w:rPr>
+                <w:color w:val="C00000"/>
+                <w:sz w:val="20"/>
+              </w:rPr>
+              <w:t xml:space="preserve"> H</w:t>
+            </w:r>
+            <w:r>
+              <w:rPr>
+                <w:color w:val="C00000"/>
+                <w:sz w:val="20"/>
+              </w:rPr>
+              <w:t>uevo</w:t>
+            </w:r>
+            <w:r>
+              <w:rPr>
+                <w:color w:val="C00000"/>
+                <w:sz w:val="20"/>
+              </w:rPr>
+              <w:t xml:space="preserve"> e</w:t>
+            </w:r>
+            <w:r>
+              <w:rPr>
+                <w:color w:val="C00000"/>
+                <w:sz w:val="20"/>
+              </w:rPr>
+              <w:t>strellado, huevo</w:t>
+            </w:r>
+            <w:r>
+              <w:rPr>
+                <w:color w:val="C00000"/>
+                <w:sz w:val="20"/>
+              </w:rPr>
+              <w:t xml:space="preserve"> r</w:t>
+            </w:r>
+            <w:r>
+              <w:rPr>
+                <w:color w:val="C00000"/>
+                <w:sz w:val="20"/>
+              </w:rPr>
+              <w:t xml:space="preserve">evuelto </w:t>
+            </w:r>
           </w:p>
           <w:p>
             <w:pPr>
@@ -1395,6 +1980,13 @@
                 <w:sz w:val="20"/>
               </w:rPr>
               <w:t>Relación E/S:</w:t>
+            </w:r>
+            <w:r>
+              <w:rPr>
+                <w:color w:val="C00000"/>
+                <w:sz w:val="20"/>
+              </w:rPr>
+              <w:t xml:space="preserve"> Dependiendo de las indicaciones del usuario, el robot seguirá distintos procedimientos.</w:t>
             </w:r>
           </w:p>
         </w:tc>
@@ -1431,6 +2023,312 @@
                 <w:sz w:val="20"/>
               </w:rPr>
             </w:pPr>
+            <w:r>
+              <w:rPr>
+                <w:b/>
+                <w:color w:val="C00000"/>
+                <w:sz w:val="20"/>
+              </w:rPr>
+              <w:t>1.- Preguntarle al usuario si debe girar.</w:t>
+            </w:r>
+          </w:p>
+          <w:p>
+            <w:pPr>
+              <w:pStyle w:val="Sinespaciado"/>
+              <w:rPr>
+                <w:b/>
+                <w:color w:val="C00000"/>
+                <w:sz w:val="20"/>
+              </w:rPr>
+            </w:pPr>
+            <w:r>
+              <w:rPr>
+                <w:b/>
+                <w:color w:val="C00000"/>
+                <w:sz w:val="20"/>
+              </w:rPr>
+              <w:t>2.- Si debe girar:</w:t>
+            </w:r>
+          </w:p>
+          <w:p>
+            <w:pPr>
+              <w:pStyle w:val="Sinespaciado"/>
+              <w:rPr>
+                <w:b/>
+                <w:color w:val="C00000"/>
+                <w:sz w:val="20"/>
+              </w:rPr>
+            </w:pPr>
+            <w:r>
+              <w:rPr>
+                <w:b/>
+                <w:color w:val="C00000"/>
+                <w:sz w:val="20"/>
+              </w:rPr>
+              <w:t>3.- Preguntarle al usuario si debe girar a la izquierda o derecha.</w:t>
+            </w:r>
+          </w:p>
+          <w:p>
+            <w:pPr>
+              <w:pStyle w:val="Sinespaciado"/>
+              <w:rPr>
+                <w:b/>
+                <w:color w:val="C00000"/>
+                <w:sz w:val="20"/>
+              </w:rPr>
+            </w:pPr>
+            <w:r>
+              <w:rPr>
+                <w:b/>
+                <w:color w:val="C00000"/>
+                <w:sz w:val="20"/>
+              </w:rPr>
+              <w:t>4.- Preguntarle al usuario cuantos pasos debe dar hacia el frente.</w:t>
+            </w:r>
+          </w:p>
+          <w:p>
+            <w:pPr>
+              <w:pStyle w:val="Sinespaciado"/>
+              <w:rPr>
+                <w:b/>
+                <w:color w:val="C00000"/>
+                <w:sz w:val="20"/>
+              </w:rPr>
+            </w:pPr>
+            <w:r>
+              <w:rPr>
+                <w:b/>
+                <w:color w:val="C00000"/>
+                <w:sz w:val="20"/>
+              </w:rPr>
+              <w:t>5.- Analizar si hay un sartén.</w:t>
+            </w:r>
+          </w:p>
+          <w:p>
+            <w:pPr>
+              <w:pStyle w:val="Sinespaciado"/>
+              <w:rPr>
+                <w:b/>
+                <w:color w:val="C00000"/>
+                <w:sz w:val="20"/>
+              </w:rPr>
+            </w:pPr>
+            <w:r>
+              <w:rPr>
+                <w:b/>
+                <w:color w:val="C00000"/>
+                <w:sz w:val="20"/>
+              </w:rPr>
+              <w:t>6.- En caso de no estar el sartén, repetir los pasos del 1 al 5.</w:t>
+            </w:r>
+          </w:p>
+          <w:p>
+            <w:pPr>
+              <w:pStyle w:val="Sinespaciado"/>
+              <w:rPr>
+                <w:b/>
+                <w:color w:val="C00000"/>
+                <w:sz w:val="20"/>
+              </w:rPr>
+            </w:pPr>
+            <w:r>
+              <w:rPr>
+                <w:b/>
+                <w:color w:val="C00000"/>
+                <w:sz w:val="20"/>
+              </w:rPr>
+              <w:t>7.- Tomar la sartén.</w:t>
+            </w:r>
+          </w:p>
+          <w:p>
+            <w:pPr>
+              <w:pStyle w:val="Sinespaciado"/>
+              <w:rPr>
+                <w:b/>
+                <w:color w:val="C00000"/>
+                <w:sz w:val="20"/>
+              </w:rPr>
+            </w:pPr>
+            <w:r>
+              <w:rPr>
+                <w:b/>
+                <w:color w:val="C00000"/>
+                <w:sz w:val="20"/>
+              </w:rPr>
+              <w:t>8.- Repetir los pasos del 1 al 4.</w:t>
+            </w:r>
+          </w:p>
+          <w:p>
+            <w:pPr>
+              <w:pStyle w:val="Sinespaciado"/>
+              <w:rPr>
+                <w:b/>
+                <w:color w:val="C00000"/>
+                <w:sz w:val="20"/>
+              </w:rPr>
+            </w:pPr>
+            <w:r>
+              <w:rPr>
+                <w:b/>
+                <w:color w:val="C00000"/>
+                <w:sz w:val="20"/>
+              </w:rPr>
+              <w:t>9.- Ubicar la estufa.</w:t>
+            </w:r>
+          </w:p>
+          <w:p>
+            <w:pPr>
+              <w:pStyle w:val="Sinespaciado"/>
+              <w:rPr>
+                <w:b/>
+                <w:color w:val="C00000"/>
+                <w:sz w:val="20"/>
+              </w:rPr>
+            </w:pPr>
+            <w:r>
+              <w:rPr>
+                <w:b/>
+                <w:color w:val="C00000"/>
+                <w:sz w:val="20"/>
+              </w:rPr>
+              <w:t xml:space="preserve">10.- En caso de no </w:t>
+            </w:r>
+            <w:r>
+              <w:rPr>
+                <w:b/>
+                <w:color w:val="C00000"/>
+                <w:sz w:val="20"/>
+              </w:rPr>
+              <w:t>encontrar la estufa, repetir los pasos del 1 al 4, después el 9.</w:t>
+            </w:r>
+          </w:p>
+          <w:p>
+            <w:pPr>
+              <w:pStyle w:val="Sinespaciado"/>
+              <w:rPr>
+                <w:b/>
+                <w:color w:val="C00000"/>
+                <w:sz w:val="20"/>
+              </w:rPr>
+            </w:pPr>
+            <w:r>
+              <w:rPr>
+                <w:b/>
+                <w:color w:val="C00000"/>
+                <w:sz w:val="20"/>
+              </w:rPr>
+              <w:t>11.- Preguntar al usuario cuantos grados debe levantar su brazo.</w:t>
+            </w:r>
+          </w:p>
+          <w:p>
+            <w:pPr>
+              <w:pStyle w:val="Sinespaciado"/>
+              <w:rPr>
+                <w:b/>
+                <w:color w:val="C00000"/>
+                <w:sz w:val="20"/>
+              </w:rPr>
+            </w:pPr>
+            <w:r>
+              <w:rPr>
+                <w:b/>
+                <w:color w:val="C00000"/>
+                <w:sz w:val="20"/>
+              </w:rPr>
+              <w:t>12.- Extender el brazo hasta ubicar un botón.</w:t>
+            </w:r>
+          </w:p>
+          <w:p>
+            <w:pPr>
+              <w:pStyle w:val="Sinespaciado"/>
+              <w:rPr>
+                <w:b/>
+                <w:color w:val="C00000"/>
+                <w:sz w:val="20"/>
+              </w:rPr>
+            </w:pPr>
+            <w:r>
+              <w:rPr>
+                <w:b/>
+                <w:color w:val="C00000"/>
+                <w:sz w:val="20"/>
+              </w:rPr>
+              <w:t>13.- Girar perilla de gas.</w:t>
+            </w:r>
+          </w:p>
+          <w:p>
+            <w:pPr>
+              <w:pStyle w:val="Sinespaciado"/>
+              <w:rPr>
+                <w:b/>
+                <w:color w:val="C00000"/>
+                <w:sz w:val="20"/>
+              </w:rPr>
+            </w:pPr>
+            <w:r>
+              <w:rPr>
+                <w:b/>
+                <w:color w:val="C00000"/>
+                <w:sz w:val="20"/>
+              </w:rPr>
+              <w:t>14.- Ubicar fuego.</w:t>
+            </w:r>
+          </w:p>
+          <w:p>
+            <w:pPr>
+              <w:pStyle w:val="Sinespaciado"/>
+              <w:rPr>
+                <w:b/>
+                <w:color w:val="C00000"/>
+                <w:sz w:val="20"/>
+              </w:rPr>
+            </w:pPr>
+            <w:r>
+              <w:rPr>
+                <w:b/>
+                <w:color w:val="C00000"/>
+                <w:sz w:val="20"/>
+              </w:rPr>
+              <w:t>15.- Retroceder el brazo que pulsaba el botón.</w:t>
+            </w:r>
+          </w:p>
+          <w:p>
+            <w:pPr>
+              <w:pStyle w:val="Sinespaciado"/>
+              <w:rPr>
+                <w:b/>
+                <w:color w:val="C00000"/>
+                <w:sz w:val="20"/>
+              </w:rPr>
+            </w:pPr>
+            <w:r>
+              <w:rPr>
+                <w:b/>
+                <w:color w:val="C00000"/>
+                <w:sz w:val="20"/>
+              </w:rPr>
+              <w:t xml:space="preserve">16.-  </w:t>
+            </w:r>
+          </w:p>
+          <w:p>
+            <w:pPr>
+              <w:pStyle w:val="Sinespaciado"/>
+              <w:rPr>
+                <w:b/>
+                <w:color w:val="C00000"/>
+                <w:sz w:val="20"/>
+              </w:rPr>
+            </w:pPr>
+          </w:p>
+          <w:p>
+            <w:pPr>
+              <w:pStyle w:val="Sinespaciado"/>
+              <w:rPr>
+                <w:b/>
+                <w:color w:val="C00000"/>
+                <w:sz w:val="20"/>
+              </w:rPr>
+            </w:pPr>
           </w:p>
         </w:tc>
       </w:tr>
@@ -1452,16 +2350,7 @@
                 <w:color w:val="000000" w:themeColor="text1"/>
                 <w:sz w:val="20"/>
               </w:rPr>
-              <w:t>¿Notaste algo diferente en este problema?</w:t>
-            </w:r>
-            <w:bookmarkStart w:id="0" w:name="_GoBack"/>
-            <w:bookmarkEnd w:id="0"/>
-            <w:r>
-              <w:rPr>
-                <w:color w:val="000000" w:themeColor="text1"/>
-                <w:sz w:val="20"/>
-              </w:rPr>
-              <w:t xml:space="preserve"> Comparado con los otros problemas que has realizado, escribe qué diferencias encuentras.</w:t>
+              <w:t>¿Notaste algo diferente en este problema? Comparado con los otros problemas que has realizado, escribe qué diferencias encuentras.</w:t>
             </w:r>
           </w:p>
           <w:p>
@@ -1493,6 +2382,103 @@
     </w:sectPr>
   </w:body>
 </w:document>
+</file>
+
+<file path=word/numbering.xml><?xml version="1.0" encoding="utf-8"?>
+<w:numbering xmlns:wpc="http://schemas.microsoft.com/office/word/2010/wordprocessingCanvas" xmlns:cx="http://schemas.microsoft.com/office/drawing/2014/chartex" xmlns:cx1="http://schemas.microsoft.com/office/drawing/2015/9/8/chartex" xmlns:cx2="http://schemas.microsoft.com/office/drawing/2015/10/21/chartex" xmlns:cx3="http://schemas.microsoft.com/office/drawing/2016/5/9/chartex" xmlns:cx4="http://schemas.microsoft.com/office/drawing/2016/5/10/chartex" xmlns:cx5="http://schemas.microsoft.com/office/drawing/2016/5/11/chartex" xmlns:cx6="http://schemas.microsoft.com/office/drawing/2016/5/12/chartex" xmlns:cx7="http://schemas.microsoft.com/office/drawing/2016/5/13/chartex" xmlns:cx8="http://schemas.microsoft.com/office/drawing/2016/5/14/chartex" xmlns:mc="http://schemas.openxmlformats.org/markup-compatibility/2006" xmlns:aink="http://schemas.microsoft.com/office/drawing/2016/ink" xmlns:am3d="http://schemas.microsoft.com/office/drawing/2017/model3d" xmlns:o="urn:schemas-microsoft-com:office:office" xmlns:r="http://schemas.openxmlformats.org/officeDocument/2006/relationships" xmlns:m="http://schemas.openxmlformats.org/officeDocument/2006/math" xmlns:v="urn:schemas-microsoft-com:vml" xmlns:wp14="http://schemas.microsoft.com/office/word/2010/wordprocessingDrawing" xmlns:wp="http://schemas.openxmlformats.org/drawingml/2006/wordprocessingDrawing" xmlns:w10="urn:schemas-microsoft-com:office:word" xmlns:w="http://schemas.openxmlformats.org/wordprocessingml/2006/main" xmlns:w14="http://schemas.microsoft.com/office/word/2010/wordml" xmlns:w15="http://schemas.microsoft.com/office/word/2012/wordml" xmlns:w16cid="http://schemas.microsoft.com/office/word/2016/wordml/cid" xmlns:w16se="http://schemas.microsoft.com/office/word/2015/wordml/symex" xmlns:wpg="http://schemas.microsoft.com/office/word/2010/wordprocessingGroup" xmlns:wpi="http://schemas.microsoft.com/office/word/2010/wordprocessingInk" xmlns:wne="http://schemas.microsoft.com/office/word/2006/wordml" xmlns:wps="http://schemas.microsoft.com/office/word/2010/wordprocessingShape" mc:Ignorable="w14 w15 w16se w16cid wp14">
+  <w:abstractNum w:abstractNumId="0" w15:restartNumberingAfterBreak="0">
+    <w:nsid w:val="7EA723E1"/>
+    <w:multiLevelType w:val="hybridMultilevel"/>
+    <w:tmpl w:val="71846778"/>
+    <w:lvl w:ilvl="0" w:tplc="080A000F">
+      <w:start w:val="1"/>
+      <w:numFmt w:val="decimal"/>
+      <w:lvlText w:val="%1."/>
+      <w:lvlJc w:val="left"/>
+      <w:pPr>
+        <w:ind w:left="720" w:hanging="360"/>
+      </w:pPr>
+      <w:rPr>
+        <w:rFonts w:hint="default"/>
+      </w:rPr>
+    </w:lvl>
+    <w:lvl w:ilvl="1" w:tplc="080A0019" w:tentative="1">
+      <w:start w:val="1"/>
+      <w:numFmt w:val="lowerLetter"/>
+      <w:lvlText w:val="%2."/>
+      <w:lvlJc w:val="left"/>
+      <w:pPr>
+        <w:ind w:left="1440" w:hanging="360"/>
+      </w:pPr>
+    </w:lvl>
+    <w:lvl w:ilvl="2" w:tplc="080A001B" w:tentative="1">
+      <w:start w:val="1"/>
+      <w:numFmt w:val="lowerRoman"/>
+      <w:lvlText w:val="%3."/>
+      <w:lvlJc w:val="right"/>
+      <w:pPr>
+        <w:ind w:left="2160" w:hanging="180"/>
+      </w:pPr>
+    </w:lvl>
+    <w:lvl w:ilvl="3" w:tplc="080A000F" w:tentative="1">
+      <w:start w:val="1"/>
+      <w:numFmt w:val="decimal"/>
+      <w:lvlText w:val="%4."/>
+      <w:lvlJc w:val="left"/>
+      <w:pPr>
+        <w:ind w:left="2880" w:hanging="360"/>
+      </w:pPr>
+    </w:lvl>
+    <w:lvl w:ilvl="4" w:tplc="080A0019" w:tentative="1">
+      <w:start w:val="1"/>
+      <w:numFmt w:val="lowerLetter"/>
+      <w:lvlText w:val="%5."/>
+      <w:lvlJc w:val="left"/>
+      <w:pPr>
+        <w:ind w:left="3600" w:hanging="360"/>
+      </w:pPr>
+    </w:lvl>
+    <w:lvl w:ilvl="5" w:tplc="080A001B" w:tentative="1">
+      <w:start w:val="1"/>
+      <w:numFmt w:val="lowerRoman"/>
+      <w:lvlText w:val="%6."/>
+      <w:lvlJc w:val="right"/>
+      <w:pPr>
+        <w:ind w:left="4320" w:hanging="180"/>
+      </w:pPr>
+    </w:lvl>
+    <w:lvl w:ilvl="6" w:tplc="080A000F" w:tentative="1">
+      <w:start w:val="1"/>
+      <w:numFmt w:val="decimal"/>
+      <w:lvlText w:val="%7."/>
+      <w:lvlJc w:val="left"/>
+      <w:pPr>
+        <w:ind w:left="5040" w:hanging="360"/>
+      </w:pPr>
+    </w:lvl>
+    <w:lvl w:ilvl="7" w:tplc="080A0019" w:tentative="1">
+      <w:start w:val="1"/>
+      <w:numFmt w:val="lowerLetter"/>
+      <w:lvlText w:val="%8."/>
+      <w:lvlJc w:val="left"/>
+      <w:pPr>
+        <w:ind w:left="5760" w:hanging="360"/>
+      </w:pPr>
+    </w:lvl>
+    <w:lvl w:ilvl="8" w:tplc="080A001B" w:tentative="1">
+      <w:start w:val="1"/>
+      <w:numFmt w:val="lowerRoman"/>
+      <w:lvlText w:val="%9."/>
+      <w:lvlJc w:val="right"/>
+      <w:pPr>
+        <w:ind w:left="6480" w:hanging="180"/>
+      </w:pPr>
+    </w:lvl>
+  </w:abstractNum>
+  <w:num w:numId="1">
+    <w:abstractNumId w:val="0"/>
+  </w:num>
+</w:numbering>
 </file>
 
 <file path=word/styles.xml><?xml version="1.0" encoding="utf-8"?>
@@ -2237,7 +3223,7 @@
 </file>
 
 <file path=customXml/itemProps1.xml><?xml version="1.0" encoding="utf-8"?>
-<ds:datastoreItem xmlns:ds="http://schemas.openxmlformats.org/officeDocument/2006/customXml" ds:itemID="{8265DB7D-5925-594C-8E6D-69EA22F5B450}">
+<ds:datastoreItem xmlns:ds="http://schemas.openxmlformats.org/officeDocument/2006/customXml" ds:itemID="{3DC041F7-710C-4322-A634-BFBD6F3B80B7}">
   <ds:schemaRefs>
     <ds:schemaRef ds:uri="http://schemas.openxmlformats.org/officeDocument/2006/bibliography"/>
   </ds:schemaRefs>

</xml_diff>

<commit_message>
Diego Elizalde Uriarte grupo 3
</commit_message>
<xml_diff>
--- a/Tarea-01.docx
+++ b/Tarea-01.docx
@@ -1,6 +1,6 @@
 
 <file path=word/document.xml><?xml version="1.0" encoding="utf-8"?>
-<w:document xmlns:wpc="http://schemas.microsoft.com/office/word/2010/wordprocessingCanvas" xmlns:cx="http://schemas.microsoft.com/office/drawing/2014/chartex" xmlns:cx1="http://schemas.microsoft.com/office/drawing/2015/9/8/chartex" xmlns:cx2="http://schemas.microsoft.com/office/drawing/2015/10/21/chartex" xmlns:cx3="http://schemas.microsoft.com/office/drawing/2016/5/9/chartex" xmlns:cx4="http://schemas.microsoft.com/office/drawing/2016/5/10/chartex" xmlns:cx5="http://schemas.microsoft.com/office/drawing/2016/5/11/chartex" xmlns:cx6="http://schemas.microsoft.com/office/drawing/2016/5/12/chartex" xmlns:cx7="http://schemas.microsoft.com/office/drawing/2016/5/13/chartex" xmlns:cx8="http://schemas.microsoft.com/office/drawing/2016/5/14/chartex" xmlns:mc="http://schemas.openxmlformats.org/markup-compatibility/2006" xmlns:aink="http://schemas.microsoft.com/office/drawing/2016/ink" xmlns:am3d="http://schemas.microsoft.com/office/drawing/2017/model3d" xmlns:o="urn:schemas-microsoft-com:office:office" xmlns:r="http://schemas.openxmlformats.org/officeDocument/2006/relationships" xmlns:m="http://schemas.openxmlformats.org/officeDocument/2006/math" xmlns:v="urn:schemas-microsoft-com:vml" xmlns:wp14="http://schemas.microsoft.com/office/word/2010/wordprocessingDrawing" xmlns:wp="http://schemas.openxmlformats.org/drawingml/2006/wordprocessingDrawing" xmlns:w10="urn:schemas-microsoft-com:office:word" xmlns:w="http://schemas.openxmlformats.org/wordprocessingml/2006/main" xmlns:w14="http://schemas.microsoft.com/office/word/2010/wordml" xmlns:w15="http://schemas.microsoft.com/office/word/2012/wordml" xmlns:w16cid="http://schemas.microsoft.com/office/word/2016/wordml/cid" xmlns:w16se="http://schemas.microsoft.com/office/word/2015/wordml/symex" xmlns:wpg="http://schemas.microsoft.com/office/word/2010/wordprocessingGroup" xmlns:wpi="http://schemas.microsoft.com/office/word/2010/wordprocessingInk" xmlns:wne="http://schemas.microsoft.com/office/word/2006/wordml" xmlns:wps="http://schemas.microsoft.com/office/word/2010/wordprocessingShape" mc:Ignorable="w14 w15 w16se w16cid wp14">
+<w:document xmlns:wpc="http://schemas.microsoft.com/office/word/2010/wordprocessingCanvas" xmlns:mo="http://schemas.microsoft.com/office/mac/office/2008/main" xmlns:mc="http://schemas.openxmlformats.org/markup-compatibility/2006" xmlns:mv="urn:schemas-microsoft-com:mac:vml" xmlns:o="urn:schemas-microsoft-com:office:office" xmlns:r="http://schemas.openxmlformats.org/officeDocument/2006/relationships" xmlns:m="http://schemas.openxmlformats.org/officeDocument/2006/math" xmlns:v="urn:schemas-microsoft-com:vml" xmlns:wp14="http://schemas.microsoft.com/office/word/2010/wordprocessingDrawing" xmlns:wp="http://schemas.openxmlformats.org/drawingml/2006/wordprocessingDrawing" xmlns:w10="urn:schemas-microsoft-com:office:word" xmlns:w="http://schemas.openxmlformats.org/wordprocessingml/2006/main" xmlns:w14="http://schemas.microsoft.com/office/word/2010/wordml" xmlns:wpg="http://schemas.microsoft.com/office/word/2010/wordprocessingGroup" xmlns:wpi="http://schemas.microsoft.com/office/word/2010/wordprocessingInk" xmlns:wne="http://schemas.microsoft.com/office/word/2006/wordml" xmlns:wps="http://schemas.microsoft.com/office/word/2010/wordprocessingShape" mc:Ignorable="w14 wp14">
   <w:body>
     <w:p>
       <w:pPr>
@@ -244,6 +244,24 @@
                 <w:sz w:val="20"/>
               </w:rPr>
               <w:t>La diferencia consiste en…</w:t>
+            </w:r>
+          </w:p>
+          <w:p>
+            <w:pPr>
+              <w:pStyle w:val="Sinespaciado"/>
+              <w:rPr>
+                <w:i/>
+                <w:color w:val="C00000"/>
+                <w:sz w:val="20"/>
+              </w:rPr>
+            </w:pPr>
+            <w:r>
+              <w:rPr>
+                <w:i/>
+                <w:color w:val="C00000"/>
+                <w:sz w:val="20"/>
+              </w:rPr>
+              <w:t>El algoritmo tiene un rango de pasos mas generalizados, es decir no solo tiene que ser en la computadora y el programa ya es con el lenguaje de programacion y es necesaria una computadora.</w:t>
             </w:r>
           </w:p>
           <w:p>
@@ -347,6 +365,14 @@
                 <w:sz w:val="20"/>
               </w:rPr>
             </w:pPr>
+            <w:r>
+              <w:rPr>
+                <w:i/>
+                <w:color w:val="C00000"/>
+                <w:sz w:val="20"/>
+              </w:rPr>
+              <w:t>En esta etapa se piensa el problema hasta que se logra entender que es lo que nos pide el problema que debemos hacer.</w:t>
+            </w:r>
           </w:p>
         </w:tc>
       </w:tr>
@@ -380,6 +406,14 @@
                 <w:sz w:val="20"/>
               </w:rPr>
             </w:pPr>
+            <w:r>
+              <w:rPr>
+                <w:i/>
+                <w:color w:val="C00000"/>
+                <w:sz w:val="20"/>
+              </w:rPr>
+              <w:t>En este paso se piensan todas las soluciones posibles y en base al analisis del problema se selecciona la mejor.</w:t>
+            </w:r>
           </w:p>
         </w:tc>
       </w:tr>
@@ -413,6 +447,14 @@
                 <w:sz w:val="20"/>
               </w:rPr>
             </w:pPr>
+            <w:r>
+              <w:rPr>
+                <w:i/>
+                <w:color w:val="C00000"/>
+                <w:sz w:val="20"/>
+              </w:rPr>
+              <w:t>En este paso es donde ya solo se traduce el algoritmo que se implemento al lenguaje de programacion que se pida.</w:t>
+            </w:r>
           </w:p>
         </w:tc>
       </w:tr>
@@ -560,6 +602,15 @@
               </w:rPr>
               <w:t xml:space="preserve"> </w:t>
             </w:r>
+            <w:r>
+              <w:rPr>
+                <w:rFonts w:eastAsia="Times New Roman" w:cs="Times New Roman"/>
+                <w:bCs/>
+                <w:i/>
+                <w:color w:val="FF0000"/>
+              </w:rPr>
+              <w:t>Angela habla mas bajo que celia</w:t>
+            </w:r>
           </w:p>
           <w:p>
             <w:pPr>
@@ -586,6 +637,39 @@
                 <w:szCs w:val="20"/>
               </w:rPr>
               <w:t xml:space="preserve">  </w:t>
+            </w:r>
+            <w:r>
+              <w:rPr>
+                <w:rFonts w:eastAsia="Times New Roman" w:cs="Times New Roman"/>
+                <w:bCs/>
+                <w:i/>
+                <w:color w:val="C00000"/>
+                <w:sz w:val="20"/>
+                <w:szCs w:val="20"/>
+              </w:rPr>
+              <w:t>Si A</w:t>
+            </w:r>
+            <w:r>
+              <w:rPr>
+                <w:rFonts w:eastAsia="Times New Roman" w:cs="Times New Roman"/>
+                <w:bCs/>
+                <w:i/>
+                <w:color w:val="C00000"/>
+                <w:sz w:val="20"/>
+                <w:szCs w:val="20"/>
+              </w:rPr>
+              <w:t>ngela habla mas bajo que rosa y celia habla mas al</w:t>
+            </w:r>
+            <w:r>
+              <w:rPr>
+                <w:rFonts w:eastAsia="Times New Roman" w:cs="Times New Roman"/>
+                <w:bCs/>
+                <w:i/>
+                <w:color w:val="C00000"/>
+                <w:sz w:val="20"/>
+                <w:szCs w:val="20"/>
+              </w:rPr>
+              <w:t>to que rosa quiere decir que Angela habla mas bajo que Celia.  (A-R-C)</w:t>
             </w:r>
           </w:p>
         </w:tc>
@@ -701,6 +785,8 @@
               <w:rPr>
                 <w:rFonts w:eastAsia="Times New Roman" w:cs="Times New Roman"/>
                 <w:bCs/>
+                <w:i/>
+                <w:color w:val="C00000"/>
                 <w:sz w:val="20"/>
                 <w:szCs w:val="20"/>
               </w:rPr>
@@ -723,92 +809,326 @@
                 <w:sz w:val="20"/>
                 <w:szCs w:val="20"/>
               </w:rPr>
+              <w:t xml:space="preserve"> </w:t>
+            </w:r>
+          </w:p>
+          <w:p>
+            <w:pPr>
+              <w:pStyle w:val="Sinespaciado"/>
+              <w:rPr>
+                <w:rFonts w:eastAsia="Times New Roman" w:cs="Times New Roman"/>
+                <w:bCs/>
+                <w:i/>
+                <w:color w:val="C00000"/>
+                <w:sz w:val="20"/>
+                <w:szCs w:val="20"/>
+              </w:rPr>
+            </w:pPr>
+            <w:r>
+              <w:rPr>
+                <w:rFonts w:eastAsia="Times New Roman" w:cs="Times New Roman"/>
+                <w:bCs/>
+                <w:i/>
+                <w:color w:val="C00000"/>
+                <w:sz w:val="20"/>
+                <w:szCs w:val="20"/>
+              </w:rPr>
+              <w:t xml:space="preserve"> </w:t>
+            </w:r>
+            <w:r>
+              <w:rPr>
+                <w:rFonts w:eastAsia="Times New Roman" w:cs="Times New Roman"/>
+                <w:bCs/>
+                <w:i/>
+                <w:color w:val="C00000"/>
+                <w:sz w:val="20"/>
+                <w:szCs w:val="20"/>
+              </w:rPr>
+              <w:t>Alejandro-Benito (ni coche ni avion)</w:t>
+            </w:r>
+          </w:p>
+          <w:p>
+            <w:pPr>
+              <w:pStyle w:val="Sinespaciado"/>
+              <w:rPr>
+                <w:rFonts w:eastAsia="Times New Roman" w:cs="Times New Roman"/>
+                <w:bCs/>
+                <w:i/>
+                <w:color w:val="C00000"/>
+                <w:sz w:val="20"/>
+                <w:szCs w:val="20"/>
+              </w:rPr>
+            </w:pPr>
+            <w:r>
+              <w:rPr>
+                <w:rFonts w:eastAsia="Times New Roman" w:cs="Times New Roman"/>
+                <w:bCs/>
+                <w:i/>
+                <w:color w:val="C00000"/>
+                <w:sz w:val="20"/>
+                <w:szCs w:val="20"/>
+              </w:rPr>
+              <w:t>Andres-Darío(avión)</w:t>
+            </w:r>
+          </w:p>
+          <w:p>
+            <w:pPr>
+              <w:pStyle w:val="Sinespaciado"/>
+              <w:rPr>
+                <w:rFonts w:eastAsia="Times New Roman" w:cs="Times New Roman"/>
+                <w:bCs/>
+                <w:i/>
+                <w:color w:val="C00000"/>
+                <w:sz w:val="20"/>
+                <w:szCs w:val="20"/>
+              </w:rPr>
+            </w:pPr>
+            <w:r>
+              <w:rPr>
+                <w:rFonts w:eastAsia="Times New Roman" w:cs="Times New Roman"/>
+                <w:bCs/>
+                <w:i/>
+                <w:color w:val="C00000"/>
+                <w:sz w:val="20"/>
+                <w:szCs w:val="20"/>
+              </w:rPr>
+              <w:t>Carlos-Tomás(coche)</w:t>
+            </w:r>
+          </w:p>
+          <w:p>
+            <w:pPr>
+              <w:pStyle w:val="Sinespaciado"/>
+              <w:rPr>
+                <w:rFonts w:eastAsia="Times New Roman" w:cs="Times New Roman"/>
+                <w:bCs/>
+                <w:i/>
+                <w:color w:val="C00000"/>
+                <w:sz w:val="20"/>
+                <w:szCs w:val="20"/>
+              </w:rPr>
+            </w:pPr>
+          </w:p>
+          <w:p>
+            <w:pPr>
+              <w:pStyle w:val="Sinespaciado"/>
+              <w:rPr>
+                <w:rFonts w:eastAsia="Times New Roman" w:cs="Times New Roman"/>
+                <w:bCs/>
+                <w:i/>
+                <w:color w:val="C00000"/>
+                <w:sz w:val="20"/>
+                <w:szCs w:val="20"/>
+              </w:rPr>
+            </w:pPr>
+          </w:p>
+          <w:p>
+            <w:pPr>
+              <w:pStyle w:val="Sinespaciado"/>
+              <w:rPr>
+                <w:rFonts w:eastAsia="Times New Roman" w:cs="Times New Roman"/>
+                <w:bCs/>
+                <w:i/>
+                <w:color w:val="C00000"/>
+                <w:sz w:val="20"/>
+                <w:szCs w:val="20"/>
+              </w:rPr>
+            </w:pPr>
+          </w:p>
+          <w:p>
+            <w:pPr>
+              <w:pStyle w:val="Sinespaciado"/>
+              <w:rPr>
+                <w:rFonts w:eastAsia="Times New Roman" w:cs="Times New Roman"/>
+                <w:bCs/>
+                <w:i/>
+                <w:color w:val="C00000"/>
+                <w:sz w:val="20"/>
+                <w:szCs w:val="20"/>
+              </w:rPr>
+            </w:pPr>
+          </w:p>
+          <w:p>
+            <w:pPr>
+              <w:pStyle w:val="Sinespaciado"/>
+              <w:rPr>
+                <w:rFonts w:eastAsia="Times New Roman" w:cs="Times New Roman"/>
+                <w:bCs/>
+                <w:i/>
+                <w:color w:val="C00000"/>
+                <w:sz w:val="20"/>
+                <w:szCs w:val="20"/>
+              </w:rPr>
+            </w:pPr>
+          </w:p>
+          <w:p>
+            <w:pPr>
+              <w:pStyle w:val="Sinespaciado"/>
+              <w:rPr>
+                <w:rFonts w:eastAsia="Times New Roman" w:cs="Times New Roman"/>
+                <w:bCs/>
+                <w:sz w:val="20"/>
+                <w:szCs w:val="20"/>
+              </w:rPr>
+            </w:pPr>
+          </w:p>
+          <w:p>
+            <w:pPr>
+              <w:pStyle w:val="Sinespaciado"/>
+              <w:rPr>
+                <w:rFonts w:eastAsia="Times New Roman" w:cs="Times New Roman"/>
+                <w:bCs/>
+                <w:sz w:val="20"/>
+                <w:szCs w:val="20"/>
+              </w:rPr>
+            </w:pPr>
+            <w:r>
+              <w:rPr>
+                <w:rFonts w:eastAsia="Times New Roman" w:cs="Times New Roman"/>
+                <w:bCs/>
+                <w:sz w:val="20"/>
+                <w:szCs w:val="20"/>
+              </w:rPr>
+              <w:lastRenderedPageBreak/>
+              <w:t>Explica (</w:t>
+            </w:r>
+            <w:r>
+              <w:rPr>
+                <w:rFonts w:eastAsia="Times New Roman" w:cs="Times New Roman"/>
+                <w:bCs/>
+                <w:sz w:val="20"/>
+                <w:szCs w:val="20"/>
+              </w:rPr>
+              <w:t>agrega</w:t>
+            </w:r>
+            <w:r>
+              <w:rPr>
+                <w:rFonts w:eastAsia="Times New Roman" w:cs="Times New Roman"/>
+                <w:bCs/>
+                <w:sz w:val="20"/>
+                <w:szCs w:val="20"/>
+              </w:rPr>
+              <w:t xml:space="preserve"> la foto </w:t>
+            </w:r>
+            <w:r>
+              <w:rPr>
+                <w:rFonts w:eastAsia="Times New Roman" w:cs="Times New Roman"/>
+                <w:bCs/>
+                <w:sz w:val="20"/>
+                <w:szCs w:val="20"/>
+              </w:rPr>
+              <w:t>que muestr</w:t>
+            </w:r>
+            <w:r>
+              <w:rPr>
+                <w:rFonts w:eastAsia="Times New Roman" w:cs="Times New Roman"/>
+                <w:bCs/>
+                <w:sz w:val="20"/>
+                <w:szCs w:val="20"/>
+              </w:rPr>
+              <w:t>a</w:t>
+            </w:r>
+            <w:r>
+              <w:rPr>
+                <w:rFonts w:eastAsia="Times New Roman" w:cs="Times New Roman"/>
+                <w:bCs/>
+                <w:sz w:val="20"/>
+                <w:szCs w:val="20"/>
+              </w:rPr>
+              <w:t xml:space="preserve"> cómo llegaste a la</w:t>
+            </w:r>
+            <w:r>
+              <w:rPr>
+                <w:rFonts w:eastAsia="Times New Roman" w:cs="Times New Roman"/>
+                <w:bCs/>
+                <w:sz w:val="20"/>
+                <w:szCs w:val="20"/>
+              </w:rPr>
+              <w:t xml:space="preserve"> solución):</w:t>
+            </w:r>
+          </w:p>
+          <w:p>
+            <w:pPr>
+              <w:pStyle w:val="Sinespaciado"/>
+              <w:rPr>
+                <w:rFonts w:eastAsia="Times New Roman" w:cs="Times New Roman"/>
+                <w:bCs/>
+                <w:sz w:val="20"/>
+                <w:szCs w:val="20"/>
+              </w:rPr>
+            </w:pPr>
+            <w:r>
+              <w:rPr>
+                <w:rFonts w:eastAsia="Times New Roman" w:cs="Times New Roman"/>
+                <w:bCs/>
+                <w:i/>
+                <w:color w:val="C00000"/>
+                <w:sz w:val="20"/>
+                <w:szCs w:val="20"/>
+              </w:rPr>
               <w:t xml:space="preserve">  </w:t>
             </w:r>
-          </w:p>
-          <w:p>
-            <w:pPr>
-              <w:pStyle w:val="Sinespaciado"/>
-              <w:rPr>
-                <w:rFonts w:eastAsia="Times New Roman" w:cs="Times New Roman"/>
-                <w:bCs/>
-                <w:sz w:val="20"/>
-                <w:szCs w:val="20"/>
-              </w:rPr>
-            </w:pPr>
-            <w:r>
-              <w:rPr>
-                <w:rFonts w:eastAsia="Times New Roman" w:cs="Times New Roman"/>
-                <w:bCs/>
-                <w:sz w:val="20"/>
-                <w:szCs w:val="20"/>
-              </w:rPr>
-              <w:t>Explica (</w:t>
-            </w:r>
-            <w:r>
-              <w:rPr>
-                <w:rFonts w:eastAsia="Times New Roman" w:cs="Times New Roman"/>
-                <w:bCs/>
-                <w:sz w:val="20"/>
-                <w:szCs w:val="20"/>
-              </w:rPr>
-              <w:t>agrega</w:t>
-            </w:r>
-            <w:r>
-              <w:rPr>
-                <w:rFonts w:eastAsia="Times New Roman" w:cs="Times New Roman"/>
-                <w:bCs/>
-                <w:sz w:val="20"/>
-                <w:szCs w:val="20"/>
-              </w:rPr>
-              <w:t xml:space="preserve"> la foto </w:t>
-            </w:r>
-            <w:r>
-              <w:rPr>
-                <w:rFonts w:eastAsia="Times New Roman" w:cs="Times New Roman"/>
-                <w:bCs/>
-                <w:sz w:val="20"/>
-                <w:szCs w:val="20"/>
-              </w:rPr>
-              <w:t>que muestr</w:t>
-            </w:r>
-            <w:r>
-              <w:rPr>
-                <w:rFonts w:eastAsia="Times New Roman" w:cs="Times New Roman"/>
-                <w:bCs/>
-                <w:sz w:val="20"/>
-                <w:szCs w:val="20"/>
-              </w:rPr>
-              <w:t>a</w:t>
-            </w:r>
-            <w:r>
-              <w:rPr>
-                <w:rFonts w:eastAsia="Times New Roman" w:cs="Times New Roman"/>
-                <w:bCs/>
-                <w:sz w:val="20"/>
-                <w:szCs w:val="20"/>
-              </w:rPr>
-              <w:t xml:space="preserve"> cómo llegaste a la</w:t>
-            </w:r>
-            <w:r>
-              <w:rPr>
-                <w:rFonts w:eastAsia="Times New Roman" w:cs="Times New Roman"/>
-                <w:bCs/>
-                <w:sz w:val="20"/>
-                <w:szCs w:val="20"/>
-              </w:rPr>
-              <w:t xml:space="preserve"> solución):</w:t>
-            </w:r>
-            <w:r>
-              <w:rPr>
-                <w:rFonts w:eastAsia="Times New Roman" w:cs="Times New Roman"/>
-                <w:bCs/>
-                <w:i/>
-                <w:color w:val="C00000"/>
-                <w:sz w:val="20"/>
-                <w:szCs w:val="20"/>
-              </w:rPr>
-              <w:t xml:space="preserve">  </w:t>
+            <w:r>
+              <w:rPr>
+                <w:rFonts w:eastAsia="Times New Roman" w:cs="Times New Roman"/>
+                <w:bCs/>
+                <w:i/>
+                <w:noProof/>
+                <w:color w:val="C00000"/>
+                <w:sz w:val="20"/>
+                <w:szCs w:val="20"/>
+                <w:lang w:val="es-ES" w:eastAsia="es-ES"/>
+              </w:rPr>
+              <w:drawing>
+                <wp:inline distT="0" distB="0" distL="0" distR="0" wp14:anchorId="1C802266" wp14:editId="224742B0">
+                  <wp:extent cx="2329613" cy="1939713"/>
+                  <wp:effectExtent l="0" t="0" r="7620" b="0"/>
+                  <wp:docPr id="1" name="Imagen 1" descr="Diego Elizalde:Users:diegoraulelizaldeuriarte:Downloads:50933580_2335148676718052_3451373003953143808_n.jpg"/>
+                  <wp:cNvGraphicFramePr>
+                    <a:graphicFrameLocks xmlns:a="http://schemas.openxmlformats.org/drawingml/2006/main" noChangeAspect="1"/>
+                  </wp:cNvGraphicFramePr>
+                  <a:graphic xmlns:a="http://schemas.openxmlformats.org/drawingml/2006/main">
+                    <a:graphicData uri="http://schemas.openxmlformats.org/drawingml/2006/picture">
+                      <pic:pic xmlns:pic="http://schemas.openxmlformats.org/drawingml/2006/picture">
+                        <pic:nvPicPr>
+                          <pic:cNvPr id="0" name="Picture 1" descr="Diego Elizalde:Users:diegoraulelizaldeuriarte:Downloads:50933580_2335148676718052_3451373003953143808_n.jpg"/>
+                          <pic:cNvPicPr>
+                            <a:picLocks noChangeAspect="1" noChangeArrowheads="1"/>
+                          </pic:cNvPicPr>
+                        </pic:nvPicPr>
+                        <pic:blipFill rotWithShape="1">
+                          <a:blip r:embed="rId6">
+                            <a:extLst>
+                              <a:ext uri="{28A0092B-C50C-407E-A947-70E740481C1C}">
+                                <a14:useLocalDpi xmlns:a14="http://schemas.microsoft.com/office/drawing/2010/main" val="0"/>
+                              </a:ext>
+                            </a:extLst>
+                          </a:blip>
+                          <a:srcRect l="3885" t="35542" r="9122" b="10118"/>
+                          <a:stretch/>
+                        </pic:blipFill>
+                        <pic:spPr bwMode="auto">
+                          <a:xfrm>
+                            <a:off x="0" y="0"/>
+                            <a:ext cx="2332130" cy="1941808"/>
+                          </a:xfrm>
+                          <a:prstGeom prst="rect">
+                            <a:avLst/>
+                          </a:prstGeom>
+                          <a:noFill/>
+                          <a:ln>
+                            <a:noFill/>
+                          </a:ln>
+                          <a:extLst>
+                            <a:ext uri="{53640926-AAD7-44d8-BBD7-CCE9431645EC}">
+                              <a14:shadowObscured xmlns:a14="http://schemas.microsoft.com/office/drawing/2010/main"/>
+                            </a:ext>
+                          </a:extLst>
+                        </pic:spPr>
+                      </pic:pic>
+                    </a:graphicData>
+                  </a:graphic>
+                </wp:inline>
+              </w:drawing>
             </w:r>
           </w:p>
         </w:tc>
@@ -1037,6 +1357,29 @@
               </w:rPr>
               <w:t>Entradas:</w:t>
             </w:r>
+            <w:r>
+              <w:rPr>
+                <w:color w:val="C00000"/>
+                <w:sz w:val="20"/>
+              </w:rPr>
+              <w:t xml:space="preserve"> Dame la edad de la persona en años enteros</w:t>
+            </w:r>
+          </w:p>
+          <w:p>
+            <w:pPr>
+              <w:pStyle w:val="Sinespaciado"/>
+              <w:rPr>
+                <w:color w:val="C00000"/>
+                <w:sz w:val="20"/>
+              </w:rPr>
+            </w:pPr>
+            <w:r>
+              <w:rPr>
+                <w:color w:val="C00000"/>
+                <w:sz w:val="20"/>
+              </w:rPr>
+              <w:t>Dame la edad de la persona en meses enteros</w:t>
+            </w:r>
           </w:p>
           <w:p>
             <w:pPr>
@@ -1053,12 +1396,18 @@
               </w:rPr>
               <w:t>Salidas:</w:t>
             </w:r>
-          </w:p>
-          <w:p>
-            <w:pPr>
-              <w:pStyle w:val="Sinespaciado"/>
-              <w:rPr>
-                <w:i/>
+            <w:r>
+              <w:rPr>
+                <w:color w:val="C00000"/>
+                <w:sz w:val="20"/>
+              </w:rPr>
+              <w:t xml:space="preserve"> Numero de dias que la persona ha vivido</w:t>
+            </w:r>
+          </w:p>
+          <w:p>
+            <w:pPr>
+              <w:pStyle w:val="Sinespaciado"/>
+              <w:rPr>
                 <w:color w:val="C00000"/>
                 <w:sz w:val="20"/>
               </w:rPr>
@@ -1069,6 +1418,45 @@
                 <w:sz w:val="20"/>
               </w:rPr>
               <w:t>Relación E/S:</w:t>
+            </w:r>
+            <w:r>
+              <w:rPr>
+                <w:color w:val="C00000"/>
+                <w:sz w:val="20"/>
+              </w:rPr>
+              <w:t xml:space="preserve"> </w:t>
+            </w:r>
+          </w:p>
+          <w:p>
+            <w:pPr>
+              <w:pStyle w:val="Sinespaciado"/>
+              <w:rPr>
+                <w:color w:val="C00000"/>
+                <w:sz w:val="20"/>
+              </w:rPr>
+            </w:pPr>
+            <w:r>
+              <w:rPr>
+                <w:color w:val="C00000"/>
+                <w:sz w:val="20"/>
+              </w:rPr>
+              <w:t>1 año = 365 dias</w:t>
+            </w:r>
+          </w:p>
+          <w:p>
+            <w:pPr>
+              <w:pStyle w:val="Sinespaciado"/>
+              <w:rPr>
+                <w:color w:val="C00000"/>
+                <w:sz w:val="20"/>
+              </w:rPr>
+            </w:pPr>
+            <w:r>
+              <w:rPr>
+                <w:color w:val="C00000"/>
+                <w:sz w:val="20"/>
+              </w:rPr>
+              <w:t>1 mes = 30 dias</w:t>
             </w:r>
           </w:p>
         </w:tc>
@@ -1121,6 +1509,76 @@
                 <w:sz w:val="20"/>
               </w:rPr>
             </w:pPr>
+            <w:r>
+              <w:rPr>
+                <w:b/>
+                <w:noProof/>
+                <w:color w:val="C00000"/>
+                <w:sz w:val="20"/>
+                <w:lang w:val="es-ES" w:eastAsia="es-ES"/>
+              </w:rPr>
+              <w:drawing>
+                <wp:inline distT="0" distB="0" distL="0" distR="0" wp14:anchorId="39187916" wp14:editId="71BB89EA">
+                  <wp:extent cx="1184063" cy="2491808"/>
+                  <wp:effectExtent l="0" t="0" r="10160" b="0"/>
+                  <wp:docPr id="2" name="Imagen 2" descr="Diego Elizalde:Users:diegoraulelizaldeuriarte:Downloads:51127058_648571168893127_6999853410287616000_n.jpg"/>
+                  <wp:cNvGraphicFramePr>
+                    <a:graphicFrameLocks xmlns:a="http://schemas.openxmlformats.org/drawingml/2006/main" noChangeAspect="1"/>
+                  </wp:cNvGraphicFramePr>
+                  <a:graphic xmlns:a="http://schemas.openxmlformats.org/drawingml/2006/main">
+                    <a:graphicData uri="http://schemas.openxmlformats.org/drawingml/2006/picture">
+                      <pic:pic xmlns:pic="http://schemas.openxmlformats.org/drawingml/2006/picture">
+                        <pic:nvPicPr>
+                          <pic:cNvPr id="0" name="Picture 2" descr="Diego Elizalde:Users:diegoraulelizaldeuriarte:Downloads:51127058_648571168893127_6999853410287616000_n.jpg"/>
+                          <pic:cNvPicPr>
+                            <a:picLocks noChangeAspect="1" noChangeArrowheads="1"/>
+                          </pic:cNvPicPr>
+                        </pic:nvPicPr>
+                        <pic:blipFill rotWithShape="1">
+                          <a:blip r:embed="rId7">
+                            <a:extLst>
+                              <a:ext uri="{28A0092B-C50C-407E-A947-70E740481C1C}">
+                                <a14:useLocalDpi xmlns:a14="http://schemas.microsoft.com/office/drawing/2010/main" val="0"/>
+                              </a:ext>
+                            </a:extLst>
+                          </a:blip>
+                          <a:srcRect l="20287" t="8995" r="22812" b="1169"/>
+                          <a:stretch/>
+                        </pic:blipFill>
+                        <pic:spPr bwMode="auto">
+                          <a:xfrm>
+                            <a:off x="0" y="0"/>
+                            <a:ext cx="1186425" cy="2496779"/>
+                          </a:xfrm>
+                          <a:prstGeom prst="rect">
+                            <a:avLst/>
+                          </a:prstGeom>
+                          <a:noFill/>
+                          <a:ln>
+                            <a:noFill/>
+                          </a:ln>
+                          <a:extLst>
+                            <a:ext uri="{53640926-AAD7-44d8-BBD7-CCE9431645EC}">
+                              <a14:shadowObscured xmlns:a14="http://schemas.microsoft.com/office/drawing/2010/main"/>
+                            </a:ext>
+                          </a:extLst>
+                        </pic:spPr>
+                      </pic:pic>
+                    </a:graphicData>
+                  </a:graphic>
+                </wp:inline>
+              </w:drawing>
+            </w:r>
+          </w:p>
+          <w:p>
+            <w:pPr>
+              <w:pStyle w:val="Sinespaciado"/>
+              <w:rPr>
+                <w:b/>
+                <w:color w:val="C00000"/>
+                <w:sz w:val="20"/>
+              </w:rPr>
+            </w:pPr>
           </w:p>
         </w:tc>
       </w:tr>
@@ -1142,6 +1600,7 @@
                 <w:color w:val="000000" w:themeColor="text1"/>
                 <w:sz w:val="20"/>
               </w:rPr>
+              <w:lastRenderedPageBreak/>
               <w:t>Lo que haría para considerar años bisiestos</w:t>
             </w:r>
             <w:r>
@@ -1158,16 +1617,80 @@
               </w:rPr>
               <w:t>:</w:t>
             </w:r>
-          </w:p>
-          <w:p>
-            <w:pPr>
-              <w:pStyle w:val="Sinespaciado"/>
+            <w:r>
+              <w:rPr>
+                <w:color w:val="000000" w:themeColor="text1"/>
+                <w:sz w:val="20"/>
+              </w:rPr>
+              <w:t xml:space="preserve"> </w:t>
+            </w:r>
+          </w:p>
+          <w:p>
+            <w:pPr>
+              <w:pStyle w:val="Sinespaciado"/>
+              <w:rPr>
+                <w:color w:val="000000" w:themeColor="text1"/>
+                <w:sz w:val="20"/>
+              </w:rPr>
+            </w:pPr>
+            <w:r>
               <w:rPr>
                 <w:b/>
                 <w:color w:val="C00000"/>
                 <w:sz w:val="20"/>
               </w:rPr>
-            </w:pPr>
+              <w:t>Agregaria otra entrada pidiendo</w:t>
+            </w:r>
+            <w:r>
+              <w:rPr>
+                <w:b/>
+                <w:color w:val="C00000"/>
+                <w:sz w:val="20"/>
+              </w:rPr>
+              <w:t xml:space="preserve"> la fecha </w:t>
+            </w:r>
+            <w:r>
+              <w:rPr>
+                <w:b/>
+                <w:color w:val="C00000"/>
+                <w:sz w:val="20"/>
+              </w:rPr>
+              <w:t>de nacimiento (dia,mes y año)</w:t>
+            </w:r>
+          </w:p>
+          <w:p>
+            <w:pPr>
+              <w:pStyle w:val="Sinespaciado"/>
+              <w:rPr>
+                <w:b/>
+                <w:color w:val="C00000"/>
+                <w:sz w:val="20"/>
+              </w:rPr>
+            </w:pPr>
+            <w:r>
+              <w:rPr>
+                <w:b/>
+                <w:color w:val="C00000"/>
+                <w:sz w:val="20"/>
+              </w:rPr>
+              <w:t xml:space="preserve">Después </w:t>
+            </w:r>
+            <w:r>
+              <w:rPr>
+                <w:b/>
+                <w:color w:val="C00000"/>
+                <w:sz w:val="20"/>
+              </w:rPr>
+              <w:t>le sumaria los años de la primer entrada a la fecha en que nacio y buscaria años multiplos de 4 y dependiendo de cuantos haya por cada multiplo de 4 que se encuentre se le sumaria un dia a la cuenta total</w:t>
+            </w:r>
+            <w:r>
+              <w:rPr>
+                <w:b/>
+                <w:color w:val="C00000"/>
+                <w:sz w:val="20"/>
+              </w:rPr>
+              <w:t>.</w:t>
+            </w:r>
           </w:p>
         </w:tc>
       </w:tr>
@@ -1231,81 +1754,76 @@
           <w:b/>
           <w:i/>
         </w:rPr>
-        <w:t>Necesitamos indicarle a un robot que prepare el desayuno</w:t>
-      </w:r>
-      <w:r>
+        <w:t>Necesitamos indicarle a un robot que prepare el desayuno. Hay dos opciones: un huevo estrellado o un huevo revuelto.</w:t>
+      </w:r>
+      <w:r>
+        <w:t xml:space="preserve"> </w:t>
+      </w:r>
+      <w:r>
+        <w:rPr>
+          <w:i/>
+          <w:sz w:val="16"/>
+        </w:rPr>
+        <w:t>(</w:t>
+      </w:r>
+      <w:r>
+        <w:rPr>
+          <w:i/>
+          <w:sz w:val="16"/>
+        </w:rPr>
+        <w:t>10</w:t>
+      </w:r>
+      <w:r>
+        <w:rPr>
+          <w:i/>
+          <w:sz w:val="16"/>
+        </w:rPr>
+        <w:t>0</w:t>
+      </w:r>
+      <w:r>
+        <w:rPr>
+          <w:i/>
+          <w:sz w:val="16"/>
+        </w:rPr>
+        <w:t xml:space="preserve"> puntos)</w:t>
+      </w:r>
+    </w:p>
+    <w:p>
+      <w:pPr>
+        <w:pStyle w:val="Sinespaciado"/>
+      </w:pPr>
+    </w:p>
+    <w:p>
+      <w:pPr>
+        <w:pStyle w:val="Sinespaciado"/>
         <w:rPr>
           <w:b/>
           <w:i/>
         </w:rPr>
-        <w:t>.</w:t>
-      </w:r>
+      </w:pPr>
       <w:r>
         <w:rPr>
           <w:b/>
           <w:i/>
         </w:rPr>
-        <w:t xml:space="preserve"> Hay dos opciones: un huevo estrellado o un huevo revuelto.</w:t>
-      </w:r>
-      <w:r>
-        <w:t xml:space="preserve"> </w:t>
-      </w:r>
-      <w:r>
-        <w:rPr>
-          <w:i/>
-          <w:sz w:val="16"/>
-        </w:rPr>
-        <w:t>(</w:t>
-      </w:r>
-      <w:r>
-        <w:rPr>
-          <w:i/>
-          <w:sz w:val="16"/>
-        </w:rPr>
-        <w:t>10</w:t>
-      </w:r>
-      <w:r>
-        <w:rPr>
-          <w:i/>
-          <w:sz w:val="16"/>
-        </w:rPr>
-        <w:t>0</w:t>
-      </w:r>
-      <w:r>
-        <w:rPr>
-          <w:i/>
-          <w:sz w:val="16"/>
-        </w:rPr>
-        <w:t xml:space="preserve"> puntos)</w:t>
-      </w:r>
-    </w:p>
-    <w:p>
-      <w:pPr>
-        <w:pStyle w:val="Sinespaciado"/>
-      </w:pPr>
-    </w:p>
-    <w:p>
-      <w:pPr>
-        <w:pStyle w:val="Sinespaciado"/>
+        <w:t xml:space="preserve">Si </w:t>
+      </w:r>
+      <w:r>
         <w:rPr>
           <w:b/>
           <w:i/>
         </w:rPr>
-      </w:pPr>
-      <w:r>
+        <w:t>decides resolver este ejercicio, índicalo en el comentario del Pull Request.</w:t>
+      </w:r>
+    </w:p>
+    <w:p>
+      <w:pPr>
+        <w:pStyle w:val="Sinespaciado"/>
         <w:rPr>
           <w:b/>
           <w:i/>
         </w:rPr>
-        <w:t xml:space="preserve">Si </w:t>
-      </w:r>
-      <w:r>
-        <w:rPr>
-          <w:b/>
-          <w:i/>
-        </w:rPr>
-        <w:t>decides resolver este ejercicio, índicalo en el comentario del Pull Request.</w:t>
-      </w:r>
+      </w:pPr>
     </w:p>
     <w:p>
       <w:pPr>
@@ -1363,6 +1881,20 @@
               </w:rPr>
               <w:t>Entradas:</w:t>
             </w:r>
+            <w:r>
+              <w:rPr>
+                <w:color w:val="C00000"/>
+                <w:sz w:val="20"/>
+              </w:rPr>
+              <w:t xml:space="preserve"> ¿Huevo estrellado o</w:t>
+            </w:r>
+            <w:r>
+              <w:rPr>
+                <w:color w:val="C00000"/>
+                <w:sz w:val="20"/>
+              </w:rPr>
+              <w:t xml:space="preserve"> revuelto?</w:t>
+            </w:r>
           </w:p>
           <w:p>
             <w:pPr>
@@ -1379,12 +1911,34 @@
               </w:rPr>
               <w:t>Salidas:</w:t>
             </w:r>
-          </w:p>
-          <w:p>
-            <w:pPr>
-              <w:pStyle w:val="Sinespaciado"/>
-              <w:rPr>
-                <w:i/>
+            <w:r>
+              <w:rPr>
+                <w:color w:val="C00000"/>
+                <w:sz w:val="20"/>
+              </w:rPr>
+              <w:t>El robot hara huevo estrellado</w:t>
+            </w:r>
+          </w:p>
+          <w:p>
+            <w:pPr>
+              <w:pStyle w:val="Sinespaciado"/>
+              <w:rPr>
+                <w:color w:val="C00000"/>
+                <w:sz w:val="20"/>
+              </w:rPr>
+            </w:pPr>
+            <w:r>
+              <w:rPr>
+                <w:color w:val="C00000"/>
+                <w:sz w:val="20"/>
+              </w:rPr>
+              <w:t>El robot hara huevo revuelto</w:t>
+            </w:r>
+          </w:p>
+          <w:p>
+            <w:pPr>
+              <w:pStyle w:val="Sinespaciado"/>
+              <w:rPr>
                 <w:color w:val="C00000"/>
                 <w:sz w:val="20"/>
               </w:rPr>
@@ -1395,6 +1949,99 @@
                 <w:sz w:val="20"/>
               </w:rPr>
               <w:t>Relación E/S:</w:t>
+            </w:r>
+            <w:r>
+              <w:rPr>
+                <w:color w:val="C00000"/>
+                <w:sz w:val="20"/>
+              </w:rPr>
+              <w:t xml:space="preserve"> </w:t>
+            </w:r>
+          </w:p>
+          <w:p>
+            <w:pPr>
+              <w:pStyle w:val="Sinespaciado"/>
+              <w:rPr>
+                <w:color w:val="C00000"/>
+                <w:sz w:val="20"/>
+              </w:rPr>
+            </w:pPr>
+            <w:r>
+              <w:rPr>
+                <w:color w:val="C00000"/>
+                <w:sz w:val="20"/>
+              </w:rPr>
+              <w:t xml:space="preserve">si desea huevo estrellado = </w:t>
+            </w:r>
+            <w:r>
+              <w:rPr>
+                <w:color w:val="C00000"/>
+                <w:sz w:val="20"/>
+              </w:rPr>
+              <w:t xml:space="preserve">el robot hara </w:t>
+            </w:r>
+            <w:r>
+              <w:rPr>
+                <w:color w:val="C00000"/>
+                <w:sz w:val="20"/>
+              </w:rPr>
+              <w:t>huevo estrellado</w:t>
+            </w:r>
+          </w:p>
+          <w:p>
+            <w:pPr>
+              <w:pStyle w:val="Sinespaciado"/>
+              <w:rPr>
+                <w:i/>
+                <w:color w:val="C00000"/>
+                <w:sz w:val="20"/>
+              </w:rPr>
+            </w:pPr>
+            <w:r>
+              <w:rPr>
+                <w:i/>
+                <w:color w:val="C00000"/>
+                <w:sz w:val="20"/>
+              </w:rPr>
+              <w:t>si desea huevo revuelto</w:t>
+            </w:r>
+            <w:r>
+              <w:rPr>
+                <w:i/>
+                <w:color w:val="C00000"/>
+                <w:sz w:val="20"/>
+              </w:rPr>
+              <w:t xml:space="preserve"> =</w:t>
+            </w:r>
+            <w:r>
+              <w:rPr>
+                <w:i/>
+                <w:color w:val="C00000"/>
+                <w:sz w:val="20"/>
+              </w:rPr>
+              <w:t xml:space="preserve"> </w:t>
+            </w:r>
+            <w:r>
+              <w:rPr>
+                <w:color w:val="C00000"/>
+                <w:sz w:val="20"/>
+              </w:rPr>
+              <w:t>el robot hara</w:t>
+            </w:r>
+            <w:r>
+              <w:rPr>
+                <w:i/>
+                <w:color w:val="C00000"/>
+                <w:sz w:val="20"/>
+              </w:rPr>
+              <w:t xml:space="preserve"> </w:t>
+            </w:r>
+            <w:r>
+              <w:rPr>
+                <w:color w:val="C00000"/>
+                <w:sz w:val="20"/>
+              </w:rPr>
+              <w:t>huevo revuelto</w:t>
             </w:r>
           </w:p>
         </w:tc>
@@ -1431,6 +2078,76 @@
                 <w:sz w:val="20"/>
               </w:rPr>
             </w:pPr>
+            <w:r>
+              <w:rPr>
+                <w:b/>
+                <w:noProof/>
+                <w:color w:val="C00000"/>
+                <w:sz w:val="20"/>
+                <w:lang w:val="es-ES" w:eastAsia="es-ES"/>
+              </w:rPr>
+              <w:drawing>
+                <wp:inline distT="0" distB="0" distL="0" distR="0" wp14:anchorId="112AA44F" wp14:editId="6B09B105">
+                  <wp:extent cx="2344137" cy="1607496"/>
+                  <wp:effectExtent l="0" t="0" r="0" b="0"/>
+                  <wp:docPr id="3" name="Imagen 3" descr="Diego Elizalde:Users:diegoraulelizaldeuriarte:Downloads:50740900_290008151713534_7372541019780284416_n.jpg"/>
+                  <wp:cNvGraphicFramePr>
+                    <a:graphicFrameLocks xmlns:a="http://schemas.openxmlformats.org/drawingml/2006/main" noChangeAspect="1"/>
+                  </wp:cNvGraphicFramePr>
+                  <a:graphic xmlns:a="http://schemas.openxmlformats.org/drawingml/2006/main">
+                    <a:graphicData uri="http://schemas.openxmlformats.org/drawingml/2006/picture">
+                      <pic:pic xmlns:pic="http://schemas.openxmlformats.org/drawingml/2006/picture">
+                        <pic:nvPicPr>
+                          <pic:cNvPr id="0" name="Picture 3" descr="Diego Elizalde:Users:diegoraulelizaldeuriarte:Downloads:50740900_290008151713534_7372541019780284416_n.jpg"/>
+                          <pic:cNvPicPr>
+                            <a:picLocks noChangeAspect="1" noChangeArrowheads="1"/>
+                          </pic:cNvPicPr>
+                        </pic:nvPicPr>
+                        <pic:blipFill rotWithShape="1">
+                          <a:blip r:embed="rId8">
+                            <a:extLst>
+                              <a:ext uri="{28A0092B-C50C-407E-A947-70E740481C1C}">
+                                <a14:useLocalDpi xmlns:a14="http://schemas.microsoft.com/office/drawing/2010/main" val="0"/>
+                              </a:ext>
+                            </a:extLst>
+                          </a:blip>
+                          <a:srcRect l="1" t="16647" r="1705" b="32784"/>
+                          <a:stretch/>
+                        </pic:blipFill>
+                        <pic:spPr bwMode="auto">
+                          <a:xfrm>
+                            <a:off x="0" y="0"/>
+                            <a:ext cx="2349201" cy="1610969"/>
+                          </a:xfrm>
+                          <a:prstGeom prst="rect">
+                            <a:avLst/>
+                          </a:prstGeom>
+                          <a:noFill/>
+                          <a:ln>
+                            <a:noFill/>
+                          </a:ln>
+                          <a:extLst>
+                            <a:ext uri="{53640926-AAD7-44d8-BBD7-CCE9431645EC}">
+                              <a14:shadowObscured xmlns:a14="http://schemas.microsoft.com/office/drawing/2010/main"/>
+                            </a:ext>
+                          </a:extLst>
+                        </pic:spPr>
+                      </pic:pic>
+                    </a:graphicData>
+                  </a:graphic>
+                </wp:inline>
+              </w:drawing>
+            </w:r>
+          </w:p>
+          <w:p>
+            <w:pPr>
+              <w:pStyle w:val="Sinespaciado"/>
+              <w:rPr>
+                <w:b/>
+                <w:color w:val="C00000"/>
+                <w:sz w:val="20"/>
+              </w:rPr>
+            </w:pPr>
           </w:p>
         </w:tc>
       </w:tr>
@@ -1452,27 +2169,36 @@
                 <w:color w:val="000000" w:themeColor="text1"/>
                 <w:sz w:val="20"/>
               </w:rPr>
-              <w:t>¿Notaste algo diferente en este problema?</w:t>
+              <w:t>¿Notaste algo diferente en este problema? Comparado con los otros problemas que has realizado, escribe qué diferencias encuentras.</w:t>
+            </w:r>
+          </w:p>
+          <w:p>
+            <w:pPr>
+              <w:pStyle w:val="Sinespaciado"/>
+              <w:rPr>
+                <w:b/>
+                <w:color w:val="C00000"/>
+                <w:sz w:val="20"/>
+              </w:rPr>
+            </w:pPr>
+            <w:r>
+              <w:rPr>
+                <w:b/>
+                <w:color w:val="C00000"/>
+                <w:sz w:val="20"/>
+              </w:rPr>
+              <w:t>Se empieza co una pregunta condicional y dependiendo de lo que se escoja en la entrada dependera la salida, este problema ya no tiene numeros</w:t>
+            </w:r>
+            <w:r>
+              <w:rPr>
+                <w:b/>
+                <w:color w:val="C00000"/>
+                <w:sz w:val="20"/>
+              </w:rPr>
+              <w:t>.</w:t>
             </w:r>
             <w:bookmarkStart w:id="0" w:name="_GoBack"/>
             <w:bookmarkEnd w:id="0"/>
-            <w:r>
-              <w:rPr>
-                <w:color w:val="000000" w:themeColor="text1"/>
-                <w:sz w:val="20"/>
-              </w:rPr>
-              <w:t xml:space="preserve"> Comparado con los otros problemas que has realizado, escribe qué diferencias encuentras.</w:t>
-            </w:r>
-          </w:p>
-          <w:p>
-            <w:pPr>
-              <w:pStyle w:val="Sinespaciado"/>
-              <w:rPr>
-                <w:b/>
-                <w:color w:val="C00000"/>
-                <w:sz w:val="20"/>
-              </w:rPr>
-            </w:pPr>
           </w:p>
         </w:tc>
       </w:tr>
@@ -1496,7 +2222,7 @@
 </file>
 
 <file path=word/styles.xml><?xml version="1.0" encoding="utf-8"?>
-<w:styles xmlns:mc="http://schemas.openxmlformats.org/markup-compatibility/2006" xmlns:r="http://schemas.openxmlformats.org/officeDocument/2006/relationships" xmlns:w="http://schemas.openxmlformats.org/wordprocessingml/2006/main" xmlns:w14="http://schemas.microsoft.com/office/word/2010/wordml" xmlns:w15="http://schemas.microsoft.com/office/word/2012/wordml" xmlns:w16cid="http://schemas.microsoft.com/office/word/2016/wordml/cid" xmlns:w16se="http://schemas.microsoft.com/office/word/2015/wordml/symex" mc:Ignorable="w14 w15 w16se w16cid">
+<w:styles xmlns:mc="http://schemas.openxmlformats.org/markup-compatibility/2006" xmlns:r="http://schemas.openxmlformats.org/officeDocument/2006/relationships" xmlns:w="http://schemas.openxmlformats.org/wordprocessingml/2006/main" xmlns:w14="http://schemas.microsoft.com/office/word/2010/wordml" mc:Ignorable="w14">
   <w:docDefaults>
     <w:rPrDefault>
       <w:rPr>
@@ -1512,380 +2238,153 @@
       </w:pPr>
     </w:pPrDefault>
   </w:docDefaults>
-  <w:latentStyles w:defLockedState="0" w:defUIPriority="99" w:defSemiHidden="0" w:defUnhideWhenUsed="0" w:defQFormat="0" w:count="375">
-    <w:lsdException w:name="Normal" w:uiPriority="0" w:qFormat="1"/>
-    <w:lsdException w:name="heading 1" w:uiPriority="9" w:qFormat="1"/>
-    <w:lsdException w:name="heading 2" w:semiHidden="1" w:uiPriority="9" w:unhideWhenUsed="1" w:qFormat="1"/>
-    <w:lsdException w:name="heading 3" w:semiHidden="1" w:uiPriority="9" w:unhideWhenUsed="1" w:qFormat="1"/>
-    <w:lsdException w:name="heading 4" w:semiHidden="1" w:uiPriority="9" w:unhideWhenUsed="1" w:qFormat="1"/>
-    <w:lsdException w:name="heading 5" w:semiHidden="1" w:uiPriority="9" w:unhideWhenUsed="1" w:qFormat="1"/>
-    <w:lsdException w:name="heading 6" w:semiHidden="1" w:uiPriority="9" w:unhideWhenUsed="1" w:qFormat="1"/>
-    <w:lsdException w:name="heading 7" w:semiHidden="1" w:uiPriority="9" w:unhideWhenUsed="1" w:qFormat="1"/>
-    <w:lsdException w:name="heading 8" w:semiHidden="1" w:uiPriority="9" w:unhideWhenUsed="1" w:qFormat="1"/>
-    <w:lsdException w:name="heading 9" w:semiHidden="1" w:uiPriority="9" w:unhideWhenUsed="1" w:qFormat="1"/>
-    <w:lsdException w:name="index 1" w:semiHidden="1" w:unhideWhenUsed="1"/>
-    <w:lsdException w:name="index 2" w:semiHidden="1" w:unhideWhenUsed="1"/>
-    <w:lsdException w:name="index 3" w:semiHidden="1" w:unhideWhenUsed="1"/>
-    <w:lsdException w:name="index 4" w:semiHidden="1" w:unhideWhenUsed="1"/>
-    <w:lsdException w:name="index 5" w:semiHidden="1" w:unhideWhenUsed="1"/>
-    <w:lsdException w:name="index 6" w:semiHidden="1" w:unhideWhenUsed="1"/>
-    <w:lsdException w:name="index 7" w:semiHidden="1" w:unhideWhenUsed="1"/>
-    <w:lsdException w:name="index 8" w:semiHidden="1" w:unhideWhenUsed="1"/>
-    <w:lsdException w:name="index 9" w:semiHidden="1" w:unhideWhenUsed="1"/>
-    <w:lsdException w:name="toc 1" w:semiHidden="1" w:uiPriority="39" w:unhideWhenUsed="1"/>
-    <w:lsdException w:name="toc 2" w:semiHidden="1" w:uiPriority="39" w:unhideWhenUsed="1"/>
-    <w:lsdException w:name="toc 3" w:semiHidden="1" w:uiPriority="39" w:unhideWhenUsed="1"/>
-    <w:lsdException w:name="toc 4" w:semiHidden="1" w:uiPriority="39" w:unhideWhenUsed="1"/>
-    <w:lsdException w:name="toc 5" w:semiHidden="1" w:uiPriority="39" w:unhideWhenUsed="1"/>
-    <w:lsdException w:name="toc 6" w:semiHidden="1" w:uiPriority="39" w:unhideWhenUsed="1"/>
-    <w:lsdException w:name="toc 7" w:semiHidden="1" w:uiPriority="39" w:unhideWhenUsed="1"/>
-    <w:lsdException w:name="toc 8" w:semiHidden="1" w:uiPriority="39" w:unhideWhenUsed="1"/>
-    <w:lsdException w:name="toc 9" w:semiHidden="1" w:uiPriority="39" w:unhideWhenUsed="1"/>
-    <w:lsdException w:name="Normal Indent" w:semiHidden="1" w:unhideWhenUsed="1"/>
-    <w:lsdException w:name="footnote text" w:semiHidden="1" w:unhideWhenUsed="1"/>
-    <w:lsdException w:name="annotation text" w:semiHidden="1" w:unhideWhenUsed="1"/>
-    <w:lsdException w:name="header" w:semiHidden="1" w:unhideWhenUsed="1"/>
-    <w:lsdException w:name="footer" w:semiHidden="1" w:unhideWhenUsed="1"/>
-    <w:lsdException w:name="index heading" w:semiHidden="1" w:unhideWhenUsed="1"/>
-    <w:lsdException w:name="caption" w:semiHidden="1" w:uiPriority="35" w:unhideWhenUsed="1" w:qFormat="1"/>
-    <w:lsdException w:name="table of figures" w:semiHidden="1" w:unhideWhenUsed="1"/>
-    <w:lsdException w:name="envelope address" w:semiHidden="1" w:unhideWhenUsed="1"/>
-    <w:lsdException w:name="envelope return" w:semiHidden="1" w:unhideWhenUsed="1"/>
-    <w:lsdException w:name="footnote reference" w:semiHidden="1" w:unhideWhenUsed="1"/>
-    <w:lsdException w:name="annotation reference" w:semiHidden="1" w:unhideWhenUsed="1"/>
-    <w:lsdException w:name="line number" w:semiHidden="1" w:unhideWhenUsed="1"/>
-    <w:lsdException w:name="page number" w:semiHidden="1" w:unhideWhenUsed="1"/>
-    <w:lsdException w:name="endnote reference" w:semiHidden="1" w:unhideWhenUsed="1"/>
-    <w:lsdException w:name="endnote text" w:semiHidden="1" w:unhideWhenUsed="1"/>
-    <w:lsdException w:name="table of authorities" w:semiHidden="1" w:unhideWhenUsed="1"/>
-    <w:lsdException w:name="macro" w:semiHidden="1" w:unhideWhenUsed="1"/>
-    <w:lsdException w:name="toa heading" w:semiHidden="1" w:unhideWhenUsed="1"/>
-    <w:lsdException w:name="List" w:semiHidden="1" w:unhideWhenUsed="1"/>
-    <w:lsdException w:name="List Bullet" w:semiHidden="1" w:unhideWhenUsed="1"/>
-    <w:lsdException w:name="List Number" w:semiHidden="1" w:unhideWhenUsed="1"/>
-    <w:lsdException w:name="List 2" w:semiHidden="1" w:unhideWhenUsed="1"/>
-    <w:lsdException w:name="List 3" w:semiHidden="1" w:unhideWhenUsed="1"/>
-    <w:lsdException w:name="List 4" w:semiHidden="1" w:unhideWhenUsed="1"/>
-    <w:lsdException w:name="List 5" w:semiHidden="1" w:unhideWhenUsed="1"/>
-    <w:lsdException w:name="List Bullet 2" w:semiHidden="1" w:unhideWhenUsed="1"/>
-    <w:lsdException w:name="List Bullet 3" w:semiHidden="1" w:unhideWhenUsed="1"/>
-    <w:lsdException w:name="List Bullet 4" w:semiHidden="1" w:unhideWhenUsed="1"/>
-    <w:lsdException w:name="List Bullet 5" w:semiHidden="1" w:unhideWhenUsed="1"/>
-    <w:lsdException w:name="List Number 2" w:semiHidden="1" w:unhideWhenUsed="1"/>
-    <w:lsdException w:name="List Number 3" w:semiHidden="1" w:unhideWhenUsed="1"/>
-    <w:lsdException w:name="List Number 4" w:semiHidden="1" w:unhideWhenUsed="1"/>
-    <w:lsdException w:name="List Number 5" w:semiHidden="1" w:unhideWhenUsed="1"/>
-    <w:lsdException w:name="Title" w:uiPriority="10" w:qFormat="1"/>
-    <w:lsdException w:name="Closing" w:semiHidden="1" w:unhideWhenUsed="1"/>
-    <w:lsdException w:name="Signature" w:semiHidden="1" w:unhideWhenUsed="1"/>
-    <w:lsdException w:name="Default Paragraph Font" w:semiHidden="1" w:uiPriority="1" w:unhideWhenUsed="1"/>
-    <w:lsdException w:name="Body Text" w:semiHidden="1" w:unhideWhenUsed="1"/>
-    <w:lsdException w:name="Body Text Indent" w:semiHidden="1" w:unhideWhenUsed="1"/>
-    <w:lsdException w:name="List Continue" w:semiHidden="1" w:unhideWhenUsed="1"/>
-    <w:lsdException w:name="List Continue 2" w:semiHidden="1" w:unhideWhenUsed="1"/>
-    <w:lsdException w:name="List Continue 3" w:semiHidden="1" w:unhideWhenUsed="1"/>
-    <w:lsdException w:name="List Continue 4" w:semiHidden="1" w:unhideWhenUsed="1"/>
-    <w:lsdException w:name="List Continue 5" w:semiHidden="1" w:unhideWhenUsed="1"/>
-    <w:lsdException w:name="Message Header" w:semiHidden="1" w:unhideWhenUsed="1"/>
-    <w:lsdException w:name="Subtitle" w:uiPriority="11" w:qFormat="1"/>
-    <w:lsdException w:name="Salutation" w:semiHidden="1" w:unhideWhenUsed="1"/>
-    <w:lsdException w:name="Date" w:semiHidden="1" w:unhideWhenUsed="1"/>
-    <w:lsdException w:name="Body Text First Indent" w:semiHidden="1" w:unhideWhenUsed="1"/>
-    <w:lsdException w:name="Body Text First Indent 2" w:semiHidden="1" w:unhideWhenUsed="1"/>
-    <w:lsdException w:name="Note Heading" w:semiHidden="1" w:unhideWhenUsed="1"/>
-    <w:lsdException w:name="Body Text 2" w:semiHidden="1" w:unhideWhenUsed="1"/>
-    <w:lsdException w:name="Body Text 3" w:semiHidden="1" w:unhideWhenUsed="1"/>
-    <w:lsdException w:name="Body Text Indent 2" w:semiHidden="1" w:unhideWhenUsed="1"/>
-    <w:lsdException w:name="Body Text Indent 3" w:semiHidden="1" w:unhideWhenUsed="1"/>
-    <w:lsdException w:name="Block Text" w:semiHidden="1" w:unhideWhenUsed="1"/>
-    <w:lsdException w:name="Hyperlink" w:semiHidden="1" w:unhideWhenUsed="1"/>
-    <w:lsdException w:name="FollowedHyperlink" w:semiHidden="1" w:unhideWhenUsed="1"/>
-    <w:lsdException w:name="Strong" w:uiPriority="22" w:qFormat="1"/>
-    <w:lsdException w:name="Emphasis" w:uiPriority="20" w:qFormat="1"/>
-    <w:lsdException w:name="Document Map" w:semiHidden="1" w:unhideWhenUsed="1"/>
-    <w:lsdException w:name="Plain Text" w:semiHidden="1" w:unhideWhenUsed="1"/>
-    <w:lsdException w:name="E-mail Signature" w:semiHidden="1" w:unhideWhenUsed="1"/>
-    <w:lsdException w:name="HTML Top of Form" w:semiHidden="1" w:unhideWhenUsed="1"/>
-    <w:lsdException w:name="HTML Bottom of Form" w:semiHidden="1" w:unhideWhenUsed="1"/>
-    <w:lsdException w:name="Normal (Web)" w:semiHidden="1" w:unhideWhenUsed="1"/>
-    <w:lsdException w:name="HTML Acronym" w:semiHidden="1" w:unhideWhenUsed="1"/>
-    <w:lsdException w:name="HTML Address" w:semiHidden="1" w:unhideWhenUsed="1"/>
-    <w:lsdException w:name="HTML Cite" w:semiHidden="1" w:unhideWhenUsed="1"/>
-    <w:lsdException w:name="HTML Code" w:semiHidden="1" w:unhideWhenUsed="1"/>
-    <w:lsdException w:name="HTML Definition" w:semiHidden="1" w:unhideWhenUsed="1"/>
-    <w:lsdException w:name="HTML Keyboard" w:semiHidden="1" w:unhideWhenUsed="1"/>
-    <w:lsdException w:name="HTML Preformatted" w:semiHidden="1" w:unhideWhenUsed="1"/>
-    <w:lsdException w:name="HTML Sample" w:semiHidden="1" w:unhideWhenUsed="1"/>
-    <w:lsdException w:name="HTML Typewriter" w:semiHidden="1" w:unhideWhenUsed="1"/>
-    <w:lsdException w:name="HTML Variable" w:semiHidden="1" w:unhideWhenUsed="1"/>
-    <w:lsdException w:name="Normal Table" w:semiHidden="1" w:unhideWhenUsed="1"/>
-    <w:lsdException w:name="annotation subject" w:semiHidden="1" w:unhideWhenUsed="1"/>
-    <w:lsdException w:name="No List" w:semiHidden="1" w:unhideWhenUsed="1"/>
-    <w:lsdException w:name="Outline List 1" w:semiHidden="1" w:unhideWhenUsed="1"/>
-    <w:lsdException w:name="Outline List 2" w:semiHidden="1" w:unhideWhenUsed="1"/>
-    <w:lsdException w:name="Outline List 3" w:semiHidden="1" w:unhideWhenUsed="1"/>
-    <w:lsdException w:name="Table Simple 1" w:semiHidden="1" w:unhideWhenUsed="1"/>
-    <w:lsdException w:name="Table Simple 2" w:semiHidden="1" w:unhideWhenUsed="1"/>
-    <w:lsdException w:name="Table Simple 3" w:semiHidden="1" w:unhideWhenUsed="1"/>
-    <w:lsdException w:name="Table Classic 1" w:semiHidden="1" w:unhideWhenUsed="1"/>
-    <w:lsdException w:name="Table Classic 2" w:semiHidden="1" w:unhideWhenUsed="1"/>
-    <w:lsdException w:name="Table Classic 3" w:semiHidden="1" w:unhideWhenUsed="1"/>
-    <w:lsdException w:name="Table Classic 4" w:semiHidden="1" w:unhideWhenUsed="1"/>
-    <w:lsdException w:name="Table Colorful 1" w:semiHidden="1" w:unhideWhenUsed="1"/>
-    <w:lsdException w:name="Table Colorful 2" w:semiHidden="1" w:unhideWhenUsed="1"/>
-    <w:lsdException w:name="Table Colorful 3" w:semiHidden="1" w:unhideWhenUsed="1"/>
-    <w:lsdException w:name="Table Columns 1" w:semiHidden="1" w:unhideWhenUsed="1"/>
-    <w:lsdException w:name="Table Columns 2" w:semiHidden="1" w:unhideWhenUsed="1"/>
-    <w:lsdException w:name="Table Columns 3" w:semiHidden="1" w:unhideWhenUsed="1"/>
-    <w:lsdException w:name="Table Columns 4" w:semiHidden="1" w:unhideWhenUsed="1"/>
-    <w:lsdException w:name="Table Columns 5" w:semiHidden="1" w:unhideWhenUsed="1"/>
-    <w:lsdException w:name="Table Grid 1" w:semiHidden="1" w:unhideWhenUsed="1"/>
-    <w:lsdException w:name="Table Grid 2" w:semiHidden="1" w:unhideWhenUsed="1"/>
-    <w:lsdException w:name="Table Grid 3" w:semiHidden="1" w:unhideWhenUsed="1"/>
-    <w:lsdException w:name="Table Grid 4" w:semiHidden="1" w:unhideWhenUsed="1"/>
-    <w:lsdException w:name="Table Grid 5" w:semiHidden="1" w:unhideWhenUsed="1"/>
-    <w:lsdException w:name="Table Grid 6" w:semiHidden="1" w:unhideWhenUsed="1"/>
-    <w:lsdException w:name="Table Grid 7" w:semiHidden="1" w:unhideWhenUsed="1"/>
-    <w:lsdException w:name="Table Grid 8" w:semiHidden="1" w:unhideWhenUsed="1"/>
-    <w:lsdException w:name="Table List 1" w:semiHidden="1" w:unhideWhenUsed="1"/>
-    <w:lsdException w:name="Table List 2" w:semiHidden="1" w:unhideWhenUsed="1"/>
-    <w:lsdException w:name="Table List 3" w:semiHidden="1" w:unhideWhenUsed="1"/>
-    <w:lsdException w:name="Table List 4" w:semiHidden="1" w:unhideWhenUsed="1"/>
-    <w:lsdException w:name="Table List 5" w:semiHidden="1" w:unhideWhenUsed="1"/>
-    <w:lsdException w:name="Table List 6" w:semiHidden="1" w:unhideWhenUsed="1"/>
-    <w:lsdException w:name="Table List 7" w:semiHidden="1" w:unhideWhenUsed="1"/>
-    <w:lsdException w:name="Table List 8" w:semiHidden="1" w:unhideWhenUsed="1"/>
-    <w:lsdException w:name="Table 3D effects 1" w:semiHidden="1" w:unhideWhenUsed="1"/>
-    <w:lsdException w:name="Table 3D effects 2" w:semiHidden="1" w:unhideWhenUsed="1"/>
-    <w:lsdException w:name="Table 3D effects 3" w:semiHidden="1" w:unhideWhenUsed="1"/>
-    <w:lsdException w:name="Table Contemporary" w:semiHidden="1" w:unhideWhenUsed="1"/>
-    <w:lsdException w:name="Table Elegant" w:semiHidden="1" w:unhideWhenUsed="1"/>
-    <w:lsdException w:name="Table Professional" w:semiHidden="1" w:unhideWhenUsed="1"/>
-    <w:lsdException w:name="Table Subtle 1" w:semiHidden="1" w:unhideWhenUsed="1"/>
-    <w:lsdException w:name="Table Subtle 2" w:semiHidden="1" w:unhideWhenUsed="1"/>
-    <w:lsdException w:name="Table Web 1" w:semiHidden="1" w:unhideWhenUsed="1"/>
-    <w:lsdException w:name="Table Web 2" w:semiHidden="1" w:unhideWhenUsed="1"/>
-    <w:lsdException w:name="Table Web 3" w:semiHidden="1" w:unhideWhenUsed="1"/>
-    <w:lsdException w:name="Balloon Text" w:semiHidden="1" w:unhideWhenUsed="1"/>
-    <w:lsdException w:name="Table Grid" w:uiPriority="59"/>
-    <w:lsdException w:name="Table Theme" w:semiHidden="1" w:unhideWhenUsed="1"/>
-    <w:lsdException w:name="Placeholder Text" w:semiHidden="1"/>
-    <w:lsdException w:name="No Spacing" w:uiPriority="1" w:qFormat="1"/>
-    <w:lsdException w:name="Light Shading" w:uiPriority="60"/>
-    <w:lsdException w:name="Light List" w:uiPriority="61"/>
-    <w:lsdException w:name="Light Grid" w:uiPriority="62"/>
-    <w:lsdException w:name="Medium Shading 1" w:uiPriority="63"/>
-    <w:lsdException w:name="Medium Shading 2" w:uiPriority="64"/>
-    <w:lsdException w:name="Medium List 1" w:uiPriority="65"/>
-    <w:lsdException w:name="Medium List 2" w:uiPriority="66"/>
-    <w:lsdException w:name="Medium Grid 1" w:uiPriority="67"/>
-    <w:lsdException w:name="Medium Grid 2" w:uiPriority="68"/>
-    <w:lsdException w:name="Medium Grid 3" w:uiPriority="69"/>
-    <w:lsdException w:name="Dark List" w:uiPriority="70"/>
-    <w:lsdException w:name="Colorful Shading" w:uiPriority="71"/>
-    <w:lsdException w:name="Colorful List" w:uiPriority="72"/>
-    <w:lsdException w:name="Colorful Grid" w:uiPriority="73"/>
-    <w:lsdException w:name="Light Shading Accent 1" w:uiPriority="60"/>
-    <w:lsdException w:name="Light List Accent 1" w:uiPriority="61"/>
-    <w:lsdException w:name="Light Grid Accent 1" w:uiPriority="62"/>
-    <w:lsdException w:name="Medium Shading 1 Accent 1" w:uiPriority="63"/>
-    <w:lsdException w:name="Medium Shading 2 Accent 1" w:uiPriority="64"/>
-    <w:lsdException w:name="Medium List 1 Accent 1" w:uiPriority="65"/>
-    <w:lsdException w:name="Revision" w:semiHidden="1"/>
-    <w:lsdException w:name="List Paragraph" w:uiPriority="34" w:qFormat="1"/>
-    <w:lsdException w:name="Quote" w:uiPriority="29" w:qFormat="1"/>
-    <w:lsdException w:name="Intense Quote" w:uiPriority="30" w:qFormat="1"/>
-    <w:lsdException w:name="Medium List 2 Accent 1" w:uiPriority="66"/>
-    <w:lsdException w:name="Medium Grid 1 Accent 1" w:uiPriority="67"/>
-    <w:lsdException w:name="Medium Grid 2 Accent 1" w:uiPriority="68"/>
-    <w:lsdException w:name="Medium Grid 3 Accent 1" w:uiPriority="69"/>
-    <w:lsdException w:name="Dark List Accent 1" w:uiPriority="70"/>
-    <w:lsdException w:name="Colorful Shading Accent 1" w:uiPriority="71"/>
-    <w:lsdException w:name="Colorful List Accent 1" w:uiPriority="72"/>
-    <w:lsdException w:name="Colorful Grid Accent 1" w:uiPriority="73"/>
-    <w:lsdException w:name="Light Shading Accent 2" w:uiPriority="60"/>
-    <w:lsdException w:name="Light List Accent 2" w:uiPriority="61"/>
-    <w:lsdException w:name="Light Grid Accent 2" w:uiPriority="62"/>
-    <w:lsdException w:name="Medium Shading 1 Accent 2" w:uiPriority="63"/>
-    <w:lsdException w:name="Medium Shading 2 Accent 2" w:uiPriority="64"/>
-    <w:lsdException w:name="Medium List 1 Accent 2" w:uiPriority="65"/>
-    <w:lsdException w:name="Medium List 2 Accent 2" w:uiPriority="66"/>
-    <w:lsdException w:name="Medium Grid 1 Accent 2" w:uiPriority="67"/>
-    <w:lsdException w:name="Medium Grid 2 Accent 2" w:uiPriority="68"/>
-    <w:lsdException w:name="Medium Grid 3 Accent 2" w:uiPriority="69"/>
-    <w:lsdException w:name="Dark List Accent 2" w:uiPriority="70"/>
-    <w:lsdException w:name="Colorful Shading Accent 2" w:uiPriority="71"/>
-    <w:lsdException w:name="Colorful List Accent 2" w:uiPriority="72"/>
-    <w:lsdException w:name="Colorful Grid Accent 2" w:uiPriority="73"/>
-    <w:lsdException w:name="Light Shading Accent 3" w:uiPriority="60"/>
-    <w:lsdException w:name="Light List Accent 3" w:uiPriority="61"/>
-    <w:lsdException w:name="Light Grid Accent 3" w:uiPriority="62"/>
-    <w:lsdException w:name="Medium Shading 1 Accent 3" w:uiPriority="63"/>
-    <w:lsdException w:name="Medium Shading 2 Accent 3" w:uiPriority="64"/>
-    <w:lsdException w:name="Medium List 1 Accent 3" w:uiPriority="65"/>
-    <w:lsdException w:name="Medium List 2 Accent 3" w:uiPriority="66"/>
-    <w:lsdException w:name="Medium Grid 1 Accent 3" w:uiPriority="67"/>
-    <w:lsdException w:name="Medium Grid 2 Accent 3" w:uiPriority="68"/>
-    <w:lsdException w:name="Medium Grid 3 Accent 3" w:uiPriority="69"/>
-    <w:lsdException w:name="Dark List Accent 3" w:uiPriority="70"/>
-    <w:lsdException w:name="Colorful Shading Accent 3" w:uiPriority="71"/>
-    <w:lsdException w:name="Colorful List Accent 3" w:uiPriority="72"/>
-    <w:lsdException w:name="Colorful Grid Accent 3" w:uiPriority="73"/>
-    <w:lsdException w:name="Light Shading Accent 4" w:uiPriority="60"/>
-    <w:lsdException w:name="Light List Accent 4" w:uiPriority="61"/>
-    <w:lsdException w:name="Light Grid Accent 4" w:uiPriority="62"/>
-    <w:lsdException w:name="Medium Shading 1 Accent 4" w:uiPriority="63"/>
-    <w:lsdException w:name="Medium Shading 2 Accent 4" w:uiPriority="64"/>
-    <w:lsdException w:name="Medium List 1 Accent 4" w:uiPriority="65"/>
-    <w:lsdException w:name="Medium List 2 Accent 4" w:uiPriority="66"/>
-    <w:lsdException w:name="Medium Grid 1 Accent 4" w:uiPriority="67"/>
-    <w:lsdException w:name="Medium Grid 2 Accent 4" w:uiPriority="68"/>
-    <w:lsdException w:name="Medium Grid 3 Accent 4" w:uiPriority="69"/>
-    <w:lsdException w:name="Dark List Accent 4" w:uiPriority="70"/>
-    <w:lsdException w:name="Colorful Shading Accent 4" w:uiPriority="71"/>
-    <w:lsdException w:name="Colorful List Accent 4" w:uiPriority="72"/>
-    <w:lsdException w:name="Colorful Grid Accent 4" w:uiPriority="73"/>
-    <w:lsdException w:name="Light Shading Accent 5" w:uiPriority="60"/>
-    <w:lsdException w:name="Light List Accent 5" w:uiPriority="61"/>
-    <w:lsdException w:name="Light Grid Accent 5" w:uiPriority="62"/>
-    <w:lsdException w:name="Medium Shading 1 Accent 5" w:uiPriority="63"/>
-    <w:lsdException w:name="Medium Shading 2 Accent 5" w:uiPriority="64"/>
-    <w:lsdException w:name="Medium List 1 Accent 5" w:uiPriority="65"/>
-    <w:lsdException w:name="Medium List 2 Accent 5" w:uiPriority="66"/>
-    <w:lsdException w:name="Medium Grid 1 Accent 5" w:uiPriority="67"/>
-    <w:lsdException w:name="Medium Grid 2 Accent 5" w:uiPriority="68"/>
-    <w:lsdException w:name="Medium Grid 3 Accent 5" w:uiPriority="69"/>
-    <w:lsdException w:name="Dark List Accent 5" w:uiPriority="70"/>
-    <w:lsdException w:name="Colorful Shading Accent 5" w:uiPriority="71"/>
-    <w:lsdException w:name="Colorful List Accent 5" w:uiPriority="72"/>
-    <w:lsdException w:name="Colorful Grid Accent 5" w:uiPriority="73"/>
-    <w:lsdException w:name="Light Shading Accent 6" w:uiPriority="60"/>
-    <w:lsdException w:name="Light List Accent 6" w:uiPriority="61"/>
-    <w:lsdException w:name="Light Grid Accent 6" w:uiPriority="62"/>
-    <w:lsdException w:name="Medium Shading 1 Accent 6" w:uiPriority="63"/>
-    <w:lsdException w:name="Medium Shading 2 Accent 6" w:uiPriority="64"/>
-    <w:lsdException w:name="Medium List 1 Accent 6" w:uiPriority="65"/>
-    <w:lsdException w:name="Medium List 2 Accent 6" w:uiPriority="66"/>
-    <w:lsdException w:name="Medium Grid 1 Accent 6" w:uiPriority="67"/>
-    <w:lsdException w:name="Medium Grid 2 Accent 6" w:uiPriority="68"/>
-    <w:lsdException w:name="Medium Grid 3 Accent 6" w:uiPriority="69"/>
-    <w:lsdException w:name="Dark List Accent 6" w:uiPriority="70"/>
-    <w:lsdException w:name="Colorful Shading Accent 6" w:uiPriority="71"/>
-    <w:lsdException w:name="Colorful List Accent 6" w:uiPriority="72"/>
-    <w:lsdException w:name="Colorful Grid Accent 6" w:uiPriority="73"/>
-    <w:lsdException w:name="Subtle Emphasis" w:uiPriority="19" w:qFormat="1"/>
-    <w:lsdException w:name="Intense Emphasis" w:uiPriority="21" w:qFormat="1"/>
-    <w:lsdException w:name="Subtle Reference" w:uiPriority="31" w:qFormat="1"/>
-    <w:lsdException w:name="Intense Reference" w:uiPriority="32" w:qFormat="1"/>
-    <w:lsdException w:name="Book Title" w:uiPriority="33" w:qFormat="1"/>
-    <w:lsdException w:name="Bibliography" w:semiHidden="1" w:uiPriority="37" w:unhideWhenUsed="1"/>
-    <w:lsdException w:name="TOC Heading" w:semiHidden="1" w:uiPriority="39" w:unhideWhenUsed="1" w:qFormat="1"/>
-    <w:lsdException w:name="Plain Table 1" w:uiPriority="41"/>
-    <w:lsdException w:name="Plain Table 2" w:uiPriority="42"/>
-    <w:lsdException w:name="Plain Table 3" w:uiPriority="43"/>
-    <w:lsdException w:name="Plain Table 4" w:uiPriority="44"/>
-    <w:lsdException w:name="Plain Table 5" w:uiPriority="45"/>
-    <w:lsdException w:name="Grid Table Light" w:uiPriority="40"/>
-    <w:lsdException w:name="Grid Table 1 Light" w:uiPriority="46"/>
-    <w:lsdException w:name="Grid Table 2" w:uiPriority="47"/>
-    <w:lsdException w:name="Grid Table 3" w:uiPriority="48"/>
-    <w:lsdException w:name="Grid Table 4" w:uiPriority="49"/>
-    <w:lsdException w:name="Grid Table 5 Dark" w:uiPriority="50"/>
-    <w:lsdException w:name="Grid Table 6 Colorful" w:uiPriority="51"/>
-    <w:lsdException w:name="Grid Table 7 Colorful" w:uiPriority="52"/>
-    <w:lsdException w:name="Grid Table 1 Light Accent 1" w:uiPriority="46"/>
-    <w:lsdException w:name="Grid Table 2 Accent 1" w:uiPriority="47"/>
-    <w:lsdException w:name="Grid Table 3 Accent 1" w:uiPriority="48"/>
-    <w:lsdException w:name="Grid Table 4 Accent 1" w:uiPriority="49"/>
-    <w:lsdException w:name="Grid Table 5 Dark Accent 1" w:uiPriority="50"/>
-    <w:lsdException w:name="Grid Table 6 Colorful Accent 1" w:uiPriority="51"/>
-    <w:lsdException w:name="Grid Table 7 Colorful Accent 1" w:uiPriority="52"/>
-    <w:lsdException w:name="Grid Table 1 Light Accent 2" w:uiPriority="46"/>
-    <w:lsdException w:name="Grid Table 2 Accent 2" w:uiPriority="47"/>
-    <w:lsdException w:name="Grid Table 3 Accent 2" w:uiPriority="48"/>
-    <w:lsdException w:name="Grid Table 4 Accent 2" w:uiPriority="49"/>
-    <w:lsdException w:name="Grid Table 5 Dark Accent 2" w:uiPriority="50"/>
-    <w:lsdException w:name="Grid Table 6 Colorful Accent 2" w:uiPriority="51"/>
-    <w:lsdException w:name="Grid Table 7 Colorful Accent 2" w:uiPriority="52"/>
-    <w:lsdException w:name="Grid Table 1 Light Accent 3" w:uiPriority="46"/>
-    <w:lsdException w:name="Grid Table 2 Accent 3" w:uiPriority="47"/>
-    <w:lsdException w:name="Grid Table 3 Accent 3" w:uiPriority="48"/>
-    <w:lsdException w:name="Grid Table 4 Accent 3" w:uiPriority="49"/>
-    <w:lsdException w:name="Grid Table 5 Dark Accent 3" w:uiPriority="50"/>
-    <w:lsdException w:name="Grid Table 6 Colorful Accent 3" w:uiPriority="51"/>
-    <w:lsdException w:name="Grid Table 7 Colorful Accent 3" w:uiPriority="52"/>
-    <w:lsdException w:name="Grid Table 1 Light Accent 4" w:uiPriority="46"/>
-    <w:lsdException w:name="Grid Table 2 Accent 4" w:uiPriority="47"/>
-    <w:lsdException w:name="Grid Table 3 Accent 4" w:uiPriority="48"/>
-    <w:lsdException w:name="Grid Table 4 Accent 4" w:uiPriority="49"/>
-    <w:lsdException w:name="Grid Table 5 Dark Accent 4" w:uiPriority="50"/>
-    <w:lsdException w:name="Grid Table 6 Colorful Accent 4" w:uiPriority="51"/>
-    <w:lsdException w:name="Grid Table 7 Colorful Accent 4" w:uiPriority="52"/>
-    <w:lsdException w:name="Grid Table 1 Light Accent 5" w:uiPriority="46"/>
-    <w:lsdException w:name="Grid Table 2 Accent 5" w:uiPriority="47"/>
-    <w:lsdException w:name="Grid Table 3 Accent 5" w:uiPriority="48"/>
-    <w:lsdException w:name="Grid Table 4 Accent 5" w:uiPriority="49"/>
-    <w:lsdException w:name="Grid Table 5 Dark Accent 5" w:uiPriority="50"/>
-    <w:lsdException w:name="Grid Table 6 Colorful Accent 5" w:uiPriority="51"/>
-    <w:lsdException w:name="Grid Table 7 Colorful Accent 5" w:uiPriority="52"/>
-    <w:lsdException w:name="Grid Table 1 Light Accent 6" w:uiPriority="46"/>
-    <w:lsdException w:name="Grid Table 2 Accent 6" w:uiPriority="47"/>
-    <w:lsdException w:name="Grid Table 3 Accent 6" w:uiPriority="48"/>
-    <w:lsdException w:name="Grid Table 4 Accent 6" w:uiPriority="49"/>
-    <w:lsdException w:name="Grid Table 5 Dark Accent 6" w:uiPriority="50"/>
-    <w:lsdException w:name="Grid Table 6 Colorful Accent 6" w:uiPriority="51"/>
-    <w:lsdException w:name="Grid Table 7 Colorful Accent 6" w:uiPriority="52"/>
-    <w:lsdException w:name="List Table 1 Light" w:uiPriority="46"/>
-    <w:lsdException w:name="List Table 2" w:uiPriority="47"/>
-    <w:lsdException w:name="List Table 3" w:uiPriority="48"/>
-    <w:lsdException w:name="List Table 4" w:uiPriority="49"/>
-    <w:lsdException w:name="List Table 5 Dark" w:uiPriority="50"/>
-    <w:lsdException w:name="List Table 6 Colorful" w:uiPriority="51"/>
-    <w:lsdException w:name="List Table 7 Colorful" w:uiPriority="52"/>
-    <w:lsdException w:name="List Table 1 Light Accent 1" w:uiPriority="46"/>
-    <w:lsdException w:name="List Table 2 Accent 1" w:uiPriority="47"/>
-    <w:lsdException w:name="List Table 3 Accent 1" w:uiPriority="48"/>
-    <w:lsdException w:name="List Table 4 Accent 1" w:uiPriority="49"/>
-    <w:lsdException w:name="List Table 5 Dark Accent 1" w:uiPriority="50"/>
-    <w:lsdException w:name="List Table 6 Colorful Accent 1" w:uiPriority="51"/>
-    <w:lsdException w:name="List Table 7 Colorful Accent 1" w:uiPriority="52"/>
-    <w:lsdException w:name="List Table 1 Light Accent 2" w:uiPriority="46"/>
-    <w:lsdException w:name="List Table 2 Accent 2" w:uiPriority="47"/>
-    <w:lsdException w:name="List Table 3 Accent 2" w:uiPriority="48"/>
-    <w:lsdException w:name="List Table 4 Accent 2" w:uiPriority="49"/>
-    <w:lsdException w:name="List Table 5 Dark Accent 2" w:uiPriority="50"/>
-    <w:lsdException w:name="List Table 6 Colorful Accent 2" w:uiPriority="51"/>
-    <w:lsdException w:name="List Table 7 Colorful Accent 2" w:uiPriority="52"/>
-    <w:lsdException w:name="List Table 1 Light Accent 3" w:uiPriority="46"/>
-    <w:lsdException w:name="List Table 2 Accent 3" w:uiPriority="47"/>
-    <w:lsdException w:name="List Table 3 Accent 3" w:uiPriority="48"/>
-    <w:lsdException w:name="List Table 4 Accent 3" w:uiPriority="49"/>
-    <w:lsdException w:name="List Table 5 Dark Accent 3" w:uiPriority="50"/>
-    <w:lsdException w:name="List Table 6 Colorful Accent 3" w:uiPriority="51"/>
-    <w:lsdException w:name="List Table 7 Colorful Accent 3" w:uiPriority="52"/>
-    <w:lsdException w:name="List Table 1 Light Accent 4" w:uiPriority="46"/>
-    <w:lsdException w:name="List Table 2 Accent 4" w:uiPriority="47"/>
-    <w:lsdException w:name="List Table 3 Accent 4" w:uiPriority="48"/>
-    <w:lsdException w:name="List Table 4 Accent 4" w:uiPriority="49"/>
-    <w:lsdException w:name="List Table 5 Dark Accent 4" w:uiPriority="50"/>
-    <w:lsdException w:name="List Table 6 Colorful Accent 4" w:uiPriority="51"/>
-    <w:lsdException w:name="List Table 7 Colorful Accent 4" w:uiPriority="52"/>
-    <w:lsdException w:name="List Table 1 Light Accent 5" w:uiPriority="46"/>
-    <w:lsdException w:name="List Table 2 Accent 5" w:uiPriority="47"/>
-    <w:lsdException w:name="List Table 3 Accent 5" w:uiPriority="48"/>
-    <w:lsdException w:name="List Table 4 Accent 5" w:uiPriority="49"/>
-    <w:lsdException w:name="List Table 5 Dark Accent 5" w:uiPriority="50"/>
-    <w:lsdException w:name="List Table 6 Colorful Accent 5" w:uiPriority="51"/>
-    <w:lsdException w:name="List Table 7 Colorful Accent 5" w:uiPriority="52"/>
-    <w:lsdException w:name="List Table 1 Light Accent 6" w:uiPriority="46"/>
-    <w:lsdException w:name="List Table 2 Accent 6" w:uiPriority="47"/>
-    <w:lsdException w:name="List Table 3 Accent 6" w:uiPriority="48"/>
-    <w:lsdException w:name="List Table 4 Accent 6" w:uiPriority="49"/>
-    <w:lsdException w:name="List Table 5 Dark Accent 6" w:uiPriority="50"/>
-    <w:lsdException w:name="List Table 6 Colorful Accent 6" w:uiPriority="51"/>
-    <w:lsdException w:name="List Table 7 Colorful Accent 6" w:uiPriority="52"/>
-    <w:lsdException w:name="Mention" w:semiHidden="1" w:unhideWhenUsed="1"/>
-    <w:lsdException w:name="Smart Hyperlink" w:semiHidden="1" w:unhideWhenUsed="1"/>
+  <w:latentStyles w:defLockedState="0" w:defUIPriority="99" w:defSemiHidden="1" w:defUnhideWhenUsed="1" w:defQFormat="0" w:count="276">
+    <w:lsdException w:name="Normal" w:semiHidden="0" w:uiPriority="0" w:unhideWhenUsed="0" w:qFormat="1"/>
+    <w:lsdException w:name="heading 1" w:semiHidden="0" w:uiPriority="9" w:unhideWhenUsed="0" w:qFormat="1"/>
+    <w:lsdException w:name="heading 2" w:uiPriority="9" w:qFormat="1"/>
+    <w:lsdException w:name="heading 3" w:uiPriority="9" w:qFormat="1"/>
+    <w:lsdException w:name="heading 4" w:uiPriority="9" w:qFormat="1"/>
+    <w:lsdException w:name="heading 5" w:uiPriority="9" w:qFormat="1"/>
+    <w:lsdException w:name="heading 6" w:uiPriority="9" w:qFormat="1"/>
+    <w:lsdException w:name="heading 7" w:uiPriority="9" w:qFormat="1"/>
+    <w:lsdException w:name="heading 8" w:uiPriority="9" w:qFormat="1"/>
+    <w:lsdException w:name="heading 9" w:uiPriority="9" w:qFormat="1"/>
+    <w:lsdException w:name="toc 1" w:uiPriority="39"/>
+    <w:lsdException w:name="toc 2" w:uiPriority="39"/>
+    <w:lsdException w:name="toc 3" w:uiPriority="39"/>
+    <w:lsdException w:name="toc 4" w:uiPriority="39"/>
+    <w:lsdException w:name="toc 5" w:uiPriority="39"/>
+    <w:lsdException w:name="toc 6" w:uiPriority="39"/>
+    <w:lsdException w:name="toc 7" w:uiPriority="39"/>
+    <w:lsdException w:name="toc 8" w:uiPriority="39"/>
+    <w:lsdException w:name="toc 9" w:uiPriority="39"/>
+    <w:lsdException w:name="caption" w:uiPriority="35" w:qFormat="1"/>
+    <w:lsdException w:name="Title" w:semiHidden="0" w:uiPriority="10" w:unhideWhenUsed="0" w:qFormat="1"/>
+    <w:lsdException w:name="Default Paragraph Font" w:uiPriority="1"/>
+    <w:lsdException w:name="Subtitle" w:semiHidden="0" w:uiPriority="11" w:unhideWhenUsed="0" w:qFormat="1"/>
+    <w:lsdException w:name="Strong" w:semiHidden="0" w:uiPriority="22" w:unhideWhenUsed="0" w:qFormat="1"/>
+    <w:lsdException w:name="Emphasis" w:semiHidden="0" w:uiPriority="20" w:unhideWhenUsed="0" w:qFormat="1"/>
+    <w:lsdException w:name="Table Grid" w:semiHidden="0" w:uiPriority="59" w:unhideWhenUsed="0"/>
+    <w:lsdException w:name="Note Level 1" w:semiHidden="0" w:unhideWhenUsed="0"/>
+    <w:lsdException w:name="Note Level 2" w:semiHidden="0" w:unhideWhenUsed="0"/>
+    <w:lsdException w:name="Note Level 3" w:semiHidden="0" w:unhideWhenUsed="0"/>
+    <w:lsdException w:name="Note Level 4" w:semiHidden="0" w:unhideWhenUsed="0"/>
+    <w:lsdException w:name="Note Level 5" w:semiHidden="0" w:unhideWhenUsed="0"/>
+    <w:lsdException w:name="Note Level 6" w:semiHidden="0" w:unhideWhenUsed="0"/>
+    <w:lsdException w:name="Note Level 7" w:semiHidden="0" w:unhideWhenUsed="0"/>
+    <w:lsdException w:name="Note Level 8" w:semiHidden="0" w:unhideWhenUsed="0"/>
+    <w:lsdException w:name="Note Level 9" w:semiHidden="0" w:unhideWhenUsed="0"/>
+    <w:lsdException w:name="Placeholder Text" w:unhideWhenUsed="0"/>
+    <w:lsdException w:name="No Spacing" w:semiHidden="0" w:uiPriority="1" w:unhideWhenUsed="0" w:qFormat="1"/>
+    <w:lsdException w:name="Light Shading" w:semiHidden="0" w:uiPriority="60" w:unhideWhenUsed="0"/>
+    <w:lsdException w:name="Light List" w:semiHidden="0" w:uiPriority="61" w:unhideWhenUsed="0"/>
+    <w:lsdException w:name="Light Grid" w:semiHidden="0" w:uiPriority="62" w:unhideWhenUsed="0"/>
+    <w:lsdException w:name="Medium Shading 1" w:semiHidden="0" w:uiPriority="63" w:unhideWhenUsed="0"/>
+    <w:lsdException w:name="Medium Shading 2" w:semiHidden="0" w:uiPriority="64" w:unhideWhenUsed="0"/>
+    <w:lsdException w:name="Medium List 1" w:semiHidden="0" w:uiPriority="65" w:unhideWhenUsed="0"/>
+    <w:lsdException w:name="Medium List 2" w:semiHidden="0" w:uiPriority="66" w:unhideWhenUsed="0"/>
+    <w:lsdException w:name="Medium Grid 1" w:semiHidden="0" w:uiPriority="67" w:unhideWhenUsed="0"/>
+    <w:lsdException w:name="Medium Grid 2" w:semiHidden="0" w:uiPriority="68" w:unhideWhenUsed="0"/>
+    <w:lsdException w:name="Medium Grid 3" w:semiHidden="0" w:uiPriority="69" w:unhideWhenUsed="0"/>
+    <w:lsdException w:name="Dark List" w:semiHidden="0" w:uiPriority="70" w:unhideWhenUsed="0"/>
+    <w:lsdException w:name="Colorful Shading" w:semiHidden="0" w:uiPriority="71" w:unhideWhenUsed="0"/>
+    <w:lsdException w:name="Colorful List" w:semiHidden="0" w:uiPriority="72" w:unhideWhenUsed="0"/>
+    <w:lsdException w:name="Colorful Grid" w:semiHidden="0" w:uiPriority="73" w:unhideWhenUsed="0"/>
+    <w:lsdException w:name="Light Shading Accent 1" w:semiHidden="0" w:uiPriority="60" w:unhideWhenUsed="0"/>
+    <w:lsdException w:name="Light List Accent 1" w:semiHidden="0" w:uiPriority="61" w:unhideWhenUsed="0"/>
+    <w:lsdException w:name="Light Grid Accent 1" w:semiHidden="0" w:uiPriority="62" w:unhideWhenUsed="0"/>
+    <w:lsdException w:name="Medium Shading 1 Accent 1" w:semiHidden="0" w:uiPriority="63" w:unhideWhenUsed="0"/>
+    <w:lsdException w:name="Medium Shading 2 Accent 1" w:semiHidden="0" w:uiPriority="64" w:unhideWhenUsed="0"/>
+    <w:lsdException w:name="Medium List 1 Accent 1" w:semiHidden="0" w:uiPriority="65" w:unhideWhenUsed="0"/>
+    <w:lsdException w:name="Revision" w:unhideWhenUsed="0"/>
+    <w:lsdException w:name="List Paragraph" w:semiHidden="0" w:uiPriority="34" w:unhideWhenUsed="0" w:qFormat="1"/>
+    <w:lsdException w:name="Quote" w:semiHidden="0" w:uiPriority="29" w:unhideWhenUsed="0" w:qFormat="1"/>
+    <w:lsdException w:name="Intense Quote" w:semiHidden="0" w:uiPriority="30" w:unhideWhenUsed="0" w:qFormat="1"/>
+    <w:lsdException w:name="Medium List 2 Accent 1" w:semiHidden="0" w:uiPriority="66" w:unhideWhenUsed="0"/>
+    <w:lsdException w:name="Medium Grid 1 Accent 1" w:semiHidden="0" w:uiPriority="67" w:unhideWhenUsed="0"/>
+    <w:lsdException w:name="Medium Grid 2 Accent 1" w:semiHidden="0" w:uiPriority="68" w:unhideWhenUsed="0"/>
+    <w:lsdException w:name="Medium Grid 3 Accent 1" w:semiHidden="0" w:uiPriority="69" w:unhideWhenUsed="0"/>
+    <w:lsdException w:name="Dark List Accent 1" w:semiHidden="0" w:uiPriority="70" w:unhideWhenUsed="0"/>
+    <w:lsdException w:name="Colorful Shading Accent 1" w:semiHidden="0" w:uiPriority="71" w:unhideWhenUsed="0"/>
+    <w:lsdException w:name="Colorful List Accent 1" w:semiHidden="0" w:uiPriority="72" w:unhideWhenUsed="0"/>
+    <w:lsdException w:name="Colorful Grid Accent 1" w:semiHidden="0" w:uiPriority="73" w:unhideWhenUsed="0"/>
+    <w:lsdException w:name="Light Shading Accent 2" w:semiHidden="0" w:uiPriority="60" w:unhideWhenUsed="0"/>
+    <w:lsdException w:name="Light List Accent 2" w:semiHidden="0" w:uiPriority="61" w:unhideWhenUsed="0"/>
+    <w:lsdException w:name="Light Grid Accent 2" w:semiHidden="0" w:uiPriority="62" w:unhideWhenUsed="0"/>
+    <w:lsdException w:name="Medium Shading 1 Accent 2" w:semiHidden="0" w:uiPriority="63" w:unhideWhenUsed="0"/>
+    <w:lsdException w:name="Medium Shading 2 Accent 2" w:semiHidden="0" w:uiPriority="64" w:unhideWhenUsed="0"/>
+    <w:lsdException w:name="Medium List 1 Accent 2" w:semiHidden="0" w:uiPriority="65" w:unhideWhenUsed="0"/>
+    <w:lsdException w:name="Medium List 2 Accent 2" w:semiHidden="0" w:uiPriority="66" w:unhideWhenUsed="0"/>
+    <w:lsdException w:name="Medium Grid 1 Accent 2" w:semiHidden="0" w:uiPriority="67" w:unhideWhenUsed="0"/>
+    <w:lsdException w:name="Medium Grid 2 Accent 2" w:semiHidden="0" w:uiPriority="68" w:unhideWhenUsed="0"/>
+    <w:lsdException w:name="Medium Grid 3 Accent 2" w:semiHidden="0" w:uiPriority="69" w:unhideWhenUsed="0"/>
+    <w:lsdException w:name="Dark List Accent 2" w:semiHidden="0" w:uiPriority="70" w:unhideWhenUsed="0"/>
+    <w:lsdException w:name="Colorful Shading Accent 2" w:semiHidden="0" w:uiPriority="71" w:unhideWhenUsed="0"/>
+    <w:lsdException w:name="Colorful List Accent 2" w:semiHidden="0" w:uiPriority="72" w:unhideWhenUsed="0"/>
+    <w:lsdException w:name="Colorful Grid Accent 2" w:semiHidden="0" w:uiPriority="73" w:unhideWhenUsed="0"/>
+    <w:lsdException w:name="Light Shading Accent 3" w:semiHidden="0" w:uiPriority="60" w:unhideWhenUsed="0"/>
+    <w:lsdException w:name="Light List Accent 3" w:semiHidden="0" w:uiPriority="61" w:unhideWhenUsed="0"/>
+    <w:lsdException w:name="Light Grid Accent 3" w:semiHidden="0" w:uiPriority="62" w:unhideWhenUsed="0"/>
+    <w:lsdException w:name="Medium Shading 1 Accent 3" w:semiHidden="0" w:uiPriority="63" w:unhideWhenUsed="0"/>
+    <w:lsdException w:name="Medium Shading 2 Accent 3" w:semiHidden="0" w:uiPriority="64" w:unhideWhenUsed="0"/>
+    <w:lsdException w:name="Medium List 1 Accent 3" w:semiHidden="0" w:uiPriority="65" w:unhideWhenUsed="0"/>
+    <w:lsdException w:name="Medium List 2 Accent 3" w:semiHidden="0" w:uiPriority="66" w:unhideWhenUsed="0"/>
+    <w:lsdException w:name="Medium Grid 1 Accent 3" w:semiHidden="0" w:uiPriority="67" w:unhideWhenUsed="0"/>
+    <w:lsdException w:name="Medium Grid 2 Accent 3" w:semiHidden="0" w:uiPriority="68" w:unhideWhenUsed="0"/>
+    <w:lsdException w:name="Medium Grid 3 Accent 3" w:semiHidden="0" w:uiPriority="69" w:unhideWhenUsed="0"/>
+    <w:lsdException w:name="Dark List Accent 3" w:semiHidden="0" w:uiPriority="70" w:unhideWhenUsed="0"/>
+    <w:lsdException w:name="Colorful Shading Accent 3" w:semiHidden="0" w:uiPriority="71" w:unhideWhenUsed="0"/>
+    <w:lsdException w:name="Colorful List Accent 3" w:semiHidden="0" w:uiPriority="72" w:unhideWhenUsed="0"/>
+    <w:lsdException w:name="Colorful Grid Accent 3" w:semiHidden="0" w:uiPriority="73" w:unhideWhenUsed="0"/>
+    <w:lsdException w:name="Light Shading Accent 4" w:semiHidden="0" w:uiPriority="60" w:unhideWhenUsed="0"/>
+    <w:lsdException w:name="Light List Accent 4" w:semiHidden="0" w:uiPriority="61" w:unhideWhenUsed="0"/>
+    <w:lsdException w:name="Light Grid Accent 4" w:semiHidden="0" w:uiPriority="62" w:unhideWhenUsed="0"/>
+    <w:lsdException w:name="Medium Shading 1 Accent 4" w:semiHidden="0" w:uiPriority="63" w:unhideWhenUsed="0"/>
+    <w:lsdException w:name="Medium Shading 2 Accent 4" w:semiHidden="0" w:uiPriority="64" w:unhideWhenUsed="0"/>
+    <w:lsdException w:name="Medium List 1 Accent 4" w:semiHidden="0" w:uiPriority="65" w:unhideWhenUsed="0"/>
+    <w:lsdException w:name="Medium List 2 Accent 4" w:semiHidden="0" w:uiPriority="66" w:unhideWhenUsed="0"/>
+    <w:lsdException w:name="Medium Grid 1 Accent 4" w:semiHidden="0" w:uiPriority="67" w:unhideWhenUsed="0"/>
+    <w:lsdException w:name="Medium Grid 2 Accent 4" w:semiHidden="0" w:uiPriority="68" w:unhideWhenUsed="0"/>
+    <w:lsdException w:name="Medium Grid 3 Accent 4" w:semiHidden="0" w:uiPriority="69" w:unhideWhenUsed="0"/>
+    <w:lsdException w:name="Dark List Accent 4" w:semiHidden="0" w:uiPriority="70" w:unhideWhenUsed="0"/>
+    <w:lsdException w:name="Colorful Shading Accent 4" w:semiHidden="0" w:uiPriority="71" w:unhideWhenUsed="0"/>
+    <w:lsdException w:name="Colorful List Accent 4" w:semiHidden="0" w:uiPriority="72" w:unhideWhenUsed="0"/>
+    <w:lsdException w:name="Colorful Grid Accent 4" w:semiHidden="0" w:uiPriority="73" w:unhideWhenUsed="0"/>
+    <w:lsdException w:name="Light Shading Accent 5" w:semiHidden="0" w:uiPriority="60" w:unhideWhenUsed="0"/>
+    <w:lsdException w:name="Light List Accent 5" w:semiHidden="0" w:uiPriority="61" w:unhideWhenUsed="0"/>
+    <w:lsdException w:name="Light Grid Accent 5" w:semiHidden="0" w:uiPriority="62" w:unhideWhenUsed="0"/>
+    <w:lsdException w:name="Medium Shading 1 Accent 5" w:semiHidden="0" w:uiPriority="63" w:unhideWhenUsed="0"/>
+    <w:lsdException w:name="Medium Shading 2 Accent 5" w:semiHidden="0" w:uiPriority="64" w:unhideWhenUsed="0"/>
+    <w:lsdException w:name="Medium List 1 Accent 5" w:semiHidden="0" w:uiPriority="65" w:unhideWhenUsed="0"/>
+    <w:lsdException w:name="Medium List 2 Accent 5" w:semiHidden="0" w:uiPriority="66" w:unhideWhenUsed="0"/>
+    <w:lsdException w:name="Medium Grid 1 Accent 5" w:semiHidden="0" w:uiPriority="67" w:unhideWhenUsed="0"/>
+    <w:lsdException w:name="Medium Grid 2 Accent 5" w:semiHidden="0" w:uiPriority="68" w:unhideWhenUsed="0"/>
+    <w:lsdException w:name="Medium Grid 3 Accent 5" w:semiHidden="0" w:uiPriority="69" w:unhideWhenUsed="0"/>
+    <w:lsdException w:name="Dark List Accent 5" w:semiHidden="0" w:uiPriority="70" w:unhideWhenUsed="0"/>
+    <w:lsdException w:name="Colorful Shading Accent 5" w:semiHidden="0" w:uiPriority="71" w:unhideWhenUsed="0"/>
+    <w:lsdException w:name="Colorful List Accent 5" w:semiHidden="0" w:uiPriority="72" w:unhideWhenUsed="0"/>
+    <w:lsdException w:name="Colorful Grid Accent 5" w:semiHidden="0" w:uiPriority="73" w:unhideWhenUsed="0"/>
+    <w:lsdException w:name="Light Shading Accent 6" w:semiHidden="0" w:uiPriority="60" w:unhideWhenUsed="0"/>
+    <w:lsdException w:name="Light List Accent 6" w:semiHidden="0" w:uiPriority="61" w:unhideWhenUsed="0"/>
+    <w:lsdException w:name="Light Grid Accent 6" w:semiHidden="0" w:uiPriority="62" w:unhideWhenUsed="0"/>
+    <w:lsdException w:name="Medium Shading 1 Accent 6" w:semiHidden="0" w:uiPriority="63" w:unhideWhenUsed="0"/>
+    <w:lsdException w:name="Medium Shading 2 Accent 6" w:semiHidden="0" w:uiPriority="64" w:unhideWhenUsed="0"/>
+    <w:lsdException w:name="Medium List 1 Accent 6" w:semiHidden="0" w:uiPriority="65" w:unhideWhenUsed="0"/>
+    <w:lsdException w:name="Medium List 2 Accent 6" w:semiHidden="0" w:uiPriority="66" w:unhideWhenUsed="0"/>
+    <w:lsdException w:name="Medium Grid 1 Accent 6" w:semiHidden="0" w:uiPriority="67" w:unhideWhenUsed="0"/>
+    <w:lsdException w:name="Medium Grid 2 Accent 6" w:semiHidden="0" w:uiPriority="68" w:unhideWhenUsed="0"/>
+    <w:lsdException w:name="Medium Grid 3 Accent 6" w:semiHidden="0" w:uiPriority="69" w:unhideWhenUsed="0"/>
+    <w:lsdException w:name="Dark List Accent 6" w:semiHidden="0" w:uiPriority="70" w:unhideWhenUsed="0"/>
+    <w:lsdException w:name="Colorful Shading Accent 6" w:semiHidden="0" w:uiPriority="71" w:unhideWhenUsed="0"/>
+    <w:lsdException w:name="Colorful List Accent 6" w:semiHidden="0" w:uiPriority="72" w:unhideWhenUsed="0"/>
+    <w:lsdException w:name="Colorful Grid Accent 6" w:semiHidden="0" w:uiPriority="73" w:unhideWhenUsed="0"/>
+    <w:lsdException w:name="Subtle Emphasis" w:semiHidden="0" w:uiPriority="19" w:unhideWhenUsed="0" w:qFormat="1"/>
+    <w:lsdException w:name="Intense Emphasis" w:semiHidden="0" w:uiPriority="21" w:unhideWhenUsed="0" w:qFormat="1"/>
+    <w:lsdException w:name="Subtle Reference" w:semiHidden="0" w:uiPriority="31" w:unhideWhenUsed="0" w:qFormat="1"/>
+    <w:lsdException w:name="Intense Reference" w:semiHidden="0" w:uiPriority="32" w:unhideWhenUsed="0" w:qFormat="1"/>
+    <w:lsdException w:name="Book Title" w:semiHidden="0" w:uiPriority="33" w:unhideWhenUsed="0" w:qFormat="1"/>
+    <w:lsdException w:name="Bibliography" w:uiPriority="37"/>
+    <w:lsdException w:name="TOC Heading" w:uiPriority="39" w:qFormat="1"/>
   </w:latentStyles>
   <w:style w:type="paragraph" w:default="1" w:styleId="Normal">
     <w:name w:val="Normal"/>
@@ -1936,6 +2435,7 @@
       <w:spacing w:after="0" w:line="240" w:lineRule="auto"/>
     </w:pPr>
     <w:tblPr>
+      <w:tblInd w:w="0" w:type="dxa"/>
       <w:tblBorders>
         <w:top w:val="single" w:sz="4" w:space="0" w:color="auto"/>
         <w:left w:val="single" w:sz="4" w:space="0" w:color="auto"/>
@@ -1944,7 +2444,307 @@
         <w:insideH w:val="single" w:sz="4" w:space="0" w:color="auto"/>
         <w:insideV w:val="single" w:sz="4" w:space="0" w:color="auto"/>
       </w:tblBorders>
+      <w:tblCellMar>
+        <w:top w:w="0" w:type="dxa"/>
+        <w:left w:w="108" w:type="dxa"/>
+        <w:bottom w:w="0" w:type="dxa"/>
+        <w:right w:w="108" w:type="dxa"/>
+      </w:tblCellMar>
     </w:tblPr>
+  </w:style>
+  <w:style w:type="paragraph" w:styleId="Textodeglobo">
+    <w:name w:val="Balloon Text"/>
+    <w:basedOn w:val="Normal"/>
+    <w:link w:val="TextodegloboCar"/>
+    <w:uiPriority w:val="99"/>
+    <w:semiHidden/>
+    <w:unhideWhenUsed/>
+    <w:rsid w:val="006642FE"/>
+    <w:pPr>
+      <w:spacing w:after="0" w:line="240" w:lineRule="auto"/>
+    </w:pPr>
+    <w:rPr>
+      <w:rFonts w:ascii="Lucida Grande" w:hAnsi="Lucida Grande" w:cs="Lucida Grande"/>
+      <w:sz w:val="18"/>
+      <w:szCs w:val="18"/>
+    </w:rPr>
+  </w:style>
+  <w:style w:type="character" w:customStyle="1" w:styleId="TextodegloboCar">
+    <w:name w:val="Texto de globo Car"/>
+    <w:basedOn w:val="Fuentedeprrafopredeter"/>
+    <w:link w:val="Textodeglobo"/>
+    <w:uiPriority w:val="99"/>
+    <w:semiHidden/>
+    <w:rsid w:val="006642FE"/>
+    <w:rPr>
+      <w:rFonts w:ascii="Lucida Grande" w:hAnsi="Lucida Grande" w:cs="Lucida Grande"/>
+      <w:sz w:val="18"/>
+      <w:szCs w:val="18"/>
+    </w:rPr>
+  </w:style>
+</w:styles>
+</file>
+
+<file path=word/stylesWithEffects.xml><?xml version="1.0" encoding="utf-8"?>
+<w:styles xmlns:wpc="http://schemas.microsoft.com/office/word/2010/wordprocessingCanvas" xmlns:mo="http://schemas.microsoft.com/office/mac/office/2008/main" xmlns:mc="http://schemas.openxmlformats.org/markup-compatibility/2006" xmlns:mv="urn:schemas-microsoft-com:mac:vml" xmlns:o="urn:schemas-microsoft-com:office:office" xmlns:r="http://schemas.openxmlformats.org/officeDocument/2006/relationships" xmlns:m="http://schemas.openxmlformats.org/officeDocument/2006/math" xmlns:v="urn:schemas-microsoft-com:vml" xmlns:wp14="http://schemas.microsoft.com/office/word/2010/wordprocessingDrawing" xmlns:wp="http://schemas.openxmlformats.org/drawingml/2006/wordprocessingDrawing" xmlns:w10="urn:schemas-microsoft-com:office:word" xmlns:w="http://schemas.openxmlformats.org/wordprocessingml/2006/main" xmlns:w14="http://schemas.microsoft.com/office/word/2010/wordml" xmlns:wpg="http://schemas.microsoft.com/office/word/2010/wordprocessingGroup" xmlns:wpi="http://schemas.microsoft.com/office/word/2010/wordprocessingInk" xmlns:wne="http://schemas.microsoft.com/office/word/2006/wordml" xmlns:wps="http://schemas.microsoft.com/office/word/2010/wordprocessingShape" mc:Ignorable="w14 wp14">
+  <w:docDefaults>
+    <w:rPrDefault>
+      <w:rPr>
+        <w:rFonts w:asciiTheme="minorHAnsi" w:eastAsiaTheme="minorEastAsia" w:hAnsiTheme="minorHAnsi" w:cstheme="minorBidi"/>
+        <w:sz w:val="22"/>
+        <w:szCs w:val="22"/>
+        <w:lang w:val="es-MX" w:eastAsia="es-MX" w:bidi="ar-SA"/>
+      </w:rPr>
+    </w:rPrDefault>
+    <w:pPrDefault>
+      <w:pPr>
+        <w:spacing w:after="200" w:line="276" w:lineRule="auto"/>
+      </w:pPr>
+    </w:pPrDefault>
+  </w:docDefaults>
+  <w:latentStyles w:defLockedState="0" w:defUIPriority="99" w:defSemiHidden="1" w:defUnhideWhenUsed="1" w:defQFormat="0" w:count="276">
+    <w:lsdException w:name="Normal" w:semiHidden="0" w:uiPriority="0" w:unhideWhenUsed="0" w:qFormat="1"/>
+    <w:lsdException w:name="heading 1" w:semiHidden="0" w:uiPriority="9" w:unhideWhenUsed="0" w:qFormat="1"/>
+    <w:lsdException w:name="heading 2" w:uiPriority="9" w:qFormat="1"/>
+    <w:lsdException w:name="heading 3" w:uiPriority="9" w:qFormat="1"/>
+    <w:lsdException w:name="heading 4" w:uiPriority="9" w:qFormat="1"/>
+    <w:lsdException w:name="heading 5" w:uiPriority="9" w:qFormat="1"/>
+    <w:lsdException w:name="heading 6" w:uiPriority="9" w:qFormat="1"/>
+    <w:lsdException w:name="heading 7" w:uiPriority="9" w:qFormat="1"/>
+    <w:lsdException w:name="heading 8" w:uiPriority="9" w:qFormat="1"/>
+    <w:lsdException w:name="heading 9" w:uiPriority="9" w:qFormat="1"/>
+    <w:lsdException w:name="toc 1" w:uiPriority="39"/>
+    <w:lsdException w:name="toc 2" w:uiPriority="39"/>
+    <w:lsdException w:name="toc 3" w:uiPriority="39"/>
+    <w:lsdException w:name="toc 4" w:uiPriority="39"/>
+    <w:lsdException w:name="toc 5" w:uiPriority="39"/>
+    <w:lsdException w:name="toc 6" w:uiPriority="39"/>
+    <w:lsdException w:name="toc 7" w:uiPriority="39"/>
+    <w:lsdException w:name="toc 8" w:uiPriority="39"/>
+    <w:lsdException w:name="toc 9" w:uiPriority="39"/>
+    <w:lsdException w:name="caption" w:uiPriority="35" w:qFormat="1"/>
+    <w:lsdException w:name="Title" w:semiHidden="0" w:uiPriority="10" w:unhideWhenUsed="0" w:qFormat="1"/>
+    <w:lsdException w:name="Default Paragraph Font" w:uiPriority="1"/>
+    <w:lsdException w:name="Subtitle" w:semiHidden="0" w:uiPriority="11" w:unhideWhenUsed="0" w:qFormat="1"/>
+    <w:lsdException w:name="Strong" w:semiHidden="0" w:uiPriority="22" w:unhideWhenUsed="0" w:qFormat="1"/>
+    <w:lsdException w:name="Emphasis" w:semiHidden="0" w:uiPriority="20" w:unhideWhenUsed="0" w:qFormat="1"/>
+    <w:lsdException w:name="Table Grid" w:semiHidden="0" w:uiPriority="59" w:unhideWhenUsed="0"/>
+    <w:lsdException w:name="Note Level 1" w:semiHidden="0" w:unhideWhenUsed="0"/>
+    <w:lsdException w:name="Note Level 2" w:semiHidden="0" w:unhideWhenUsed="0"/>
+    <w:lsdException w:name="Note Level 3" w:semiHidden="0" w:unhideWhenUsed="0"/>
+    <w:lsdException w:name="Note Level 4" w:semiHidden="0" w:unhideWhenUsed="0"/>
+    <w:lsdException w:name="Note Level 5" w:semiHidden="0" w:unhideWhenUsed="0"/>
+    <w:lsdException w:name="Note Level 6" w:semiHidden="0" w:unhideWhenUsed="0"/>
+    <w:lsdException w:name="Note Level 7" w:semiHidden="0" w:unhideWhenUsed="0"/>
+    <w:lsdException w:name="Note Level 8" w:semiHidden="0" w:unhideWhenUsed="0"/>
+    <w:lsdException w:name="Note Level 9" w:semiHidden="0" w:unhideWhenUsed="0"/>
+    <w:lsdException w:name="Placeholder Text" w:unhideWhenUsed="0"/>
+    <w:lsdException w:name="No Spacing" w:semiHidden="0" w:uiPriority="1" w:unhideWhenUsed="0" w:qFormat="1"/>
+    <w:lsdException w:name="Light Shading" w:semiHidden="0" w:uiPriority="60" w:unhideWhenUsed="0"/>
+    <w:lsdException w:name="Light List" w:semiHidden="0" w:uiPriority="61" w:unhideWhenUsed="0"/>
+    <w:lsdException w:name="Light Grid" w:semiHidden="0" w:uiPriority="62" w:unhideWhenUsed="0"/>
+    <w:lsdException w:name="Medium Shading 1" w:semiHidden="0" w:uiPriority="63" w:unhideWhenUsed="0"/>
+    <w:lsdException w:name="Medium Shading 2" w:semiHidden="0" w:uiPriority="64" w:unhideWhenUsed="0"/>
+    <w:lsdException w:name="Medium List 1" w:semiHidden="0" w:uiPriority="65" w:unhideWhenUsed="0"/>
+    <w:lsdException w:name="Medium List 2" w:semiHidden="0" w:uiPriority="66" w:unhideWhenUsed="0"/>
+    <w:lsdException w:name="Medium Grid 1" w:semiHidden="0" w:uiPriority="67" w:unhideWhenUsed="0"/>
+    <w:lsdException w:name="Medium Grid 2" w:semiHidden="0" w:uiPriority="68" w:unhideWhenUsed="0"/>
+    <w:lsdException w:name="Medium Grid 3" w:semiHidden="0" w:uiPriority="69" w:unhideWhenUsed="0"/>
+    <w:lsdException w:name="Dark List" w:semiHidden="0" w:uiPriority="70" w:unhideWhenUsed="0"/>
+    <w:lsdException w:name="Colorful Shading" w:semiHidden="0" w:uiPriority="71" w:unhideWhenUsed="0"/>
+    <w:lsdException w:name="Colorful List" w:semiHidden="0" w:uiPriority="72" w:unhideWhenUsed="0"/>
+    <w:lsdException w:name="Colorful Grid" w:semiHidden="0" w:uiPriority="73" w:unhideWhenUsed="0"/>
+    <w:lsdException w:name="Light Shading Accent 1" w:semiHidden="0" w:uiPriority="60" w:unhideWhenUsed="0"/>
+    <w:lsdException w:name="Light List Accent 1" w:semiHidden="0" w:uiPriority="61" w:unhideWhenUsed="0"/>
+    <w:lsdException w:name="Light Grid Accent 1" w:semiHidden="0" w:uiPriority="62" w:unhideWhenUsed="0"/>
+    <w:lsdException w:name="Medium Shading 1 Accent 1" w:semiHidden="0" w:uiPriority="63" w:unhideWhenUsed="0"/>
+    <w:lsdException w:name="Medium Shading 2 Accent 1" w:semiHidden="0" w:uiPriority="64" w:unhideWhenUsed="0"/>
+    <w:lsdException w:name="Medium List 1 Accent 1" w:semiHidden="0" w:uiPriority="65" w:unhideWhenUsed="0"/>
+    <w:lsdException w:name="Revision" w:unhideWhenUsed="0"/>
+    <w:lsdException w:name="List Paragraph" w:semiHidden="0" w:uiPriority="34" w:unhideWhenUsed="0" w:qFormat="1"/>
+    <w:lsdException w:name="Quote" w:semiHidden="0" w:uiPriority="29" w:unhideWhenUsed="0" w:qFormat="1"/>
+    <w:lsdException w:name="Intense Quote" w:semiHidden="0" w:uiPriority="30" w:unhideWhenUsed="0" w:qFormat="1"/>
+    <w:lsdException w:name="Medium List 2 Accent 1" w:semiHidden="0" w:uiPriority="66" w:unhideWhenUsed="0"/>
+    <w:lsdException w:name="Medium Grid 1 Accent 1" w:semiHidden="0" w:uiPriority="67" w:unhideWhenUsed="0"/>
+    <w:lsdException w:name="Medium Grid 2 Accent 1" w:semiHidden="0" w:uiPriority="68" w:unhideWhenUsed="0"/>
+    <w:lsdException w:name="Medium Grid 3 Accent 1" w:semiHidden="0" w:uiPriority="69" w:unhideWhenUsed="0"/>
+    <w:lsdException w:name="Dark List Accent 1" w:semiHidden="0" w:uiPriority="70" w:unhideWhenUsed="0"/>
+    <w:lsdException w:name="Colorful Shading Accent 1" w:semiHidden="0" w:uiPriority="71" w:unhideWhenUsed="0"/>
+    <w:lsdException w:name="Colorful List Accent 1" w:semiHidden="0" w:uiPriority="72" w:unhideWhenUsed="0"/>
+    <w:lsdException w:name="Colorful Grid Accent 1" w:semiHidden="0" w:uiPriority="73" w:unhideWhenUsed="0"/>
+    <w:lsdException w:name="Light Shading Accent 2" w:semiHidden="0" w:uiPriority="60" w:unhideWhenUsed="0"/>
+    <w:lsdException w:name="Light List Accent 2" w:semiHidden="0" w:uiPriority="61" w:unhideWhenUsed="0"/>
+    <w:lsdException w:name="Light Grid Accent 2" w:semiHidden="0" w:uiPriority="62" w:unhideWhenUsed="0"/>
+    <w:lsdException w:name="Medium Shading 1 Accent 2" w:semiHidden="0" w:uiPriority="63" w:unhideWhenUsed="0"/>
+    <w:lsdException w:name="Medium Shading 2 Accent 2" w:semiHidden="0" w:uiPriority="64" w:unhideWhenUsed="0"/>
+    <w:lsdException w:name="Medium List 1 Accent 2" w:semiHidden="0" w:uiPriority="65" w:unhideWhenUsed="0"/>
+    <w:lsdException w:name="Medium List 2 Accent 2" w:semiHidden="0" w:uiPriority="66" w:unhideWhenUsed="0"/>
+    <w:lsdException w:name="Medium Grid 1 Accent 2" w:semiHidden="0" w:uiPriority="67" w:unhideWhenUsed="0"/>
+    <w:lsdException w:name="Medium Grid 2 Accent 2" w:semiHidden="0" w:uiPriority="68" w:unhideWhenUsed="0"/>
+    <w:lsdException w:name="Medium Grid 3 Accent 2" w:semiHidden="0" w:uiPriority="69" w:unhideWhenUsed="0"/>
+    <w:lsdException w:name="Dark List Accent 2" w:semiHidden="0" w:uiPriority="70" w:unhideWhenUsed="0"/>
+    <w:lsdException w:name="Colorful Shading Accent 2" w:semiHidden="0" w:uiPriority="71" w:unhideWhenUsed="0"/>
+    <w:lsdException w:name="Colorful List Accent 2" w:semiHidden="0" w:uiPriority="72" w:unhideWhenUsed="0"/>
+    <w:lsdException w:name="Colorful Grid Accent 2" w:semiHidden="0" w:uiPriority="73" w:unhideWhenUsed="0"/>
+    <w:lsdException w:name="Light Shading Accent 3" w:semiHidden="0" w:uiPriority="60" w:unhideWhenUsed="0"/>
+    <w:lsdException w:name="Light List Accent 3" w:semiHidden="0" w:uiPriority="61" w:unhideWhenUsed="0"/>
+    <w:lsdException w:name="Light Grid Accent 3" w:semiHidden="0" w:uiPriority="62" w:unhideWhenUsed="0"/>
+    <w:lsdException w:name="Medium Shading 1 Accent 3" w:semiHidden="0" w:uiPriority="63" w:unhideWhenUsed="0"/>
+    <w:lsdException w:name="Medium Shading 2 Accent 3" w:semiHidden="0" w:uiPriority="64" w:unhideWhenUsed="0"/>
+    <w:lsdException w:name="Medium List 1 Accent 3" w:semiHidden="0" w:uiPriority="65" w:unhideWhenUsed="0"/>
+    <w:lsdException w:name="Medium List 2 Accent 3" w:semiHidden="0" w:uiPriority="66" w:unhideWhenUsed="0"/>
+    <w:lsdException w:name="Medium Grid 1 Accent 3" w:semiHidden="0" w:uiPriority="67" w:unhideWhenUsed="0"/>
+    <w:lsdException w:name="Medium Grid 2 Accent 3" w:semiHidden="0" w:uiPriority="68" w:unhideWhenUsed="0"/>
+    <w:lsdException w:name="Medium Grid 3 Accent 3" w:semiHidden="0" w:uiPriority="69" w:unhideWhenUsed="0"/>
+    <w:lsdException w:name="Dark List Accent 3" w:semiHidden="0" w:uiPriority="70" w:unhideWhenUsed="0"/>
+    <w:lsdException w:name="Colorful Shading Accent 3" w:semiHidden="0" w:uiPriority="71" w:unhideWhenUsed="0"/>
+    <w:lsdException w:name="Colorful List Accent 3" w:semiHidden="0" w:uiPriority="72" w:unhideWhenUsed="0"/>
+    <w:lsdException w:name="Colorful Grid Accent 3" w:semiHidden="0" w:uiPriority="73" w:unhideWhenUsed="0"/>
+    <w:lsdException w:name="Light Shading Accent 4" w:semiHidden="0" w:uiPriority="60" w:unhideWhenUsed="0"/>
+    <w:lsdException w:name="Light List Accent 4" w:semiHidden="0" w:uiPriority="61" w:unhideWhenUsed="0"/>
+    <w:lsdException w:name="Light Grid Accent 4" w:semiHidden="0" w:uiPriority="62" w:unhideWhenUsed="0"/>
+    <w:lsdException w:name="Medium Shading 1 Accent 4" w:semiHidden="0" w:uiPriority="63" w:unhideWhenUsed="0"/>
+    <w:lsdException w:name="Medium Shading 2 Accent 4" w:semiHidden="0" w:uiPriority="64" w:unhideWhenUsed="0"/>
+    <w:lsdException w:name="Medium List 1 Accent 4" w:semiHidden="0" w:uiPriority="65" w:unhideWhenUsed="0"/>
+    <w:lsdException w:name="Medium List 2 Accent 4" w:semiHidden="0" w:uiPriority="66" w:unhideWhenUsed="0"/>
+    <w:lsdException w:name="Medium Grid 1 Accent 4" w:semiHidden="0" w:uiPriority="67" w:unhideWhenUsed="0"/>
+    <w:lsdException w:name="Medium Grid 2 Accent 4" w:semiHidden="0" w:uiPriority="68" w:unhideWhenUsed="0"/>
+    <w:lsdException w:name="Medium Grid 3 Accent 4" w:semiHidden="0" w:uiPriority="69" w:unhideWhenUsed="0"/>
+    <w:lsdException w:name="Dark List Accent 4" w:semiHidden="0" w:uiPriority="70" w:unhideWhenUsed="0"/>
+    <w:lsdException w:name="Colorful Shading Accent 4" w:semiHidden="0" w:uiPriority="71" w:unhideWhenUsed="0"/>
+    <w:lsdException w:name="Colorful List Accent 4" w:semiHidden="0" w:uiPriority="72" w:unhideWhenUsed="0"/>
+    <w:lsdException w:name="Colorful Grid Accent 4" w:semiHidden="0" w:uiPriority="73" w:unhideWhenUsed="0"/>
+    <w:lsdException w:name="Light Shading Accent 5" w:semiHidden="0" w:uiPriority="60" w:unhideWhenUsed="0"/>
+    <w:lsdException w:name="Light List Accent 5" w:semiHidden="0" w:uiPriority="61" w:unhideWhenUsed="0"/>
+    <w:lsdException w:name="Light Grid Accent 5" w:semiHidden="0" w:uiPriority="62" w:unhideWhenUsed="0"/>
+    <w:lsdException w:name="Medium Shading 1 Accent 5" w:semiHidden="0" w:uiPriority="63" w:unhideWhenUsed="0"/>
+    <w:lsdException w:name="Medium Shading 2 Accent 5" w:semiHidden="0" w:uiPriority="64" w:unhideWhenUsed="0"/>
+    <w:lsdException w:name="Medium List 1 Accent 5" w:semiHidden="0" w:uiPriority="65" w:unhideWhenUsed="0"/>
+    <w:lsdException w:name="Medium List 2 Accent 5" w:semiHidden="0" w:uiPriority="66" w:unhideWhenUsed="0"/>
+    <w:lsdException w:name="Medium Grid 1 Accent 5" w:semiHidden="0" w:uiPriority="67" w:unhideWhenUsed="0"/>
+    <w:lsdException w:name="Medium Grid 2 Accent 5" w:semiHidden="0" w:uiPriority="68" w:unhideWhenUsed="0"/>
+    <w:lsdException w:name="Medium Grid 3 Accent 5" w:semiHidden="0" w:uiPriority="69" w:unhideWhenUsed="0"/>
+    <w:lsdException w:name="Dark List Accent 5" w:semiHidden="0" w:uiPriority="70" w:unhideWhenUsed="0"/>
+    <w:lsdException w:name="Colorful Shading Accent 5" w:semiHidden="0" w:uiPriority="71" w:unhideWhenUsed="0"/>
+    <w:lsdException w:name="Colorful List Accent 5" w:semiHidden="0" w:uiPriority="72" w:unhideWhenUsed="0"/>
+    <w:lsdException w:name="Colorful Grid Accent 5" w:semiHidden="0" w:uiPriority="73" w:unhideWhenUsed="0"/>
+    <w:lsdException w:name="Light Shading Accent 6" w:semiHidden="0" w:uiPriority="60" w:unhideWhenUsed="0"/>
+    <w:lsdException w:name="Light List Accent 6" w:semiHidden="0" w:uiPriority="61" w:unhideWhenUsed="0"/>
+    <w:lsdException w:name="Light Grid Accent 6" w:semiHidden="0" w:uiPriority="62" w:unhideWhenUsed="0"/>
+    <w:lsdException w:name="Medium Shading 1 Accent 6" w:semiHidden="0" w:uiPriority="63" w:unhideWhenUsed="0"/>
+    <w:lsdException w:name="Medium Shading 2 Accent 6" w:semiHidden="0" w:uiPriority="64" w:unhideWhenUsed="0"/>
+    <w:lsdException w:name="Medium List 1 Accent 6" w:semiHidden="0" w:uiPriority="65" w:unhideWhenUsed="0"/>
+    <w:lsdException w:name="Medium List 2 Accent 6" w:semiHidden="0" w:uiPriority="66" w:unhideWhenUsed="0"/>
+    <w:lsdException w:name="Medium Grid 1 Accent 6" w:semiHidden="0" w:uiPriority="67" w:unhideWhenUsed="0"/>
+    <w:lsdException w:name="Medium Grid 2 Accent 6" w:semiHidden="0" w:uiPriority="68" w:unhideWhenUsed="0"/>
+    <w:lsdException w:name="Medium Grid 3 Accent 6" w:semiHidden="0" w:uiPriority="69" w:unhideWhenUsed="0"/>
+    <w:lsdException w:name="Dark List Accent 6" w:semiHidden="0" w:uiPriority="70" w:unhideWhenUsed="0"/>
+    <w:lsdException w:name="Colorful Shading Accent 6" w:semiHidden="0" w:uiPriority="71" w:unhideWhenUsed="0"/>
+    <w:lsdException w:name="Colorful List Accent 6" w:semiHidden="0" w:uiPriority="72" w:unhideWhenUsed="0"/>
+    <w:lsdException w:name="Colorful Grid Accent 6" w:semiHidden="0" w:uiPriority="73" w:unhideWhenUsed="0"/>
+    <w:lsdException w:name="Subtle Emphasis" w:semiHidden="0" w:uiPriority="19" w:unhideWhenUsed="0" w:qFormat="1"/>
+    <w:lsdException w:name="Intense Emphasis" w:semiHidden="0" w:uiPriority="21" w:unhideWhenUsed="0" w:qFormat="1"/>
+    <w:lsdException w:name="Subtle Reference" w:semiHidden="0" w:uiPriority="31" w:unhideWhenUsed="0" w:qFormat="1"/>
+    <w:lsdException w:name="Intense Reference" w:semiHidden="0" w:uiPriority="32" w:unhideWhenUsed="0" w:qFormat="1"/>
+    <w:lsdException w:name="Book Title" w:semiHidden="0" w:uiPriority="33" w:unhideWhenUsed="0" w:qFormat="1"/>
+    <w:lsdException w:name="Bibliography" w:uiPriority="37"/>
+    <w:lsdException w:name="TOC Heading" w:uiPriority="39" w:qFormat="1"/>
+  </w:latentStyles>
+  <w:style w:type="paragraph" w:default="1" w:styleId="Normal">
+    <w:name w:val="Normal"/>
+    <w:qFormat/>
+  </w:style>
+  <w:style w:type="character" w:default="1" w:styleId="Fuentedeprrafopredeter">
+    <w:name w:val="Default Paragraph Font"/>
+    <w:uiPriority w:val="1"/>
+    <w:semiHidden/>
+    <w:unhideWhenUsed/>
+  </w:style>
+  <w:style w:type="table" w:default="1" w:styleId="Tablanormal">
+    <w:name w:val="Normal Table"/>
+    <w:uiPriority w:val="99"/>
+    <w:semiHidden/>
+    <w:unhideWhenUsed/>
+    <w:tblPr>
+      <w:tblInd w:w="0" w:type="dxa"/>
+      <w:tblCellMar>
+        <w:top w:w="0" w:type="dxa"/>
+        <w:left w:w="108" w:type="dxa"/>
+        <w:bottom w:w="0" w:type="dxa"/>
+        <w:right w:w="108" w:type="dxa"/>
+      </w:tblCellMar>
+    </w:tblPr>
+  </w:style>
+  <w:style w:type="numbering" w:default="1" w:styleId="Sinlista">
+    <w:name w:val="No List"/>
+    <w:uiPriority w:val="99"/>
+    <w:semiHidden/>
+    <w:unhideWhenUsed/>
+  </w:style>
+  <w:style w:type="paragraph" w:styleId="Sinespaciado">
+    <w:name w:val="No Spacing"/>
+    <w:uiPriority w:val="1"/>
+    <w:qFormat/>
+    <w:rsid w:val="00750026"/>
+    <w:pPr>
+      <w:spacing w:after="0" w:line="240" w:lineRule="auto"/>
+    </w:pPr>
+  </w:style>
+  <w:style w:type="table" w:styleId="Tablaconcuadrcula">
+    <w:name w:val="Table Grid"/>
+    <w:basedOn w:val="Tablanormal"/>
+    <w:uiPriority w:val="59"/>
+    <w:rsid w:val="00750026"/>
+    <w:pPr>
+      <w:spacing w:after="0" w:line="240" w:lineRule="auto"/>
+    </w:pPr>
+    <w:tblPr>
+      <w:tblInd w:w="0" w:type="dxa"/>
+      <w:tblBorders>
+        <w:top w:val="single" w:sz="4" w:space="0" w:color="auto"/>
+        <w:left w:val="single" w:sz="4" w:space="0" w:color="auto"/>
+        <w:bottom w:val="single" w:sz="4" w:space="0" w:color="auto"/>
+        <w:right w:val="single" w:sz="4" w:space="0" w:color="auto"/>
+        <w:insideH w:val="single" w:sz="4" w:space="0" w:color="auto"/>
+        <w:insideV w:val="single" w:sz="4" w:space="0" w:color="auto"/>
+      </w:tblBorders>
+      <w:tblCellMar>
+        <w:top w:w="0" w:type="dxa"/>
+        <w:left w:w="108" w:type="dxa"/>
+        <w:bottom w:w="0" w:type="dxa"/>
+        <w:right w:w="108" w:type="dxa"/>
+      </w:tblCellMar>
+    </w:tblPr>
+  </w:style>
+  <w:style w:type="paragraph" w:styleId="Textodeglobo">
+    <w:name w:val="Balloon Text"/>
+    <w:basedOn w:val="Normal"/>
+    <w:link w:val="TextodegloboCar"/>
+    <w:uiPriority w:val="99"/>
+    <w:semiHidden/>
+    <w:unhideWhenUsed/>
+    <w:rsid w:val="006642FE"/>
+    <w:pPr>
+      <w:spacing w:after="0" w:line="240" w:lineRule="auto"/>
+    </w:pPr>
+    <w:rPr>
+      <w:rFonts w:ascii="Lucida Grande" w:hAnsi="Lucida Grande" w:cs="Lucida Grande"/>
+      <w:sz w:val="18"/>
+      <w:szCs w:val="18"/>
+    </w:rPr>
+  </w:style>
+  <w:style w:type="character" w:customStyle="1" w:styleId="TextodegloboCar">
+    <w:name w:val="Texto de globo Car"/>
+    <w:basedOn w:val="Fuentedeprrafopredeter"/>
+    <w:link w:val="Textodeglobo"/>
+    <w:uiPriority w:val="99"/>
+    <w:semiHidden/>
+    <w:rsid w:val="006642FE"/>
+    <w:rPr>
+      <w:rFonts w:ascii="Lucida Grande" w:hAnsi="Lucida Grande" w:cs="Lucida Grande"/>
+      <w:sz w:val="18"/>
+      <w:szCs w:val="18"/>
+    </w:rPr>
   </w:style>
 </w:styles>
 </file>
@@ -2237,7 +3037,7 @@
 </file>
 
 <file path=customXml/itemProps1.xml><?xml version="1.0" encoding="utf-8"?>
-<ds:datastoreItem xmlns:ds="http://schemas.openxmlformats.org/officeDocument/2006/customXml" ds:itemID="{8265DB7D-5925-594C-8E6D-69EA22F5B450}">
+<ds:datastoreItem xmlns:ds="http://schemas.openxmlformats.org/officeDocument/2006/customXml" ds:itemID="{E992E76B-9A87-4B44-AC96-380E66AEBD57}">
   <ds:schemaRefs>
     <ds:schemaRef ds:uri="http://schemas.openxmlformats.org/officeDocument/2006/bibliography"/>
   </ds:schemaRefs>

</xml_diff>

<commit_message>
Michel Antoine Dionne Gutierrez A01748632
Hice el extra
</commit_message>
<xml_diff>
--- a/Tarea-01.docx
+++ b/Tarea-01.docx
@@ -44,34 +44,20 @@
         </w:rPr>
         <w:t xml:space="preserve">Nombre del alumno: </w:t>
       </w:r>
-      <w:r>
+    </w:p>
+    <w:p>
+      <w:pPr>
+        <w:pStyle w:val="Sinespaciado"/>
+        <w:shd w:val="clear" w:color="auto" w:fill="FDE9D9" w:themeFill="accent6" w:themeFillTint="33"/>
         <w:rPr>
           <w:sz w:val="24"/>
         </w:rPr>
-        <w:t>Michel Antoine Dionne Gutierrez</w:t>
-      </w:r>
-      <w:bookmarkStart w:id="0" w:name="_GoBack"/>
-      <w:bookmarkEnd w:id="0"/>
-    </w:p>
-    <w:p>
-      <w:pPr>
-        <w:pStyle w:val="Sinespaciado"/>
-        <w:shd w:val="clear" w:color="auto" w:fill="FDE9D9" w:themeFill="accent6" w:themeFillTint="33"/>
+      </w:pPr>
+      <w:r>
         <w:rPr>
           <w:sz w:val="24"/>
         </w:rPr>
-      </w:pPr>
-      <w:r>
-        <w:rPr>
-          <w:sz w:val="24"/>
-        </w:rPr>
         <w:t xml:space="preserve">Grupo: </w:t>
-      </w:r>
-      <w:r>
-        <w:rPr>
-          <w:sz w:val="24"/>
-        </w:rPr>
-        <w:t>03</w:t>
       </w:r>
     </w:p>
     <w:p>
@@ -246,36 +232,18 @@
             <w:pPr>
               <w:pStyle w:val="Sinespaciado"/>
               <w:rPr>
-                <w:rFonts w:ascii="Arial" w:hAnsi="Arial" w:cs="Arial"/>
-                <w:color w:val="000000" w:themeColor="text1"/>
-                <w:sz w:val="20"/>
-              </w:rPr>
-            </w:pPr>
-            <w:r>
-              <w:rPr>
-                <w:rFonts w:ascii="Arial" w:hAnsi="Arial" w:cs="Arial"/>
-                <w:color w:val="000000" w:themeColor="text1"/>
-                <w:sz w:val="20"/>
-              </w:rPr>
-              <w:t xml:space="preserve">Un algoritmo es como una receta, una serie de pasos ordenados y finitos para resolver un problema y un programa es un </w:t>
-            </w:r>
-            <w:proofErr w:type="gramStart"/>
-            <w:r>
-              <w:rPr>
-                <w:rFonts w:ascii="Arial" w:hAnsi="Arial" w:cs="Arial"/>
-                <w:color w:val="000000" w:themeColor="text1"/>
-                <w:sz w:val="20"/>
-              </w:rPr>
-              <w:t>algoritmo</w:t>
-            </w:r>
-            <w:proofErr w:type="gramEnd"/>
-            <w:r>
-              <w:rPr>
-                <w:rFonts w:ascii="Arial" w:hAnsi="Arial" w:cs="Arial"/>
-                <w:color w:val="000000" w:themeColor="text1"/>
-                <w:sz w:val="20"/>
-              </w:rPr>
-              <w:t xml:space="preserve"> pero en un lenguaje de programación</w:t>
+                <w:i/>
+                <w:color w:val="C00000"/>
+                <w:sz w:val="20"/>
+              </w:rPr>
+            </w:pPr>
+            <w:r>
+              <w:rPr>
+                <w:i/>
+                <w:color w:val="C00000"/>
+                <w:sz w:val="20"/>
+              </w:rPr>
+              <w:t>La diferencia consiste en…</w:t>
             </w:r>
           </w:p>
           <w:p>
@@ -374,19 +342,11 @@
             <w:pPr>
               <w:pStyle w:val="Sinespaciado"/>
               <w:rPr>
-                <w:rFonts w:ascii="Arial" w:hAnsi="Arial" w:cs="Arial"/>
-                <w:color w:val="C00000"/>
-                <w:sz w:val="20"/>
-              </w:rPr>
-            </w:pPr>
-            <w:r>
-              <w:rPr>
-                <w:rFonts w:ascii="Arial" w:hAnsi="Arial" w:cs="Arial"/>
-                <w:color w:val="C00000"/>
-                <w:sz w:val="20"/>
-              </w:rPr>
-              <w:t>Consiste en analizar la problemática y ver como lo puedo solucionar</w:t>
-            </w:r>
+                <w:i/>
+                <w:color w:val="C00000"/>
+                <w:sz w:val="20"/>
+              </w:rPr>
+            </w:pPr>
           </w:p>
         </w:tc>
       </w:tr>
@@ -415,19 +375,11 @@
             <w:pPr>
               <w:pStyle w:val="Sinespaciado"/>
               <w:rPr>
-                <w:rFonts w:ascii="Arial" w:hAnsi="Arial" w:cs="Arial"/>
-                <w:color w:val="C00000"/>
-                <w:sz w:val="20"/>
-              </w:rPr>
-            </w:pPr>
-            <w:r>
-              <w:rPr>
-                <w:rFonts w:ascii="Arial" w:hAnsi="Arial" w:cs="Arial"/>
-                <w:color w:val="C00000"/>
-                <w:sz w:val="20"/>
-              </w:rPr>
-              <w:t>Consiste en plantear, dibujar, diseñar la solución con sus pasos a seguir</w:t>
-            </w:r>
+                <w:i/>
+                <w:color w:val="C00000"/>
+                <w:sz w:val="20"/>
+              </w:rPr>
+            </w:pPr>
           </w:p>
         </w:tc>
       </w:tr>
@@ -456,29 +408,11 @@
             <w:pPr>
               <w:pStyle w:val="Sinespaciado"/>
               <w:rPr>
-                <w:rFonts w:ascii="Arial" w:hAnsi="Arial" w:cs="Arial"/>
-                <w:color w:val="C00000"/>
-                <w:sz w:val="20"/>
-              </w:rPr>
-            </w:pPr>
-            <w:r>
-              <w:rPr>
-                <w:rFonts w:ascii="Arial" w:hAnsi="Arial" w:cs="Arial"/>
-                <w:color w:val="C00000"/>
-                <w:sz w:val="20"/>
-              </w:rPr>
-              <w:t xml:space="preserve">Es transcribir el resultado de la programación a un lenguaje de </w:t>
-            </w:r>
-            <w:proofErr w:type="spellStart"/>
-            <w:r>
-              <w:rPr>
-                <w:rFonts w:ascii="Arial" w:hAnsi="Arial" w:cs="Arial"/>
-                <w:color w:val="C00000"/>
-                <w:sz w:val="20"/>
-              </w:rPr>
-              <w:t>computacion</w:t>
-            </w:r>
-            <w:proofErr w:type="spellEnd"/>
+                <w:i/>
+                <w:color w:val="C00000"/>
+                <w:sz w:val="20"/>
+              </w:rPr>
+            </w:pPr>
           </w:p>
         </w:tc>
       </w:tr>
@@ -491,6 +425,9 @@
     <w:p>
       <w:pPr>
         <w:pStyle w:val="Sinespaciado"/>
+        <w:rPr>
+          <w:lang w:val="en-US"/>
+        </w:rPr>
       </w:pPr>
     </w:p>
     <w:p>
@@ -601,41 +538,33 @@
             <w:pPr>
               <w:pStyle w:val="Sinespaciado"/>
               <w:rPr>
-                <w:rFonts w:ascii="Arial" w:eastAsia="Times New Roman" w:hAnsi="Arial" w:cs="Arial"/>
-                <w:bCs/>
-                <w:color w:val="FF0000"/>
-              </w:rPr>
-            </w:pPr>
-            <w:r>
-              <w:rPr>
-                <w:rFonts w:eastAsia="Times New Roman" w:cs="Times New Roman"/>
-                <w:bCs/>
-              </w:rPr>
-              <w:t>Respuesta:</w:t>
-            </w:r>
-            <w:r>
-              <w:rPr>
                 <w:rFonts w:eastAsia="Times New Roman" w:cs="Times New Roman"/>
                 <w:bCs/>
                 <w:i/>
                 <w:color w:val="FF0000"/>
               </w:rPr>
+            </w:pPr>
+            <w:r>
+              <w:rPr>
+                <w:rFonts w:eastAsia="Times New Roman" w:cs="Times New Roman"/>
+                <w:bCs/>
+              </w:rPr>
+              <w:t>Respuesta:</w:t>
+            </w:r>
+            <w:r>
+              <w:rPr>
+                <w:rFonts w:eastAsia="Times New Roman" w:cs="Times New Roman"/>
+                <w:bCs/>
+                <w:i/>
+                <w:color w:val="FF0000"/>
+              </w:rPr>
               <w:t xml:space="preserve"> </w:t>
             </w:r>
-            <w:r>
-              <w:rPr>
-                <w:rFonts w:ascii="Arial" w:eastAsia="Times New Roman" w:hAnsi="Arial" w:cs="Arial"/>
-                <w:bCs/>
-                <w:color w:val="FF0000"/>
-              </w:rPr>
-              <w:t>NO</w:t>
-            </w:r>
-          </w:p>
-          <w:p>
-            <w:pPr>
-              <w:pStyle w:val="Sinespaciado"/>
-              <w:rPr>
-                <w:rFonts w:ascii="Arial" w:hAnsi="Arial" w:cs="Arial"/>
+          </w:p>
+          <w:p>
+            <w:pPr>
+              <w:pStyle w:val="Sinespaciado"/>
+              <w:rPr>
                 <w:sz w:val="18"/>
               </w:rPr>
             </w:pPr>
@@ -657,28 +586,6 @@
                 <w:szCs w:val="20"/>
               </w:rPr>
               <w:t xml:space="preserve">  </w:t>
-            </w:r>
-            <w:proofErr w:type="spellStart"/>
-            <w:r>
-              <w:rPr>
-                <w:rFonts w:ascii="Arial" w:eastAsia="Times New Roman" w:hAnsi="Arial" w:cs="Arial"/>
-                <w:bCs/>
-                <w:color w:val="C00000"/>
-                <w:sz w:val="20"/>
-                <w:szCs w:val="20"/>
-              </w:rPr>
-              <w:t>Facilmente</w:t>
-            </w:r>
-            <w:proofErr w:type="spellEnd"/>
-            <w:r>
-              <w:rPr>
-                <w:rFonts w:ascii="Arial" w:eastAsia="Times New Roman" w:hAnsi="Arial" w:cs="Arial"/>
-                <w:bCs/>
-                <w:color w:val="C00000"/>
-                <w:sz w:val="20"/>
-                <w:szCs w:val="20"/>
-              </w:rPr>
-              <w:t xml:space="preserve"> se puede pasar a una operación matemática y analizar de forma concreta</w:t>
             </w:r>
           </w:p>
         </w:tc>
@@ -792,7 +699,7 @@
             <w:pPr>
               <w:pStyle w:val="Sinespaciado"/>
               <w:rPr>
-                <w:rFonts w:ascii="Arial" w:eastAsia="Times New Roman" w:hAnsi="Arial" w:cs="Arial"/>
+                <w:rFonts w:eastAsia="Times New Roman" w:cs="Times New Roman"/>
                 <w:bCs/>
                 <w:sz w:val="20"/>
                 <w:szCs w:val="20"/>
@@ -817,16 +724,6 @@
                 <w:szCs w:val="20"/>
               </w:rPr>
               <w:t xml:space="preserve">  </w:t>
-            </w:r>
-            <w:r>
-              <w:rPr>
-                <w:rFonts w:ascii="Arial" w:eastAsia="Times New Roman" w:hAnsi="Arial" w:cs="Arial"/>
-                <w:bCs/>
-                <w:color w:val="C00000"/>
-                <w:sz w:val="20"/>
-                <w:szCs w:val="20"/>
-              </w:rPr>
-              <w:t>En coche</w:t>
             </w:r>
           </w:p>
           <w:p>
@@ -936,60 +833,6 @@
       <w:pPr>
         <w:pStyle w:val="Sinespaciado"/>
       </w:pPr>
-      <w:r>
-        <w:rPr>
-          <w:noProof/>
-        </w:rPr>
-        <w:lastRenderedPageBreak/>
-        <w:drawing>
-          <wp:inline distT="0" distB="0" distL="0" distR="0" wp14:anchorId="701621F3" wp14:editId="31C0A808">
-            <wp:extent cx="6858000" cy="5143500"/>
-            <wp:effectExtent l="0" t="0" r="0" b="0"/>
-            <wp:docPr id="1" name="Imagen 1"/>
-            <wp:cNvGraphicFramePr>
-              <a:graphicFrameLocks xmlns:a="http://schemas.openxmlformats.org/drawingml/2006/main" noChangeAspect="1"/>
-            </wp:cNvGraphicFramePr>
-            <a:graphic xmlns:a="http://schemas.openxmlformats.org/drawingml/2006/main">
-              <a:graphicData uri="http://schemas.openxmlformats.org/drawingml/2006/picture">
-                <pic:pic xmlns:pic="http://schemas.openxmlformats.org/drawingml/2006/picture">
-                  <pic:nvPicPr>
-                    <pic:cNvPr id="0" name="Picture 1"/>
-                    <pic:cNvPicPr>
-                      <a:picLocks noChangeAspect="1" noChangeArrowheads="1"/>
-                    </pic:cNvPicPr>
-                  </pic:nvPicPr>
-                  <pic:blipFill>
-                    <a:blip r:embed="rId5">
-                      <a:extLst>
-                        <a:ext uri="{28A0092B-C50C-407E-A947-70E740481C1C}">
-                          <a14:useLocalDpi xmlns:a14="http://schemas.microsoft.com/office/drawing/2010/main" val="0"/>
-                        </a:ext>
-                      </a:extLst>
-                    </a:blip>
-                    <a:srcRect/>
-                    <a:stretch>
-                      <a:fillRect/>
-                    </a:stretch>
-                  </pic:blipFill>
-                  <pic:spPr bwMode="auto">
-                    <a:xfrm>
-                      <a:off x="0" y="0"/>
-                      <a:ext cx="6858000" cy="5143500"/>
-                    </a:xfrm>
-                    <a:prstGeom prst="rect">
-                      <a:avLst/>
-                    </a:prstGeom>
-                    <a:noFill/>
-                    <a:ln>
-                      <a:noFill/>
-                    </a:ln>
-                  </pic:spPr>
-                </pic:pic>
-              </a:graphicData>
-            </a:graphic>
-          </wp:inline>
-        </w:drawing>
-      </w:r>
     </w:p>
     <w:p>
       <w:pPr>
@@ -1165,49 +1008,28 @@
             <w:pPr>
               <w:pStyle w:val="Sinespaciado"/>
               <w:rPr>
-                <w:rFonts w:ascii="Arial" w:hAnsi="Arial" w:cs="Arial"/>
-                <w:color w:val="C00000"/>
-                <w:sz w:val="20"/>
-              </w:rPr>
-            </w:pPr>
-            <w:proofErr w:type="spellStart"/>
-            <w:r>
-              <w:rPr>
                 <w:b/>
                 <w:color w:val="C00000"/>
                 <w:sz w:val="20"/>
               </w:rPr>
+            </w:pPr>
+            <w:r>
+              <w:rPr>
+                <w:b/>
+                <w:color w:val="C00000"/>
+                <w:sz w:val="20"/>
+              </w:rPr>
               <w:t>Anáisis.</w:t>
             </w:r>
-            <w:r>
-              <w:rPr>
-                <w:rFonts w:ascii="Arial" w:hAnsi="Arial" w:cs="Arial"/>
-                <w:color w:val="C00000"/>
-                <w:sz w:val="20"/>
-              </w:rPr>
-              <w:t>Preguntarle</w:t>
-            </w:r>
-            <w:proofErr w:type="spellEnd"/>
-            <w:r>
-              <w:rPr>
-                <w:rFonts w:ascii="Arial" w:hAnsi="Arial" w:cs="Arial"/>
-                <w:color w:val="C00000"/>
-                <w:sz w:val="20"/>
-              </w:rPr>
-              <w:t xml:space="preserve"> cuantos años tiene y cuantos meses tiene</w:t>
-            </w:r>
-          </w:p>
-          <w:p>
-            <w:pPr>
-              <w:pStyle w:val="Sinespaciado"/>
-              <w:rPr>
-                <w:rFonts w:ascii="Arial" w:hAnsi="Arial" w:cs="Arial"/>
-                <w:color w:val="C00000"/>
-                <w:sz w:val="20"/>
-              </w:rPr>
-            </w:pPr>
-            <w:proofErr w:type="spellStart"/>
-            <w:proofErr w:type="gramStart"/>
+          </w:p>
+          <w:p>
+            <w:pPr>
+              <w:pStyle w:val="Sinespaciado"/>
+              <w:rPr>
+                <w:color w:val="C00000"/>
+                <w:sz w:val="20"/>
+              </w:rPr>
+            </w:pPr>
             <w:r>
               <w:rPr>
                 <w:color w:val="C00000"/>
@@ -1215,46 +1037,15 @@
               </w:rPr>
               <w:t>Entradas:</w:t>
             </w:r>
-            <w:r>
-              <w:rPr>
-                <w:rFonts w:ascii="Arial" w:hAnsi="Arial" w:cs="Arial"/>
-                <w:color w:val="C00000"/>
-                <w:sz w:val="20"/>
-              </w:rPr>
-              <w:t>EL</w:t>
-            </w:r>
-            <w:proofErr w:type="spellEnd"/>
-            <w:proofErr w:type="gramEnd"/>
-            <w:r>
-              <w:rPr>
-                <w:rFonts w:ascii="Arial" w:hAnsi="Arial" w:cs="Arial"/>
-                <w:color w:val="C00000"/>
-                <w:sz w:val="20"/>
-              </w:rPr>
-              <w:t xml:space="preserve"> resultado en </w:t>
-            </w:r>
-            <w:proofErr w:type="spellStart"/>
-            <w:r>
-              <w:rPr>
-                <w:rFonts w:ascii="Arial" w:hAnsi="Arial" w:cs="Arial"/>
-                <w:color w:val="C00000"/>
-                <w:sz w:val="20"/>
-              </w:rPr>
-              <w:t>dias</w:t>
-            </w:r>
-            <w:proofErr w:type="spellEnd"/>
-          </w:p>
-          <w:p>
-            <w:pPr>
-              <w:pStyle w:val="Sinespaciado"/>
-              <w:rPr>
-                <w:rFonts w:ascii="Arial" w:hAnsi="Arial" w:cs="Arial"/>
-                <w:color w:val="C00000"/>
-                <w:sz w:val="20"/>
-              </w:rPr>
-            </w:pPr>
-            <w:proofErr w:type="spellStart"/>
-            <w:proofErr w:type="gramStart"/>
+          </w:p>
+          <w:p>
+            <w:pPr>
+              <w:pStyle w:val="Sinespaciado"/>
+              <w:rPr>
+                <w:color w:val="C00000"/>
+                <w:sz w:val="20"/>
+              </w:rPr>
+            </w:pPr>
             <w:r>
               <w:rPr>
                 <w:color w:val="C00000"/>
@@ -1262,30 +1053,12 @@
               </w:rPr>
               <w:t>Salidas:</w:t>
             </w:r>
-            <w:r>
-              <w:rPr>
-                <w:rFonts w:ascii="Arial" w:hAnsi="Arial" w:cs="Arial"/>
-                <w:color w:val="C00000"/>
-                <w:sz w:val="20"/>
-              </w:rPr>
-              <w:t>Multiplicar</w:t>
-            </w:r>
-            <w:proofErr w:type="spellEnd"/>
-            <w:proofErr w:type="gramEnd"/>
-            <w:r>
-              <w:rPr>
-                <w:rFonts w:ascii="Arial" w:hAnsi="Arial" w:cs="Arial"/>
-                <w:color w:val="C00000"/>
-                <w:sz w:val="20"/>
-              </w:rPr>
-              <w:t xml:space="preserve"> cada año por 365 y cada mes por 30</w:t>
-            </w:r>
-          </w:p>
-          <w:p>
-            <w:pPr>
-              <w:pStyle w:val="Sinespaciado"/>
-              <w:rPr>
-                <w:rFonts w:ascii="Arial" w:hAnsi="Arial" w:cs="Arial"/>
+          </w:p>
+          <w:p>
+            <w:pPr>
+              <w:pStyle w:val="Sinespaciado"/>
+              <w:rPr>
+                <w:i/>
                 <w:color w:val="C00000"/>
                 <w:sz w:val="20"/>
               </w:rPr>
@@ -1296,208 +1069,6 @@
                 <w:sz w:val="20"/>
               </w:rPr>
               <w:t>Relación E/S:</w:t>
-            </w:r>
-            <w:r>
-              <w:rPr>
-                <w:rFonts w:ascii="Arial" w:hAnsi="Arial" w:cs="Arial"/>
-                <w:color w:val="C00000"/>
-                <w:sz w:val="20"/>
-              </w:rPr>
-              <w:t xml:space="preserve"> </w:t>
-            </w:r>
-          </w:p>
-          <w:p>
-            <w:pPr>
-              <w:pStyle w:val="Sinespaciado"/>
-              <w:rPr>
-                <w:rFonts w:ascii="Arial" w:hAnsi="Arial" w:cs="Arial"/>
-                <w:color w:val="C00000"/>
-                <w:sz w:val="20"/>
-              </w:rPr>
-            </w:pPr>
-            <w:proofErr w:type="spellStart"/>
-            <w:proofErr w:type="gramStart"/>
-            <w:r>
-              <w:rPr>
-                <w:rFonts w:ascii="Arial" w:hAnsi="Arial" w:cs="Arial"/>
-                <w:color w:val="C00000"/>
-                <w:sz w:val="20"/>
-              </w:rPr>
-              <w:t>Print</w:t>
-            </w:r>
-            <w:proofErr w:type="spellEnd"/>
-            <w:r>
-              <w:rPr>
-                <w:rFonts w:ascii="Arial" w:hAnsi="Arial" w:cs="Arial"/>
-                <w:color w:val="C00000"/>
-                <w:sz w:val="20"/>
-              </w:rPr>
-              <w:t>(</w:t>
-            </w:r>
-            <w:proofErr w:type="gramEnd"/>
-            <w:r>
-              <w:rPr>
-                <w:rFonts w:ascii="Arial" w:hAnsi="Arial" w:cs="Arial"/>
-                <w:color w:val="C00000"/>
-                <w:sz w:val="20"/>
-              </w:rPr>
-              <w:t xml:space="preserve">“Este programa determinara cuantos días </w:t>
-            </w:r>
-            <w:proofErr w:type="spellStart"/>
-            <w:r>
-              <w:rPr>
-                <w:rFonts w:ascii="Arial" w:hAnsi="Arial" w:cs="Arial"/>
-                <w:color w:val="C00000"/>
-                <w:sz w:val="20"/>
-              </w:rPr>
-              <w:t>haz</w:t>
-            </w:r>
-            <w:proofErr w:type="spellEnd"/>
-            <w:r>
-              <w:rPr>
-                <w:rFonts w:ascii="Arial" w:hAnsi="Arial" w:cs="Arial"/>
-                <w:color w:val="C00000"/>
-                <w:sz w:val="20"/>
-              </w:rPr>
-              <w:t xml:space="preserve"> vivido”)</w:t>
-            </w:r>
-          </w:p>
-          <w:p>
-            <w:pPr>
-              <w:pStyle w:val="Sinespaciado"/>
-              <w:rPr>
-                <w:rFonts w:ascii="Arial" w:hAnsi="Arial" w:cs="Arial"/>
-                <w:color w:val="C00000"/>
-                <w:sz w:val="20"/>
-              </w:rPr>
-            </w:pPr>
-            <w:r>
-              <w:rPr>
-                <w:rFonts w:ascii="Arial" w:hAnsi="Arial" w:cs="Arial"/>
-                <w:color w:val="C00000"/>
-                <w:sz w:val="20"/>
-              </w:rPr>
-              <w:t>Año=</w:t>
-            </w:r>
-            <w:proofErr w:type="spellStart"/>
-            <w:proofErr w:type="gramStart"/>
-            <w:r>
-              <w:rPr>
-                <w:rFonts w:ascii="Arial" w:hAnsi="Arial" w:cs="Arial"/>
-                <w:color w:val="C00000"/>
-                <w:sz w:val="20"/>
-              </w:rPr>
-              <w:t>int</w:t>
-            </w:r>
-            <w:proofErr w:type="spellEnd"/>
-            <w:r>
-              <w:rPr>
-                <w:rFonts w:ascii="Arial" w:hAnsi="Arial" w:cs="Arial"/>
-                <w:color w:val="C00000"/>
-                <w:sz w:val="20"/>
-              </w:rPr>
-              <w:t>(</w:t>
-            </w:r>
-            <w:proofErr w:type="gramEnd"/>
-            <w:r>
-              <w:rPr>
-                <w:rFonts w:ascii="Arial" w:hAnsi="Arial" w:cs="Arial"/>
-                <w:color w:val="C00000"/>
-                <w:sz w:val="20"/>
-              </w:rPr>
-              <w:t>input(“Dime cuantos años tienes”)</w:t>
-            </w:r>
-          </w:p>
-          <w:p>
-            <w:pPr>
-              <w:pStyle w:val="Sinespaciado"/>
-              <w:rPr>
-                <w:rFonts w:ascii="Arial" w:hAnsi="Arial" w:cs="Arial"/>
-                <w:color w:val="C00000"/>
-                <w:sz w:val="20"/>
-              </w:rPr>
-            </w:pPr>
-            <w:r>
-              <w:rPr>
-                <w:rFonts w:ascii="Arial" w:hAnsi="Arial" w:cs="Arial"/>
-                <w:color w:val="C00000"/>
-                <w:sz w:val="20"/>
-              </w:rPr>
-              <w:t>Mes=</w:t>
-            </w:r>
-            <w:proofErr w:type="spellStart"/>
-            <w:proofErr w:type="gramStart"/>
-            <w:r>
-              <w:rPr>
-                <w:rFonts w:ascii="Arial" w:hAnsi="Arial" w:cs="Arial"/>
-                <w:color w:val="C00000"/>
-                <w:sz w:val="20"/>
-              </w:rPr>
-              <w:t>int</w:t>
-            </w:r>
-            <w:proofErr w:type="spellEnd"/>
-            <w:r>
-              <w:rPr>
-                <w:rFonts w:ascii="Arial" w:hAnsi="Arial" w:cs="Arial"/>
-                <w:color w:val="C00000"/>
-                <w:sz w:val="20"/>
-              </w:rPr>
-              <w:t>(</w:t>
-            </w:r>
-            <w:proofErr w:type="gramEnd"/>
-            <w:r>
-              <w:rPr>
-                <w:rFonts w:ascii="Arial" w:hAnsi="Arial" w:cs="Arial"/>
-                <w:color w:val="C00000"/>
-                <w:sz w:val="20"/>
-              </w:rPr>
-              <w:t xml:space="preserve">input(“Dime cuantos </w:t>
-            </w:r>
-            <w:r>
-              <w:rPr>
-                <w:rFonts w:ascii="Arial" w:hAnsi="Arial" w:cs="Arial"/>
-                <w:color w:val="C00000"/>
-                <w:sz w:val="20"/>
-              </w:rPr>
-              <w:t>meses tienes”)</w:t>
-            </w:r>
-          </w:p>
-          <w:p>
-            <w:pPr>
-              <w:pStyle w:val="Sinespaciado"/>
-              <w:rPr>
-                <w:rFonts w:ascii="Arial" w:hAnsi="Arial" w:cs="Arial"/>
-                <w:color w:val="C00000"/>
-                <w:sz w:val="20"/>
-              </w:rPr>
-            </w:pPr>
-            <w:proofErr w:type="spellStart"/>
-            <w:proofErr w:type="gramStart"/>
-            <w:r>
-              <w:rPr>
-                <w:rFonts w:ascii="Arial" w:hAnsi="Arial" w:cs="Arial"/>
-                <w:color w:val="C00000"/>
-                <w:sz w:val="20"/>
-              </w:rPr>
-              <w:t>Print</w:t>
-            </w:r>
-            <w:proofErr w:type="spellEnd"/>
-            <w:r>
-              <w:rPr>
-                <w:rFonts w:ascii="Arial" w:hAnsi="Arial" w:cs="Arial"/>
-                <w:color w:val="C00000"/>
-                <w:sz w:val="20"/>
-              </w:rPr>
-              <w:t>(</w:t>
-            </w:r>
-            <w:proofErr w:type="gramEnd"/>
-            <w:r>
-              <w:rPr>
-                <w:rFonts w:ascii="Arial" w:hAnsi="Arial" w:cs="Arial"/>
-                <w:color w:val="C00000"/>
-                <w:sz w:val="20"/>
-              </w:rPr>
-              <w:t>“Haz vivido”),(Año*365)+(Mes*30),”días”)</w:t>
             </w:r>
           </w:p>
         </w:tc>
@@ -1571,7 +1142,6 @@
                 <w:color w:val="000000" w:themeColor="text1"/>
                 <w:sz w:val="20"/>
               </w:rPr>
-              <w:lastRenderedPageBreak/>
               <w:t>Lo que haría para considerar años bisiestos</w:t>
             </w:r>
             <w:r>
@@ -1661,7 +1231,21 @@
           <w:b/>
           <w:i/>
         </w:rPr>
-        <w:t>Necesitamos indicarle a un robot que prepare el desayuno. Hay dos opciones: un huevo estrellado o un huevo revuelto.</w:t>
+        <w:t>Necesitamos indicarle a un robot que prepare el desayuno</w:t>
+      </w:r>
+      <w:r>
+        <w:rPr>
+          <w:b/>
+          <w:i/>
+        </w:rPr>
+        <w:t>.</w:t>
+      </w:r>
+      <w:r>
+        <w:rPr>
+          <w:b/>
+          <w:i/>
+        </w:rPr>
+        <w:t xml:space="preserve"> Hay dos opciones: un huevo estrellado o un huevo revuelto.</w:t>
       </w:r>
       <w:r>
         <w:t xml:space="preserve"> </w:t>
@@ -1779,29 +1363,6 @@
               </w:rPr>
               <w:t>Entradas:</w:t>
             </w:r>
-            <w:r>
-              <w:rPr>
-                <w:color w:val="C00000"/>
-                <w:sz w:val="20"/>
-              </w:rPr>
-              <w:t xml:space="preserve">  </w:t>
-            </w:r>
-            <w:proofErr w:type="spellStart"/>
-            <w:r>
-              <w:rPr>
-                <w:color w:val="C00000"/>
-                <w:sz w:val="20"/>
-              </w:rPr>
-              <w:t>como</w:t>
-            </w:r>
-            <w:proofErr w:type="spellEnd"/>
-            <w:r>
-              <w:rPr>
-                <w:color w:val="C00000"/>
-                <w:sz w:val="20"/>
-              </w:rPr>
-              <w:t xml:space="preserve"> van a querer sus huevos, estrellado o revuelto</w:t>
-            </w:r>
           </w:p>
           <w:p>
             <w:pPr>
@@ -1818,13 +1379,6 @@
               </w:rPr>
               <w:t>Salidas:</w:t>
             </w:r>
-            <w:r>
-              <w:rPr>
-                <w:color w:val="C00000"/>
-                <w:sz w:val="20"/>
-              </w:rPr>
-              <w:t xml:space="preserve"> Huevos estrellados o revueltos</w:t>
-            </w:r>
           </w:p>
           <w:p>
             <w:pPr>
@@ -1841,13 +1395,6 @@
                 <w:sz w:val="20"/>
               </w:rPr>
               <w:t>Relación E/S:</w:t>
-            </w:r>
-            <w:r>
-              <w:rPr>
-                <w:color w:val="C00000"/>
-                <w:sz w:val="20"/>
-              </w:rPr>
-              <w:t xml:space="preserve"> Poner como quiere los huevos para que los haga</w:t>
             </w:r>
           </w:p>
         </w:tc>
@@ -1879,210 +1426,6 @@
             <w:pPr>
               <w:pStyle w:val="Sinespaciado"/>
               <w:rPr>
-                <w:rFonts w:ascii="Arial" w:hAnsi="Arial" w:cs="Arial"/>
-                <w:color w:val="C00000"/>
-                <w:sz w:val="20"/>
-              </w:rPr>
-            </w:pPr>
-            <w:r>
-              <w:rPr>
-                <w:rFonts w:ascii="Arial" w:hAnsi="Arial" w:cs="Arial"/>
-                <w:color w:val="C00000"/>
-                <w:sz w:val="20"/>
-              </w:rPr>
-              <w:t>A=</w:t>
-            </w:r>
-            <w:proofErr w:type="gramStart"/>
-            <w:r>
-              <w:rPr>
-                <w:rFonts w:ascii="Arial" w:hAnsi="Arial" w:cs="Arial"/>
-                <w:color w:val="C00000"/>
-                <w:sz w:val="20"/>
-              </w:rPr>
-              <w:t>input(</w:t>
-            </w:r>
-            <w:proofErr w:type="gramEnd"/>
-            <w:r>
-              <w:rPr>
-                <w:rFonts w:ascii="Arial" w:hAnsi="Arial" w:cs="Arial"/>
-                <w:color w:val="C00000"/>
-                <w:sz w:val="20"/>
-              </w:rPr>
-              <w:t>“Indique como quiere sus huevos ?(estrellado o revuelto),favor de escribirlo completo”)</w:t>
-            </w:r>
-          </w:p>
-          <w:p>
-            <w:pPr>
-              <w:pStyle w:val="Sinespaciado"/>
-              <w:rPr>
-                <w:rFonts w:ascii="Arial" w:hAnsi="Arial" w:cs="Arial"/>
-                <w:color w:val="C00000"/>
-                <w:sz w:val="20"/>
-              </w:rPr>
-            </w:pPr>
-            <w:proofErr w:type="spellStart"/>
-            <w:r>
-              <w:rPr>
-                <w:rFonts w:ascii="Arial" w:hAnsi="Arial" w:cs="Arial"/>
-                <w:color w:val="C00000"/>
-                <w:sz w:val="20"/>
-              </w:rPr>
-              <w:t>If</w:t>
-            </w:r>
-            <w:proofErr w:type="spellEnd"/>
-            <w:r>
-              <w:rPr>
-                <w:rFonts w:ascii="Arial" w:hAnsi="Arial" w:cs="Arial"/>
-                <w:color w:val="C00000"/>
-                <w:sz w:val="20"/>
-              </w:rPr>
-              <w:t xml:space="preserve"> A</w:t>
-            </w:r>
-            <w:proofErr w:type="gramStart"/>
-            <w:r>
-              <w:rPr>
-                <w:rFonts w:ascii="Arial" w:hAnsi="Arial" w:cs="Arial"/>
-                <w:color w:val="C00000"/>
-                <w:sz w:val="20"/>
-              </w:rPr>
-              <w:t>=”estrellados</w:t>
-            </w:r>
-            <w:proofErr w:type="gramEnd"/>
-            <w:r>
-              <w:rPr>
-                <w:rFonts w:ascii="Arial" w:hAnsi="Arial" w:cs="Arial"/>
-                <w:color w:val="C00000"/>
-                <w:sz w:val="20"/>
-              </w:rPr>
-              <w:t>”</w:t>
-            </w:r>
-          </w:p>
-          <w:p>
-            <w:pPr>
-              <w:pStyle w:val="Sinespaciado"/>
-              <w:rPr>
-                <w:rFonts w:ascii="Arial" w:hAnsi="Arial" w:cs="Arial"/>
-                <w:color w:val="C00000"/>
-                <w:sz w:val="20"/>
-              </w:rPr>
-            </w:pPr>
-            <w:r>
-              <w:rPr>
-                <w:rFonts w:ascii="Arial" w:hAnsi="Arial" w:cs="Arial"/>
-                <w:color w:val="C00000"/>
-                <w:sz w:val="20"/>
-              </w:rPr>
-              <w:t xml:space="preserve">  </w:t>
-            </w:r>
-            <w:proofErr w:type="spellStart"/>
-            <w:proofErr w:type="gramStart"/>
-            <w:r>
-              <w:rPr>
-                <w:rFonts w:ascii="Arial" w:hAnsi="Arial" w:cs="Arial"/>
-                <w:color w:val="C00000"/>
-                <w:sz w:val="20"/>
-              </w:rPr>
-              <w:t>Print</w:t>
-            </w:r>
-            <w:proofErr w:type="spellEnd"/>
-            <w:r>
-              <w:rPr>
-                <w:rFonts w:ascii="Arial" w:hAnsi="Arial" w:cs="Arial"/>
-                <w:color w:val="C00000"/>
-                <w:sz w:val="20"/>
-              </w:rPr>
-              <w:t>(</w:t>
-            </w:r>
-            <w:proofErr w:type="gramEnd"/>
-            <w:r>
-              <w:rPr>
-                <w:rFonts w:ascii="Arial" w:hAnsi="Arial" w:cs="Arial"/>
-                <w:color w:val="C00000"/>
-                <w:sz w:val="20"/>
-              </w:rPr>
-              <w:t>“Sus huevos serán revueltos”)</w:t>
-            </w:r>
-          </w:p>
-          <w:p>
-            <w:pPr>
-              <w:pStyle w:val="Sinespaciado"/>
-              <w:rPr>
-                <w:rFonts w:ascii="Arial" w:hAnsi="Arial" w:cs="Arial"/>
-                <w:color w:val="C00000"/>
-                <w:sz w:val="20"/>
-              </w:rPr>
-            </w:pPr>
-            <w:proofErr w:type="spellStart"/>
-            <w:proofErr w:type="gramStart"/>
-            <w:r>
-              <w:rPr>
-                <w:rFonts w:ascii="Arial" w:hAnsi="Arial" w:cs="Arial"/>
-                <w:color w:val="C00000"/>
-                <w:sz w:val="20"/>
-              </w:rPr>
-              <w:t>Else</w:t>
-            </w:r>
-            <w:proofErr w:type="spellEnd"/>
-            <w:r>
-              <w:rPr>
-                <w:rFonts w:ascii="Arial" w:hAnsi="Arial" w:cs="Arial"/>
-                <w:color w:val="C00000"/>
-                <w:sz w:val="20"/>
-              </w:rPr>
-              <w:t xml:space="preserve"> :</w:t>
-            </w:r>
-            <w:proofErr w:type="gramEnd"/>
-          </w:p>
-          <w:p>
-            <w:pPr>
-              <w:pStyle w:val="Sinespaciado"/>
-              <w:rPr>
-                <w:rFonts w:ascii="Arial" w:hAnsi="Arial" w:cs="Arial"/>
-                <w:color w:val="C00000"/>
-                <w:sz w:val="20"/>
-              </w:rPr>
-            </w:pPr>
-            <w:r>
-              <w:rPr>
-                <w:rFonts w:ascii="Arial" w:hAnsi="Arial" w:cs="Arial"/>
-                <w:color w:val="C00000"/>
-                <w:sz w:val="20"/>
-              </w:rPr>
-              <w:t xml:space="preserve">  </w:t>
-            </w:r>
-            <w:proofErr w:type="spellStart"/>
-            <w:proofErr w:type="gramStart"/>
-            <w:r>
-              <w:rPr>
-                <w:rFonts w:ascii="Arial" w:hAnsi="Arial" w:cs="Arial"/>
-                <w:color w:val="C00000"/>
-                <w:sz w:val="20"/>
-              </w:rPr>
-              <w:t>Print</w:t>
-            </w:r>
-            <w:proofErr w:type="spellEnd"/>
-            <w:r>
-              <w:rPr>
-                <w:rFonts w:ascii="Arial" w:hAnsi="Arial" w:cs="Arial"/>
-                <w:color w:val="C00000"/>
-                <w:sz w:val="20"/>
-              </w:rPr>
-              <w:t>(</w:t>
-            </w:r>
-            <w:proofErr w:type="gramEnd"/>
-            <w:r>
-              <w:rPr>
-                <w:rFonts w:ascii="Arial" w:hAnsi="Arial" w:cs="Arial"/>
-                <w:color w:val="C00000"/>
-                <w:sz w:val="20"/>
-              </w:rPr>
-              <w:t>“Tus huevos serán revueltos”)</w:t>
-            </w:r>
-          </w:p>
-          <w:p>
-            <w:pPr>
-              <w:pStyle w:val="Sinespaciado"/>
-              <w:rPr>
                 <w:b/>
                 <w:color w:val="C00000"/>
                 <w:sz w:val="20"/>
@@ -2100,40 +1443,26 @@
             <w:pPr>
               <w:pStyle w:val="Sinespaciado"/>
               <w:rPr>
-                <w:color w:val="FF0000"/>
-                <w:sz w:val="20"/>
-              </w:rPr>
-            </w:pPr>
-            <w:r>
-              <w:rPr>
                 <w:color w:val="000000" w:themeColor="text1"/>
                 <w:sz w:val="20"/>
               </w:rPr>
-              <w:t>¿Notaste algo diferente en este problema? Comparado con los otros problemas que has realizado, escribe qué diferencias encuentras.</w:t>
-            </w:r>
+            </w:pPr>
             <w:r>
               <w:rPr>
                 <w:color w:val="000000" w:themeColor="text1"/>
                 <w:sz w:val="20"/>
               </w:rPr>
-              <w:t xml:space="preserve"> </w:t>
-            </w:r>
-            <w:r>
-              <w:rPr>
-                <w:color w:val="FF0000"/>
-                <w:sz w:val="20"/>
-              </w:rPr>
-              <w:t xml:space="preserve">NO se puede plasmar en operación </w:t>
-            </w:r>
-            <w:proofErr w:type="spellStart"/>
-            <w:r>
-              <w:rPr>
-                <w:color w:val="FF0000"/>
-                <w:sz w:val="20"/>
-              </w:rPr>
-              <w:t>matematica</w:t>
-            </w:r>
-            <w:proofErr w:type="spellEnd"/>
+              <w:t>¿Notaste algo diferente en este problema?</w:t>
+            </w:r>
+            <w:bookmarkStart w:id="0" w:name="_GoBack"/>
+            <w:bookmarkEnd w:id="0"/>
+            <w:r>
+              <w:rPr>
+                <w:color w:val="000000" w:themeColor="text1"/>
+                <w:sz w:val="20"/>
+              </w:rPr>
+              <w:t xml:space="preserve"> Comparado con los otros problemas que has realizado, escribe qué diferencias encuentras.</w:t>
+            </w:r>
           </w:p>
           <w:p>
             <w:pPr>
@@ -2908,7 +2237,7 @@
 </file>
 
 <file path=customXml/itemProps1.xml><?xml version="1.0" encoding="utf-8"?>
-<ds:datastoreItem xmlns:ds="http://schemas.openxmlformats.org/officeDocument/2006/customXml" ds:itemID="{971CA935-5064-466D-8997-255531310D6D}">
+<ds:datastoreItem xmlns:ds="http://schemas.openxmlformats.org/officeDocument/2006/customXml" ds:itemID="{8265DB7D-5925-594C-8E6D-69EA22F5B450}">
   <ds:schemaRefs>
     <ds:schemaRef ds:uri="http://schemas.openxmlformats.org/officeDocument/2006/bibliography"/>
   </ds:schemaRefs>

</xml_diff>

<commit_message>
Rosalía Serrano Herrera, Grupo 02
</commit_message>
<xml_diff>
--- a/Tarea-01.docx
+++ b/Tarea-01.docx
@@ -44,6 +44,12 @@
         </w:rPr>
         <w:t xml:space="preserve">Nombre del alumno: </w:t>
       </w:r>
+      <w:r>
+        <w:rPr>
+          <w:sz w:val="24"/>
+        </w:rPr>
+        <w:t>Rosalía Serrano Herrera</w:t>
+      </w:r>
     </w:p>
     <w:p>
       <w:pPr>
@@ -58,6 +64,12 @@
           <w:sz w:val="24"/>
         </w:rPr>
         <w:t xml:space="preserve">Grupo: </w:t>
+      </w:r>
+      <w:r>
+        <w:rPr>
+          <w:sz w:val="24"/>
+        </w:rPr>
+        <w:t>A01374781</w:t>
       </w:r>
     </w:p>
     <w:p>
@@ -244,6 +256,22 @@
                 <w:sz w:val="20"/>
               </w:rPr>
               <w:t>La diferencia consiste en…</w:t>
+            </w:r>
+            <w:r>
+              <w:rPr>
+                <w:i/>
+                <w:color w:val="C00000"/>
+                <w:sz w:val="20"/>
+              </w:rPr>
+              <w:t xml:space="preserve"> </w:t>
+            </w:r>
+            <w:r>
+              <w:rPr>
+                <w:i/>
+                <w:color w:val="C00000"/>
+                <w:sz w:val="20"/>
+              </w:rPr>
+              <w:t>el hecho de que un algoritmo está hecho con la finalidad de que una persona lo comprenda, por el otro lado, un programa está escrito en un lenguaje de programación (como Python) para que la computadora lo entienda.</w:t>
             </w:r>
           </w:p>
           <w:p>
@@ -347,6 +375,14 @@
                 <w:sz w:val="20"/>
               </w:rPr>
             </w:pPr>
+            <w:r>
+              <w:rPr>
+                <w:i/>
+                <w:color w:val="C00000"/>
+                <w:sz w:val="20"/>
+              </w:rPr>
+              <w:t>Examinar las entradas, las salidas y la relación entrada/salida.</w:t>
+            </w:r>
           </w:p>
         </w:tc>
       </w:tr>
@@ -380,6 +416,30 @@
                 <w:sz w:val="20"/>
               </w:rPr>
             </w:pPr>
+            <w:r>
+              <w:rPr>
+                <w:i/>
+                <w:color w:val="C00000"/>
+                <w:sz w:val="20"/>
+              </w:rPr>
+              <w:t xml:space="preserve"> Es un proceso mental dividido en varias etapas en el que primero entendemos el problema y luego comprendemos el procedimiento requerido para resolverlo.</w:t>
+            </w:r>
+            <w:r>
+              <w:rPr>
+                <w:i/>
+                <w:color w:val="C00000"/>
+                <w:sz w:val="20"/>
+              </w:rPr>
+              <w:t xml:space="preserve"> Es </w:t>
+            </w:r>
+            <w:r>
+              <w:rPr>
+                <w:i/>
+                <w:color w:val="C00000"/>
+                <w:sz w:val="20"/>
+              </w:rPr>
+              <w:t>redactar la receta para resolver un problema.</w:t>
+            </w:r>
           </w:p>
         </w:tc>
       </w:tr>
@@ -413,6 +473,14 @@
                 <w:sz w:val="20"/>
               </w:rPr>
             </w:pPr>
+            <w:r>
+              <w:rPr>
+                <w:i/>
+                <w:color w:val="C00000"/>
+                <w:sz w:val="20"/>
+              </w:rPr>
+              <w:t>Traducir el algoritmo a un lenguaje de programación.</w:t>
+            </w:r>
           </w:p>
         </w:tc>
       </w:tr>
@@ -425,9 +493,6 @@
     <w:p>
       <w:pPr>
         <w:pStyle w:val="Sinespaciado"/>
-        <w:rPr>
-          <w:lang w:val="en-US"/>
-        </w:rPr>
       </w:pPr>
     </w:p>
     <w:p>
@@ -560,12 +625,26 @@
               </w:rPr>
               <w:t xml:space="preserve"> </w:t>
             </w:r>
-          </w:p>
-          <w:p>
-            <w:pPr>
-              <w:pStyle w:val="Sinespaciado"/>
-              <w:rPr>
-                <w:sz w:val="18"/>
+            <w:r>
+              <w:rPr>
+                <w:rFonts w:eastAsia="Times New Roman" w:cs="Times New Roman"/>
+                <w:bCs/>
+                <w:i/>
+                <w:color w:val="FF0000"/>
+              </w:rPr>
+              <w:t>Ángela habla más bajo que Celia.</w:t>
+            </w:r>
+          </w:p>
+          <w:p>
+            <w:pPr>
+              <w:pStyle w:val="Sinespaciado"/>
+              <w:rPr>
+                <w:rFonts w:eastAsia="Times New Roman" w:cs="Times New Roman"/>
+                <w:bCs/>
+                <w:i/>
+                <w:color w:val="C00000"/>
+                <w:sz w:val="20"/>
+                <w:szCs w:val="20"/>
               </w:rPr>
             </w:pPr>
             <w:r>
@@ -585,7 +664,79 @@
                 <w:sz w:val="20"/>
                 <w:szCs w:val="20"/>
               </w:rPr>
-              <w:t xml:space="preserve">  </w:t>
+              <w:t xml:space="preserve"> Se nos dice que Ángela habla más bajo que Rosa, entonces: Ángela &lt; Rosa respecto a su volumen de voz.</w:t>
+            </w:r>
+          </w:p>
+          <w:p>
+            <w:pPr>
+              <w:pStyle w:val="Sinespaciado"/>
+              <w:rPr>
+                <w:rFonts w:eastAsia="Times New Roman" w:cs="Times New Roman"/>
+                <w:bCs/>
+                <w:i/>
+                <w:color w:val="C00000"/>
+                <w:sz w:val="20"/>
+                <w:szCs w:val="20"/>
+              </w:rPr>
+            </w:pPr>
+            <w:r>
+              <w:rPr>
+                <w:rFonts w:eastAsia="Times New Roman" w:cs="Times New Roman"/>
+                <w:bCs/>
+                <w:i/>
+                <w:color w:val="C00000"/>
+                <w:sz w:val="20"/>
+                <w:szCs w:val="20"/>
+              </w:rPr>
+              <w:t>Después tenemos que Celia habla más alto que Rosa, por lo tanto: Celia &gt; Rosa.</w:t>
+            </w:r>
+          </w:p>
+          <w:p>
+            <w:pPr>
+              <w:pStyle w:val="Sinespaciado"/>
+              <w:rPr>
+                <w:rFonts w:eastAsia="Times New Roman" w:cs="Times New Roman"/>
+                <w:bCs/>
+                <w:i/>
+                <w:color w:val="C00000"/>
+                <w:sz w:val="20"/>
+                <w:szCs w:val="20"/>
+              </w:rPr>
+            </w:pPr>
+            <w:r>
+              <w:rPr>
+                <w:rFonts w:eastAsia="Times New Roman" w:cs="Times New Roman"/>
+                <w:bCs/>
+                <w:i/>
+                <w:color w:val="C00000"/>
+                <w:sz w:val="20"/>
+                <w:szCs w:val="20"/>
+              </w:rPr>
+              <w:t>Así nos encontramos con el siguiente orden: Ángela &lt; Rosa &lt; Celia.</w:t>
+            </w:r>
+          </w:p>
+          <w:p>
+            <w:pPr>
+              <w:pStyle w:val="Sinespaciado"/>
+              <w:rPr>
+                <w:rFonts w:eastAsia="Times New Roman" w:cs="Times New Roman"/>
+                <w:bCs/>
+                <w:i/>
+                <w:color w:val="C00000"/>
+                <w:sz w:val="20"/>
+                <w:szCs w:val="20"/>
+              </w:rPr>
+            </w:pPr>
+            <w:r>
+              <w:rPr>
+                <w:rFonts w:eastAsia="Times New Roman" w:cs="Times New Roman"/>
+                <w:bCs/>
+                <w:i/>
+                <w:color w:val="C00000"/>
+                <w:sz w:val="20"/>
+                <w:szCs w:val="20"/>
+              </w:rPr>
+              <w:t>Esto nos permite ver que Ángela &lt; Celia.</w:t>
             </w:r>
           </w:p>
         </w:tc>
@@ -725,24 +876,37 @@
               </w:rPr>
               <w:t xml:space="preserve">  </w:t>
             </w:r>
-          </w:p>
-          <w:p>
-            <w:pPr>
-              <w:pStyle w:val="Sinespaciado"/>
-              <w:rPr>
-                <w:rFonts w:eastAsia="Times New Roman" w:cs="Times New Roman"/>
-                <w:bCs/>
+            <w:r>
+              <w:rPr>
+                <w:rFonts w:eastAsia="Times New Roman" w:cs="Times New Roman"/>
+                <w:bCs/>
+                <w:i/>
+                <w:color w:val="C00000"/>
                 <w:sz w:val="20"/>
                 <w:szCs w:val="20"/>
               </w:rPr>
-            </w:pPr>
-            <w:r>
-              <w:rPr>
-                <w:rFonts w:eastAsia="Times New Roman" w:cs="Times New Roman"/>
-                <w:bCs/>
+              <w:t>Utiliza el coche</w:t>
+            </w:r>
+          </w:p>
+          <w:p>
+            <w:pPr>
+              <w:pStyle w:val="Sinespaciado"/>
+              <w:rPr>
+                <w:rFonts w:eastAsia="Times New Roman" w:cs="Times New Roman"/>
+                <w:bCs/>
+                <w:i/>
+                <w:color w:val="C00000"/>
                 <w:sz w:val="20"/>
                 <w:szCs w:val="20"/>
               </w:rPr>
+            </w:pPr>
+            <w:r>
+              <w:rPr>
+                <w:rFonts w:eastAsia="Times New Roman" w:cs="Times New Roman"/>
+                <w:bCs/>
+                <w:sz w:val="20"/>
+                <w:szCs w:val="20"/>
+              </w:rPr>
               <w:t>Explica (</w:t>
             </w:r>
             <w:r>
@@ -808,7 +972,63 @@
                 <w:sz w:val="20"/>
                 <w:szCs w:val="20"/>
               </w:rPr>
-              <w:t xml:space="preserve">  </w:t>
+              <w:t xml:space="preserve"> </w:t>
+            </w:r>
+          </w:p>
+          <w:p>
+            <w:pPr>
+              <w:pStyle w:val="Sinespaciado"/>
+              <w:rPr>
+                <w:rFonts w:eastAsia="Times New Roman" w:cs="Times New Roman"/>
+                <w:bCs/>
+                <w:sz w:val="20"/>
+                <w:szCs w:val="20"/>
+              </w:rPr>
+            </w:pPr>
+            <w:r>
+              <w:rPr>
+                <w:rFonts w:eastAsia="Times New Roman" w:cs="Times New Roman"/>
+                <w:bCs/>
+                <w:noProof/>
+                <w:sz w:val="20"/>
+                <w:szCs w:val="20"/>
+              </w:rPr>
+              <w:lastRenderedPageBreak/>
+              <w:drawing>
+                <wp:inline distT="0" distB="0" distL="0" distR="0" wp14:anchorId="4BA3E237" wp14:editId="6A543F7E">
+                  <wp:extent cx="5086350" cy="6781800"/>
+                  <wp:effectExtent l="0" t="0" r="0" b="0"/>
+                  <wp:docPr id="1" name="Imagen 1"/>
+                  <wp:cNvGraphicFramePr>
+                    <a:graphicFrameLocks xmlns:a="http://schemas.openxmlformats.org/drawingml/2006/main" noChangeAspect="1"/>
+                  </wp:cNvGraphicFramePr>
+                  <a:graphic xmlns:a="http://schemas.openxmlformats.org/drawingml/2006/main">
+                    <a:graphicData uri="http://schemas.openxmlformats.org/drawingml/2006/picture">
+                      <pic:pic xmlns:pic="http://schemas.openxmlformats.org/drawingml/2006/picture">
+                        <pic:nvPicPr>
+                          <pic:cNvPr id="1" name="50948251_2612328238842372_8829058738745769984_o.jpg"/>
+                          <pic:cNvPicPr/>
+                        </pic:nvPicPr>
+                        <pic:blipFill>
+                          <a:blip r:embed="rId6"/>
+                          <a:stretch>
+                            <a:fillRect/>
+                          </a:stretch>
+                        </pic:blipFill>
+                        <pic:spPr>
+                          <a:xfrm>
+                            <a:off x="0" y="0"/>
+                            <a:ext cx="5090353" cy="6787137"/>
+                          </a:xfrm>
+                          <a:prstGeom prst="rect">
+                            <a:avLst/>
+                          </a:prstGeom>
+                        </pic:spPr>
+                      </pic:pic>
+                    </a:graphicData>
+                  </a:graphic>
+                </wp:inline>
+              </w:drawing>
             </w:r>
           </w:p>
         </w:tc>
@@ -853,6 +1073,8 @@
       <w:pPr>
         <w:pStyle w:val="Sinespaciado"/>
       </w:pPr>
+      <w:bookmarkStart w:id="0" w:name="_GoBack"/>
+      <w:bookmarkEnd w:id="0"/>
     </w:p>
     <w:p>
       <w:pPr>
@@ -1037,6 +1259,20 @@
               </w:rPr>
               <w:t>Entradas:</w:t>
             </w:r>
+            <w:r>
+              <w:rPr>
+                <w:color w:val="C00000"/>
+                <w:sz w:val="20"/>
+              </w:rPr>
+              <w:t xml:space="preserve"> </w:t>
+            </w:r>
+            <w:r>
+              <w:rPr>
+                <w:color w:val="C00000"/>
+                <w:sz w:val="20"/>
+              </w:rPr>
+              <w:t>a – años que ha vivido la persona, m – meses que ha vivido la persona después de su ultimo cumpleaños</w:t>
+            </w:r>
           </w:p>
           <w:p>
             <w:pPr>
@@ -1053,6 +1289,41 @@
               </w:rPr>
               <w:t>Salidas:</w:t>
             </w:r>
+            <w:r>
+              <w:rPr>
+                <w:color w:val="C00000"/>
+                <w:sz w:val="20"/>
+              </w:rPr>
+              <w:t xml:space="preserve"> </w:t>
+            </w:r>
+            <w:r>
+              <w:rPr>
+                <w:color w:val="C00000"/>
+                <w:sz w:val="20"/>
+              </w:rPr>
+              <w:t>d - d</w:t>
+            </w:r>
+            <w:r>
+              <w:rPr>
+                <w:color w:val="C00000"/>
+                <w:sz w:val="20"/>
+              </w:rPr>
+              <w:t xml:space="preserve">ías que ha vivido </w:t>
+            </w:r>
+            <w:r>
+              <w:rPr>
+                <w:color w:val="C00000"/>
+                <w:sz w:val="20"/>
+              </w:rPr>
+              <w:t>l</w:t>
+            </w:r>
+            <w:r>
+              <w:rPr>
+                <w:color w:val="C00000"/>
+                <w:sz w:val="20"/>
+              </w:rPr>
+              <w:t>a persona</w:t>
+            </w:r>
           </w:p>
           <w:p>
             <w:pPr>
@@ -1069,6 +1340,55 @@
                 <w:sz w:val="20"/>
               </w:rPr>
               <w:t>Relación E/S:</w:t>
+            </w:r>
+            <w:r>
+              <w:rPr>
+                <w:color w:val="C00000"/>
+                <w:sz w:val="20"/>
+              </w:rPr>
+              <w:t xml:space="preserve"> </w:t>
+            </w:r>
+            <w:r>
+              <w:rPr>
+                <w:color w:val="C00000"/>
+                <w:sz w:val="20"/>
+              </w:rPr>
+              <w:t>d = a</w:t>
+            </w:r>
+            <w:r>
+              <w:rPr>
+                <w:color w:val="C00000"/>
+                <w:sz w:val="20"/>
+              </w:rPr>
+              <w:t>/365</w:t>
+            </w:r>
+            <w:r>
+              <w:rPr>
+                <w:color w:val="C00000"/>
+                <w:sz w:val="20"/>
+              </w:rPr>
+              <w:t xml:space="preserve"> +</w:t>
+            </w:r>
+            <w:r>
+              <w:rPr>
+                <w:color w:val="C00000"/>
+                <w:sz w:val="20"/>
+              </w:rPr>
+              <w:t xml:space="preserve"> </w:t>
+            </w:r>
+            <w:r>
+              <w:rPr>
+                <w:color w:val="C00000"/>
+                <w:sz w:val="20"/>
+              </w:rPr>
+              <w:t>m</w:t>
+            </w:r>
+            <w:r>
+              <w:rPr>
+                <w:color w:val="C00000"/>
+                <w:sz w:val="20"/>
+              </w:rPr>
+              <w:t>/30</w:t>
             </w:r>
           </w:p>
         </w:tc>
@@ -1115,12 +1435,90 @@
           <w:p>
             <w:pPr>
               <w:pStyle w:val="Sinespaciado"/>
-              <w:rPr>
-                <w:b/>
-                <w:color w:val="C00000"/>
-                <w:sz w:val="20"/>
-              </w:rPr>
-            </w:pPr>
+              <w:numPr>
+                <w:ilvl w:val="0"/>
+                <w:numId w:val="2"/>
+              </w:numPr>
+              <w:rPr>
+                <w:b/>
+                <w:color w:val="C00000"/>
+                <w:sz w:val="20"/>
+              </w:rPr>
+            </w:pPr>
+            <w:r>
+              <w:rPr>
+                <w:b/>
+                <w:color w:val="C00000"/>
+                <w:sz w:val="20"/>
+              </w:rPr>
+              <w:t>Pedir a</w:t>
+            </w:r>
+          </w:p>
+          <w:p>
+            <w:pPr>
+              <w:pStyle w:val="Sinespaciado"/>
+              <w:numPr>
+                <w:ilvl w:val="0"/>
+                <w:numId w:val="2"/>
+              </w:numPr>
+              <w:rPr>
+                <w:b/>
+                <w:color w:val="C00000"/>
+                <w:sz w:val="20"/>
+              </w:rPr>
+            </w:pPr>
+            <w:r>
+              <w:rPr>
+                <w:b/>
+                <w:color w:val="C00000"/>
+                <w:sz w:val="20"/>
+              </w:rPr>
+              <w:t>Pedir m</w:t>
+            </w:r>
+          </w:p>
+          <w:p>
+            <w:pPr>
+              <w:pStyle w:val="Sinespaciado"/>
+              <w:numPr>
+                <w:ilvl w:val="0"/>
+                <w:numId w:val="2"/>
+              </w:numPr>
+              <w:rPr>
+                <w:b/>
+                <w:color w:val="C00000"/>
+                <w:sz w:val="20"/>
+              </w:rPr>
+            </w:pPr>
+            <w:r>
+              <w:rPr>
+                <w:b/>
+                <w:color w:val="C00000"/>
+                <w:sz w:val="20"/>
+              </w:rPr>
+              <w:t>d = a/365 + m/30</w:t>
+            </w:r>
+          </w:p>
+          <w:p>
+            <w:pPr>
+              <w:pStyle w:val="Sinespaciado"/>
+              <w:numPr>
+                <w:ilvl w:val="0"/>
+                <w:numId w:val="2"/>
+              </w:numPr>
+              <w:rPr>
+                <w:b/>
+                <w:color w:val="C00000"/>
+                <w:sz w:val="20"/>
+              </w:rPr>
+            </w:pPr>
+            <w:r>
+              <w:rPr>
+                <w:b/>
+                <w:color w:val="C00000"/>
+                <w:sz w:val="20"/>
+              </w:rPr>
+              <w:t>Imprimir d</w:t>
+            </w:r>
           </w:p>
         </w:tc>
       </w:tr>
@@ -1158,16 +1556,31 @@
               </w:rPr>
               <w:t>:</w:t>
             </w:r>
-          </w:p>
-          <w:p>
-            <w:pPr>
-              <w:pStyle w:val="Sinespaciado"/>
-              <w:rPr>
-                <w:b/>
-                <w:color w:val="C00000"/>
-                <w:sz w:val="20"/>
-              </w:rPr>
-            </w:pPr>
+            <w:r>
+              <w:rPr>
+                <w:color w:val="000000" w:themeColor="text1"/>
+                <w:sz w:val="20"/>
+              </w:rPr>
+              <w:t xml:space="preserve"> </w:t>
+            </w:r>
+          </w:p>
+          <w:p>
+            <w:pPr>
+              <w:pStyle w:val="Sinespaciado"/>
+              <w:rPr>
+                <w:b/>
+                <w:color w:val="C00000"/>
+                <w:sz w:val="20"/>
+              </w:rPr>
+            </w:pPr>
+            <w:r>
+              <w:rPr>
+                <w:b/>
+                <w:color w:val="C00000"/>
+                <w:sz w:val="20"/>
+              </w:rPr>
+              <w:t>Dividir los años entre 4 y, dependiendo el resultado de esta división, agregar un día al resultado final de la variable d.</w:t>
+            </w:r>
           </w:p>
         </w:tc>
       </w:tr>
@@ -1231,21 +1644,7 @@
           <w:b/>
           <w:i/>
         </w:rPr>
-        <w:t>Necesitamos indicarle a un robot que prepare el desayuno</w:t>
-      </w:r>
-      <w:r>
-        <w:rPr>
-          <w:b/>
-          <w:i/>
-        </w:rPr>
-        <w:t>.</w:t>
-      </w:r>
-      <w:r>
-        <w:rPr>
-          <w:b/>
-          <w:i/>
-        </w:rPr>
-        <w:t xml:space="preserve"> Hay dos opciones: un huevo estrellado o un huevo revuelto.</w:t>
+        <w:t>Necesitamos indicarle a un robot que prepare el desayuno. Hay dos opciones: un huevo estrellado o un huevo revuelto.</w:t>
       </w:r>
       <w:r>
         <w:t xml:space="preserve"> </w:t>
@@ -1363,6 +1762,20 @@
               </w:rPr>
               <w:t>Entradas:</w:t>
             </w:r>
+            <w:r>
+              <w:rPr>
+                <w:color w:val="C00000"/>
+                <w:sz w:val="20"/>
+              </w:rPr>
+              <w:t xml:space="preserve"> </w:t>
+            </w:r>
+            <w:r>
+              <w:rPr>
+                <w:color w:val="C00000"/>
+                <w:sz w:val="20"/>
+              </w:rPr>
+              <w:t>sí, no</w:t>
+            </w:r>
           </w:p>
           <w:p>
             <w:pPr>
@@ -1379,6 +1792,20 @@
               </w:rPr>
               <w:t>Salidas:</w:t>
             </w:r>
+            <w:r>
+              <w:rPr>
+                <w:color w:val="C00000"/>
+                <w:sz w:val="20"/>
+              </w:rPr>
+              <w:t xml:space="preserve"> </w:t>
+            </w:r>
+            <w:r>
+              <w:rPr>
+                <w:color w:val="C00000"/>
+                <w:sz w:val="20"/>
+              </w:rPr>
+              <w:t>Un huevo estrellado, un huevo revuelto</w:t>
+            </w:r>
           </w:p>
           <w:p>
             <w:pPr>
@@ -1395,6 +1822,13 @@
                 <w:sz w:val="20"/>
               </w:rPr>
               <w:t>Relación E/S:</w:t>
+            </w:r>
+            <w:r>
+              <w:rPr>
+                <w:color w:val="C00000"/>
+                <w:sz w:val="20"/>
+              </w:rPr>
+              <w:t xml:space="preserve"> Dependiendo de la respuesta del usuario, se preparará un huevo estrellado o uno revuelto</w:t>
             </w:r>
           </w:p>
         </w:tc>
@@ -1425,12 +1859,164 @@
           <w:p>
             <w:pPr>
               <w:pStyle w:val="Sinespaciado"/>
-              <w:rPr>
-                <w:b/>
-                <w:color w:val="C00000"/>
-                <w:sz w:val="20"/>
-              </w:rPr>
-            </w:pPr>
+              <w:numPr>
+                <w:ilvl w:val="0"/>
+                <w:numId w:val="3"/>
+              </w:numPr>
+              <w:rPr>
+                <w:b/>
+                <w:color w:val="C00000"/>
+                <w:sz w:val="20"/>
+              </w:rPr>
+            </w:pPr>
+            <w:r>
+              <w:rPr>
+                <w:b/>
+                <w:color w:val="C00000"/>
+                <w:sz w:val="20"/>
+              </w:rPr>
+              <w:t>Imprimir la leyenda “Para el desayuno, hay huevo estrellado o huevo revuelto”</w:t>
+            </w:r>
+          </w:p>
+          <w:p>
+            <w:pPr>
+              <w:pStyle w:val="Sinespaciado"/>
+              <w:numPr>
+                <w:ilvl w:val="0"/>
+                <w:numId w:val="3"/>
+              </w:numPr>
+              <w:rPr>
+                <w:b/>
+                <w:color w:val="C00000"/>
+                <w:sz w:val="20"/>
+              </w:rPr>
+            </w:pPr>
+            <w:r>
+              <w:rPr>
+                <w:b/>
+                <w:color w:val="C00000"/>
+                <w:sz w:val="20"/>
+              </w:rPr>
+              <w:t>Preguntar a la persona si quiere un huevo estrellado (especificar que sólo puede escribir “sí” o “no”)</w:t>
+            </w:r>
+          </w:p>
+          <w:p>
+            <w:pPr>
+              <w:pStyle w:val="Sinespaciado"/>
+              <w:numPr>
+                <w:ilvl w:val="0"/>
+                <w:numId w:val="3"/>
+              </w:numPr>
+              <w:rPr>
+                <w:b/>
+                <w:color w:val="C00000"/>
+                <w:sz w:val="20"/>
+              </w:rPr>
+            </w:pPr>
+            <w:r>
+              <w:rPr>
+                <w:b/>
+                <w:color w:val="C00000"/>
+                <w:sz w:val="20"/>
+              </w:rPr>
+              <w:t>Si la respuesta es “no”, pasar al siguiente punto, si es “sí” saltar al punto 6</w:t>
+            </w:r>
+          </w:p>
+          <w:p>
+            <w:pPr>
+              <w:pStyle w:val="Sinespaciado"/>
+              <w:numPr>
+                <w:ilvl w:val="0"/>
+                <w:numId w:val="3"/>
+              </w:numPr>
+              <w:rPr>
+                <w:b/>
+                <w:color w:val="C00000"/>
+                <w:sz w:val="20"/>
+              </w:rPr>
+            </w:pPr>
+            <w:r>
+              <w:rPr>
+                <w:b/>
+                <w:color w:val="C00000"/>
+                <w:sz w:val="20"/>
+              </w:rPr>
+              <w:t xml:space="preserve">Preguntar si quiere un huevo revuelto </w:t>
+            </w:r>
+            <w:r>
+              <w:rPr>
+                <w:b/>
+                <w:color w:val="C00000"/>
+                <w:sz w:val="20"/>
+              </w:rPr>
+              <w:t>(especificar que sólo puede escribir “sí” o “no”)</w:t>
+            </w:r>
+          </w:p>
+          <w:p>
+            <w:pPr>
+              <w:pStyle w:val="Sinespaciado"/>
+              <w:numPr>
+                <w:ilvl w:val="0"/>
+                <w:numId w:val="3"/>
+              </w:numPr>
+              <w:rPr>
+                <w:b/>
+                <w:color w:val="C00000"/>
+                <w:sz w:val="20"/>
+              </w:rPr>
+            </w:pPr>
+            <w:r>
+              <w:rPr>
+                <w:b/>
+                <w:color w:val="C00000"/>
+                <w:sz w:val="20"/>
+              </w:rPr>
+              <w:t>Si la respuesta es “no”, volver al punto 2, si es “sí” saltar al punto 7</w:t>
+            </w:r>
+          </w:p>
+          <w:p>
+            <w:pPr>
+              <w:pStyle w:val="Sinespaciado"/>
+              <w:numPr>
+                <w:ilvl w:val="0"/>
+                <w:numId w:val="3"/>
+              </w:numPr>
+              <w:rPr>
+                <w:b/>
+                <w:color w:val="C00000"/>
+                <w:sz w:val="20"/>
+              </w:rPr>
+            </w:pPr>
+            <w:r>
+              <w:rPr>
+                <w:b/>
+                <w:color w:val="C00000"/>
+                <w:sz w:val="20"/>
+              </w:rPr>
+              <w:t>Preparar el huevo estrellado</w:t>
+            </w:r>
+          </w:p>
+          <w:p>
+            <w:pPr>
+              <w:pStyle w:val="Sinespaciado"/>
+              <w:numPr>
+                <w:ilvl w:val="0"/>
+                <w:numId w:val="3"/>
+              </w:numPr>
+              <w:rPr>
+                <w:b/>
+                <w:color w:val="C00000"/>
+                <w:sz w:val="20"/>
+              </w:rPr>
+            </w:pPr>
+            <w:r>
+              <w:rPr>
+                <w:b/>
+                <w:color w:val="C00000"/>
+                <w:sz w:val="20"/>
+              </w:rPr>
+              <w:t>Preparar el huevo revuelto</w:t>
+            </w:r>
           </w:p>
         </w:tc>
       </w:tr>
@@ -1452,27 +2038,42 @@
                 <w:color w:val="000000" w:themeColor="text1"/>
                 <w:sz w:val="20"/>
               </w:rPr>
-              <w:t>¿Notaste algo diferente en este problema?</w:t>
-            </w:r>
-            <w:bookmarkStart w:id="0" w:name="_GoBack"/>
-            <w:bookmarkEnd w:id="0"/>
-            <w:r>
-              <w:rPr>
-                <w:color w:val="000000" w:themeColor="text1"/>
-                <w:sz w:val="20"/>
-              </w:rPr>
-              <w:t xml:space="preserve"> Comparado con los otros problemas que has realizado, escribe qué diferencias encuentras.</w:t>
-            </w:r>
-          </w:p>
-          <w:p>
-            <w:pPr>
-              <w:pStyle w:val="Sinespaciado"/>
-              <w:rPr>
-                <w:b/>
-                <w:color w:val="C00000"/>
-                <w:sz w:val="20"/>
-              </w:rPr>
-            </w:pPr>
+              <w:t>¿Notaste algo diferente en este problema? Comparado con los otros problemas que has realizado, escribe qué diferencias encuentras.</w:t>
+            </w:r>
+          </w:p>
+          <w:p>
+            <w:pPr>
+              <w:pStyle w:val="Sinespaciado"/>
+              <w:rPr>
+                <w:b/>
+                <w:color w:val="C00000"/>
+                <w:sz w:val="20"/>
+              </w:rPr>
+            </w:pPr>
+            <w:r>
+              <w:rPr>
+                <w:b/>
+                <w:color w:val="C00000"/>
+                <w:sz w:val="20"/>
+              </w:rPr>
+              <w:t xml:space="preserve">No hay variables o salidas </w:t>
+            </w:r>
+            <w:r>
+              <w:rPr>
+                <w:b/>
+                <w:color w:val="C00000"/>
+                <w:sz w:val="20"/>
+              </w:rPr>
+              <w:t xml:space="preserve">escritas </w:t>
+            </w:r>
+            <w:r>
+              <w:rPr>
+                <w:b/>
+                <w:color w:val="C00000"/>
+                <w:sz w:val="20"/>
+              </w:rPr>
+              <w:t>con las que trabajar, es un problema estilo “verdadero-falso” donde se le tiene que indicar al robot si hacer una cosa u otra.</w:t>
+            </w:r>
           </w:p>
         </w:tc>
       </w:tr>
@@ -1493,6 +2094,287 @@
     </w:sectPr>
   </w:body>
 </w:document>
+</file>
+
+<file path=word/numbering.xml><?xml version="1.0" encoding="utf-8"?>
+<w:numbering xmlns:wpc="http://schemas.microsoft.com/office/word/2010/wordprocessingCanvas" xmlns:cx="http://schemas.microsoft.com/office/drawing/2014/chartex" xmlns:cx1="http://schemas.microsoft.com/office/drawing/2015/9/8/chartex" xmlns:cx2="http://schemas.microsoft.com/office/drawing/2015/10/21/chartex" xmlns:cx3="http://schemas.microsoft.com/office/drawing/2016/5/9/chartex" xmlns:cx4="http://schemas.microsoft.com/office/drawing/2016/5/10/chartex" xmlns:cx5="http://schemas.microsoft.com/office/drawing/2016/5/11/chartex" xmlns:cx6="http://schemas.microsoft.com/office/drawing/2016/5/12/chartex" xmlns:cx7="http://schemas.microsoft.com/office/drawing/2016/5/13/chartex" xmlns:cx8="http://schemas.microsoft.com/office/drawing/2016/5/14/chartex" xmlns:mc="http://schemas.openxmlformats.org/markup-compatibility/2006" xmlns:aink="http://schemas.microsoft.com/office/drawing/2016/ink" xmlns:am3d="http://schemas.microsoft.com/office/drawing/2017/model3d" xmlns:o="urn:schemas-microsoft-com:office:office" xmlns:r="http://schemas.openxmlformats.org/officeDocument/2006/relationships" xmlns:m="http://schemas.openxmlformats.org/officeDocument/2006/math" xmlns:v="urn:schemas-microsoft-com:vml" xmlns:wp14="http://schemas.microsoft.com/office/word/2010/wordprocessingDrawing" xmlns:wp="http://schemas.openxmlformats.org/drawingml/2006/wordprocessingDrawing" xmlns:w10="urn:schemas-microsoft-com:office:word" xmlns:w="http://schemas.openxmlformats.org/wordprocessingml/2006/main" xmlns:w14="http://schemas.microsoft.com/office/word/2010/wordml" xmlns:w15="http://schemas.microsoft.com/office/word/2012/wordml" xmlns:w16cid="http://schemas.microsoft.com/office/word/2016/wordml/cid" xmlns:w16se="http://schemas.microsoft.com/office/word/2015/wordml/symex" xmlns:wpg="http://schemas.microsoft.com/office/word/2010/wordprocessingGroup" xmlns:wpi="http://schemas.microsoft.com/office/word/2010/wordprocessingInk" xmlns:wne="http://schemas.microsoft.com/office/word/2006/wordml" xmlns:wps="http://schemas.microsoft.com/office/word/2010/wordprocessingShape" mc:Ignorable="w14 w15 w16se w16cid wp14">
+  <w:abstractNum w:abstractNumId="0" w15:restartNumberingAfterBreak="0">
+    <w:nsid w:val="340432D4"/>
+    <w:multiLevelType w:val="hybridMultilevel"/>
+    <w:tmpl w:val="03AC3B5C"/>
+    <w:lvl w:ilvl="0" w:tplc="E214C4C2">
+      <w:start w:val="1"/>
+      <w:numFmt w:val="decimal"/>
+      <w:lvlText w:val="%1-"/>
+      <w:lvlJc w:val="left"/>
+      <w:pPr>
+        <w:ind w:left="720" w:hanging="360"/>
+      </w:pPr>
+      <w:rPr>
+        <w:rFonts w:hint="default"/>
+      </w:rPr>
+    </w:lvl>
+    <w:lvl w:ilvl="1" w:tplc="080A0019" w:tentative="1">
+      <w:start w:val="1"/>
+      <w:numFmt w:val="lowerLetter"/>
+      <w:lvlText w:val="%2."/>
+      <w:lvlJc w:val="left"/>
+      <w:pPr>
+        <w:ind w:left="1440" w:hanging="360"/>
+      </w:pPr>
+    </w:lvl>
+    <w:lvl w:ilvl="2" w:tplc="080A001B" w:tentative="1">
+      <w:start w:val="1"/>
+      <w:numFmt w:val="lowerRoman"/>
+      <w:lvlText w:val="%3."/>
+      <w:lvlJc w:val="right"/>
+      <w:pPr>
+        <w:ind w:left="2160" w:hanging="180"/>
+      </w:pPr>
+    </w:lvl>
+    <w:lvl w:ilvl="3" w:tplc="080A000F" w:tentative="1">
+      <w:start w:val="1"/>
+      <w:numFmt w:val="decimal"/>
+      <w:lvlText w:val="%4."/>
+      <w:lvlJc w:val="left"/>
+      <w:pPr>
+        <w:ind w:left="2880" w:hanging="360"/>
+      </w:pPr>
+    </w:lvl>
+    <w:lvl w:ilvl="4" w:tplc="080A0019" w:tentative="1">
+      <w:start w:val="1"/>
+      <w:numFmt w:val="lowerLetter"/>
+      <w:lvlText w:val="%5."/>
+      <w:lvlJc w:val="left"/>
+      <w:pPr>
+        <w:ind w:left="3600" w:hanging="360"/>
+      </w:pPr>
+    </w:lvl>
+    <w:lvl w:ilvl="5" w:tplc="080A001B" w:tentative="1">
+      <w:start w:val="1"/>
+      <w:numFmt w:val="lowerRoman"/>
+      <w:lvlText w:val="%6."/>
+      <w:lvlJc w:val="right"/>
+      <w:pPr>
+        <w:ind w:left="4320" w:hanging="180"/>
+      </w:pPr>
+    </w:lvl>
+    <w:lvl w:ilvl="6" w:tplc="080A000F" w:tentative="1">
+      <w:start w:val="1"/>
+      <w:numFmt w:val="decimal"/>
+      <w:lvlText w:val="%7."/>
+      <w:lvlJc w:val="left"/>
+      <w:pPr>
+        <w:ind w:left="5040" w:hanging="360"/>
+      </w:pPr>
+    </w:lvl>
+    <w:lvl w:ilvl="7" w:tplc="080A0019" w:tentative="1">
+      <w:start w:val="1"/>
+      <w:numFmt w:val="lowerLetter"/>
+      <w:lvlText w:val="%8."/>
+      <w:lvlJc w:val="left"/>
+      <w:pPr>
+        <w:ind w:left="5760" w:hanging="360"/>
+      </w:pPr>
+    </w:lvl>
+    <w:lvl w:ilvl="8" w:tplc="080A001B" w:tentative="1">
+      <w:start w:val="1"/>
+      <w:numFmt w:val="lowerRoman"/>
+      <w:lvlText w:val="%9."/>
+      <w:lvlJc w:val="right"/>
+      <w:pPr>
+        <w:ind w:left="6480" w:hanging="180"/>
+      </w:pPr>
+    </w:lvl>
+  </w:abstractNum>
+  <w:abstractNum w:abstractNumId="1" w15:restartNumberingAfterBreak="0">
+    <w:nsid w:val="3CF9627F"/>
+    <w:multiLevelType w:val="hybridMultilevel"/>
+    <w:tmpl w:val="0D20000C"/>
+    <w:lvl w:ilvl="0" w:tplc="080A000F">
+      <w:start w:val="1"/>
+      <w:numFmt w:val="decimal"/>
+      <w:lvlText w:val="%1."/>
+      <w:lvlJc w:val="left"/>
+      <w:pPr>
+        <w:ind w:left="720" w:hanging="360"/>
+      </w:pPr>
+      <w:rPr>
+        <w:rFonts w:hint="default"/>
+      </w:rPr>
+    </w:lvl>
+    <w:lvl w:ilvl="1" w:tplc="080A0019" w:tentative="1">
+      <w:start w:val="1"/>
+      <w:numFmt w:val="lowerLetter"/>
+      <w:lvlText w:val="%2."/>
+      <w:lvlJc w:val="left"/>
+      <w:pPr>
+        <w:ind w:left="1440" w:hanging="360"/>
+      </w:pPr>
+    </w:lvl>
+    <w:lvl w:ilvl="2" w:tplc="080A001B" w:tentative="1">
+      <w:start w:val="1"/>
+      <w:numFmt w:val="lowerRoman"/>
+      <w:lvlText w:val="%3."/>
+      <w:lvlJc w:val="right"/>
+      <w:pPr>
+        <w:ind w:left="2160" w:hanging="180"/>
+      </w:pPr>
+    </w:lvl>
+    <w:lvl w:ilvl="3" w:tplc="080A000F" w:tentative="1">
+      <w:start w:val="1"/>
+      <w:numFmt w:val="decimal"/>
+      <w:lvlText w:val="%4."/>
+      <w:lvlJc w:val="left"/>
+      <w:pPr>
+        <w:ind w:left="2880" w:hanging="360"/>
+      </w:pPr>
+    </w:lvl>
+    <w:lvl w:ilvl="4" w:tplc="080A0019" w:tentative="1">
+      <w:start w:val="1"/>
+      <w:numFmt w:val="lowerLetter"/>
+      <w:lvlText w:val="%5."/>
+      <w:lvlJc w:val="left"/>
+      <w:pPr>
+        <w:ind w:left="3600" w:hanging="360"/>
+      </w:pPr>
+    </w:lvl>
+    <w:lvl w:ilvl="5" w:tplc="080A001B" w:tentative="1">
+      <w:start w:val="1"/>
+      <w:numFmt w:val="lowerRoman"/>
+      <w:lvlText w:val="%6."/>
+      <w:lvlJc w:val="right"/>
+      <w:pPr>
+        <w:ind w:left="4320" w:hanging="180"/>
+      </w:pPr>
+    </w:lvl>
+    <w:lvl w:ilvl="6" w:tplc="080A000F" w:tentative="1">
+      <w:start w:val="1"/>
+      <w:numFmt w:val="decimal"/>
+      <w:lvlText w:val="%7."/>
+      <w:lvlJc w:val="left"/>
+      <w:pPr>
+        <w:ind w:left="5040" w:hanging="360"/>
+      </w:pPr>
+    </w:lvl>
+    <w:lvl w:ilvl="7" w:tplc="080A0019" w:tentative="1">
+      <w:start w:val="1"/>
+      <w:numFmt w:val="lowerLetter"/>
+      <w:lvlText w:val="%8."/>
+      <w:lvlJc w:val="left"/>
+      <w:pPr>
+        <w:ind w:left="5760" w:hanging="360"/>
+      </w:pPr>
+    </w:lvl>
+    <w:lvl w:ilvl="8" w:tplc="080A001B" w:tentative="1">
+      <w:start w:val="1"/>
+      <w:numFmt w:val="lowerRoman"/>
+      <w:lvlText w:val="%9."/>
+      <w:lvlJc w:val="right"/>
+      <w:pPr>
+        <w:ind w:left="6480" w:hanging="180"/>
+      </w:pPr>
+    </w:lvl>
+  </w:abstractNum>
+  <w:abstractNum w:abstractNumId="2" w15:restartNumberingAfterBreak="0">
+    <w:nsid w:val="7DA5782D"/>
+    <w:multiLevelType w:val="hybridMultilevel"/>
+    <w:tmpl w:val="CCC4FE38"/>
+    <w:lvl w:ilvl="0" w:tplc="080A000F">
+      <w:start w:val="1"/>
+      <w:numFmt w:val="decimal"/>
+      <w:lvlText w:val="%1."/>
+      <w:lvlJc w:val="left"/>
+      <w:pPr>
+        <w:ind w:left="720" w:hanging="360"/>
+      </w:pPr>
+      <w:rPr>
+        <w:rFonts w:hint="default"/>
+      </w:rPr>
+    </w:lvl>
+    <w:lvl w:ilvl="1" w:tplc="080A0019" w:tentative="1">
+      <w:start w:val="1"/>
+      <w:numFmt w:val="lowerLetter"/>
+      <w:lvlText w:val="%2."/>
+      <w:lvlJc w:val="left"/>
+      <w:pPr>
+        <w:ind w:left="1440" w:hanging="360"/>
+      </w:pPr>
+    </w:lvl>
+    <w:lvl w:ilvl="2" w:tplc="080A001B" w:tentative="1">
+      <w:start w:val="1"/>
+      <w:numFmt w:val="lowerRoman"/>
+      <w:lvlText w:val="%3."/>
+      <w:lvlJc w:val="right"/>
+      <w:pPr>
+        <w:ind w:left="2160" w:hanging="180"/>
+      </w:pPr>
+    </w:lvl>
+    <w:lvl w:ilvl="3" w:tplc="080A000F" w:tentative="1">
+      <w:start w:val="1"/>
+      <w:numFmt w:val="decimal"/>
+      <w:lvlText w:val="%4."/>
+      <w:lvlJc w:val="left"/>
+      <w:pPr>
+        <w:ind w:left="2880" w:hanging="360"/>
+      </w:pPr>
+    </w:lvl>
+    <w:lvl w:ilvl="4" w:tplc="080A0019" w:tentative="1">
+      <w:start w:val="1"/>
+      <w:numFmt w:val="lowerLetter"/>
+      <w:lvlText w:val="%5."/>
+      <w:lvlJc w:val="left"/>
+      <w:pPr>
+        <w:ind w:left="3600" w:hanging="360"/>
+      </w:pPr>
+    </w:lvl>
+    <w:lvl w:ilvl="5" w:tplc="080A001B" w:tentative="1">
+      <w:start w:val="1"/>
+      <w:numFmt w:val="lowerRoman"/>
+      <w:lvlText w:val="%6."/>
+      <w:lvlJc w:val="right"/>
+      <w:pPr>
+        <w:ind w:left="4320" w:hanging="180"/>
+      </w:pPr>
+    </w:lvl>
+    <w:lvl w:ilvl="6" w:tplc="080A000F" w:tentative="1">
+      <w:start w:val="1"/>
+      <w:numFmt w:val="decimal"/>
+      <w:lvlText w:val="%7."/>
+      <w:lvlJc w:val="left"/>
+      <w:pPr>
+        <w:ind w:left="5040" w:hanging="360"/>
+      </w:pPr>
+    </w:lvl>
+    <w:lvl w:ilvl="7" w:tplc="080A0019" w:tentative="1">
+      <w:start w:val="1"/>
+      <w:numFmt w:val="lowerLetter"/>
+      <w:lvlText w:val="%8."/>
+      <w:lvlJc w:val="left"/>
+      <w:pPr>
+        <w:ind w:left="5760" w:hanging="360"/>
+      </w:pPr>
+    </w:lvl>
+    <w:lvl w:ilvl="8" w:tplc="080A001B" w:tentative="1">
+      <w:start w:val="1"/>
+      <w:numFmt w:val="lowerRoman"/>
+      <w:lvlText w:val="%9."/>
+      <w:lvlJc w:val="right"/>
+      <w:pPr>
+        <w:ind w:left="6480" w:hanging="180"/>
+      </w:pPr>
+    </w:lvl>
+  </w:abstractNum>
+  <w:num w:numId="1">
+    <w:abstractNumId w:val="0"/>
+  </w:num>
+  <w:num w:numId="2">
+    <w:abstractNumId w:val="2"/>
+  </w:num>
+  <w:num w:numId="3">
+    <w:abstractNumId w:val="1"/>
+  </w:num>
+</w:numbering>
 </file>
 
 <file path=word/styles.xml><?xml version="1.0" encoding="utf-8"?>
@@ -2237,7 +3119,7 @@
 </file>
 
 <file path=customXml/itemProps1.xml><?xml version="1.0" encoding="utf-8"?>
-<ds:datastoreItem xmlns:ds="http://schemas.openxmlformats.org/officeDocument/2006/customXml" ds:itemID="{8265DB7D-5925-594C-8E6D-69EA22F5B450}">
+<ds:datastoreItem xmlns:ds="http://schemas.openxmlformats.org/officeDocument/2006/customXml" ds:itemID="{5E531AF4-6299-4B4B-877E-F572230C03AE}">
   <ds:schemaRefs>
     <ds:schemaRef ds:uri="http://schemas.openxmlformats.org/officeDocument/2006/bibliography"/>
   </ds:schemaRefs>

</xml_diff>